<commit_message>
changed grants section in CV
</commit_message>
<xml_diff>
--- a/CV.docx
+++ b/CV.docx
@@ -59,67 +59,86 @@
           <w:bCs/>
           <w:sz w:val="22"/>
           <w:szCs w:val="22"/>
-        </w:rPr>
-      </w:pPr>
-      <w:proofErr w:type="spellStart"/>
+          <w:lang w:val="en-US"/>
+        </w:rPr>
+      </w:pPr>
       <w:r>
         <w:rPr>
           <w:rFonts w:asciiTheme="minorHAnsi" w:hAnsiTheme="minorHAnsi" w:cs="Estrangelo Edessa"/>
           <w:bCs/>
           <w:sz w:val="22"/>
           <w:szCs w:val="22"/>
+          <w:lang w:val="en-US"/>
         </w:rPr>
         <w:t>Web</w:t>
       </w:r>
+      <w:bookmarkStart w:id="0" w:name="_GoBack"/>
+      <w:bookmarkEnd w:id="0"/>
       <w:r>
         <w:rPr>
           <w:rFonts w:asciiTheme="minorHAnsi" w:hAnsiTheme="minorHAnsi" w:cs="Estrangelo Edessa"/>
           <w:bCs/>
           <w:sz w:val="22"/>
           <w:szCs w:val="22"/>
+          <w:lang w:val="en-US"/>
+        </w:rPr>
+        <w:t>site</w:t>
+      </w:r>
+      <w:r>
+        <w:rPr>
+          <w:rFonts w:asciiTheme="minorHAnsi" w:hAnsiTheme="minorHAnsi" w:cs="Estrangelo Edessa"/>
+          <w:bCs/>
+          <w:sz w:val="22"/>
+          <w:szCs w:val="22"/>
+          <w:lang w:val="en-US"/>
         </w:rPr>
         <w:t xml:space="preserve"> </w:t>
       </w:r>
       <w:r>
-        <w:rPr>
-          <w:rFonts w:asciiTheme="minorHAnsi" w:hAnsiTheme="minorHAnsi" w:cs="Estrangelo Edessa"/>
-          <w:bCs/>
-          <w:sz w:val="22"/>
-          <w:szCs w:val="22"/>
-        </w:rPr>
-        <w:t>site</w:t>
-      </w:r>
-      <w:proofErr w:type="spellEnd"/>
-      <w:r>
-        <w:rPr>
-          <w:rFonts w:asciiTheme="minorHAnsi" w:hAnsiTheme="minorHAnsi" w:cs="Estrangelo Edessa"/>
-          <w:bCs/>
-          <w:sz w:val="22"/>
-          <w:szCs w:val="22"/>
-        </w:rPr>
-        <w:t xml:space="preserve"> </w:t>
-      </w:r>
-      <w:hyperlink r:id="rId8" w:history="1">
-        <w:r>
-          <w:rPr>
-            <w:rStyle w:val="Hyperlink"/>
-            <w:rFonts w:asciiTheme="minorHAnsi" w:hAnsiTheme="minorHAnsi" w:cs="Estrangelo Edessa"/>
-            <w:bCs/>
-            <w:color w:val="FF0000"/>
-            <w:sz w:val="22"/>
-            <w:szCs w:val="22"/>
-            <w:u w:val="none"/>
-          </w:rPr>
-          <w:t>https://sites.google.com/XXX</w:t>
-        </w:r>
-      </w:hyperlink>
-      <w:r>
-        <w:rPr>
+        <w:fldChar w:fldCharType="begin"/>
+      </w:r>
+      <w:r>
+        <w:rPr>
+          <w:lang w:val="en-US"/>
+        </w:rPr>
+        <w:instrText xml:space="preserve"> HYPERLINK "https://sites.google.com/XXX" </w:instrText>
+      </w:r>
+      <w:r>
+        <w:fldChar w:fldCharType="separate"/>
+      </w:r>
+      <w:r>
+        <w:rPr>
+          <w:rStyle w:val="Hyperlink"/>
           <w:rFonts w:asciiTheme="minorHAnsi" w:hAnsiTheme="minorHAnsi" w:cs="Estrangelo Edessa"/>
           <w:bCs/>
           <w:color w:val="FF0000"/>
           <w:sz w:val="22"/>
           <w:szCs w:val="22"/>
+          <w:u w:val="none"/>
+          <w:lang w:val="en-US"/>
+        </w:rPr>
+        <w:t>https://sites.google.com/XXX</w:t>
+      </w:r>
+      <w:r>
+        <w:rPr>
+          <w:rStyle w:val="Hyperlink"/>
+          <w:rFonts w:asciiTheme="minorHAnsi" w:hAnsiTheme="minorHAnsi" w:cs="Estrangelo Edessa"/>
+          <w:bCs/>
+          <w:color w:val="FF0000"/>
+          <w:sz w:val="22"/>
+          <w:szCs w:val="22"/>
+          <w:u w:val="none"/>
+        </w:rPr>
+        <w:fldChar w:fldCharType="end"/>
+      </w:r>
+      <w:r>
+        <w:rPr>
+          <w:rFonts w:asciiTheme="minorHAnsi" w:hAnsiTheme="minorHAnsi" w:cs="Estrangelo Edessa"/>
+          <w:bCs/>
+          <w:color w:val="FF0000"/>
+          <w:sz w:val="22"/>
+          <w:szCs w:val="22"/>
+          <w:lang w:val="en-US"/>
         </w:rPr>
         <w:t xml:space="preserve"> </w:t>
       </w:r>
@@ -265,7 +284,7 @@
         </w:rPr>
         <w:t xml:space="preserve"> </w:t>
       </w:r>
-      <w:hyperlink r:id="rId9" w:history="1">
+      <w:hyperlink r:id="rId8" w:history="1">
         <w:r>
           <w:rPr>
             <w:rStyle w:val="Hyperlink"/>
@@ -1971,8 +1990,6 @@
         </w:rPr>
         <w:t>)</w:t>
       </w:r>
-      <w:bookmarkStart w:id="0" w:name="_GoBack"/>
-      <w:bookmarkEnd w:id="0"/>
     </w:p>
     <w:p>
       <w:pPr>
@@ -2151,7 +2168,7 @@
         </w:rPr>
         <w:t xml:space="preserve"> </w:t>
       </w:r>
-      <w:hyperlink r:id="rId10" w:history="1">
+      <w:hyperlink r:id="rId9" w:history="1">
         <w:r>
           <w:rPr>
             <w:rStyle w:val="Hyperlink"/>
@@ -2243,7 +2260,7 @@
         </w:rPr>
         <w:t>(German version:</w:t>
       </w:r>
-      <w:hyperlink r:id="rId11" w:history="1">
+      <w:hyperlink r:id="rId10" w:history="1">
         <w:r>
           <w:rPr>
             <w:rStyle w:val="Hyperlink"/>
@@ -2608,7 +2625,7 @@
         </w:rPr>
         <w:t xml:space="preserve">2019. </w:t>
       </w:r>
-      <w:hyperlink r:id="rId12" w:history="1">
+      <w:hyperlink r:id="rId11" w:history="1">
         <w:r>
           <w:rPr>
             <w:rStyle w:val="Hyperlink"/>
@@ -2812,7 +2829,7 @@
         </w:rPr>
         <w:t xml:space="preserve"> </w:t>
       </w:r>
-      <w:hyperlink r:id="rId13" w:history="1">
+      <w:hyperlink r:id="rId12" w:history="1">
         <w:r>
           <w:rPr>
             <w:rStyle w:val="Hyperlink"/>
@@ -3064,7 +3081,7 @@
         </w:rPr>
         <w:t xml:space="preserve">. 48/2020 </w:t>
       </w:r>
-      <w:hyperlink r:id="rId14" w:history="1">
+      <w:hyperlink r:id="rId13" w:history="1">
         <w:r>
           <w:rPr>
             <w:rStyle w:val="Hyperlink"/>
@@ -3293,7 +3310,7 @@
         </w:rPr>
         <w:t xml:space="preserve"> </w:t>
       </w:r>
-      <w:hyperlink r:id="rId15" w:history="1">
+      <w:hyperlink r:id="rId14" w:history="1">
         <w:r>
           <w:rPr>
             <w:rStyle w:val="Hyperlink"/>
@@ -3510,7 +3527,7 @@
         </w:rPr>
         <w:t xml:space="preserve"> </w:t>
       </w:r>
-      <w:hyperlink r:id="rId16" w:history="1">
+      <w:hyperlink r:id="rId15" w:history="1">
         <w:r>
           <w:rPr>
             <w:rStyle w:val="Hyperlink"/>
@@ -3664,6 +3681,195 @@
           <w:lang w:val="en-US"/>
         </w:rPr>
         <w:t>BSE Berlin School of Economics: Insights on the Corona Crisis</w:t>
+      </w:r>
+    </w:p>
+    <w:p>
+      <w:pPr>
+        <w:widowControl/>
+        <w:tabs>
+          <w:tab w:val="left" w:pos="576"/>
+          <w:tab w:val="left" w:pos="2835"/>
+        </w:tabs>
+        <w:rPr>
+          <w:rFonts w:asciiTheme="minorHAnsi" w:hAnsiTheme="minorHAnsi" w:cs="Estrangelo Edessa"/>
+          <w:sz w:val="22"/>
+          <w:szCs w:val="22"/>
+        </w:rPr>
+      </w:pPr>
+      <w:hyperlink r:id="rId16" w:history="1">
+        <w:r>
+          <w:rPr>
+            <w:rStyle w:val="Hyperlink"/>
+            <w:rFonts w:asciiTheme="minorHAnsi" w:hAnsiTheme="minorHAnsi" w:cs="Estrangelo Edessa"/>
+            <w:color w:val="auto"/>
+            <w:sz w:val="22"/>
+            <w:szCs w:val="22"/>
+          </w:rPr>
+          <w:t xml:space="preserve">Write </w:t>
+        </w:r>
+        <w:proofErr w:type="spellStart"/>
+        <w:r>
+          <w:rPr>
+            <w:rStyle w:val="Hyperlink"/>
+            <w:rFonts w:asciiTheme="minorHAnsi" w:hAnsiTheme="minorHAnsi" w:cs="Estrangelo Edessa"/>
+            <w:color w:val="auto"/>
+            <w:sz w:val="22"/>
+            <w:szCs w:val="22"/>
+          </w:rPr>
+          <w:t>up</w:t>
+        </w:r>
+        <w:proofErr w:type="spellEnd"/>
+      </w:hyperlink>
+      <w:r>
+        <w:rPr>
+          <w:rFonts w:asciiTheme="minorHAnsi" w:hAnsiTheme="minorHAnsi" w:cs="Estrangelo Edessa"/>
+          <w:sz w:val="22"/>
+          <w:szCs w:val="22"/>
+        </w:rPr>
+        <w:t xml:space="preserve"> </w:t>
+      </w:r>
+      <w:proofErr w:type="spellStart"/>
+      <w:r>
+        <w:rPr>
+          <w:rFonts w:asciiTheme="minorHAnsi" w:hAnsiTheme="minorHAnsi" w:cs="Estrangelo Edessa"/>
+          <w:sz w:val="22"/>
+          <w:szCs w:val="22"/>
+        </w:rPr>
+        <w:t>of</w:t>
+      </w:r>
+      <w:proofErr w:type="spellEnd"/>
+      <w:r>
+        <w:rPr>
+          <w:rFonts w:asciiTheme="minorHAnsi" w:hAnsiTheme="minorHAnsi" w:cs="Estrangelo Edessa"/>
+          <w:sz w:val="22"/>
+          <w:szCs w:val="22"/>
+        </w:rPr>
+        <w:t xml:space="preserve"> </w:t>
+      </w:r>
+      <w:proofErr w:type="spellStart"/>
+      <w:r>
+        <w:rPr>
+          <w:rFonts w:asciiTheme="minorHAnsi" w:hAnsiTheme="minorHAnsi" w:cs="Estrangelo Edessa"/>
+          <w:sz w:val="22"/>
+          <w:szCs w:val="22"/>
+        </w:rPr>
+        <w:t>our</w:t>
+      </w:r>
+      <w:proofErr w:type="spellEnd"/>
+      <w:r>
+        <w:rPr>
+          <w:rFonts w:asciiTheme="minorHAnsi" w:hAnsiTheme="minorHAnsi" w:cs="Estrangelo Edessa"/>
+          <w:sz w:val="22"/>
+          <w:szCs w:val="22"/>
+        </w:rPr>
+        <w:t xml:space="preserve"> ifo Schnelldienst Digital “Starke Erwartungsreaktionen auf Angela Merkels </w:t>
+      </w:r>
+      <w:proofErr w:type="spellStart"/>
+      <w:r>
+        <w:rPr>
+          <w:rFonts w:asciiTheme="minorHAnsi" w:hAnsiTheme="minorHAnsi" w:cs="Estrangelo Edessa"/>
+          <w:sz w:val="22"/>
+          <w:szCs w:val="22"/>
+        </w:rPr>
+        <w:t>Covid</w:t>
+      </w:r>
+      <w:proofErr w:type="spellEnd"/>
+      <w:r>
+        <w:rPr>
+          <w:rFonts w:asciiTheme="minorHAnsi" w:hAnsiTheme="minorHAnsi" w:cs="Estrangelo Edessa"/>
+          <w:sz w:val="22"/>
+          <w:szCs w:val="22"/>
+        </w:rPr>
+        <w:t xml:space="preserve"> Erklärungen” </w:t>
+      </w:r>
+    </w:p>
+    <w:p>
+      <w:pPr>
+        <w:widowControl/>
+        <w:tabs>
+          <w:tab w:val="left" w:pos="576"/>
+          <w:tab w:val="left" w:pos="2835"/>
+        </w:tabs>
+        <w:rPr>
+          <w:rFonts w:asciiTheme="minorHAnsi" w:hAnsiTheme="minorHAnsi" w:cs="Estrangelo Edessa"/>
+          <w:sz w:val="22"/>
+          <w:szCs w:val="22"/>
+        </w:rPr>
+      </w:pPr>
+      <w:proofErr w:type="spellStart"/>
+      <w:r>
+        <w:rPr>
+          <w:rFonts w:asciiTheme="minorHAnsi" w:hAnsiTheme="minorHAnsi" w:cs="Estrangelo Edessa"/>
+          <w:sz w:val="22"/>
+          <w:szCs w:val="22"/>
+        </w:rPr>
+        <w:t>With</w:t>
+      </w:r>
+      <w:proofErr w:type="spellEnd"/>
+      <w:r>
+        <w:rPr>
+          <w:rFonts w:asciiTheme="minorHAnsi" w:hAnsiTheme="minorHAnsi" w:cs="Estrangelo Edessa"/>
+          <w:sz w:val="22"/>
+          <w:szCs w:val="22"/>
+        </w:rPr>
+        <w:t xml:space="preserve"> Peter Haan, Andreas Peichl, Joachim Winter </w:t>
+      </w:r>
+      <w:proofErr w:type="spellStart"/>
+      <w:r>
+        <w:rPr>
+          <w:rFonts w:asciiTheme="minorHAnsi" w:hAnsiTheme="minorHAnsi" w:cs="Estrangelo Edessa"/>
+          <w:sz w:val="22"/>
+          <w:szCs w:val="22"/>
+        </w:rPr>
+        <w:t>and</w:t>
+      </w:r>
+      <w:proofErr w:type="spellEnd"/>
+      <w:r>
+        <w:rPr>
+          <w:rFonts w:asciiTheme="minorHAnsi" w:hAnsiTheme="minorHAnsi" w:cs="Estrangelo Edessa"/>
+          <w:sz w:val="22"/>
+          <w:szCs w:val="22"/>
+        </w:rPr>
+        <w:t xml:space="preserve"> Georg Weizsäcker</w:t>
+      </w:r>
+    </w:p>
+    <w:p>
+      <w:pPr>
+        <w:widowControl/>
+        <w:tabs>
+          <w:tab w:val="left" w:pos="576"/>
+          <w:tab w:val="left" w:pos="2835"/>
+        </w:tabs>
+        <w:rPr>
+          <w:rFonts w:asciiTheme="minorHAnsi" w:hAnsiTheme="minorHAnsi" w:cs="Estrangelo Edessa"/>
+          <w:i/>
+          <w:sz w:val="22"/>
+          <w:szCs w:val="22"/>
+        </w:rPr>
+      </w:pPr>
+    </w:p>
+    <w:p>
+      <w:pPr>
+        <w:widowControl/>
+        <w:tabs>
+          <w:tab w:val="left" w:pos="576"/>
+          <w:tab w:val="left" w:pos="2835"/>
+        </w:tabs>
+        <w:rPr>
+          <w:rFonts w:asciiTheme="minorHAnsi" w:hAnsiTheme="minorHAnsi" w:cs="Estrangelo Edessa"/>
+          <w:i/>
+          <w:sz w:val="22"/>
+          <w:szCs w:val="22"/>
+        </w:rPr>
+      </w:pPr>
+      <w:r>
+        <w:rPr>
+          <w:rFonts w:asciiTheme="minorHAnsi" w:hAnsiTheme="minorHAnsi" w:cs="Estrangelo Edessa"/>
+          <w:i/>
+          <w:sz w:val="22"/>
+          <w:szCs w:val="22"/>
+        </w:rPr>
+        <w:t>Friedrich-Ebert-Stiftung/ Blog</w:t>
       </w:r>
     </w:p>
     <w:p>
@@ -3745,7 +3951,31 @@
           <w:sz w:val="22"/>
           <w:szCs w:val="22"/>
         </w:rPr>
-        <w:t xml:space="preserve"> ifo Schnelldienst Digital “Starke Erwartungsreaktionen auf Angela Merkels </w:t>
+        <w:t xml:space="preserve"> DIW Aktuell „Systemrelevant aber dennoch kaum anerkannt“ (in German)</w:t>
+      </w:r>
+    </w:p>
+    <w:p>
+      <w:pPr>
+        <w:widowControl/>
+        <w:tabs>
+          <w:tab w:val="left" w:pos="576"/>
+          <w:tab w:val="left" w:pos="2835"/>
+        </w:tabs>
+        <w:rPr>
+          <w:rFonts w:asciiTheme="minorHAnsi" w:hAnsiTheme="minorHAnsi" w:cs="Estrangelo Edessa"/>
+          <w:sz w:val="22"/>
+          <w:szCs w:val="22"/>
+          <w:lang w:val="en-US"/>
+        </w:rPr>
+      </w:pPr>
+      <w:r>
+        <w:rPr>
+          <w:rFonts w:asciiTheme="minorHAnsi" w:hAnsiTheme="minorHAnsi" w:cs="Estrangelo Edessa"/>
+          <w:sz w:val="22"/>
+          <w:szCs w:val="22"/>
+          <w:lang w:val="en-US"/>
+        </w:rPr>
+        <w:t xml:space="preserve">With </w:t>
       </w:r>
       <w:proofErr w:type="spellStart"/>
       <w:r>
@@ -3753,8 +3983,9 @@
           <w:rFonts w:asciiTheme="minorHAnsi" w:hAnsiTheme="minorHAnsi" w:cs="Estrangelo Edessa"/>
           <w:sz w:val="22"/>
           <w:szCs w:val="22"/>
-        </w:rPr>
-        <w:t>Covid</w:t>
+          <w:lang w:val="en-US"/>
+        </w:rPr>
+        <w:t>Josefine</w:t>
       </w:r>
       <w:proofErr w:type="spellEnd"/>
       <w:r>
@@ -3762,31 +3993,19 @@
           <w:rFonts w:asciiTheme="minorHAnsi" w:hAnsiTheme="minorHAnsi" w:cs="Estrangelo Edessa"/>
           <w:sz w:val="22"/>
           <w:szCs w:val="22"/>
-        </w:rPr>
-        <w:t xml:space="preserve"> Erklärungen” </w:t>
-      </w:r>
-    </w:p>
-    <w:p>
-      <w:pPr>
-        <w:widowControl/>
-        <w:tabs>
-          <w:tab w:val="left" w:pos="576"/>
-          <w:tab w:val="left" w:pos="2835"/>
-        </w:tabs>
-        <w:rPr>
-          <w:rFonts w:asciiTheme="minorHAnsi" w:hAnsiTheme="minorHAnsi" w:cs="Estrangelo Edessa"/>
-          <w:sz w:val="22"/>
-          <w:szCs w:val="22"/>
-        </w:rPr>
-      </w:pPr>
+          <w:lang w:val="en-US"/>
+        </w:rPr>
+        <w:t xml:space="preserve"> </w:t>
+      </w:r>
       <w:proofErr w:type="spellStart"/>
       <w:r>
         <w:rPr>
           <w:rFonts w:asciiTheme="minorHAnsi" w:hAnsiTheme="minorHAnsi" w:cs="Estrangelo Edessa"/>
           <w:sz w:val="22"/>
           <w:szCs w:val="22"/>
-        </w:rPr>
-        <w:t>With</w:t>
+          <w:lang w:val="en-US"/>
+        </w:rPr>
+        <w:t>Koebe</w:t>
       </w:r>
       <w:proofErr w:type="spellEnd"/>
       <w:r>
@@ -3794,8 +4013,9 @@
           <w:rFonts w:asciiTheme="minorHAnsi" w:hAnsiTheme="minorHAnsi" w:cs="Estrangelo Edessa"/>
           <w:sz w:val="22"/>
           <w:szCs w:val="22"/>
-        </w:rPr>
-        <w:t xml:space="preserve"> Peter Haan, Andreas Peichl, Joachim Winter </w:t>
+          <w:lang w:val="en-US"/>
+        </w:rPr>
+        <w:t xml:space="preserve">, Claire </w:t>
       </w:r>
       <w:proofErr w:type="spellStart"/>
       <w:r>
@@ -3803,8 +4023,9 @@
           <w:rFonts w:asciiTheme="minorHAnsi" w:hAnsiTheme="minorHAnsi" w:cs="Estrangelo Edessa"/>
           <w:sz w:val="22"/>
           <w:szCs w:val="22"/>
-        </w:rPr>
-        <w:t>and</w:t>
+          <w:lang w:val="en-US"/>
+        </w:rPr>
+        <w:t>Samtleben</w:t>
       </w:r>
       <w:proofErr w:type="spellEnd"/>
       <w:r>
@@ -3812,9 +4033,45 @@
           <w:rFonts w:asciiTheme="minorHAnsi" w:hAnsiTheme="minorHAnsi" w:cs="Estrangelo Edessa"/>
           <w:sz w:val="22"/>
           <w:szCs w:val="22"/>
-        </w:rPr>
-        <w:t xml:space="preserve"> Georg Weizsäcker</w:t>
-      </w:r>
+          <w:lang w:val="en-US"/>
+        </w:rPr>
+        <w:t xml:space="preserve"> and Aline </w:t>
+      </w:r>
+      <w:proofErr w:type="spellStart"/>
+      <w:r>
+        <w:rPr>
+          <w:rFonts w:asciiTheme="minorHAnsi" w:hAnsiTheme="minorHAnsi" w:cs="Estrangelo Edessa"/>
+          <w:sz w:val="22"/>
+          <w:szCs w:val="22"/>
+          <w:lang w:val="en-US"/>
+        </w:rPr>
+        <w:t>Zucco</w:t>
+      </w:r>
+      <w:proofErr w:type="spellEnd"/>
+      <w:r>
+        <w:rPr>
+          <w:rFonts w:asciiTheme="minorHAnsi" w:hAnsiTheme="minorHAnsi" w:cs="Estrangelo Edessa"/>
+          <w:sz w:val="22"/>
+          <w:szCs w:val="22"/>
+          <w:lang w:val="en-US"/>
+        </w:rPr>
+        <w:t xml:space="preserve"> </w:t>
+      </w:r>
+    </w:p>
+    <w:p>
+      <w:pPr>
+        <w:widowControl/>
+        <w:tabs>
+          <w:tab w:val="left" w:pos="576"/>
+          <w:tab w:val="left" w:pos="2835"/>
+        </w:tabs>
+        <w:rPr>
+          <w:rFonts w:asciiTheme="minorHAnsi" w:hAnsiTheme="minorHAnsi" w:cs="Estrangelo Edessa"/>
+          <w:sz w:val="22"/>
+          <w:szCs w:val="22"/>
+          <w:lang w:val="en-US"/>
+        </w:rPr>
+      </w:pPr>
     </w:p>
     <w:p>
       <w:pPr>
@@ -3828,31 +4085,18 @@
           <w:i/>
           <w:sz w:val="22"/>
           <w:szCs w:val="22"/>
-        </w:rPr>
-      </w:pPr>
-    </w:p>
-    <w:p>
-      <w:pPr>
-        <w:widowControl/>
-        <w:tabs>
-          <w:tab w:val="left" w:pos="576"/>
-          <w:tab w:val="left" w:pos="2835"/>
-        </w:tabs>
+          <w:lang w:val="en-US"/>
+        </w:rPr>
+      </w:pPr>
+      <w:r>
         <w:rPr>
           <w:rFonts w:asciiTheme="minorHAnsi" w:hAnsiTheme="minorHAnsi" w:cs="Estrangelo Edessa"/>
           <w:i/>
           <w:sz w:val="22"/>
           <w:szCs w:val="22"/>
-        </w:rPr>
-      </w:pPr>
-      <w:r>
-        <w:rPr>
-          <w:rFonts w:asciiTheme="minorHAnsi" w:hAnsiTheme="minorHAnsi" w:cs="Estrangelo Edessa"/>
-          <w:i/>
-          <w:sz w:val="22"/>
-          <w:szCs w:val="22"/>
-        </w:rPr>
-        <w:t>Friedrich-Ebert-Stiftung/ Blog</w:t>
+          <w:lang w:val="en-US"/>
+        </w:rPr>
+        <w:t>BSE Berlin School of Economics: Insights on the Corona Crisis</w:t>
       </w:r>
     </w:p>
     <w:p>
@@ -4068,7 +4312,6 @@
           <w:i/>
           <w:sz w:val="22"/>
           <w:szCs w:val="22"/>
-          <w:lang w:val="en-US"/>
         </w:rPr>
       </w:pPr>
       <w:r>
@@ -4077,9 +4320,8 @@
           <w:i/>
           <w:sz w:val="22"/>
           <w:szCs w:val="22"/>
-          <w:lang w:val="en-US"/>
-        </w:rPr>
-        <w:t>BSE Berlin School of Economics: Insights on the Corona Crisis</w:t>
+        </w:rPr>
+        <w:t>Deutscher Gewerkschaftsbund (DGB)/ was-verdient-die-frau (Blog)</w:t>
       </w:r>
     </w:p>
     <w:p>
@@ -4161,231 +4403,6 @@
           <w:sz w:val="22"/>
           <w:szCs w:val="22"/>
         </w:rPr>
-        <w:t xml:space="preserve"> DIW Aktuell „Systemrelevant aber dennoch kaum anerkannt“ (in German)</w:t>
-      </w:r>
-    </w:p>
-    <w:p>
-      <w:pPr>
-        <w:widowControl/>
-        <w:tabs>
-          <w:tab w:val="left" w:pos="576"/>
-          <w:tab w:val="left" w:pos="2835"/>
-        </w:tabs>
-        <w:rPr>
-          <w:rFonts w:asciiTheme="minorHAnsi" w:hAnsiTheme="minorHAnsi" w:cs="Estrangelo Edessa"/>
-          <w:sz w:val="22"/>
-          <w:szCs w:val="22"/>
-          <w:lang w:val="en-US"/>
-        </w:rPr>
-      </w:pPr>
-      <w:r>
-        <w:rPr>
-          <w:rFonts w:asciiTheme="minorHAnsi" w:hAnsiTheme="minorHAnsi" w:cs="Estrangelo Edessa"/>
-          <w:sz w:val="22"/>
-          <w:szCs w:val="22"/>
-          <w:lang w:val="en-US"/>
-        </w:rPr>
-        <w:t xml:space="preserve">With </w:t>
-      </w:r>
-      <w:proofErr w:type="spellStart"/>
-      <w:r>
-        <w:rPr>
-          <w:rFonts w:asciiTheme="minorHAnsi" w:hAnsiTheme="minorHAnsi" w:cs="Estrangelo Edessa"/>
-          <w:sz w:val="22"/>
-          <w:szCs w:val="22"/>
-          <w:lang w:val="en-US"/>
-        </w:rPr>
-        <w:t>Josefine</w:t>
-      </w:r>
-      <w:proofErr w:type="spellEnd"/>
-      <w:r>
-        <w:rPr>
-          <w:rFonts w:asciiTheme="minorHAnsi" w:hAnsiTheme="minorHAnsi" w:cs="Estrangelo Edessa"/>
-          <w:sz w:val="22"/>
-          <w:szCs w:val="22"/>
-          <w:lang w:val="en-US"/>
-        </w:rPr>
-        <w:t xml:space="preserve"> </w:t>
-      </w:r>
-      <w:proofErr w:type="spellStart"/>
-      <w:r>
-        <w:rPr>
-          <w:rFonts w:asciiTheme="minorHAnsi" w:hAnsiTheme="minorHAnsi" w:cs="Estrangelo Edessa"/>
-          <w:sz w:val="22"/>
-          <w:szCs w:val="22"/>
-          <w:lang w:val="en-US"/>
-        </w:rPr>
-        <w:t>Koebe</w:t>
-      </w:r>
-      <w:proofErr w:type="spellEnd"/>
-      <w:r>
-        <w:rPr>
-          <w:rFonts w:asciiTheme="minorHAnsi" w:hAnsiTheme="minorHAnsi" w:cs="Estrangelo Edessa"/>
-          <w:sz w:val="22"/>
-          <w:szCs w:val="22"/>
-          <w:lang w:val="en-US"/>
-        </w:rPr>
-        <w:t xml:space="preserve">, Claire </w:t>
-      </w:r>
-      <w:proofErr w:type="spellStart"/>
-      <w:r>
-        <w:rPr>
-          <w:rFonts w:asciiTheme="minorHAnsi" w:hAnsiTheme="minorHAnsi" w:cs="Estrangelo Edessa"/>
-          <w:sz w:val="22"/>
-          <w:szCs w:val="22"/>
-          <w:lang w:val="en-US"/>
-        </w:rPr>
-        <w:t>Samtleben</w:t>
-      </w:r>
-      <w:proofErr w:type="spellEnd"/>
-      <w:r>
-        <w:rPr>
-          <w:rFonts w:asciiTheme="minorHAnsi" w:hAnsiTheme="minorHAnsi" w:cs="Estrangelo Edessa"/>
-          <w:sz w:val="22"/>
-          <w:szCs w:val="22"/>
-          <w:lang w:val="en-US"/>
-        </w:rPr>
-        <w:t xml:space="preserve"> and Aline </w:t>
-      </w:r>
-      <w:proofErr w:type="spellStart"/>
-      <w:r>
-        <w:rPr>
-          <w:rFonts w:asciiTheme="minorHAnsi" w:hAnsiTheme="minorHAnsi" w:cs="Estrangelo Edessa"/>
-          <w:sz w:val="22"/>
-          <w:szCs w:val="22"/>
-          <w:lang w:val="en-US"/>
-        </w:rPr>
-        <w:t>Zucco</w:t>
-      </w:r>
-      <w:proofErr w:type="spellEnd"/>
-      <w:r>
-        <w:rPr>
-          <w:rFonts w:asciiTheme="minorHAnsi" w:hAnsiTheme="minorHAnsi" w:cs="Estrangelo Edessa"/>
-          <w:sz w:val="22"/>
-          <w:szCs w:val="22"/>
-          <w:lang w:val="en-US"/>
-        </w:rPr>
-        <w:t xml:space="preserve"> </w:t>
-      </w:r>
-    </w:p>
-    <w:p>
-      <w:pPr>
-        <w:widowControl/>
-        <w:tabs>
-          <w:tab w:val="left" w:pos="576"/>
-          <w:tab w:val="left" w:pos="2835"/>
-        </w:tabs>
-        <w:rPr>
-          <w:rFonts w:asciiTheme="minorHAnsi" w:hAnsiTheme="minorHAnsi" w:cs="Estrangelo Edessa"/>
-          <w:sz w:val="22"/>
-          <w:szCs w:val="22"/>
-          <w:lang w:val="en-US"/>
-        </w:rPr>
-      </w:pPr>
-    </w:p>
-    <w:p>
-      <w:pPr>
-        <w:widowControl/>
-        <w:tabs>
-          <w:tab w:val="left" w:pos="576"/>
-          <w:tab w:val="left" w:pos="2835"/>
-        </w:tabs>
-        <w:rPr>
-          <w:rFonts w:asciiTheme="minorHAnsi" w:hAnsiTheme="minorHAnsi" w:cs="Estrangelo Edessa"/>
-          <w:i/>
-          <w:sz w:val="22"/>
-          <w:szCs w:val="22"/>
-        </w:rPr>
-      </w:pPr>
-      <w:r>
-        <w:rPr>
-          <w:rFonts w:asciiTheme="minorHAnsi" w:hAnsiTheme="minorHAnsi" w:cs="Estrangelo Edessa"/>
-          <w:i/>
-          <w:sz w:val="22"/>
-          <w:szCs w:val="22"/>
-        </w:rPr>
-        <w:t>Deutscher Gewerkschaftsbund (DGB)/ was-verdient-die-frau (Blog)</w:t>
-      </w:r>
-    </w:p>
-    <w:p>
-      <w:pPr>
-        <w:widowControl/>
-        <w:tabs>
-          <w:tab w:val="left" w:pos="576"/>
-          <w:tab w:val="left" w:pos="2835"/>
-        </w:tabs>
-        <w:rPr>
-          <w:rFonts w:asciiTheme="minorHAnsi" w:hAnsiTheme="minorHAnsi" w:cs="Estrangelo Edessa"/>
-          <w:sz w:val="22"/>
-          <w:szCs w:val="22"/>
-        </w:rPr>
-      </w:pPr>
-      <w:hyperlink r:id="rId20" w:history="1">
-        <w:r>
-          <w:rPr>
-            <w:rStyle w:val="Hyperlink"/>
-            <w:rFonts w:asciiTheme="minorHAnsi" w:hAnsiTheme="minorHAnsi" w:cs="Estrangelo Edessa"/>
-            <w:color w:val="auto"/>
-            <w:sz w:val="22"/>
-            <w:szCs w:val="22"/>
-          </w:rPr>
-          <w:t xml:space="preserve">Write </w:t>
-        </w:r>
-        <w:proofErr w:type="spellStart"/>
-        <w:r>
-          <w:rPr>
-            <w:rStyle w:val="Hyperlink"/>
-            <w:rFonts w:asciiTheme="minorHAnsi" w:hAnsiTheme="minorHAnsi" w:cs="Estrangelo Edessa"/>
-            <w:color w:val="auto"/>
-            <w:sz w:val="22"/>
-            <w:szCs w:val="22"/>
-          </w:rPr>
-          <w:t>up</w:t>
-        </w:r>
-        <w:proofErr w:type="spellEnd"/>
-      </w:hyperlink>
-      <w:r>
-        <w:rPr>
-          <w:rFonts w:asciiTheme="minorHAnsi" w:hAnsiTheme="minorHAnsi" w:cs="Estrangelo Edessa"/>
-          <w:sz w:val="22"/>
-          <w:szCs w:val="22"/>
-        </w:rPr>
-        <w:t xml:space="preserve"> </w:t>
-      </w:r>
-      <w:proofErr w:type="spellStart"/>
-      <w:r>
-        <w:rPr>
-          <w:rFonts w:asciiTheme="minorHAnsi" w:hAnsiTheme="minorHAnsi" w:cs="Estrangelo Edessa"/>
-          <w:sz w:val="22"/>
-          <w:szCs w:val="22"/>
-        </w:rPr>
-        <w:t>of</w:t>
-      </w:r>
-      <w:proofErr w:type="spellEnd"/>
-      <w:r>
-        <w:rPr>
-          <w:rFonts w:asciiTheme="minorHAnsi" w:hAnsiTheme="minorHAnsi" w:cs="Estrangelo Edessa"/>
-          <w:sz w:val="22"/>
-          <w:szCs w:val="22"/>
-        </w:rPr>
-        <w:t xml:space="preserve"> </w:t>
-      </w:r>
-      <w:proofErr w:type="spellStart"/>
-      <w:r>
-        <w:rPr>
-          <w:rFonts w:asciiTheme="minorHAnsi" w:hAnsiTheme="minorHAnsi" w:cs="Estrangelo Edessa"/>
-          <w:sz w:val="22"/>
-          <w:szCs w:val="22"/>
-        </w:rPr>
-        <w:t>our</w:t>
-      </w:r>
-      <w:proofErr w:type="spellEnd"/>
-      <w:r>
-        <w:rPr>
-          <w:rFonts w:asciiTheme="minorHAnsi" w:hAnsiTheme="minorHAnsi" w:cs="Estrangelo Edessa"/>
-          <w:sz w:val="22"/>
-          <w:szCs w:val="22"/>
-        </w:rPr>
         <w:t xml:space="preserve"> DIW </w:t>
       </w:r>
       <w:proofErr w:type="spellStart"/>
@@ -5783,7 +5800,7 @@
           <w:szCs w:val="22"/>
           <w:lang w:val="en-US"/>
         </w:rPr>
-        <w:t xml:space="preserve"> Program: $10,100</w:t>
+        <w:t xml:space="preserve"> Program</w:t>
       </w:r>
     </w:p>
     <w:p>
@@ -5853,7 +5870,7 @@
           <w:szCs w:val="22"/>
           <w:lang w:val="en-US"/>
         </w:rPr>
-        <w:t>/CRC: $10,500</w:t>
+        <w:t>/CRC</w:t>
       </w:r>
     </w:p>
     <w:p>
@@ -7164,12 +7181,12 @@
       </w:r>
     </w:p>
     <w:sectPr>
-      <w:headerReference w:type="even" r:id="rId21"/>
-      <w:headerReference w:type="default" r:id="rId22"/>
-      <w:footerReference w:type="even" r:id="rId23"/>
-      <w:footerReference w:type="default" r:id="rId24"/>
-      <w:headerReference w:type="first" r:id="rId25"/>
-      <w:footerReference w:type="first" r:id="rId26"/>
+      <w:headerReference w:type="even" r:id="rId20"/>
+      <w:headerReference w:type="default" r:id="rId21"/>
+      <w:footerReference w:type="even" r:id="rId22"/>
+      <w:footerReference w:type="default" r:id="rId23"/>
+      <w:headerReference w:type="first" r:id="rId24"/>
+      <w:footerReference w:type="first" r:id="rId25"/>
       <w:pgSz w:w="11906" w:h="16838"/>
       <w:pgMar w:top="1134" w:right="1418" w:bottom="1134" w:left="1418" w:header="709" w:footer="709" w:gutter="0"/>
       <w:cols w:space="708"/>
@@ -8998,7 +9015,7 @@
 </file>
 
 <file path=customXml/itemProps1.xml><?xml version="1.0" encoding="utf-8"?>
-<ds:datastoreItem xmlns:ds="http://schemas.openxmlformats.org/officeDocument/2006/customXml" ds:itemID="{98E5F825-2D0F-47E7-A9FE-89F7A7CD3C5F}">
+<ds:datastoreItem xmlns:ds="http://schemas.openxmlformats.org/officeDocument/2006/customXml" ds:itemID="{0E269330-38BD-4FD5-A028-4D697BB21280}">
   <ds:schemaRefs>
     <ds:schemaRef ds:uri="http://schemas.openxmlformats.org/officeDocument/2006/bibliography"/>
   </ds:schemaRefs>

</xml_diff>

<commit_message>
added CRC discussion paper
</commit_message>
<xml_diff>
--- a/CV.docx
+++ b/CV.docx
@@ -59,7 +59,6 @@
           <w:bCs/>
           <w:sz w:val="22"/>
           <w:szCs w:val="22"/>
-          <w:lang w:val="en-US"/>
         </w:rPr>
       </w:pPr>
       <w:r>
@@ -68,7 +67,6 @@
           <w:bCs/>
           <w:sz w:val="22"/>
           <w:szCs w:val="22"/>
-          <w:lang w:val="en-US"/>
         </w:rPr>
         <w:t>Web</w:t>
       </w:r>
@@ -78,7 +76,6 @@
           <w:bCs/>
           <w:sz w:val="22"/>
           <w:szCs w:val="22"/>
-          <w:lang w:val="en-US"/>
         </w:rPr>
         <w:t>site</w:t>
       </w:r>
@@ -88,7 +85,6 @@
           <w:bCs/>
           <w:sz w:val="22"/>
           <w:szCs w:val="22"/>
-          <w:lang w:val="en-US"/>
         </w:rPr>
         <w:t xml:space="preserve"> </w:t>
       </w:r>
@@ -101,7 +97,6 @@
             <w:sz w:val="22"/>
             <w:szCs w:val="22"/>
             <w:u w:val="none"/>
-            <w:lang w:val="en-US"/>
           </w:rPr>
           <w:t>https://sites.google.com/view/annekatrin-schrenker</w:t>
         </w:r>
@@ -113,7 +108,6 @@
           <w:color w:val="FF0000"/>
           <w:sz w:val="22"/>
           <w:szCs w:val="22"/>
-          <w:lang w:val="en-US"/>
         </w:rPr>
         <w:t xml:space="preserve"> </w:t>
       </w:r>
@@ -1709,6 +1703,8 @@
           <w:lang w:val="en-US"/>
         </w:rPr>
       </w:pPr>
+      <w:bookmarkStart w:id="0" w:name="_GoBack"/>
+      <w:bookmarkEnd w:id="0"/>
     </w:p>
     <w:p>
       <w:pPr>
@@ -1916,14 +1912,7 @@
           <w:lang w:val="en-US"/>
         </w:rPr>
       </w:pPr>
-    </w:p>
-    <w:p>
-      <w:pPr>
-        <w:widowControl/>
-        <w:tabs>
-          <w:tab w:val="left" w:pos="576"/>
-          <w:tab w:val="left" w:pos="2835"/>
-        </w:tabs>
+      <w:r>
         <w:rPr>
           <w:rFonts w:asciiTheme="minorHAnsi" w:hAnsiTheme="minorHAnsi" w:cs="Estrangelo Edessa"/>
           <w:i/>
@@ -1931,6 +1920,78 @@
           <w:szCs w:val="22"/>
           <w:lang w:val="en-US"/>
         </w:rPr>
+        <w:t>CRC Discussion Paper No. 257</w:t>
+      </w:r>
+      <w:r>
+        <w:rPr>
+          <w:rFonts w:asciiTheme="minorHAnsi" w:hAnsiTheme="minorHAnsi" w:cs="Estrangelo Edessa"/>
+          <w:sz w:val="22"/>
+          <w:szCs w:val="22"/>
+          <w:lang w:val="en-US"/>
+        </w:rPr>
+        <w:t xml:space="preserve"> </w:t>
+      </w:r>
+      <w:r>
+        <w:rPr>
+          <w:rFonts w:asciiTheme="minorHAnsi" w:hAnsiTheme="minorHAnsi" w:cs="Estrangelo Edessa"/>
+          <w:sz w:val="22"/>
+          <w:szCs w:val="22"/>
+          <w:lang w:val="en-US"/>
+        </w:rPr>
+        <w:t>(</w:t>
+      </w:r>
+      <w:hyperlink r:id="rId10" w:history="1">
+        <w:r>
+          <w:rPr>
+            <w:rStyle w:val="Hyperlink"/>
+            <w:rFonts w:asciiTheme="minorHAnsi" w:hAnsiTheme="minorHAnsi" w:cs="Estrangelo Edessa"/>
+            <w:color w:val="auto"/>
+            <w:sz w:val="22"/>
+            <w:szCs w:val="22"/>
+            <w:lang w:val="en-US"/>
+          </w:rPr>
+          <w:t>Access here</w:t>
+        </w:r>
+      </w:hyperlink>
+      <w:r>
+        <w:rPr>
+          <w:rFonts w:asciiTheme="minorHAnsi" w:hAnsiTheme="minorHAnsi" w:cs="Estrangelo Edessa"/>
+          <w:sz w:val="22"/>
+          <w:szCs w:val="22"/>
+          <w:lang w:val="en-US"/>
+        </w:rPr>
+        <w:t>)</w:t>
+      </w:r>
+    </w:p>
+    <w:p>
+      <w:pPr>
+        <w:widowControl/>
+        <w:tabs>
+          <w:tab w:val="left" w:pos="576"/>
+          <w:tab w:val="left" w:pos="2835"/>
+        </w:tabs>
+        <w:rPr>
+          <w:rFonts w:asciiTheme="minorHAnsi" w:hAnsiTheme="minorHAnsi" w:cs="Estrangelo Edessa"/>
+          <w:sz w:val="22"/>
+          <w:szCs w:val="22"/>
+          <w:lang w:val="en-US"/>
+        </w:rPr>
+      </w:pPr>
+    </w:p>
+    <w:p>
+      <w:pPr>
+        <w:widowControl/>
+        <w:tabs>
+          <w:tab w:val="left" w:pos="576"/>
+          <w:tab w:val="left" w:pos="2835"/>
+        </w:tabs>
+        <w:rPr>
+          <w:rFonts w:asciiTheme="minorHAnsi" w:hAnsiTheme="minorHAnsi" w:cs="Estrangelo Edessa"/>
+          <w:i/>
+          <w:sz w:val="22"/>
+          <w:szCs w:val="22"/>
+          <w:lang w:val="en-US"/>
+        </w:rPr>
       </w:pPr>
       <w:r>
         <w:rPr>
@@ -2079,7 +2140,7 @@
         </w:rPr>
         <w:t xml:space="preserve"> </w:t>
       </w:r>
-      <w:hyperlink r:id="rId10" w:history="1">
+      <w:hyperlink r:id="rId11" w:history="1">
         <w:r>
           <w:rPr>
             <w:rStyle w:val="Hyperlink"/>
@@ -2171,7 +2232,7 @@
         </w:rPr>
         <w:t>(German version:</w:t>
       </w:r>
-      <w:hyperlink r:id="rId11" w:history="1">
+      <w:hyperlink r:id="rId12" w:history="1">
         <w:r>
           <w:rPr>
             <w:rStyle w:val="Hyperlink"/>
@@ -2536,7 +2597,7 @@
         </w:rPr>
         <w:t xml:space="preserve">2019. </w:t>
       </w:r>
-      <w:hyperlink r:id="rId12" w:history="1">
+      <w:hyperlink r:id="rId13" w:history="1">
         <w:r>
           <w:rPr>
             <w:rStyle w:val="Hyperlink"/>
@@ -2567,32 +2628,32 @@
           <w:tab w:val="left" w:pos="2835"/>
         </w:tabs>
         <w:rPr>
+          <w:rFonts w:asciiTheme="minorHAnsi" w:hAnsiTheme="minorHAnsi" w:cs="Estrangelo Edessa"/>
+          <w:i/>
+          <w:sz w:val="22"/>
+          <w:szCs w:val="22"/>
+          <w:lang w:val="en-US"/>
+        </w:rPr>
+      </w:pPr>
+      <w:r>
+        <w:rPr>
           <w:rFonts w:ascii="Cambria" w:hAnsi="Cambria" w:cs="Estrangelo Edessa"/>
           <w:b/>
           <w:sz w:val="22"/>
           <w:szCs w:val="22"/>
           <w:lang w:val="en-US"/>
         </w:rPr>
-      </w:pPr>
-    </w:p>
-    <w:p>
-      <w:pPr>
-        <w:widowControl/>
-        <w:tabs>
-          <w:tab w:val="left" w:pos="576"/>
-          <w:tab w:val="left" w:pos="2835"/>
-        </w:tabs>
-        <w:rPr>
-          <w:rFonts w:asciiTheme="minorHAnsi" w:hAnsiTheme="minorHAnsi" w:cs="Estrangelo Edessa"/>
-          <w:i/>
-          <w:sz w:val="22"/>
-          <w:szCs w:val="22"/>
-          <w:lang w:val="en-US"/>
-        </w:rPr>
-      </w:pPr>
-      <w:bookmarkStart w:id="0" w:name="_GoBack"/>
-      <w:bookmarkEnd w:id="0"/>
-      <w:r>
+        <w:lastRenderedPageBreak/>
+        <w:t>PUBLICATIONS</w:t>
+      </w:r>
+    </w:p>
+    <w:p>
+      <w:pPr>
+        <w:widowControl/>
+        <w:tabs>
+          <w:tab w:val="left" w:pos="576"/>
+          <w:tab w:val="left" w:pos="2835"/>
+        </w:tabs>
         <w:rPr>
           <w:rFonts w:ascii="Cambria" w:hAnsi="Cambria" w:cs="Estrangelo Edessa"/>
           <w:b/>
@@ -2600,24 +2661,6 @@
           <w:szCs w:val="22"/>
           <w:lang w:val="en-US"/>
         </w:rPr>
-        <w:lastRenderedPageBreak/>
-        <w:t>PUBLICATIONS</w:t>
-      </w:r>
-    </w:p>
-    <w:p>
-      <w:pPr>
-        <w:widowControl/>
-        <w:tabs>
-          <w:tab w:val="left" w:pos="576"/>
-          <w:tab w:val="left" w:pos="2835"/>
-        </w:tabs>
-        <w:rPr>
-          <w:rFonts w:ascii="Cambria" w:hAnsi="Cambria" w:cs="Estrangelo Edessa"/>
-          <w:b/>
-          <w:sz w:val="22"/>
-          <w:szCs w:val="22"/>
-          <w:lang w:val="en-US"/>
-        </w:rPr>
       </w:pPr>
     </w:p>
     <w:p>
@@ -2758,7 +2801,7 @@
         </w:rPr>
         <w:t xml:space="preserve"> </w:t>
       </w:r>
-      <w:hyperlink r:id="rId13" w:history="1">
+      <w:hyperlink r:id="rId14" w:history="1">
         <w:r>
           <w:rPr>
             <w:rStyle w:val="Hyperlink"/>
@@ -3010,7 +3053,7 @@
         </w:rPr>
         <w:t xml:space="preserve">. 48/2020 </w:t>
       </w:r>
-      <w:hyperlink r:id="rId14" w:history="1">
+      <w:hyperlink r:id="rId15" w:history="1">
         <w:r>
           <w:rPr>
             <w:rStyle w:val="Hyperlink"/>
@@ -3239,7 +3282,7 @@
         </w:rPr>
         <w:t xml:space="preserve"> </w:t>
       </w:r>
-      <w:hyperlink r:id="rId15" w:history="1">
+      <w:hyperlink r:id="rId16" w:history="1">
         <w:r>
           <w:rPr>
             <w:rStyle w:val="Hyperlink"/>
@@ -3456,7 +3499,7 @@
         </w:rPr>
         <w:t xml:space="preserve"> </w:t>
       </w:r>
-      <w:hyperlink r:id="rId16" w:history="1">
+      <w:hyperlink r:id="rId17" w:history="1">
         <w:r>
           <w:rPr>
             <w:rStyle w:val="Hyperlink"/>
@@ -3610,195 +3653,6 @@
           <w:lang w:val="en-US"/>
         </w:rPr>
         <w:t>BSE Berlin School of Economics: Insights on the Corona Crisis</w:t>
-      </w:r>
-    </w:p>
-    <w:p>
-      <w:pPr>
-        <w:widowControl/>
-        <w:tabs>
-          <w:tab w:val="left" w:pos="576"/>
-          <w:tab w:val="left" w:pos="2835"/>
-        </w:tabs>
-        <w:rPr>
-          <w:rFonts w:asciiTheme="minorHAnsi" w:hAnsiTheme="minorHAnsi" w:cs="Estrangelo Edessa"/>
-          <w:sz w:val="22"/>
-          <w:szCs w:val="22"/>
-        </w:rPr>
-      </w:pPr>
-      <w:hyperlink r:id="rId17" w:history="1">
-        <w:r>
-          <w:rPr>
-            <w:rStyle w:val="Hyperlink"/>
-            <w:rFonts w:asciiTheme="minorHAnsi" w:hAnsiTheme="minorHAnsi" w:cs="Estrangelo Edessa"/>
-            <w:color w:val="auto"/>
-            <w:sz w:val="22"/>
-            <w:szCs w:val="22"/>
-          </w:rPr>
-          <w:t xml:space="preserve">Write </w:t>
-        </w:r>
-        <w:proofErr w:type="spellStart"/>
-        <w:r>
-          <w:rPr>
-            <w:rStyle w:val="Hyperlink"/>
-            <w:rFonts w:asciiTheme="minorHAnsi" w:hAnsiTheme="minorHAnsi" w:cs="Estrangelo Edessa"/>
-            <w:color w:val="auto"/>
-            <w:sz w:val="22"/>
-            <w:szCs w:val="22"/>
-          </w:rPr>
-          <w:t>up</w:t>
-        </w:r>
-        <w:proofErr w:type="spellEnd"/>
-      </w:hyperlink>
-      <w:r>
-        <w:rPr>
-          <w:rFonts w:asciiTheme="minorHAnsi" w:hAnsiTheme="minorHAnsi" w:cs="Estrangelo Edessa"/>
-          <w:sz w:val="22"/>
-          <w:szCs w:val="22"/>
-        </w:rPr>
-        <w:t xml:space="preserve"> </w:t>
-      </w:r>
-      <w:proofErr w:type="spellStart"/>
-      <w:r>
-        <w:rPr>
-          <w:rFonts w:asciiTheme="minorHAnsi" w:hAnsiTheme="minorHAnsi" w:cs="Estrangelo Edessa"/>
-          <w:sz w:val="22"/>
-          <w:szCs w:val="22"/>
-        </w:rPr>
-        <w:t>of</w:t>
-      </w:r>
-      <w:proofErr w:type="spellEnd"/>
-      <w:r>
-        <w:rPr>
-          <w:rFonts w:asciiTheme="minorHAnsi" w:hAnsiTheme="minorHAnsi" w:cs="Estrangelo Edessa"/>
-          <w:sz w:val="22"/>
-          <w:szCs w:val="22"/>
-        </w:rPr>
-        <w:t xml:space="preserve"> </w:t>
-      </w:r>
-      <w:proofErr w:type="spellStart"/>
-      <w:r>
-        <w:rPr>
-          <w:rFonts w:asciiTheme="minorHAnsi" w:hAnsiTheme="minorHAnsi" w:cs="Estrangelo Edessa"/>
-          <w:sz w:val="22"/>
-          <w:szCs w:val="22"/>
-        </w:rPr>
-        <w:t>our</w:t>
-      </w:r>
-      <w:proofErr w:type="spellEnd"/>
-      <w:r>
-        <w:rPr>
-          <w:rFonts w:asciiTheme="minorHAnsi" w:hAnsiTheme="minorHAnsi" w:cs="Estrangelo Edessa"/>
-          <w:sz w:val="22"/>
-          <w:szCs w:val="22"/>
-        </w:rPr>
-        <w:t xml:space="preserve"> ifo Schnelldienst Digital “Starke Erwartungsreaktionen auf Angela Merkels </w:t>
-      </w:r>
-      <w:proofErr w:type="spellStart"/>
-      <w:r>
-        <w:rPr>
-          <w:rFonts w:asciiTheme="minorHAnsi" w:hAnsiTheme="minorHAnsi" w:cs="Estrangelo Edessa"/>
-          <w:sz w:val="22"/>
-          <w:szCs w:val="22"/>
-        </w:rPr>
-        <w:t>Covid</w:t>
-      </w:r>
-      <w:proofErr w:type="spellEnd"/>
-      <w:r>
-        <w:rPr>
-          <w:rFonts w:asciiTheme="minorHAnsi" w:hAnsiTheme="minorHAnsi" w:cs="Estrangelo Edessa"/>
-          <w:sz w:val="22"/>
-          <w:szCs w:val="22"/>
-        </w:rPr>
-        <w:t xml:space="preserve"> Erklärungen” </w:t>
-      </w:r>
-    </w:p>
-    <w:p>
-      <w:pPr>
-        <w:widowControl/>
-        <w:tabs>
-          <w:tab w:val="left" w:pos="576"/>
-          <w:tab w:val="left" w:pos="2835"/>
-        </w:tabs>
-        <w:rPr>
-          <w:rFonts w:asciiTheme="minorHAnsi" w:hAnsiTheme="minorHAnsi" w:cs="Estrangelo Edessa"/>
-          <w:sz w:val="22"/>
-          <w:szCs w:val="22"/>
-        </w:rPr>
-      </w:pPr>
-      <w:proofErr w:type="spellStart"/>
-      <w:r>
-        <w:rPr>
-          <w:rFonts w:asciiTheme="minorHAnsi" w:hAnsiTheme="minorHAnsi" w:cs="Estrangelo Edessa"/>
-          <w:sz w:val="22"/>
-          <w:szCs w:val="22"/>
-        </w:rPr>
-        <w:t>With</w:t>
-      </w:r>
-      <w:proofErr w:type="spellEnd"/>
-      <w:r>
-        <w:rPr>
-          <w:rFonts w:asciiTheme="minorHAnsi" w:hAnsiTheme="minorHAnsi" w:cs="Estrangelo Edessa"/>
-          <w:sz w:val="22"/>
-          <w:szCs w:val="22"/>
-        </w:rPr>
-        <w:t xml:space="preserve"> Peter Haan, Andreas Peichl, Joachim Winter </w:t>
-      </w:r>
-      <w:proofErr w:type="spellStart"/>
-      <w:r>
-        <w:rPr>
-          <w:rFonts w:asciiTheme="minorHAnsi" w:hAnsiTheme="minorHAnsi" w:cs="Estrangelo Edessa"/>
-          <w:sz w:val="22"/>
-          <w:szCs w:val="22"/>
-        </w:rPr>
-        <w:t>and</w:t>
-      </w:r>
-      <w:proofErr w:type="spellEnd"/>
-      <w:r>
-        <w:rPr>
-          <w:rFonts w:asciiTheme="minorHAnsi" w:hAnsiTheme="minorHAnsi" w:cs="Estrangelo Edessa"/>
-          <w:sz w:val="22"/>
-          <w:szCs w:val="22"/>
-        </w:rPr>
-        <w:t xml:space="preserve"> Georg Weizsäcker</w:t>
-      </w:r>
-    </w:p>
-    <w:p>
-      <w:pPr>
-        <w:widowControl/>
-        <w:tabs>
-          <w:tab w:val="left" w:pos="576"/>
-          <w:tab w:val="left" w:pos="2835"/>
-        </w:tabs>
-        <w:rPr>
-          <w:rFonts w:asciiTheme="minorHAnsi" w:hAnsiTheme="minorHAnsi" w:cs="Estrangelo Edessa"/>
-          <w:i/>
-          <w:sz w:val="22"/>
-          <w:szCs w:val="22"/>
-        </w:rPr>
-      </w:pPr>
-    </w:p>
-    <w:p>
-      <w:pPr>
-        <w:widowControl/>
-        <w:tabs>
-          <w:tab w:val="left" w:pos="576"/>
-          <w:tab w:val="left" w:pos="2835"/>
-        </w:tabs>
-        <w:rPr>
-          <w:rFonts w:asciiTheme="minorHAnsi" w:hAnsiTheme="minorHAnsi" w:cs="Estrangelo Edessa"/>
-          <w:i/>
-          <w:sz w:val="22"/>
-          <w:szCs w:val="22"/>
-        </w:rPr>
-      </w:pPr>
-      <w:r>
-        <w:rPr>
-          <w:rFonts w:asciiTheme="minorHAnsi" w:hAnsiTheme="minorHAnsi" w:cs="Estrangelo Edessa"/>
-          <w:i/>
-          <w:sz w:val="22"/>
-          <w:szCs w:val="22"/>
-        </w:rPr>
-        <w:t>Friedrich-Ebert-Stiftung/ Blog</w:t>
       </w:r>
     </w:p>
     <w:p>
@@ -3880,31 +3734,7 @@
           <w:sz w:val="22"/>
           <w:szCs w:val="22"/>
         </w:rPr>
-        <w:t xml:space="preserve"> DIW Aktuell „Systemrelevant aber dennoch kaum anerkannt“ (in German)</w:t>
-      </w:r>
-    </w:p>
-    <w:p>
-      <w:pPr>
-        <w:widowControl/>
-        <w:tabs>
-          <w:tab w:val="left" w:pos="576"/>
-          <w:tab w:val="left" w:pos="2835"/>
-        </w:tabs>
-        <w:rPr>
-          <w:rFonts w:asciiTheme="minorHAnsi" w:hAnsiTheme="minorHAnsi" w:cs="Estrangelo Edessa"/>
-          <w:sz w:val="22"/>
-          <w:szCs w:val="22"/>
-          <w:lang w:val="en-US"/>
-        </w:rPr>
-      </w:pPr>
-      <w:r>
-        <w:rPr>
-          <w:rFonts w:asciiTheme="minorHAnsi" w:hAnsiTheme="minorHAnsi" w:cs="Estrangelo Edessa"/>
-          <w:sz w:val="22"/>
-          <w:szCs w:val="22"/>
-          <w:lang w:val="en-US"/>
-        </w:rPr>
-        <w:t xml:space="preserve">With </w:t>
+        <w:t xml:space="preserve"> ifo Schnelldienst Digital “Starke Erwartungsreaktionen auf Angela Merkels </w:t>
       </w:r>
       <w:proofErr w:type="spellStart"/>
       <w:r>
@@ -3912,9 +3742,8 @@
           <w:rFonts w:asciiTheme="minorHAnsi" w:hAnsiTheme="minorHAnsi" w:cs="Estrangelo Edessa"/>
           <w:sz w:val="22"/>
           <w:szCs w:val="22"/>
-          <w:lang w:val="en-US"/>
-        </w:rPr>
-        <w:t>Josefine</w:t>
+        </w:rPr>
+        <w:t>Covid</w:t>
       </w:r>
       <w:proofErr w:type="spellEnd"/>
       <w:r>
@@ -3922,19 +3751,31 @@
           <w:rFonts w:asciiTheme="minorHAnsi" w:hAnsiTheme="minorHAnsi" w:cs="Estrangelo Edessa"/>
           <w:sz w:val="22"/>
           <w:szCs w:val="22"/>
-          <w:lang w:val="en-US"/>
-        </w:rPr>
-        <w:t xml:space="preserve"> </w:t>
-      </w:r>
+        </w:rPr>
+        <w:t xml:space="preserve"> Erklärungen” </w:t>
+      </w:r>
+    </w:p>
+    <w:p>
+      <w:pPr>
+        <w:widowControl/>
+        <w:tabs>
+          <w:tab w:val="left" w:pos="576"/>
+          <w:tab w:val="left" w:pos="2835"/>
+        </w:tabs>
+        <w:rPr>
+          <w:rFonts w:asciiTheme="minorHAnsi" w:hAnsiTheme="minorHAnsi" w:cs="Estrangelo Edessa"/>
+          <w:sz w:val="22"/>
+          <w:szCs w:val="22"/>
+        </w:rPr>
+      </w:pPr>
       <w:proofErr w:type="spellStart"/>
       <w:r>
         <w:rPr>
           <w:rFonts w:asciiTheme="minorHAnsi" w:hAnsiTheme="minorHAnsi" w:cs="Estrangelo Edessa"/>
           <w:sz w:val="22"/>
           <w:szCs w:val="22"/>
-          <w:lang w:val="en-US"/>
-        </w:rPr>
-        <w:t>Koebe</w:t>
+        </w:rPr>
+        <w:t>With</w:t>
       </w:r>
       <w:proofErr w:type="spellEnd"/>
       <w:r>
@@ -3942,9 +3783,8 @@
           <w:rFonts w:asciiTheme="minorHAnsi" w:hAnsiTheme="minorHAnsi" w:cs="Estrangelo Edessa"/>
           <w:sz w:val="22"/>
           <w:szCs w:val="22"/>
-          <w:lang w:val="en-US"/>
-        </w:rPr>
-        <w:t xml:space="preserve">, Claire </w:t>
+        </w:rPr>
+        <w:t xml:space="preserve"> Peter Haan, Andreas Peichl, Joachim Winter </w:t>
       </w:r>
       <w:proofErr w:type="spellStart"/>
       <w:r>
@@ -3952,9 +3792,8 @@
           <w:rFonts w:asciiTheme="minorHAnsi" w:hAnsiTheme="minorHAnsi" w:cs="Estrangelo Edessa"/>
           <w:sz w:val="22"/>
           <w:szCs w:val="22"/>
-          <w:lang w:val="en-US"/>
-        </w:rPr>
-        <w:t>Samtleben</w:t>
+        </w:rPr>
+        <w:t>and</w:t>
       </w:r>
       <w:proofErr w:type="spellEnd"/>
       <w:r>
@@ -3962,45 +3801,9 @@
           <w:rFonts w:asciiTheme="minorHAnsi" w:hAnsiTheme="minorHAnsi" w:cs="Estrangelo Edessa"/>
           <w:sz w:val="22"/>
           <w:szCs w:val="22"/>
-          <w:lang w:val="en-US"/>
-        </w:rPr>
-        <w:t xml:space="preserve"> and Aline </w:t>
-      </w:r>
-      <w:proofErr w:type="spellStart"/>
-      <w:r>
-        <w:rPr>
-          <w:rFonts w:asciiTheme="minorHAnsi" w:hAnsiTheme="minorHAnsi" w:cs="Estrangelo Edessa"/>
-          <w:sz w:val="22"/>
-          <w:szCs w:val="22"/>
-          <w:lang w:val="en-US"/>
-        </w:rPr>
-        <w:t>Zucco</w:t>
-      </w:r>
-      <w:proofErr w:type="spellEnd"/>
-      <w:r>
-        <w:rPr>
-          <w:rFonts w:asciiTheme="minorHAnsi" w:hAnsiTheme="minorHAnsi" w:cs="Estrangelo Edessa"/>
-          <w:sz w:val="22"/>
-          <w:szCs w:val="22"/>
-          <w:lang w:val="en-US"/>
-        </w:rPr>
-        <w:t xml:space="preserve"> </w:t>
-      </w:r>
-    </w:p>
-    <w:p>
-      <w:pPr>
-        <w:widowControl/>
-        <w:tabs>
-          <w:tab w:val="left" w:pos="576"/>
-          <w:tab w:val="left" w:pos="2835"/>
-        </w:tabs>
-        <w:rPr>
-          <w:rFonts w:asciiTheme="minorHAnsi" w:hAnsiTheme="minorHAnsi" w:cs="Estrangelo Edessa"/>
-          <w:sz w:val="22"/>
-          <w:szCs w:val="22"/>
-          <w:lang w:val="en-US"/>
-        </w:rPr>
-      </w:pPr>
+        </w:rPr>
+        <w:t xml:space="preserve"> Georg Weizsäcker</w:t>
+      </w:r>
     </w:p>
     <w:p>
       <w:pPr>
@@ -4014,18 +3817,31 @@
           <w:i/>
           <w:sz w:val="22"/>
           <w:szCs w:val="22"/>
-          <w:lang w:val="en-US"/>
-        </w:rPr>
-      </w:pPr>
-      <w:r>
+        </w:rPr>
+      </w:pPr>
+    </w:p>
+    <w:p>
+      <w:pPr>
+        <w:widowControl/>
+        <w:tabs>
+          <w:tab w:val="left" w:pos="576"/>
+          <w:tab w:val="left" w:pos="2835"/>
+        </w:tabs>
         <w:rPr>
           <w:rFonts w:asciiTheme="minorHAnsi" w:hAnsiTheme="minorHAnsi" w:cs="Estrangelo Edessa"/>
           <w:i/>
           <w:sz w:val="22"/>
           <w:szCs w:val="22"/>
-          <w:lang w:val="en-US"/>
-        </w:rPr>
-        <w:t>BSE Berlin School of Economics: Insights on the Corona Crisis</w:t>
+        </w:rPr>
+      </w:pPr>
+      <w:r>
+        <w:rPr>
+          <w:rFonts w:asciiTheme="minorHAnsi" w:hAnsiTheme="minorHAnsi" w:cs="Estrangelo Edessa"/>
+          <w:i/>
+          <w:sz w:val="22"/>
+          <w:szCs w:val="22"/>
+        </w:rPr>
+        <w:t>Friedrich-Ebert-Stiftung/ Blog</w:t>
       </w:r>
     </w:p>
     <w:p>
@@ -4241,6 +4057,7 @@
           <w:i/>
           <w:sz w:val="22"/>
           <w:szCs w:val="22"/>
+          <w:lang w:val="en-US"/>
         </w:rPr>
       </w:pPr>
       <w:r>
@@ -4249,8 +4066,9 @@
           <w:i/>
           <w:sz w:val="22"/>
           <w:szCs w:val="22"/>
-        </w:rPr>
-        <w:t>Deutscher Gewerkschaftsbund (DGB)/ was-verdient-die-frau (Blog)</w:t>
+          <w:lang w:val="en-US"/>
+        </w:rPr>
+        <w:t>BSE Berlin School of Economics: Insights on the Corona Crisis</w:t>
       </w:r>
     </w:p>
     <w:p>
@@ -4332,6 +4150,231 @@
           <w:sz w:val="22"/>
           <w:szCs w:val="22"/>
         </w:rPr>
+        <w:t xml:space="preserve"> DIW Aktuell „Systemrelevant aber dennoch kaum anerkannt“ (in German)</w:t>
+      </w:r>
+    </w:p>
+    <w:p>
+      <w:pPr>
+        <w:widowControl/>
+        <w:tabs>
+          <w:tab w:val="left" w:pos="576"/>
+          <w:tab w:val="left" w:pos="2835"/>
+        </w:tabs>
+        <w:rPr>
+          <w:rFonts w:asciiTheme="minorHAnsi" w:hAnsiTheme="minorHAnsi" w:cs="Estrangelo Edessa"/>
+          <w:sz w:val="22"/>
+          <w:szCs w:val="22"/>
+          <w:lang w:val="en-US"/>
+        </w:rPr>
+      </w:pPr>
+      <w:r>
+        <w:rPr>
+          <w:rFonts w:asciiTheme="minorHAnsi" w:hAnsiTheme="minorHAnsi" w:cs="Estrangelo Edessa"/>
+          <w:sz w:val="22"/>
+          <w:szCs w:val="22"/>
+          <w:lang w:val="en-US"/>
+        </w:rPr>
+        <w:t xml:space="preserve">With </w:t>
+      </w:r>
+      <w:proofErr w:type="spellStart"/>
+      <w:r>
+        <w:rPr>
+          <w:rFonts w:asciiTheme="minorHAnsi" w:hAnsiTheme="minorHAnsi" w:cs="Estrangelo Edessa"/>
+          <w:sz w:val="22"/>
+          <w:szCs w:val="22"/>
+          <w:lang w:val="en-US"/>
+        </w:rPr>
+        <w:t>Josefine</w:t>
+      </w:r>
+      <w:proofErr w:type="spellEnd"/>
+      <w:r>
+        <w:rPr>
+          <w:rFonts w:asciiTheme="minorHAnsi" w:hAnsiTheme="minorHAnsi" w:cs="Estrangelo Edessa"/>
+          <w:sz w:val="22"/>
+          <w:szCs w:val="22"/>
+          <w:lang w:val="en-US"/>
+        </w:rPr>
+        <w:t xml:space="preserve"> </w:t>
+      </w:r>
+      <w:proofErr w:type="spellStart"/>
+      <w:r>
+        <w:rPr>
+          <w:rFonts w:asciiTheme="minorHAnsi" w:hAnsiTheme="minorHAnsi" w:cs="Estrangelo Edessa"/>
+          <w:sz w:val="22"/>
+          <w:szCs w:val="22"/>
+          <w:lang w:val="en-US"/>
+        </w:rPr>
+        <w:t>Koebe</w:t>
+      </w:r>
+      <w:proofErr w:type="spellEnd"/>
+      <w:r>
+        <w:rPr>
+          <w:rFonts w:asciiTheme="minorHAnsi" w:hAnsiTheme="minorHAnsi" w:cs="Estrangelo Edessa"/>
+          <w:sz w:val="22"/>
+          <w:szCs w:val="22"/>
+          <w:lang w:val="en-US"/>
+        </w:rPr>
+        <w:t xml:space="preserve">, Claire </w:t>
+      </w:r>
+      <w:proofErr w:type="spellStart"/>
+      <w:r>
+        <w:rPr>
+          <w:rFonts w:asciiTheme="minorHAnsi" w:hAnsiTheme="minorHAnsi" w:cs="Estrangelo Edessa"/>
+          <w:sz w:val="22"/>
+          <w:szCs w:val="22"/>
+          <w:lang w:val="en-US"/>
+        </w:rPr>
+        <w:t>Samtleben</w:t>
+      </w:r>
+      <w:proofErr w:type="spellEnd"/>
+      <w:r>
+        <w:rPr>
+          <w:rFonts w:asciiTheme="minorHAnsi" w:hAnsiTheme="minorHAnsi" w:cs="Estrangelo Edessa"/>
+          <w:sz w:val="22"/>
+          <w:szCs w:val="22"/>
+          <w:lang w:val="en-US"/>
+        </w:rPr>
+        <w:t xml:space="preserve"> and Aline </w:t>
+      </w:r>
+      <w:proofErr w:type="spellStart"/>
+      <w:r>
+        <w:rPr>
+          <w:rFonts w:asciiTheme="minorHAnsi" w:hAnsiTheme="minorHAnsi" w:cs="Estrangelo Edessa"/>
+          <w:sz w:val="22"/>
+          <w:szCs w:val="22"/>
+          <w:lang w:val="en-US"/>
+        </w:rPr>
+        <w:t>Zucco</w:t>
+      </w:r>
+      <w:proofErr w:type="spellEnd"/>
+      <w:r>
+        <w:rPr>
+          <w:rFonts w:asciiTheme="minorHAnsi" w:hAnsiTheme="minorHAnsi" w:cs="Estrangelo Edessa"/>
+          <w:sz w:val="22"/>
+          <w:szCs w:val="22"/>
+          <w:lang w:val="en-US"/>
+        </w:rPr>
+        <w:t xml:space="preserve"> </w:t>
+      </w:r>
+    </w:p>
+    <w:p>
+      <w:pPr>
+        <w:widowControl/>
+        <w:tabs>
+          <w:tab w:val="left" w:pos="576"/>
+          <w:tab w:val="left" w:pos="2835"/>
+        </w:tabs>
+        <w:rPr>
+          <w:rFonts w:asciiTheme="minorHAnsi" w:hAnsiTheme="minorHAnsi" w:cs="Estrangelo Edessa"/>
+          <w:sz w:val="22"/>
+          <w:szCs w:val="22"/>
+          <w:lang w:val="en-US"/>
+        </w:rPr>
+      </w:pPr>
+    </w:p>
+    <w:p>
+      <w:pPr>
+        <w:widowControl/>
+        <w:tabs>
+          <w:tab w:val="left" w:pos="576"/>
+          <w:tab w:val="left" w:pos="2835"/>
+        </w:tabs>
+        <w:rPr>
+          <w:rFonts w:asciiTheme="minorHAnsi" w:hAnsiTheme="minorHAnsi" w:cs="Estrangelo Edessa"/>
+          <w:i/>
+          <w:sz w:val="22"/>
+          <w:szCs w:val="22"/>
+        </w:rPr>
+      </w:pPr>
+      <w:r>
+        <w:rPr>
+          <w:rFonts w:asciiTheme="minorHAnsi" w:hAnsiTheme="minorHAnsi" w:cs="Estrangelo Edessa"/>
+          <w:i/>
+          <w:sz w:val="22"/>
+          <w:szCs w:val="22"/>
+        </w:rPr>
+        <w:t>Deutscher Gewerkschaftsbund (DGB)/ was-verdient-die-frau (Blog)</w:t>
+      </w:r>
+    </w:p>
+    <w:p>
+      <w:pPr>
+        <w:widowControl/>
+        <w:tabs>
+          <w:tab w:val="left" w:pos="576"/>
+          <w:tab w:val="left" w:pos="2835"/>
+        </w:tabs>
+        <w:rPr>
+          <w:rFonts w:asciiTheme="minorHAnsi" w:hAnsiTheme="minorHAnsi" w:cs="Estrangelo Edessa"/>
+          <w:sz w:val="22"/>
+          <w:szCs w:val="22"/>
+        </w:rPr>
+      </w:pPr>
+      <w:hyperlink r:id="rId21" w:history="1">
+        <w:r>
+          <w:rPr>
+            <w:rStyle w:val="Hyperlink"/>
+            <w:rFonts w:asciiTheme="minorHAnsi" w:hAnsiTheme="minorHAnsi" w:cs="Estrangelo Edessa"/>
+            <w:color w:val="auto"/>
+            <w:sz w:val="22"/>
+            <w:szCs w:val="22"/>
+          </w:rPr>
+          <w:t xml:space="preserve">Write </w:t>
+        </w:r>
+        <w:proofErr w:type="spellStart"/>
+        <w:r>
+          <w:rPr>
+            <w:rStyle w:val="Hyperlink"/>
+            <w:rFonts w:asciiTheme="minorHAnsi" w:hAnsiTheme="minorHAnsi" w:cs="Estrangelo Edessa"/>
+            <w:color w:val="auto"/>
+            <w:sz w:val="22"/>
+            <w:szCs w:val="22"/>
+          </w:rPr>
+          <w:t>up</w:t>
+        </w:r>
+        <w:proofErr w:type="spellEnd"/>
+      </w:hyperlink>
+      <w:r>
+        <w:rPr>
+          <w:rFonts w:asciiTheme="minorHAnsi" w:hAnsiTheme="minorHAnsi" w:cs="Estrangelo Edessa"/>
+          <w:sz w:val="22"/>
+          <w:szCs w:val="22"/>
+        </w:rPr>
+        <w:t xml:space="preserve"> </w:t>
+      </w:r>
+      <w:proofErr w:type="spellStart"/>
+      <w:r>
+        <w:rPr>
+          <w:rFonts w:asciiTheme="minorHAnsi" w:hAnsiTheme="minorHAnsi" w:cs="Estrangelo Edessa"/>
+          <w:sz w:val="22"/>
+          <w:szCs w:val="22"/>
+        </w:rPr>
+        <w:t>of</w:t>
+      </w:r>
+      <w:proofErr w:type="spellEnd"/>
+      <w:r>
+        <w:rPr>
+          <w:rFonts w:asciiTheme="minorHAnsi" w:hAnsiTheme="minorHAnsi" w:cs="Estrangelo Edessa"/>
+          <w:sz w:val="22"/>
+          <w:szCs w:val="22"/>
+        </w:rPr>
+        <w:t xml:space="preserve"> </w:t>
+      </w:r>
+      <w:proofErr w:type="spellStart"/>
+      <w:r>
+        <w:rPr>
+          <w:rFonts w:asciiTheme="minorHAnsi" w:hAnsiTheme="minorHAnsi" w:cs="Estrangelo Edessa"/>
+          <w:sz w:val="22"/>
+          <w:szCs w:val="22"/>
+        </w:rPr>
+        <w:t>our</w:t>
+      </w:r>
+      <w:proofErr w:type="spellEnd"/>
+      <w:r>
+        <w:rPr>
+          <w:rFonts w:asciiTheme="minorHAnsi" w:hAnsiTheme="minorHAnsi" w:cs="Estrangelo Edessa"/>
+          <w:sz w:val="22"/>
+          <w:szCs w:val="22"/>
+        </w:rPr>
         <w:t xml:space="preserve"> DIW </w:t>
       </w:r>
       <w:proofErr w:type="spellStart"/>
@@ -7110,12 +7153,12 @@
       </w:r>
     </w:p>
     <w:sectPr>
-      <w:headerReference w:type="even" r:id="rId21"/>
-      <w:headerReference w:type="default" r:id="rId22"/>
-      <w:footerReference w:type="even" r:id="rId23"/>
-      <w:footerReference w:type="default" r:id="rId24"/>
-      <w:headerReference w:type="first" r:id="rId25"/>
-      <w:footerReference w:type="first" r:id="rId26"/>
+      <w:headerReference w:type="even" r:id="rId22"/>
+      <w:headerReference w:type="default" r:id="rId23"/>
+      <w:footerReference w:type="even" r:id="rId24"/>
+      <w:footerReference w:type="default" r:id="rId25"/>
+      <w:headerReference w:type="first" r:id="rId26"/>
+      <w:footerReference w:type="first" r:id="rId27"/>
       <w:pgSz w:w="11906" w:h="16838"/>
       <w:pgMar w:top="1134" w:right="1418" w:bottom="1134" w:left="1418" w:header="709" w:footer="709" w:gutter="0"/>
       <w:cols w:space="708"/>
@@ -8944,7 +8987,7 @@
 </file>
 
 <file path=customXml/itemProps1.xml><?xml version="1.0" encoding="utf-8"?>
-<ds:datastoreItem xmlns:ds="http://schemas.openxmlformats.org/officeDocument/2006/customXml" ds:itemID="{560DF358-ABCE-4E7D-8904-D1BE43B35CA7}">
+<ds:datastoreItem xmlns:ds="http://schemas.openxmlformats.org/officeDocument/2006/customXml" ds:itemID="{8FFC532C-564C-4BD5-A890-26C594927CE3}">
   <ds:schemaRefs>
     <ds:schemaRef ds:uri="http://schemas.openxmlformats.org/officeDocument/2006/bibliography"/>
   </ds:schemaRefs>

</xml_diff>

<commit_message>
updated presentations in CV
</commit_message>
<xml_diff>
--- a/CV.docx
+++ b/CV.docx
@@ -1226,15 +1226,6 @@
         <w:tab/>
         <w:t xml:space="preserve">BSE Berlin School of Economics </w:t>
       </w:r>
-      <w:r>
-        <w:rPr>
-          <w:rFonts w:asciiTheme="minorHAnsi" w:hAnsiTheme="minorHAnsi" w:cs="Estrangelo Edessa"/>
-          <w:sz w:val="22"/>
-          <w:szCs w:val="22"/>
-          <w:lang w:val="en-US"/>
-        </w:rPr>
-        <w:t>(formerly BDPEMS)</w:t>
-      </w:r>
     </w:p>
     <w:p>
       <w:pPr>
@@ -1248,13 +1239,15 @@
           <w:rFonts w:asciiTheme="minorHAnsi" w:hAnsiTheme="minorHAnsi" w:cs="Estrangelo Edessa"/>
           <w:sz w:val="22"/>
           <w:szCs w:val="22"/>
-        </w:rPr>
-      </w:pPr>
-      <w:r>
-        <w:rPr>
-          <w:rFonts w:asciiTheme="minorHAnsi" w:hAnsiTheme="minorHAnsi" w:cs="Estrangelo Edessa"/>
-          <w:sz w:val="22"/>
-          <w:szCs w:val="22"/>
+          <w:lang w:val="en-US"/>
+        </w:rPr>
+      </w:pPr>
+      <w:r>
+        <w:rPr>
+          <w:rFonts w:asciiTheme="minorHAnsi" w:hAnsiTheme="minorHAnsi" w:cs="Estrangelo Edessa"/>
+          <w:sz w:val="22"/>
+          <w:szCs w:val="22"/>
+          <w:lang w:val="en-US"/>
         </w:rPr>
         <w:t xml:space="preserve">2016 – </w:t>
       </w:r>
@@ -1263,9 +1256,29 @@
           <w:rFonts w:asciiTheme="minorHAnsi" w:hAnsiTheme="minorHAnsi" w:cs="Estrangelo Edessa"/>
           <w:sz w:val="22"/>
           <w:szCs w:val="22"/>
+          <w:lang w:val="en-US"/>
         </w:rPr>
         <w:tab/>
-        <w:t xml:space="preserve">Studienstiftung Alumni Network </w:t>
+      </w:r>
+      <w:proofErr w:type="spellStart"/>
+      <w:r>
+        <w:rPr>
+          <w:rFonts w:asciiTheme="minorHAnsi" w:hAnsiTheme="minorHAnsi" w:cs="Estrangelo Edessa"/>
+          <w:sz w:val="22"/>
+          <w:szCs w:val="22"/>
+          <w:lang w:val="en-US"/>
+        </w:rPr>
+        <w:t>Studienstiftung</w:t>
+      </w:r>
+      <w:proofErr w:type="spellEnd"/>
+      <w:r>
+        <w:rPr>
+          <w:rFonts w:asciiTheme="minorHAnsi" w:hAnsiTheme="minorHAnsi" w:cs="Estrangelo Edessa"/>
+          <w:sz w:val="22"/>
+          <w:szCs w:val="22"/>
+          <w:lang w:val="en-US"/>
+        </w:rPr>
+        <w:t xml:space="preserve"> Alumni Network </w:t>
       </w:r>
     </w:p>
     <w:p>
@@ -1280,13 +1293,15 @@
           <w:rFonts w:asciiTheme="minorHAnsi" w:hAnsiTheme="minorHAnsi" w:cs="Estrangelo Edessa"/>
           <w:sz w:val="22"/>
           <w:szCs w:val="22"/>
-        </w:rPr>
-      </w:pPr>
-      <w:r>
-        <w:rPr>
-          <w:rFonts w:asciiTheme="minorHAnsi" w:hAnsiTheme="minorHAnsi" w:cs="Estrangelo Edessa"/>
-          <w:sz w:val="22"/>
-          <w:szCs w:val="22"/>
+          <w:lang w:val="en-US"/>
+        </w:rPr>
+      </w:pPr>
+      <w:r>
+        <w:rPr>
+          <w:rFonts w:asciiTheme="minorHAnsi" w:hAnsiTheme="minorHAnsi" w:cs="Estrangelo Edessa"/>
+          <w:sz w:val="22"/>
+          <w:szCs w:val="22"/>
+          <w:lang w:val="en-US"/>
         </w:rPr>
         <w:t xml:space="preserve">2015 – </w:t>
       </w:r>
@@ -1295,6 +1310,7 @@
           <w:rFonts w:asciiTheme="minorHAnsi" w:hAnsiTheme="minorHAnsi" w:cs="Estrangelo Edessa"/>
           <w:sz w:val="22"/>
           <w:szCs w:val="22"/>
+          <w:lang w:val="en-US"/>
         </w:rPr>
         <w:tab/>
         <w:t xml:space="preserve">DAAD Alumni Network </w:t>
@@ -1313,6 +1329,7 @@
           <w:bCs/>
           <w:sz w:val="22"/>
           <w:szCs w:val="22"/>
+          <w:lang w:val="en-US"/>
         </w:rPr>
       </w:pPr>
     </w:p>
@@ -1329,6 +1346,7 @@
           <w:bCs/>
           <w:sz w:val="22"/>
           <w:szCs w:val="22"/>
+          <w:lang w:val="en-US"/>
         </w:rPr>
       </w:pPr>
     </w:p>
@@ -1703,8 +1721,6 @@
           <w:lang w:val="en-US"/>
         </w:rPr>
       </w:pPr>
-      <w:bookmarkStart w:id="0" w:name="_GoBack"/>
-      <w:bookmarkEnd w:id="0"/>
     </w:p>
     <w:p>
       <w:pPr>
@@ -4843,7 +4859,16 @@
           <w:szCs w:val="22"/>
           <w:lang w:val="en-US"/>
         </w:rPr>
-        <w:t>SOEP Brown Bag Seminar, DIW Berlin</w:t>
+        <w:t xml:space="preserve">SOEP Brown Bag Seminar, </w:t>
+      </w:r>
+      <w:r>
+        <w:rPr>
+          <w:rFonts w:asciiTheme="minorHAnsi" w:hAnsiTheme="minorHAnsi" w:cs="Estrangelo Edessa"/>
+          <w:sz w:val="22"/>
+          <w:szCs w:val="22"/>
+          <w:lang w:val="en-US"/>
+        </w:rPr>
+        <w:t>Berlin</w:t>
       </w:r>
       <w:r>
         <w:rPr>
@@ -4861,28 +4886,17 @@
           <w:szCs w:val="22"/>
           <w:lang w:val="en-US"/>
         </w:rPr>
-        <w:t xml:space="preserve">; </w:t>
-      </w:r>
-      <w:r>
-        <w:rPr>
-          <w:rFonts w:asciiTheme="minorHAnsi" w:hAnsiTheme="minorHAnsi" w:cs="Estrangelo Edessa"/>
-          <w:sz w:val="22"/>
-          <w:szCs w:val="22"/>
-          <w:lang w:val="en-US"/>
-        </w:rPr>
-        <w:t xml:space="preserve">CRC Rationality and Competition Retreat, </w:t>
-      </w:r>
-      <w:proofErr w:type="spellStart"/>
-      <w:r>
-        <w:rPr>
-          <w:rFonts w:asciiTheme="minorHAnsi" w:hAnsiTheme="minorHAnsi" w:cs="Estrangelo Edessa"/>
-          <w:sz w:val="22"/>
-          <w:szCs w:val="22"/>
-          <w:lang w:val="en-US"/>
-        </w:rPr>
-        <w:t>Ohlstadt</w:t>
-      </w:r>
-      <w:proofErr w:type="spellEnd"/>
+        <w:t>;</w:t>
+      </w:r>
+      <w:r>
+        <w:rPr>
+          <w:rFonts w:asciiTheme="minorHAnsi" w:hAnsiTheme="minorHAnsi" w:cs="Estrangelo Edessa"/>
+          <w:sz w:val="22"/>
+          <w:szCs w:val="22"/>
+          <w:lang w:val="en-US"/>
+        </w:rPr>
+        <w:t xml:space="preserve"> DIW Graduate Center Winter Workshop, Berlin</w:t>
+      </w:r>
       <w:r>
         <w:rPr>
           <w:rFonts w:asciiTheme="minorHAnsi" w:hAnsiTheme="minorHAnsi" w:cs="Estrangelo Edessa"/>
@@ -4891,6 +4905,53 @@
           <w:lang w:val="en-US"/>
         </w:rPr>
         <w:t>*</w:t>
+      </w:r>
+      <w:r>
+        <w:rPr>
+          <w:rFonts w:asciiTheme="minorHAnsi" w:hAnsiTheme="minorHAnsi" w:cs="Estrangelo Edessa"/>
+          <w:sz w:val="22"/>
+          <w:szCs w:val="22"/>
+          <w:lang w:val="en-US"/>
+        </w:rPr>
+        <w:t>;</w:t>
+      </w:r>
+      <w:r>
+        <w:rPr>
+          <w:rFonts w:asciiTheme="minorHAnsi" w:hAnsiTheme="minorHAnsi" w:cs="Estrangelo Edessa"/>
+          <w:sz w:val="22"/>
+          <w:szCs w:val="22"/>
+          <w:lang w:val="en-US"/>
+        </w:rPr>
+        <w:t xml:space="preserve"> </w:t>
+      </w:r>
+      <w:r>
+        <w:rPr>
+          <w:rFonts w:asciiTheme="minorHAnsi" w:hAnsiTheme="minorHAnsi" w:cs="Estrangelo Edessa"/>
+          <w:sz w:val="22"/>
+          <w:szCs w:val="22"/>
+          <w:lang w:val="en-US"/>
+        </w:rPr>
+        <w:t xml:space="preserve">CRC Rationality and Competition Retreat, </w:t>
+      </w:r>
+      <w:proofErr w:type="spellStart"/>
+      <w:r>
+        <w:rPr>
+          <w:rFonts w:asciiTheme="minorHAnsi" w:hAnsiTheme="minorHAnsi" w:cs="Estrangelo Edessa"/>
+          <w:sz w:val="22"/>
+          <w:szCs w:val="22"/>
+          <w:lang w:val="en-US"/>
+        </w:rPr>
+        <w:t>Ohlstadt</w:t>
+      </w:r>
+      <w:proofErr w:type="spellEnd"/>
+      <w:r>
+        <w:rPr>
+          <w:rFonts w:asciiTheme="minorHAnsi" w:hAnsiTheme="minorHAnsi" w:cs="Estrangelo Edessa"/>
+          <w:sz w:val="22"/>
+          <w:szCs w:val="22"/>
+          <w:lang w:val="en-US"/>
+        </w:rPr>
+        <w:t xml:space="preserve"> (virtual)</w:t>
       </w:r>
       <w:r>
         <w:rPr>
@@ -7077,6 +7138,8 @@
           <w:lang w:val="en-US"/>
         </w:rPr>
       </w:pPr>
+      <w:bookmarkStart w:id="0" w:name="_GoBack"/>
+      <w:bookmarkEnd w:id="0"/>
     </w:p>
     <w:p>
       <w:pPr>
@@ -7149,7 +7212,27 @@
           <w:szCs w:val="22"/>
           <w:lang w:val="en-US"/>
         </w:rPr>
-        <w:t>Version: Last updated September 2020</w:t>
+        <w:t xml:space="preserve">Version: Last updated </w:t>
+      </w:r>
+      <w:r>
+        <w:rPr>
+          <w:rFonts w:asciiTheme="minorHAnsi" w:hAnsiTheme="minorHAnsi" w:cs="Estrangelo Edessa"/>
+          <w:bCs/>
+          <w:sz w:val="22"/>
+          <w:szCs w:val="22"/>
+          <w:lang w:val="en-US"/>
+        </w:rPr>
+        <w:t>November</w:t>
+      </w:r>
+      <w:r>
+        <w:rPr>
+          <w:rFonts w:asciiTheme="minorHAnsi" w:hAnsiTheme="minorHAnsi" w:cs="Estrangelo Edessa"/>
+          <w:bCs/>
+          <w:sz w:val="22"/>
+          <w:szCs w:val="22"/>
+          <w:lang w:val="en-US"/>
+        </w:rPr>
+        <w:t xml:space="preserve"> 2020</w:t>
       </w:r>
     </w:p>
     <w:sectPr>
@@ -8987,7 +9070,7 @@
 </file>
 
 <file path=customXml/itemProps1.xml><?xml version="1.0" encoding="utf-8"?>
-<ds:datastoreItem xmlns:ds="http://schemas.openxmlformats.org/officeDocument/2006/customXml" ds:itemID="{8FFC532C-564C-4BD5-A890-26C594927CE3}">
+<ds:datastoreItem xmlns:ds="http://schemas.openxmlformats.org/officeDocument/2006/customXml" ds:itemID="{971BA428-C708-43FB-8525-CD5BE93D5D29}">
   <ds:schemaRefs>
     <ds:schemaRef ds:uri="http://schemas.openxmlformats.org/officeDocument/2006/bibliography"/>
   </ds:schemaRefs>

</xml_diff>

<commit_message>
updated presentations and paper title in CV on Dec 17
</commit_message>
<xml_diff>
--- a/CV.docx
+++ b/CV.docx
@@ -1239,15 +1239,13 @@
           <w:rFonts w:asciiTheme="minorHAnsi" w:hAnsiTheme="minorHAnsi" w:cs="Estrangelo Edessa"/>
           <w:sz w:val="22"/>
           <w:szCs w:val="22"/>
-          <w:lang w:val="en-US"/>
-        </w:rPr>
-      </w:pPr>
-      <w:r>
-        <w:rPr>
-          <w:rFonts w:asciiTheme="minorHAnsi" w:hAnsiTheme="minorHAnsi" w:cs="Estrangelo Edessa"/>
-          <w:sz w:val="22"/>
-          <w:szCs w:val="22"/>
-          <w:lang w:val="en-US"/>
+        </w:rPr>
+      </w:pPr>
+      <w:r>
+        <w:rPr>
+          <w:rFonts w:asciiTheme="minorHAnsi" w:hAnsiTheme="minorHAnsi" w:cs="Estrangelo Edessa"/>
+          <w:sz w:val="22"/>
+          <w:szCs w:val="22"/>
         </w:rPr>
         <w:t xml:space="preserve">2016 – </w:t>
       </w:r>
@@ -1256,29 +1254,9 @@
           <w:rFonts w:asciiTheme="minorHAnsi" w:hAnsiTheme="minorHAnsi" w:cs="Estrangelo Edessa"/>
           <w:sz w:val="22"/>
           <w:szCs w:val="22"/>
-          <w:lang w:val="en-US"/>
         </w:rPr>
         <w:tab/>
-      </w:r>
-      <w:proofErr w:type="spellStart"/>
-      <w:r>
-        <w:rPr>
-          <w:rFonts w:asciiTheme="minorHAnsi" w:hAnsiTheme="minorHAnsi" w:cs="Estrangelo Edessa"/>
-          <w:sz w:val="22"/>
-          <w:szCs w:val="22"/>
-          <w:lang w:val="en-US"/>
-        </w:rPr>
-        <w:t>Studienstiftung</w:t>
-      </w:r>
-      <w:proofErr w:type="spellEnd"/>
-      <w:r>
-        <w:rPr>
-          <w:rFonts w:asciiTheme="minorHAnsi" w:hAnsiTheme="minorHAnsi" w:cs="Estrangelo Edessa"/>
-          <w:sz w:val="22"/>
-          <w:szCs w:val="22"/>
-          <w:lang w:val="en-US"/>
-        </w:rPr>
-        <w:t xml:space="preserve"> Alumni Network </w:t>
+        <w:t xml:space="preserve">Studienstiftung Alumni Network </w:t>
       </w:r>
     </w:p>
     <w:p>
@@ -1293,15 +1271,13 @@
           <w:rFonts w:asciiTheme="minorHAnsi" w:hAnsiTheme="minorHAnsi" w:cs="Estrangelo Edessa"/>
           <w:sz w:val="22"/>
           <w:szCs w:val="22"/>
-          <w:lang w:val="en-US"/>
-        </w:rPr>
-      </w:pPr>
-      <w:r>
-        <w:rPr>
-          <w:rFonts w:asciiTheme="minorHAnsi" w:hAnsiTheme="minorHAnsi" w:cs="Estrangelo Edessa"/>
-          <w:sz w:val="22"/>
-          <w:szCs w:val="22"/>
-          <w:lang w:val="en-US"/>
+        </w:rPr>
+      </w:pPr>
+      <w:r>
+        <w:rPr>
+          <w:rFonts w:asciiTheme="minorHAnsi" w:hAnsiTheme="minorHAnsi" w:cs="Estrangelo Edessa"/>
+          <w:sz w:val="22"/>
+          <w:szCs w:val="22"/>
         </w:rPr>
         <w:t xml:space="preserve">2015 – </w:t>
       </w:r>
@@ -1310,7 +1286,6 @@
           <w:rFonts w:asciiTheme="minorHAnsi" w:hAnsiTheme="minorHAnsi" w:cs="Estrangelo Edessa"/>
           <w:sz w:val="22"/>
           <w:szCs w:val="22"/>
-          <w:lang w:val="en-US"/>
         </w:rPr>
         <w:tab/>
         <w:t xml:space="preserve">DAAD Alumni Network </w:t>
@@ -1329,7 +1304,6 @@
           <w:bCs/>
           <w:sz w:val="22"/>
           <w:szCs w:val="22"/>
-          <w:lang w:val="en-US"/>
         </w:rPr>
       </w:pPr>
     </w:p>
@@ -1346,7 +1320,6 @@
           <w:bCs/>
           <w:sz w:val="22"/>
           <w:szCs w:val="22"/>
-          <w:lang w:val="en-US"/>
         </w:rPr>
       </w:pPr>
     </w:p>
@@ -2506,52 +2479,16 @@
           <w:szCs w:val="22"/>
           <w:lang w:val="en-US"/>
         </w:rPr>
-        <w:t>Seemingly Rational Expectations: Selection N</w:t>
-      </w:r>
-      <w:r>
-        <w:rPr>
-          <w:rFonts w:asciiTheme="minorHAnsi" w:hAnsiTheme="minorHAnsi" w:cs="Estrangelo Edessa"/>
-          <w:sz w:val="22"/>
-          <w:szCs w:val="22"/>
-          <w:lang w:val="en-US"/>
-        </w:rPr>
-        <w:t>eglect</w:t>
-      </w:r>
-      <w:r>
-        <w:rPr>
-          <w:rFonts w:asciiTheme="minorHAnsi" w:hAnsiTheme="minorHAnsi" w:cs="Estrangelo Edessa"/>
-          <w:sz w:val="22"/>
-          <w:szCs w:val="22"/>
-          <w:lang w:val="en-US"/>
-        </w:rPr>
-        <w:t xml:space="preserve"> Bias with Information Frictions </w:t>
-      </w:r>
-      <w:r>
-        <w:rPr>
-          <w:rFonts w:asciiTheme="minorHAnsi" w:hAnsiTheme="minorHAnsi" w:cs="Estrangelo Edessa"/>
-          <w:sz w:val="22"/>
-          <w:szCs w:val="22"/>
-          <w:lang w:val="en-US"/>
-        </w:rPr>
-        <w:t>outside</w:t>
-      </w:r>
-      <w:r>
-        <w:rPr>
-          <w:rFonts w:asciiTheme="minorHAnsi" w:hAnsiTheme="minorHAnsi" w:cs="Estrangelo Edessa"/>
-          <w:sz w:val="22"/>
-          <w:szCs w:val="22"/>
-          <w:lang w:val="en-US"/>
-        </w:rPr>
-        <w:t xml:space="preserve"> the L</w:t>
-      </w:r>
-      <w:r>
-        <w:rPr>
-          <w:rFonts w:asciiTheme="minorHAnsi" w:hAnsiTheme="minorHAnsi" w:cs="Estrangelo Edessa"/>
-          <w:sz w:val="22"/>
-          <w:szCs w:val="22"/>
-          <w:lang w:val="en-US"/>
-        </w:rPr>
-        <w:t xml:space="preserve">ab” </w:t>
+        <w:t>Irrational Attention to Correlation in Selected Data</w:t>
+      </w:r>
+      <w:r>
+        <w:rPr>
+          <w:rFonts w:asciiTheme="minorHAnsi" w:hAnsiTheme="minorHAnsi" w:cs="Estrangelo Edessa"/>
+          <w:sz w:val="22"/>
+          <w:szCs w:val="22"/>
+          <w:lang w:val="en-US"/>
+        </w:rPr>
+        <w:t xml:space="preserve">” </w:t>
       </w:r>
     </w:p>
     <w:p>
@@ -4873,11 +4810,11 @@
       <w:r>
         <w:rPr>
           <w:rFonts w:asciiTheme="minorHAnsi" w:hAnsiTheme="minorHAnsi" w:cs="Estrangelo Edessa"/>
-          <w:sz w:val="16"/>
-          <w:szCs w:val="16"/>
-          <w:lang w:val="en-US"/>
-        </w:rPr>
-        <w:t>*</w:t>
+          <w:sz w:val="22"/>
+          <w:szCs w:val="22"/>
+          <w:lang w:val="en-US"/>
+        </w:rPr>
+        <w:t xml:space="preserve"> (virtual)</w:t>
       </w:r>
       <w:r>
         <w:rPr>
@@ -4895,25 +4832,25 @@
           <w:szCs w:val="22"/>
           <w:lang w:val="en-US"/>
         </w:rPr>
-        <w:t xml:space="preserve"> DIW Graduate Center Winter Workshop, Berlin</w:t>
-      </w:r>
-      <w:r>
-        <w:rPr>
-          <w:rFonts w:asciiTheme="minorHAnsi" w:hAnsiTheme="minorHAnsi" w:cs="Estrangelo Edessa"/>
-          <w:sz w:val="16"/>
-          <w:szCs w:val="16"/>
-          <w:lang w:val="en-US"/>
-        </w:rPr>
-        <w:t>*</w:t>
-      </w:r>
-      <w:r>
-        <w:rPr>
-          <w:rFonts w:asciiTheme="minorHAnsi" w:hAnsiTheme="minorHAnsi" w:cs="Estrangelo Edessa"/>
-          <w:sz w:val="22"/>
-          <w:szCs w:val="22"/>
-          <w:lang w:val="en-US"/>
-        </w:rPr>
-        <w:t>;</w:t>
+        <w:t xml:space="preserve"> DIW Graduate Center Winter Workshop</w:t>
+      </w:r>
+      <w:r>
+        <w:rPr>
+          <w:rFonts w:asciiTheme="minorHAnsi" w:hAnsiTheme="minorHAnsi" w:cs="Estrangelo Edessa"/>
+          <w:sz w:val="22"/>
+          <w:szCs w:val="22"/>
+          <w:lang w:val="en-US"/>
+        </w:rPr>
+        <w:t xml:space="preserve"> (virtual)</w:t>
+      </w:r>
+      <w:r>
+        <w:rPr>
+          <w:rFonts w:asciiTheme="minorHAnsi" w:hAnsiTheme="minorHAnsi" w:cs="Estrangelo Edessa"/>
+          <w:sz w:val="22"/>
+          <w:szCs w:val="22"/>
+          <w:lang w:val="en-US"/>
+        </w:rPr>
+        <w:t>, Berlin;</w:t>
       </w:r>
       <w:r>
         <w:rPr>
@@ -7122,22 +7059,6 @@
           <w:lang w:val="en-US"/>
         </w:rPr>
       </w:pPr>
-    </w:p>
-    <w:p>
-      <w:pPr>
-        <w:widowControl/>
-        <w:tabs>
-          <w:tab w:val="left" w:pos="576"/>
-          <w:tab w:val="left" w:pos="2835"/>
-        </w:tabs>
-        <w:rPr>
-          <w:rFonts w:asciiTheme="minorHAnsi" w:hAnsiTheme="minorHAnsi" w:cs="Estrangelo Edessa"/>
-          <w:bCs/>
-          <w:sz w:val="22"/>
-          <w:szCs w:val="22"/>
-          <w:lang w:val="en-US"/>
-        </w:rPr>
-      </w:pPr>
       <w:bookmarkStart w:id="0" w:name="_GoBack"/>
       <w:bookmarkEnd w:id="0"/>
     </w:p>
@@ -7204,7 +7125,14 @@
           <w:lang w:val="en-US"/>
         </w:rPr>
       </w:pPr>
-      <w:r>
+    </w:p>
+    <w:p>
+      <w:pPr>
+        <w:widowControl/>
+        <w:tabs>
+          <w:tab w:val="left" w:pos="576"/>
+          <w:tab w:val="left" w:pos="2835"/>
+        </w:tabs>
         <w:rPr>
           <w:rFonts w:asciiTheme="minorHAnsi" w:hAnsiTheme="minorHAnsi" w:cs="Estrangelo Edessa"/>
           <w:bCs/>
@@ -7212,6 +7140,15 @@
           <w:szCs w:val="22"/>
           <w:lang w:val="en-US"/>
         </w:rPr>
+      </w:pPr>
+      <w:r>
+        <w:rPr>
+          <w:rFonts w:asciiTheme="minorHAnsi" w:hAnsiTheme="minorHAnsi" w:cs="Estrangelo Edessa"/>
+          <w:bCs/>
+          <w:sz w:val="22"/>
+          <w:szCs w:val="22"/>
+          <w:lang w:val="en-US"/>
+        </w:rPr>
         <w:t xml:space="preserve">Version: Last updated </w:t>
       </w:r>
       <w:r>
@@ -7222,7 +7159,7 @@
           <w:szCs w:val="22"/>
           <w:lang w:val="en-US"/>
         </w:rPr>
-        <w:t>November</w:t>
+        <w:t>December</w:t>
       </w:r>
       <w:r>
         <w:rPr>
@@ -9070,7 +9007,7 @@
 </file>
 
 <file path=customXml/itemProps1.xml><?xml version="1.0" encoding="utf-8"?>
-<ds:datastoreItem xmlns:ds="http://schemas.openxmlformats.org/officeDocument/2006/customXml" ds:itemID="{971BA428-C708-43FB-8525-CD5BE93D5D29}">
+<ds:datastoreItem xmlns:ds="http://schemas.openxmlformats.org/officeDocument/2006/customXml" ds:itemID="{B05C4313-F336-4D38-A1FD-B548FC1557FC}">
   <ds:schemaRefs>
     <ds:schemaRef ds:uri="http://schemas.openxmlformats.org/officeDocument/2006/bibliography"/>
   </ds:schemaRefs>

</xml_diff>

<commit_message>
updated CV to include FNA grant
</commit_message>
<xml_diff>
--- a/CV.docx
+++ b/CV.docx
@@ -1012,6 +1012,87 @@
           <w:lang w:val="en-US"/>
         </w:rPr>
       </w:pPr>
+    </w:p>
+    <w:p>
+      <w:pPr>
+        <w:widowControl/>
+        <w:ind w:left="2832" w:hanging="2832"/>
+        <w:rPr>
+          <w:rFonts w:asciiTheme="minorHAnsi" w:hAnsiTheme="minorHAnsi" w:cs="Estrangelo Edessa"/>
+          <w:sz w:val="22"/>
+          <w:szCs w:val="22"/>
+          <w:lang w:val="en-US"/>
+        </w:rPr>
+      </w:pPr>
+      <w:r>
+        <w:rPr>
+          <w:rFonts w:asciiTheme="minorHAnsi" w:hAnsiTheme="minorHAnsi" w:cs="Estrangelo Edessa"/>
+          <w:sz w:val="22"/>
+          <w:szCs w:val="22"/>
+          <w:lang w:val="en-US"/>
+        </w:rPr>
+        <w:t xml:space="preserve">2021 </w:t>
+      </w:r>
+      <w:r>
+        <w:rPr>
+          <w:rFonts w:asciiTheme="minorHAnsi" w:hAnsiTheme="minorHAnsi" w:cs="Estrangelo Edessa"/>
+          <w:sz w:val="22"/>
+          <w:szCs w:val="22"/>
+          <w:lang w:val="en-US"/>
+        </w:rPr>
+        <w:t>–</w:t>
+      </w:r>
+      <w:r>
+        <w:rPr>
+          <w:rFonts w:asciiTheme="minorHAnsi" w:hAnsiTheme="minorHAnsi" w:cs="Estrangelo Edessa"/>
+          <w:sz w:val="22"/>
+          <w:szCs w:val="22"/>
+          <w:lang w:val="en-US"/>
+        </w:rPr>
+        <w:t xml:space="preserve"> </w:t>
+      </w:r>
+      <w:r>
+        <w:rPr>
+          <w:rFonts w:asciiTheme="minorHAnsi" w:hAnsiTheme="minorHAnsi" w:cs="Estrangelo Edessa"/>
+          <w:sz w:val="22"/>
+          <w:szCs w:val="22"/>
+          <w:lang w:val="en-US"/>
+        </w:rPr>
+        <w:tab/>
+        <w:t xml:space="preserve">Fellow, FNA Forschungsnetzwerk </w:t>
+      </w:r>
+      <w:proofErr w:type="spellStart"/>
+      <w:r>
+        <w:rPr>
+          <w:rFonts w:asciiTheme="minorHAnsi" w:hAnsiTheme="minorHAnsi" w:cs="Estrangelo Edessa"/>
+          <w:sz w:val="22"/>
+          <w:szCs w:val="22"/>
+          <w:lang w:val="en-US"/>
+        </w:rPr>
+        <w:t>Alterssicherung</w:t>
+      </w:r>
+      <w:proofErr w:type="spellEnd"/>
+      <w:r>
+        <w:rPr>
+          <w:rFonts w:asciiTheme="minorHAnsi" w:hAnsiTheme="minorHAnsi" w:cs="Estrangelo Edessa"/>
+          <w:sz w:val="22"/>
+          <w:szCs w:val="22"/>
+          <w:lang w:val="en-US"/>
+        </w:rPr>
+        <w:t xml:space="preserve"> </w:t>
+      </w:r>
+    </w:p>
+    <w:p>
+      <w:pPr>
+        <w:widowControl/>
+        <w:ind w:left="2832" w:hanging="2832"/>
+        <w:rPr>
+          <w:rFonts w:asciiTheme="minorHAnsi" w:hAnsiTheme="minorHAnsi" w:cs="Estrangelo Edessa"/>
+          <w:sz w:val="22"/>
+          <w:szCs w:val="22"/>
+          <w:lang w:val="en-US"/>
+        </w:rPr>
+      </w:pPr>
       <w:r>
         <w:rPr>
           <w:rFonts w:asciiTheme="minorHAnsi" w:hAnsiTheme="minorHAnsi" w:cs="Estrangelo Edessa"/>
@@ -1457,8 +1538,19 @@
           <w:szCs w:val="22"/>
           <w:lang w:val="en-US"/>
         </w:rPr>
-        <w:t xml:space="preserve"> </w:t>
-      </w:r>
+        <w:t xml:space="preserve">/ B. </w:t>
+      </w:r>
+      <w:proofErr w:type="spellStart"/>
+      <w:r>
+        <w:rPr>
+          <w:rFonts w:asciiTheme="minorHAnsi" w:hAnsiTheme="minorHAnsi" w:cs="Estrangelo Edessa"/>
+          <w:sz w:val="22"/>
+          <w:szCs w:val="22"/>
+          <w:lang w:val="en-US"/>
+        </w:rPr>
+        <w:t>Fitzenberger</w:t>
+      </w:r>
+      <w:proofErr w:type="spellEnd"/>
     </w:p>
     <w:p>
       <w:pPr>
@@ -1522,16 +1614,16 @@
           <w:szCs w:val="22"/>
           <w:lang w:val="en-US"/>
         </w:rPr>
-        <w:t>University of California Los Angeles</w:t>
-      </w:r>
-      <w:r>
-        <w:rPr>
-          <w:rFonts w:asciiTheme="minorHAnsi" w:hAnsiTheme="minorHAnsi" w:cs="Estrangelo Edessa"/>
-          <w:sz w:val="22"/>
-          <w:szCs w:val="22"/>
-          <w:lang w:val="en-US"/>
-        </w:rPr>
-        <w:t xml:space="preserve"> (UCLA), Dept.</w:t>
+        <w:t>UCLA</w:t>
+      </w:r>
+      <w:r>
+        <w:rPr>
+          <w:rFonts w:asciiTheme="minorHAnsi" w:hAnsiTheme="minorHAnsi" w:cs="Estrangelo Edessa"/>
+          <w:sz w:val="22"/>
+          <w:szCs w:val="22"/>
+          <w:lang w:val="en-US"/>
+        </w:rPr>
+        <w:t>, Dept.</w:t>
       </w:r>
       <w:r>
         <w:rPr>
@@ -1542,6 +1634,15 @@
         </w:rPr>
         <w:t xml:space="preserve"> of Economics</w:t>
       </w:r>
+      <w:r>
+        <w:rPr>
+          <w:rFonts w:asciiTheme="minorHAnsi" w:hAnsiTheme="minorHAnsi" w:cs="Estrangelo Edessa"/>
+          <w:sz w:val="22"/>
+          <w:szCs w:val="22"/>
+          <w:lang w:val="en-US"/>
+        </w:rPr>
+        <w:t>/ D. Atkin</w:t>
+      </w:r>
     </w:p>
     <w:p>
       <w:pPr>
@@ -1643,6 +1744,26 @@
         </w:rPr>
         <w:t>Empirical Labor Economics</w:t>
       </w:r>
+      <w:r>
+        <w:rPr>
+          <w:rFonts w:asciiTheme="minorHAnsi" w:hAnsiTheme="minorHAnsi" w:cs="Estrangelo Edessa"/>
+          <w:sz w:val="22"/>
+          <w:szCs w:val="22"/>
+          <w:lang w:val="en-US"/>
+        </w:rPr>
+        <w:t xml:space="preserve">/ J. </w:t>
+      </w:r>
+      <w:proofErr w:type="spellStart"/>
+      <w:r>
+        <w:rPr>
+          <w:rFonts w:asciiTheme="minorHAnsi" w:hAnsiTheme="minorHAnsi" w:cs="Estrangelo Edessa"/>
+          <w:sz w:val="22"/>
+          <w:szCs w:val="22"/>
+          <w:lang w:val="en-US"/>
+        </w:rPr>
+        <w:t>Kluve</w:t>
+      </w:r>
+      <w:proofErr w:type="spellEnd"/>
     </w:p>
     <w:p>
       <w:pPr>
@@ -1720,6 +1841,8 @@
         </w:rPr>
         <w:t>WORKING PAPERS</w:t>
       </w:r>
+      <w:bookmarkStart w:id="0" w:name="_GoBack"/>
+      <w:bookmarkEnd w:id="0"/>
     </w:p>
     <w:p>
       <w:pPr>
@@ -1928,6 +2051,24 @@
           <w:lang w:val="en-US"/>
         </w:rPr>
         <w:t>(</w:t>
+      </w:r>
+      <w:r>
+        <w:rPr>
+          <w:rFonts w:asciiTheme="minorHAnsi" w:hAnsiTheme="minorHAnsi" w:cs="Estrangelo Edessa"/>
+          <w:sz w:val="22"/>
+          <w:szCs w:val="22"/>
+          <w:lang w:val="en-US"/>
+        </w:rPr>
+        <w:t xml:space="preserve">latest </w:t>
+      </w:r>
+      <w:r>
+        <w:rPr>
+          <w:rFonts w:asciiTheme="minorHAnsi" w:hAnsiTheme="minorHAnsi" w:cs="Estrangelo Edessa"/>
+          <w:sz w:val="22"/>
+          <w:szCs w:val="22"/>
+          <w:lang w:val="en-US"/>
+        </w:rPr>
+        <w:t xml:space="preserve">version: </w:t>
       </w:r>
       <w:hyperlink r:id="rId10" w:history="1">
         <w:r>
@@ -1939,220 +2080,7 @@
             <w:szCs w:val="22"/>
             <w:lang w:val="en-US"/>
           </w:rPr>
-          <w:t>Access here</w:t>
-        </w:r>
-      </w:hyperlink>
-      <w:r>
-        <w:rPr>
-          <w:rFonts w:asciiTheme="minorHAnsi" w:hAnsiTheme="minorHAnsi" w:cs="Estrangelo Edessa"/>
-          <w:sz w:val="22"/>
-          <w:szCs w:val="22"/>
-          <w:lang w:val="en-US"/>
-        </w:rPr>
-        <w:t>)</w:t>
-      </w:r>
-    </w:p>
-    <w:p>
-      <w:pPr>
-        <w:widowControl/>
-        <w:tabs>
-          <w:tab w:val="left" w:pos="576"/>
-          <w:tab w:val="left" w:pos="2835"/>
-        </w:tabs>
-        <w:rPr>
-          <w:rFonts w:asciiTheme="minorHAnsi" w:hAnsiTheme="minorHAnsi" w:cs="Estrangelo Edessa"/>
-          <w:sz w:val="22"/>
-          <w:szCs w:val="22"/>
-          <w:lang w:val="en-US"/>
-        </w:rPr>
-      </w:pPr>
-    </w:p>
-    <w:p>
-      <w:pPr>
-        <w:widowControl/>
-        <w:tabs>
-          <w:tab w:val="left" w:pos="576"/>
-          <w:tab w:val="left" w:pos="2835"/>
-        </w:tabs>
-        <w:rPr>
-          <w:rFonts w:asciiTheme="minorHAnsi" w:hAnsiTheme="minorHAnsi" w:cs="Estrangelo Edessa"/>
-          <w:i/>
-          <w:sz w:val="22"/>
-          <w:szCs w:val="22"/>
-          <w:lang w:val="en-US"/>
-        </w:rPr>
-      </w:pPr>
-      <w:r>
-        <w:rPr>
-          <w:rFonts w:asciiTheme="minorHAnsi" w:hAnsiTheme="minorHAnsi" w:cs="Estrangelo Edessa"/>
-          <w:sz w:val="22"/>
-          <w:szCs w:val="22"/>
-          <w:lang w:val="en-US"/>
-        </w:rPr>
-        <w:t>„</w:t>
-      </w:r>
-      <w:r>
-        <w:rPr>
-          <w:rFonts w:asciiTheme="minorHAnsi" w:hAnsiTheme="minorHAnsi" w:cs="Estrangelo Edessa"/>
-          <w:sz w:val="22"/>
-          <w:szCs w:val="22"/>
-          <w:lang w:val="en-US"/>
-        </w:rPr>
-        <w:t>Expectation Management of Policy Leaders: Evidence from COVID-19</w:t>
-      </w:r>
-      <w:r>
-        <w:rPr>
-          <w:rFonts w:asciiTheme="minorHAnsi" w:hAnsiTheme="minorHAnsi" w:cs="Estrangelo Edessa"/>
-          <w:sz w:val="22"/>
-          <w:szCs w:val="22"/>
-          <w:lang w:val="en-US"/>
-        </w:rPr>
-        <w:t>“</w:t>
-      </w:r>
-    </w:p>
-    <w:p>
-      <w:pPr>
-        <w:widowControl/>
-        <w:tabs>
-          <w:tab w:val="left" w:pos="576"/>
-          <w:tab w:val="left" w:pos="2835"/>
-        </w:tabs>
-        <w:rPr>
-          <w:rFonts w:asciiTheme="minorHAnsi" w:hAnsiTheme="minorHAnsi" w:cs="Estrangelo Edessa"/>
-          <w:sz w:val="22"/>
-          <w:szCs w:val="22"/>
-          <w:lang w:val="en-US"/>
-        </w:rPr>
-      </w:pPr>
-      <w:r>
-        <w:rPr>
-          <w:rFonts w:asciiTheme="minorHAnsi" w:hAnsiTheme="minorHAnsi" w:cs="Estrangelo Edessa"/>
-          <w:sz w:val="22"/>
-          <w:szCs w:val="22"/>
-          <w:lang w:val="en-US"/>
-        </w:rPr>
-        <w:t xml:space="preserve">With Peter </w:t>
-      </w:r>
-      <w:proofErr w:type="spellStart"/>
-      <w:r>
-        <w:rPr>
-          <w:rFonts w:asciiTheme="minorHAnsi" w:hAnsiTheme="minorHAnsi" w:cs="Estrangelo Edessa"/>
-          <w:sz w:val="22"/>
-          <w:szCs w:val="22"/>
-          <w:lang w:val="en-US"/>
-        </w:rPr>
-        <w:t>Haan</w:t>
-      </w:r>
-      <w:proofErr w:type="spellEnd"/>
-      <w:r>
-        <w:rPr>
-          <w:rFonts w:asciiTheme="minorHAnsi" w:hAnsiTheme="minorHAnsi" w:cs="Estrangelo Edessa"/>
-          <w:sz w:val="22"/>
-          <w:szCs w:val="22"/>
-          <w:lang w:val="en-US"/>
-        </w:rPr>
-        <w:t xml:space="preserve">, Andreas </w:t>
-      </w:r>
-      <w:proofErr w:type="spellStart"/>
-      <w:r>
-        <w:rPr>
-          <w:rFonts w:asciiTheme="minorHAnsi" w:hAnsiTheme="minorHAnsi" w:cs="Estrangelo Edessa"/>
-          <w:sz w:val="22"/>
-          <w:szCs w:val="22"/>
-          <w:lang w:val="en-US"/>
-        </w:rPr>
-        <w:t>Peichl</w:t>
-      </w:r>
-      <w:proofErr w:type="spellEnd"/>
-      <w:r>
-        <w:rPr>
-          <w:rFonts w:asciiTheme="minorHAnsi" w:hAnsiTheme="minorHAnsi" w:cs="Estrangelo Edessa"/>
-          <w:sz w:val="22"/>
-          <w:szCs w:val="22"/>
-          <w:lang w:val="en-US"/>
-        </w:rPr>
-        <w:t xml:space="preserve">, Georg </w:t>
-      </w:r>
-      <w:proofErr w:type="spellStart"/>
-      <w:r>
-        <w:rPr>
-          <w:rFonts w:asciiTheme="minorHAnsi" w:hAnsiTheme="minorHAnsi" w:cs="Estrangelo Edessa"/>
-          <w:sz w:val="22"/>
-          <w:szCs w:val="22"/>
-          <w:lang w:val="en-US"/>
-        </w:rPr>
-        <w:t>Weizsäcker</w:t>
-      </w:r>
-      <w:proofErr w:type="spellEnd"/>
-      <w:r>
-        <w:rPr>
-          <w:rFonts w:asciiTheme="minorHAnsi" w:hAnsiTheme="minorHAnsi" w:cs="Estrangelo Edessa"/>
-          <w:sz w:val="22"/>
-          <w:szCs w:val="22"/>
-          <w:lang w:val="en-US"/>
-        </w:rPr>
-        <w:t xml:space="preserve"> and Joachim Winter</w:t>
-      </w:r>
-    </w:p>
-    <w:p>
-      <w:pPr>
-        <w:widowControl/>
-        <w:tabs>
-          <w:tab w:val="left" w:pos="576"/>
-          <w:tab w:val="left" w:pos="2835"/>
-        </w:tabs>
-        <w:rPr>
-          <w:rStyle w:val="Hyperlink"/>
-          <w:rFonts w:asciiTheme="minorHAnsi" w:hAnsiTheme="minorHAnsi" w:cs="Estrangelo Edessa"/>
-          <w:color w:val="auto"/>
-          <w:sz w:val="22"/>
-          <w:szCs w:val="22"/>
-          <w:lang w:val="en-US"/>
-        </w:rPr>
-      </w:pPr>
-      <w:r>
-        <w:rPr>
-          <w:rFonts w:asciiTheme="minorHAnsi" w:hAnsiTheme="minorHAnsi" w:cs="Estrangelo Edessa"/>
-          <w:i/>
-          <w:sz w:val="22"/>
-          <w:szCs w:val="22"/>
-          <w:lang w:val="en-US"/>
-        </w:rPr>
-        <w:t>CRC Discussion Paper No. 239</w:t>
-      </w:r>
-      <w:r>
-        <w:rPr>
-          <w:rFonts w:asciiTheme="minorHAnsi" w:hAnsiTheme="minorHAnsi" w:cs="Estrangelo Edessa"/>
-          <w:sz w:val="22"/>
-          <w:szCs w:val="22"/>
-          <w:lang w:val="en-US"/>
-        </w:rPr>
-        <w:t xml:space="preserve"> </w:t>
-      </w:r>
-      <w:hyperlink r:id="rId11" w:history="1">
-        <w:r>
-          <w:rPr>
-            <w:rStyle w:val="Hyperlink"/>
-            <w:rFonts w:asciiTheme="minorHAnsi" w:hAnsiTheme="minorHAnsi" w:cs="Estrangelo Edessa"/>
-            <w:color w:val="auto"/>
-            <w:sz w:val="22"/>
-            <w:szCs w:val="22"/>
-            <w:u w:val="none"/>
-            <w:lang w:val="en-US"/>
-          </w:rPr>
-          <w:t>(</w:t>
-        </w:r>
-        <w:r>
-          <w:rPr>
-            <w:rStyle w:val="Hyperlink"/>
-            <w:rFonts w:asciiTheme="minorHAnsi" w:hAnsiTheme="minorHAnsi" w:cs="Estrangelo Edessa"/>
-            <w:color w:val="auto"/>
-            <w:sz w:val="22"/>
-            <w:szCs w:val="22"/>
-            <w:u w:val="none"/>
-            <w:lang w:val="en-US"/>
-          </w:rPr>
-          <w:t xml:space="preserve">German version: </w:t>
+          <w:t>Acce</w:t>
         </w:r>
         <w:r>
           <w:rPr>
@@ -2163,7 +2091,7 @@
             <w:szCs w:val="22"/>
             <w:lang w:val="en-US"/>
           </w:rPr>
-          <w:t>Access here</w:t>
+          <w:t>s</w:t>
         </w:r>
         <w:r>
           <w:rPr>
@@ -2172,28 +2100,43 @@
             <w:color w:val="auto"/>
             <w:sz w:val="22"/>
             <w:szCs w:val="22"/>
-            <w:u w:val="none"/>
             <w:lang w:val="en-US"/>
           </w:rPr>
-          <w:t>)</w:t>
+          <w:t>s here</w:t>
         </w:r>
       </w:hyperlink>
-    </w:p>
-    <w:p>
-      <w:pPr>
-        <w:widowControl/>
-        <w:tabs>
-          <w:tab w:val="left" w:pos="576"/>
-          <w:tab w:val="left" w:pos="2835"/>
-        </w:tabs>
-        <w:rPr>
-          <w:rFonts w:asciiTheme="minorHAnsi" w:hAnsiTheme="minorHAnsi" w:cs="Estrangelo Edessa"/>
-          <w:sz w:val="22"/>
-          <w:szCs w:val="22"/>
-          <w:lang w:val="en-US"/>
-        </w:rPr>
-      </w:pPr>
-      <w:r>
+      <w:r>
+        <w:rPr>
+          <w:rFonts w:asciiTheme="minorHAnsi" w:hAnsiTheme="minorHAnsi" w:cs="Estrangelo Edessa"/>
+          <w:sz w:val="22"/>
+          <w:szCs w:val="22"/>
+          <w:lang w:val="en-US"/>
+        </w:rPr>
+        <w:t>)</w:t>
+      </w:r>
+    </w:p>
+    <w:p>
+      <w:pPr>
+        <w:widowControl/>
+        <w:tabs>
+          <w:tab w:val="left" w:pos="576"/>
+          <w:tab w:val="left" w:pos="2835"/>
+        </w:tabs>
+        <w:rPr>
+          <w:rFonts w:asciiTheme="minorHAnsi" w:hAnsiTheme="minorHAnsi" w:cs="Estrangelo Edessa"/>
+          <w:sz w:val="22"/>
+          <w:szCs w:val="22"/>
+          <w:lang w:val="en-US"/>
+        </w:rPr>
+      </w:pPr>
+    </w:p>
+    <w:p>
+      <w:pPr>
+        <w:widowControl/>
+        <w:tabs>
+          <w:tab w:val="left" w:pos="576"/>
+          <w:tab w:val="left" w:pos="2835"/>
+        </w:tabs>
         <w:rPr>
           <w:rFonts w:asciiTheme="minorHAnsi" w:hAnsiTheme="minorHAnsi" w:cs="Estrangelo Edessa"/>
           <w:i/>
@@ -2201,6 +2144,141 @@
           <w:szCs w:val="22"/>
           <w:lang w:val="en-US"/>
         </w:rPr>
+      </w:pPr>
+      <w:r>
+        <w:rPr>
+          <w:rFonts w:asciiTheme="minorHAnsi" w:hAnsiTheme="minorHAnsi" w:cs="Estrangelo Edessa"/>
+          <w:sz w:val="22"/>
+          <w:szCs w:val="22"/>
+          <w:lang w:val="en-US"/>
+        </w:rPr>
+        <w:t>„</w:t>
+      </w:r>
+      <w:r>
+        <w:rPr>
+          <w:rFonts w:asciiTheme="minorHAnsi" w:hAnsiTheme="minorHAnsi" w:cs="Estrangelo Edessa"/>
+          <w:sz w:val="22"/>
+          <w:szCs w:val="22"/>
+          <w:lang w:val="en-US"/>
+        </w:rPr>
+        <w:t>Expectation Management of Policy Leaders: Evidence from COVID-19</w:t>
+      </w:r>
+      <w:r>
+        <w:rPr>
+          <w:rFonts w:asciiTheme="minorHAnsi" w:hAnsiTheme="minorHAnsi" w:cs="Estrangelo Edessa"/>
+          <w:sz w:val="22"/>
+          <w:szCs w:val="22"/>
+          <w:lang w:val="en-US"/>
+        </w:rPr>
+        <w:t>“</w:t>
+      </w:r>
+    </w:p>
+    <w:p>
+      <w:pPr>
+        <w:widowControl/>
+        <w:tabs>
+          <w:tab w:val="left" w:pos="576"/>
+          <w:tab w:val="left" w:pos="2835"/>
+        </w:tabs>
+        <w:rPr>
+          <w:rFonts w:asciiTheme="minorHAnsi" w:hAnsiTheme="minorHAnsi" w:cs="Estrangelo Edessa"/>
+          <w:sz w:val="22"/>
+          <w:szCs w:val="22"/>
+          <w:lang w:val="en-US"/>
+        </w:rPr>
+      </w:pPr>
+      <w:r>
+        <w:rPr>
+          <w:rFonts w:asciiTheme="minorHAnsi" w:hAnsiTheme="minorHAnsi" w:cs="Estrangelo Edessa"/>
+          <w:sz w:val="22"/>
+          <w:szCs w:val="22"/>
+          <w:lang w:val="en-US"/>
+        </w:rPr>
+        <w:t xml:space="preserve">With Peter </w:t>
+      </w:r>
+      <w:proofErr w:type="spellStart"/>
+      <w:r>
+        <w:rPr>
+          <w:rFonts w:asciiTheme="minorHAnsi" w:hAnsiTheme="minorHAnsi" w:cs="Estrangelo Edessa"/>
+          <w:sz w:val="22"/>
+          <w:szCs w:val="22"/>
+          <w:lang w:val="en-US"/>
+        </w:rPr>
+        <w:t>Haan</w:t>
+      </w:r>
+      <w:proofErr w:type="spellEnd"/>
+      <w:r>
+        <w:rPr>
+          <w:rFonts w:asciiTheme="minorHAnsi" w:hAnsiTheme="minorHAnsi" w:cs="Estrangelo Edessa"/>
+          <w:sz w:val="22"/>
+          <w:szCs w:val="22"/>
+          <w:lang w:val="en-US"/>
+        </w:rPr>
+        <w:t xml:space="preserve">, Andreas </w:t>
+      </w:r>
+      <w:proofErr w:type="spellStart"/>
+      <w:r>
+        <w:rPr>
+          <w:rFonts w:asciiTheme="minorHAnsi" w:hAnsiTheme="minorHAnsi" w:cs="Estrangelo Edessa"/>
+          <w:sz w:val="22"/>
+          <w:szCs w:val="22"/>
+          <w:lang w:val="en-US"/>
+        </w:rPr>
+        <w:t>Peichl</w:t>
+      </w:r>
+      <w:proofErr w:type="spellEnd"/>
+      <w:r>
+        <w:rPr>
+          <w:rFonts w:asciiTheme="minorHAnsi" w:hAnsiTheme="minorHAnsi" w:cs="Estrangelo Edessa"/>
+          <w:sz w:val="22"/>
+          <w:szCs w:val="22"/>
+          <w:lang w:val="en-US"/>
+        </w:rPr>
+        <w:t xml:space="preserve">, Georg </w:t>
+      </w:r>
+      <w:proofErr w:type="spellStart"/>
+      <w:r>
+        <w:rPr>
+          <w:rFonts w:asciiTheme="minorHAnsi" w:hAnsiTheme="minorHAnsi" w:cs="Estrangelo Edessa"/>
+          <w:sz w:val="22"/>
+          <w:szCs w:val="22"/>
+          <w:lang w:val="en-US"/>
+        </w:rPr>
+        <w:t>Weizsäcker</w:t>
+      </w:r>
+      <w:proofErr w:type="spellEnd"/>
+      <w:r>
+        <w:rPr>
+          <w:rFonts w:asciiTheme="minorHAnsi" w:hAnsiTheme="minorHAnsi" w:cs="Estrangelo Edessa"/>
+          <w:sz w:val="22"/>
+          <w:szCs w:val="22"/>
+          <w:lang w:val="en-US"/>
+        </w:rPr>
+        <w:t xml:space="preserve"> and Joachim Winter</w:t>
+      </w:r>
+    </w:p>
+    <w:p>
+      <w:pPr>
+        <w:widowControl/>
+        <w:tabs>
+          <w:tab w:val="left" w:pos="576"/>
+          <w:tab w:val="left" w:pos="2835"/>
+        </w:tabs>
+        <w:rPr>
+          <w:rFonts w:asciiTheme="minorHAnsi" w:hAnsiTheme="minorHAnsi" w:cs="Estrangelo Edessa"/>
+          <w:sz w:val="22"/>
+          <w:szCs w:val="22"/>
+          <w:lang w:val="en-US"/>
+        </w:rPr>
+      </w:pPr>
+      <w:r>
+        <w:rPr>
+          <w:rFonts w:asciiTheme="minorHAnsi" w:hAnsiTheme="minorHAnsi" w:cs="Estrangelo Edessa"/>
+          <w:i/>
+          <w:sz w:val="22"/>
+          <w:szCs w:val="22"/>
+          <w:lang w:val="en-US"/>
+        </w:rPr>
         <w:t>DIW Discussion Paper 1865/2020</w:t>
       </w:r>
       <w:r>
@@ -2221,7 +2299,7 @@
         </w:rPr>
         <w:t>(German version:</w:t>
       </w:r>
-      <w:hyperlink r:id="rId12" w:history="1">
+      <w:hyperlink r:id="rId11" w:history="1">
         <w:r>
           <w:rPr>
             <w:rStyle w:val="Hyperlink"/>
@@ -2291,7 +2369,7 @@
           <w:szCs w:val="22"/>
           <w:lang w:val="en-US"/>
         </w:rPr>
-        <w:t>Beliefs</w:t>
+        <w:t>Wage Expectations</w:t>
       </w:r>
       <w:r>
         <w:rPr>
@@ -2309,7 +2387,7 @@
           <w:szCs w:val="22"/>
           <w:lang w:val="en-US"/>
         </w:rPr>
-        <w:t>Female Labor Supply: A Structural Approach</w:t>
+        <w:t>Female Labor Supply</w:t>
       </w:r>
       <w:r>
         <w:rPr>
@@ -2514,16 +2592,10 @@
           <w:szCs w:val="22"/>
           <w:lang w:val="en-US"/>
         </w:rPr>
-        <w:t xml:space="preserve">Work in progress </w:t>
-      </w:r>
-    </w:p>
-    <w:p>
-      <w:pPr>
-        <w:widowControl/>
-        <w:tabs>
-          <w:tab w:val="left" w:pos="576"/>
-          <w:tab w:val="left" w:pos="2835"/>
-        </w:tabs>
+        <w:t xml:space="preserve">Work in </w:t>
+      </w:r>
+      <w:proofErr w:type="gramStart"/>
+      <w:r>
         <w:rPr>
           <w:rFonts w:asciiTheme="minorHAnsi" w:hAnsiTheme="minorHAnsi" w:cs="Estrangelo Edessa"/>
           <w:i/>
@@ -2531,15 +2603,54 @@
           <w:szCs w:val="22"/>
           <w:lang w:val="en-US"/>
         </w:rPr>
-      </w:pPr>
-      <w:r>
-        <w:rPr>
-          <w:rFonts w:asciiTheme="minorHAnsi" w:hAnsiTheme="minorHAnsi" w:cs="Estrangelo Edessa"/>
-          <w:sz w:val="22"/>
-          <w:szCs w:val="22"/>
-          <w:lang w:val="en-US"/>
-        </w:rPr>
-        <w:t xml:space="preserve">Preregistered at the AEA RCT Registry as “Wage Expectations and Selection Neglect”. August 20, </w:t>
+        <w:t>progress,</w:t>
+      </w:r>
+      <w:proofErr w:type="gramEnd"/>
+      <w:r>
+        <w:rPr>
+          <w:rFonts w:asciiTheme="minorHAnsi" w:hAnsiTheme="minorHAnsi" w:cs="Estrangelo Edessa"/>
+          <w:i/>
+          <w:sz w:val="22"/>
+          <w:szCs w:val="22"/>
+          <w:lang w:val="en-US"/>
+        </w:rPr>
+        <w:t xml:space="preserve"> </w:t>
+      </w:r>
+      <w:r>
+        <w:rPr>
+          <w:rFonts w:asciiTheme="minorHAnsi" w:hAnsiTheme="minorHAnsi" w:cs="Estrangelo Edessa"/>
+          <w:sz w:val="22"/>
+          <w:szCs w:val="22"/>
+          <w:lang w:val="en-US"/>
+        </w:rPr>
+        <w:t>p</w:t>
+      </w:r>
+      <w:r>
+        <w:rPr>
+          <w:rFonts w:asciiTheme="minorHAnsi" w:hAnsiTheme="minorHAnsi" w:cs="Estrangelo Edessa"/>
+          <w:sz w:val="22"/>
+          <w:szCs w:val="22"/>
+          <w:lang w:val="en-US"/>
+        </w:rPr>
+        <w:t>rereg</w:t>
+      </w:r>
+      <w:r>
+        <w:rPr>
+          <w:rFonts w:asciiTheme="minorHAnsi" w:hAnsiTheme="minorHAnsi" w:cs="Estrangelo Edessa"/>
+          <w:sz w:val="22"/>
+          <w:szCs w:val="22"/>
+          <w:lang w:val="en-US"/>
+        </w:rPr>
+        <w:t xml:space="preserve">istered at the AEA RCT Registry, </w:t>
+      </w:r>
+      <w:r>
+        <w:rPr>
+          <w:rFonts w:asciiTheme="minorHAnsi" w:hAnsiTheme="minorHAnsi" w:cs="Estrangelo Edessa"/>
+          <w:sz w:val="22"/>
+          <w:szCs w:val="22"/>
+          <w:lang w:val="en-US"/>
+        </w:rPr>
+        <w:t xml:space="preserve">August 20, </w:t>
       </w:r>
       <w:r>
         <w:rPr>
@@ -2550,7 +2661,7 @@
         </w:rPr>
         <w:t xml:space="preserve">2019. </w:t>
       </w:r>
-      <w:hyperlink r:id="rId13" w:history="1">
+      <w:hyperlink r:id="rId12" w:history="1">
         <w:r>
           <w:rPr>
             <w:rStyle w:val="Hyperlink"/>
@@ -2581,32 +2692,30 @@
           <w:tab w:val="left" w:pos="2835"/>
         </w:tabs>
         <w:rPr>
-          <w:rFonts w:asciiTheme="minorHAnsi" w:hAnsiTheme="minorHAnsi" w:cs="Estrangelo Edessa"/>
-          <w:i/>
-          <w:sz w:val="22"/>
-          <w:szCs w:val="22"/>
-          <w:lang w:val="en-US"/>
-        </w:rPr>
-      </w:pPr>
-      <w:r>
-        <w:rPr>
           <w:rFonts w:ascii="Cambria" w:hAnsi="Cambria" w:cs="Estrangelo Edessa"/>
           <w:b/>
           <w:sz w:val="22"/>
           <w:szCs w:val="22"/>
           <w:lang w:val="en-US"/>
         </w:rPr>
-        <w:lastRenderedPageBreak/>
-        <w:t>PUBLICATIONS</w:t>
-      </w:r>
-    </w:p>
-    <w:p>
-      <w:pPr>
-        <w:widowControl/>
-        <w:tabs>
-          <w:tab w:val="left" w:pos="576"/>
-          <w:tab w:val="left" w:pos="2835"/>
-        </w:tabs>
+      </w:pPr>
+    </w:p>
+    <w:p>
+      <w:pPr>
+        <w:widowControl/>
+        <w:tabs>
+          <w:tab w:val="left" w:pos="576"/>
+          <w:tab w:val="left" w:pos="2835"/>
+        </w:tabs>
+        <w:rPr>
+          <w:rFonts w:asciiTheme="minorHAnsi" w:hAnsiTheme="minorHAnsi" w:cs="Estrangelo Edessa"/>
+          <w:i/>
+          <w:sz w:val="22"/>
+          <w:szCs w:val="22"/>
+          <w:lang w:val="en-US"/>
+        </w:rPr>
+      </w:pPr>
+      <w:r>
         <w:rPr>
           <w:rFonts w:ascii="Cambria" w:hAnsi="Cambria" w:cs="Estrangelo Edessa"/>
           <w:b/>
@@ -2614,40 +2723,79 @@
           <w:szCs w:val="22"/>
           <w:lang w:val="en-US"/>
         </w:rPr>
-      </w:pPr>
-    </w:p>
-    <w:p>
-      <w:pPr>
-        <w:widowControl/>
-        <w:tabs>
-          <w:tab w:val="left" w:pos="576"/>
-          <w:tab w:val="left" w:pos="2835"/>
-        </w:tabs>
-        <w:rPr>
-          <w:rFonts w:asciiTheme="minorHAnsi" w:hAnsiTheme="minorHAnsi" w:cs="Estrangelo Edessa"/>
-          <w:sz w:val="22"/>
-          <w:szCs w:val="22"/>
-          <w:lang w:val="en-US"/>
-        </w:rPr>
-      </w:pPr>
-      <w:r>
-        <w:rPr>
-          <w:rFonts w:asciiTheme="minorHAnsi" w:hAnsiTheme="minorHAnsi" w:cs="Estrangelo Edessa"/>
-          <w:sz w:val="22"/>
-          <w:szCs w:val="22"/>
-          <w:lang w:val="en-US"/>
-        </w:rPr>
-        <w:t xml:space="preserve">“The </w:t>
-      </w:r>
-      <w:r>
-        <w:rPr>
-          <w:rFonts w:asciiTheme="minorHAnsi" w:hAnsiTheme="minorHAnsi" w:cs="Estrangelo Edessa"/>
-          <w:sz w:val="22"/>
-          <w:szCs w:val="22"/>
-          <w:lang w:val="en-US"/>
-        </w:rPr>
-        <w:t>Gender</w:t>
-      </w:r>
+        <w:t>PUBLICATIONS</w:t>
+      </w:r>
+    </w:p>
+    <w:p>
+      <w:pPr>
+        <w:widowControl/>
+        <w:tabs>
+          <w:tab w:val="left" w:pos="576"/>
+          <w:tab w:val="left" w:pos="2835"/>
+        </w:tabs>
+        <w:rPr>
+          <w:rFonts w:asciiTheme="minorHAnsi" w:hAnsiTheme="minorHAnsi" w:cs="Estrangelo Edessa"/>
+          <w:sz w:val="22"/>
+          <w:szCs w:val="22"/>
+        </w:rPr>
+      </w:pPr>
+    </w:p>
+    <w:p>
+      <w:pPr>
+        <w:widowControl/>
+        <w:tabs>
+          <w:tab w:val="left" w:pos="576"/>
+          <w:tab w:val="left" w:pos="2835"/>
+        </w:tabs>
+        <w:rPr>
+          <w:rFonts w:asciiTheme="minorHAnsi" w:hAnsiTheme="minorHAnsi" w:cs="Estrangelo Edessa"/>
+          <w:sz w:val="22"/>
+          <w:szCs w:val="22"/>
+        </w:rPr>
+      </w:pPr>
+      <w:r>
+        <w:rPr>
+          <w:rFonts w:asciiTheme="minorHAnsi" w:hAnsiTheme="minorHAnsi" w:cs="Estrangelo Edessa"/>
+          <w:sz w:val="22"/>
+          <w:szCs w:val="22"/>
+        </w:rPr>
+        <w:t xml:space="preserve">„Systemrelevant, aber dennoch kaum anerkannt: Entlohnung unverzichtbarer Berufe in der Corona-Krise unterdurchschnittlich“ </w:t>
+      </w:r>
+    </w:p>
+    <w:p>
+      <w:pPr>
+        <w:widowControl/>
+        <w:tabs>
+          <w:tab w:val="left" w:pos="576"/>
+          <w:tab w:val="left" w:pos="2835"/>
+        </w:tabs>
+        <w:rPr>
+          <w:rFonts w:asciiTheme="minorHAnsi" w:hAnsiTheme="minorHAnsi" w:cs="Estrangelo Edessa"/>
+          <w:sz w:val="22"/>
+          <w:szCs w:val="22"/>
+          <w:lang w:val="en-US"/>
+        </w:rPr>
+      </w:pPr>
+      <w:r>
+        <w:rPr>
+          <w:rFonts w:asciiTheme="minorHAnsi" w:hAnsiTheme="minorHAnsi" w:cs="Estrangelo Edessa"/>
+          <w:sz w:val="22"/>
+          <w:szCs w:val="22"/>
+          <w:lang w:val="en-US"/>
+        </w:rPr>
+        <w:t xml:space="preserve">With </w:t>
+      </w:r>
+      <w:proofErr w:type="spellStart"/>
+      <w:r>
+        <w:rPr>
+          <w:rFonts w:asciiTheme="minorHAnsi" w:hAnsiTheme="minorHAnsi" w:cs="Estrangelo Edessa"/>
+          <w:sz w:val="22"/>
+          <w:szCs w:val="22"/>
+          <w:lang w:val="en-US"/>
+        </w:rPr>
+        <w:t>Josefine</w:t>
+      </w:r>
+      <w:proofErr w:type="spellEnd"/>
       <w:r>
         <w:rPr>
           <w:rFonts w:asciiTheme="minorHAnsi" w:hAnsiTheme="minorHAnsi" w:cs="Estrangelo Edessa"/>
@@ -2657,48 +2805,6 @@
         </w:rPr>
         <w:t xml:space="preserve"> </w:t>
       </w:r>
-      <w:r>
-        <w:rPr>
-          <w:rFonts w:asciiTheme="minorHAnsi" w:hAnsiTheme="minorHAnsi" w:cs="Estrangelo Edessa"/>
-          <w:sz w:val="22"/>
-          <w:szCs w:val="22"/>
-          <w:lang w:val="en-US"/>
-        </w:rPr>
-        <w:t>Pay Gap Begins to Increase Sharply at Age 30</w:t>
-      </w:r>
-      <w:r>
-        <w:rPr>
-          <w:rFonts w:asciiTheme="minorHAnsi" w:hAnsiTheme="minorHAnsi" w:cs="Estrangelo Edessa"/>
-          <w:sz w:val="22"/>
-          <w:szCs w:val="22"/>
-          <w:lang w:val="en-US"/>
-        </w:rPr>
-        <w:t>”</w:t>
-      </w:r>
-    </w:p>
-    <w:p>
-      <w:pPr>
-        <w:widowControl/>
-        <w:tabs>
-          <w:tab w:val="left" w:pos="576"/>
-          <w:tab w:val="left" w:pos="2835"/>
-        </w:tabs>
-        <w:rPr>
-          <w:rFonts w:asciiTheme="minorHAnsi" w:hAnsiTheme="minorHAnsi" w:cs="Estrangelo Edessa"/>
-          <w:sz w:val="22"/>
-          <w:szCs w:val="22"/>
-          <w:lang w:val="en-US"/>
-        </w:rPr>
-      </w:pPr>
-      <w:r>
-        <w:rPr>
-          <w:rFonts w:asciiTheme="minorHAnsi" w:hAnsiTheme="minorHAnsi" w:cs="Estrangelo Edessa"/>
-          <w:sz w:val="22"/>
-          <w:szCs w:val="22"/>
-          <w:lang w:val="en-US"/>
-        </w:rPr>
-        <w:t xml:space="preserve">With Aline </w:t>
-      </w:r>
       <w:proofErr w:type="spellStart"/>
       <w:r>
         <w:rPr>
@@ -2707,6 +2813,46 @@
           <w:szCs w:val="22"/>
           <w:lang w:val="en-US"/>
         </w:rPr>
+        <w:t>Koebe</w:t>
+      </w:r>
+      <w:proofErr w:type="spellEnd"/>
+      <w:r>
+        <w:rPr>
+          <w:rFonts w:asciiTheme="minorHAnsi" w:hAnsiTheme="minorHAnsi" w:cs="Estrangelo Edessa"/>
+          <w:sz w:val="22"/>
+          <w:szCs w:val="22"/>
+          <w:lang w:val="en-US"/>
+        </w:rPr>
+        <w:t xml:space="preserve">, Claire </w:t>
+      </w:r>
+      <w:proofErr w:type="spellStart"/>
+      <w:r>
+        <w:rPr>
+          <w:rFonts w:asciiTheme="minorHAnsi" w:hAnsiTheme="minorHAnsi" w:cs="Estrangelo Edessa"/>
+          <w:sz w:val="22"/>
+          <w:szCs w:val="22"/>
+          <w:lang w:val="en-US"/>
+        </w:rPr>
+        <w:t>Samtleben</w:t>
+      </w:r>
+      <w:proofErr w:type="spellEnd"/>
+      <w:r>
+        <w:rPr>
+          <w:rFonts w:asciiTheme="minorHAnsi" w:hAnsiTheme="minorHAnsi" w:cs="Estrangelo Edessa"/>
+          <w:sz w:val="22"/>
+          <w:szCs w:val="22"/>
+          <w:lang w:val="en-US"/>
+        </w:rPr>
+        <w:t xml:space="preserve"> and Aline </w:t>
+      </w:r>
+      <w:proofErr w:type="spellStart"/>
+      <w:r>
+        <w:rPr>
+          <w:rFonts w:asciiTheme="minorHAnsi" w:hAnsiTheme="minorHAnsi" w:cs="Estrangelo Edessa"/>
+          <w:sz w:val="22"/>
+          <w:szCs w:val="22"/>
+          <w:lang w:val="en-US"/>
+        </w:rPr>
         <w:t>Zucco</w:t>
       </w:r>
       <w:proofErr w:type="spellEnd"/>
@@ -2733,8 +2879,9 @@
           <w:szCs w:val="22"/>
           <w:lang w:val="en-US"/>
         </w:rPr>
-        <w:t>DIW Weekly Report 10/2020</w:t>
-      </w:r>
+        <w:t xml:space="preserve">DIW </w:t>
+      </w:r>
+      <w:proofErr w:type="spellStart"/>
       <w:r>
         <w:rPr>
           <w:rFonts w:asciiTheme="minorHAnsi" w:hAnsiTheme="minorHAnsi" w:cs="Estrangelo Edessa"/>
@@ -2743,270 +2890,42 @@
           <w:szCs w:val="22"/>
           <w:lang w:val="en-US"/>
         </w:rPr>
-        <w:t>: 75-82</w:t>
-      </w:r>
-      <w:r>
-        <w:rPr>
-          <w:rFonts w:asciiTheme="minorHAnsi" w:hAnsiTheme="minorHAnsi" w:cs="Estrangelo Edessa"/>
+        <w:t>aktuell</w:t>
+      </w:r>
+      <w:proofErr w:type="spellEnd"/>
+      <w:r>
+        <w:rPr>
+          <w:rFonts w:asciiTheme="minorHAnsi" w:hAnsiTheme="minorHAnsi" w:cs="Estrangelo Edessa"/>
+          <w:i/>
           <w:sz w:val="22"/>
           <w:szCs w:val="22"/>
           <w:lang w:val="en-US"/>
         </w:rPr>
         <w:t xml:space="preserve"> </w:t>
       </w:r>
-      <w:hyperlink r:id="rId14" w:history="1">
-        <w:r>
-          <w:rPr>
-            <w:rStyle w:val="Hyperlink"/>
-            <w:rFonts w:asciiTheme="minorHAnsi" w:hAnsiTheme="minorHAnsi" w:cs="Estrangelo Edessa"/>
-            <w:color w:val="auto"/>
-            <w:sz w:val="22"/>
-            <w:szCs w:val="22"/>
-            <w:lang w:val="en-US"/>
-          </w:rPr>
-          <w:t>(Access here)</w:t>
-        </w:r>
-      </w:hyperlink>
-    </w:p>
-    <w:p>
-      <w:pPr>
-        <w:widowControl/>
-        <w:tabs>
-          <w:tab w:val="left" w:pos="576"/>
-          <w:tab w:val="left" w:pos="2835"/>
-        </w:tabs>
-        <w:rPr>
-          <w:rFonts w:ascii="Cambria" w:hAnsi="Cambria" w:cs="Estrangelo Edessa"/>
-          <w:sz w:val="22"/>
-          <w:szCs w:val="22"/>
-          <w:lang w:val="en-US"/>
-        </w:rPr>
-      </w:pPr>
-    </w:p>
-    <w:p>
-      <w:pPr>
-        <w:widowControl/>
-        <w:tabs>
-          <w:tab w:val="left" w:pos="576"/>
-          <w:tab w:val="left" w:pos="2835"/>
-        </w:tabs>
-        <w:rPr>
-          <w:rFonts w:asciiTheme="minorHAnsi" w:hAnsiTheme="minorHAnsi" w:cs="Estrangelo Edessa"/>
-          <w:sz w:val="22"/>
-          <w:szCs w:val="22"/>
-          <w:u w:val="single"/>
-        </w:rPr>
-      </w:pPr>
-      <w:r>
-        <w:rPr>
-          <w:rFonts w:asciiTheme="minorHAnsi" w:hAnsiTheme="minorHAnsi" w:cs="Estrangelo Edessa"/>
-          <w:sz w:val="22"/>
-          <w:szCs w:val="22"/>
-          <w:u w:val="single"/>
-        </w:rPr>
-        <w:t>Publications in German</w:t>
-      </w:r>
-    </w:p>
-    <w:p>
-      <w:pPr>
-        <w:widowControl/>
-        <w:tabs>
-          <w:tab w:val="left" w:pos="576"/>
-          <w:tab w:val="left" w:pos="2835"/>
-        </w:tabs>
-        <w:rPr>
-          <w:rFonts w:asciiTheme="minorHAnsi" w:hAnsiTheme="minorHAnsi" w:cs="Estrangelo Edessa"/>
-          <w:sz w:val="22"/>
-          <w:szCs w:val="22"/>
-        </w:rPr>
-      </w:pPr>
-    </w:p>
-    <w:p>
-      <w:pPr>
-        <w:widowControl/>
-        <w:tabs>
-          <w:tab w:val="left" w:pos="576"/>
-          <w:tab w:val="left" w:pos="2835"/>
-        </w:tabs>
-        <w:rPr>
-          <w:rFonts w:asciiTheme="minorHAnsi" w:hAnsiTheme="minorHAnsi" w:cs="Estrangelo Edessa"/>
-          <w:sz w:val="22"/>
-          <w:szCs w:val="22"/>
-        </w:rPr>
-      </w:pPr>
-      <w:r>
-        <w:rPr>
-          <w:rFonts w:asciiTheme="minorHAnsi" w:hAnsiTheme="minorHAnsi" w:cs="Estrangelo Edessa"/>
-          <w:sz w:val="22"/>
-          <w:szCs w:val="22"/>
-        </w:rPr>
-        <w:t xml:space="preserve">„Systemrelevant, aber dennoch kaum anerkannt: Entlohnung unverzichtbarer Berufe in der Corona-Krise unterdurchschnittlich“ </w:t>
-      </w:r>
-    </w:p>
-    <w:p>
-      <w:pPr>
-        <w:widowControl/>
-        <w:tabs>
-          <w:tab w:val="left" w:pos="576"/>
-          <w:tab w:val="left" w:pos="2835"/>
-        </w:tabs>
-        <w:rPr>
-          <w:rFonts w:asciiTheme="minorHAnsi" w:hAnsiTheme="minorHAnsi" w:cs="Estrangelo Edessa"/>
-          <w:sz w:val="22"/>
-          <w:szCs w:val="22"/>
-          <w:lang w:val="en-US"/>
-        </w:rPr>
-      </w:pPr>
-      <w:r>
-        <w:rPr>
-          <w:rFonts w:asciiTheme="minorHAnsi" w:hAnsiTheme="minorHAnsi" w:cs="Estrangelo Edessa"/>
-          <w:sz w:val="22"/>
-          <w:szCs w:val="22"/>
-          <w:lang w:val="en-US"/>
-        </w:rPr>
-        <w:t xml:space="preserve">With </w:t>
-      </w:r>
       <w:proofErr w:type="spellStart"/>
       <w:r>
         <w:rPr>
           <w:rFonts w:asciiTheme="minorHAnsi" w:hAnsiTheme="minorHAnsi" w:cs="Estrangelo Edessa"/>
-          <w:sz w:val="22"/>
-          <w:szCs w:val="22"/>
-          <w:lang w:val="en-US"/>
-        </w:rPr>
-        <w:t>Josefine</w:t>
+          <w:i/>
+          <w:sz w:val="22"/>
+          <w:szCs w:val="22"/>
+          <w:lang w:val="en-US"/>
+        </w:rPr>
+        <w:t>Nr</w:t>
       </w:r>
       <w:proofErr w:type="spellEnd"/>
       <w:r>
         <w:rPr>
           <w:rFonts w:asciiTheme="minorHAnsi" w:hAnsiTheme="minorHAnsi" w:cs="Estrangelo Edessa"/>
-          <w:sz w:val="22"/>
-          <w:szCs w:val="22"/>
-          <w:lang w:val="en-US"/>
-        </w:rPr>
-        <w:t xml:space="preserve"> </w:t>
-      </w:r>
-      <w:proofErr w:type="spellStart"/>
-      <w:r>
-        <w:rPr>
-          <w:rFonts w:asciiTheme="minorHAnsi" w:hAnsiTheme="minorHAnsi" w:cs="Estrangelo Edessa"/>
-          <w:sz w:val="22"/>
-          <w:szCs w:val="22"/>
-          <w:lang w:val="en-US"/>
-        </w:rPr>
-        <w:t>Koebe</w:t>
-      </w:r>
-      <w:proofErr w:type="spellEnd"/>
-      <w:r>
-        <w:rPr>
-          <w:rFonts w:asciiTheme="minorHAnsi" w:hAnsiTheme="minorHAnsi" w:cs="Estrangelo Edessa"/>
-          <w:sz w:val="22"/>
-          <w:szCs w:val="22"/>
-          <w:lang w:val="en-US"/>
-        </w:rPr>
-        <w:t xml:space="preserve">, Claire </w:t>
-      </w:r>
-      <w:proofErr w:type="spellStart"/>
-      <w:r>
-        <w:rPr>
-          <w:rFonts w:asciiTheme="minorHAnsi" w:hAnsiTheme="minorHAnsi" w:cs="Estrangelo Edessa"/>
-          <w:sz w:val="22"/>
-          <w:szCs w:val="22"/>
-          <w:lang w:val="en-US"/>
-        </w:rPr>
-        <w:t>Samtleben</w:t>
-      </w:r>
-      <w:proofErr w:type="spellEnd"/>
-      <w:r>
-        <w:rPr>
-          <w:rFonts w:asciiTheme="minorHAnsi" w:hAnsiTheme="minorHAnsi" w:cs="Estrangelo Edessa"/>
-          <w:sz w:val="22"/>
-          <w:szCs w:val="22"/>
-          <w:lang w:val="en-US"/>
-        </w:rPr>
-        <w:t xml:space="preserve"> and Aline </w:t>
-      </w:r>
-      <w:proofErr w:type="spellStart"/>
-      <w:r>
-        <w:rPr>
-          <w:rFonts w:asciiTheme="minorHAnsi" w:hAnsiTheme="minorHAnsi" w:cs="Estrangelo Edessa"/>
-          <w:sz w:val="22"/>
-          <w:szCs w:val="22"/>
-          <w:lang w:val="en-US"/>
-        </w:rPr>
-        <w:t>Zucco</w:t>
-      </w:r>
-      <w:proofErr w:type="spellEnd"/>
-    </w:p>
-    <w:p>
-      <w:pPr>
-        <w:widowControl/>
-        <w:tabs>
-          <w:tab w:val="left" w:pos="576"/>
-          <w:tab w:val="left" w:pos="2835"/>
-        </w:tabs>
-        <w:rPr>
-          <w:rFonts w:asciiTheme="minorHAnsi" w:hAnsiTheme="minorHAnsi" w:cs="Estrangelo Edessa"/>
-          <w:sz w:val="22"/>
-          <w:szCs w:val="22"/>
-          <w:lang w:val="en-US"/>
-        </w:rPr>
-      </w:pPr>
-      <w:r>
-        <w:rPr>
-          <w:rFonts w:asciiTheme="minorHAnsi" w:hAnsiTheme="minorHAnsi" w:cs="Estrangelo Edessa"/>
           <w:i/>
           <w:sz w:val="22"/>
           <w:szCs w:val="22"/>
           <w:lang w:val="en-US"/>
         </w:rPr>
-        <w:t xml:space="preserve">DIW </w:t>
-      </w:r>
-      <w:proofErr w:type="spellStart"/>
-      <w:r>
-        <w:rPr>
-          <w:rFonts w:asciiTheme="minorHAnsi" w:hAnsiTheme="minorHAnsi" w:cs="Estrangelo Edessa"/>
-          <w:i/>
-          <w:sz w:val="22"/>
-          <w:szCs w:val="22"/>
-          <w:lang w:val="en-US"/>
-        </w:rPr>
-        <w:t>aktuell</w:t>
-      </w:r>
-      <w:proofErr w:type="spellEnd"/>
-      <w:r>
-        <w:rPr>
-          <w:rFonts w:asciiTheme="minorHAnsi" w:hAnsiTheme="minorHAnsi" w:cs="Estrangelo Edessa"/>
-          <w:i/>
-          <w:sz w:val="22"/>
-          <w:szCs w:val="22"/>
-          <w:lang w:val="en-US"/>
-        </w:rPr>
-        <w:t xml:space="preserve"> </w:t>
-      </w:r>
-      <w:proofErr w:type="spellStart"/>
-      <w:r>
-        <w:rPr>
-          <w:rFonts w:asciiTheme="minorHAnsi" w:hAnsiTheme="minorHAnsi" w:cs="Estrangelo Edessa"/>
-          <w:i/>
-          <w:sz w:val="22"/>
-          <w:szCs w:val="22"/>
-          <w:lang w:val="en-US"/>
-        </w:rPr>
-        <w:t>Nr</w:t>
-      </w:r>
-      <w:proofErr w:type="spellEnd"/>
-      <w:r>
-        <w:rPr>
-          <w:rFonts w:asciiTheme="minorHAnsi" w:hAnsiTheme="minorHAnsi" w:cs="Estrangelo Edessa"/>
-          <w:i/>
-          <w:sz w:val="22"/>
-          <w:szCs w:val="22"/>
-          <w:lang w:val="en-US"/>
-        </w:rPr>
         <w:t xml:space="preserve">. 48/2020 </w:t>
       </w:r>
-      <w:hyperlink r:id="rId15" w:history="1">
+      <w:hyperlink r:id="rId13" w:history="1">
         <w:r>
           <w:rPr>
             <w:rStyle w:val="Hyperlink"/>
@@ -3235,7 +3154,7 @@
         </w:rPr>
         <w:t xml:space="preserve"> </w:t>
       </w:r>
-      <w:hyperlink r:id="rId16" w:history="1">
+      <w:hyperlink r:id="rId14" w:history="1">
         <w:r>
           <w:rPr>
             <w:rStyle w:val="Hyperlink"/>
@@ -3452,7 +3371,7 @@
         </w:rPr>
         <w:t xml:space="preserve"> </w:t>
       </w:r>
-      <w:hyperlink r:id="rId17" w:history="1">
+      <w:hyperlink r:id="rId15" w:history="1">
         <w:r>
           <w:rPr>
             <w:rStyle w:val="Hyperlink"/>
@@ -3520,23 +3439,206 @@
         </w:tabs>
         <w:rPr>
           <w:rFonts w:asciiTheme="minorHAnsi" w:hAnsiTheme="minorHAnsi" w:cs="Estrangelo Edessa"/>
+          <w:sz w:val="22"/>
+          <w:szCs w:val="22"/>
+        </w:rPr>
+      </w:pPr>
+    </w:p>
+    <w:p>
+      <w:pPr>
+        <w:widowControl/>
+        <w:tabs>
+          <w:tab w:val="left" w:pos="576"/>
+          <w:tab w:val="left" w:pos="2835"/>
+        </w:tabs>
+        <w:rPr>
+          <w:rFonts w:asciiTheme="minorHAnsi" w:hAnsiTheme="minorHAnsi" w:cs="Estrangelo Edessa"/>
+          <w:sz w:val="22"/>
+          <w:szCs w:val="22"/>
+          <w:lang w:val="en-US"/>
+        </w:rPr>
+      </w:pPr>
+      <w:r>
+        <w:rPr>
+          <w:rFonts w:asciiTheme="minorHAnsi" w:hAnsiTheme="minorHAnsi" w:cs="Estrangelo Edessa"/>
+          <w:sz w:val="22"/>
+          <w:szCs w:val="22"/>
+          <w:lang w:val="en-US"/>
+        </w:rPr>
+        <w:t xml:space="preserve">“The </w:t>
+      </w:r>
+      <w:r>
+        <w:rPr>
+          <w:rFonts w:asciiTheme="minorHAnsi" w:hAnsiTheme="minorHAnsi" w:cs="Estrangelo Edessa"/>
+          <w:sz w:val="22"/>
+          <w:szCs w:val="22"/>
+          <w:lang w:val="en-US"/>
+        </w:rPr>
+        <w:t>Gender</w:t>
+      </w:r>
+      <w:r>
+        <w:rPr>
+          <w:rFonts w:asciiTheme="minorHAnsi" w:hAnsiTheme="minorHAnsi" w:cs="Estrangelo Edessa"/>
+          <w:sz w:val="22"/>
+          <w:szCs w:val="22"/>
+          <w:lang w:val="en-US"/>
+        </w:rPr>
+        <w:t xml:space="preserve"> </w:t>
+      </w:r>
+      <w:r>
+        <w:rPr>
+          <w:rFonts w:asciiTheme="minorHAnsi" w:hAnsiTheme="minorHAnsi" w:cs="Estrangelo Edessa"/>
+          <w:sz w:val="22"/>
+          <w:szCs w:val="22"/>
+          <w:lang w:val="en-US"/>
+        </w:rPr>
+        <w:t>Pay Gap Begins to Increase Sharply at Age 30</w:t>
+      </w:r>
+      <w:r>
+        <w:rPr>
+          <w:rFonts w:asciiTheme="minorHAnsi" w:hAnsiTheme="minorHAnsi" w:cs="Estrangelo Edessa"/>
+          <w:sz w:val="22"/>
+          <w:szCs w:val="22"/>
+          <w:lang w:val="en-US"/>
+        </w:rPr>
+        <w:t>”</w:t>
+      </w:r>
+    </w:p>
+    <w:p>
+      <w:pPr>
+        <w:widowControl/>
+        <w:tabs>
+          <w:tab w:val="left" w:pos="576"/>
+          <w:tab w:val="left" w:pos="2835"/>
+        </w:tabs>
+        <w:rPr>
+          <w:rFonts w:asciiTheme="minorHAnsi" w:hAnsiTheme="minorHAnsi" w:cs="Estrangelo Edessa"/>
+          <w:sz w:val="22"/>
+          <w:szCs w:val="22"/>
+          <w:lang w:val="en-US"/>
+        </w:rPr>
+      </w:pPr>
+      <w:r>
+        <w:rPr>
+          <w:rFonts w:asciiTheme="minorHAnsi" w:hAnsiTheme="minorHAnsi" w:cs="Estrangelo Edessa"/>
+          <w:sz w:val="22"/>
+          <w:szCs w:val="22"/>
+          <w:lang w:val="en-US"/>
+        </w:rPr>
+        <w:t xml:space="preserve">With Aline </w:t>
+      </w:r>
+      <w:proofErr w:type="spellStart"/>
+      <w:r>
+        <w:rPr>
+          <w:rFonts w:asciiTheme="minorHAnsi" w:hAnsiTheme="minorHAnsi" w:cs="Estrangelo Edessa"/>
+          <w:sz w:val="22"/>
+          <w:szCs w:val="22"/>
+          <w:lang w:val="en-US"/>
+        </w:rPr>
+        <w:t>Zucco</w:t>
+      </w:r>
+      <w:proofErr w:type="spellEnd"/>
+    </w:p>
+    <w:p>
+      <w:pPr>
+        <w:widowControl/>
+        <w:tabs>
+          <w:tab w:val="left" w:pos="576"/>
+          <w:tab w:val="left" w:pos="2835"/>
+        </w:tabs>
+        <w:rPr>
+          <w:rFonts w:asciiTheme="minorHAnsi" w:hAnsiTheme="minorHAnsi" w:cs="Estrangelo Edessa"/>
+          <w:sz w:val="22"/>
+          <w:szCs w:val="22"/>
+          <w:lang w:val="en-US"/>
+        </w:rPr>
+      </w:pPr>
+      <w:r>
+        <w:rPr>
+          <w:rFonts w:asciiTheme="minorHAnsi" w:hAnsiTheme="minorHAnsi" w:cs="Estrangelo Edessa"/>
           <w:i/>
           <w:sz w:val="22"/>
           <w:szCs w:val="22"/>
-        </w:rPr>
-      </w:pPr>
-    </w:p>
-    <w:p>
-      <w:pPr>
-        <w:widowControl/>
-        <w:tabs>
-          <w:tab w:val="left" w:pos="576"/>
-          <w:tab w:val="left" w:pos="2835"/>
-        </w:tabs>
-        <w:rPr>
-          <w:rFonts w:asciiTheme="minorHAnsi" w:hAnsiTheme="minorHAnsi" w:cs="Estrangelo Edessa"/>
-          <w:sz w:val="22"/>
-          <w:szCs w:val="22"/>
+          <w:lang w:val="en-US"/>
+        </w:rPr>
+        <w:t>DIW Weekly Report 10/2020</w:t>
+      </w:r>
+      <w:r>
+        <w:rPr>
+          <w:rFonts w:asciiTheme="minorHAnsi" w:hAnsiTheme="minorHAnsi" w:cs="Estrangelo Edessa"/>
+          <w:i/>
+          <w:sz w:val="22"/>
+          <w:szCs w:val="22"/>
+          <w:lang w:val="en-US"/>
+        </w:rPr>
+        <w:t>: 75-82</w:t>
+      </w:r>
+      <w:r>
+        <w:rPr>
+          <w:rFonts w:asciiTheme="minorHAnsi" w:hAnsiTheme="minorHAnsi" w:cs="Estrangelo Edessa"/>
+          <w:sz w:val="22"/>
+          <w:szCs w:val="22"/>
+          <w:lang w:val="en-US"/>
+        </w:rPr>
+        <w:t xml:space="preserve"> </w:t>
+      </w:r>
+      <w:hyperlink r:id="rId16" w:history="1">
+        <w:r>
+          <w:rPr>
+            <w:rStyle w:val="Hyperlink"/>
+            <w:rFonts w:asciiTheme="minorHAnsi" w:hAnsiTheme="minorHAnsi" w:cs="Estrangelo Edessa"/>
+            <w:color w:val="auto"/>
+            <w:sz w:val="22"/>
+            <w:szCs w:val="22"/>
+            <w:lang w:val="en-US"/>
+          </w:rPr>
+          <w:t>(Access here)</w:t>
+        </w:r>
+      </w:hyperlink>
+    </w:p>
+    <w:p>
+      <w:pPr>
+        <w:widowControl/>
+        <w:tabs>
+          <w:tab w:val="left" w:pos="576"/>
+          <w:tab w:val="left" w:pos="2835"/>
+        </w:tabs>
+        <w:rPr>
+          <w:rFonts w:asciiTheme="minorHAnsi" w:hAnsiTheme="minorHAnsi" w:cs="Estrangelo Edessa"/>
+          <w:sz w:val="22"/>
+          <w:szCs w:val="22"/>
+          <w:lang w:val="en-US"/>
+        </w:rPr>
+      </w:pPr>
+    </w:p>
+    <w:p>
+      <w:pPr>
+        <w:widowControl/>
+        <w:tabs>
+          <w:tab w:val="left" w:pos="576"/>
+          <w:tab w:val="left" w:pos="2835"/>
+        </w:tabs>
+        <w:rPr>
+          <w:rFonts w:asciiTheme="minorHAnsi" w:hAnsiTheme="minorHAnsi" w:cs="Estrangelo Edessa"/>
+          <w:i/>
+          <w:sz w:val="22"/>
+          <w:szCs w:val="22"/>
+          <w:lang w:val="en-US"/>
+        </w:rPr>
+      </w:pPr>
+    </w:p>
+    <w:p>
+      <w:pPr>
+        <w:widowControl/>
+        <w:tabs>
+          <w:tab w:val="left" w:pos="576"/>
+          <w:tab w:val="left" w:pos="2835"/>
+        </w:tabs>
+        <w:rPr>
+          <w:rFonts w:asciiTheme="minorHAnsi" w:hAnsiTheme="minorHAnsi" w:cs="Estrangelo Edessa"/>
+          <w:sz w:val="22"/>
+          <w:szCs w:val="22"/>
+          <w:lang w:val="en-US"/>
         </w:rPr>
       </w:pPr>
     </w:p>
@@ -3606,6 +3708,195 @@
           <w:lang w:val="en-US"/>
         </w:rPr>
         <w:t>BSE Berlin School of Economics: Insights on the Corona Crisis</w:t>
+      </w:r>
+    </w:p>
+    <w:p>
+      <w:pPr>
+        <w:widowControl/>
+        <w:tabs>
+          <w:tab w:val="left" w:pos="576"/>
+          <w:tab w:val="left" w:pos="2835"/>
+        </w:tabs>
+        <w:rPr>
+          <w:rFonts w:asciiTheme="minorHAnsi" w:hAnsiTheme="minorHAnsi" w:cs="Estrangelo Edessa"/>
+          <w:sz w:val="22"/>
+          <w:szCs w:val="22"/>
+        </w:rPr>
+      </w:pPr>
+      <w:hyperlink r:id="rId17" w:history="1">
+        <w:r>
+          <w:rPr>
+            <w:rStyle w:val="Hyperlink"/>
+            <w:rFonts w:asciiTheme="minorHAnsi" w:hAnsiTheme="minorHAnsi" w:cs="Estrangelo Edessa"/>
+            <w:color w:val="auto"/>
+            <w:sz w:val="22"/>
+            <w:szCs w:val="22"/>
+          </w:rPr>
+          <w:t xml:space="preserve">Write </w:t>
+        </w:r>
+        <w:proofErr w:type="spellStart"/>
+        <w:r>
+          <w:rPr>
+            <w:rStyle w:val="Hyperlink"/>
+            <w:rFonts w:asciiTheme="minorHAnsi" w:hAnsiTheme="minorHAnsi" w:cs="Estrangelo Edessa"/>
+            <w:color w:val="auto"/>
+            <w:sz w:val="22"/>
+            <w:szCs w:val="22"/>
+          </w:rPr>
+          <w:t>up</w:t>
+        </w:r>
+        <w:proofErr w:type="spellEnd"/>
+      </w:hyperlink>
+      <w:r>
+        <w:rPr>
+          <w:rFonts w:asciiTheme="minorHAnsi" w:hAnsiTheme="minorHAnsi" w:cs="Estrangelo Edessa"/>
+          <w:sz w:val="22"/>
+          <w:szCs w:val="22"/>
+        </w:rPr>
+        <w:t xml:space="preserve"> </w:t>
+      </w:r>
+      <w:proofErr w:type="spellStart"/>
+      <w:r>
+        <w:rPr>
+          <w:rFonts w:asciiTheme="minorHAnsi" w:hAnsiTheme="minorHAnsi" w:cs="Estrangelo Edessa"/>
+          <w:sz w:val="22"/>
+          <w:szCs w:val="22"/>
+        </w:rPr>
+        <w:t>of</w:t>
+      </w:r>
+      <w:proofErr w:type="spellEnd"/>
+      <w:r>
+        <w:rPr>
+          <w:rFonts w:asciiTheme="minorHAnsi" w:hAnsiTheme="minorHAnsi" w:cs="Estrangelo Edessa"/>
+          <w:sz w:val="22"/>
+          <w:szCs w:val="22"/>
+        </w:rPr>
+        <w:t xml:space="preserve"> </w:t>
+      </w:r>
+      <w:proofErr w:type="spellStart"/>
+      <w:r>
+        <w:rPr>
+          <w:rFonts w:asciiTheme="minorHAnsi" w:hAnsiTheme="minorHAnsi" w:cs="Estrangelo Edessa"/>
+          <w:sz w:val="22"/>
+          <w:szCs w:val="22"/>
+        </w:rPr>
+        <w:t>our</w:t>
+      </w:r>
+      <w:proofErr w:type="spellEnd"/>
+      <w:r>
+        <w:rPr>
+          <w:rFonts w:asciiTheme="minorHAnsi" w:hAnsiTheme="minorHAnsi" w:cs="Estrangelo Edessa"/>
+          <w:sz w:val="22"/>
+          <w:szCs w:val="22"/>
+        </w:rPr>
+        <w:t xml:space="preserve"> ifo Schnelldienst Digital “Starke Erwartungsreaktionen auf Angela Merkels </w:t>
+      </w:r>
+      <w:proofErr w:type="spellStart"/>
+      <w:r>
+        <w:rPr>
+          <w:rFonts w:asciiTheme="minorHAnsi" w:hAnsiTheme="minorHAnsi" w:cs="Estrangelo Edessa"/>
+          <w:sz w:val="22"/>
+          <w:szCs w:val="22"/>
+        </w:rPr>
+        <w:t>Covid</w:t>
+      </w:r>
+      <w:proofErr w:type="spellEnd"/>
+      <w:r>
+        <w:rPr>
+          <w:rFonts w:asciiTheme="minorHAnsi" w:hAnsiTheme="minorHAnsi" w:cs="Estrangelo Edessa"/>
+          <w:sz w:val="22"/>
+          <w:szCs w:val="22"/>
+        </w:rPr>
+        <w:t xml:space="preserve"> Erklärungen” </w:t>
+      </w:r>
+    </w:p>
+    <w:p>
+      <w:pPr>
+        <w:widowControl/>
+        <w:tabs>
+          <w:tab w:val="left" w:pos="576"/>
+          <w:tab w:val="left" w:pos="2835"/>
+        </w:tabs>
+        <w:rPr>
+          <w:rFonts w:asciiTheme="minorHAnsi" w:hAnsiTheme="minorHAnsi" w:cs="Estrangelo Edessa"/>
+          <w:sz w:val="22"/>
+          <w:szCs w:val="22"/>
+        </w:rPr>
+      </w:pPr>
+      <w:proofErr w:type="spellStart"/>
+      <w:r>
+        <w:rPr>
+          <w:rFonts w:asciiTheme="minorHAnsi" w:hAnsiTheme="minorHAnsi" w:cs="Estrangelo Edessa"/>
+          <w:sz w:val="22"/>
+          <w:szCs w:val="22"/>
+        </w:rPr>
+        <w:t>With</w:t>
+      </w:r>
+      <w:proofErr w:type="spellEnd"/>
+      <w:r>
+        <w:rPr>
+          <w:rFonts w:asciiTheme="minorHAnsi" w:hAnsiTheme="minorHAnsi" w:cs="Estrangelo Edessa"/>
+          <w:sz w:val="22"/>
+          <w:szCs w:val="22"/>
+        </w:rPr>
+        <w:t xml:space="preserve"> Peter Haan, Andreas Peichl, Joachim Winter </w:t>
+      </w:r>
+      <w:proofErr w:type="spellStart"/>
+      <w:r>
+        <w:rPr>
+          <w:rFonts w:asciiTheme="minorHAnsi" w:hAnsiTheme="minorHAnsi" w:cs="Estrangelo Edessa"/>
+          <w:sz w:val="22"/>
+          <w:szCs w:val="22"/>
+        </w:rPr>
+        <w:t>and</w:t>
+      </w:r>
+      <w:proofErr w:type="spellEnd"/>
+      <w:r>
+        <w:rPr>
+          <w:rFonts w:asciiTheme="minorHAnsi" w:hAnsiTheme="minorHAnsi" w:cs="Estrangelo Edessa"/>
+          <w:sz w:val="22"/>
+          <w:szCs w:val="22"/>
+        </w:rPr>
+        <w:t xml:space="preserve"> Georg Weizsäcker</w:t>
+      </w:r>
+    </w:p>
+    <w:p>
+      <w:pPr>
+        <w:widowControl/>
+        <w:tabs>
+          <w:tab w:val="left" w:pos="576"/>
+          <w:tab w:val="left" w:pos="2835"/>
+        </w:tabs>
+        <w:rPr>
+          <w:rFonts w:asciiTheme="minorHAnsi" w:hAnsiTheme="minorHAnsi" w:cs="Estrangelo Edessa"/>
+          <w:i/>
+          <w:sz w:val="22"/>
+          <w:szCs w:val="22"/>
+        </w:rPr>
+      </w:pPr>
+    </w:p>
+    <w:p>
+      <w:pPr>
+        <w:widowControl/>
+        <w:tabs>
+          <w:tab w:val="left" w:pos="576"/>
+          <w:tab w:val="left" w:pos="2835"/>
+        </w:tabs>
+        <w:rPr>
+          <w:rFonts w:asciiTheme="minorHAnsi" w:hAnsiTheme="minorHAnsi" w:cs="Estrangelo Edessa"/>
+          <w:i/>
+          <w:sz w:val="22"/>
+          <w:szCs w:val="22"/>
+        </w:rPr>
+      </w:pPr>
+      <w:r>
+        <w:rPr>
+          <w:rFonts w:asciiTheme="minorHAnsi" w:hAnsiTheme="minorHAnsi" w:cs="Estrangelo Edessa"/>
+          <w:i/>
+          <w:sz w:val="22"/>
+          <w:szCs w:val="22"/>
+        </w:rPr>
+        <w:t>Friedrich-Ebert-Stiftung/ Blog</w:t>
       </w:r>
     </w:p>
     <w:p>
@@ -3687,7 +3978,31 @@
           <w:sz w:val="22"/>
           <w:szCs w:val="22"/>
         </w:rPr>
-        <w:t xml:space="preserve"> ifo Schnelldienst Digital “Starke Erwartungsreaktionen auf Angela Merkels </w:t>
+        <w:t xml:space="preserve"> DIW Aktuell „Systemrelevant aber dennoch kaum anerkannt“ (in German)</w:t>
+      </w:r>
+    </w:p>
+    <w:p>
+      <w:pPr>
+        <w:widowControl/>
+        <w:tabs>
+          <w:tab w:val="left" w:pos="576"/>
+          <w:tab w:val="left" w:pos="2835"/>
+        </w:tabs>
+        <w:rPr>
+          <w:rFonts w:asciiTheme="minorHAnsi" w:hAnsiTheme="minorHAnsi" w:cs="Estrangelo Edessa"/>
+          <w:sz w:val="22"/>
+          <w:szCs w:val="22"/>
+          <w:lang w:val="en-US"/>
+        </w:rPr>
+      </w:pPr>
+      <w:r>
+        <w:rPr>
+          <w:rFonts w:asciiTheme="minorHAnsi" w:hAnsiTheme="minorHAnsi" w:cs="Estrangelo Edessa"/>
+          <w:sz w:val="22"/>
+          <w:szCs w:val="22"/>
+          <w:lang w:val="en-US"/>
+        </w:rPr>
+        <w:t xml:space="preserve">With </w:t>
       </w:r>
       <w:proofErr w:type="spellStart"/>
       <w:r>
@@ -3695,8 +4010,9 @@
           <w:rFonts w:asciiTheme="minorHAnsi" w:hAnsiTheme="minorHAnsi" w:cs="Estrangelo Edessa"/>
           <w:sz w:val="22"/>
           <w:szCs w:val="22"/>
-        </w:rPr>
-        <w:t>Covid</w:t>
+          <w:lang w:val="en-US"/>
+        </w:rPr>
+        <w:t>Josefine</w:t>
       </w:r>
       <w:proofErr w:type="spellEnd"/>
       <w:r>
@@ -3704,31 +4020,19 @@
           <w:rFonts w:asciiTheme="minorHAnsi" w:hAnsiTheme="minorHAnsi" w:cs="Estrangelo Edessa"/>
           <w:sz w:val="22"/>
           <w:szCs w:val="22"/>
-        </w:rPr>
-        <w:t xml:space="preserve"> Erklärungen” </w:t>
-      </w:r>
-    </w:p>
-    <w:p>
-      <w:pPr>
-        <w:widowControl/>
-        <w:tabs>
-          <w:tab w:val="left" w:pos="576"/>
-          <w:tab w:val="left" w:pos="2835"/>
-        </w:tabs>
-        <w:rPr>
-          <w:rFonts w:asciiTheme="minorHAnsi" w:hAnsiTheme="minorHAnsi" w:cs="Estrangelo Edessa"/>
-          <w:sz w:val="22"/>
-          <w:szCs w:val="22"/>
-        </w:rPr>
-      </w:pPr>
+          <w:lang w:val="en-US"/>
+        </w:rPr>
+        <w:t xml:space="preserve"> </w:t>
+      </w:r>
       <w:proofErr w:type="spellStart"/>
       <w:r>
         <w:rPr>
           <w:rFonts w:asciiTheme="minorHAnsi" w:hAnsiTheme="minorHAnsi" w:cs="Estrangelo Edessa"/>
           <w:sz w:val="22"/>
           <w:szCs w:val="22"/>
-        </w:rPr>
-        <w:t>With</w:t>
+          <w:lang w:val="en-US"/>
+        </w:rPr>
+        <w:t>Koebe</w:t>
       </w:r>
       <w:proofErr w:type="spellEnd"/>
       <w:r>
@@ -3736,8 +4040,9 @@
           <w:rFonts w:asciiTheme="minorHAnsi" w:hAnsiTheme="minorHAnsi" w:cs="Estrangelo Edessa"/>
           <w:sz w:val="22"/>
           <w:szCs w:val="22"/>
-        </w:rPr>
-        <w:t xml:space="preserve"> Peter Haan, Andreas Peichl, Joachim Winter </w:t>
+          <w:lang w:val="en-US"/>
+        </w:rPr>
+        <w:t xml:space="preserve">, Claire </w:t>
       </w:r>
       <w:proofErr w:type="spellStart"/>
       <w:r>
@@ -3745,8 +4050,9 @@
           <w:rFonts w:asciiTheme="minorHAnsi" w:hAnsiTheme="minorHAnsi" w:cs="Estrangelo Edessa"/>
           <w:sz w:val="22"/>
           <w:szCs w:val="22"/>
-        </w:rPr>
-        <w:t>and</w:t>
+          <w:lang w:val="en-US"/>
+        </w:rPr>
+        <w:t>Samtleben</w:t>
       </w:r>
       <w:proofErr w:type="spellEnd"/>
       <w:r>
@@ -3754,9 +4060,45 @@
           <w:rFonts w:asciiTheme="minorHAnsi" w:hAnsiTheme="minorHAnsi" w:cs="Estrangelo Edessa"/>
           <w:sz w:val="22"/>
           <w:szCs w:val="22"/>
-        </w:rPr>
-        <w:t xml:space="preserve"> Georg Weizsäcker</w:t>
-      </w:r>
+          <w:lang w:val="en-US"/>
+        </w:rPr>
+        <w:t xml:space="preserve"> and Aline </w:t>
+      </w:r>
+      <w:proofErr w:type="spellStart"/>
+      <w:r>
+        <w:rPr>
+          <w:rFonts w:asciiTheme="minorHAnsi" w:hAnsiTheme="minorHAnsi" w:cs="Estrangelo Edessa"/>
+          <w:sz w:val="22"/>
+          <w:szCs w:val="22"/>
+          <w:lang w:val="en-US"/>
+        </w:rPr>
+        <w:t>Zucco</w:t>
+      </w:r>
+      <w:proofErr w:type="spellEnd"/>
+      <w:r>
+        <w:rPr>
+          <w:rFonts w:asciiTheme="minorHAnsi" w:hAnsiTheme="minorHAnsi" w:cs="Estrangelo Edessa"/>
+          <w:sz w:val="22"/>
+          <w:szCs w:val="22"/>
+          <w:lang w:val="en-US"/>
+        </w:rPr>
+        <w:t xml:space="preserve"> </w:t>
+      </w:r>
+    </w:p>
+    <w:p>
+      <w:pPr>
+        <w:widowControl/>
+        <w:tabs>
+          <w:tab w:val="left" w:pos="576"/>
+          <w:tab w:val="left" w:pos="2835"/>
+        </w:tabs>
+        <w:rPr>
+          <w:rFonts w:asciiTheme="minorHAnsi" w:hAnsiTheme="minorHAnsi" w:cs="Estrangelo Edessa"/>
+          <w:sz w:val="22"/>
+          <w:szCs w:val="22"/>
+          <w:lang w:val="en-US"/>
+        </w:rPr>
+      </w:pPr>
     </w:p>
     <w:p>
       <w:pPr>
@@ -3770,31 +4112,18 @@
           <w:i/>
           <w:sz w:val="22"/>
           <w:szCs w:val="22"/>
-        </w:rPr>
-      </w:pPr>
-    </w:p>
-    <w:p>
-      <w:pPr>
-        <w:widowControl/>
-        <w:tabs>
-          <w:tab w:val="left" w:pos="576"/>
-          <w:tab w:val="left" w:pos="2835"/>
-        </w:tabs>
+          <w:lang w:val="en-US"/>
+        </w:rPr>
+      </w:pPr>
+      <w:r>
         <w:rPr>
           <w:rFonts w:asciiTheme="minorHAnsi" w:hAnsiTheme="minorHAnsi" w:cs="Estrangelo Edessa"/>
           <w:i/>
           <w:sz w:val="22"/>
           <w:szCs w:val="22"/>
-        </w:rPr>
-      </w:pPr>
-      <w:r>
-        <w:rPr>
-          <w:rFonts w:asciiTheme="minorHAnsi" w:hAnsiTheme="minorHAnsi" w:cs="Estrangelo Edessa"/>
-          <w:i/>
-          <w:sz w:val="22"/>
-          <w:szCs w:val="22"/>
-        </w:rPr>
-        <w:t>Friedrich-Ebert-Stiftung/ Blog</w:t>
+          <w:lang w:val="en-US"/>
+        </w:rPr>
+        <w:t>BSE Berlin School of Economics: Insights on the Corona Crisis</w:t>
       </w:r>
     </w:p>
     <w:p>
@@ -4010,7 +4339,6 @@
           <w:i/>
           <w:sz w:val="22"/>
           <w:szCs w:val="22"/>
-          <w:lang w:val="en-US"/>
         </w:rPr>
       </w:pPr>
       <w:r>
@@ -4019,9 +4347,8 @@
           <w:i/>
           <w:sz w:val="22"/>
           <w:szCs w:val="22"/>
-          <w:lang w:val="en-US"/>
-        </w:rPr>
-        <w:t>BSE Berlin School of Economics: Insights on the Corona Crisis</w:t>
+        </w:rPr>
+        <w:t>Deutscher Gewerkschaftsbund (DGB)/ was-verdient-die-frau (Blog)</w:t>
       </w:r>
     </w:p>
     <w:p>
@@ -4103,231 +4430,6 @@
           <w:sz w:val="22"/>
           <w:szCs w:val="22"/>
         </w:rPr>
-        <w:t xml:space="preserve"> DIW Aktuell „Systemrelevant aber dennoch kaum anerkannt“ (in German)</w:t>
-      </w:r>
-    </w:p>
-    <w:p>
-      <w:pPr>
-        <w:widowControl/>
-        <w:tabs>
-          <w:tab w:val="left" w:pos="576"/>
-          <w:tab w:val="left" w:pos="2835"/>
-        </w:tabs>
-        <w:rPr>
-          <w:rFonts w:asciiTheme="minorHAnsi" w:hAnsiTheme="minorHAnsi" w:cs="Estrangelo Edessa"/>
-          <w:sz w:val="22"/>
-          <w:szCs w:val="22"/>
-          <w:lang w:val="en-US"/>
-        </w:rPr>
-      </w:pPr>
-      <w:r>
-        <w:rPr>
-          <w:rFonts w:asciiTheme="minorHAnsi" w:hAnsiTheme="minorHAnsi" w:cs="Estrangelo Edessa"/>
-          <w:sz w:val="22"/>
-          <w:szCs w:val="22"/>
-          <w:lang w:val="en-US"/>
-        </w:rPr>
-        <w:t xml:space="preserve">With </w:t>
-      </w:r>
-      <w:proofErr w:type="spellStart"/>
-      <w:r>
-        <w:rPr>
-          <w:rFonts w:asciiTheme="minorHAnsi" w:hAnsiTheme="minorHAnsi" w:cs="Estrangelo Edessa"/>
-          <w:sz w:val="22"/>
-          <w:szCs w:val="22"/>
-          <w:lang w:val="en-US"/>
-        </w:rPr>
-        <w:t>Josefine</w:t>
-      </w:r>
-      <w:proofErr w:type="spellEnd"/>
-      <w:r>
-        <w:rPr>
-          <w:rFonts w:asciiTheme="minorHAnsi" w:hAnsiTheme="minorHAnsi" w:cs="Estrangelo Edessa"/>
-          <w:sz w:val="22"/>
-          <w:szCs w:val="22"/>
-          <w:lang w:val="en-US"/>
-        </w:rPr>
-        <w:t xml:space="preserve"> </w:t>
-      </w:r>
-      <w:proofErr w:type="spellStart"/>
-      <w:r>
-        <w:rPr>
-          <w:rFonts w:asciiTheme="minorHAnsi" w:hAnsiTheme="minorHAnsi" w:cs="Estrangelo Edessa"/>
-          <w:sz w:val="22"/>
-          <w:szCs w:val="22"/>
-          <w:lang w:val="en-US"/>
-        </w:rPr>
-        <w:t>Koebe</w:t>
-      </w:r>
-      <w:proofErr w:type="spellEnd"/>
-      <w:r>
-        <w:rPr>
-          <w:rFonts w:asciiTheme="minorHAnsi" w:hAnsiTheme="minorHAnsi" w:cs="Estrangelo Edessa"/>
-          <w:sz w:val="22"/>
-          <w:szCs w:val="22"/>
-          <w:lang w:val="en-US"/>
-        </w:rPr>
-        <w:t xml:space="preserve">, Claire </w:t>
-      </w:r>
-      <w:proofErr w:type="spellStart"/>
-      <w:r>
-        <w:rPr>
-          <w:rFonts w:asciiTheme="minorHAnsi" w:hAnsiTheme="minorHAnsi" w:cs="Estrangelo Edessa"/>
-          <w:sz w:val="22"/>
-          <w:szCs w:val="22"/>
-          <w:lang w:val="en-US"/>
-        </w:rPr>
-        <w:t>Samtleben</w:t>
-      </w:r>
-      <w:proofErr w:type="spellEnd"/>
-      <w:r>
-        <w:rPr>
-          <w:rFonts w:asciiTheme="minorHAnsi" w:hAnsiTheme="minorHAnsi" w:cs="Estrangelo Edessa"/>
-          <w:sz w:val="22"/>
-          <w:szCs w:val="22"/>
-          <w:lang w:val="en-US"/>
-        </w:rPr>
-        <w:t xml:space="preserve"> and Aline </w:t>
-      </w:r>
-      <w:proofErr w:type="spellStart"/>
-      <w:r>
-        <w:rPr>
-          <w:rFonts w:asciiTheme="minorHAnsi" w:hAnsiTheme="minorHAnsi" w:cs="Estrangelo Edessa"/>
-          <w:sz w:val="22"/>
-          <w:szCs w:val="22"/>
-          <w:lang w:val="en-US"/>
-        </w:rPr>
-        <w:t>Zucco</w:t>
-      </w:r>
-      <w:proofErr w:type="spellEnd"/>
-      <w:r>
-        <w:rPr>
-          <w:rFonts w:asciiTheme="minorHAnsi" w:hAnsiTheme="minorHAnsi" w:cs="Estrangelo Edessa"/>
-          <w:sz w:val="22"/>
-          <w:szCs w:val="22"/>
-          <w:lang w:val="en-US"/>
-        </w:rPr>
-        <w:t xml:space="preserve"> </w:t>
-      </w:r>
-    </w:p>
-    <w:p>
-      <w:pPr>
-        <w:widowControl/>
-        <w:tabs>
-          <w:tab w:val="left" w:pos="576"/>
-          <w:tab w:val="left" w:pos="2835"/>
-        </w:tabs>
-        <w:rPr>
-          <w:rFonts w:asciiTheme="minorHAnsi" w:hAnsiTheme="minorHAnsi" w:cs="Estrangelo Edessa"/>
-          <w:sz w:val="22"/>
-          <w:szCs w:val="22"/>
-          <w:lang w:val="en-US"/>
-        </w:rPr>
-      </w:pPr>
-    </w:p>
-    <w:p>
-      <w:pPr>
-        <w:widowControl/>
-        <w:tabs>
-          <w:tab w:val="left" w:pos="576"/>
-          <w:tab w:val="left" w:pos="2835"/>
-        </w:tabs>
-        <w:rPr>
-          <w:rFonts w:asciiTheme="minorHAnsi" w:hAnsiTheme="minorHAnsi" w:cs="Estrangelo Edessa"/>
-          <w:i/>
-          <w:sz w:val="22"/>
-          <w:szCs w:val="22"/>
-        </w:rPr>
-      </w:pPr>
-      <w:r>
-        <w:rPr>
-          <w:rFonts w:asciiTheme="minorHAnsi" w:hAnsiTheme="minorHAnsi" w:cs="Estrangelo Edessa"/>
-          <w:i/>
-          <w:sz w:val="22"/>
-          <w:szCs w:val="22"/>
-        </w:rPr>
-        <w:t>Deutscher Gewerkschaftsbund (DGB)/ was-verdient-die-frau (Blog)</w:t>
-      </w:r>
-    </w:p>
-    <w:p>
-      <w:pPr>
-        <w:widowControl/>
-        <w:tabs>
-          <w:tab w:val="left" w:pos="576"/>
-          <w:tab w:val="left" w:pos="2835"/>
-        </w:tabs>
-        <w:rPr>
-          <w:rFonts w:asciiTheme="minorHAnsi" w:hAnsiTheme="minorHAnsi" w:cs="Estrangelo Edessa"/>
-          <w:sz w:val="22"/>
-          <w:szCs w:val="22"/>
-        </w:rPr>
-      </w:pPr>
-      <w:hyperlink r:id="rId21" w:history="1">
-        <w:r>
-          <w:rPr>
-            <w:rStyle w:val="Hyperlink"/>
-            <w:rFonts w:asciiTheme="minorHAnsi" w:hAnsiTheme="minorHAnsi" w:cs="Estrangelo Edessa"/>
-            <w:color w:val="auto"/>
-            <w:sz w:val="22"/>
-            <w:szCs w:val="22"/>
-          </w:rPr>
-          <w:t xml:space="preserve">Write </w:t>
-        </w:r>
-        <w:proofErr w:type="spellStart"/>
-        <w:r>
-          <w:rPr>
-            <w:rStyle w:val="Hyperlink"/>
-            <w:rFonts w:asciiTheme="minorHAnsi" w:hAnsiTheme="minorHAnsi" w:cs="Estrangelo Edessa"/>
-            <w:color w:val="auto"/>
-            <w:sz w:val="22"/>
-            <w:szCs w:val="22"/>
-          </w:rPr>
-          <w:t>up</w:t>
-        </w:r>
-        <w:proofErr w:type="spellEnd"/>
-      </w:hyperlink>
-      <w:r>
-        <w:rPr>
-          <w:rFonts w:asciiTheme="minorHAnsi" w:hAnsiTheme="minorHAnsi" w:cs="Estrangelo Edessa"/>
-          <w:sz w:val="22"/>
-          <w:szCs w:val="22"/>
-        </w:rPr>
-        <w:t xml:space="preserve"> </w:t>
-      </w:r>
-      <w:proofErr w:type="spellStart"/>
-      <w:r>
-        <w:rPr>
-          <w:rFonts w:asciiTheme="minorHAnsi" w:hAnsiTheme="minorHAnsi" w:cs="Estrangelo Edessa"/>
-          <w:sz w:val="22"/>
-          <w:szCs w:val="22"/>
-        </w:rPr>
-        <w:t>of</w:t>
-      </w:r>
-      <w:proofErr w:type="spellEnd"/>
-      <w:r>
-        <w:rPr>
-          <w:rFonts w:asciiTheme="minorHAnsi" w:hAnsiTheme="minorHAnsi" w:cs="Estrangelo Edessa"/>
-          <w:sz w:val="22"/>
-          <w:szCs w:val="22"/>
-        </w:rPr>
-        <w:t xml:space="preserve"> </w:t>
-      </w:r>
-      <w:proofErr w:type="spellStart"/>
-      <w:r>
-        <w:rPr>
-          <w:rFonts w:asciiTheme="minorHAnsi" w:hAnsiTheme="minorHAnsi" w:cs="Estrangelo Edessa"/>
-          <w:sz w:val="22"/>
-          <w:szCs w:val="22"/>
-        </w:rPr>
-        <w:t>our</w:t>
-      </w:r>
-      <w:proofErr w:type="spellEnd"/>
-      <w:r>
-        <w:rPr>
-          <w:rFonts w:asciiTheme="minorHAnsi" w:hAnsiTheme="minorHAnsi" w:cs="Estrangelo Edessa"/>
-          <w:sz w:val="22"/>
-          <w:szCs w:val="22"/>
-        </w:rPr>
         <w:t xml:space="preserve"> DIW </w:t>
       </w:r>
       <w:proofErr w:type="spellStart"/>
@@ -4751,6 +4853,7 @@
           <w:lang w:val="en-US"/>
         </w:rPr>
       </w:pPr>
+      <w:proofErr w:type="gramStart"/>
       <w:r>
         <w:rPr>
           <w:rFonts w:asciiTheme="minorHAnsi" w:hAnsiTheme="minorHAnsi" w:cs="Estrangelo Edessa"/>
@@ -4759,8 +4862,9 @@
           <w:szCs w:val="22"/>
           <w:lang w:val="en-US"/>
         </w:rPr>
-        <w:t>2020</w:t>
-      </w:r>
+        <w:t>2021</w:t>
+      </w:r>
+      <w:proofErr w:type="gramEnd"/>
       <w:r>
         <w:rPr>
           <w:rFonts w:asciiTheme="minorHAnsi" w:hAnsiTheme="minorHAnsi" w:cs="Estrangelo Edessa"/>
@@ -4787,225 +4891,16 @@
           <w:szCs w:val="22"/>
           <w:lang w:val="en-US"/>
         </w:rPr>
-        <w:tab/>
-      </w:r>
-      <w:r>
-        <w:rPr>
-          <w:rFonts w:asciiTheme="minorHAnsi" w:hAnsiTheme="minorHAnsi" w:cs="Estrangelo Edessa"/>
-          <w:sz w:val="22"/>
-          <w:szCs w:val="22"/>
-          <w:lang w:val="en-US"/>
-        </w:rPr>
-        <w:t xml:space="preserve">SOEP Brown Bag Seminar, </w:t>
-      </w:r>
-      <w:r>
-        <w:rPr>
-          <w:rFonts w:asciiTheme="minorHAnsi" w:hAnsiTheme="minorHAnsi" w:cs="Estrangelo Edessa"/>
-          <w:sz w:val="22"/>
-          <w:szCs w:val="22"/>
-          <w:lang w:val="en-US"/>
-        </w:rPr>
-        <w:t>Berlin</w:t>
-      </w:r>
-      <w:r>
-        <w:rPr>
-          <w:rFonts w:asciiTheme="minorHAnsi" w:hAnsiTheme="minorHAnsi" w:cs="Estrangelo Edessa"/>
-          <w:sz w:val="22"/>
-          <w:szCs w:val="22"/>
-          <w:lang w:val="en-US"/>
-        </w:rPr>
-        <w:t xml:space="preserve"> (virtual)</w:t>
-      </w:r>
-      <w:r>
-        <w:rPr>
-          <w:rFonts w:asciiTheme="minorHAnsi" w:hAnsiTheme="minorHAnsi" w:cs="Estrangelo Edessa"/>
-          <w:sz w:val="22"/>
-          <w:szCs w:val="22"/>
-          <w:lang w:val="en-US"/>
-        </w:rPr>
-        <w:t>;</w:t>
-      </w:r>
-      <w:r>
-        <w:rPr>
-          <w:rFonts w:asciiTheme="minorHAnsi" w:hAnsiTheme="minorHAnsi" w:cs="Estrangelo Edessa"/>
-          <w:sz w:val="22"/>
-          <w:szCs w:val="22"/>
-          <w:lang w:val="en-US"/>
-        </w:rPr>
-        <w:t xml:space="preserve"> DIW Graduate Center Winter Workshop</w:t>
-      </w:r>
-      <w:r>
-        <w:rPr>
-          <w:rFonts w:asciiTheme="minorHAnsi" w:hAnsiTheme="minorHAnsi" w:cs="Estrangelo Edessa"/>
-          <w:sz w:val="22"/>
-          <w:szCs w:val="22"/>
-          <w:lang w:val="en-US"/>
-        </w:rPr>
-        <w:t xml:space="preserve"> (virtual)</w:t>
-      </w:r>
-      <w:r>
-        <w:rPr>
-          <w:rFonts w:asciiTheme="minorHAnsi" w:hAnsiTheme="minorHAnsi" w:cs="Estrangelo Edessa"/>
-          <w:sz w:val="22"/>
-          <w:szCs w:val="22"/>
-          <w:lang w:val="en-US"/>
-        </w:rPr>
-        <w:t>, Berlin;</w:t>
-      </w:r>
-      <w:r>
-        <w:rPr>
-          <w:rFonts w:asciiTheme="minorHAnsi" w:hAnsiTheme="minorHAnsi" w:cs="Estrangelo Edessa"/>
-          <w:sz w:val="22"/>
-          <w:szCs w:val="22"/>
-          <w:lang w:val="en-US"/>
-        </w:rPr>
-        <w:t xml:space="preserve"> </w:t>
-      </w:r>
-      <w:r>
-        <w:rPr>
-          <w:rFonts w:asciiTheme="minorHAnsi" w:hAnsiTheme="minorHAnsi" w:cs="Estrangelo Edessa"/>
-          <w:sz w:val="22"/>
-          <w:szCs w:val="22"/>
-          <w:lang w:val="en-US"/>
-        </w:rPr>
-        <w:t xml:space="preserve">CRC Rationality and Competition Retreat, </w:t>
-      </w:r>
-      <w:proofErr w:type="spellStart"/>
-      <w:r>
-        <w:rPr>
-          <w:rFonts w:asciiTheme="minorHAnsi" w:hAnsiTheme="minorHAnsi" w:cs="Estrangelo Edessa"/>
-          <w:sz w:val="22"/>
-          <w:szCs w:val="22"/>
-          <w:lang w:val="en-US"/>
-        </w:rPr>
-        <w:t>Ohlstadt</w:t>
-      </w:r>
-      <w:proofErr w:type="spellEnd"/>
-      <w:r>
-        <w:rPr>
-          <w:rFonts w:asciiTheme="minorHAnsi" w:hAnsiTheme="minorHAnsi" w:cs="Estrangelo Edessa"/>
-          <w:sz w:val="22"/>
-          <w:szCs w:val="22"/>
-          <w:lang w:val="en-US"/>
-        </w:rPr>
-        <w:t xml:space="preserve"> (virtual)</w:t>
-      </w:r>
-      <w:r>
-        <w:rPr>
-          <w:rFonts w:asciiTheme="minorHAnsi" w:hAnsiTheme="minorHAnsi" w:cs="Estrangelo Edessa"/>
-          <w:sz w:val="22"/>
-          <w:szCs w:val="22"/>
-          <w:lang w:val="en-US"/>
-        </w:rPr>
-        <w:t xml:space="preserve">; </w:t>
-      </w:r>
-      <w:r>
-        <w:rPr>
-          <w:rFonts w:asciiTheme="minorHAnsi" w:hAnsiTheme="minorHAnsi" w:cs="Estrangelo Edessa"/>
-          <w:sz w:val="22"/>
-          <w:szCs w:val="22"/>
-          <w:lang w:val="en-US"/>
-        </w:rPr>
-        <w:t>EA</w:t>
-      </w:r>
-      <w:r>
-        <w:rPr>
-          <w:rFonts w:asciiTheme="minorHAnsi" w:hAnsiTheme="minorHAnsi" w:cs="Estrangelo Edessa"/>
-          <w:sz w:val="22"/>
-          <w:szCs w:val="22"/>
-          <w:lang w:val="en-US"/>
-        </w:rPr>
-        <w:t>LE SOLE AASLE World Conference,</w:t>
-      </w:r>
-      <w:r>
-        <w:rPr>
-          <w:rFonts w:asciiTheme="minorHAnsi" w:hAnsiTheme="minorHAnsi" w:cs="Estrangelo Edessa"/>
-          <w:sz w:val="22"/>
-          <w:szCs w:val="22"/>
-          <w:lang w:val="en-US"/>
-        </w:rPr>
-        <w:t xml:space="preserve"> </w:t>
-      </w:r>
-      <w:r>
-        <w:rPr>
-          <w:rFonts w:asciiTheme="minorHAnsi" w:hAnsiTheme="minorHAnsi" w:cs="Estrangelo Edessa"/>
-          <w:sz w:val="22"/>
-          <w:szCs w:val="22"/>
-          <w:lang w:val="en-US"/>
-        </w:rPr>
-        <w:t>Berlin</w:t>
-      </w:r>
-      <w:r>
-        <w:rPr>
-          <w:rFonts w:asciiTheme="minorHAnsi" w:hAnsiTheme="minorHAnsi" w:cs="Estrangelo Edessa"/>
-          <w:sz w:val="22"/>
-          <w:szCs w:val="22"/>
-          <w:lang w:val="en-US"/>
-        </w:rPr>
-        <w:t xml:space="preserve"> </w:t>
-      </w:r>
-      <w:r>
-        <w:rPr>
-          <w:rFonts w:asciiTheme="minorHAnsi" w:hAnsiTheme="minorHAnsi" w:cs="Estrangelo Edessa"/>
-          <w:sz w:val="22"/>
-          <w:szCs w:val="22"/>
-          <w:lang w:val="en-US"/>
-        </w:rPr>
-        <w:t>(virtual)</w:t>
-      </w:r>
-      <w:r>
-        <w:rPr>
-          <w:rFonts w:asciiTheme="minorHAnsi" w:hAnsiTheme="minorHAnsi" w:cs="Estrangelo Edessa"/>
-          <w:sz w:val="22"/>
-          <w:szCs w:val="22"/>
-          <w:lang w:val="en-US"/>
-        </w:rPr>
-        <w:t xml:space="preserve">; </w:t>
-      </w:r>
-      <w:r>
-        <w:rPr>
-          <w:rFonts w:asciiTheme="minorHAnsi" w:hAnsiTheme="minorHAnsi" w:cs="Estrangelo Edessa"/>
-          <w:sz w:val="22"/>
-          <w:szCs w:val="22"/>
-          <w:lang w:val="en-US"/>
-        </w:rPr>
-        <w:t>ESPE Annual Conference</w:t>
-      </w:r>
-      <w:r>
-        <w:rPr>
-          <w:rFonts w:asciiTheme="minorHAnsi" w:hAnsiTheme="minorHAnsi" w:cs="Estrangelo Edessa"/>
-          <w:sz w:val="22"/>
-          <w:szCs w:val="22"/>
-          <w:lang w:val="en-US"/>
-        </w:rPr>
-        <w:t xml:space="preserve"> of the</w:t>
-      </w:r>
-      <w:r>
-        <w:rPr>
-          <w:rFonts w:asciiTheme="minorHAnsi" w:hAnsiTheme="minorHAnsi" w:cs="Estrangelo Edessa"/>
-          <w:sz w:val="22"/>
-          <w:szCs w:val="22"/>
-          <w:lang w:val="en-US"/>
-        </w:rPr>
-        <w:t xml:space="preserve"> European Society for</w:t>
-      </w:r>
-      <w:r>
-        <w:rPr>
-          <w:rFonts w:asciiTheme="minorHAnsi" w:hAnsiTheme="minorHAnsi" w:cs="Estrangelo Edessa"/>
-          <w:sz w:val="22"/>
-          <w:szCs w:val="22"/>
-          <w:lang w:val="en-US"/>
-        </w:rPr>
-        <w:t xml:space="preserve"> Population Economics</w:t>
-      </w:r>
-      <w:r>
-        <w:rPr>
-          <w:rFonts w:asciiTheme="minorHAnsi" w:hAnsiTheme="minorHAnsi" w:cs="Estrangelo Edessa"/>
-          <w:sz w:val="22"/>
-          <w:szCs w:val="22"/>
-          <w:lang w:val="en-US"/>
-        </w:rPr>
-        <w:t>, Barcelona</w:t>
+        <w:t>SMYE Spring Meeting of</w:t>
+      </w:r>
+      <w:r>
+        <w:rPr>
+          <w:rFonts w:asciiTheme="minorHAnsi" w:hAnsiTheme="minorHAnsi" w:cs="Estrangelo Edessa"/>
+          <w:sz w:val="22"/>
+          <w:szCs w:val="22"/>
+          <w:lang w:val="en-US"/>
+        </w:rPr>
+        <w:t xml:space="preserve"> Young Economists, Bologna (virtual)</w:t>
       </w:r>
       <w:r>
         <w:rPr>
@@ -5014,43 +4909,7 @@
           <w:szCs w:val="16"/>
           <w:lang w:val="en-US"/>
         </w:rPr>
-        <w:t>*</w:t>
-      </w:r>
-      <w:r>
-        <w:rPr>
-          <w:rFonts w:asciiTheme="minorHAnsi" w:hAnsiTheme="minorHAnsi" w:cs="Estrangelo Edessa"/>
-          <w:sz w:val="22"/>
-          <w:szCs w:val="22"/>
-          <w:lang w:val="en-US"/>
-        </w:rPr>
-        <w:t xml:space="preserve">; </w:t>
-      </w:r>
-      <w:r>
-        <w:rPr>
-          <w:rFonts w:asciiTheme="minorHAnsi" w:hAnsiTheme="minorHAnsi" w:cs="Estrangelo Edessa"/>
-          <w:sz w:val="22"/>
-          <w:szCs w:val="22"/>
-          <w:lang w:val="en-US"/>
-        </w:rPr>
-        <w:t xml:space="preserve">Workshop on Expectations, </w:t>
-      </w:r>
-      <w:r>
-        <w:rPr>
-          <w:rFonts w:asciiTheme="minorHAnsi" w:hAnsiTheme="minorHAnsi" w:cs="Estrangelo Edessa"/>
-          <w:sz w:val="22"/>
-          <w:szCs w:val="22"/>
-          <w:lang w:val="en-US"/>
-        </w:rPr>
-        <w:t xml:space="preserve">DIW </w:t>
-      </w:r>
-      <w:r>
-        <w:rPr>
-          <w:rFonts w:asciiTheme="minorHAnsi" w:hAnsiTheme="minorHAnsi" w:cs="Estrangelo Edessa"/>
-          <w:sz w:val="22"/>
-          <w:szCs w:val="22"/>
-          <w:lang w:val="en-US"/>
-        </w:rPr>
-        <w:t>Berlin</w:t>
+        <w:t xml:space="preserve"> </w:t>
       </w:r>
       <w:r>
         <w:rPr>
@@ -5068,6 +4927,403 @@
           <w:szCs w:val="22"/>
           <w:lang w:val="en-US"/>
         </w:rPr>
+        <w:t xml:space="preserve">; </w:t>
+      </w:r>
+      <w:r>
+        <w:rPr>
+          <w:rFonts w:asciiTheme="minorHAnsi" w:hAnsiTheme="minorHAnsi" w:cs="Estrangelo Edessa"/>
+          <w:sz w:val="22"/>
+          <w:szCs w:val="22"/>
+          <w:lang w:val="en-US"/>
+        </w:rPr>
+        <w:t>Berlin School of Economics</w:t>
+      </w:r>
+      <w:r>
+        <w:rPr>
+          <w:rFonts w:asciiTheme="minorHAnsi" w:hAnsiTheme="minorHAnsi" w:cs="Estrangelo Edessa"/>
+          <w:sz w:val="22"/>
+          <w:szCs w:val="22"/>
+          <w:lang w:val="en-US"/>
+        </w:rPr>
+        <w:t xml:space="preserve"> Workshop: Applied Economics, </w:t>
+      </w:r>
+      <w:r>
+        <w:rPr>
+          <w:rFonts w:asciiTheme="minorHAnsi" w:hAnsiTheme="minorHAnsi" w:cs="Estrangelo Edessa"/>
+          <w:sz w:val="22"/>
+          <w:szCs w:val="22"/>
+          <w:lang w:val="en-US"/>
+        </w:rPr>
+        <w:t xml:space="preserve">ESMT </w:t>
+      </w:r>
+      <w:r>
+        <w:rPr>
+          <w:rFonts w:asciiTheme="minorHAnsi" w:hAnsiTheme="minorHAnsi" w:cs="Estrangelo Edessa"/>
+          <w:sz w:val="22"/>
+          <w:szCs w:val="22"/>
+          <w:lang w:val="en-US"/>
+        </w:rPr>
+        <w:t>Berlin (virtual)</w:t>
+      </w:r>
+      <w:r>
+        <w:rPr>
+          <w:rFonts w:asciiTheme="minorHAnsi" w:hAnsiTheme="minorHAnsi" w:cs="Estrangelo Edessa"/>
+          <w:sz w:val="16"/>
+          <w:szCs w:val="16"/>
+          <w:lang w:val="en-US"/>
+        </w:rPr>
+        <w:t xml:space="preserve"> </w:t>
+      </w:r>
+      <w:r>
+        <w:rPr>
+          <w:rFonts w:asciiTheme="minorHAnsi" w:hAnsiTheme="minorHAnsi" w:cs="Estrangelo Edessa"/>
+          <w:sz w:val="16"/>
+          <w:szCs w:val="16"/>
+          <w:lang w:val="en-US"/>
+        </w:rPr>
+        <w:t>*</w:t>
+      </w:r>
+      <w:r>
+        <w:rPr>
+          <w:rFonts w:asciiTheme="minorHAnsi" w:hAnsiTheme="minorHAnsi" w:cs="Estrangelo Edessa"/>
+          <w:sz w:val="22"/>
+          <w:szCs w:val="22"/>
+          <w:lang w:val="en-US"/>
+        </w:rPr>
+        <w:t>;</w:t>
+      </w:r>
+    </w:p>
+    <w:p>
+      <w:pPr>
+        <w:widowControl/>
+        <w:tabs>
+          <w:tab w:val="left" w:pos="0"/>
+          <w:tab w:val="left" w:pos="576"/>
+        </w:tabs>
+        <w:rPr>
+          <w:rFonts w:asciiTheme="minorHAnsi" w:hAnsiTheme="minorHAnsi" w:cs="Estrangelo Edessa"/>
+          <w:sz w:val="22"/>
+          <w:szCs w:val="22"/>
+          <w:lang w:val="en-US"/>
+        </w:rPr>
+      </w:pPr>
+      <w:r>
+        <w:rPr>
+          <w:rFonts w:asciiTheme="minorHAnsi" w:hAnsiTheme="minorHAnsi" w:cs="Estrangelo Edessa"/>
+          <w:b/>
+          <w:sz w:val="22"/>
+          <w:szCs w:val="22"/>
+          <w:lang w:val="en-US"/>
+        </w:rPr>
+        <w:t>2020</w:t>
+      </w:r>
+      <w:r>
+        <w:rPr>
+          <w:rFonts w:asciiTheme="minorHAnsi" w:hAnsiTheme="minorHAnsi" w:cs="Estrangelo Edessa"/>
+          <w:b/>
+          <w:sz w:val="22"/>
+          <w:szCs w:val="22"/>
+          <w:lang w:val="en-US"/>
+        </w:rPr>
+        <w:t>:</w:t>
+      </w:r>
+      <w:r>
+        <w:rPr>
+          <w:rFonts w:asciiTheme="minorHAnsi" w:hAnsiTheme="minorHAnsi" w:cs="Estrangelo Edessa"/>
+          <w:sz w:val="22"/>
+          <w:szCs w:val="22"/>
+          <w:lang w:val="en-US"/>
+        </w:rPr>
+        <w:t xml:space="preserve"> </w:t>
+      </w:r>
+      <w:r>
+        <w:rPr>
+          <w:rFonts w:asciiTheme="minorHAnsi" w:hAnsiTheme="minorHAnsi" w:cs="Estrangelo Edessa"/>
+          <w:sz w:val="22"/>
+          <w:szCs w:val="22"/>
+          <w:lang w:val="en-US"/>
+        </w:rPr>
+        <w:tab/>
+      </w:r>
+      <w:r>
+        <w:rPr>
+          <w:rFonts w:asciiTheme="minorHAnsi" w:hAnsiTheme="minorHAnsi" w:cs="Estrangelo Edessa"/>
+          <w:sz w:val="22"/>
+          <w:szCs w:val="22"/>
+          <w:lang w:val="en-US"/>
+        </w:rPr>
+        <w:t xml:space="preserve">SOEP Brown Bag Seminar, </w:t>
+      </w:r>
+      <w:r>
+        <w:rPr>
+          <w:rFonts w:asciiTheme="minorHAnsi" w:hAnsiTheme="minorHAnsi" w:cs="Estrangelo Edessa"/>
+          <w:sz w:val="22"/>
+          <w:szCs w:val="22"/>
+          <w:lang w:val="en-US"/>
+        </w:rPr>
+        <w:t>Berlin</w:t>
+      </w:r>
+      <w:r>
+        <w:rPr>
+          <w:rFonts w:asciiTheme="minorHAnsi" w:hAnsiTheme="minorHAnsi" w:cs="Estrangelo Edessa"/>
+          <w:sz w:val="22"/>
+          <w:szCs w:val="22"/>
+          <w:lang w:val="en-US"/>
+        </w:rPr>
+        <w:t xml:space="preserve"> (virtual)</w:t>
+      </w:r>
+      <w:r>
+        <w:rPr>
+          <w:rFonts w:asciiTheme="minorHAnsi" w:hAnsiTheme="minorHAnsi" w:cs="Estrangelo Edessa"/>
+          <w:sz w:val="22"/>
+          <w:szCs w:val="22"/>
+          <w:lang w:val="en-US"/>
+        </w:rPr>
+        <w:t>;</w:t>
+      </w:r>
+      <w:r>
+        <w:rPr>
+          <w:rFonts w:asciiTheme="minorHAnsi" w:hAnsiTheme="minorHAnsi" w:cs="Estrangelo Edessa"/>
+          <w:sz w:val="22"/>
+          <w:szCs w:val="22"/>
+          <w:lang w:val="en-US"/>
+        </w:rPr>
+        <w:t xml:space="preserve"> DIW Graduate Center Winter Workshop</w:t>
+      </w:r>
+      <w:r>
+        <w:rPr>
+          <w:rFonts w:asciiTheme="minorHAnsi" w:hAnsiTheme="minorHAnsi" w:cs="Estrangelo Edessa"/>
+          <w:sz w:val="22"/>
+          <w:szCs w:val="22"/>
+          <w:lang w:val="en-US"/>
+        </w:rPr>
+        <w:t xml:space="preserve"> (virtual)</w:t>
+      </w:r>
+      <w:r>
+        <w:rPr>
+          <w:rFonts w:asciiTheme="minorHAnsi" w:hAnsiTheme="minorHAnsi" w:cs="Estrangelo Edessa"/>
+          <w:sz w:val="22"/>
+          <w:szCs w:val="22"/>
+          <w:lang w:val="en-US"/>
+        </w:rPr>
+        <w:t>, Berlin;</w:t>
+      </w:r>
+      <w:r>
+        <w:rPr>
+          <w:rFonts w:asciiTheme="minorHAnsi" w:hAnsiTheme="minorHAnsi" w:cs="Estrangelo Edessa"/>
+          <w:sz w:val="22"/>
+          <w:szCs w:val="22"/>
+          <w:lang w:val="en-US"/>
+        </w:rPr>
+        <w:t xml:space="preserve"> </w:t>
+      </w:r>
+      <w:r>
+        <w:rPr>
+          <w:rFonts w:asciiTheme="minorHAnsi" w:hAnsiTheme="minorHAnsi" w:cs="Estrangelo Edessa"/>
+          <w:sz w:val="22"/>
+          <w:szCs w:val="22"/>
+          <w:lang w:val="en-US"/>
+        </w:rPr>
+        <w:t xml:space="preserve">CRC Rationality and Competition Retreat, </w:t>
+      </w:r>
+      <w:proofErr w:type="spellStart"/>
+      <w:r>
+        <w:rPr>
+          <w:rFonts w:asciiTheme="minorHAnsi" w:hAnsiTheme="minorHAnsi" w:cs="Estrangelo Edessa"/>
+          <w:sz w:val="22"/>
+          <w:szCs w:val="22"/>
+          <w:lang w:val="en-US"/>
+        </w:rPr>
+        <w:t>Ohlstadt</w:t>
+      </w:r>
+      <w:proofErr w:type="spellEnd"/>
+      <w:r>
+        <w:rPr>
+          <w:rFonts w:asciiTheme="minorHAnsi" w:hAnsiTheme="minorHAnsi" w:cs="Estrangelo Edessa"/>
+          <w:sz w:val="22"/>
+          <w:szCs w:val="22"/>
+          <w:lang w:val="en-US"/>
+        </w:rPr>
+        <w:t xml:space="preserve"> (virtual)</w:t>
+      </w:r>
+      <w:r>
+        <w:rPr>
+          <w:rFonts w:asciiTheme="minorHAnsi" w:hAnsiTheme="minorHAnsi" w:cs="Estrangelo Edessa"/>
+          <w:sz w:val="22"/>
+          <w:szCs w:val="22"/>
+          <w:lang w:val="en-US"/>
+        </w:rPr>
+        <w:t xml:space="preserve">; </w:t>
+      </w:r>
+      <w:r>
+        <w:rPr>
+          <w:rFonts w:asciiTheme="minorHAnsi" w:hAnsiTheme="minorHAnsi" w:cs="Estrangelo Edessa"/>
+          <w:sz w:val="22"/>
+          <w:szCs w:val="22"/>
+          <w:lang w:val="en-US"/>
+        </w:rPr>
+        <w:t>EA</w:t>
+      </w:r>
+      <w:r>
+        <w:rPr>
+          <w:rFonts w:asciiTheme="minorHAnsi" w:hAnsiTheme="minorHAnsi" w:cs="Estrangelo Edessa"/>
+          <w:sz w:val="22"/>
+          <w:szCs w:val="22"/>
+          <w:lang w:val="en-US"/>
+        </w:rPr>
+        <w:t>LE SOLE AASLE World Conference,</w:t>
+      </w:r>
+      <w:r>
+        <w:rPr>
+          <w:rFonts w:asciiTheme="minorHAnsi" w:hAnsiTheme="minorHAnsi" w:cs="Estrangelo Edessa"/>
+          <w:sz w:val="22"/>
+          <w:szCs w:val="22"/>
+          <w:lang w:val="en-US"/>
+        </w:rPr>
+        <w:t xml:space="preserve"> </w:t>
+      </w:r>
+      <w:r>
+        <w:rPr>
+          <w:rFonts w:asciiTheme="minorHAnsi" w:hAnsiTheme="minorHAnsi" w:cs="Estrangelo Edessa"/>
+          <w:sz w:val="22"/>
+          <w:szCs w:val="22"/>
+          <w:lang w:val="en-US"/>
+        </w:rPr>
+        <w:t>Berlin</w:t>
+      </w:r>
+      <w:r>
+        <w:rPr>
+          <w:rFonts w:asciiTheme="minorHAnsi" w:hAnsiTheme="minorHAnsi" w:cs="Estrangelo Edessa"/>
+          <w:sz w:val="22"/>
+          <w:szCs w:val="22"/>
+          <w:lang w:val="en-US"/>
+        </w:rPr>
+        <w:t xml:space="preserve"> </w:t>
+      </w:r>
+      <w:r>
+        <w:rPr>
+          <w:rFonts w:asciiTheme="minorHAnsi" w:hAnsiTheme="minorHAnsi" w:cs="Estrangelo Edessa"/>
+          <w:sz w:val="22"/>
+          <w:szCs w:val="22"/>
+          <w:lang w:val="en-US"/>
+        </w:rPr>
+        <w:t>(virtual)</w:t>
+      </w:r>
+      <w:r>
+        <w:rPr>
+          <w:rFonts w:asciiTheme="minorHAnsi" w:hAnsiTheme="minorHAnsi" w:cs="Estrangelo Edessa"/>
+          <w:sz w:val="22"/>
+          <w:szCs w:val="22"/>
+          <w:lang w:val="en-US"/>
+        </w:rPr>
+        <w:t xml:space="preserve">; </w:t>
+      </w:r>
+      <w:r>
+        <w:rPr>
+          <w:rFonts w:asciiTheme="minorHAnsi" w:hAnsiTheme="minorHAnsi" w:cs="Estrangelo Edessa"/>
+          <w:sz w:val="22"/>
+          <w:szCs w:val="22"/>
+          <w:lang w:val="en-US"/>
+        </w:rPr>
+        <w:t>ESPE Annual Conference</w:t>
+      </w:r>
+      <w:r>
+        <w:rPr>
+          <w:rFonts w:asciiTheme="minorHAnsi" w:hAnsiTheme="minorHAnsi" w:cs="Estrangelo Edessa"/>
+          <w:sz w:val="22"/>
+          <w:szCs w:val="22"/>
+          <w:lang w:val="en-US"/>
+        </w:rPr>
+        <w:t xml:space="preserve"> of the</w:t>
+      </w:r>
+      <w:r>
+        <w:rPr>
+          <w:rFonts w:asciiTheme="minorHAnsi" w:hAnsiTheme="minorHAnsi" w:cs="Estrangelo Edessa"/>
+          <w:sz w:val="22"/>
+          <w:szCs w:val="22"/>
+          <w:lang w:val="en-US"/>
+        </w:rPr>
+        <w:t xml:space="preserve"> European Society for</w:t>
+      </w:r>
+      <w:r>
+        <w:rPr>
+          <w:rFonts w:asciiTheme="minorHAnsi" w:hAnsiTheme="minorHAnsi" w:cs="Estrangelo Edessa"/>
+          <w:sz w:val="22"/>
+          <w:szCs w:val="22"/>
+          <w:lang w:val="en-US"/>
+        </w:rPr>
+        <w:t xml:space="preserve"> Population Economics</w:t>
+      </w:r>
+      <w:r>
+        <w:rPr>
+          <w:rFonts w:asciiTheme="minorHAnsi" w:hAnsiTheme="minorHAnsi" w:cs="Estrangelo Edessa"/>
+          <w:sz w:val="22"/>
+          <w:szCs w:val="22"/>
+          <w:lang w:val="en-US"/>
+        </w:rPr>
+        <w:t>, Barcelona</w:t>
+      </w:r>
+      <w:r>
+        <w:rPr>
+          <w:rFonts w:asciiTheme="minorHAnsi" w:hAnsiTheme="minorHAnsi" w:cs="Estrangelo Edessa"/>
+          <w:sz w:val="16"/>
+          <w:szCs w:val="16"/>
+          <w:lang w:val="en-US"/>
+        </w:rPr>
+        <w:t>*</w:t>
+      </w:r>
+      <w:r>
+        <w:rPr>
+          <w:rFonts w:asciiTheme="minorHAnsi" w:hAnsiTheme="minorHAnsi" w:cs="Estrangelo Edessa"/>
+          <w:sz w:val="22"/>
+          <w:szCs w:val="22"/>
+          <w:lang w:val="en-US"/>
+        </w:rPr>
+        <w:t xml:space="preserve">; </w:t>
+      </w:r>
+      <w:r>
+        <w:rPr>
+          <w:rFonts w:asciiTheme="minorHAnsi" w:hAnsiTheme="minorHAnsi" w:cs="Estrangelo Edessa"/>
+          <w:sz w:val="22"/>
+          <w:szCs w:val="22"/>
+          <w:lang w:val="en-US"/>
+        </w:rPr>
+        <w:t xml:space="preserve">Workshop on Expectations, </w:t>
+      </w:r>
+      <w:r>
+        <w:rPr>
+          <w:rFonts w:asciiTheme="minorHAnsi" w:hAnsiTheme="minorHAnsi" w:cs="Estrangelo Edessa"/>
+          <w:sz w:val="22"/>
+          <w:szCs w:val="22"/>
+          <w:lang w:val="en-US"/>
+        </w:rPr>
+        <w:t xml:space="preserve">DIW </w:t>
+      </w:r>
+      <w:r>
+        <w:rPr>
+          <w:rFonts w:asciiTheme="minorHAnsi" w:hAnsiTheme="minorHAnsi" w:cs="Estrangelo Edessa"/>
+          <w:sz w:val="22"/>
+          <w:szCs w:val="22"/>
+          <w:lang w:val="en-US"/>
+        </w:rPr>
+        <w:t>Berlin</w:t>
+      </w:r>
+      <w:r>
+        <w:rPr>
+          <w:rFonts w:asciiTheme="minorHAnsi" w:hAnsiTheme="minorHAnsi" w:cs="Estrangelo Edessa"/>
+          <w:sz w:val="16"/>
+          <w:szCs w:val="16"/>
+          <w:lang w:val="en-US"/>
+        </w:rPr>
+        <w:t>*</w:t>
+      </w:r>
+      <w:r>
+        <w:rPr>
+          <w:rFonts w:asciiTheme="minorHAnsi" w:hAnsiTheme="minorHAnsi" w:cs="Estrangelo Edessa"/>
+          <w:sz w:val="22"/>
+          <w:szCs w:val="22"/>
+          <w:lang w:val="en-US"/>
+        </w:rPr>
         <w:t xml:space="preserve"> </w:t>
       </w:r>
     </w:p>
@@ -5662,6 +5918,81 @@
           <w:szCs w:val="22"/>
           <w:lang w:val="en-US"/>
         </w:rPr>
+        <w:t xml:space="preserve">2021 – </w:t>
+      </w:r>
+      <w:r>
+        <w:rPr>
+          <w:rFonts w:asciiTheme="minorHAnsi" w:hAnsiTheme="minorHAnsi" w:cs="Estrangelo Edessa"/>
+          <w:sz w:val="22"/>
+          <w:szCs w:val="22"/>
+          <w:lang w:val="en-US"/>
+        </w:rPr>
+        <w:tab/>
+      </w:r>
+      <w:r>
+        <w:rPr>
+          <w:rFonts w:asciiTheme="minorHAnsi" w:hAnsiTheme="minorHAnsi" w:cs="Estrangelo Edessa"/>
+          <w:sz w:val="22"/>
+          <w:szCs w:val="22"/>
+          <w:lang w:val="en-US"/>
+        </w:rPr>
+        <w:tab/>
+        <w:t xml:space="preserve">Research grant, </w:t>
+      </w:r>
+      <w:r>
+        <w:rPr>
+          <w:rFonts w:asciiTheme="minorHAnsi" w:hAnsiTheme="minorHAnsi" w:cs="Estrangelo Edessa"/>
+          <w:sz w:val="22"/>
+          <w:szCs w:val="22"/>
+          <w:lang w:val="en-US"/>
+        </w:rPr>
+        <w:t xml:space="preserve">FNA </w:t>
+      </w:r>
+      <w:r>
+        <w:rPr>
+          <w:rFonts w:asciiTheme="minorHAnsi" w:hAnsiTheme="minorHAnsi" w:cs="Estrangelo Edessa"/>
+          <w:i/>
+          <w:sz w:val="22"/>
+          <w:szCs w:val="22"/>
+          <w:lang w:val="en-US"/>
+        </w:rPr>
+        <w:t xml:space="preserve">Forschungsnetzwerk </w:t>
+      </w:r>
+      <w:proofErr w:type="spellStart"/>
+      <w:r>
+        <w:rPr>
+          <w:rFonts w:asciiTheme="minorHAnsi" w:hAnsiTheme="minorHAnsi" w:cs="Estrangelo Edessa"/>
+          <w:i/>
+          <w:sz w:val="22"/>
+          <w:szCs w:val="22"/>
+          <w:lang w:val="en-US"/>
+        </w:rPr>
+        <w:t>Alterssicherung</w:t>
+      </w:r>
+      <w:proofErr w:type="spellEnd"/>
+    </w:p>
+    <w:p>
+      <w:pPr>
+        <w:widowControl/>
+        <w:tabs>
+          <w:tab w:val="left" w:pos="576"/>
+          <w:tab w:val="left" w:pos="2835"/>
+        </w:tabs>
+        <w:ind w:left="2832" w:hanging="2832"/>
+        <w:rPr>
+          <w:rFonts w:asciiTheme="minorHAnsi" w:hAnsiTheme="minorHAnsi" w:cs="Estrangelo Edessa"/>
+          <w:sz w:val="22"/>
+          <w:szCs w:val="22"/>
+          <w:lang w:val="en-US"/>
+        </w:rPr>
+      </w:pPr>
+      <w:r>
+        <w:rPr>
+          <w:rFonts w:asciiTheme="minorHAnsi" w:hAnsiTheme="minorHAnsi" w:cs="Estrangelo Edessa"/>
+          <w:sz w:val="22"/>
+          <w:szCs w:val="22"/>
+          <w:lang w:val="en-US"/>
+        </w:rPr>
         <w:t>2020</w:t>
       </w:r>
       <w:r>
@@ -5685,6 +6016,7 @@
       <w:r>
         <w:rPr>
           <w:rFonts w:asciiTheme="minorHAnsi" w:hAnsiTheme="minorHAnsi" w:cs="Estrangelo Edessa"/>
+          <w:i/>
           <w:sz w:val="22"/>
           <w:szCs w:val="22"/>
           <w:lang w:val="en-US"/>
@@ -5698,7 +6030,7 @@
           <w:szCs w:val="22"/>
           <w:lang w:val="en-US"/>
         </w:rPr>
-        <w:t>Grant</w:t>
+        <w:t>grant</w:t>
       </w:r>
       <w:r>
         <w:rPr>
@@ -5813,7 +6145,16 @@
           <w:lang w:val="en-US"/>
         </w:rPr>
         <w:tab/>
-        <w:t>Mobility Grant</w:t>
+        <w:t>Mobility g</w:t>
+      </w:r>
+      <w:r>
+        <w:rPr>
+          <w:rFonts w:asciiTheme="minorHAnsi" w:hAnsiTheme="minorHAnsi" w:cs="Estrangelo Edessa"/>
+          <w:sz w:val="22"/>
+          <w:szCs w:val="22"/>
+          <w:lang w:val="en-US"/>
+        </w:rPr>
+        <w:t>rant</w:t>
       </w:r>
       <w:r>
         <w:rPr>
@@ -5892,7 +6233,16 @@
           <w:szCs w:val="22"/>
           <w:lang w:val="en-US"/>
         </w:rPr>
-        <w:t xml:space="preserve">Ph.D. Fellowship, </w:t>
+        <w:t>Ph.D. f</w:t>
+      </w:r>
+      <w:r>
+        <w:rPr>
+          <w:rFonts w:asciiTheme="minorHAnsi" w:hAnsiTheme="minorHAnsi" w:cs="Estrangelo Edessa"/>
+          <w:sz w:val="22"/>
+          <w:szCs w:val="22"/>
+          <w:lang w:val="en-US"/>
+        </w:rPr>
+        <w:t xml:space="preserve">ellowship, </w:t>
       </w:r>
       <w:r>
         <w:rPr>
@@ -5945,16 +6295,43 @@
           <w:szCs w:val="22"/>
           <w:lang w:val="en-US"/>
         </w:rPr>
-        <w:t xml:space="preserve">Fast-track Ph.D. Fellowship, </w:t>
-      </w:r>
-      <w:r>
-        <w:rPr>
-          <w:rFonts w:asciiTheme="minorHAnsi" w:hAnsiTheme="minorHAnsi" w:cs="Estrangelo Edessa"/>
-          <w:sz w:val="22"/>
-          <w:szCs w:val="22"/>
-          <w:lang w:val="en-US"/>
-        </w:rPr>
-        <w:t>BDPEMS</w:t>
+        <w:t>Fast-track Ph.D. f</w:t>
+      </w:r>
+      <w:r>
+        <w:rPr>
+          <w:rFonts w:asciiTheme="minorHAnsi" w:hAnsiTheme="minorHAnsi" w:cs="Estrangelo Edessa"/>
+          <w:sz w:val="22"/>
+          <w:szCs w:val="22"/>
+          <w:lang w:val="en-US"/>
+        </w:rPr>
+        <w:t xml:space="preserve">ellowship, </w:t>
+      </w:r>
+      <w:r>
+        <w:rPr>
+          <w:rFonts w:asciiTheme="minorHAnsi" w:hAnsiTheme="minorHAnsi" w:cs="Estrangelo Edessa"/>
+          <w:sz w:val="22"/>
+          <w:szCs w:val="22"/>
+          <w:lang w:val="en-US"/>
+        </w:rPr>
+        <w:t xml:space="preserve">BSE </w:t>
+      </w:r>
+      <w:r>
+        <w:rPr>
+          <w:rFonts w:asciiTheme="minorHAnsi" w:hAnsiTheme="minorHAnsi" w:cs="Estrangelo Edessa"/>
+          <w:sz w:val="22"/>
+          <w:szCs w:val="22"/>
+          <w:lang w:val="en-US"/>
+        </w:rPr>
+        <w:t>B</w:t>
+      </w:r>
+      <w:r>
+        <w:rPr>
+          <w:rFonts w:asciiTheme="minorHAnsi" w:hAnsiTheme="minorHAnsi" w:cs="Estrangelo Edessa"/>
+          <w:sz w:val="22"/>
+          <w:szCs w:val="22"/>
+          <w:lang w:val="en-US"/>
+        </w:rPr>
+        <w:t>erlin School of Economics</w:t>
       </w:r>
     </w:p>
     <w:p>
@@ -5991,6 +6368,7 @@
         </w:rPr>
         <w:tab/>
       </w:r>
+      <w:proofErr w:type="spellStart"/>
       <w:r>
         <w:rPr>
           <w:rFonts w:asciiTheme="minorHAnsi" w:hAnsiTheme="minorHAnsi" w:cs="Estrangelo Edessa"/>
@@ -6001,6 +6379,7 @@
         </w:rPr>
         <w:t>Studienstiftung</w:t>
       </w:r>
+      <w:proofErr w:type="spellEnd"/>
       <w:r>
         <w:rPr>
           <w:rFonts w:asciiTheme="minorHAnsi" w:hAnsiTheme="minorHAnsi" w:cs="Estrangelo Edessa"/>
@@ -6017,7 +6396,7 @@
           <w:szCs w:val="22"/>
           <w:lang w:val="en-US"/>
         </w:rPr>
-        <w:t>S</w:t>
+        <w:t>s</w:t>
       </w:r>
       <w:r>
         <w:rPr>
@@ -6125,7 +6504,16 @@
           <w:szCs w:val="22"/>
           <w:lang w:val="en-US"/>
         </w:rPr>
-        <w:t>Grant for academic study in the US</w:t>
+        <w:t>g</w:t>
+      </w:r>
+      <w:r>
+        <w:rPr>
+          <w:rFonts w:asciiTheme="minorHAnsi" w:hAnsiTheme="minorHAnsi" w:cs="Estrangelo Edessa"/>
+          <w:sz w:val="22"/>
+          <w:szCs w:val="22"/>
+          <w:lang w:val="en-US"/>
+        </w:rPr>
+        <w:t>rant for academic study in the US</w:t>
       </w:r>
     </w:p>
     <w:p>
@@ -6269,7 +6657,16 @@
           <w:szCs w:val="22"/>
           <w:lang w:val="en-US"/>
         </w:rPr>
-        <w:t xml:space="preserve">Travel Grant, </w:t>
+        <w:t>Travel g</w:t>
+      </w:r>
+      <w:r>
+        <w:rPr>
+          <w:rFonts w:asciiTheme="minorHAnsi" w:hAnsiTheme="minorHAnsi" w:cs="Estrangelo Edessa"/>
+          <w:sz w:val="22"/>
+          <w:szCs w:val="22"/>
+          <w:lang w:val="en-US"/>
+        </w:rPr>
+        <w:t xml:space="preserve">rant, </w:t>
       </w:r>
       <w:r>
         <w:rPr>
@@ -6342,7 +6739,7 @@
           <w:szCs w:val="22"/>
           <w:lang w:val="en-US"/>
         </w:rPr>
-        <w:t xml:space="preserve"> S</w:t>
+        <w:t xml:space="preserve"> s</w:t>
       </w:r>
       <w:r>
         <w:rPr>
@@ -6422,12 +6819,20 @@
           <w:szCs w:val="22"/>
           <w:lang w:val="en-US"/>
         </w:rPr>
-        <w:t>Johannes-Rau S</w:t>
-      </w:r>
-      <w:r>
-        <w:rPr>
-          <w:rFonts w:asciiTheme="minorHAnsi" w:hAnsiTheme="minorHAnsi" w:cs="Estrangelo Edessa"/>
-          <w:i/>
+        <w:t xml:space="preserve">Johannes-Rau </w:t>
+      </w:r>
+      <w:r>
+        <w:rPr>
+          <w:rFonts w:asciiTheme="minorHAnsi" w:hAnsiTheme="minorHAnsi" w:cs="Estrangelo Edessa"/>
+          <w:sz w:val="22"/>
+          <w:szCs w:val="22"/>
+          <w:lang w:val="en-US"/>
+        </w:rPr>
+        <w:t>s</w:t>
+      </w:r>
+      <w:r>
+        <w:rPr>
+          <w:rFonts w:asciiTheme="minorHAnsi" w:hAnsiTheme="minorHAnsi" w:cs="Estrangelo Edessa"/>
           <w:sz w:val="22"/>
           <w:szCs w:val="22"/>
           <w:lang w:val="en-US"/>
@@ -6592,22 +6997,6 @@
         </w:tabs>
         <w:rPr>
           <w:rFonts w:asciiTheme="minorHAnsi" w:hAnsiTheme="minorHAnsi" w:cs="Estrangelo Edessa"/>
-          <w:b/>
-          <w:sz w:val="22"/>
-          <w:szCs w:val="22"/>
-          <w:lang w:val="en-US"/>
-        </w:rPr>
-      </w:pPr>
-    </w:p>
-    <w:p>
-      <w:pPr>
-        <w:widowControl/>
-        <w:tabs>
-          <w:tab w:val="left" w:pos="576"/>
-          <w:tab w:val="left" w:pos="2835"/>
-        </w:tabs>
-        <w:rPr>
-          <w:rFonts w:asciiTheme="minorHAnsi" w:hAnsiTheme="minorHAnsi" w:cs="Estrangelo Edessa"/>
           <w:sz w:val="22"/>
           <w:szCs w:val="22"/>
           <w:lang w:val="en-US"/>
@@ -6636,6 +7025,15 @@
           <w:lang w:val="en-US"/>
         </w:rPr>
         <w:t xml:space="preserve">2019 – </w:t>
+      </w:r>
+      <w:r>
+        <w:rPr>
+          <w:rFonts w:asciiTheme="minorHAnsi" w:hAnsiTheme="minorHAnsi" w:cs="Estrangelo Edessa"/>
+          <w:sz w:val="22"/>
+          <w:szCs w:val="22"/>
+          <w:lang w:val="en-US"/>
+        </w:rPr>
+        <w:t>2021</w:t>
       </w:r>
       <w:r>
         <w:rPr>
@@ -6676,7 +7074,37 @@
           <w:szCs w:val="22"/>
           <w:lang w:val="en-US"/>
         </w:rPr>
-        <w:t>Administration of research stays, PhD selection committee</w:t>
+        <w:t>Administration of</w:t>
+      </w:r>
+      <w:r>
+        <w:rPr>
+          <w:rFonts w:asciiTheme="minorHAnsi" w:hAnsiTheme="minorHAnsi" w:cs="Estrangelo Edessa"/>
+          <w:i/>
+          <w:sz w:val="22"/>
+          <w:szCs w:val="22"/>
+          <w:lang w:val="en-US"/>
+        </w:rPr>
+        <w:t xml:space="preserve"> PhD workshops, welcome events, research stays, </w:t>
+      </w:r>
+      <w:r>
+        <w:rPr>
+          <w:rFonts w:asciiTheme="minorHAnsi" w:hAnsiTheme="minorHAnsi" w:cs="Estrangelo Edessa"/>
+          <w:i/>
+          <w:sz w:val="22"/>
+          <w:szCs w:val="22"/>
+          <w:lang w:val="en-US"/>
+        </w:rPr>
+        <w:t xml:space="preserve">PhD </w:t>
+      </w:r>
+      <w:r>
+        <w:rPr>
+          <w:rFonts w:asciiTheme="minorHAnsi" w:hAnsiTheme="minorHAnsi" w:cs="Estrangelo Edessa"/>
+          <w:i/>
+          <w:sz w:val="22"/>
+          <w:szCs w:val="22"/>
+          <w:lang w:val="en-US"/>
+        </w:rPr>
+        <w:t>selection committee</w:t>
       </w:r>
     </w:p>
     <w:p>
@@ -7008,63 +7436,6 @@
     <w:p>
       <w:pPr>
         <w:widowControl/>
-        <w:rPr>
-          <w:rFonts w:asciiTheme="minorHAnsi" w:hAnsiTheme="minorHAnsi" w:cs="Estrangelo Edessa"/>
-          <w:sz w:val="22"/>
-          <w:szCs w:val="22"/>
-          <w:lang w:val="en-US"/>
-        </w:rPr>
-      </w:pPr>
-    </w:p>
-    <w:p>
-      <w:pPr>
-        <w:widowControl/>
-        <w:rPr>
-          <w:rFonts w:asciiTheme="minorHAnsi" w:hAnsiTheme="minorHAnsi" w:cs="Estrangelo Edessa"/>
-          <w:sz w:val="22"/>
-          <w:szCs w:val="22"/>
-          <w:lang w:val="en-US"/>
-        </w:rPr>
-      </w:pPr>
-    </w:p>
-    <w:p>
-      <w:pPr>
-        <w:widowControl/>
-        <w:rPr>
-          <w:rFonts w:asciiTheme="minorHAnsi" w:hAnsiTheme="minorHAnsi" w:cs="Estrangelo Edessa"/>
-          <w:sz w:val="22"/>
-          <w:szCs w:val="22"/>
-          <w:lang w:val="en-US"/>
-        </w:rPr>
-      </w:pPr>
-    </w:p>
-    <w:p>
-      <w:pPr>
-        <w:widowControl/>
-        <w:rPr>
-          <w:rFonts w:asciiTheme="minorHAnsi" w:hAnsiTheme="minorHAnsi" w:cs="Estrangelo Edessa"/>
-          <w:sz w:val="22"/>
-          <w:szCs w:val="22"/>
-          <w:lang w:val="en-US"/>
-        </w:rPr>
-      </w:pPr>
-    </w:p>
-    <w:p>
-      <w:pPr>
-        <w:widowControl/>
-        <w:rPr>
-          <w:rFonts w:asciiTheme="minorHAnsi" w:hAnsiTheme="minorHAnsi" w:cs="Estrangelo Edessa"/>
-          <w:sz w:val="22"/>
-          <w:szCs w:val="22"/>
-          <w:lang w:val="en-US"/>
-        </w:rPr>
-      </w:pPr>
-      <w:bookmarkStart w:id="0" w:name="_GoBack"/>
-      <w:bookmarkEnd w:id="0"/>
-    </w:p>
-    <w:p>
-      <w:pPr>
-        <w:widowControl/>
         <w:tabs>
           <w:tab w:val="left" w:pos="576"/>
           <w:tab w:val="left" w:pos="2835"/>
@@ -7141,7 +7512,14 @@
           <w:lang w:val="en-US"/>
         </w:rPr>
       </w:pPr>
-      <w:r>
+    </w:p>
+    <w:p>
+      <w:pPr>
+        <w:widowControl/>
+        <w:tabs>
+          <w:tab w:val="left" w:pos="576"/>
+          <w:tab w:val="left" w:pos="2835"/>
+        </w:tabs>
         <w:rPr>
           <w:rFonts w:asciiTheme="minorHAnsi" w:hAnsiTheme="minorHAnsi" w:cs="Estrangelo Edessa"/>
           <w:bCs/>
@@ -7149,6 +7527,31 @@
           <w:szCs w:val="22"/>
           <w:lang w:val="en-US"/>
         </w:rPr>
+      </w:pPr>
+    </w:p>
+    <w:p>
+      <w:pPr>
+        <w:widowControl/>
+        <w:tabs>
+          <w:tab w:val="left" w:pos="576"/>
+          <w:tab w:val="left" w:pos="2835"/>
+        </w:tabs>
+        <w:rPr>
+          <w:rFonts w:asciiTheme="minorHAnsi" w:hAnsiTheme="minorHAnsi" w:cs="Estrangelo Edessa"/>
+          <w:bCs/>
+          <w:sz w:val="22"/>
+          <w:szCs w:val="22"/>
+          <w:lang w:val="en-US"/>
+        </w:rPr>
+      </w:pPr>
+      <w:r>
+        <w:rPr>
+          <w:rFonts w:asciiTheme="minorHAnsi" w:hAnsiTheme="minorHAnsi" w:cs="Estrangelo Edessa"/>
+          <w:bCs/>
+          <w:sz w:val="22"/>
+          <w:szCs w:val="22"/>
+          <w:lang w:val="en-US"/>
+        </w:rPr>
         <w:t xml:space="preserve">Version: Last updated </w:t>
       </w:r>
       <w:r>
@@ -7159,26 +7562,16 @@
           <w:szCs w:val="22"/>
           <w:lang w:val="en-US"/>
         </w:rPr>
-        <w:t>December</w:t>
-      </w:r>
-      <w:r>
-        <w:rPr>
-          <w:rFonts w:asciiTheme="minorHAnsi" w:hAnsiTheme="minorHAnsi" w:cs="Estrangelo Edessa"/>
-          <w:bCs/>
-          <w:sz w:val="22"/>
-          <w:szCs w:val="22"/>
-          <w:lang w:val="en-US"/>
-        </w:rPr>
-        <w:t xml:space="preserve"> 2020</w:t>
+        <w:t>March 2021</w:t>
       </w:r>
     </w:p>
     <w:sectPr>
-      <w:headerReference w:type="even" r:id="rId22"/>
-      <w:headerReference w:type="default" r:id="rId23"/>
-      <w:footerReference w:type="even" r:id="rId24"/>
-      <w:footerReference w:type="default" r:id="rId25"/>
-      <w:headerReference w:type="first" r:id="rId26"/>
-      <w:footerReference w:type="first" r:id="rId27"/>
+      <w:headerReference w:type="even" r:id="rId21"/>
+      <w:headerReference w:type="default" r:id="rId22"/>
+      <w:footerReference w:type="even" r:id="rId23"/>
+      <w:footerReference w:type="default" r:id="rId24"/>
+      <w:headerReference w:type="first" r:id="rId25"/>
+      <w:footerReference w:type="first" r:id="rId26"/>
       <w:pgSz w:w="11906" w:h="16838"/>
       <w:pgMar w:top="1134" w:right="1418" w:bottom="1134" w:left="1418" w:header="709" w:footer="709" w:gutter="0"/>
       <w:cols w:space="708"/>
@@ -9007,7 +9400,7 @@
 </file>
 
 <file path=customXml/itemProps1.xml><?xml version="1.0" encoding="utf-8"?>
-<ds:datastoreItem xmlns:ds="http://schemas.openxmlformats.org/officeDocument/2006/customXml" ds:itemID="{B05C4313-F336-4D38-A1FD-B548FC1557FC}">
+<ds:datastoreItem xmlns:ds="http://schemas.openxmlformats.org/officeDocument/2006/customXml" ds:itemID="{28A2CDE9-5055-46C4-877C-C10338122203}">
   <ds:schemaRefs>
     <ds:schemaRef ds:uri="http://schemas.openxmlformats.org/officeDocument/2006/bibliography"/>
   </ds:schemaRefs>

</xml_diff>

<commit_message>
updated CV to newest publications and presentations
</commit_message>
<xml_diff>
--- a/CV.docx
+++ b/CV.docx
@@ -1,6 +1,6 @@
 
 <file path=word/document.xml><?xml version="1.0" encoding="utf-8"?>
-<w:document xmlns:wpc="http://schemas.microsoft.com/office/word/2010/wordprocessingCanvas" xmlns:cx="http://schemas.microsoft.com/office/drawing/2014/chartex" xmlns:cx1="http://schemas.microsoft.com/office/drawing/2015/9/8/chartex" xmlns:mc="http://schemas.openxmlformats.org/markup-compatibility/2006" xmlns:o="urn:schemas-microsoft-com:office:office" xmlns:r="http://schemas.openxmlformats.org/officeDocument/2006/relationships" xmlns:m="http://schemas.openxmlformats.org/officeDocument/2006/math" xmlns:v="urn:schemas-microsoft-com:vml" xmlns:wp14="http://schemas.microsoft.com/office/word/2010/wordprocessingDrawing" xmlns:wp="http://schemas.openxmlformats.org/drawingml/2006/wordprocessingDrawing" xmlns:w10="urn:schemas-microsoft-com:office:word" xmlns:w="http://schemas.openxmlformats.org/wordprocessingml/2006/main" xmlns:w14="http://schemas.microsoft.com/office/word/2010/wordml" xmlns:w15="http://schemas.microsoft.com/office/word/2012/wordml" xmlns:w16se="http://schemas.microsoft.com/office/word/2015/wordml/symex" xmlns:wpg="http://schemas.microsoft.com/office/word/2010/wordprocessingGroup" xmlns:wpi="http://schemas.microsoft.com/office/word/2010/wordprocessingInk" xmlns:wne="http://schemas.microsoft.com/office/word/2006/wordml" xmlns:wps="http://schemas.microsoft.com/office/word/2010/wordprocessingShape" mc:Ignorable="w14 w15 w16se wp14">
+<w:document xmlns:wpc="http://schemas.microsoft.com/office/word/2010/wordprocessingCanvas" xmlns:cx="http://schemas.microsoft.com/office/drawing/2014/chartex" xmlns:cx1="http://schemas.microsoft.com/office/drawing/2015/9/8/chartex" xmlns:cx2="http://schemas.microsoft.com/office/drawing/2015/10/21/chartex" xmlns:cx3="http://schemas.microsoft.com/office/drawing/2016/5/9/chartex" xmlns:cx4="http://schemas.microsoft.com/office/drawing/2016/5/10/chartex" xmlns:cx5="http://schemas.microsoft.com/office/drawing/2016/5/11/chartex" xmlns:cx6="http://schemas.microsoft.com/office/drawing/2016/5/12/chartex" xmlns:cx7="http://schemas.microsoft.com/office/drawing/2016/5/13/chartex" xmlns:cx8="http://schemas.microsoft.com/office/drawing/2016/5/14/chartex" xmlns:mc="http://schemas.openxmlformats.org/markup-compatibility/2006" xmlns:aink="http://schemas.microsoft.com/office/drawing/2016/ink" xmlns:am3d="http://schemas.microsoft.com/office/drawing/2017/model3d" xmlns:o="urn:schemas-microsoft-com:office:office" xmlns:r="http://schemas.openxmlformats.org/officeDocument/2006/relationships" xmlns:m="http://schemas.openxmlformats.org/officeDocument/2006/math" xmlns:v="urn:schemas-microsoft-com:vml" xmlns:wp14="http://schemas.microsoft.com/office/word/2010/wordprocessingDrawing" xmlns:wp="http://schemas.openxmlformats.org/drawingml/2006/wordprocessingDrawing" xmlns:w10="urn:schemas-microsoft-com:office:word" xmlns:w="http://schemas.openxmlformats.org/wordprocessingml/2006/main" xmlns:w14="http://schemas.microsoft.com/office/word/2010/wordml" xmlns:w15="http://schemas.microsoft.com/office/word/2012/wordml" xmlns:w16cid="http://schemas.microsoft.com/office/word/2016/wordml/cid" xmlns:w16se="http://schemas.microsoft.com/office/word/2015/wordml/symex" xmlns:wpg="http://schemas.microsoft.com/office/word/2010/wordprocessingGroup" xmlns:wpi="http://schemas.microsoft.com/office/word/2010/wordprocessingInk" xmlns:wne="http://schemas.microsoft.com/office/word/2006/wordml" xmlns:wps="http://schemas.microsoft.com/office/word/2010/wordprocessingShape" mc:Ignorable="w14 w15 w16se w16cid wp14">
   <w:body>
     <w:p>
       <w:pPr>
@@ -424,7 +424,6 @@
           <w:lang w:val="en-US"/>
         </w:rPr>
       </w:pPr>
-      <w:proofErr w:type="gramStart"/>
       <w:r>
         <w:rPr>
           <w:rFonts w:asciiTheme="minorHAnsi" w:hAnsiTheme="minorHAnsi" w:cs="Estrangelo Edessa"/>
@@ -433,18 +432,7 @@
           <w:szCs w:val="22"/>
           <w:lang w:val="en-US"/>
         </w:rPr>
-        <w:t>10117</w:t>
-      </w:r>
-      <w:proofErr w:type="gramEnd"/>
-      <w:r>
-        <w:rPr>
-          <w:rFonts w:asciiTheme="minorHAnsi" w:hAnsiTheme="minorHAnsi" w:cs="Estrangelo Edessa"/>
-          <w:bCs/>
-          <w:sz w:val="22"/>
-          <w:szCs w:val="22"/>
-          <w:lang w:val="en-US"/>
-        </w:rPr>
-        <w:t xml:space="preserve"> Berlin, Germany</w:t>
+        <w:t>10117 Berlin, Germany</w:t>
       </w:r>
       <w:r>
         <w:rPr>
@@ -1059,7 +1047,27 @@
           <w:lang w:val="en-US"/>
         </w:rPr>
         <w:tab/>
-        <w:t xml:space="preserve">Fellow, FNA Forschungsnetzwerk </w:t>
+        <w:t xml:space="preserve">Fellow, FNA </w:t>
+      </w:r>
+      <w:proofErr w:type="spellStart"/>
+      <w:r>
+        <w:rPr>
+          <w:rFonts w:asciiTheme="minorHAnsi" w:hAnsiTheme="minorHAnsi" w:cs="Estrangelo Edessa"/>
+          <w:sz w:val="22"/>
+          <w:szCs w:val="22"/>
+          <w:lang w:val="en-US"/>
+        </w:rPr>
+        <w:t>Forschungsnetzwerk</w:t>
+      </w:r>
+      <w:proofErr w:type="spellEnd"/>
+      <w:r>
+        <w:rPr>
+          <w:rFonts w:asciiTheme="minorHAnsi" w:hAnsiTheme="minorHAnsi" w:cs="Estrangelo Edessa"/>
+          <w:sz w:val="22"/>
+          <w:szCs w:val="22"/>
+          <w:lang w:val="en-US"/>
+        </w:rPr>
+        <w:t xml:space="preserve"> </w:t>
       </w:r>
       <w:proofErr w:type="spellStart"/>
       <w:r>
@@ -1841,8 +1849,6 @@
         </w:rPr>
         <w:t>WORKING PAPERS</w:t>
       </w:r>
-      <w:bookmarkStart w:id="0" w:name="_GoBack"/>
-      <w:bookmarkEnd w:id="0"/>
     </w:p>
     <w:p>
       <w:pPr>
@@ -2080,29 +2086,7 @@
             <w:szCs w:val="22"/>
             <w:lang w:val="en-US"/>
           </w:rPr>
-          <w:t>Acce</w:t>
-        </w:r>
-        <w:r>
-          <w:rPr>
-            <w:rStyle w:val="Hyperlink"/>
-            <w:rFonts w:asciiTheme="minorHAnsi" w:hAnsiTheme="minorHAnsi" w:cs="Estrangelo Edessa"/>
-            <w:color w:val="auto"/>
-            <w:sz w:val="22"/>
-            <w:szCs w:val="22"/>
-            <w:lang w:val="en-US"/>
-          </w:rPr>
-          <w:t>s</w:t>
-        </w:r>
-        <w:r>
-          <w:rPr>
-            <w:rStyle w:val="Hyperlink"/>
-            <w:rFonts w:asciiTheme="minorHAnsi" w:hAnsiTheme="minorHAnsi" w:cs="Estrangelo Edessa"/>
-            <w:color w:val="auto"/>
-            <w:sz w:val="22"/>
-            <w:szCs w:val="22"/>
-            <w:lang w:val="en-US"/>
-          </w:rPr>
-          <w:t>s here</w:t>
+          <w:t>Access here</w:t>
         </w:r>
       </w:hyperlink>
       <w:r>
@@ -2429,7 +2413,7 @@
           <w:sz w:val="22"/>
           <w:szCs w:val="22"/>
         </w:rPr>
-        <w:t xml:space="preserve"> Philipp Eisenhauer, Peter Haan, </w:t>
+        <w:t xml:space="preserve"> Philipp Eisenhauer, Peter </w:t>
       </w:r>
       <w:proofErr w:type="spellStart"/>
       <w:r>
@@ -2438,6 +2422,24 @@
           <w:sz w:val="22"/>
           <w:szCs w:val="22"/>
         </w:rPr>
+        <w:t>Haan</w:t>
+      </w:r>
+      <w:proofErr w:type="spellEnd"/>
+      <w:r>
+        <w:rPr>
+          <w:rFonts w:asciiTheme="minorHAnsi" w:hAnsiTheme="minorHAnsi" w:cs="Estrangelo Edessa"/>
+          <w:sz w:val="22"/>
+          <w:szCs w:val="22"/>
+        </w:rPr>
+        <w:t xml:space="preserve">, </w:t>
+      </w:r>
+      <w:proofErr w:type="spellStart"/>
+      <w:r>
+        <w:rPr>
+          <w:rFonts w:asciiTheme="minorHAnsi" w:hAnsiTheme="minorHAnsi" w:cs="Estrangelo Edessa"/>
+          <w:sz w:val="22"/>
+          <w:szCs w:val="22"/>
+        </w:rPr>
         <w:t>Boryana</w:t>
       </w:r>
       <w:proofErr w:type="spellEnd"/>
@@ -2465,25 +2467,7 @@
           <w:sz w:val="22"/>
           <w:szCs w:val="22"/>
         </w:rPr>
-        <w:t xml:space="preserve"> </w:t>
-      </w:r>
-      <w:proofErr w:type="spellStart"/>
-      <w:r>
-        <w:rPr>
-          <w:rFonts w:asciiTheme="minorHAnsi" w:hAnsiTheme="minorHAnsi" w:cs="Estrangelo Edessa"/>
-          <w:sz w:val="22"/>
-          <w:szCs w:val="22"/>
-        </w:rPr>
-        <w:t>and</w:t>
-      </w:r>
-      <w:proofErr w:type="spellEnd"/>
-      <w:r>
-        <w:rPr>
-          <w:rFonts w:asciiTheme="minorHAnsi" w:hAnsiTheme="minorHAnsi" w:cs="Estrangelo Edessa"/>
-          <w:sz w:val="22"/>
-          <w:szCs w:val="22"/>
-        </w:rPr>
-        <w:t xml:space="preserve"> Georg Weizsäcker</w:t>
+        <w:t xml:space="preserve"> and Georg Weizsäcker</w:t>
       </w:r>
     </w:p>
     <w:p>
@@ -2581,7 +2565,6 @@
           <w:i/>
           <w:sz w:val="22"/>
           <w:szCs w:val="22"/>
-          <w:lang w:val="en-US"/>
         </w:rPr>
       </w:pPr>
       <w:r>
@@ -2592,29 +2575,7 @@
           <w:szCs w:val="22"/>
           <w:lang w:val="en-US"/>
         </w:rPr>
-        <w:t xml:space="preserve">Work in </w:t>
-      </w:r>
-      <w:proofErr w:type="gramStart"/>
-      <w:r>
-        <w:rPr>
-          <w:rFonts w:asciiTheme="minorHAnsi" w:hAnsiTheme="minorHAnsi" w:cs="Estrangelo Edessa"/>
-          <w:i/>
-          <w:sz w:val="22"/>
-          <w:szCs w:val="22"/>
-          <w:lang w:val="en-US"/>
-        </w:rPr>
-        <w:t>progress,</w:t>
-      </w:r>
-      <w:proofErr w:type="gramEnd"/>
-      <w:r>
-        <w:rPr>
-          <w:rFonts w:asciiTheme="minorHAnsi" w:hAnsiTheme="minorHAnsi" w:cs="Estrangelo Edessa"/>
-          <w:i/>
-          <w:sz w:val="22"/>
-          <w:szCs w:val="22"/>
-          <w:lang w:val="en-US"/>
-        </w:rPr>
-        <w:t xml:space="preserve"> </w:t>
+        <w:t xml:space="preserve">Work in progress, </w:t>
       </w:r>
       <w:r>
         <w:rPr>
@@ -2669,7 +2630,6 @@
             <w:color w:val="auto"/>
             <w:sz w:val="22"/>
             <w:szCs w:val="22"/>
-            <w:lang w:val="en-US"/>
           </w:rPr>
           <w:t>https://doi.org/10.1257/rct.4580-1.0</w:t>
         </w:r>
@@ -2679,7 +2639,6 @@
           <w:rFonts w:asciiTheme="minorHAnsi" w:hAnsiTheme="minorHAnsi" w:cs="Estrangelo Edessa"/>
           <w:sz w:val="22"/>
           <w:szCs w:val="22"/>
-          <w:lang w:val="en-US"/>
         </w:rPr>
         <w:t xml:space="preserve"> </w:t>
       </w:r>
@@ -2696,7 +2655,6 @@
           <w:b/>
           <w:sz w:val="22"/>
           <w:szCs w:val="22"/>
-          <w:lang w:val="en-US"/>
         </w:rPr>
       </w:pPr>
     </w:p>
@@ -2712,7 +2670,6 @@
           <w:i/>
           <w:sz w:val="22"/>
           <w:szCs w:val="22"/>
-          <w:lang w:val="en-US"/>
         </w:rPr>
       </w:pPr>
       <w:r>
@@ -2721,7 +2678,6 @@
           <w:b/>
           <w:sz w:val="22"/>
           <w:szCs w:val="22"/>
-          <w:lang w:val="en-US"/>
         </w:rPr>
         <w:t>PUBLICATIONS</w:t>
       </w:r>
@@ -2759,6 +2715,124 @@
           <w:sz w:val="22"/>
           <w:szCs w:val="22"/>
         </w:rPr>
+        <w:t>„Applaus ist nicht genug: gesellschaftliche Anerkennung systemrelevanter Berufe“</w:t>
+      </w:r>
+    </w:p>
+    <w:p>
+      <w:pPr>
+        <w:widowControl/>
+        <w:tabs>
+          <w:tab w:val="left" w:pos="576"/>
+          <w:tab w:val="left" w:pos="2835"/>
+        </w:tabs>
+        <w:rPr>
+          <w:rFonts w:asciiTheme="minorHAnsi" w:hAnsiTheme="minorHAnsi" w:cs="Estrangelo Edessa"/>
+          <w:sz w:val="22"/>
+          <w:szCs w:val="22"/>
+        </w:rPr>
+      </w:pPr>
+      <w:proofErr w:type="spellStart"/>
+      <w:r>
+        <w:rPr>
+          <w:rFonts w:asciiTheme="minorHAnsi" w:hAnsiTheme="minorHAnsi" w:cs="Estrangelo Edessa"/>
+          <w:sz w:val="22"/>
+          <w:szCs w:val="22"/>
+        </w:rPr>
+        <w:t>With</w:t>
+      </w:r>
+      <w:proofErr w:type="spellEnd"/>
+      <w:r>
+        <w:rPr>
+          <w:rFonts w:asciiTheme="minorHAnsi" w:hAnsiTheme="minorHAnsi" w:cs="Estrangelo Edessa"/>
+          <w:sz w:val="22"/>
+          <w:szCs w:val="22"/>
+        </w:rPr>
+        <w:t xml:space="preserve"> Claire Samtleben and Markus Schrenke</w:t>
+      </w:r>
+      <w:r>
+        <w:rPr>
+          <w:rFonts w:asciiTheme="minorHAnsi" w:hAnsiTheme="minorHAnsi" w:cs="Estrangelo Edessa"/>
+          <w:sz w:val="22"/>
+          <w:szCs w:val="22"/>
+        </w:rPr>
+        <w:t xml:space="preserve">r </w:t>
+      </w:r>
+    </w:p>
+    <w:p>
+      <w:pPr>
+        <w:widowControl/>
+        <w:tabs>
+          <w:tab w:val="left" w:pos="576"/>
+          <w:tab w:val="left" w:pos="2835"/>
+        </w:tabs>
+        <w:rPr>
+          <w:rFonts w:asciiTheme="minorHAnsi" w:hAnsiTheme="minorHAnsi" w:cs="Estrangelo Edessa"/>
+          <w:i/>
+          <w:sz w:val="22"/>
+          <w:szCs w:val="22"/>
+        </w:rPr>
+      </w:pPr>
+      <w:r>
+        <w:rPr>
+          <w:rFonts w:asciiTheme="minorHAnsi" w:hAnsiTheme="minorHAnsi" w:cs="Estrangelo Edessa"/>
+          <w:i/>
+          <w:sz w:val="22"/>
+          <w:szCs w:val="22"/>
+        </w:rPr>
+        <w:t>Aus Politik und Zeitgeschichte 71/2021: 13/15, p</w:t>
+      </w:r>
+      <w:r>
+        <w:rPr>
+          <w:rFonts w:asciiTheme="minorHAnsi" w:hAnsiTheme="minorHAnsi" w:cs="Estrangelo Edessa"/>
+          <w:i/>
+          <w:sz w:val="22"/>
+          <w:szCs w:val="22"/>
+        </w:rPr>
+        <w:t>.</w:t>
+      </w:r>
+      <w:r>
+        <w:rPr>
+          <w:rFonts w:asciiTheme="minorHAnsi" w:hAnsiTheme="minorHAnsi" w:cs="Estrangelo Edessa"/>
+          <w:i/>
+          <w:sz w:val="22"/>
+          <w:szCs w:val="22"/>
+        </w:rPr>
+        <w:t xml:space="preserve"> 12-18</w:t>
+      </w:r>
+    </w:p>
+    <w:p>
+      <w:pPr>
+        <w:widowControl/>
+        <w:tabs>
+          <w:tab w:val="left" w:pos="576"/>
+          <w:tab w:val="left" w:pos="2835"/>
+        </w:tabs>
+        <w:rPr>
+          <w:rFonts w:asciiTheme="minorHAnsi" w:hAnsiTheme="minorHAnsi" w:cs="Estrangelo Edessa"/>
+          <w:sz w:val="22"/>
+          <w:szCs w:val="22"/>
+        </w:rPr>
+      </w:pPr>
+    </w:p>
+    <w:p>
+      <w:pPr>
+        <w:widowControl/>
+        <w:tabs>
+          <w:tab w:val="left" w:pos="576"/>
+          <w:tab w:val="left" w:pos="2835"/>
+        </w:tabs>
+        <w:rPr>
+          <w:rFonts w:asciiTheme="minorHAnsi" w:hAnsiTheme="minorHAnsi" w:cs="Estrangelo Edessa"/>
+          <w:sz w:val="22"/>
+          <w:szCs w:val="22"/>
+        </w:rPr>
+      </w:pPr>
+      <w:r>
+        <w:rPr>
+          <w:rFonts w:asciiTheme="minorHAnsi" w:hAnsiTheme="minorHAnsi" w:cs="Estrangelo Edessa"/>
+          <w:sz w:val="22"/>
+          <w:szCs w:val="22"/>
+        </w:rPr>
         <w:t xml:space="preserve">„Systemrelevant, aber dennoch kaum anerkannt: Entlohnung unverzichtbarer Berufe in der Corona-Krise unterdurchschnittlich“ </w:t>
       </w:r>
     </w:p>
@@ -2783,7 +2857,7 @@
           <w:szCs w:val="22"/>
           <w:lang w:val="en-US"/>
         </w:rPr>
-        <w:t xml:space="preserve">With </w:t>
+        <w:t xml:space="preserve">With Josefine </w:t>
       </w:r>
       <w:proofErr w:type="spellStart"/>
       <w:r>
@@ -2793,7 +2867,7 @@
           <w:szCs w:val="22"/>
           <w:lang w:val="en-US"/>
         </w:rPr>
-        <w:t>Josefine</w:t>
+        <w:t>Koebe</w:t>
       </w:r>
       <w:proofErr w:type="spellEnd"/>
       <w:r>
@@ -2803,7 +2877,7 @@
           <w:szCs w:val="22"/>
           <w:lang w:val="en-US"/>
         </w:rPr>
-        <w:t xml:space="preserve"> </w:t>
+        <w:t xml:space="preserve">, Claire </w:t>
       </w:r>
       <w:proofErr w:type="spellStart"/>
       <w:r>
@@ -2813,7 +2887,7 @@
           <w:szCs w:val="22"/>
           <w:lang w:val="en-US"/>
         </w:rPr>
-        <w:t>Koebe</w:t>
+        <w:t>Samtleben</w:t>
       </w:r>
       <w:proofErr w:type="spellEnd"/>
       <w:r>
@@ -2823,7 +2897,7 @@
           <w:szCs w:val="22"/>
           <w:lang w:val="en-US"/>
         </w:rPr>
-        <w:t xml:space="preserve">, Claire </w:t>
+        <w:t xml:space="preserve"> and Aline </w:t>
       </w:r>
       <w:proofErr w:type="spellStart"/>
       <w:r>
@@ -2833,44 +2907,46 @@
           <w:szCs w:val="22"/>
           <w:lang w:val="en-US"/>
         </w:rPr>
-        <w:t>Samtleben</w:t>
+        <w:t>Zucco</w:t>
       </w:r>
       <w:proofErr w:type="spellEnd"/>
-      <w:r>
-        <w:rPr>
-          <w:rFonts w:asciiTheme="minorHAnsi" w:hAnsiTheme="minorHAnsi" w:cs="Estrangelo Edessa"/>
-          <w:sz w:val="22"/>
-          <w:szCs w:val="22"/>
-          <w:lang w:val="en-US"/>
-        </w:rPr>
-        <w:t xml:space="preserve"> and Aline </w:t>
+    </w:p>
+    <w:p>
+      <w:pPr>
+        <w:widowControl/>
+        <w:tabs>
+          <w:tab w:val="left" w:pos="576"/>
+          <w:tab w:val="left" w:pos="2835"/>
+        </w:tabs>
+        <w:rPr>
+          <w:rFonts w:asciiTheme="minorHAnsi" w:hAnsiTheme="minorHAnsi" w:cs="Estrangelo Edessa"/>
+          <w:sz w:val="22"/>
+          <w:szCs w:val="22"/>
+          <w:lang w:val="en-US"/>
+        </w:rPr>
+      </w:pPr>
+      <w:r>
+        <w:rPr>
+          <w:rFonts w:asciiTheme="minorHAnsi" w:hAnsiTheme="minorHAnsi" w:cs="Estrangelo Edessa"/>
+          <w:i/>
+          <w:sz w:val="22"/>
+          <w:szCs w:val="22"/>
+          <w:lang w:val="en-US"/>
+        </w:rPr>
+        <w:t xml:space="preserve">DIW </w:t>
       </w:r>
       <w:proofErr w:type="spellStart"/>
       <w:r>
         <w:rPr>
           <w:rFonts w:asciiTheme="minorHAnsi" w:hAnsiTheme="minorHAnsi" w:cs="Estrangelo Edessa"/>
-          <w:sz w:val="22"/>
-          <w:szCs w:val="22"/>
-          <w:lang w:val="en-US"/>
-        </w:rPr>
-        <w:t>Zucco</w:t>
+          <w:i/>
+          <w:sz w:val="22"/>
+          <w:szCs w:val="22"/>
+          <w:lang w:val="en-US"/>
+        </w:rPr>
+        <w:t>aktuell</w:t>
       </w:r>
       <w:proofErr w:type="spellEnd"/>
-    </w:p>
-    <w:p>
-      <w:pPr>
-        <w:widowControl/>
-        <w:tabs>
-          <w:tab w:val="left" w:pos="576"/>
-          <w:tab w:val="left" w:pos="2835"/>
-        </w:tabs>
-        <w:rPr>
-          <w:rFonts w:asciiTheme="minorHAnsi" w:hAnsiTheme="minorHAnsi" w:cs="Estrangelo Edessa"/>
-          <w:sz w:val="22"/>
-          <w:szCs w:val="22"/>
-          <w:lang w:val="en-US"/>
-        </w:rPr>
-      </w:pPr>
       <w:r>
         <w:rPr>
           <w:rFonts w:asciiTheme="minorHAnsi" w:hAnsiTheme="minorHAnsi" w:cs="Estrangelo Edessa"/>
@@ -2879,51 +2955,7 @@
           <w:szCs w:val="22"/>
           <w:lang w:val="en-US"/>
         </w:rPr>
-        <w:t xml:space="preserve">DIW </w:t>
-      </w:r>
-      <w:proofErr w:type="spellStart"/>
-      <w:r>
-        <w:rPr>
-          <w:rFonts w:asciiTheme="minorHAnsi" w:hAnsiTheme="minorHAnsi" w:cs="Estrangelo Edessa"/>
-          <w:i/>
-          <w:sz w:val="22"/>
-          <w:szCs w:val="22"/>
-          <w:lang w:val="en-US"/>
-        </w:rPr>
-        <w:t>aktuell</w:t>
-      </w:r>
-      <w:proofErr w:type="spellEnd"/>
-      <w:r>
-        <w:rPr>
-          <w:rFonts w:asciiTheme="minorHAnsi" w:hAnsiTheme="minorHAnsi" w:cs="Estrangelo Edessa"/>
-          <w:i/>
-          <w:sz w:val="22"/>
-          <w:szCs w:val="22"/>
-          <w:lang w:val="en-US"/>
-        </w:rPr>
-        <w:t xml:space="preserve"> </w:t>
-      </w:r>
-      <w:proofErr w:type="spellStart"/>
-      <w:r>
-        <w:rPr>
-          <w:rFonts w:asciiTheme="minorHAnsi" w:hAnsiTheme="minorHAnsi" w:cs="Estrangelo Edessa"/>
-          <w:i/>
-          <w:sz w:val="22"/>
-          <w:szCs w:val="22"/>
-          <w:lang w:val="en-US"/>
-        </w:rPr>
-        <w:t>Nr</w:t>
-      </w:r>
-      <w:proofErr w:type="spellEnd"/>
-      <w:r>
-        <w:rPr>
-          <w:rFonts w:asciiTheme="minorHAnsi" w:hAnsiTheme="minorHAnsi" w:cs="Estrangelo Edessa"/>
-          <w:i/>
-          <w:sz w:val="22"/>
-          <w:szCs w:val="22"/>
-          <w:lang w:val="en-US"/>
-        </w:rPr>
-        <w:t xml:space="preserve">. 48/2020 </w:t>
+        <w:t xml:space="preserve"> Nr. 48/2020 </w:t>
       </w:r>
       <w:hyperlink r:id="rId13" w:history="1">
         <w:r>
@@ -2942,7 +2974,7 @@
     </w:p>
     <w:p>
       <w:pPr>
-        <w:pStyle w:val="Listenabsatz"/>
+        <w:pStyle w:val="ListParagraph"/>
         <w:widowControl/>
         <w:numPr>
           <w:ilvl w:val="0"/>
@@ -3191,7 +3223,7 @@
     </w:p>
     <w:p>
       <w:pPr>
-        <w:pStyle w:val="Listenabsatz"/>
+        <w:pStyle w:val="ListParagraph"/>
         <w:widowControl/>
         <w:numPr>
           <w:ilvl w:val="0"/>
@@ -3387,7 +3419,7 @@
     </w:p>
     <w:p>
       <w:pPr>
-        <w:pStyle w:val="Listenabsatz"/>
+        <w:pStyle w:val="ListParagraph"/>
         <w:widowControl/>
         <w:numPr>
           <w:ilvl w:val="0"/>
@@ -3605,22 +3637,6 @@
         </w:tabs>
         <w:rPr>
           <w:rFonts w:asciiTheme="minorHAnsi" w:hAnsiTheme="minorHAnsi" w:cs="Estrangelo Edessa"/>
-          <w:sz w:val="22"/>
-          <w:szCs w:val="22"/>
-          <w:lang w:val="en-US"/>
-        </w:rPr>
-      </w:pPr>
-    </w:p>
-    <w:p>
-      <w:pPr>
-        <w:widowControl/>
-        <w:tabs>
-          <w:tab w:val="left" w:pos="576"/>
-          <w:tab w:val="left" w:pos="2835"/>
-        </w:tabs>
-        <w:rPr>
-          <w:rFonts w:asciiTheme="minorHAnsi" w:hAnsiTheme="minorHAnsi" w:cs="Estrangelo Edessa"/>
-          <w:i/>
           <w:sz w:val="22"/>
           <w:szCs w:val="22"/>
           <w:lang w:val="en-US"/>
@@ -3839,7 +3855,7 @@
           <w:sz w:val="22"/>
           <w:szCs w:val="22"/>
         </w:rPr>
-        <w:t xml:space="preserve"> Peter Haan, Andreas Peichl, Joachim Winter </w:t>
+        <w:t xml:space="preserve"> Peter </w:t>
       </w:r>
       <w:proofErr w:type="spellStart"/>
       <w:r>
@@ -3848,7 +3864,7 @@
           <w:sz w:val="22"/>
           <w:szCs w:val="22"/>
         </w:rPr>
-        <w:t>and</w:t>
+        <w:t>Haan</w:t>
       </w:r>
       <w:proofErr w:type="spellEnd"/>
       <w:r>
@@ -3857,8 +3873,23 @@
           <w:sz w:val="22"/>
           <w:szCs w:val="22"/>
         </w:rPr>
-        <w:t xml:space="preserve"> Georg Weizsäcker</w:t>
-      </w:r>
+        <w:t>, Andreas Peichl, Joachim Winter and Georg Weizsäcker</w:t>
+      </w:r>
+    </w:p>
+    <w:p>
+      <w:pPr>
+        <w:widowControl/>
+        <w:tabs>
+          <w:tab w:val="left" w:pos="576"/>
+          <w:tab w:val="left" w:pos="2835"/>
+        </w:tabs>
+        <w:rPr>
+          <w:rFonts w:asciiTheme="minorHAnsi" w:hAnsiTheme="minorHAnsi" w:cs="Estrangelo Edessa"/>
+          <w:sz w:val="22"/>
+          <w:szCs w:val="22"/>
+          <w:lang w:val="en-US"/>
+        </w:rPr>
+      </w:pPr>
     </w:p>
     <w:p>
       <w:pPr>
@@ -3872,31 +3903,18 @@
           <w:i/>
           <w:sz w:val="22"/>
           <w:szCs w:val="22"/>
-        </w:rPr>
-      </w:pPr>
-    </w:p>
-    <w:p>
-      <w:pPr>
-        <w:widowControl/>
-        <w:tabs>
-          <w:tab w:val="left" w:pos="576"/>
-          <w:tab w:val="left" w:pos="2835"/>
-        </w:tabs>
+          <w:lang w:val="en-US"/>
+        </w:rPr>
+      </w:pPr>
+      <w:r>
         <w:rPr>
           <w:rFonts w:asciiTheme="minorHAnsi" w:hAnsiTheme="minorHAnsi" w:cs="Estrangelo Edessa"/>
           <w:i/>
           <w:sz w:val="22"/>
           <w:szCs w:val="22"/>
-        </w:rPr>
-      </w:pPr>
-      <w:r>
-        <w:rPr>
-          <w:rFonts w:asciiTheme="minorHAnsi" w:hAnsiTheme="minorHAnsi" w:cs="Estrangelo Edessa"/>
-          <w:i/>
-          <w:sz w:val="22"/>
-          <w:szCs w:val="22"/>
-        </w:rPr>
-        <w:t>Friedrich-Ebert-Stiftung/ Blog</w:t>
+          <w:lang w:val="en-US"/>
+        </w:rPr>
+        <w:t>BSE Berlin School of Economics: Insights on the Corona Crisis</w:t>
       </w:r>
     </w:p>
     <w:p>
@@ -4002,7 +4020,7 @@
           <w:szCs w:val="22"/>
           <w:lang w:val="en-US"/>
         </w:rPr>
-        <w:t xml:space="preserve">With </w:t>
+        <w:t xml:space="preserve">With Josefine </w:t>
       </w:r>
       <w:proofErr w:type="spellStart"/>
       <w:r>
@@ -4012,7 +4030,7 @@
           <w:szCs w:val="22"/>
           <w:lang w:val="en-US"/>
         </w:rPr>
-        <w:t>Josefine</w:t>
+        <w:t>Koebe</w:t>
       </w:r>
       <w:proofErr w:type="spellEnd"/>
       <w:r>
@@ -4022,68 +4040,48 @@
           <w:szCs w:val="22"/>
           <w:lang w:val="en-US"/>
         </w:rPr>
+        <w:t xml:space="preserve">, Claire </w:t>
+      </w:r>
+      <w:proofErr w:type="spellStart"/>
+      <w:r>
+        <w:rPr>
+          <w:rFonts w:asciiTheme="minorHAnsi" w:hAnsiTheme="minorHAnsi" w:cs="Estrangelo Edessa"/>
+          <w:sz w:val="22"/>
+          <w:szCs w:val="22"/>
+          <w:lang w:val="en-US"/>
+        </w:rPr>
+        <w:t>Samtleben</w:t>
+      </w:r>
+      <w:proofErr w:type="spellEnd"/>
+      <w:r>
+        <w:rPr>
+          <w:rFonts w:asciiTheme="minorHAnsi" w:hAnsiTheme="minorHAnsi" w:cs="Estrangelo Edessa"/>
+          <w:sz w:val="22"/>
+          <w:szCs w:val="22"/>
+          <w:lang w:val="en-US"/>
+        </w:rPr>
+        <w:t xml:space="preserve"> and Aline </w:t>
+      </w:r>
+      <w:proofErr w:type="spellStart"/>
+      <w:r>
+        <w:rPr>
+          <w:rFonts w:asciiTheme="minorHAnsi" w:hAnsiTheme="minorHAnsi" w:cs="Estrangelo Edessa"/>
+          <w:sz w:val="22"/>
+          <w:szCs w:val="22"/>
+          <w:lang w:val="en-US"/>
+        </w:rPr>
+        <w:t>Zucco</w:t>
+      </w:r>
+      <w:proofErr w:type="spellEnd"/>
+      <w:r>
+        <w:rPr>
+          <w:rFonts w:asciiTheme="minorHAnsi" w:hAnsiTheme="minorHAnsi" w:cs="Estrangelo Edessa"/>
+          <w:sz w:val="22"/>
+          <w:szCs w:val="22"/>
+          <w:lang w:val="en-US"/>
+        </w:rPr>
         <w:t xml:space="preserve"> </w:t>
       </w:r>
-      <w:proofErr w:type="spellStart"/>
-      <w:r>
-        <w:rPr>
-          <w:rFonts w:asciiTheme="minorHAnsi" w:hAnsiTheme="minorHAnsi" w:cs="Estrangelo Edessa"/>
-          <w:sz w:val="22"/>
-          <w:szCs w:val="22"/>
-          <w:lang w:val="en-US"/>
-        </w:rPr>
-        <w:t>Koebe</w:t>
-      </w:r>
-      <w:proofErr w:type="spellEnd"/>
-      <w:r>
-        <w:rPr>
-          <w:rFonts w:asciiTheme="minorHAnsi" w:hAnsiTheme="minorHAnsi" w:cs="Estrangelo Edessa"/>
-          <w:sz w:val="22"/>
-          <w:szCs w:val="22"/>
-          <w:lang w:val="en-US"/>
-        </w:rPr>
-        <w:t xml:space="preserve">, Claire </w:t>
-      </w:r>
-      <w:proofErr w:type="spellStart"/>
-      <w:r>
-        <w:rPr>
-          <w:rFonts w:asciiTheme="minorHAnsi" w:hAnsiTheme="minorHAnsi" w:cs="Estrangelo Edessa"/>
-          <w:sz w:val="22"/>
-          <w:szCs w:val="22"/>
-          <w:lang w:val="en-US"/>
-        </w:rPr>
-        <w:t>Samtleben</w:t>
-      </w:r>
-      <w:proofErr w:type="spellEnd"/>
-      <w:r>
-        <w:rPr>
-          <w:rFonts w:asciiTheme="minorHAnsi" w:hAnsiTheme="minorHAnsi" w:cs="Estrangelo Edessa"/>
-          <w:sz w:val="22"/>
-          <w:szCs w:val="22"/>
-          <w:lang w:val="en-US"/>
-        </w:rPr>
-        <w:t xml:space="preserve"> and Aline </w:t>
-      </w:r>
-      <w:proofErr w:type="spellStart"/>
-      <w:r>
-        <w:rPr>
-          <w:rFonts w:asciiTheme="minorHAnsi" w:hAnsiTheme="minorHAnsi" w:cs="Estrangelo Edessa"/>
-          <w:sz w:val="22"/>
-          <w:szCs w:val="22"/>
-          <w:lang w:val="en-US"/>
-        </w:rPr>
-        <w:t>Zucco</w:t>
-      </w:r>
-      <w:proofErr w:type="spellEnd"/>
-      <w:r>
-        <w:rPr>
-          <w:rFonts w:asciiTheme="minorHAnsi" w:hAnsiTheme="minorHAnsi" w:cs="Estrangelo Edessa"/>
-          <w:sz w:val="22"/>
-          <w:szCs w:val="22"/>
-          <w:lang w:val="en-US"/>
-        </w:rPr>
-        <w:t xml:space="preserve"> </w:t>
-      </w:r>
     </w:p>
     <w:p>
       <w:pPr>
@@ -4112,7 +4110,6 @@
           <w:i/>
           <w:sz w:val="22"/>
           <w:szCs w:val="22"/>
-          <w:lang w:val="en-US"/>
         </w:rPr>
       </w:pPr>
       <w:r>
@@ -4121,9 +4118,8 @@
           <w:i/>
           <w:sz w:val="22"/>
           <w:szCs w:val="22"/>
-          <w:lang w:val="en-US"/>
-        </w:rPr>
-        <w:t>BSE Berlin School of Economics: Insights on the Corona Crisis</w:t>
+        </w:rPr>
+        <w:t>Deutscher Gewerkschaftsbund (DGB)/ was-verdient-die-frau (Blog)</w:t>
       </w:r>
     </w:p>
     <w:p>
@@ -4205,250 +4201,7 @@
           <w:sz w:val="22"/>
           <w:szCs w:val="22"/>
         </w:rPr>
-        <w:t xml:space="preserve"> DIW Aktuell „Systemrelevant aber dennoch kaum anerkannt“ (in German)</w:t>
-      </w:r>
-    </w:p>
-    <w:p>
-      <w:pPr>
-        <w:widowControl/>
-        <w:tabs>
-          <w:tab w:val="left" w:pos="576"/>
-          <w:tab w:val="left" w:pos="2835"/>
-        </w:tabs>
-        <w:rPr>
-          <w:rFonts w:asciiTheme="minorHAnsi" w:hAnsiTheme="minorHAnsi" w:cs="Estrangelo Edessa"/>
-          <w:sz w:val="22"/>
-          <w:szCs w:val="22"/>
-          <w:lang w:val="en-US"/>
-        </w:rPr>
-      </w:pPr>
-      <w:r>
-        <w:rPr>
-          <w:rFonts w:asciiTheme="minorHAnsi" w:hAnsiTheme="minorHAnsi" w:cs="Estrangelo Edessa"/>
-          <w:sz w:val="22"/>
-          <w:szCs w:val="22"/>
-          <w:lang w:val="en-US"/>
-        </w:rPr>
-        <w:t xml:space="preserve">With </w:t>
-      </w:r>
-      <w:proofErr w:type="spellStart"/>
-      <w:r>
-        <w:rPr>
-          <w:rFonts w:asciiTheme="minorHAnsi" w:hAnsiTheme="minorHAnsi" w:cs="Estrangelo Edessa"/>
-          <w:sz w:val="22"/>
-          <w:szCs w:val="22"/>
-          <w:lang w:val="en-US"/>
-        </w:rPr>
-        <w:t>Josefine</w:t>
-      </w:r>
-      <w:proofErr w:type="spellEnd"/>
-      <w:r>
-        <w:rPr>
-          <w:rFonts w:asciiTheme="minorHAnsi" w:hAnsiTheme="minorHAnsi" w:cs="Estrangelo Edessa"/>
-          <w:sz w:val="22"/>
-          <w:szCs w:val="22"/>
-          <w:lang w:val="en-US"/>
-        </w:rPr>
-        <w:t xml:space="preserve"> </w:t>
-      </w:r>
-      <w:proofErr w:type="spellStart"/>
-      <w:r>
-        <w:rPr>
-          <w:rFonts w:asciiTheme="minorHAnsi" w:hAnsiTheme="minorHAnsi" w:cs="Estrangelo Edessa"/>
-          <w:sz w:val="22"/>
-          <w:szCs w:val="22"/>
-          <w:lang w:val="en-US"/>
-        </w:rPr>
-        <w:t>Koebe</w:t>
-      </w:r>
-      <w:proofErr w:type="spellEnd"/>
-      <w:r>
-        <w:rPr>
-          <w:rFonts w:asciiTheme="minorHAnsi" w:hAnsiTheme="minorHAnsi" w:cs="Estrangelo Edessa"/>
-          <w:sz w:val="22"/>
-          <w:szCs w:val="22"/>
-          <w:lang w:val="en-US"/>
-        </w:rPr>
-        <w:t xml:space="preserve">, Claire </w:t>
-      </w:r>
-      <w:proofErr w:type="spellStart"/>
-      <w:r>
-        <w:rPr>
-          <w:rFonts w:asciiTheme="minorHAnsi" w:hAnsiTheme="minorHAnsi" w:cs="Estrangelo Edessa"/>
-          <w:sz w:val="22"/>
-          <w:szCs w:val="22"/>
-          <w:lang w:val="en-US"/>
-        </w:rPr>
-        <w:t>Samtleben</w:t>
-      </w:r>
-      <w:proofErr w:type="spellEnd"/>
-      <w:r>
-        <w:rPr>
-          <w:rFonts w:asciiTheme="minorHAnsi" w:hAnsiTheme="minorHAnsi" w:cs="Estrangelo Edessa"/>
-          <w:sz w:val="22"/>
-          <w:szCs w:val="22"/>
-          <w:lang w:val="en-US"/>
-        </w:rPr>
-        <w:t xml:space="preserve"> and Aline </w:t>
-      </w:r>
-      <w:proofErr w:type="spellStart"/>
-      <w:r>
-        <w:rPr>
-          <w:rFonts w:asciiTheme="minorHAnsi" w:hAnsiTheme="minorHAnsi" w:cs="Estrangelo Edessa"/>
-          <w:sz w:val="22"/>
-          <w:szCs w:val="22"/>
-          <w:lang w:val="en-US"/>
-        </w:rPr>
-        <w:t>Zucco</w:t>
-      </w:r>
-      <w:proofErr w:type="spellEnd"/>
-      <w:r>
-        <w:rPr>
-          <w:rFonts w:asciiTheme="minorHAnsi" w:hAnsiTheme="minorHAnsi" w:cs="Estrangelo Edessa"/>
-          <w:sz w:val="22"/>
-          <w:szCs w:val="22"/>
-          <w:lang w:val="en-US"/>
-        </w:rPr>
-        <w:t xml:space="preserve"> </w:t>
-      </w:r>
-    </w:p>
-    <w:p>
-      <w:pPr>
-        <w:widowControl/>
-        <w:tabs>
-          <w:tab w:val="left" w:pos="576"/>
-          <w:tab w:val="left" w:pos="2835"/>
-        </w:tabs>
-        <w:rPr>
-          <w:rFonts w:asciiTheme="minorHAnsi" w:hAnsiTheme="minorHAnsi" w:cs="Estrangelo Edessa"/>
-          <w:sz w:val="22"/>
-          <w:szCs w:val="22"/>
-          <w:lang w:val="en-US"/>
-        </w:rPr>
-      </w:pPr>
-    </w:p>
-    <w:p>
-      <w:pPr>
-        <w:widowControl/>
-        <w:tabs>
-          <w:tab w:val="left" w:pos="576"/>
-          <w:tab w:val="left" w:pos="2835"/>
-        </w:tabs>
-        <w:rPr>
-          <w:rFonts w:asciiTheme="minorHAnsi" w:hAnsiTheme="minorHAnsi" w:cs="Estrangelo Edessa"/>
-          <w:i/>
-          <w:sz w:val="22"/>
-          <w:szCs w:val="22"/>
-        </w:rPr>
-      </w:pPr>
-      <w:r>
-        <w:rPr>
-          <w:rFonts w:asciiTheme="minorHAnsi" w:hAnsiTheme="minorHAnsi" w:cs="Estrangelo Edessa"/>
-          <w:i/>
-          <w:sz w:val="22"/>
-          <w:szCs w:val="22"/>
-        </w:rPr>
-        <w:t>Deutscher Gewerkschaftsbund (DGB)/ was-verdient-die-frau (Blog)</w:t>
-      </w:r>
-    </w:p>
-    <w:p>
-      <w:pPr>
-        <w:widowControl/>
-        <w:tabs>
-          <w:tab w:val="left" w:pos="576"/>
-          <w:tab w:val="left" w:pos="2835"/>
-        </w:tabs>
-        <w:rPr>
-          <w:rFonts w:asciiTheme="minorHAnsi" w:hAnsiTheme="minorHAnsi" w:cs="Estrangelo Edessa"/>
-          <w:sz w:val="22"/>
-          <w:szCs w:val="22"/>
-        </w:rPr>
-      </w:pPr>
-      <w:hyperlink r:id="rId20" w:history="1">
-        <w:r>
-          <w:rPr>
-            <w:rStyle w:val="Hyperlink"/>
-            <w:rFonts w:asciiTheme="minorHAnsi" w:hAnsiTheme="minorHAnsi" w:cs="Estrangelo Edessa"/>
-            <w:color w:val="auto"/>
-            <w:sz w:val="22"/>
-            <w:szCs w:val="22"/>
-          </w:rPr>
-          <w:t xml:space="preserve">Write </w:t>
-        </w:r>
-        <w:proofErr w:type="spellStart"/>
-        <w:r>
-          <w:rPr>
-            <w:rStyle w:val="Hyperlink"/>
-            <w:rFonts w:asciiTheme="minorHAnsi" w:hAnsiTheme="minorHAnsi" w:cs="Estrangelo Edessa"/>
-            <w:color w:val="auto"/>
-            <w:sz w:val="22"/>
-            <w:szCs w:val="22"/>
-          </w:rPr>
-          <w:t>up</w:t>
-        </w:r>
-        <w:proofErr w:type="spellEnd"/>
-      </w:hyperlink>
-      <w:r>
-        <w:rPr>
-          <w:rFonts w:asciiTheme="minorHAnsi" w:hAnsiTheme="minorHAnsi" w:cs="Estrangelo Edessa"/>
-          <w:sz w:val="22"/>
-          <w:szCs w:val="22"/>
-        </w:rPr>
-        <w:t xml:space="preserve"> </w:t>
-      </w:r>
-      <w:proofErr w:type="spellStart"/>
-      <w:r>
-        <w:rPr>
-          <w:rFonts w:asciiTheme="minorHAnsi" w:hAnsiTheme="minorHAnsi" w:cs="Estrangelo Edessa"/>
-          <w:sz w:val="22"/>
-          <w:szCs w:val="22"/>
-        </w:rPr>
-        <w:t>of</w:t>
-      </w:r>
-      <w:proofErr w:type="spellEnd"/>
-      <w:r>
-        <w:rPr>
-          <w:rFonts w:asciiTheme="minorHAnsi" w:hAnsiTheme="minorHAnsi" w:cs="Estrangelo Edessa"/>
-          <w:sz w:val="22"/>
-          <w:szCs w:val="22"/>
-        </w:rPr>
-        <w:t xml:space="preserve"> </w:t>
-      </w:r>
-      <w:proofErr w:type="spellStart"/>
-      <w:r>
-        <w:rPr>
-          <w:rFonts w:asciiTheme="minorHAnsi" w:hAnsiTheme="minorHAnsi" w:cs="Estrangelo Edessa"/>
-          <w:sz w:val="22"/>
-          <w:szCs w:val="22"/>
-        </w:rPr>
-        <w:t>our</w:t>
-      </w:r>
-      <w:proofErr w:type="spellEnd"/>
-      <w:r>
-        <w:rPr>
-          <w:rFonts w:asciiTheme="minorHAnsi" w:hAnsiTheme="minorHAnsi" w:cs="Estrangelo Edessa"/>
-          <w:sz w:val="22"/>
-          <w:szCs w:val="22"/>
-        </w:rPr>
-        <w:t xml:space="preserve"> DIW </w:t>
-      </w:r>
-      <w:proofErr w:type="spellStart"/>
-      <w:r>
-        <w:rPr>
-          <w:rFonts w:asciiTheme="minorHAnsi" w:hAnsiTheme="minorHAnsi" w:cs="Estrangelo Edessa"/>
-          <w:sz w:val="22"/>
-          <w:szCs w:val="22"/>
-        </w:rPr>
-        <w:t>Weekly</w:t>
-      </w:r>
-      <w:proofErr w:type="spellEnd"/>
-      <w:r>
-        <w:rPr>
-          <w:rFonts w:asciiTheme="minorHAnsi" w:hAnsiTheme="minorHAnsi" w:cs="Estrangelo Edessa"/>
-          <w:sz w:val="22"/>
-          <w:szCs w:val="22"/>
-        </w:rPr>
-        <w:t xml:space="preserve"> Report </w:t>
+        <w:t xml:space="preserve"> DIW Weekly Report </w:t>
       </w:r>
       <w:r>
         <w:rPr>
@@ -4725,11 +4478,25 @@
         <w:widowControl/>
         <w:rPr>
           <w:rFonts w:ascii="Cambria" w:hAnsi="Cambria" w:cs="Estrangelo Edessa"/>
-          <w:sz w:val="22"/>
-          <w:szCs w:val="22"/>
-          <w:lang w:val="en-US"/>
-        </w:rPr>
-      </w:pPr>
+          <w:b/>
+          <w:sz w:val="22"/>
+          <w:szCs w:val="22"/>
+          <w:lang w:val="en-US"/>
+        </w:rPr>
+      </w:pPr>
+    </w:p>
+    <w:p>
+      <w:pPr>
+        <w:widowControl/>
+        <w:rPr>
+          <w:rFonts w:ascii="Cambria" w:hAnsi="Cambria" w:cs="Estrangelo Edessa"/>
+          <w:sz w:val="22"/>
+          <w:szCs w:val="22"/>
+          <w:lang w:val="en-US"/>
+        </w:rPr>
+      </w:pPr>
+      <w:bookmarkStart w:id="0" w:name="_GoBack"/>
+      <w:bookmarkEnd w:id="0"/>
       <w:r>
         <w:rPr>
           <w:rFonts w:ascii="Cambria" w:hAnsi="Cambria" w:cs="Estrangelo Edessa"/>
@@ -4853,7 +4620,6 @@
           <w:lang w:val="en-US"/>
         </w:rPr>
       </w:pPr>
-      <w:proofErr w:type="gramStart"/>
       <w:r>
         <w:rPr>
           <w:rFonts w:asciiTheme="minorHAnsi" w:hAnsiTheme="minorHAnsi" w:cs="Estrangelo Edessa"/>
@@ -4862,18 +4628,7 @@
           <w:szCs w:val="22"/>
           <w:lang w:val="en-US"/>
         </w:rPr>
-        <w:t>2021</w:t>
-      </w:r>
-      <w:proofErr w:type="gramEnd"/>
-      <w:r>
-        <w:rPr>
-          <w:rFonts w:asciiTheme="minorHAnsi" w:hAnsiTheme="minorHAnsi" w:cs="Estrangelo Edessa"/>
-          <w:b/>
-          <w:sz w:val="22"/>
-          <w:szCs w:val="22"/>
-          <w:lang w:val="en-US"/>
-        </w:rPr>
-        <w:t>:</w:t>
+        <w:t>2021:</w:t>
       </w:r>
       <w:r>
         <w:rPr>
@@ -4891,16 +4646,36 @@
           <w:szCs w:val="22"/>
           <w:lang w:val="en-US"/>
         </w:rPr>
-        <w:t>SMYE Spring Meeting of</w:t>
-      </w:r>
-      <w:r>
-        <w:rPr>
-          <w:rFonts w:asciiTheme="minorHAnsi" w:hAnsiTheme="minorHAnsi" w:cs="Estrangelo Edessa"/>
-          <w:sz w:val="22"/>
-          <w:szCs w:val="22"/>
-          <w:lang w:val="en-US"/>
-        </w:rPr>
-        <w:t xml:space="preserve"> Young Economists, Bologna (virtual)</w:t>
+        <w:t>EEA-ESEM Congress 2021</w:t>
+      </w:r>
+      <w:r>
+        <w:rPr>
+          <w:rFonts w:asciiTheme="minorHAnsi" w:hAnsiTheme="minorHAnsi" w:cs="Estrangelo Edessa"/>
+          <w:sz w:val="22"/>
+          <w:szCs w:val="22"/>
+          <w:lang w:val="en-US"/>
+        </w:rPr>
+        <w:t xml:space="preserve">, </w:t>
+      </w:r>
+      <w:proofErr w:type="spellStart"/>
+      <w:r>
+        <w:rPr>
+          <w:rFonts w:asciiTheme="minorHAnsi" w:hAnsiTheme="minorHAnsi" w:cs="Estrangelo Edessa"/>
+          <w:sz w:val="22"/>
+          <w:szCs w:val="22"/>
+          <w:lang w:val="en-US"/>
+        </w:rPr>
+        <w:t>Copenhaguen</w:t>
+      </w:r>
+      <w:proofErr w:type="spellEnd"/>
+      <w:r>
+        <w:rPr>
+          <w:rFonts w:asciiTheme="minorHAnsi" w:hAnsiTheme="minorHAnsi" w:cs="Estrangelo Edessa"/>
+          <w:sz w:val="22"/>
+          <w:szCs w:val="22"/>
+          <w:lang w:val="en-US"/>
+        </w:rPr>
+        <w:t xml:space="preserve"> (virtual)</w:t>
       </w:r>
       <w:r>
         <w:rPr>
@@ -4936,34 +4711,16 @@
           <w:szCs w:val="22"/>
           <w:lang w:val="en-US"/>
         </w:rPr>
-        <w:t>Berlin School of Economics</w:t>
-      </w:r>
-      <w:r>
-        <w:rPr>
-          <w:rFonts w:asciiTheme="minorHAnsi" w:hAnsiTheme="minorHAnsi" w:cs="Estrangelo Edessa"/>
-          <w:sz w:val="22"/>
-          <w:szCs w:val="22"/>
-          <w:lang w:val="en-US"/>
-        </w:rPr>
-        <w:t xml:space="preserve"> Workshop: Applied Economics, </w:t>
-      </w:r>
-      <w:r>
-        <w:rPr>
-          <w:rFonts w:asciiTheme="minorHAnsi" w:hAnsiTheme="minorHAnsi" w:cs="Estrangelo Edessa"/>
-          <w:sz w:val="22"/>
-          <w:szCs w:val="22"/>
-          <w:lang w:val="en-US"/>
-        </w:rPr>
-        <w:t xml:space="preserve">ESMT </w:t>
-      </w:r>
-      <w:r>
-        <w:rPr>
-          <w:rFonts w:asciiTheme="minorHAnsi" w:hAnsiTheme="minorHAnsi" w:cs="Estrangelo Edessa"/>
-          <w:sz w:val="22"/>
-          <w:szCs w:val="22"/>
-          <w:lang w:val="en-US"/>
-        </w:rPr>
-        <w:t>Berlin (virtual)</w:t>
+        <w:t>SMYE Spring Meeting of</w:t>
+      </w:r>
+      <w:r>
+        <w:rPr>
+          <w:rFonts w:asciiTheme="minorHAnsi" w:hAnsiTheme="minorHAnsi" w:cs="Estrangelo Edessa"/>
+          <w:sz w:val="22"/>
+          <w:szCs w:val="22"/>
+          <w:lang w:val="en-US"/>
+        </w:rPr>
+        <w:t xml:space="preserve"> Young Economists, Bologna (virtual)</w:t>
       </w:r>
       <w:r>
         <w:rPr>
@@ -4983,6 +4740,86 @@
         </w:rPr>
         <w:t>*</w:t>
       </w:r>
+    </w:p>
+    <w:p>
+      <w:pPr>
+        <w:widowControl/>
+        <w:tabs>
+          <w:tab w:val="left" w:pos="0"/>
+          <w:tab w:val="left" w:pos="576"/>
+        </w:tabs>
+        <w:rPr>
+          <w:rFonts w:asciiTheme="minorHAnsi" w:hAnsiTheme="minorHAnsi" w:cs="Estrangelo Edessa"/>
+          <w:sz w:val="22"/>
+          <w:szCs w:val="22"/>
+          <w:lang w:val="en-US"/>
+        </w:rPr>
+      </w:pPr>
+      <w:r>
+        <w:rPr>
+          <w:rFonts w:asciiTheme="minorHAnsi" w:hAnsiTheme="minorHAnsi" w:cs="Estrangelo Edessa"/>
+          <w:b/>
+          <w:sz w:val="22"/>
+          <w:szCs w:val="22"/>
+          <w:lang w:val="en-US"/>
+        </w:rPr>
+        <w:t>2020</w:t>
+      </w:r>
+      <w:r>
+        <w:rPr>
+          <w:rFonts w:asciiTheme="minorHAnsi" w:hAnsiTheme="minorHAnsi" w:cs="Estrangelo Edessa"/>
+          <w:b/>
+          <w:sz w:val="22"/>
+          <w:szCs w:val="22"/>
+          <w:lang w:val="en-US"/>
+        </w:rPr>
+        <w:t>:</w:t>
+      </w:r>
+      <w:r>
+        <w:rPr>
+          <w:rFonts w:asciiTheme="minorHAnsi" w:hAnsiTheme="minorHAnsi" w:cs="Estrangelo Edessa"/>
+          <w:sz w:val="22"/>
+          <w:szCs w:val="22"/>
+          <w:lang w:val="en-US"/>
+        </w:rPr>
+        <w:t xml:space="preserve"> </w:t>
+      </w:r>
+      <w:r>
+        <w:rPr>
+          <w:rFonts w:asciiTheme="minorHAnsi" w:hAnsiTheme="minorHAnsi" w:cs="Estrangelo Edessa"/>
+          <w:sz w:val="22"/>
+          <w:szCs w:val="22"/>
+          <w:lang w:val="en-US"/>
+        </w:rPr>
+        <w:tab/>
+      </w:r>
+      <w:r>
+        <w:rPr>
+          <w:rFonts w:asciiTheme="minorHAnsi" w:hAnsiTheme="minorHAnsi" w:cs="Estrangelo Edessa"/>
+          <w:sz w:val="22"/>
+          <w:szCs w:val="22"/>
+          <w:lang w:val="en-US"/>
+        </w:rPr>
+        <w:t xml:space="preserve">SOEP Brown Bag Seminar, </w:t>
+      </w:r>
+      <w:r>
+        <w:rPr>
+          <w:rFonts w:asciiTheme="minorHAnsi" w:hAnsiTheme="minorHAnsi" w:cs="Estrangelo Edessa"/>
+          <w:sz w:val="22"/>
+          <w:szCs w:val="22"/>
+          <w:lang w:val="en-US"/>
+        </w:rPr>
+        <w:t>Berlin</w:t>
+      </w:r>
+      <w:r>
+        <w:rPr>
+          <w:rFonts w:asciiTheme="minorHAnsi" w:hAnsiTheme="minorHAnsi" w:cs="Estrangelo Edessa"/>
+          <w:sz w:val="22"/>
+          <w:szCs w:val="22"/>
+          <w:lang w:val="en-US"/>
+        </w:rPr>
+        <w:t xml:space="preserve"> (virtual)</w:t>
+      </w:r>
       <w:r>
         <w:rPr>
           <w:rFonts w:asciiTheme="minorHAnsi" w:hAnsiTheme="minorHAnsi" w:cs="Estrangelo Edessa"/>
@@ -4992,76 +4829,23 @@
         </w:rPr>
         <w:t>;</w:t>
       </w:r>
-    </w:p>
-    <w:p>
-      <w:pPr>
-        <w:widowControl/>
-        <w:tabs>
-          <w:tab w:val="left" w:pos="0"/>
-          <w:tab w:val="left" w:pos="576"/>
-        </w:tabs>
-        <w:rPr>
-          <w:rFonts w:asciiTheme="minorHAnsi" w:hAnsiTheme="minorHAnsi" w:cs="Estrangelo Edessa"/>
-          <w:sz w:val="22"/>
-          <w:szCs w:val="22"/>
-          <w:lang w:val="en-US"/>
-        </w:rPr>
-      </w:pPr>
-      <w:r>
-        <w:rPr>
-          <w:rFonts w:asciiTheme="minorHAnsi" w:hAnsiTheme="minorHAnsi" w:cs="Estrangelo Edessa"/>
-          <w:b/>
-          <w:sz w:val="22"/>
-          <w:szCs w:val="22"/>
-          <w:lang w:val="en-US"/>
-        </w:rPr>
-        <w:t>2020</w:t>
-      </w:r>
-      <w:r>
-        <w:rPr>
-          <w:rFonts w:asciiTheme="minorHAnsi" w:hAnsiTheme="minorHAnsi" w:cs="Estrangelo Edessa"/>
-          <w:b/>
-          <w:sz w:val="22"/>
-          <w:szCs w:val="22"/>
-          <w:lang w:val="en-US"/>
-        </w:rPr>
-        <w:t>:</w:t>
-      </w:r>
-      <w:r>
-        <w:rPr>
-          <w:rFonts w:asciiTheme="minorHAnsi" w:hAnsiTheme="minorHAnsi" w:cs="Estrangelo Edessa"/>
-          <w:sz w:val="22"/>
-          <w:szCs w:val="22"/>
-          <w:lang w:val="en-US"/>
-        </w:rPr>
-        <w:t xml:space="preserve"> </w:t>
-      </w:r>
-      <w:r>
-        <w:rPr>
-          <w:rFonts w:asciiTheme="minorHAnsi" w:hAnsiTheme="minorHAnsi" w:cs="Estrangelo Edessa"/>
-          <w:sz w:val="22"/>
-          <w:szCs w:val="22"/>
-          <w:lang w:val="en-US"/>
-        </w:rPr>
-        <w:tab/>
-      </w:r>
-      <w:r>
-        <w:rPr>
-          <w:rFonts w:asciiTheme="minorHAnsi" w:hAnsiTheme="minorHAnsi" w:cs="Estrangelo Edessa"/>
-          <w:sz w:val="22"/>
-          <w:szCs w:val="22"/>
-          <w:lang w:val="en-US"/>
-        </w:rPr>
-        <w:t xml:space="preserve">SOEP Brown Bag Seminar, </w:t>
-      </w:r>
-      <w:r>
-        <w:rPr>
-          <w:rFonts w:asciiTheme="minorHAnsi" w:hAnsiTheme="minorHAnsi" w:cs="Estrangelo Edessa"/>
-          <w:sz w:val="22"/>
-          <w:szCs w:val="22"/>
-          <w:lang w:val="en-US"/>
-        </w:rPr>
-        <w:t>Berlin</w:t>
+      <w:r>
+        <w:rPr>
+          <w:rFonts w:asciiTheme="minorHAnsi" w:hAnsiTheme="minorHAnsi" w:cs="Estrangelo Edessa"/>
+          <w:sz w:val="22"/>
+          <w:szCs w:val="22"/>
+          <w:lang w:val="en-US"/>
+        </w:rPr>
+        <w:t xml:space="preserve"> DIW Graduate Center Winter Workshop</w:t>
+      </w:r>
+      <w:r>
+        <w:rPr>
+          <w:rFonts w:asciiTheme="minorHAnsi" w:hAnsiTheme="minorHAnsi" w:cs="Estrangelo Edessa"/>
+          <w:sz w:val="22"/>
+          <w:szCs w:val="22"/>
+          <w:lang w:val="en-US"/>
+        </w:rPr>
+        <w:t>, Berlin</w:t>
       </w:r>
       <w:r>
         <w:rPr>
@@ -5080,33 +4864,6 @@
           <w:lang w:val="en-US"/>
         </w:rPr>
         <w:t>;</w:t>
-      </w:r>
-      <w:r>
-        <w:rPr>
-          <w:rFonts w:asciiTheme="minorHAnsi" w:hAnsiTheme="minorHAnsi" w:cs="Estrangelo Edessa"/>
-          <w:sz w:val="22"/>
-          <w:szCs w:val="22"/>
-          <w:lang w:val="en-US"/>
-        </w:rPr>
-        <w:t xml:space="preserve"> DIW Graduate Center Winter Workshop</w:t>
-      </w:r>
-      <w:r>
-        <w:rPr>
-          <w:rFonts w:asciiTheme="minorHAnsi" w:hAnsiTheme="minorHAnsi" w:cs="Estrangelo Edessa"/>
-          <w:sz w:val="22"/>
-          <w:szCs w:val="22"/>
-          <w:lang w:val="en-US"/>
-        </w:rPr>
-        <w:t xml:space="preserve"> (virtual)</w:t>
-      </w:r>
-      <w:r>
-        <w:rPr>
-          <w:rFonts w:asciiTheme="minorHAnsi" w:hAnsiTheme="minorHAnsi" w:cs="Estrangelo Edessa"/>
-          <w:sz w:val="22"/>
-          <w:szCs w:val="22"/>
-          <w:lang w:val="en-US"/>
-        </w:rPr>
-        <w:t>, Berlin;</w:t>
       </w:r>
       <w:r>
         <w:rPr>
@@ -5539,6 +5296,26 @@
           <w:szCs w:val="22"/>
           <w:lang w:val="en-US"/>
         </w:rPr>
+        <w:t xml:space="preserve"> Verein </w:t>
+      </w:r>
+      <w:proofErr w:type="spellStart"/>
+      <w:r>
+        <w:rPr>
+          <w:rFonts w:asciiTheme="minorHAnsi" w:hAnsiTheme="minorHAnsi" w:cs="Estrangelo Edessa"/>
+          <w:sz w:val="22"/>
+          <w:szCs w:val="22"/>
+          <w:lang w:val="en-US"/>
+        </w:rPr>
+        <w:t>für</w:t>
+      </w:r>
+      <w:proofErr w:type="spellEnd"/>
+      <w:r>
+        <w:rPr>
+          <w:rFonts w:asciiTheme="minorHAnsi" w:hAnsiTheme="minorHAnsi" w:cs="Estrangelo Edessa"/>
+          <w:sz w:val="22"/>
+          <w:szCs w:val="22"/>
+          <w:lang w:val="en-US"/>
+        </w:rPr>
         <w:t xml:space="preserve"> </w:t>
       </w:r>
       <w:proofErr w:type="spellStart"/>
@@ -5549,7 +5326,7 @@
           <w:szCs w:val="22"/>
           <w:lang w:val="en-US"/>
         </w:rPr>
-        <w:t>Verein</w:t>
+        <w:t>Socialpolitik</w:t>
       </w:r>
       <w:proofErr w:type="spellEnd"/>
       <w:r>
@@ -5559,7 +5336,97 @@
           <w:szCs w:val="22"/>
           <w:lang w:val="en-US"/>
         </w:rPr>
-        <w:t xml:space="preserve"> </w:t>
+        <w:t>, Leipzig</w:t>
+      </w:r>
+      <w:r>
+        <w:rPr>
+          <w:rFonts w:asciiTheme="minorHAnsi" w:hAnsiTheme="minorHAnsi" w:cs="Estrangelo Edessa"/>
+          <w:sz w:val="22"/>
+          <w:szCs w:val="22"/>
+          <w:lang w:val="en-US"/>
+        </w:rPr>
+        <w:t xml:space="preserve">; </w:t>
+      </w:r>
+      <w:r>
+        <w:rPr>
+          <w:rFonts w:asciiTheme="minorHAnsi" w:hAnsiTheme="minorHAnsi" w:cs="Estrangelo Edessa"/>
+          <w:sz w:val="22"/>
+          <w:szCs w:val="22"/>
+          <w:lang w:val="en-US"/>
+        </w:rPr>
+        <w:t>DIW Graduate</w:t>
+      </w:r>
+      <w:r>
+        <w:rPr>
+          <w:rFonts w:asciiTheme="minorHAnsi" w:hAnsiTheme="minorHAnsi" w:cs="Estrangelo Edessa"/>
+          <w:sz w:val="22"/>
+          <w:szCs w:val="22"/>
+          <w:lang w:val="en-US"/>
+        </w:rPr>
+        <w:t xml:space="preserve"> Center Summer Workshop, Potsdam; </w:t>
+      </w:r>
+      <w:r>
+        <w:rPr>
+          <w:rFonts w:asciiTheme="minorHAnsi" w:hAnsiTheme="minorHAnsi" w:cs="Estrangelo Edessa"/>
+          <w:sz w:val="22"/>
+          <w:szCs w:val="22"/>
+          <w:lang w:val="en-US"/>
+        </w:rPr>
+        <w:t xml:space="preserve">Workshop on Expectations and Decisions of Households, </w:t>
+      </w:r>
+      <w:r>
+        <w:rPr>
+          <w:rFonts w:asciiTheme="minorHAnsi" w:hAnsiTheme="minorHAnsi" w:cs="Estrangelo Edessa"/>
+          <w:sz w:val="22"/>
+          <w:szCs w:val="22"/>
+          <w:lang w:val="en-US"/>
+        </w:rPr>
+        <w:t xml:space="preserve">DIW </w:t>
+      </w:r>
+      <w:r>
+        <w:rPr>
+          <w:rFonts w:asciiTheme="minorHAnsi" w:hAnsiTheme="minorHAnsi" w:cs="Estrangelo Edessa"/>
+          <w:sz w:val="22"/>
+          <w:szCs w:val="22"/>
+          <w:lang w:val="en-US"/>
+        </w:rPr>
+        <w:t>Berlin</w:t>
+      </w:r>
+      <w:r>
+        <w:rPr>
+          <w:rFonts w:asciiTheme="minorHAnsi" w:hAnsiTheme="minorHAnsi" w:cs="Estrangelo Edessa"/>
+          <w:sz w:val="22"/>
+          <w:szCs w:val="22"/>
+          <w:lang w:val="en-US"/>
+        </w:rPr>
+        <w:t xml:space="preserve">; </w:t>
+      </w:r>
+      <w:r>
+        <w:rPr>
+          <w:rFonts w:asciiTheme="minorHAnsi" w:hAnsiTheme="minorHAnsi" w:cs="Estrangelo Edessa"/>
+          <w:sz w:val="22"/>
+          <w:szCs w:val="22"/>
+          <w:lang w:val="en-US"/>
+        </w:rPr>
+        <w:t>C</w:t>
+      </w:r>
+      <w:r>
+        <w:rPr>
+          <w:rFonts w:asciiTheme="minorHAnsi" w:hAnsiTheme="minorHAnsi" w:cs="Estrangelo Edessa"/>
+          <w:sz w:val="22"/>
+          <w:szCs w:val="22"/>
+          <w:lang w:val="en-US"/>
+        </w:rPr>
+        <w:t>RC Rationality and Competition</w:t>
+      </w:r>
+      <w:r>
+        <w:rPr>
+          <w:rFonts w:asciiTheme="minorHAnsi" w:hAnsiTheme="minorHAnsi" w:cs="Estrangelo Edessa"/>
+          <w:sz w:val="22"/>
+          <w:szCs w:val="22"/>
+          <w:lang w:val="en-US"/>
+        </w:rPr>
+        <w:t xml:space="preserve"> Retreat, </w:t>
       </w:r>
       <w:proofErr w:type="spellStart"/>
       <w:r>
@@ -5569,139 +5436,9 @@
           <w:szCs w:val="22"/>
           <w:lang w:val="en-US"/>
         </w:rPr>
-        <w:t>für</w:t>
+        <w:t>Schwanenwerder</w:t>
       </w:r>
       <w:proofErr w:type="spellEnd"/>
-      <w:r>
-        <w:rPr>
-          <w:rFonts w:asciiTheme="minorHAnsi" w:hAnsiTheme="minorHAnsi" w:cs="Estrangelo Edessa"/>
-          <w:sz w:val="22"/>
-          <w:szCs w:val="22"/>
-          <w:lang w:val="en-US"/>
-        </w:rPr>
-        <w:t xml:space="preserve"> </w:t>
-      </w:r>
-      <w:proofErr w:type="spellStart"/>
-      <w:r>
-        <w:rPr>
-          <w:rFonts w:asciiTheme="minorHAnsi" w:hAnsiTheme="minorHAnsi" w:cs="Estrangelo Edessa"/>
-          <w:sz w:val="22"/>
-          <w:szCs w:val="22"/>
-          <w:lang w:val="en-US"/>
-        </w:rPr>
-        <w:t>Socialpolitik</w:t>
-      </w:r>
-      <w:proofErr w:type="spellEnd"/>
-      <w:r>
-        <w:rPr>
-          <w:rFonts w:asciiTheme="minorHAnsi" w:hAnsiTheme="minorHAnsi" w:cs="Estrangelo Edessa"/>
-          <w:sz w:val="22"/>
-          <w:szCs w:val="22"/>
-          <w:lang w:val="en-US"/>
-        </w:rPr>
-        <w:t>, Leipzig</w:t>
-      </w:r>
-      <w:r>
-        <w:rPr>
-          <w:rFonts w:asciiTheme="minorHAnsi" w:hAnsiTheme="minorHAnsi" w:cs="Estrangelo Edessa"/>
-          <w:sz w:val="22"/>
-          <w:szCs w:val="22"/>
-          <w:lang w:val="en-US"/>
-        </w:rPr>
-        <w:t xml:space="preserve">; </w:t>
-      </w:r>
-      <w:r>
-        <w:rPr>
-          <w:rFonts w:asciiTheme="minorHAnsi" w:hAnsiTheme="minorHAnsi" w:cs="Estrangelo Edessa"/>
-          <w:sz w:val="22"/>
-          <w:szCs w:val="22"/>
-          <w:lang w:val="en-US"/>
-        </w:rPr>
-        <w:t>DIW Graduate</w:t>
-      </w:r>
-      <w:r>
-        <w:rPr>
-          <w:rFonts w:asciiTheme="minorHAnsi" w:hAnsiTheme="minorHAnsi" w:cs="Estrangelo Edessa"/>
-          <w:sz w:val="22"/>
-          <w:szCs w:val="22"/>
-          <w:lang w:val="en-US"/>
-        </w:rPr>
-        <w:t xml:space="preserve"> Center Summer Workshop, Potsdam; </w:t>
-      </w:r>
-      <w:r>
-        <w:rPr>
-          <w:rFonts w:asciiTheme="minorHAnsi" w:hAnsiTheme="minorHAnsi" w:cs="Estrangelo Edessa"/>
-          <w:sz w:val="22"/>
-          <w:szCs w:val="22"/>
-          <w:lang w:val="en-US"/>
-        </w:rPr>
-        <w:t xml:space="preserve">Workshop on Expectations and Decisions of Households, </w:t>
-      </w:r>
-      <w:r>
-        <w:rPr>
-          <w:rFonts w:asciiTheme="minorHAnsi" w:hAnsiTheme="minorHAnsi" w:cs="Estrangelo Edessa"/>
-          <w:sz w:val="22"/>
-          <w:szCs w:val="22"/>
-          <w:lang w:val="en-US"/>
-        </w:rPr>
-        <w:t xml:space="preserve">DIW </w:t>
-      </w:r>
-      <w:r>
-        <w:rPr>
-          <w:rFonts w:asciiTheme="minorHAnsi" w:hAnsiTheme="minorHAnsi" w:cs="Estrangelo Edessa"/>
-          <w:sz w:val="22"/>
-          <w:szCs w:val="22"/>
-          <w:lang w:val="en-US"/>
-        </w:rPr>
-        <w:t>Berlin</w:t>
-      </w:r>
-      <w:r>
-        <w:rPr>
-          <w:rFonts w:asciiTheme="minorHAnsi" w:hAnsiTheme="minorHAnsi" w:cs="Estrangelo Edessa"/>
-          <w:sz w:val="22"/>
-          <w:szCs w:val="22"/>
-          <w:lang w:val="en-US"/>
-        </w:rPr>
-        <w:t xml:space="preserve">; </w:t>
-      </w:r>
-      <w:r>
-        <w:rPr>
-          <w:rFonts w:asciiTheme="minorHAnsi" w:hAnsiTheme="minorHAnsi" w:cs="Estrangelo Edessa"/>
-          <w:sz w:val="22"/>
-          <w:szCs w:val="22"/>
-          <w:lang w:val="en-US"/>
-        </w:rPr>
-        <w:t>C</w:t>
-      </w:r>
-      <w:r>
-        <w:rPr>
-          <w:rFonts w:asciiTheme="minorHAnsi" w:hAnsiTheme="minorHAnsi" w:cs="Estrangelo Edessa"/>
-          <w:sz w:val="22"/>
-          <w:szCs w:val="22"/>
-          <w:lang w:val="en-US"/>
-        </w:rPr>
-        <w:t>RC Rationality and Competition</w:t>
-      </w:r>
-      <w:r>
-        <w:rPr>
-          <w:rFonts w:asciiTheme="minorHAnsi" w:hAnsiTheme="minorHAnsi" w:cs="Estrangelo Edessa"/>
-          <w:sz w:val="22"/>
-          <w:szCs w:val="22"/>
-          <w:lang w:val="en-US"/>
-        </w:rPr>
-        <w:t xml:space="preserve"> Retreat, </w:t>
-      </w:r>
-      <w:proofErr w:type="spellStart"/>
-      <w:r>
-        <w:rPr>
-          <w:rFonts w:asciiTheme="minorHAnsi" w:hAnsiTheme="minorHAnsi" w:cs="Estrangelo Edessa"/>
-          <w:sz w:val="22"/>
-          <w:szCs w:val="22"/>
-          <w:lang w:val="en-US"/>
-        </w:rPr>
-        <w:t>Schwanenwerder</w:t>
-      </w:r>
-      <w:proofErr w:type="spellEnd"/>
     </w:p>
     <w:p>
       <w:pPr>
@@ -5742,18 +5479,8 @@
           <w:szCs w:val="22"/>
         </w:rPr>
         <w:tab/>
-        <w:t xml:space="preserve">17th Seminar in Public </w:t>
-      </w:r>
-      <w:proofErr w:type="spellStart"/>
-      <w:r>
-        <w:rPr>
-          <w:rFonts w:asciiTheme="minorHAnsi" w:hAnsiTheme="minorHAnsi" w:cs="Estrangelo Edessa"/>
-          <w:sz w:val="22"/>
-          <w:szCs w:val="22"/>
-        </w:rPr>
-        <w:t>Finance</w:t>
-      </w:r>
-      <w:proofErr w:type="spellEnd"/>
+        <w:t>17th Seminar in Public Finance</w:t>
+      </w:r>
       <w:r>
         <w:rPr>
           <w:rFonts w:asciiTheme="minorHAnsi" w:hAnsiTheme="minorHAnsi" w:cs="Estrangelo Edessa"/>
@@ -5903,20 +5630,79 @@
           <w:tab w:val="left" w:pos="576"/>
           <w:tab w:val="left" w:pos="2835"/>
         </w:tabs>
+        <w:rPr>
+          <w:rFonts w:asciiTheme="minorHAnsi" w:hAnsiTheme="minorHAnsi" w:cs="Estrangelo Edessa"/>
+          <w:sz w:val="22"/>
+          <w:szCs w:val="22"/>
+          <w:lang w:val="en-US"/>
+        </w:rPr>
+      </w:pPr>
+      <w:r>
+        <w:rPr>
+          <w:rFonts w:asciiTheme="minorHAnsi" w:hAnsiTheme="minorHAnsi" w:cs="Estrangelo Edessa"/>
+          <w:sz w:val="22"/>
+          <w:szCs w:val="22"/>
+          <w:lang w:val="en-US"/>
+        </w:rPr>
+        <w:t>202</w:t>
+      </w:r>
+      <w:r>
+        <w:rPr>
+          <w:rFonts w:asciiTheme="minorHAnsi" w:hAnsiTheme="minorHAnsi" w:cs="Estrangelo Edessa"/>
+          <w:sz w:val="22"/>
+          <w:szCs w:val="22"/>
+          <w:lang w:val="en-US"/>
+        </w:rPr>
+        <w:t>1</w:t>
+      </w:r>
+      <w:r>
+        <w:rPr>
+          <w:rFonts w:asciiTheme="minorHAnsi" w:hAnsiTheme="minorHAnsi" w:cs="Estrangelo Edessa"/>
+          <w:sz w:val="22"/>
+          <w:szCs w:val="22"/>
+          <w:lang w:val="en-US"/>
+        </w:rPr>
+        <w:t xml:space="preserve"> </w:t>
+      </w:r>
+      <w:r>
+        <w:rPr>
+          <w:rFonts w:asciiTheme="minorHAnsi" w:hAnsiTheme="minorHAnsi" w:cs="Estrangelo Edessa"/>
+          <w:sz w:val="22"/>
+          <w:szCs w:val="22"/>
+          <w:lang w:val="en-US"/>
+        </w:rPr>
+        <w:tab/>
+      </w:r>
+      <w:r>
+        <w:rPr>
+          <w:rFonts w:asciiTheme="minorHAnsi" w:hAnsiTheme="minorHAnsi" w:cs="Estrangelo Edessa"/>
+          <w:sz w:val="22"/>
+          <w:szCs w:val="22"/>
+          <w:lang w:val="en-US"/>
+        </w:rPr>
+        <w:tab/>
+        <w:t>Mobility grant, German Research Foundation (DFG)/CRC</w:t>
+      </w:r>
+    </w:p>
+    <w:p>
+      <w:pPr>
+        <w:widowControl/>
+        <w:tabs>
+          <w:tab w:val="left" w:pos="576"/>
+          <w:tab w:val="left" w:pos="2835"/>
+        </w:tabs>
         <w:ind w:left="2832" w:hanging="2832"/>
         <w:rPr>
           <w:rFonts w:asciiTheme="minorHAnsi" w:hAnsiTheme="minorHAnsi" w:cs="Estrangelo Edessa"/>
           <w:sz w:val="22"/>
           <w:szCs w:val="22"/>
-          <w:lang w:val="en-US"/>
-        </w:rPr>
-      </w:pPr>
-      <w:r>
-        <w:rPr>
-          <w:rFonts w:asciiTheme="minorHAnsi" w:hAnsiTheme="minorHAnsi" w:cs="Estrangelo Edessa"/>
-          <w:sz w:val="22"/>
-          <w:szCs w:val="22"/>
-          <w:lang w:val="en-US"/>
+        </w:rPr>
+      </w:pPr>
+      <w:r>
+        <w:rPr>
+          <w:rFonts w:asciiTheme="minorHAnsi" w:hAnsiTheme="minorHAnsi" w:cs="Estrangelo Edessa"/>
+          <w:sz w:val="22"/>
+          <w:szCs w:val="22"/>
         </w:rPr>
         <w:t xml:space="preserve">2021 – </w:t>
       </w:r>
@@ -5925,7 +5711,6 @@
           <w:rFonts w:asciiTheme="minorHAnsi" w:hAnsiTheme="minorHAnsi" w:cs="Estrangelo Edessa"/>
           <w:sz w:val="22"/>
           <w:szCs w:val="22"/>
-          <w:lang w:val="en-US"/>
         </w:rPr>
         <w:tab/>
       </w:r>
@@ -5934,17 +5719,33 @@
           <w:rFonts w:asciiTheme="minorHAnsi" w:hAnsiTheme="minorHAnsi" w:cs="Estrangelo Edessa"/>
           <w:sz w:val="22"/>
           <w:szCs w:val="22"/>
-          <w:lang w:val="en-US"/>
         </w:rPr>
         <w:tab/>
-        <w:t xml:space="preserve">Research grant, </w:t>
-      </w:r>
-      <w:r>
-        <w:rPr>
-          <w:rFonts w:asciiTheme="minorHAnsi" w:hAnsiTheme="minorHAnsi" w:cs="Estrangelo Edessa"/>
-          <w:sz w:val="22"/>
-          <w:szCs w:val="22"/>
-          <w:lang w:val="en-US"/>
+        <w:t xml:space="preserve">Research </w:t>
+      </w:r>
+      <w:proofErr w:type="spellStart"/>
+      <w:r>
+        <w:rPr>
+          <w:rFonts w:asciiTheme="minorHAnsi" w:hAnsiTheme="minorHAnsi" w:cs="Estrangelo Edessa"/>
+          <w:sz w:val="22"/>
+          <w:szCs w:val="22"/>
+        </w:rPr>
+        <w:t>grant</w:t>
+      </w:r>
+      <w:proofErr w:type="spellEnd"/>
+      <w:r>
+        <w:rPr>
+          <w:rFonts w:asciiTheme="minorHAnsi" w:hAnsiTheme="minorHAnsi" w:cs="Estrangelo Edessa"/>
+          <w:sz w:val="22"/>
+          <w:szCs w:val="22"/>
+        </w:rPr>
+        <w:t xml:space="preserve">, </w:t>
+      </w:r>
+      <w:r>
+        <w:rPr>
+          <w:rFonts w:asciiTheme="minorHAnsi" w:hAnsiTheme="minorHAnsi" w:cs="Estrangelo Edessa"/>
+          <w:sz w:val="22"/>
+          <w:szCs w:val="22"/>
         </w:rPr>
         <w:t xml:space="preserve">FNA </w:t>
       </w:r>
@@ -5954,22 +5755,9 @@
           <w:i/>
           <w:sz w:val="22"/>
           <w:szCs w:val="22"/>
-          <w:lang w:val="en-US"/>
-        </w:rPr>
-        <w:t xml:space="preserve">Forschungsnetzwerk </w:t>
-      </w:r>
-      <w:proofErr w:type="spellStart"/>
-      <w:r>
-        <w:rPr>
-          <w:rFonts w:asciiTheme="minorHAnsi" w:hAnsiTheme="minorHAnsi" w:cs="Estrangelo Edessa"/>
-          <w:i/>
-          <w:sz w:val="22"/>
-          <w:szCs w:val="22"/>
-          <w:lang w:val="en-US"/>
-        </w:rPr>
-        <w:t>Alterssicherung</w:t>
-      </w:r>
-      <w:proofErr w:type="spellEnd"/>
+        </w:rPr>
+        <w:t>Forschungsnetzwerk Alterssicherung</w:t>
+      </w:r>
     </w:p>
     <w:p>
       <w:pPr>
@@ -5993,7 +5781,16 @@
           <w:szCs w:val="22"/>
           <w:lang w:val="en-US"/>
         </w:rPr>
-        <w:t>2020</w:t>
+        <w:t>202</w:t>
+      </w:r>
+      <w:r>
+        <w:rPr>
+          <w:rFonts w:asciiTheme="minorHAnsi" w:hAnsiTheme="minorHAnsi" w:cs="Estrangelo Edessa"/>
+          <w:sz w:val="22"/>
+          <w:szCs w:val="22"/>
+          <w:lang w:val="en-US"/>
+        </w:rPr>
+        <w:t>1</w:t>
       </w:r>
       <w:r>
         <w:rPr>
@@ -6183,6 +5980,25 @@
         </w:rPr>
         <w:t>/CRC</w:t>
       </w:r>
+      <w:r>
+        <w:rPr>
+          <w:rFonts w:asciiTheme="minorHAnsi" w:hAnsiTheme="minorHAnsi" w:cs="Estrangelo Edessa"/>
+          <w:sz w:val="22"/>
+          <w:szCs w:val="22"/>
+          <w:lang w:val="en-US"/>
+        </w:rPr>
+        <w:t xml:space="preserve"> </w:t>
+      </w:r>
+      <w:r>
+        <w:rPr>
+          <w:rFonts w:asciiTheme="minorHAnsi" w:hAnsiTheme="minorHAnsi" w:cs="Estrangelo Edessa"/>
+          <w:i/>
+          <w:sz w:val="22"/>
+          <w:szCs w:val="22"/>
+          <w:lang w:val="en-US"/>
+        </w:rPr>
+        <w:t>(declined)</w:t>
+      </w:r>
     </w:p>
     <w:p>
       <w:pPr>
@@ -7048,7 +6864,7 @@
     </w:p>
     <w:p>
       <w:pPr>
-        <w:pStyle w:val="Listenabsatz"/>
+        <w:pStyle w:val="ListParagraph"/>
         <w:widowControl/>
         <w:numPr>
           <w:ilvl w:val="0"/>
@@ -7174,7 +6990,7 @@
     </w:p>
     <w:p>
       <w:pPr>
-        <w:pStyle w:val="Listenabsatz"/>
+        <w:pStyle w:val="ListParagraph"/>
         <w:widowControl/>
         <w:numPr>
           <w:ilvl w:val="0"/>
@@ -7267,7 +7083,7 @@
     </w:p>
     <w:p>
       <w:pPr>
-        <w:pStyle w:val="Listenabsatz"/>
+        <w:pStyle w:val="ListParagraph"/>
         <w:widowControl/>
         <w:numPr>
           <w:ilvl w:val="0"/>
@@ -7289,7 +7105,27 @@
           <w:szCs w:val="22"/>
           <w:lang w:val="en-US"/>
         </w:rPr>
-        <w:t>Training Workshop: “Mea</w:t>
+        <w:t xml:space="preserve">Training </w:t>
+      </w:r>
+      <w:r>
+        <w:rPr>
+          <w:rFonts w:asciiTheme="minorHAnsi" w:hAnsiTheme="minorHAnsi" w:cs="Estrangelo Edessa"/>
+          <w:i/>
+          <w:sz w:val="22"/>
+          <w:szCs w:val="22"/>
+          <w:lang w:val="en-US"/>
+        </w:rPr>
+        <w:t>Consultant</w:t>
+      </w:r>
+      <w:r>
+        <w:rPr>
+          <w:rFonts w:asciiTheme="minorHAnsi" w:hAnsiTheme="minorHAnsi" w:cs="Estrangelo Edessa"/>
+          <w:i/>
+          <w:sz w:val="22"/>
+          <w:szCs w:val="22"/>
+          <w:lang w:val="en-US"/>
+        </w:rPr>
+        <w:t>: “Mea</w:t>
       </w:r>
       <w:r>
         <w:rPr>
@@ -7416,32 +7252,6 @@
         </w:tabs>
         <w:rPr>
           <w:rFonts w:asciiTheme="minorHAnsi" w:hAnsiTheme="minorHAnsi" w:cs="Estrangelo Edessa"/>
-          <w:sz w:val="22"/>
-          <w:szCs w:val="22"/>
-          <w:lang w:val="en-US"/>
-        </w:rPr>
-      </w:pPr>
-    </w:p>
-    <w:p>
-      <w:pPr>
-        <w:widowControl/>
-        <w:rPr>
-          <w:rFonts w:asciiTheme="minorHAnsi" w:hAnsiTheme="minorHAnsi" w:cs="Estrangelo Edessa"/>
-          <w:sz w:val="22"/>
-          <w:szCs w:val="22"/>
-          <w:lang w:val="en-US"/>
-        </w:rPr>
-      </w:pPr>
-    </w:p>
-    <w:p>
-      <w:pPr>
-        <w:widowControl/>
-        <w:tabs>
-          <w:tab w:val="left" w:pos="576"/>
-          <w:tab w:val="left" w:pos="2835"/>
-        </w:tabs>
-        <w:rPr>
-          <w:rFonts w:asciiTheme="minorHAnsi" w:hAnsiTheme="minorHAnsi" w:cs="Estrangelo Edessa"/>
           <w:bCs/>
           <w:sz w:val="22"/>
           <w:szCs w:val="22"/>
@@ -7544,7 +7354,14 @@
           <w:lang w:val="en-US"/>
         </w:rPr>
       </w:pPr>
-      <w:r>
+    </w:p>
+    <w:p>
+      <w:pPr>
+        <w:widowControl/>
+        <w:tabs>
+          <w:tab w:val="left" w:pos="576"/>
+          <w:tab w:val="left" w:pos="2835"/>
+        </w:tabs>
         <w:rPr>
           <w:rFonts w:asciiTheme="minorHAnsi" w:hAnsiTheme="minorHAnsi" w:cs="Estrangelo Edessa"/>
           <w:bCs/>
@@ -7552,6 +7369,15 @@
           <w:szCs w:val="22"/>
           <w:lang w:val="en-US"/>
         </w:rPr>
+      </w:pPr>
+      <w:r>
+        <w:rPr>
+          <w:rFonts w:asciiTheme="minorHAnsi" w:hAnsiTheme="minorHAnsi" w:cs="Estrangelo Edessa"/>
+          <w:bCs/>
+          <w:sz w:val="22"/>
+          <w:szCs w:val="22"/>
+          <w:lang w:val="en-US"/>
+        </w:rPr>
         <w:t xml:space="preserve">Version: Last updated </w:t>
       </w:r>
       <w:r>
@@ -7562,16 +7388,26 @@
           <w:szCs w:val="22"/>
           <w:lang w:val="en-US"/>
         </w:rPr>
-        <w:t>March 2021</w:t>
+        <w:t>June</w:t>
+      </w:r>
+      <w:r>
+        <w:rPr>
+          <w:rFonts w:asciiTheme="minorHAnsi" w:hAnsiTheme="minorHAnsi" w:cs="Estrangelo Edessa"/>
+          <w:bCs/>
+          <w:sz w:val="22"/>
+          <w:szCs w:val="22"/>
+          <w:lang w:val="en-US"/>
+        </w:rPr>
+        <w:t xml:space="preserve"> 2021</w:t>
       </w:r>
     </w:p>
     <w:sectPr>
-      <w:headerReference w:type="even" r:id="rId21"/>
-      <w:headerReference w:type="default" r:id="rId22"/>
-      <w:footerReference w:type="even" r:id="rId23"/>
-      <w:footerReference w:type="default" r:id="rId24"/>
-      <w:headerReference w:type="first" r:id="rId25"/>
-      <w:footerReference w:type="first" r:id="rId26"/>
+      <w:headerReference w:type="even" r:id="rId20"/>
+      <w:headerReference w:type="default" r:id="rId21"/>
+      <w:footerReference w:type="even" r:id="rId22"/>
+      <w:footerReference w:type="default" r:id="rId23"/>
+      <w:headerReference w:type="first" r:id="rId24"/>
+      <w:footerReference w:type="first" r:id="rId25"/>
       <w:pgSz w:w="11906" w:h="16838"/>
       <w:pgMar w:top="1134" w:right="1418" w:bottom="1134" w:left="1418" w:header="709" w:footer="709" w:gutter="0"/>
       <w:cols w:space="708"/>
@@ -7582,7 +7418,7 @@
 </file>
 
 <file path=word/endnotes.xml><?xml version="1.0" encoding="utf-8"?>
-<w:endnotes xmlns:wpc="http://schemas.microsoft.com/office/word/2010/wordprocessingCanvas" xmlns:cx="http://schemas.microsoft.com/office/drawing/2014/chartex" xmlns:cx1="http://schemas.microsoft.com/office/drawing/2015/9/8/chartex" xmlns:mc="http://schemas.openxmlformats.org/markup-compatibility/2006" xmlns:o="urn:schemas-microsoft-com:office:office" xmlns:r="http://schemas.openxmlformats.org/officeDocument/2006/relationships" xmlns:m="http://schemas.openxmlformats.org/officeDocument/2006/math" xmlns:v="urn:schemas-microsoft-com:vml" xmlns:wp14="http://schemas.microsoft.com/office/word/2010/wordprocessingDrawing" xmlns:wp="http://schemas.openxmlformats.org/drawingml/2006/wordprocessingDrawing" xmlns:w10="urn:schemas-microsoft-com:office:word" xmlns:w="http://schemas.openxmlformats.org/wordprocessingml/2006/main" xmlns:w14="http://schemas.microsoft.com/office/word/2010/wordml" xmlns:w15="http://schemas.microsoft.com/office/word/2012/wordml" xmlns:w16se="http://schemas.microsoft.com/office/word/2015/wordml/symex" xmlns:wpg="http://schemas.microsoft.com/office/word/2010/wordprocessingGroup" xmlns:wpi="http://schemas.microsoft.com/office/word/2010/wordprocessingInk" xmlns:wne="http://schemas.microsoft.com/office/word/2006/wordml" xmlns:wps="http://schemas.microsoft.com/office/word/2010/wordprocessingShape" mc:Ignorable="w14 w15 w16se wp14">
+<w:endnotes xmlns:wpc="http://schemas.microsoft.com/office/word/2010/wordprocessingCanvas" xmlns:cx="http://schemas.microsoft.com/office/drawing/2014/chartex" xmlns:cx1="http://schemas.microsoft.com/office/drawing/2015/9/8/chartex" xmlns:cx2="http://schemas.microsoft.com/office/drawing/2015/10/21/chartex" xmlns:cx3="http://schemas.microsoft.com/office/drawing/2016/5/9/chartex" xmlns:cx4="http://schemas.microsoft.com/office/drawing/2016/5/10/chartex" xmlns:cx5="http://schemas.microsoft.com/office/drawing/2016/5/11/chartex" xmlns:cx6="http://schemas.microsoft.com/office/drawing/2016/5/12/chartex" xmlns:cx7="http://schemas.microsoft.com/office/drawing/2016/5/13/chartex" xmlns:cx8="http://schemas.microsoft.com/office/drawing/2016/5/14/chartex" xmlns:mc="http://schemas.openxmlformats.org/markup-compatibility/2006" xmlns:aink="http://schemas.microsoft.com/office/drawing/2016/ink" xmlns:am3d="http://schemas.microsoft.com/office/drawing/2017/model3d" xmlns:o="urn:schemas-microsoft-com:office:office" xmlns:r="http://schemas.openxmlformats.org/officeDocument/2006/relationships" xmlns:m="http://schemas.openxmlformats.org/officeDocument/2006/math" xmlns:v="urn:schemas-microsoft-com:vml" xmlns:wp14="http://schemas.microsoft.com/office/word/2010/wordprocessingDrawing" xmlns:wp="http://schemas.openxmlformats.org/drawingml/2006/wordprocessingDrawing" xmlns:w10="urn:schemas-microsoft-com:office:word" xmlns:w="http://schemas.openxmlformats.org/wordprocessingml/2006/main" xmlns:w14="http://schemas.microsoft.com/office/word/2010/wordml" xmlns:w15="http://schemas.microsoft.com/office/word/2012/wordml" xmlns:w16cid="http://schemas.microsoft.com/office/word/2016/wordml/cid" xmlns:w16se="http://schemas.microsoft.com/office/word/2015/wordml/symex" xmlns:wpg="http://schemas.microsoft.com/office/word/2010/wordprocessingGroup" xmlns:wpi="http://schemas.microsoft.com/office/word/2010/wordprocessingInk" xmlns:wne="http://schemas.microsoft.com/office/word/2006/wordml" xmlns:wps="http://schemas.microsoft.com/office/word/2010/wordprocessingShape" mc:Ignorable="w14 w15 w16se w16cid wp14">
   <w:endnote w:type="separator" w:id="-1">
     <w:p>
       <w:r>
@@ -7601,37 +7437,37 @@
 </file>
 
 <file path=word/footer1.xml><?xml version="1.0" encoding="utf-8"?>
-<w:ftr xmlns:wpc="http://schemas.microsoft.com/office/word/2010/wordprocessingCanvas" xmlns:cx="http://schemas.microsoft.com/office/drawing/2014/chartex" xmlns:cx1="http://schemas.microsoft.com/office/drawing/2015/9/8/chartex" xmlns:mc="http://schemas.openxmlformats.org/markup-compatibility/2006" xmlns:o="urn:schemas-microsoft-com:office:office" xmlns:r="http://schemas.openxmlformats.org/officeDocument/2006/relationships" xmlns:m="http://schemas.openxmlformats.org/officeDocument/2006/math" xmlns:v="urn:schemas-microsoft-com:vml" xmlns:wp14="http://schemas.microsoft.com/office/word/2010/wordprocessingDrawing" xmlns:wp="http://schemas.openxmlformats.org/drawingml/2006/wordprocessingDrawing" xmlns:w10="urn:schemas-microsoft-com:office:word" xmlns:w="http://schemas.openxmlformats.org/wordprocessingml/2006/main" xmlns:w14="http://schemas.microsoft.com/office/word/2010/wordml" xmlns:w15="http://schemas.microsoft.com/office/word/2012/wordml" xmlns:w16se="http://schemas.microsoft.com/office/word/2015/wordml/symex" xmlns:wpg="http://schemas.microsoft.com/office/word/2010/wordprocessingGroup" xmlns:wpi="http://schemas.microsoft.com/office/word/2010/wordprocessingInk" xmlns:wne="http://schemas.microsoft.com/office/word/2006/wordml" xmlns:wps="http://schemas.microsoft.com/office/word/2010/wordprocessingShape" mc:Ignorable="w14 w15 w16se wp14">
+<w:ftr xmlns:wpc="http://schemas.microsoft.com/office/word/2010/wordprocessingCanvas" xmlns:cx="http://schemas.microsoft.com/office/drawing/2014/chartex" xmlns:cx1="http://schemas.microsoft.com/office/drawing/2015/9/8/chartex" xmlns:cx2="http://schemas.microsoft.com/office/drawing/2015/10/21/chartex" xmlns:cx3="http://schemas.microsoft.com/office/drawing/2016/5/9/chartex" xmlns:cx4="http://schemas.microsoft.com/office/drawing/2016/5/10/chartex" xmlns:cx5="http://schemas.microsoft.com/office/drawing/2016/5/11/chartex" xmlns:cx6="http://schemas.microsoft.com/office/drawing/2016/5/12/chartex" xmlns:cx7="http://schemas.microsoft.com/office/drawing/2016/5/13/chartex" xmlns:cx8="http://schemas.microsoft.com/office/drawing/2016/5/14/chartex" xmlns:mc="http://schemas.openxmlformats.org/markup-compatibility/2006" xmlns:aink="http://schemas.microsoft.com/office/drawing/2016/ink" xmlns:am3d="http://schemas.microsoft.com/office/drawing/2017/model3d" xmlns:o="urn:schemas-microsoft-com:office:office" xmlns:r="http://schemas.openxmlformats.org/officeDocument/2006/relationships" xmlns:m="http://schemas.openxmlformats.org/officeDocument/2006/math" xmlns:v="urn:schemas-microsoft-com:vml" xmlns:wp14="http://schemas.microsoft.com/office/word/2010/wordprocessingDrawing" xmlns:wp="http://schemas.openxmlformats.org/drawingml/2006/wordprocessingDrawing" xmlns:w10="urn:schemas-microsoft-com:office:word" xmlns:w="http://schemas.openxmlformats.org/wordprocessingml/2006/main" xmlns:w14="http://schemas.microsoft.com/office/word/2010/wordml" xmlns:w15="http://schemas.microsoft.com/office/word/2012/wordml" xmlns:w16cid="http://schemas.microsoft.com/office/word/2016/wordml/cid" xmlns:w16se="http://schemas.microsoft.com/office/word/2015/wordml/symex" xmlns:wpg="http://schemas.microsoft.com/office/word/2010/wordprocessingGroup" xmlns:wpi="http://schemas.microsoft.com/office/word/2010/wordprocessingInk" xmlns:wne="http://schemas.microsoft.com/office/word/2006/wordml" xmlns:wps="http://schemas.microsoft.com/office/word/2010/wordprocessingShape" mc:Ignorable="w14 w15 w16se w16cid wp14">
   <w:p>
     <w:pPr>
-      <w:pStyle w:val="Fuzeile"/>
+      <w:pStyle w:val="Footer"/>
     </w:pPr>
   </w:p>
 </w:ftr>
 </file>
 
 <file path=word/footer2.xml><?xml version="1.0" encoding="utf-8"?>
-<w:ftr xmlns:wpc="http://schemas.microsoft.com/office/word/2010/wordprocessingCanvas" xmlns:cx="http://schemas.microsoft.com/office/drawing/2014/chartex" xmlns:cx1="http://schemas.microsoft.com/office/drawing/2015/9/8/chartex" xmlns:mc="http://schemas.openxmlformats.org/markup-compatibility/2006" xmlns:o="urn:schemas-microsoft-com:office:office" xmlns:r="http://schemas.openxmlformats.org/officeDocument/2006/relationships" xmlns:m="http://schemas.openxmlformats.org/officeDocument/2006/math" xmlns:v="urn:schemas-microsoft-com:vml" xmlns:wp14="http://schemas.microsoft.com/office/word/2010/wordprocessingDrawing" xmlns:wp="http://schemas.openxmlformats.org/drawingml/2006/wordprocessingDrawing" xmlns:w10="urn:schemas-microsoft-com:office:word" xmlns:w="http://schemas.openxmlformats.org/wordprocessingml/2006/main" xmlns:w14="http://schemas.microsoft.com/office/word/2010/wordml" xmlns:w15="http://schemas.microsoft.com/office/word/2012/wordml" xmlns:w16se="http://schemas.microsoft.com/office/word/2015/wordml/symex" xmlns:wpg="http://schemas.microsoft.com/office/word/2010/wordprocessingGroup" xmlns:wpi="http://schemas.microsoft.com/office/word/2010/wordprocessingInk" xmlns:wne="http://schemas.microsoft.com/office/word/2006/wordml" xmlns:wps="http://schemas.microsoft.com/office/word/2010/wordprocessingShape" mc:Ignorable="w14 w15 w16se wp14">
+<w:ftr xmlns:wpc="http://schemas.microsoft.com/office/word/2010/wordprocessingCanvas" xmlns:cx="http://schemas.microsoft.com/office/drawing/2014/chartex" xmlns:cx1="http://schemas.microsoft.com/office/drawing/2015/9/8/chartex" xmlns:cx2="http://schemas.microsoft.com/office/drawing/2015/10/21/chartex" xmlns:cx3="http://schemas.microsoft.com/office/drawing/2016/5/9/chartex" xmlns:cx4="http://schemas.microsoft.com/office/drawing/2016/5/10/chartex" xmlns:cx5="http://schemas.microsoft.com/office/drawing/2016/5/11/chartex" xmlns:cx6="http://schemas.microsoft.com/office/drawing/2016/5/12/chartex" xmlns:cx7="http://schemas.microsoft.com/office/drawing/2016/5/13/chartex" xmlns:cx8="http://schemas.microsoft.com/office/drawing/2016/5/14/chartex" xmlns:mc="http://schemas.openxmlformats.org/markup-compatibility/2006" xmlns:aink="http://schemas.microsoft.com/office/drawing/2016/ink" xmlns:am3d="http://schemas.microsoft.com/office/drawing/2017/model3d" xmlns:o="urn:schemas-microsoft-com:office:office" xmlns:r="http://schemas.openxmlformats.org/officeDocument/2006/relationships" xmlns:m="http://schemas.openxmlformats.org/officeDocument/2006/math" xmlns:v="urn:schemas-microsoft-com:vml" xmlns:wp14="http://schemas.microsoft.com/office/word/2010/wordprocessingDrawing" xmlns:wp="http://schemas.openxmlformats.org/drawingml/2006/wordprocessingDrawing" xmlns:w10="urn:schemas-microsoft-com:office:word" xmlns:w="http://schemas.openxmlformats.org/wordprocessingml/2006/main" xmlns:w14="http://schemas.microsoft.com/office/word/2010/wordml" xmlns:w15="http://schemas.microsoft.com/office/word/2012/wordml" xmlns:w16cid="http://schemas.microsoft.com/office/word/2016/wordml/cid" xmlns:w16se="http://schemas.microsoft.com/office/word/2015/wordml/symex" xmlns:wpg="http://schemas.microsoft.com/office/word/2010/wordprocessingGroup" xmlns:wpi="http://schemas.microsoft.com/office/word/2010/wordprocessingInk" xmlns:wne="http://schemas.microsoft.com/office/word/2006/wordml" xmlns:wps="http://schemas.microsoft.com/office/word/2010/wordprocessingShape" mc:Ignorable="w14 w15 w16se w16cid wp14">
   <w:p>
     <w:pPr>
-      <w:pStyle w:val="Fuzeile"/>
+      <w:pStyle w:val="Footer"/>
     </w:pPr>
   </w:p>
 </w:ftr>
 </file>
 
 <file path=word/footer3.xml><?xml version="1.0" encoding="utf-8"?>
-<w:ftr xmlns:wpc="http://schemas.microsoft.com/office/word/2010/wordprocessingCanvas" xmlns:cx="http://schemas.microsoft.com/office/drawing/2014/chartex" xmlns:cx1="http://schemas.microsoft.com/office/drawing/2015/9/8/chartex" xmlns:mc="http://schemas.openxmlformats.org/markup-compatibility/2006" xmlns:o="urn:schemas-microsoft-com:office:office" xmlns:r="http://schemas.openxmlformats.org/officeDocument/2006/relationships" xmlns:m="http://schemas.openxmlformats.org/officeDocument/2006/math" xmlns:v="urn:schemas-microsoft-com:vml" xmlns:wp14="http://schemas.microsoft.com/office/word/2010/wordprocessingDrawing" xmlns:wp="http://schemas.openxmlformats.org/drawingml/2006/wordprocessingDrawing" xmlns:w10="urn:schemas-microsoft-com:office:word" xmlns:w="http://schemas.openxmlformats.org/wordprocessingml/2006/main" xmlns:w14="http://schemas.microsoft.com/office/word/2010/wordml" xmlns:w15="http://schemas.microsoft.com/office/word/2012/wordml" xmlns:w16se="http://schemas.microsoft.com/office/word/2015/wordml/symex" xmlns:wpg="http://schemas.microsoft.com/office/word/2010/wordprocessingGroup" xmlns:wpi="http://schemas.microsoft.com/office/word/2010/wordprocessingInk" xmlns:wne="http://schemas.microsoft.com/office/word/2006/wordml" xmlns:wps="http://schemas.microsoft.com/office/word/2010/wordprocessingShape" mc:Ignorable="w14 w15 w16se wp14">
+<w:ftr xmlns:wpc="http://schemas.microsoft.com/office/word/2010/wordprocessingCanvas" xmlns:cx="http://schemas.microsoft.com/office/drawing/2014/chartex" xmlns:cx1="http://schemas.microsoft.com/office/drawing/2015/9/8/chartex" xmlns:cx2="http://schemas.microsoft.com/office/drawing/2015/10/21/chartex" xmlns:cx3="http://schemas.microsoft.com/office/drawing/2016/5/9/chartex" xmlns:cx4="http://schemas.microsoft.com/office/drawing/2016/5/10/chartex" xmlns:cx5="http://schemas.microsoft.com/office/drawing/2016/5/11/chartex" xmlns:cx6="http://schemas.microsoft.com/office/drawing/2016/5/12/chartex" xmlns:cx7="http://schemas.microsoft.com/office/drawing/2016/5/13/chartex" xmlns:cx8="http://schemas.microsoft.com/office/drawing/2016/5/14/chartex" xmlns:mc="http://schemas.openxmlformats.org/markup-compatibility/2006" xmlns:aink="http://schemas.microsoft.com/office/drawing/2016/ink" xmlns:am3d="http://schemas.microsoft.com/office/drawing/2017/model3d" xmlns:o="urn:schemas-microsoft-com:office:office" xmlns:r="http://schemas.openxmlformats.org/officeDocument/2006/relationships" xmlns:m="http://schemas.openxmlformats.org/officeDocument/2006/math" xmlns:v="urn:schemas-microsoft-com:vml" xmlns:wp14="http://schemas.microsoft.com/office/word/2010/wordprocessingDrawing" xmlns:wp="http://schemas.openxmlformats.org/drawingml/2006/wordprocessingDrawing" xmlns:w10="urn:schemas-microsoft-com:office:word" xmlns:w="http://schemas.openxmlformats.org/wordprocessingml/2006/main" xmlns:w14="http://schemas.microsoft.com/office/word/2010/wordml" xmlns:w15="http://schemas.microsoft.com/office/word/2012/wordml" xmlns:w16cid="http://schemas.microsoft.com/office/word/2016/wordml/cid" xmlns:w16se="http://schemas.microsoft.com/office/word/2015/wordml/symex" xmlns:wpg="http://schemas.microsoft.com/office/word/2010/wordprocessingGroup" xmlns:wpi="http://schemas.microsoft.com/office/word/2010/wordprocessingInk" xmlns:wne="http://schemas.microsoft.com/office/word/2006/wordml" xmlns:wps="http://schemas.microsoft.com/office/word/2010/wordprocessingShape" mc:Ignorable="w14 w15 w16se w16cid wp14">
   <w:p>
     <w:pPr>
-      <w:pStyle w:val="Fuzeile"/>
+      <w:pStyle w:val="Footer"/>
     </w:pPr>
   </w:p>
 </w:ftr>
 </file>
 
 <file path=word/footnotes.xml><?xml version="1.0" encoding="utf-8"?>
-<w:footnotes xmlns:wpc="http://schemas.microsoft.com/office/word/2010/wordprocessingCanvas" xmlns:cx="http://schemas.microsoft.com/office/drawing/2014/chartex" xmlns:cx1="http://schemas.microsoft.com/office/drawing/2015/9/8/chartex" xmlns:mc="http://schemas.openxmlformats.org/markup-compatibility/2006" xmlns:o="urn:schemas-microsoft-com:office:office" xmlns:r="http://schemas.openxmlformats.org/officeDocument/2006/relationships" xmlns:m="http://schemas.openxmlformats.org/officeDocument/2006/math" xmlns:v="urn:schemas-microsoft-com:vml" xmlns:wp14="http://schemas.microsoft.com/office/word/2010/wordprocessingDrawing" xmlns:wp="http://schemas.openxmlformats.org/drawingml/2006/wordprocessingDrawing" xmlns:w10="urn:schemas-microsoft-com:office:word" xmlns:w="http://schemas.openxmlformats.org/wordprocessingml/2006/main" xmlns:w14="http://schemas.microsoft.com/office/word/2010/wordml" xmlns:w15="http://schemas.microsoft.com/office/word/2012/wordml" xmlns:w16se="http://schemas.microsoft.com/office/word/2015/wordml/symex" xmlns:wpg="http://schemas.microsoft.com/office/word/2010/wordprocessingGroup" xmlns:wpi="http://schemas.microsoft.com/office/word/2010/wordprocessingInk" xmlns:wne="http://schemas.microsoft.com/office/word/2006/wordml" xmlns:wps="http://schemas.microsoft.com/office/word/2010/wordprocessingShape" mc:Ignorable="w14 w15 w16se wp14">
+<w:footnotes xmlns:wpc="http://schemas.microsoft.com/office/word/2010/wordprocessingCanvas" xmlns:cx="http://schemas.microsoft.com/office/drawing/2014/chartex" xmlns:cx1="http://schemas.microsoft.com/office/drawing/2015/9/8/chartex" xmlns:cx2="http://schemas.microsoft.com/office/drawing/2015/10/21/chartex" xmlns:cx3="http://schemas.microsoft.com/office/drawing/2016/5/9/chartex" xmlns:cx4="http://schemas.microsoft.com/office/drawing/2016/5/10/chartex" xmlns:cx5="http://schemas.microsoft.com/office/drawing/2016/5/11/chartex" xmlns:cx6="http://schemas.microsoft.com/office/drawing/2016/5/12/chartex" xmlns:cx7="http://schemas.microsoft.com/office/drawing/2016/5/13/chartex" xmlns:cx8="http://schemas.microsoft.com/office/drawing/2016/5/14/chartex" xmlns:mc="http://schemas.openxmlformats.org/markup-compatibility/2006" xmlns:aink="http://schemas.microsoft.com/office/drawing/2016/ink" xmlns:am3d="http://schemas.microsoft.com/office/drawing/2017/model3d" xmlns:o="urn:schemas-microsoft-com:office:office" xmlns:r="http://schemas.openxmlformats.org/officeDocument/2006/relationships" xmlns:m="http://schemas.openxmlformats.org/officeDocument/2006/math" xmlns:v="urn:schemas-microsoft-com:vml" xmlns:wp14="http://schemas.microsoft.com/office/word/2010/wordprocessingDrawing" xmlns:wp="http://schemas.openxmlformats.org/drawingml/2006/wordprocessingDrawing" xmlns:w10="urn:schemas-microsoft-com:office:word" xmlns:w="http://schemas.openxmlformats.org/wordprocessingml/2006/main" xmlns:w14="http://schemas.microsoft.com/office/word/2010/wordml" xmlns:w15="http://schemas.microsoft.com/office/word/2012/wordml" xmlns:w16cid="http://schemas.microsoft.com/office/word/2016/wordml/cid" xmlns:w16se="http://schemas.microsoft.com/office/word/2015/wordml/symex" xmlns:wpg="http://schemas.microsoft.com/office/word/2010/wordprocessingGroup" xmlns:wpi="http://schemas.microsoft.com/office/word/2010/wordprocessingInk" xmlns:wne="http://schemas.microsoft.com/office/word/2006/wordml" xmlns:wps="http://schemas.microsoft.com/office/word/2010/wordprocessingShape" mc:Ignorable="w14 w15 w16se w16cid wp14">
   <w:footnote w:type="separator" w:id="-1">
     <w:p>
       <w:r>
@@ -7650,37 +7486,37 @@
 </file>
 
 <file path=word/header1.xml><?xml version="1.0" encoding="utf-8"?>
-<w:hdr xmlns:wpc="http://schemas.microsoft.com/office/word/2010/wordprocessingCanvas" xmlns:cx="http://schemas.microsoft.com/office/drawing/2014/chartex" xmlns:cx1="http://schemas.microsoft.com/office/drawing/2015/9/8/chartex" xmlns:mc="http://schemas.openxmlformats.org/markup-compatibility/2006" xmlns:o="urn:schemas-microsoft-com:office:office" xmlns:r="http://schemas.openxmlformats.org/officeDocument/2006/relationships" xmlns:m="http://schemas.openxmlformats.org/officeDocument/2006/math" xmlns:v="urn:schemas-microsoft-com:vml" xmlns:wp14="http://schemas.microsoft.com/office/word/2010/wordprocessingDrawing" xmlns:wp="http://schemas.openxmlformats.org/drawingml/2006/wordprocessingDrawing" xmlns:w10="urn:schemas-microsoft-com:office:word" xmlns:w="http://schemas.openxmlformats.org/wordprocessingml/2006/main" xmlns:w14="http://schemas.microsoft.com/office/word/2010/wordml" xmlns:w15="http://schemas.microsoft.com/office/word/2012/wordml" xmlns:w16se="http://schemas.microsoft.com/office/word/2015/wordml/symex" xmlns:wpg="http://schemas.microsoft.com/office/word/2010/wordprocessingGroup" xmlns:wpi="http://schemas.microsoft.com/office/word/2010/wordprocessingInk" xmlns:wne="http://schemas.microsoft.com/office/word/2006/wordml" xmlns:wps="http://schemas.microsoft.com/office/word/2010/wordprocessingShape" mc:Ignorable="w14 w15 w16se wp14">
+<w:hdr xmlns:wpc="http://schemas.microsoft.com/office/word/2010/wordprocessingCanvas" xmlns:cx="http://schemas.microsoft.com/office/drawing/2014/chartex" xmlns:cx1="http://schemas.microsoft.com/office/drawing/2015/9/8/chartex" xmlns:cx2="http://schemas.microsoft.com/office/drawing/2015/10/21/chartex" xmlns:cx3="http://schemas.microsoft.com/office/drawing/2016/5/9/chartex" xmlns:cx4="http://schemas.microsoft.com/office/drawing/2016/5/10/chartex" xmlns:cx5="http://schemas.microsoft.com/office/drawing/2016/5/11/chartex" xmlns:cx6="http://schemas.microsoft.com/office/drawing/2016/5/12/chartex" xmlns:cx7="http://schemas.microsoft.com/office/drawing/2016/5/13/chartex" xmlns:cx8="http://schemas.microsoft.com/office/drawing/2016/5/14/chartex" xmlns:mc="http://schemas.openxmlformats.org/markup-compatibility/2006" xmlns:aink="http://schemas.microsoft.com/office/drawing/2016/ink" xmlns:am3d="http://schemas.microsoft.com/office/drawing/2017/model3d" xmlns:o="urn:schemas-microsoft-com:office:office" xmlns:r="http://schemas.openxmlformats.org/officeDocument/2006/relationships" xmlns:m="http://schemas.openxmlformats.org/officeDocument/2006/math" xmlns:v="urn:schemas-microsoft-com:vml" xmlns:wp14="http://schemas.microsoft.com/office/word/2010/wordprocessingDrawing" xmlns:wp="http://schemas.openxmlformats.org/drawingml/2006/wordprocessingDrawing" xmlns:w10="urn:schemas-microsoft-com:office:word" xmlns:w="http://schemas.openxmlformats.org/wordprocessingml/2006/main" xmlns:w14="http://schemas.microsoft.com/office/word/2010/wordml" xmlns:w15="http://schemas.microsoft.com/office/word/2012/wordml" xmlns:w16cid="http://schemas.microsoft.com/office/word/2016/wordml/cid" xmlns:w16se="http://schemas.microsoft.com/office/word/2015/wordml/symex" xmlns:wpg="http://schemas.microsoft.com/office/word/2010/wordprocessingGroup" xmlns:wpi="http://schemas.microsoft.com/office/word/2010/wordprocessingInk" xmlns:wne="http://schemas.microsoft.com/office/word/2006/wordml" xmlns:wps="http://schemas.microsoft.com/office/word/2010/wordprocessingShape" mc:Ignorable="w14 w15 w16se w16cid wp14">
   <w:p>
     <w:pPr>
-      <w:pStyle w:val="Kopfzeile"/>
+      <w:pStyle w:val="Header"/>
     </w:pPr>
   </w:p>
 </w:hdr>
 </file>
 
 <file path=word/header2.xml><?xml version="1.0" encoding="utf-8"?>
-<w:hdr xmlns:wpc="http://schemas.microsoft.com/office/word/2010/wordprocessingCanvas" xmlns:cx="http://schemas.microsoft.com/office/drawing/2014/chartex" xmlns:cx1="http://schemas.microsoft.com/office/drawing/2015/9/8/chartex" xmlns:mc="http://schemas.openxmlformats.org/markup-compatibility/2006" xmlns:o="urn:schemas-microsoft-com:office:office" xmlns:r="http://schemas.openxmlformats.org/officeDocument/2006/relationships" xmlns:m="http://schemas.openxmlformats.org/officeDocument/2006/math" xmlns:v="urn:schemas-microsoft-com:vml" xmlns:wp14="http://schemas.microsoft.com/office/word/2010/wordprocessingDrawing" xmlns:wp="http://schemas.openxmlformats.org/drawingml/2006/wordprocessingDrawing" xmlns:w10="urn:schemas-microsoft-com:office:word" xmlns:w="http://schemas.openxmlformats.org/wordprocessingml/2006/main" xmlns:w14="http://schemas.microsoft.com/office/word/2010/wordml" xmlns:w15="http://schemas.microsoft.com/office/word/2012/wordml" xmlns:w16se="http://schemas.microsoft.com/office/word/2015/wordml/symex" xmlns:wpg="http://schemas.microsoft.com/office/word/2010/wordprocessingGroup" xmlns:wpi="http://schemas.microsoft.com/office/word/2010/wordprocessingInk" xmlns:wne="http://schemas.microsoft.com/office/word/2006/wordml" xmlns:wps="http://schemas.microsoft.com/office/word/2010/wordprocessingShape" mc:Ignorable="w14 w15 w16se wp14">
+<w:hdr xmlns:wpc="http://schemas.microsoft.com/office/word/2010/wordprocessingCanvas" xmlns:cx="http://schemas.microsoft.com/office/drawing/2014/chartex" xmlns:cx1="http://schemas.microsoft.com/office/drawing/2015/9/8/chartex" xmlns:cx2="http://schemas.microsoft.com/office/drawing/2015/10/21/chartex" xmlns:cx3="http://schemas.microsoft.com/office/drawing/2016/5/9/chartex" xmlns:cx4="http://schemas.microsoft.com/office/drawing/2016/5/10/chartex" xmlns:cx5="http://schemas.microsoft.com/office/drawing/2016/5/11/chartex" xmlns:cx6="http://schemas.microsoft.com/office/drawing/2016/5/12/chartex" xmlns:cx7="http://schemas.microsoft.com/office/drawing/2016/5/13/chartex" xmlns:cx8="http://schemas.microsoft.com/office/drawing/2016/5/14/chartex" xmlns:mc="http://schemas.openxmlformats.org/markup-compatibility/2006" xmlns:aink="http://schemas.microsoft.com/office/drawing/2016/ink" xmlns:am3d="http://schemas.microsoft.com/office/drawing/2017/model3d" xmlns:o="urn:schemas-microsoft-com:office:office" xmlns:r="http://schemas.openxmlformats.org/officeDocument/2006/relationships" xmlns:m="http://schemas.openxmlformats.org/officeDocument/2006/math" xmlns:v="urn:schemas-microsoft-com:vml" xmlns:wp14="http://schemas.microsoft.com/office/word/2010/wordprocessingDrawing" xmlns:wp="http://schemas.openxmlformats.org/drawingml/2006/wordprocessingDrawing" xmlns:w10="urn:schemas-microsoft-com:office:word" xmlns:w="http://schemas.openxmlformats.org/wordprocessingml/2006/main" xmlns:w14="http://schemas.microsoft.com/office/word/2010/wordml" xmlns:w15="http://schemas.microsoft.com/office/word/2012/wordml" xmlns:w16cid="http://schemas.microsoft.com/office/word/2016/wordml/cid" xmlns:w16se="http://schemas.microsoft.com/office/word/2015/wordml/symex" xmlns:wpg="http://schemas.microsoft.com/office/word/2010/wordprocessingGroup" xmlns:wpi="http://schemas.microsoft.com/office/word/2010/wordprocessingInk" xmlns:wne="http://schemas.microsoft.com/office/word/2006/wordml" xmlns:wps="http://schemas.microsoft.com/office/word/2010/wordprocessingShape" mc:Ignorable="w14 w15 w16se w16cid wp14">
   <w:p>
     <w:pPr>
-      <w:pStyle w:val="Kopfzeile"/>
+      <w:pStyle w:val="Header"/>
     </w:pPr>
   </w:p>
 </w:hdr>
 </file>
 
 <file path=word/header3.xml><?xml version="1.0" encoding="utf-8"?>
-<w:hdr xmlns:wpc="http://schemas.microsoft.com/office/word/2010/wordprocessingCanvas" xmlns:cx="http://schemas.microsoft.com/office/drawing/2014/chartex" xmlns:cx1="http://schemas.microsoft.com/office/drawing/2015/9/8/chartex" xmlns:mc="http://schemas.openxmlformats.org/markup-compatibility/2006" xmlns:o="urn:schemas-microsoft-com:office:office" xmlns:r="http://schemas.openxmlformats.org/officeDocument/2006/relationships" xmlns:m="http://schemas.openxmlformats.org/officeDocument/2006/math" xmlns:v="urn:schemas-microsoft-com:vml" xmlns:wp14="http://schemas.microsoft.com/office/word/2010/wordprocessingDrawing" xmlns:wp="http://schemas.openxmlformats.org/drawingml/2006/wordprocessingDrawing" xmlns:w10="urn:schemas-microsoft-com:office:word" xmlns:w="http://schemas.openxmlformats.org/wordprocessingml/2006/main" xmlns:w14="http://schemas.microsoft.com/office/word/2010/wordml" xmlns:w15="http://schemas.microsoft.com/office/word/2012/wordml" xmlns:w16se="http://schemas.microsoft.com/office/word/2015/wordml/symex" xmlns:wpg="http://schemas.microsoft.com/office/word/2010/wordprocessingGroup" xmlns:wpi="http://schemas.microsoft.com/office/word/2010/wordprocessingInk" xmlns:wne="http://schemas.microsoft.com/office/word/2006/wordml" xmlns:wps="http://schemas.microsoft.com/office/word/2010/wordprocessingShape" mc:Ignorable="w14 w15 w16se wp14">
+<w:hdr xmlns:wpc="http://schemas.microsoft.com/office/word/2010/wordprocessingCanvas" xmlns:cx="http://schemas.microsoft.com/office/drawing/2014/chartex" xmlns:cx1="http://schemas.microsoft.com/office/drawing/2015/9/8/chartex" xmlns:cx2="http://schemas.microsoft.com/office/drawing/2015/10/21/chartex" xmlns:cx3="http://schemas.microsoft.com/office/drawing/2016/5/9/chartex" xmlns:cx4="http://schemas.microsoft.com/office/drawing/2016/5/10/chartex" xmlns:cx5="http://schemas.microsoft.com/office/drawing/2016/5/11/chartex" xmlns:cx6="http://schemas.microsoft.com/office/drawing/2016/5/12/chartex" xmlns:cx7="http://schemas.microsoft.com/office/drawing/2016/5/13/chartex" xmlns:cx8="http://schemas.microsoft.com/office/drawing/2016/5/14/chartex" xmlns:mc="http://schemas.openxmlformats.org/markup-compatibility/2006" xmlns:aink="http://schemas.microsoft.com/office/drawing/2016/ink" xmlns:am3d="http://schemas.microsoft.com/office/drawing/2017/model3d" xmlns:o="urn:schemas-microsoft-com:office:office" xmlns:r="http://schemas.openxmlformats.org/officeDocument/2006/relationships" xmlns:m="http://schemas.openxmlformats.org/officeDocument/2006/math" xmlns:v="urn:schemas-microsoft-com:vml" xmlns:wp14="http://schemas.microsoft.com/office/word/2010/wordprocessingDrawing" xmlns:wp="http://schemas.openxmlformats.org/drawingml/2006/wordprocessingDrawing" xmlns:w10="urn:schemas-microsoft-com:office:word" xmlns:w="http://schemas.openxmlformats.org/wordprocessingml/2006/main" xmlns:w14="http://schemas.microsoft.com/office/word/2010/wordml" xmlns:w15="http://schemas.microsoft.com/office/word/2012/wordml" xmlns:w16cid="http://schemas.microsoft.com/office/word/2016/wordml/cid" xmlns:w16se="http://schemas.microsoft.com/office/word/2015/wordml/symex" xmlns:wpg="http://schemas.microsoft.com/office/word/2010/wordprocessingGroup" xmlns:wpi="http://schemas.microsoft.com/office/word/2010/wordprocessingInk" xmlns:wne="http://schemas.microsoft.com/office/word/2006/wordml" xmlns:wps="http://schemas.microsoft.com/office/word/2010/wordprocessingShape" mc:Ignorable="w14 w15 w16se w16cid wp14">
   <w:p>
     <w:pPr>
-      <w:pStyle w:val="Kopfzeile"/>
+      <w:pStyle w:val="Header"/>
     </w:pPr>
   </w:p>
 </w:hdr>
 </file>
 
 <file path=word/numbering.xml><?xml version="1.0" encoding="utf-8"?>
-<w:numbering xmlns:wpc="http://schemas.microsoft.com/office/word/2010/wordprocessingCanvas" xmlns:cx="http://schemas.microsoft.com/office/drawing/2014/chartex" xmlns:cx1="http://schemas.microsoft.com/office/drawing/2015/9/8/chartex" xmlns:mc="http://schemas.openxmlformats.org/markup-compatibility/2006" xmlns:o="urn:schemas-microsoft-com:office:office" xmlns:r="http://schemas.openxmlformats.org/officeDocument/2006/relationships" xmlns:m="http://schemas.openxmlformats.org/officeDocument/2006/math" xmlns:v="urn:schemas-microsoft-com:vml" xmlns:wp14="http://schemas.microsoft.com/office/word/2010/wordprocessingDrawing" xmlns:wp="http://schemas.openxmlformats.org/drawingml/2006/wordprocessingDrawing" xmlns:w10="urn:schemas-microsoft-com:office:word" xmlns:w="http://schemas.openxmlformats.org/wordprocessingml/2006/main" xmlns:w14="http://schemas.microsoft.com/office/word/2010/wordml" xmlns:w15="http://schemas.microsoft.com/office/word/2012/wordml" xmlns:w16se="http://schemas.microsoft.com/office/word/2015/wordml/symex" xmlns:wpg="http://schemas.microsoft.com/office/word/2010/wordprocessingGroup" xmlns:wpi="http://schemas.microsoft.com/office/word/2010/wordprocessingInk" xmlns:wne="http://schemas.microsoft.com/office/word/2006/wordml" xmlns:wps="http://schemas.microsoft.com/office/word/2010/wordprocessingShape" mc:Ignorable="w14 w15 w16se wp14">
+<w:numbering xmlns:wpc="http://schemas.microsoft.com/office/word/2010/wordprocessingCanvas" xmlns:cx="http://schemas.microsoft.com/office/drawing/2014/chartex" xmlns:cx1="http://schemas.microsoft.com/office/drawing/2015/9/8/chartex" xmlns:cx2="http://schemas.microsoft.com/office/drawing/2015/10/21/chartex" xmlns:cx3="http://schemas.microsoft.com/office/drawing/2016/5/9/chartex" xmlns:cx4="http://schemas.microsoft.com/office/drawing/2016/5/10/chartex" xmlns:cx5="http://schemas.microsoft.com/office/drawing/2016/5/11/chartex" xmlns:cx6="http://schemas.microsoft.com/office/drawing/2016/5/12/chartex" xmlns:cx7="http://schemas.microsoft.com/office/drawing/2016/5/13/chartex" xmlns:cx8="http://schemas.microsoft.com/office/drawing/2016/5/14/chartex" xmlns:mc="http://schemas.openxmlformats.org/markup-compatibility/2006" xmlns:aink="http://schemas.microsoft.com/office/drawing/2016/ink" xmlns:am3d="http://schemas.microsoft.com/office/drawing/2017/model3d" xmlns:o="urn:schemas-microsoft-com:office:office" xmlns:r="http://schemas.openxmlformats.org/officeDocument/2006/relationships" xmlns:m="http://schemas.openxmlformats.org/officeDocument/2006/math" xmlns:v="urn:schemas-microsoft-com:vml" xmlns:wp14="http://schemas.microsoft.com/office/word/2010/wordprocessingDrawing" xmlns:wp="http://schemas.openxmlformats.org/drawingml/2006/wordprocessingDrawing" xmlns:w10="urn:schemas-microsoft-com:office:word" xmlns:w="http://schemas.openxmlformats.org/wordprocessingml/2006/main" xmlns:w14="http://schemas.microsoft.com/office/word/2010/wordml" xmlns:w15="http://schemas.microsoft.com/office/word/2012/wordml" xmlns:w16cid="http://schemas.microsoft.com/office/word/2016/wordml/cid" xmlns:w16se="http://schemas.microsoft.com/office/word/2015/wordml/symex" xmlns:wpg="http://schemas.microsoft.com/office/word/2010/wordprocessingGroup" xmlns:wpi="http://schemas.microsoft.com/office/word/2010/wordprocessingInk" xmlns:wne="http://schemas.microsoft.com/office/word/2006/wordml" xmlns:wps="http://schemas.microsoft.com/office/word/2010/wordprocessingShape" mc:Ignorable="w14 w15 w16se w16cid wp14">
   <w:abstractNum w:abstractNumId="0" w15:restartNumberingAfterBreak="0">
     <w:nsid w:val="111761EB"/>
     <w:multiLevelType w:val="hybridMultilevel"/>
@@ -8613,7 +8449,7 @@
 </file>
 
 <file path=word/styles.xml><?xml version="1.0" encoding="utf-8"?>
-<w:styles xmlns:mc="http://schemas.openxmlformats.org/markup-compatibility/2006" xmlns:r="http://schemas.openxmlformats.org/officeDocument/2006/relationships" xmlns:w="http://schemas.openxmlformats.org/wordprocessingml/2006/main" xmlns:w14="http://schemas.microsoft.com/office/word/2010/wordml" xmlns:w15="http://schemas.microsoft.com/office/word/2012/wordml" xmlns:w16se="http://schemas.microsoft.com/office/word/2015/wordml/symex" mc:Ignorable="w14 w15 w16se">
+<w:styles xmlns:mc="http://schemas.openxmlformats.org/markup-compatibility/2006" xmlns:r="http://schemas.openxmlformats.org/officeDocument/2006/relationships" xmlns:w="http://schemas.openxmlformats.org/wordprocessingml/2006/main" xmlns:w14="http://schemas.microsoft.com/office/word/2010/wordml" xmlns:w15="http://schemas.microsoft.com/office/word/2012/wordml" xmlns:w16cid="http://schemas.microsoft.com/office/word/2016/wordml/cid" xmlns:w16se="http://schemas.microsoft.com/office/word/2015/wordml/symex" mc:Ignorable="w14 w15 w16se w16cid">
   <w:docDefaults>
     <w:rPrDefault>
       <w:rPr>
@@ -8629,7 +8465,7 @@
       </w:pPr>
     </w:pPrDefault>
   </w:docDefaults>
-  <w:latentStyles w:defLockedState="0" w:defUIPriority="99" w:defSemiHidden="0" w:defUnhideWhenUsed="0" w:defQFormat="0" w:count="371">
+  <w:latentStyles w:defLockedState="0" w:defUIPriority="99" w:defSemiHidden="0" w:defUnhideWhenUsed="0" w:defQFormat="0" w:count="375">
     <w:lsdException w:name="Normal" w:uiPriority="0" w:qFormat="1"/>
     <w:lsdException w:name="heading 1" w:uiPriority="9" w:qFormat="1"/>
     <w:lsdException w:name="heading 2" w:semiHidden="1" w:uiPriority="9" w:unhideWhenUsed="1" w:qFormat="1"/>
@@ -8735,7 +8571,6 @@
     <w:lsdException w:name="HTML Sample" w:semiHidden="1" w:unhideWhenUsed="1"/>
     <w:lsdException w:name="HTML Typewriter" w:semiHidden="1" w:unhideWhenUsed="1"/>
     <w:lsdException w:name="HTML Variable" w:semiHidden="1" w:unhideWhenUsed="1"/>
-    <w:lsdException w:name="Normal Table" w:semiHidden="1" w:unhideWhenUsed="1"/>
     <w:lsdException w:name="annotation subject" w:semiHidden="1" w:unhideWhenUsed="1"/>
     <w:lsdException w:name="No List" w:semiHidden="1" w:unhideWhenUsed="1"/>
     <w:lsdException w:name="Outline List 1" w:semiHidden="1" w:unhideWhenUsed="1"/>
@@ -8779,10 +8614,8 @@
     <w:lsdException w:name="Table Elegant" w:semiHidden="1" w:unhideWhenUsed="1"/>
     <w:lsdException w:name="Table Professional" w:semiHidden="1" w:unhideWhenUsed="1"/>
     <w:lsdException w:name="Table Subtle 1" w:semiHidden="1" w:unhideWhenUsed="1"/>
-    <w:lsdException w:name="Table Subtle 2" w:semiHidden="1" w:unhideWhenUsed="1"/>
     <w:lsdException w:name="Table Web 1" w:semiHidden="1" w:unhideWhenUsed="1"/>
     <w:lsdException w:name="Table Web 2" w:semiHidden="1" w:unhideWhenUsed="1"/>
-    <w:lsdException w:name="Table Web 3" w:semiHidden="1" w:unhideWhenUsed="1"/>
     <w:lsdException w:name="Balloon Text" w:semiHidden="1" w:unhideWhenUsed="1"/>
     <w:lsdException w:name="Table Grid" w:uiPriority="39"/>
     <w:lsdException w:name="Table Theme" w:semiHidden="1" w:unhideWhenUsed="1"/>
@@ -9001,8 +8834,12 @@
     <w:lsdException w:name="List Table 5 Dark Accent 6" w:uiPriority="50"/>
     <w:lsdException w:name="List Table 6 Colorful Accent 6" w:uiPriority="51"/>
     <w:lsdException w:name="List Table 7 Colorful Accent 6" w:uiPriority="52"/>
+    <w:lsdException w:name="Mention" w:semiHidden="1" w:unhideWhenUsed="1"/>
+    <w:lsdException w:name="Smart Hyperlink" w:semiHidden="1" w:unhideWhenUsed="1"/>
+    <w:lsdException w:name="Hashtag" w:semiHidden="1" w:unhideWhenUsed="1"/>
+    <w:lsdException w:name="Unresolved Mention" w:semiHidden="1" w:unhideWhenUsed="1"/>
   </w:latentStyles>
-  <w:style w:type="paragraph" w:default="1" w:styleId="Standard">
+  <w:style w:type="paragraph" w:default="1" w:styleId="Normal">
     <w:name w:val="Normal"/>
     <w:qFormat/>
     <w:rsid w:val="00E66B3E"/>
@@ -9019,13 +8856,13 @@
       <w:lang w:eastAsia="de-DE"/>
     </w:rPr>
   </w:style>
-  <w:style w:type="character" w:default="1" w:styleId="Absatz-Standardschriftart">
+  <w:style w:type="character" w:default="1" w:styleId="DefaultParagraphFont">
     <w:name w:val="Default Paragraph Font"/>
     <w:uiPriority w:val="1"/>
     <w:semiHidden/>
     <w:unhideWhenUsed/>
   </w:style>
-  <w:style w:type="table" w:default="1" w:styleId="NormaleTabelle">
+  <w:style w:type="table" w:default="1" w:styleId="TableNormal">
     <w:name w:val="Normal Table"/>
     <w:uiPriority w:val="99"/>
     <w:semiHidden/>
@@ -9040,7 +8877,7 @@
       </w:tblCellMar>
     </w:tblPr>
   </w:style>
-  <w:style w:type="numbering" w:default="1" w:styleId="KeineListe">
+  <w:style w:type="numbering" w:default="1" w:styleId="NoList">
     <w:name w:val="No List"/>
     <w:uiPriority w:val="99"/>
     <w:semiHidden/>
@@ -9054,10 +8891,10 @@
       <w:u w:val="single"/>
     </w:rPr>
   </w:style>
-  <w:style w:type="paragraph" w:styleId="Kopfzeile">
+  <w:style w:type="paragraph" w:styleId="Header">
     <w:name w:val="header"/>
-    <w:basedOn w:val="Standard"/>
-    <w:link w:val="KopfzeileZchn"/>
+    <w:basedOn w:val="Normal"/>
+    <w:link w:val="HeaderChar"/>
     <w:uiPriority w:val="99"/>
     <w:unhideWhenUsed/>
     <w:rsid w:val="0071396D"/>
@@ -9068,10 +8905,10 @@
       </w:tabs>
     </w:pPr>
   </w:style>
-  <w:style w:type="character" w:customStyle="1" w:styleId="KopfzeileZchn">
-    <w:name w:val="Kopfzeile Zchn"/>
-    <w:basedOn w:val="Absatz-Standardschriftart"/>
-    <w:link w:val="Kopfzeile"/>
+  <w:style w:type="character" w:customStyle="1" w:styleId="HeaderChar">
+    <w:name w:val="Header Char"/>
+    <w:basedOn w:val="DefaultParagraphFont"/>
+    <w:link w:val="Header"/>
     <w:uiPriority w:val="99"/>
     <w:rsid w:val="0071396D"/>
     <w:rPr>
@@ -9081,10 +8918,10 @@
       <w:lang w:eastAsia="de-DE"/>
     </w:rPr>
   </w:style>
-  <w:style w:type="paragraph" w:styleId="Fuzeile">
+  <w:style w:type="paragraph" w:styleId="Footer">
     <w:name w:val="footer"/>
-    <w:basedOn w:val="Standard"/>
-    <w:link w:val="FuzeileZchn"/>
+    <w:basedOn w:val="Normal"/>
+    <w:link w:val="FooterChar"/>
     <w:uiPriority w:val="99"/>
     <w:unhideWhenUsed/>
     <w:rsid w:val="0071396D"/>
@@ -9095,10 +8932,10 @@
       </w:tabs>
     </w:pPr>
   </w:style>
-  <w:style w:type="character" w:customStyle="1" w:styleId="FuzeileZchn">
-    <w:name w:val="Fußzeile Zchn"/>
-    <w:basedOn w:val="Absatz-Standardschriftart"/>
-    <w:link w:val="Fuzeile"/>
+  <w:style w:type="character" w:customStyle="1" w:styleId="FooterChar">
+    <w:name w:val="Footer Char"/>
+    <w:basedOn w:val="DefaultParagraphFont"/>
+    <w:link w:val="Footer"/>
     <w:uiPriority w:val="99"/>
     <w:rsid w:val="0071396D"/>
     <w:rPr>
@@ -9108,9 +8945,9 @@
       <w:lang w:eastAsia="de-DE"/>
     </w:rPr>
   </w:style>
-  <w:style w:type="paragraph" w:styleId="Listenabsatz">
+  <w:style w:type="paragraph" w:styleId="ListParagraph">
     <w:name w:val="List Paragraph"/>
-    <w:basedOn w:val="Standard"/>
+    <w:basedOn w:val="Normal"/>
     <w:uiPriority w:val="34"/>
     <w:qFormat/>
     <w:rsid w:val="00DE5E2E"/>
@@ -9119,9 +8956,9 @@
       <w:contextualSpacing/>
     </w:pPr>
   </w:style>
-  <w:style w:type="character" w:styleId="BesuchterLink">
+  <w:style w:type="character" w:styleId="FollowedHyperlink">
     <w:name w:val="FollowedHyperlink"/>
-    <w:basedOn w:val="Absatz-Standardschriftart"/>
+    <w:basedOn w:val="DefaultParagraphFont"/>
     <w:uiPriority w:val="99"/>
     <w:semiHidden/>
     <w:unhideWhenUsed/>
@@ -9400,7 +9237,7 @@
 </file>
 
 <file path=customXml/itemProps1.xml><?xml version="1.0" encoding="utf-8"?>
-<ds:datastoreItem xmlns:ds="http://schemas.openxmlformats.org/officeDocument/2006/customXml" ds:itemID="{28A2CDE9-5055-46C4-877C-C10338122203}">
+<ds:datastoreItem xmlns:ds="http://schemas.openxmlformats.org/officeDocument/2006/customXml" ds:itemID="{EDF7660E-5E5E-41C4-801D-7B4C1BAD8D15}">
   <ds:schemaRefs>
     <ds:schemaRef ds:uri="http://schemas.openxmlformats.org/officeDocument/2006/bibliography"/>
   </ds:schemaRefs>

</xml_diff>

<commit_message>
small justifications to CV and German CV version
</commit_message>
<xml_diff>
--- a/CV.docx
+++ b/CV.docx
@@ -2799,18 +2799,105 @@
         </w:rPr>
         <w:t xml:space="preserve"> 12-18</w:t>
       </w:r>
-    </w:p>
-    <w:p>
-      <w:pPr>
-        <w:widowControl/>
-        <w:tabs>
-          <w:tab w:val="left" w:pos="576"/>
-          <w:tab w:val="left" w:pos="2835"/>
-        </w:tabs>
-        <w:rPr>
-          <w:rFonts w:asciiTheme="minorHAnsi" w:hAnsiTheme="minorHAnsi" w:cs="Estrangelo Edessa"/>
-          <w:sz w:val="22"/>
-          <w:szCs w:val="22"/>
+      <w:r>
+        <w:rPr>
+          <w:rFonts w:asciiTheme="minorHAnsi" w:hAnsiTheme="minorHAnsi" w:cs="Estrangelo Edessa"/>
+          <w:i/>
+          <w:sz w:val="22"/>
+          <w:szCs w:val="22"/>
+        </w:rPr>
+        <w:t xml:space="preserve"> </w:t>
+      </w:r>
+      <w:hyperlink r:id="rId13" w:history="1">
+        <w:r>
+          <w:rPr>
+            <w:rStyle w:val="Hyperlink"/>
+            <w:rFonts w:asciiTheme="minorHAnsi" w:hAnsiTheme="minorHAnsi" w:cs="Estrangelo Edessa"/>
+            <w:i/>
+            <w:color w:val="auto"/>
+            <w:sz w:val="22"/>
+            <w:szCs w:val="22"/>
+          </w:rPr>
+          <w:t xml:space="preserve">(Access </w:t>
+        </w:r>
+        <w:proofErr w:type="spellStart"/>
+        <w:r>
+          <w:rPr>
+            <w:rStyle w:val="Hyperlink"/>
+            <w:rFonts w:asciiTheme="minorHAnsi" w:hAnsiTheme="minorHAnsi" w:cs="Estrangelo Edessa"/>
+            <w:i/>
+            <w:color w:val="auto"/>
+            <w:sz w:val="22"/>
+            <w:szCs w:val="22"/>
+          </w:rPr>
+          <w:t>here</w:t>
+        </w:r>
+        <w:proofErr w:type="spellEnd"/>
+        <w:r>
+          <w:rPr>
+            <w:rStyle w:val="Hyperlink"/>
+            <w:rFonts w:asciiTheme="minorHAnsi" w:hAnsiTheme="minorHAnsi" w:cs="Estrangelo Edessa"/>
+            <w:i/>
+            <w:color w:val="auto"/>
+            <w:sz w:val="22"/>
+            <w:szCs w:val="22"/>
+          </w:rPr>
+          <w:t>)</w:t>
+        </w:r>
+      </w:hyperlink>
+    </w:p>
+    <w:p>
+      <w:pPr>
+        <w:pStyle w:val="ListParagraph"/>
+        <w:widowControl/>
+        <w:numPr>
+          <w:ilvl w:val="0"/>
+          <w:numId w:val="9"/>
+        </w:numPr>
+        <w:tabs>
+          <w:tab w:val="left" w:pos="576"/>
+          <w:tab w:val="left" w:pos="2835"/>
+        </w:tabs>
+        <w:rPr>
+          <w:rFonts w:asciiTheme="minorHAnsi" w:hAnsiTheme="minorHAnsi" w:cs="Estrangelo Edessa"/>
+          <w:sz w:val="22"/>
+          <w:szCs w:val="22"/>
+          <w:lang w:val="en-US"/>
+        </w:rPr>
+      </w:pPr>
+      <w:r>
+        <w:rPr>
+          <w:rFonts w:asciiTheme="minorHAnsi" w:hAnsiTheme="minorHAnsi" w:cs="Estrangelo Edessa"/>
+          <w:sz w:val="22"/>
+          <w:szCs w:val="22"/>
+          <w:lang w:val="en-US"/>
+        </w:rPr>
+        <w:t xml:space="preserve">Also featured in </w:t>
+      </w:r>
+      <w:proofErr w:type="spellStart"/>
+      <w:r>
+        <w:rPr>
+          <w:rFonts w:asciiTheme="minorHAnsi" w:hAnsiTheme="minorHAnsi" w:cs="Estrangelo Edessa"/>
+          <w:sz w:val="22"/>
+          <w:szCs w:val="22"/>
+          <w:lang w:val="en-US"/>
+        </w:rPr>
+        <w:t>Deutschlandfunk</w:t>
+      </w:r>
+      <w:proofErr w:type="spellEnd"/>
+    </w:p>
+    <w:p>
+      <w:pPr>
+        <w:widowControl/>
+        <w:tabs>
+          <w:tab w:val="left" w:pos="576"/>
+          <w:tab w:val="left" w:pos="2835"/>
+        </w:tabs>
+        <w:rPr>
+          <w:rFonts w:asciiTheme="minorHAnsi" w:hAnsiTheme="minorHAnsi" w:cs="Estrangelo Edessa"/>
+          <w:sz w:val="22"/>
+          <w:szCs w:val="22"/>
+          <w:lang w:val="en-US"/>
         </w:rPr>
       </w:pPr>
     </w:p>
@@ -2957,7 +3044,7 @@
         </w:rPr>
         <w:t xml:space="preserve"> Nr. 48/2020 </w:t>
       </w:r>
-      <w:hyperlink r:id="rId13" w:history="1">
+      <w:hyperlink r:id="rId14" w:history="1">
         <w:r>
           <w:rPr>
             <w:rStyle w:val="Hyperlink"/>
@@ -3186,7 +3273,7 @@
         </w:rPr>
         <w:t xml:space="preserve"> </w:t>
       </w:r>
-      <w:hyperlink r:id="rId14" w:history="1">
+      <w:hyperlink r:id="rId15" w:history="1">
         <w:r>
           <w:rPr>
             <w:rStyle w:val="Hyperlink"/>
@@ -3403,217 +3490,6 @@
         </w:rPr>
         <w:t xml:space="preserve"> </w:t>
       </w:r>
-      <w:hyperlink r:id="rId15" w:history="1">
-        <w:r>
-          <w:rPr>
-            <w:rStyle w:val="Hyperlink"/>
-            <w:rFonts w:asciiTheme="minorHAnsi" w:hAnsiTheme="minorHAnsi" w:cs="Estrangelo Edessa"/>
-            <w:color w:val="auto"/>
-            <w:sz w:val="22"/>
-            <w:szCs w:val="22"/>
-            <w:lang w:val="en-US"/>
-          </w:rPr>
-          <w:t>(Access here)</w:t>
-        </w:r>
-      </w:hyperlink>
-    </w:p>
-    <w:p>
-      <w:pPr>
-        <w:pStyle w:val="ListParagraph"/>
-        <w:widowControl/>
-        <w:numPr>
-          <w:ilvl w:val="0"/>
-          <w:numId w:val="3"/>
-        </w:numPr>
-        <w:tabs>
-          <w:tab w:val="left" w:pos="576"/>
-          <w:tab w:val="left" w:pos="2835"/>
-        </w:tabs>
-        <w:rPr>
-          <w:rFonts w:asciiTheme="minorHAnsi" w:hAnsiTheme="minorHAnsi" w:cs="Estrangelo Edessa"/>
-          <w:sz w:val="22"/>
-          <w:szCs w:val="22"/>
-        </w:rPr>
-      </w:pPr>
-      <w:r>
-        <w:rPr>
-          <w:rFonts w:asciiTheme="minorHAnsi" w:hAnsiTheme="minorHAnsi" w:cs="Estrangelo Edessa"/>
-          <w:sz w:val="22"/>
-          <w:szCs w:val="22"/>
-        </w:rPr>
-        <w:t xml:space="preserve">Also </w:t>
-      </w:r>
-      <w:proofErr w:type="spellStart"/>
-      <w:r>
-        <w:rPr>
-          <w:rFonts w:asciiTheme="minorHAnsi" w:hAnsiTheme="minorHAnsi" w:cs="Estrangelo Edessa"/>
-          <w:sz w:val="22"/>
-          <w:szCs w:val="22"/>
-        </w:rPr>
-        <w:t>featured</w:t>
-      </w:r>
-      <w:proofErr w:type="spellEnd"/>
-      <w:r>
-        <w:rPr>
-          <w:rFonts w:asciiTheme="minorHAnsi" w:hAnsiTheme="minorHAnsi" w:cs="Estrangelo Edessa"/>
-          <w:sz w:val="22"/>
-          <w:szCs w:val="22"/>
-        </w:rPr>
-        <w:t xml:space="preserve"> in Süddeutsche Zeitung, Deutschlandfunk, MDR, Radioeins RBB, Antenne Bayern, Bayern 5 aktuell, Business Insider Deutschland etc.</w:t>
-      </w:r>
-    </w:p>
-    <w:p>
-      <w:pPr>
-        <w:widowControl/>
-        <w:tabs>
-          <w:tab w:val="left" w:pos="576"/>
-          <w:tab w:val="left" w:pos="2835"/>
-        </w:tabs>
-        <w:rPr>
-          <w:rFonts w:asciiTheme="minorHAnsi" w:hAnsiTheme="minorHAnsi" w:cs="Estrangelo Edessa"/>
-          <w:sz w:val="22"/>
-          <w:szCs w:val="22"/>
-        </w:rPr>
-      </w:pPr>
-    </w:p>
-    <w:p>
-      <w:pPr>
-        <w:widowControl/>
-        <w:tabs>
-          <w:tab w:val="left" w:pos="576"/>
-          <w:tab w:val="left" w:pos="2835"/>
-        </w:tabs>
-        <w:rPr>
-          <w:rFonts w:asciiTheme="minorHAnsi" w:hAnsiTheme="minorHAnsi" w:cs="Estrangelo Edessa"/>
-          <w:sz w:val="22"/>
-          <w:szCs w:val="22"/>
-          <w:lang w:val="en-US"/>
-        </w:rPr>
-      </w:pPr>
-      <w:r>
-        <w:rPr>
-          <w:rFonts w:asciiTheme="minorHAnsi" w:hAnsiTheme="minorHAnsi" w:cs="Estrangelo Edessa"/>
-          <w:sz w:val="22"/>
-          <w:szCs w:val="22"/>
-          <w:lang w:val="en-US"/>
-        </w:rPr>
-        <w:t xml:space="preserve">“The </w:t>
-      </w:r>
-      <w:r>
-        <w:rPr>
-          <w:rFonts w:asciiTheme="minorHAnsi" w:hAnsiTheme="minorHAnsi" w:cs="Estrangelo Edessa"/>
-          <w:sz w:val="22"/>
-          <w:szCs w:val="22"/>
-          <w:lang w:val="en-US"/>
-        </w:rPr>
-        <w:t>Gender</w:t>
-      </w:r>
-      <w:r>
-        <w:rPr>
-          <w:rFonts w:asciiTheme="minorHAnsi" w:hAnsiTheme="minorHAnsi" w:cs="Estrangelo Edessa"/>
-          <w:sz w:val="22"/>
-          <w:szCs w:val="22"/>
-          <w:lang w:val="en-US"/>
-        </w:rPr>
-        <w:t xml:space="preserve"> </w:t>
-      </w:r>
-      <w:r>
-        <w:rPr>
-          <w:rFonts w:asciiTheme="minorHAnsi" w:hAnsiTheme="minorHAnsi" w:cs="Estrangelo Edessa"/>
-          <w:sz w:val="22"/>
-          <w:szCs w:val="22"/>
-          <w:lang w:val="en-US"/>
-        </w:rPr>
-        <w:t>Pay Gap Begins to Increase Sharply at Age 30</w:t>
-      </w:r>
-      <w:r>
-        <w:rPr>
-          <w:rFonts w:asciiTheme="minorHAnsi" w:hAnsiTheme="minorHAnsi" w:cs="Estrangelo Edessa"/>
-          <w:sz w:val="22"/>
-          <w:szCs w:val="22"/>
-          <w:lang w:val="en-US"/>
-        </w:rPr>
-        <w:t>”</w:t>
-      </w:r>
-    </w:p>
-    <w:p>
-      <w:pPr>
-        <w:widowControl/>
-        <w:tabs>
-          <w:tab w:val="left" w:pos="576"/>
-          <w:tab w:val="left" w:pos="2835"/>
-        </w:tabs>
-        <w:rPr>
-          <w:rFonts w:asciiTheme="minorHAnsi" w:hAnsiTheme="minorHAnsi" w:cs="Estrangelo Edessa"/>
-          <w:sz w:val="22"/>
-          <w:szCs w:val="22"/>
-          <w:lang w:val="en-US"/>
-        </w:rPr>
-      </w:pPr>
-      <w:r>
-        <w:rPr>
-          <w:rFonts w:asciiTheme="minorHAnsi" w:hAnsiTheme="minorHAnsi" w:cs="Estrangelo Edessa"/>
-          <w:sz w:val="22"/>
-          <w:szCs w:val="22"/>
-          <w:lang w:val="en-US"/>
-        </w:rPr>
-        <w:t xml:space="preserve">With Aline </w:t>
-      </w:r>
-      <w:proofErr w:type="spellStart"/>
-      <w:r>
-        <w:rPr>
-          <w:rFonts w:asciiTheme="minorHAnsi" w:hAnsiTheme="minorHAnsi" w:cs="Estrangelo Edessa"/>
-          <w:sz w:val="22"/>
-          <w:szCs w:val="22"/>
-          <w:lang w:val="en-US"/>
-        </w:rPr>
-        <w:t>Zucco</w:t>
-      </w:r>
-      <w:proofErr w:type="spellEnd"/>
-    </w:p>
-    <w:p>
-      <w:pPr>
-        <w:widowControl/>
-        <w:tabs>
-          <w:tab w:val="left" w:pos="576"/>
-          <w:tab w:val="left" w:pos="2835"/>
-        </w:tabs>
-        <w:rPr>
-          <w:rFonts w:asciiTheme="minorHAnsi" w:hAnsiTheme="minorHAnsi" w:cs="Estrangelo Edessa"/>
-          <w:sz w:val="22"/>
-          <w:szCs w:val="22"/>
-          <w:lang w:val="en-US"/>
-        </w:rPr>
-      </w:pPr>
-      <w:r>
-        <w:rPr>
-          <w:rFonts w:asciiTheme="minorHAnsi" w:hAnsiTheme="minorHAnsi" w:cs="Estrangelo Edessa"/>
-          <w:i/>
-          <w:sz w:val="22"/>
-          <w:szCs w:val="22"/>
-          <w:lang w:val="en-US"/>
-        </w:rPr>
-        <w:t>DIW Weekly Report 10/2020</w:t>
-      </w:r>
-      <w:r>
-        <w:rPr>
-          <w:rFonts w:asciiTheme="minorHAnsi" w:hAnsiTheme="minorHAnsi" w:cs="Estrangelo Edessa"/>
-          <w:i/>
-          <w:sz w:val="22"/>
-          <w:szCs w:val="22"/>
-          <w:lang w:val="en-US"/>
-        </w:rPr>
-        <w:t>: 75-82</w:t>
-      </w:r>
-      <w:r>
-        <w:rPr>
-          <w:rFonts w:asciiTheme="minorHAnsi" w:hAnsiTheme="minorHAnsi" w:cs="Estrangelo Edessa"/>
-          <w:sz w:val="22"/>
-          <w:szCs w:val="22"/>
-          <w:lang w:val="en-US"/>
-        </w:rPr>
-        <w:t xml:space="preserve"> </w:t>
-      </w:r>
       <w:hyperlink r:id="rId16" w:history="1">
         <w:r>
           <w:rPr>
@@ -3630,41 +3506,173 @@
     </w:p>
     <w:p>
       <w:pPr>
-        <w:widowControl/>
-        <w:tabs>
-          <w:tab w:val="left" w:pos="576"/>
-          <w:tab w:val="left" w:pos="2835"/>
-        </w:tabs>
-        <w:rPr>
-          <w:rFonts w:asciiTheme="minorHAnsi" w:hAnsiTheme="minorHAnsi" w:cs="Estrangelo Edessa"/>
-          <w:sz w:val="22"/>
-          <w:szCs w:val="22"/>
-          <w:lang w:val="en-US"/>
-        </w:rPr>
-      </w:pPr>
-    </w:p>
-    <w:p>
-      <w:pPr>
-        <w:widowControl/>
-        <w:tabs>
-          <w:tab w:val="left" w:pos="576"/>
-          <w:tab w:val="left" w:pos="2835"/>
-        </w:tabs>
-        <w:rPr>
-          <w:rFonts w:asciiTheme="minorHAnsi" w:hAnsiTheme="minorHAnsi" w:cs="Estrangelo Edessa"/>
-          <w:sz w:val="22"/>
-          <w:szCs w:val="22"/>
-          <w:lang w:val="en-US"/>
-        </w:rPr>
-      </w:pPr>
-    </w:p>
-    <w:p>
-      <w:pPr>
-        <w:widowControl/>
-        <w:tabs>
-          <w:tab w:val="left" w:pos="576"/>
-          <w:tab w:val="left" w:pos="2835"/>
-        </w:tabs>
+        <w:pStyle w:val="ListParagraph"/>
+        <w:widowControl/>
+        <w:numPr>
+          <w:ilvl w:val="0"/>
+          <w:numId w:val="3"/>
+        </w:numPr>
+        <w:tabs>
+          <w:tab w:val="left" w:pos="576"/>
+          <w:tab w:val="left" w:pos="2835"/>
+        </w:tabs>
+        <w:rPr>
+          <w:rFonts w:asciiTheme="minorHAnsi" w:hAnsiTheme="minorHAnsi" w:cs="Estrangelo Edessa"/>
+          <w:sz w:val="22"/>
+          <w:szCs w:val="22"/>
+        </w:rPr>
+      </w:pPr>
+      <w:r>
+        <w:rPr>
+          <w:rFonts w:asciiTheme="minorHAnsi" w:hAnsiTheme="minorHAnsi" w:cs="Estrangelo Edessa"/>
+          <w:sz w:val="22"/>
+          <w:szCs w:val="22"/>
+        </w:rPr>
+        <w:t xml:space="preserve">Also </w:t>
+      </w:r>
+      <w:proofErr w:type="spellStart"/>
+      <w:r>
+        <w:rPr>
+          <w:rFonts w:asciiTheme="minorHAnsi" w:hAnsiTheme="minorHAnsi" w:cs="Estrangelo Edessa"/>
+          <w:sz w:val="22"/>
+          <w:szCs w:val="22"/>
+        </w:rPr>
+        <w:t>featured</w:t>
+      </w:r>
+      <w:proofErr w:type="spellEnd"/>
+      <w:r>
+        <w:rPr>
+          <w:rFonts w:asciiTheme="minorHAnsi" w:hAnsiTheme="minorHAnsi" w:cs="Estrangelo Edessa"/>
+          <w:sz w:val="22"/>
+          <w:szCs w:val="22"/>
+        </w:rPr>
+        <w:t xml:space="preserve"> in Süddeutsche Zeitung, Deutschlandfunk, MDR, Radioeins RBB, Antenne Bayern, Bayern 5 aktuell, Business Insider Deutschland etc.</w:t>
+      </w:r>
+    </w:p>
+    <w:p>
+      <w:pPr>
+        <w:widowControl/>
+        <w:tabs>
+          <w:tab w:val="left" w:pos="576"/>
+          <w:tab w:val="left" w:pos="2835"/>
+        </w:tabs>
+        <w:rPr>
+          <w:rFonts w:asciiTheme="minorHAnsi" w:hAnsiTheme="minorHAnsi" w:cs="Estrangelo Edessa"/>
+          <w:sz w:val="22"/>
+          <w:szCs w:val="22"/>
+        </w:rPr>
+      </w:pPr>
+    </w:p>
+    <w:p>
+      <w:pPr>
+        <w:widowControl/>
+        <w:tabs>
+          <w:tab w:val="left" w:pos="576"/>
+          <w:tab w:val="left" w:pos="2835"/>
+        </w:tabs>
+        <w:rPr>
+          <w:rFonts w:asciiTheme="minorHAnsi" w:hAnsiTheme="minorHAnsi" w:cs="Estrangelo Edessa"/>
+          <w:sz w:val="22"/>
+          <w:szCs w:val="22"/>
+          <w:lang w:val="en-US"/>
+        </w:rPr>
+      </w:pPr>
+      <w:r>
+        <w:rPr>
+          <w:rFonts w:asciiTheme="minorHAnsi" w:hAnsiTheme="minorHAnsi" w:cs="Estrangelo Edessa"/>
+          <w:sz w:val="22"/>
+          <w:szCs w:val="22"/>
+          <w:lang w:val="en-US"/>
+        </w:rPr>
+        <w:t xml:space="preserve">“The </w:t>
+      </w:r>
+      <w:r>
+        <w:rPr>
+          <w:rFonts w:asciiTheme="minorHAnsi" w:hAnsiTheme="minorHAnsi" w:cs="Estrangelo Edessa"/>
+          <w:sz w:val="22"/>
+          <w:szCs w:val="22"/>
+          <w:lang w:val="en-US"/>
+        </w:rPr>
+        <w:t>Gender</w:t>
+      </w:r>
+      <w:r>
+        <w:rPr>
+          <w:rFonts w:asciiTheme="minorHAnsi" w:hAnsiTheme="minorHAnsi" w:cs="Estrangelo Edessa"/>
+          <w:sz w:val="22"/>
+          <w:szCs w:val="22"/>
+          <w:lang w:val="en-US"/>
+        </w:rPr>
+        <w:t xml:space="preserve"> </w:t>
+      </w:r>
+      <w:r>
+        <w:rPr>
+          <w:rFonts w:asciiTheme="minorHAnsi" w:hAnsiTheme="minorHAnsi" w:cs="Estrangelo Edessa"/>
+          <w:sz w:val="22"/>
+          <w:szCs w:val="22"/>
+          <w:lang w:val="en-US"/>
+        </w:rPr>
+        <w:t>Pay Gap Begins to Increase Sharply at Age 30</w:t>
+      </w:r>
+      <w:r>
+        <w:rPr>
+          <w:rFonts w:asciiTheme="minorHAnsi" w:hAnsiTheme="minorHAnsi" w:cs="Estrangelo Edessa"/>
+          <w:sz w:val="22"/>
+          <w:szCs w:val="22"/>
+          <w:lang w:val="en-US"/>
+        </w:rPr>
+        <w:t>”</w:t>
+      </w:r>
+    </w:p>
+    <w:p>
+      <w:pPr>
+        <w:widowControl/>
+        <w:tabs>
+          <w:tab w:val="left" w:pos="576"/>
+          <w:tab w:val="left" w:pos="2835"/>
+        </w:tabs>
+        <w:rPr>
+          <w:rFonts w:asciiTheme="minorHAnsi" w:hAnsiTheme="minorHAnsi" w:cs="Estrangelo Edessa"/>
+          <w:sz w:val="22"/>
+          <w:szCs w:val="22"/>
+          <w:lang w:val="en-US"/>
+        </w:rPr>
+      </w:pPr>
+      <w:r>
+        <w:rPr>
+          <w:rFonts w:asciiTheme="minorHAnsi" w:hAnsiTheme="minorHAnsi" w:cs="Estrangelo Edessa"/>
+          <w:sz w:val="22"/>
+          <w:szCs w:val="22"/>
+          <w:lang w:val="en-US"/>
+        </w:rPr>
+        <w:t xml:space="preserve">With Aline </w:t>
+      </w:r>
+      <w:proofErr w:type="spellStart"/>
+      <w:r>
+        <w:rPr>
+          <w:rFonts w:asciiTheme="minorHAnsi" w:hAnsiTheme="minorHAnsi" w:cs="Estrangelo Edessa"/>
+          <w:sz w:val="22"/>
+          <w:szCs w:val="22"/>
+          <w:lang w:val="en-US"/>
+        </w:rPr>
+        <w:t>Zucco</w:t>
+      </w:r>
+      <w:proofErr w:type="spellEnd"/>
+    </w:p>
+    <w:p>
+      <w:pPr>
+        <w:widowControl/>
+        <w:tabs>
+          <w:tab w:val="left" w:pos="576"/>
+          <w:tab w:val="left" w:pos="2835"/>
+        </w:tabs>
+        <w:rPr>
+          <w:rFonts w:asciiTheme="minorHAnsi" w:hAnsiTheme="minorHAnsi" w:cs="Estrangelo Edessa"/>
+          <w:sz w:val="22"/>
+          <w:szCs w:val="22"/>
+          <w:lang w:val="en-US"/>
+        </w:rPr>
+      </w:pPr>
+      <w:r>
         <w:rPr>
           <w:rFonts w:asciiTheme="minorHAnsi" w:hAnsiTheme="minorHAnsi" w:cs="Estrangelo Edessa"/>
           <w:i/>
@@ -3672,25 +3680,9 @@
           <w:szCs w:val="22"/>
           <w:lang w:val="en-US"/>
         </w:rPr>
-      </w:pPr>
-      <w:r>
-        <w:rPr>
-          <w:rFonts w:ascii="Cambria" w:hAnsi="Cambria" w:cs="Estrangelo Edessa"/>
-          <w:b/>
-          <w:sz w:val="22"/>
-          <w:szCs w:val="22"/>
-          <w:lang w:val="en-US"/>
-        </w:rPr>
-        <w:t>WRITE UPS FOR POLICY/ OTHER TRANSFER</w:t>
-      </w:r>
-    </w:p>
-    <w:p>
-      <w:pPr>
-        <w:widowControl/>
-        <w:tabs>
-          <w:tab w:val="left" w:pos="576"/>
-          <w:tab w:val="left" w:pos="2835"/>
-        </w:tabs>
+        <w:t>DIW Weekly Report 10/2020</w:t>
+      </w:r>
+      <w:r>
         <w:rPr>
           <w:rFonts w:asciiTheme="minorHAnsi" w:hAnsiTheme="minorHAnsi" w:cs="Estrangelo Edessa"/>
           <w:i/>
@@ -3698,47 +3690,17 @@
           <w:szCs w:val="22"/>
           <w:lang w:val="en-US"/>
         </w:rPr>
-      </w:pPr>
-    </w:p>
-    <w:p>
-      <w:pPr>
-        <w:widowControl/>
-        <w:tabs>
-          <w:tab w:val="left" w:pos="576"/>
-          <w:tab w:val="left" w:pos="2835"/>
-        </w:tabs>
-        <w:rPr>
-          <w:rFonts w:asciiTheme="minorHAnsi" w:hAnsiTheme="minorHAnsi" w:cs="Estrangelo Edessa"/>
-          <w:i/>
-          <w:sz w:val="22"/>
-          <w:szCs w:val="22"/>
-          <w:lang w:val="en-US"/>
-        </w:rPr>
-      </w:pPr>
-      <w:r>
-        <w:rPr>
-          <w:rFonts w:asciiTheme="minorHAnsi" w:hAnsiTheme="minorHAnsi" w:cs="Estrangelo Edessa"/>
-          <w:i/>
-          <w:sz w:val="22"/>
-          <w:szCs w:val="22"/>
-          <w:lang w:val="en-US"/>
-        </w:rPr>
-        <w:t>BSE Berlin School of Economics: Insights on the Corona Crisis</w:t>
-      </w:r>
-    </w:p>
-    <w:p>
-      <w:pPr>
-        <w:widowControl/>
-        <w:tabs>
-          <w:tab w:val="left" w:pos="576"/>
-          <w:tab w:val="left" w:pos="2835"/>
-        </w:tabs>
-        <w:rPr>
-          <w:rFonts w:asciiTheme="minorHAnsi" w:hAnsiTheme="minorHAnsi" w:cs="Estrangelo Edessa"/>
-          <w:sz w:val="22"/>
-          <w:szCs w:val="22"/>
-        </w:rPr>
-      </w:pPr>
+        <w:t>: 75-82</w:t>
+      </w:r>
+      <w:r>
+        <w:rPr>
+          <w:rFonts w:asciiTheme="minorHAnsi" w:hAnsiTheme="minorHAnsi" w:cs="Estrangelo Edessa"/>
+          <w:sz w:val="22"/>
+          <w:szCs w:val="22"/>
+          <w:lang w:val="en-US"/>
+        </w:rPr>
+        <w:t xml:space="preserve"> </w:t>
+      </w:r>
       <w:hyperlink r:id="rId17" w:history="1">
         <w:r>
           <w:rPr>
@@ -3747,144 +3709,78 @@
             <w:color w:val="auto"/>
             <w:sz w:val="22"/>
             <w:szCs w:val="22"/>
+            <w:lang w:val="en-US"/>
           </w:rPr>
-          <w:t xml:space="preserve">Write </w:t>
+          <w:t>(Access here)</w:t>
         </w:r>
-        <w:proofErr w:type="spellStart"/>
-        <w:r>
-          <w:rPr>
-            <w:rStyle w:val="Hyperlink"/>
-            <w:rFonts w:asciiTheme="minorHAnsi" w:hAnsiTheme="minorHAnsi" w:cs="Estrangelo Edessa"/>
-            <w:color w:val="auto"/>
-            <w:sz w:val="22"/>
-            <w:szCs w:val="22"/>
-          </w:rPr>
-          <w:t>up</w:t>
-        </w:r>
-        <w:proofErr w:type="spellEnd"/>
       </w:hyperlink>
-      <w:r>
-        <w:rPr>
-          <w:rFonts w:asciiTheme="minorHAnsi" w:hAnsiTheme="minorHAnsi" w:cs="Estrangelo Edessa"/>
-          <w:sz w:val="22"/>
-          <w:szCs w:val="22"/>
-        </w:rPr>
-        <w:t xml:space="preserve"> </w:t>
-      </w:r>
-      <w:proofErr w:type="spellStart"/>
-      <w:r>
-        <w:rPr>
-          <w:rFonts w:asciiTheme="minorHAnsi" w:hAnsiTheme="minorHAnsi" w:cs="Estrangelo Edessa"/>
-          <w:sz w:val="22"/>
-          <w:szCs w:val="22"/>
-        </w:rPr>
-        <w:t>of</w:t>
-      </w:r>
-      <w:proofErr w:type="spellEnd"/>
-      <w:r>
-        <w:rPr>
-          <w:rFonts w:asciiTheme="minorHAnsi" w:hAnsiTheme="minorHAnsi" w:cs="Estrangelo Edessa"/>
-          <w:sz w:val="22"/>
-          <w:szCs w:val="22"/>
-        </w:rPr>
-        <w:t xml:space="preserve"> </w:t>
-      </w:r>
-      <w:proofErr w:type="spellStart"/>
-      <w:r>
-        <w:rPr>
-          <w:rFonts w:asciiTheme="minorHAnsi" w:hAnsiTheme="minorHAnsi" w:cs="Estrangelo Edessa"/>
-          <w:sz w:val="22"/>
-          <w:szCs w:val="22"/>
-        </w:rPr>
-        <w:t>our</w:t>
-      </w:r>
-      <w:proofErr w:type="spellEnd"/>
-      <w:r>
-        <w:rPr>
-          <w:rFonts w:asciiTheme="minorHAnsi" w:hAnsiTheme="minorHAnsi" w:cs="Estrangelo Edessa"/>
-          <w:sz w:val="22"/>
-          <w:szCs w:val="22"/>
-        </w:rPr>
-        <w:t xml:space="preserve"> ifo Schnelldienst Digital “Starke Erwartungsreaktionen auf Angela Merkels </w:t>
-      </w:r>
-      <w:proofErr w:type="spellStart"/>
-      <w:r>
-        <w:rPr>
-          <w:rFonts w:asciiTheme="minorHAnsi" w:hAnsiTheme="minorHAnsi" w:cs="Estrangelo Edessa"/>
-          <w:sz w:val="22"/>
-          <w:szCs w:val="22"/>
-        </w:rPr>
-        <w:t>Covid</w:t>
-      </w:r>
-      <w:proofErr w:type="spellEnd"/>
-      <w:r>
-        <w:rPr>
-          <w:rFonts w:asciiTheme="minorHAnsi" w:hAnsiTheme="minorHAnsi" w:cs="Estrangelo Edessa"/>
-          <w:sz w:val="22"/>
-          <w:szCs w:val="22"/>
-        </w:rPr>
-        <w:t xml:space="preserve"> Erklärungen” </w:t>
-      </w:r>
-    </w:p>
-    <w:p>
-      <w:pPr>
-        <w:widowControl/>
-        <w:tabs>
-          <w:tab w:val="left" w:pos="576"/>
-          <w:tab w:val="left" w:pos="2835"/>
-        </w:tabs>
-        <w:rPr>
-          <w:rFonts w:asciiTheme="minorHAnsi" w:hAnsiTheme="minorHAnsi" w:cs="Estrangelo Edessa"/>
-          <w:sz w:val="22"/>
-          <w:szCs w:val="22"/>
-        </w:rPr>
-      </w:pPr>
-      <w:proofErr w:type="spellStart"/>
-      <w:r>
-        <w:rPr>
-          <w:rFonts w:asciiTheme="minorHAnsi" w:hAnsiTheme="minorHAnsi" w:cs="Estrangelo Edessa"/>
-          <w:sz w:val="22"/>
-          <w:szCs w:val="22"/>
-        </w:rPr>
-        <w:t>With</w:t>
-      </w:r>
-      <w:proofErr w:type="spellEnd"/>
-      <w:r>
-        <w:rPr>
-          <w:rFonts w:asciiTheme="minorHAnsi" w:hAnsiTheme="minorHAnsi" w:cs="Estrangelo Edessa"/>
-          <w:sz w:val="22"/>
-          <w:szCs w:val="22"/>
-        </w:rPr>
-        <w:t xml:space="preserve"> Peter </w:t>
-      </w:r>
-      <w:proofErr w:type="spellStart"/>
-      <w:r>
-        <w:rPr>
-          <w:rFonts w:asciiTheme="minorHAnsi" w:hAnsiTheme="minorHAnsi" w:cs="Estrangelo Edessa"/>
-          <w:sz w:val="22"/>
-          <w:szCs w:val="22"/>
-        </w:rPr>
-        <w:t>Haan</w:t>
-      </w:r>
-      <w:proofErr w:type="spellEnd"/>
-      <w:r>
-        <w:rPr>
-          <w:rFonts w:asciiTheme="minorHAnsi" w:hAnsiTheme="minorHAnsi" w:cs="Estrangelo Edessa"/>
-          <w:sz w:val="22"/>
-          <w:szCs w:val="22"/>
-        </w:rPr>
-        <w:t>, Andreas Peichl, Joachim Winter and Georg Weizsäcker</w:t>
-      </w:r>
-    </w:p>
-    <w:p>
-      <w:pPr>
-        <w:widowControl/>
-        <w:tabs>
-          <w:tab w:val="left" w:pos="576"/>
-          <w:tab w:val="left" w:pos="2835"/>
-        </w:tabs>
-        <w:rPr>
-          <w:rFonts w:asciiTheme="minorHAnsi" w:hAnsiTheme="minorHAnsi" w:cs="Estrangelo Edessa"/>
+    </w:p>
+    <w:p>
+      <w:pPr>
+        <w:widowControl/>
+        <w:tabs>
+          <w:tab w:val="left" w:pos="576"/>
+          <w:tab w:val="left" w:pos="2835"/>
+        </w:tabs>
+        <w:rPr>
+          <w:rFonts w:asciiTheme="minorHAnsi" w:hAnsiTheme="minorHAnsi" w:cs="Estrangelo Edessa"/>
+          <w:sz w:val="22"/>
+          <w:szCs w:val="22"/>
+          <w:lang w:val="en-US"/>
+        </w:rPr>
+      </w:pPr>
+    </w:p>
+    <w:p>
+      <w:pPr>
+        <w:widowControl/>
+        <w:tabs>
+          <w:tab w:val="left" w:pos="576"/>
+          <w:tab w:val="left" w:pos="2835"/>
+        </w:tabs>
+        <w:rPr>
+          <w:rFonts w:asciiTheme="minorHAnsi" w:hAnsiTheme="minorHAnsi" w:cs="Estrangelo Edessa"/>
+          <w:sz w:val="22"/>
+          <w:szCs w:val="22"/>
+          <w:lang w:val="en-US"/>
+        </w:rPr>
+      </w:pPr>
+    </w:p>
+    <w:p>
+      <w:pPr>
+        <w:widowControl/>
+        <w:tabs>
+          <w:tab w:val="left" w:pos="576"/>
+          <w:tab w:val="left" w:pos="2835"/>
+        </w:tabs>
+        <w:rPr>
+          <w:rFonts w:asciiTheme="minorHAnsi" w:hAnsiTheme="minorHAnsi" w:cs="Estrangelo Edessa"/>
+          <w:i/>
+          <w:sz w:val="22"/>
+          <w:szCs w:val="22"/>
+          <w:lang w:val="en-US"/>
+        </w:rPr>
+      </w:pPr>
+      <w:r>
+        <w:rPr>
+          <w:rFonts w:ascii="Cambria" w:hAnsi="Cambria" w:cs="Estrangelo Edessa"/>
+          <w:b/>
+          <w:sz w:val="22"/>
+          <w:szCs w:val="22"/>
+          <w:lang w:val="en-US"/>
+        </w:rPr>
+        <w:t>WRITE UPS FOR POLICY/ OTHER TRANSFER</w:t>
+      </w:r>
+    </w:p>
+    <w:p>
+      <w:pPr>
+        <w:widowControl/>
+        <w:tabs>
+          <w:tab w:val="left" w:pos="576"/>
+          <w:tab w:val="left" w:pos="2835"/>
+        </w:tabs>
+        <w:rPr>
+          <w:rFonts w:asciiTheme="minorHAnsi" w:hAnsiTheme="minorHAnsi" w:cs="Estrangelo Edessa"/>
+          <w:i/>
           <w:sz w:val="22"/>
           <w:szCs w:val="22"/>
           <w:lang w:val="en-US"/>
@@ -3996,31 +3892,7 @@
           <w:sz w:val="22"/>
           <w:szCs w:val="22"/>
         </w:rPr>
-        <w:t xml:space="preserve"> DIW Aktuell „Systemrelevant aber dennoch kaum anerkannt“ (in German)</w:t>
-      </w:r>
-    </w:p>
-    <w:p>
-      <w:pPr>
-        <w:widowControl/>
-        <w:tabs>
-          <w:tab w:val="left" w:pos="576"/>
-          <w:tab w:val="left" w:pos="2835"/>
-        </w:tabs>
-        <w:rPr>
-          <w:rFonts w:asciiTheme="minorHAnsi" w:hAnsiTheme="minorHAnsi" w:cs="Estrangelo Edessa"/>
-          <w:sz w:val="22"/>
-          <w:szCs w:val="22"/>
-          <w:lang w:val="en-US"/>
-        </w:rPr>
-      </w:pPr>
-      <w:r>
-        <w:rPr>
-          <w:rFonts w:asciiTheme="minorHAnsi" w:hAnsiTheme="minorHAnsi" w:cs="Estrangelo Edessa"/>
-          <w:sz w:val="22"/>
-          <w:szCs w:val="22"/>
-          <w:lang w:val="en-US"/>
-        </w:rPr>
-        <w:t xml:space="preserve">With Josefine </w:t>
+        <w:t xml:space="preserve"> ifo Schnelldienst Digital “Starke Erwartungsreaktionen auf Angela Merkels </w:t>
       </w:r>
       <w:proofErr w:type="spellStart"/>
       <w:r>
@@ -4028,9 +3900,8 @@
           <w:rFonts w:asciiTheme="minorHAnsi" w:hAnsiTheme="minorHAnsi" w:cs="Estrangelo Edessa"/>
           <w:sz w:val="22"/>
           <w:szCs w:val="22"/>
-          <w:lang w:val="en-US"/>
-        </w:rPr>
-        <w:t>Koebe</w:t>
+        </w:rPr>
+        <w:t>Covid</w:t>
       </w:r>
       <w:proofErr w:type="spellEnd"/>
       <w:r>
@@ -4038,9 +3909,32 @@
           <w:rFonts w:asciiTheme="minorHAnsi" w:hAnsiTheme="minorHAnsi" w:cs="Estrangelo Edessa"/>
           <w:sz w:val="22"/>
           <w:szCs w:val="22"/>
-          <w:lang w:val="en-US"/>
-        </w:rPr>
-        <w:t xml:space="preserve">, Claire </w:t>
+        </w:rPr>
+        <w:t xml:space="preserve"> Erklärungen” </w:t>
+      </w:r>
+    </w:p>
+    <w:p>
+      <w:pPr>
+        <w:widowControl/>
+        <w:tabs>
+          <w:tab w:val="left" w:pos="576"/>
+          <w:tab w:val="left" w:pos="2835"/>
+        </w:tabs>
+        <w:rPr>
+          <w:rFonts w:asciiTheme="minorHAnsi" w:hAnsiTheme="minorHAnsi" w:cs="Estrangelo Edessa"/>
+          <w:sz w:val="22"/>
+          <w:szCs w:val="22"/>
+          <w:lang w:val="en-US"/>
+        </w:rPr>
+      </w:pPr>
+      <w:r>
+        <w:rPr>
+          <w:rFonts w:asciiTheme="minorHAnsi" w:hAnsiTheme="minorHAnsi" w:cs="Estrangelo Edessa"/>
+          <w:sz w:val="22"/>
+          <w:szCs w:val="22"/>
+          <w:lang w:val="en-US"/>
+        </w:rPr>
+        <w:t xml:space="preserve">With Peter </w:t>
       </w:r>
       <w:proofErr w:type="spellStart"/>
       <w:r>
@@ -4050,7 +3944,7 @@
           <w:szCs w:val="22"/>
           <w:lang w:val="en-US"/>
         </w:rPr>
-        <w:t>Samtleben</w:t>
+        <w:t>Haan</w:t>
       </w:r>
       <w:proofErr w:type="spellEnd"/>
       <w:r>
@@ -4060,7 +3954,7 @@
           <w:szCs w:val="22"/>
           <w:lang w:val="en-US"/>
         </w:rPr>
-        <w:t xml:space="preserve"> and Aline </w:t>
+        <w:t xml:space="preserve">, Andreas </w:t>
       </w:r>
       <w:proofErr w:type="spellStart"/>
       <w:r>
@@ -4070,7 +3964,7 @@
           <w:szCs w:val="22"/>
           <w:lang w:val="en-US"/>
         </w:rPr>
-        <w:t>Zucco</w:t>
+        <w:t>Peichl</w:t>
       </w:r>
       <w:proofErr w:type="spellEnd"/>
       <w:r>
@@ -4080,8 +3974,19 @@
           <w:szCs w:val="22"/>
           <w:lang w:val="en-US"/>
         </w:rPr>
-        <w:t xml:space="preserve"> </w:t>
-      </w:r>
+        <w:t xml:space="preserve">, Joachim Winter and Georg </w:t>
+      </w:r>
+      <w:proofErr w:type="spellStart"/>
+      <w:r>
+        <w:rPr>
+          <w:rFonts w:asciiTheme="minorHAnsi" w:hAnsiTheme="minorHAnsi" w:cs="Estrangelo Edessa"/>
+          <w:sz w:val="22"/>
+          <w:szCs w:val="22"/>
+          <w:lang w:val="en-US"/>
+        </w:rPr>
+        <w:t>Weizsäcker</w:t>
+      </w:r>
+      <w:proofErr w:type="spellEnd"/>
     </w:p>
     <w:p>
       <w:pPr>
@@ -4110,6 +4015,7 @@
           <w:i/>
           <w:sz w:val="22"/>
           <w:szCs w:val="22"/>
+          <w:lang w:val="en-US"/>
         </w:rPr>
       </w:pPr>
       <w:r>
@@ -4118,8 +4024,9 @@
           <w:i/>
           <w:sz w:val="22"/>
           <w:szCs w:val="22"/>
-        </w:rPr>
-        <w:t>Deutscher Gewerkschaftsbund (DGB)/ was-verdient-die-frau (Blog)</w:t>
+          <w:lang w:val="en-US"/>
+        </w:rPr>
+        <w:t>BSE Berlin School of Economics: Insights on the Corona Crisis</w:t>
       </w:r>
     </w:p>
     <w:p>
@@ -4201,6 +4108,211 @@
           <w:sz w:val="22"/>
           <w:szCs w:val="22"/>
         </w:rPr>
+        <w:t xml:space="preserve"> DIW Aktuell „Systemrelevant aber dennoch kaum anerkannt“ (in German)</w:t>
+      </w:r>
+    </w:p>
+    <w:p>
+      <w:pPr>
+        <w:widowControl/>
+        <w:tabs>
+          <w:tab w:val="left" w:pos="576"/>
+          <w:tab w:val="left" w:pos="2835"/>
+        </w:tabs>
+        <w:rPr>
+          <w:rFonts w:asciiTheme="minorHAnsi" w:hAnsiTheme="minorHAnsi" w:cs="Estrangelo Edessa"/>
+          <w:sz w:val="22"/>
+          <w:szCs w:val="22"/>
+          <w:lang w:val="en-US"/>
+        </w:rPr>
+      </w:pPr>
+      <w:r>
+        <w:rPr>
+          <w:rFonts w:asciiTheme="minorHAnsi" w:hAnsiTheme="minorHAnsi" w:cs="Estrangelo Edessa"/>
+          <w:sz w:val="22"/>
+          <w:szCs w:val="22"/>
+          <w:lang w:val="en-US"/>
+        </w:rPr>
+        <w:t xml:space="preserve">With Josefine </w:t>
+      </w:r>
+      <w:proofErr w:type="spellStart"/>
+      <w:r>
+        <w:rPr>
+          <w:rFonts w:asciiTheme="minorHAnsi" w:hAnsiTheme="minorHAnsi" w:cs="Estrangelo Edessa"/>
+          <w:sz w:val="22"/>
+          <w:szCs w:val="22"/>
+          <w:lang w:val="en-US"/>
+        </w:rPr>
+        <w:t>Koebe</w:t>
+      </w:r>
+      <w:proofErr w:type="spellEnd"/>
+      <w:r>
+        <w:rPr>
+          <w:rFonts w:asciiTheme="minorHAnsi" w:hAnsiTheme="minorHAnsi" w:cs="Estrangelo Edessa"/>
+          <w:sz w:val="22"/>
+          <w:szCs w:val="22"/>
+          <w:lang w:val="en-US"/>
+        </w:rPr>
+        <w:t xml:space="preserve">, Claire </w:t>
+      </w:r>
+      <w:proofErr w:type="spellStart"/>
+      <w:r>
+        <w:rPr>
+          <w:rFonts w:asciiTheme="minorHAnsi" w:hAnsiTheme="minorHAnsi" w:cs="Estrangelo Edessa"/>
+          <w:sz w:val="22"/>
+          <w:szCs w:val="22"/>
+          <w:lang w:val="en-US"/>
+        </w:rPr>
+        <w:t>Samtleben</w:t>
+      </w:r>
+      <w:proofErr w:type="spellEnd"/>
+      <w:r>
+        <w:rPr>
+          <w:rFonts w:asciiTheme="minorHAnsi" w:hAnsiTheme="minorHAnsi" w:cs="Estrangelo Edessa"/>
+          <w:sz w:val="22"/>
+          <w:szCs w:val="22"/>
+          <w:lang w:val="en-US"/>
+        </w:rPr>
+        <w:t xml:space="preserve"> and Aline </w:t>
+      </w:r>
+      <w:proofErr w:type="spellStart"/>
+      <w:r>
+        <w:rPr>
+          <w:rFonts w:asciiTheme="minorHAnsi" w:hAnsiTheme="minorHAnsi" w:cs="Estrangelo Edessa"/>
+          <w:sz w:val="22"/>
+          <w:szCs w:val="22"/>
+          <w:lang w:val="en-US"/>
+        </w:rPr>
+        <w:t>Zucco</w:t>
+      </w:r>
+      <w:proofErr w:type="spellEnd"/>
+      <w:r>
+        <w:rPr>
+          <w:rFonts w:asciiTheme="minorHAnsi" w:hAnsiTheme="minorHAnsi" w:cs="Estrangelo Edessa"/>
+          <w:sz w:val="22"/>
+          <w:szCs w:val="22"/>
+          <w:lang w:val="en-US"/>
+        </w:rPr>
+        <w:t xml:space="preserve"> </w:t>
+      </w:r>
+    </w:p>
+    <w:p>
+      <w:pPr>
+        <w:widowControl/>
+        <w:tabs>
+          <w:tab w:val="left" w:pos="576"/>
+          <w:tab w:val="left" w:pos="2835"/>
+        </w:tabs>
+        <w:rPr>
+          <w:rFonts w:asciiTheme="minorHAnsi" w:hAnsiTheme="minorHAnsi" w:cs="Estrangelo Edessa"/>
+          <w:sz w:val="22"/>
+          <w:szCs w:val="22"/>
+          <w:lang w:val="en-US"/>
+        </w:rPr>
+      </w:pPr>
+    </w:p>
+    <w:p>
+      <w:pPr>
+        <w:widowControl/>
+        <w:tabs>
+          <w:tab w:val="left" w:pos="576"/>
+          <w:tab w:val="left" w:pos="2835"/>
+        </w:tabs>
+        <w:rPr>
+          <w:rFonts w:asciiTheme="minorHAnsi" w:hAnsiTheme="minorHAnsi" w:cs="Estrangelo Edessa"/>
+          <w:i/>
+          <w:sz w:val="22"/>
+          <w:szCs w:val="22"/>
+        </w:rPr>
+      </w:pPr>
+      <w:r>
+        <w:rPr>
+          <w:rFonts w:asciiTheme="minorHAnsi" w:hAnsiTheme="minorHAnsi" w:cs="Estrangelo Edessa"/>
+          <w:i/>
+          <w:sz w:val="22"/>
+          <w:szCs w:val="22"/>
+        </w:rPr>
+        <w:t>Deutscher Gewerkschaftsbund (DGB)/ was-verdient-die-frau (Blog)</w:t>
+      </w:r>
+    </w:p>
+    <w:p>
+      <w:pPr>
+        <w:widowControl/>
+        <w:tabs>
+          <w:tab w:val="left" w:pos="576"/>
+          <w:tab w:val="left" w:pos="2835"/>
+        </w:tabs>
+        <w:rPr>
+          <w:rFonts w:asciiTheme="minorHAnsi" w:hAnsiTheme="minorHAnsi" w:cs="Estrangelo Edessa"/>
+          <w:sz w:val="22"/>
+          <w:szCs w:val="22"/>
+        </w:rPr>
+      </w:pPr>
+      <w:hyperlink r:id="rId20" w:history="1">
+        <w:r>
+          <w:rPr>
+            <w:rStyle w:val="Hyperlink"/>
+            <w:rFonts w:asciiTheme="minorHAnsi" w:hAnsiTheme="minorHAnsi" w:cs="Estrangelo Edessa"/>
+            <w:color w:val="auto"/>
+            <w:sz w:val="22"/>
+            <w:szCs w:val="22"/>
+          </w:rPr>
+          <w:t xml:space="preserve">Write </w:t>
+        </w:r>
+        <w:proofErr w:type="spellStart"/>
+        <w:r>
+          <w:rPr>
+            <w:rStyle w:val="Hyperlink"/>
+            <w:rFonts w:asciiTheme="minorHAnsi" w:hAnsiTheme="minorHAnsi" w:cs="Estrangelo Edessa"/>
+            <w:color w:val="auto"/>
+            <w:sz w:val="22"/>
+            <w:szCs w:val="22"/>
+          </w:rPr>
+          <w:t>up</w:t>
+        </w:r>
+        <w:proofErr w:type="spellEnd"/>
+      </w:hyperlink>
+      <w:r>
+        <w:rPr>
+          <w:rFonts w:asciiTheme="minorHAnsi" w:hAnsiTheme="minorHAnsi" w:cs="Estrangelo Edessa"/>
+          <w:sz w:val="22"/>
+          <w:szCs w:val="22"/>
+        </w:rPr>
+        <w:t xml:space="preserve"> </w:t>
+      </w:r>
+      <w:proofErr w:type="spellStart"/>
+      <w:r>
+        <w:rPr>
+          <w:rFonts w:asciiTheme="minorHAnsi" w:hAnsiTheme="minorHAnsi" w:cs="Estrangelo Edessa"/>
+          <w:sz w:val="22"/>
+          <w:szCs w:val="22"/>
+        </w:rPr>
+        <w:t>of</w:t>
+      </w:r>
+      <w:proofErr w:type="spellEnd"/>
+      <w:r>
+        <w:rPr>
+          <w:rFonts w:asciiTheme="minorHAnsi" w:hAnsiTheme="minorHAnsi" w:cs="Estrangelo Edessa"/>
+          <w:sz w:val="22"/>
+          <w:szCs w:val="22"/>
+        </w:rPr>
+        <w:t xml:space="preserve"> </w:t>
+      </w:r>
+      <w:proofErr w:type="spellStart"/>
+      <w:r>
+        <w:rPr>
+          <w:rFonts w:asciiTheme="minorHAnsi" w:hAnsiTheme="minorHAnsi" w:cs="Estrangelo Edessa"/>
+          <w:sz w:val="22"/>
+          <w:szCs w:val="22"/>
+        </w:rPr>
+        <w:t>our</w:t>
+      </w:r>
+      <w:proofErr w:type="spellEnd"/>
+      <w:r>
+        <w:rPr>
+          <w:rFonts w:asciiTheme="minorHAnsi" w:hAnsiTheme="minorHAnsi" w:cs="Estrangelo Edessa"/>
+          <w:sz w:val="22"/>
+          <w:szCs w:val="22"/>
+        </w:rPr>
         <w:t xml:space="preserve"> DIW Weekly Report </w:t>
       </w:r>
       <w:r>
@@ -4478,25 +4590,11 @@
         <w:widowControl/>
         <w:rPr>
           <w:rFonts w:ascii="Cambria" w:hAnsi="Cambria" w:cs="Estrangelo Edessa"/>
-          <w:b/>
-          <w:sz w:val="22"/>
-          <w:szCs w:val="22"/>
-          <w:lang w:val="en-US"/>
-        </w:rPr>
-      </w:pPr>
-    </w:p>
-    <w:p>
-      <w:pPr>
-        <w:widowControl/>
-        <w:rPr>
-          <w:rFonts w:ascii="Cambria" w:hAnsi="Cambria" w:cs="Estrangelo Edessa"/>
-          <w:sz w:val="22"/>
-          <w:szCs w:val="22"/>
-          <w:lang w:val="en-US"/>
-        </w:rPr>
-      </w:pPr>
-      <w:bookmarkStart w:id="0" w:name="_GoBack"/>
-      <w:bookmarkEnd w:id="0"/>
+          <w:sz w:val="22"/>
+          <w:szCs w:val="22"/>
+          <w:lang w:val="en-US"/>
+        </w:rPr>
+      </w:pPr>
       <w:r>
         <w:rPr>
           <w:rFonts w:ascii="Cambria" w:hAnsi="Cambria" w:cs="Estrangelo Edessa"/>
@@ -4539,6 +4637,7 @@
         <w:t xml:space="preserve"> (</w:t>
       </w:r>
       <w:proofErr w:type="spellStart"/>
+      <w:proofErr w:type="gramStart"/>
       <w:r>
         <w:rPr>
           <w:rFonts w:ascii="Cambria" w:hAnsi="Cambria" w:cs="Estrangelo Edessa"/>
@@ -4570,6 +4669,7 @@
         <w:t>planned</w:t>
       </w:r>
       <w:proofErr w:type="spellEnd"/>
+      <w:proofErr w:type="gramEnd"/>
       <w:r>
         <w:rPr>
           <w:rFonts w:ascii="Cambria" w:hAnsi="Cambria" w:cs="Estrangelo Edessa"/>
@@ -5644,25 +5744,7 @@
           <w:szCs w:val="22"/>
           <w:lang w:val="en-US"/>
         </w:rPr>
-        <w:t>202</w:t>
-      </w:r>
-      <w:r>
-        <w:rPr>
-          <w:rFonts w:asciiTheme="minorHAnsi" w:hAnsiTheme="minorHAnsi" w:cs="Estrangelo Edessa"/>
-          <w:sz w:val="22"/>
-          <w:szCs w:val="22"/>
-          <w:lang w:val="en-US"/>
-        </w:rPr>
-        <w:t>1</w:t>
-      </w:r>
-      <w:r>
-        <w:rPr>
-          <w:rFonts w:asciiTheme="minorHAnsi" w:hAnsiTheme="minorHAnsi" w:cs="Estrangelo Edessa"/>
-          <w:sz w:val="22"/>
-          <w:szCs w:val="22"/>
-          <w:lang w:val="en-US"/>
-        </w:rPr>
-        <w:t xml:space="preserve"> </w:t>
+        <w:t xml:space="preserve">2021 </w:t>
       </w:r>
       <w:r>
         <w:rPr>
@@ -5696,13 +5778,142 @@
           <w:rFonts w:asciiTheme="minorHAnsi" w:hAnsiTheme="minorHAnsi" w:cs="Estrangelo Edessa"/>
           <w:sz w:val="22"/>
           <w:szCs w:val="22"/>
-        </w:rPr>
-      </w:pPr>
-      <w:r>
-        <w:rPr>
-          <w:rFonts w:asciiTheme="minorHAnsi" w:hAnsiTheme="minorHAnsi" w:cs="Estrangelo Edessa"/>
-          <w:sz w:val="22"/>
-          <w:szCs w:val="22"/>
+          <w:lang w:val="en-US"/>
+        </w:rPr>
+      </w:pPr>
+      <w:r>
+        <w:rPr>
+          <w:rFonts w:asciiTheme="minorHAnsi" w:hAnsiTheme="minorHAnsi" w:cs="Estrangelo Edessa"/>
+          <w:sz w:val="22"/>
+          <w:szCs w:val="22"/>
+          <w:lang w:val="en-US"/>
+        </w:rPr>
+        <w:t>202</w:t>
+      </w:r>
+      <w:r>
+        <w:rPr>
+          <w:rFonts w:asciiTheme="minorHAnsi" w:hAnsiTheme="minorHAnsi" w:cs="Estrangelo Edessa"/>
+          <w:sz w:val="22"/>
+          <w:szCs w:val="22"/>
+          <w:lang w:val="en-US"/>
+        </w:rPr>
+        <w:t>1</w:t>
+      </w:r>
+      <w:r>
+        <w:rPr>
+          <w:rFonts w:asciiTheme="minorHAnsi" w:hAnsiTheme="minorHAnsi" w:cs="Estrangelo Edessa"/>
+          <w:sz w:val="22"/>
+          <w:szCs w:val="22"/>
+          <w:lang w:val="en-US"/>
+        </w:rPr>
+        <w:tab/>
+      </w:r>
+      <w:r>
+        <w:rPr>
+          <w:rFonts w:asciiTheme="minorHAnsi" w:hAnsiTheme="minorHAnsi" w:cs="Estrangelo Edessa"/>
+          <w:sz w:val="22"/>
+          <w:szCs w:val="22"/>
+          <w:lang w:val="en-US"/>
+        </w:rPr>
+        <w:tab/>
+      </w:r>
+      <w:r>
+        <w:rPr>
+          <w:rFonts w:asciiTheme="minorHAnsi" w:hAnsiTheme="minorHAnsi" w:cs="Estrangelo Edessa"/>
+          <w:i/>
+          <w:sz w:val="22"/>
+          <w:szCs w:val="22"/>
+          <w:lang w:val="en-US"/>
+        </w:rPr>
+        <w:t xml:space="preserve">Fulbright </w:t>
+      </w:r>
+      <w:r>
+        <w:rPr>
+          <w:rFonts w:asciiTheme="minorHAnsi" w:hAnsiTheme="minorHAnsi" w:cs="Estrangelo Edessa"/>
+          <w:sz w:val="22"/>
+          <w:szCs w:val="22"/>
+          <w:lang w:val="en-US"/>
+        </w:rPr>
+        <w:t xml:space="preserve">grant </w:t>
+      </w:r>
+      <w:r>
+        <w:rPr>
+          <w:rFonts w:asciiTheme="minorHAnsi" w:hAnsiTheme="minorHAnsi" w:cs="Estrangelo Edessa"/>
+          <w:sz w:val="22"/>
+          <w:szCs w:val="22"/>
+          <w:lang w:val="en-US"/>
+        </w:rPr>
+        <w:t xml:space="preserve">for </w:t>
+      </w:r>
+      <w:r>
+        <w:rPr>
+          <w:rFonts w:asciiTheme="minorHAnsi" w:hAnsiTheme="minorHAnsi" w:cs="Estrangelo Edessa"/>
+          <w:sz w:val="22"/>
+          <w:szCs w:val="22"/>
+          <w:lang w:val="en-US"/>
+        </w:rPr>
+        <w:t>research stay</w:t>
+      </w:r>
+      <w:r>
+        <w:rPr>
+          <w:rFonts w:asciiTheme="minorHAnsi" w:hAnsiTheme="minorHAnsi" w:cs="Estrangelo Edessa"/>
+          <w:sz w:val="22"/>
+          <w:szCs w:val="22"/>
+          <w:lang w:val="en-US"/>
+        </w:rPr>
+        <w:t xml:space="preserve"> </w:t>
+      </w:r>
+      <w:r>
+        <w:rPr>
+          <w:rFonts w:asciiTheme="minorHAnsi" w:hAnsiTheme="minorHAnsi" w:cs="Estrangelo Edessa"/>
+          <w:sz w:val="22"/>
+          <w:szCs w:val="22"/>
+          <w:lang w:val="en-US"/>
+        </w:rPr>
+        <w:t xml:space="preserve">at UCLA, </w:t>
+      </w:r>
+      <w:r>
+        <w:rPr>
+          <w:rFonts w:asciiTheme="minorHAnsi" w:hAnsiTheme="minorHAnsi" w:cs="Estrangelo Edessa"/>
+          <w:sz w:val="22"/>
+          <w:szCs w:val="22"/>
+          <w:lang w:val="en-US"/>
+        </w:rPr>
+        <w:t>Fulbright</w:t>
+      </w:r>
+      <w:r>
+        <w:rPr>
+          <w:rFonts w:asciiTheme="minorHAnsi" w:hAnsiTheme="minorHAnsi" w:cs="Estrangelo Edessa"/>
+          <w:sz w:val="22"/>
+          <w:szCs w:val="22"/>
+          <w:lang w:val="en-US"/>
+        </w:rPr>
+        <w:t xml:space="preserve"> Program</w:t>
+      </w:r>
+      <w:bookmarkStart w:id="0" w:name="_GoBack"/>
+      <w:bookmarkEnd w:id="0"/>
+    </w:p>
+    <w:p>
+      <w:pPr>
+        <w:widowControl/>
+        <w:tabs>
+          <w:tab w:val="left" w:pos="576"/>
+          <w:tab w:val="left" w:pos="2835"/>
+        </w:tabs>
+        <w:ind w:left="2832" w:hanging="2832"/>
+        <w:rPr>
+          <w:rFonts w:asciiTheme="minorHAnsi" w:hAnsiTheme="minorHAnsi" w:cs="Estrangelo Edessa"/>
+          <w:sz w:val="22"/>
+          <w:szCs w:val="22"/>
+          <w:lang w:val="en-US"/>
+        </w:rPr>
+      </w:pPr>
+      <w:r>
+        <w:rPr>
+          <w:rFonts w:asciiTheme="minorHAnsi" w:hAnsiTheme="minorHAnsi" w:cs="Estrangelo Edessa"/>
+          <w:sz w:val="22"/>
+          <w:szCs w:val="22"/>
+          <w:lang w:val="en-US"/>
         </w:rPr>
         <w:t xml:space="preserve">2021 – </w:t>
       </w:r>
@@ -5711,6 +5922,7 @@
           <w:rFonts w:asciiTheme="minorHAnsi" w:hAnsiTheme="minorHAnsi" w:cs="Estrangelo Edessa"/>
           <w:sz w:val="22"/>
           <w:szCs w:val="22"/>
+          <w:lang w:val="en-US"/>
         </w:rPr>
         <w:tab/>
       </w:r>
@@ -5719,97 +5931,43 @@
           <w:rFonts w:asciiTheme="minorHAnsi" w:hAnsiTheme="minorHAnsi" w:cs="Estrangelo Edessa"/>
           <w:sz w:val="22"/>
           <w:szCs w:val="22"/>
+          <w:lang w:val="en-US"/>
         </w:rPr>
         <w:tab/>
-        <w:t xml:space="preserve">Research </w:t>
+        <w:t xml:space="preserve">Research grant, </w:t>
+      </w:r>
+      <w:r>
+        <w:rPr>
+          <w:rFonts w:asciiTheme="minorHAnsi" w:hAnsiTheme="minorHAnsi" w:cs="Estrangelo Edessa"/>
+          <w:sz w:val="22"/>
+          <w:szCs w:val="22"/>
+          <w:lang w:val="en-US"/>
+        </w:rPr>
+        <w:t xml:space="preserve">FNA </w:t>
       </w:r>
       <w:proofErr w:type="spellStart"/>
       <w:r>
         <w:rPr>
           <w:rFonts w:asciiTheme="minorHAnsi" w:hAnsiTheme="minorHAnsi" w:cs="Estrangelo Edessa"/>
-          <w:sz w:val="22"/>
-          <w:szCs w:val="22"/>
-        </w:rPr>
-        <w:t>grant</w:t>
+          <w:i/>
+          <w:sz w:val="22"/>
+          <w:szCs w:val="22"/>
+          <w:lang w:val="en-US"/>
+        </w:rPr>
+        <w:t>Forschungsnetzwerk</w:t>
       </w:r>
       <w:proofErr w:type="spellEnd"/>
       <w:r>
         <w:rPr>
           <w:rFonts w:asciiTheme="minorHAnsi" w:hAnsiTheme="minorHAnsi" w:cs="Estrangelo Edessa"/>
-          <w:sz w:val="22"/>
-          <w:szCs w:val="22"/>
-        </w:rPr>
-        <w:t xml:space="preserve">, </w:t>
-      </w:r>
-      <w:r>
-        <w:rPr>
-          <w:rFonts w:asciiTheme="minorHAnsi" w:hAnsiTheme="minorHAnsi" w:cs="Estrangelo Edessa"/>
-          <w:sz w:val="22"/>
-          <w:szCs w:val="22"/>
-        </w:rPr>
-        <w:t xml:space="preserve">FNA </w:t>
-      </w:r>
-      <w:r>
-        <w:rPr>
-          <w:rFonts w:asciiTheme="minorHAnsi" w:hAnsiTheme="minorHAnsi" w:cs="Estrangelo Edessa"/>
           <w:i/>
           <w:sz w:val="22"/>
           <w:szCs w:val="22"/>
-        </w:rPr>
-        <w:t>Forschungsnetzwerk Alterssicherung</w:t>
-      </w:r>
-    </w:p>
-    <w:p>
-      <w:pPr>
-        <w:widowControl/>
-        <w:tabs>
-          <w:tab w:val="left" w:pos="576"/>
-          <w:tab w:val="left" w:pos="2835"/>
-        </w:tabs>
-        <w:ind w:left="2832" w:hanging="2832"/>
-        <w:rPr>
-          <w:rFonts w:asciiTheme="minorHAnsi" w:hAnsiTheme="minorHAnsi" w:cs="Estrangelo Edessa"/>
-          <w:sz w:val="22"/>
-          <w:szCs w:val="22"/>
-          <w:lang w:val="en-US"/>
-        </w:rPr>
-      </w:pPr>
-      <w:r>
-        <w:rPr>
-          <w:rFonts w:asciiTheme="minorHAnsi" w:hAnsiTheme="minorHAnsi" w:cs="Estrangelo Edessa"/>
-          <w:sz w:val="22"/>
-          <w:szCs w:val="22"/>
-          <w:lang w:val="en-US"/>
-        </w:rPr>
-        <w:t>202</w:t>
-      </w:r>
-      <w:r>
-        <w:rPr>
-          <w:rFonts w:asciiTheme="minorHAnsi" w:hAnsiTheme="minorHAnsi" w:cs="Estrangelo Edessa"/>
-          <w:sz w:val="22"/>
-          <w:szCs w:val="22"/>
-          <w:lang w:val="en-US"/>
-        </w:rPr>
-        <w:t>1</w:t>
-      </w:r>
-      <w:r>
-        <w:rPr>
-          <w:rFonts w:asciiTheme="minorHAnsi" w:hAnsiTheme="minorHAnsi" w:cs="Estrangelo Edessa"/>
-          <w:sz w:val="22"/>
-          <w:szCs w:val="22"/>
-          <w:lang w:val="en-US"/>
-        </w:rPr>
-        <w:tab/>
-      </w:r>
-      <w:r>
-        <w:rPr>
-          <w:rFonts w:asciiTheme="minorHAnsi" w:hAnsiTheme="minorHAnsi" w:cs="Estrangelo Edessa"/>
-          <w:sz w:val="22"/>
-          <w:szCs w:val="22"/>
-          <w:lang w:val="en-US"/>
-        </w:rPr>
-        <w:tab/>
-      </w:r>
+          <w:lang w:val="en-US"/>
+        </w:rPr>
+        <w:t xml:space="preserve"> </w:t>
+      </w:r>
+      <w:proofErr w:type="spellStart"/>
       <w:r>
         <w:rPr>
           <w:rFonts w:asciiTheme="minorHAnsi" w:hAnsiTheme="minorHAnsi" w:cs="Estrangelo Edessa"/>
@@ -5818,89 +5976,9 @@
           <w:szCs w:val="22"/>
           <w:lang w:val="en-US"/>
         </w:rPr>
-        <w:t xml:space="preserve">Fulbright </w:t>
-      </w:r>
-      <w:r>
-        <w:rPr>
-          <w:rFonts w:asciiTheme="minorHAnsi" w:hAnsiTheme="minorHAnsi" w:cs="Estrangelo Edessa"/>
-          <w:sz w:val="22"/>
-          <w:szCs w:val="22"/>
-          <w:lang w:val="en-US"/>
-        </w:rPr>
-        <w:t>grant</w:t>
-      </w:r>
-      <w:r>
-        <w:rPr>
-          <w:rFonts w:asciiTheme="minorHAnsi" w:hAnsiTheme="minorHAnsi" w:cs="Estrangelo Edessa"/>
-          <w:sz w:val="22"/>
-          <w:szCs w:val="22"/>
-          <w:lang w:val="en-US"/>
-        </w:rPr>
-        <w:t xml:space="preserve"> </w:t>
-      </w:r>
-      <w:r>
-        <w:rPr>
-          <w:rFonts w:asciiTheme="minorHAnsi" w:hAnsiTheme="minorHAnsi" w:cs="Estrangelo Edessa"/>
-          <w:sz w:val="22"/>
-          <w:szCs w:val="22"/>
-          <w:lang w:val="en-US"/>
-        </w:rPr>
-        <w:t xml:space="preserve">for </w:t>
-      </w:r>
-      <w:r>
-        <w:rPr>
-          <w:rFonts w:asciiTheme="minorHAnsi" w:hAnsiTheme="minorHAnsi" w:cs="Estrangelo Edessa"/>
-          <w:sz w:val="22"/>
-          <w:szCs w:val="22"/>
-          <w:lang w:val="en-US"/>
-        </w:rPr>
-        <w:t>research stay</w:t>
-      </w:r>
-      <w:r>
-        <w:rPr>
-          <w:rFonts w:asciiTheme="minorHAnsi" w:hAnsiTheme="minorHAnsi" w:cs="Estrangelo Edessa"/>
-          <w:sz w:val="22"/>
-          <w:szCs w:val="22"/>
-          <w:lang w:val="en-US"/>
-        </w:rPr>
-        <w:t xml:space="preserve"> </w:t>
-      </w:r>
-      <w:r>
-        <w:rPr>
-          <w:rFonts w:asciiTheme="minorHAnsi" w:hAnsiTheme="minorHAnsi" w:cs="Estrangelo Edessa"/>
-          <w:sz w:val="22"/>
-          <w:szCs w:val="22"/>
-          <w:lang w:val="en-US"/>
-        </w:rPr>
-        <w:t>at UCLA</w:t>
-      </w:r>
-      <w:r>
-        <w:rPr>
-          <w:rFonts w:asciiTheme="minorHAnsi" w:hAnsiTheme="minorHAnsi" w:cs="Estrangelo Edessa"/>
-          <w:sz w:val="22"/>
-          <w:szCs w:val="22"/>
-          <w:lang w:val="en-US"/>
-        </w:rPr>
-        <w:t xml:space="preserve">, </w:t>
-      </w:r>
-      <w:r>
-        <w:rPr>
-          <w:rFonts w:asciiTheme="minorHAnsi" w:hAnsiTheme="minorHAnsi" w:cs="Estrangelo Edessa"/>
-          <w:sz w:val="22"/>
-          <w:szCs w:val="22"/>
-          <w:lang w:val="en-US"/>
-        </w:rPr>
-        <w:t>Fulbright</w:t>
-      </w:r>
-      <w:r>
-        <w:rPr>
-          <w:rFonts w:asciiTheme="minorHAnsi" w:hAnsiTheme="minorHAnsi" w:cs="Estrangelo Edessa"/>
-          <w:sz w:val="22"/>
-          <w:szCs w:val="22"/>
-          <w:lang w:val="en-US"/>
-        </w:rPr>
-        <w:t xml:space="preserve"> Program</w:t>
-      </w:r>
+        <w:t>Alterssicherung</w:t>
+      </w:r>
+      <w:proofErr w:type="spellEnd"/>
     </w:p>
     <w:p>
       <w:pPr>
@@ -7402,12 +7480,12 @@
       </w:r>
     </w:p>
     <w:sectPr>
-      <w:headerReference w:type="even" r:id="rId20"/>
-      <w:headerReference w:type="default" r:id="rId21"/>
-      <w:footerReference w:type="even" r:id="rId22"/>
-      <w:footerReference w:type="default" r:id="rId23"/>
-      <w:headerReference w:type="first" r:id="rId24"/>
-      <w:footerReference w:type="first" r:id="rId25"/>
+      <w:headerReference w:type="even" r:id="rId21"/>
+      <w:headerReference w:type="default" r:id="rId22"/>
+      <w:footerReference w:type="even" r:id="rId23"/>
+      <w:footerReference w:type="default" r:id="rId24"/>
+      <w:headerReference w:type="first" r:id="rId25"/>
+      <w:footerReference w:type="first" r:id="rId26"/>
       <w:pgSz w:w="11906" w:h="16838"/>
       <w:pgMar w:top="1134" w:right="1418" w:bottom="1134" w:left="1418" w:header="709" w:footer="709" w:gutter="0"/>
       <w:cols w:space="708"/>
@@ -8421,6 +8499,119 @@
       </w:rPr>
     </w:lvl>
   </w:abstractNum>
+  <w:abstractNum w:abstractNumId="8" w15:restartNumberingAfterBreak="0">
+    <w:nsid w:val="746065EB"/>
+    <w:multiLevelType w:val="hybridMultilevel"/>
+    <w:tmpl w:val="57D26F1C"/>
+    <w:lvl w:ilvl="0" w:tplc="04070001">
+      <w:start w:val="1"/>
+      <w:numFmt w:val="bullet"/>
+      <w:lvlText w:val=""/>
+      <w:lvlJc w:val="left"/>
+      <w:pPr>
+        <w:ind w:left="720" w:hanging="360"/>
+      </w:pPr>
+      <w:rPr>
+        <w:rFonts w:ascii="Symbol" w:hAnsi="Symbol" w:hint="default"/>
+      </w:rPr>
+    </w:lvl>
+    <w:lvl w:ilvl="1" w:tplc="04070003" w:tentative="1">
+      <w:start w:val="1"/>
+      <w:numFmt w:val="bullet"/>
+      <w:lvlText w:val="o"/>
+      <w:lvlJc w:val="left"/>
+      <w:pPr>
+        <w:ind w:left="1440" w:hanging="360"/>
+      </w:pPr>
+      <w:rPr>
+        <w:rFonts w:ascii="Courier New" w:hAnsi="Courier New" w:cs="Courier New" w:hint="default"/>
+      </w:rPr>
+    </w:lvl>
+    <w:lvl w:ilvl="2" w:tplc="04070005" w:tentative="1">
+      <w:start w:val="1"/>
+      <w:numFmt w:val="bullet"/>
+      <w:lvlText w:val=""/>
+      <w:lvlJc w:val="left"/>
+      <w:pPr>
+        <w:ind w:left="2160" w:hanging="360"/>
+      </w:pPr>
+      <w:rPr>
+        <w:rFonts w:ascii="Wingdings" w:hAnsi="Wingdings" w:hint="default"/>
+      </w:rPr>
+    </w:lvl>
+    <w:lvl w:ilvl="3" w:tplc="04070001" w:tentative="1">
+      <w:start w:val="1"/>
+      <w:numFmt w:val="bullet"/>
+      <w:lvlText w:val=""/>
+      <w:lvlJc w:val="left"/>
+      <w:pPr>
+        <w:ind w:left="2880" w:hanging="360"/>
+      </w:pPr>
+      <w:rPr>
+        <w:rFonts w:ascii="Symbol" w:hAnsi="Symbol" w:hint="default"/>
+      </w:rPr>
+    </w:lvl>
+    <w:lvl w:ilvl="4" w:tplc="04070003" w:tentative="1">
+      <w:start w:val="1"/>
+      <w:numFmt w:val="bullet"/>
+      <w:lvlText w:val="o"/>
+      <w:lvlJc w:val="left"/>
+      <w:pPr>
+        <w:ind w:left="3600" w:hanging="360"/>
+      </w:pPr>
+      <w:rPr>
+        <w:rFonts w:ascii="Courier New" w:hAnsi="Courier New" w:cs="Courier New" w:hint="default"/>
+      </w:rPr>
+    </w:lvl>
+    <w:lvl w:ilvl="5" w:tplc="04070005" w:tentative="1">
+      <w:start w:val="1"/>
+      <w:numFmt w:val="bullet"/>
+      <w:lvlText w:val=""/>
+      <w:lvlJc w:val="left"/>
+      <w:pPr>
+        <w:ind w:left="4320" w:hanging="360"/>
+      </w:pPr>
+      <w:rPr>
+        <w:rFonts w:ascii="Wingdings" w:hAnsi="Wingdings" w:hint="default"/>
+      </w:rPr>
+    </w:lvl>
+    <w:lvl w:ilvl="6" w:tplc="04070001" w:tentative="1">
+      <w:start w:val="1"/>
+      <w:numFmt w:val="bullet"/>
+      <w:lvlText w:val=""/>
+      <w:lvlJc w:val="left"/>
+      <w:pPr>
+        <w:ind w:left="5040" w:hanging="360"/>
+      </w:pPr>
+      <w:rPr>
+        <w:rFonts w:ascii="Symbol" w:hAnsi="Symbol" w:hint="default"/>
+      </w:rPr>
+    </w:lvl>
+    <w:lvl w:ilvl="7" w:tplc="04070003" w:tentative="1">
+      <w:start w:val="1"/>
+      <w:numFmt w:val="bullet"/>
+      <w:lvlText w:val="o"/>
+      <w:lvlJc w:val="left"/>
+      <w:pPr>
+        <w:ind w:left="5760" w:hanging="360"/>
+      </w:pPr>
+      <w:rPr>
+        <w:rFonts w:ascii="Courier New" w:hAnsi="Courier New" w:cs="Courier New" w:hint="default"/>
+      </w:rPr>
+    </w:lvl>
+    <w:lvl w:ilvl="8" w:tplc="04070005" w:tentative="1">
+      <w:start w:val="1"/>
+      <w:numFmt w:val="bullet"/>
+      <w:lvlText w:val=""/>
+      <w:lvlJc w:val="left"/>
+      <w:pPr>
+        <w:ind w:left="6480" w:hanging="360"/>
+      </w:pPr>
+      <w:rPr>
+        <w:rFonts w:ascii="Wingdings" w:hAnsi="Wingdings" w:hint="default"/>
+      </w:rPr>
+    </w:lvl>
+  </w:abstractNum>
   <w:num w:numId="1">
     <w:abstractNumId w:val="7"/>
   </w:num>
@@ -8444,6 +8635,9 @@
   </w:num>
   <w:num w:numId="8">
     <w:abstractNumId w:val="3"/>
+  </w:num>
+  <w:num w:numId="9">
+    <w:abstractNumId w:val="8"/>
   </w:num>
 </w:numbering>
 </file>
@@ -8571,6 +8765,7 @@
     <w:lsdException w:name="HTML Sample" w:semiHidden="1" w:unhideWhenUsed="1"/>
     <w:lsdException w:name="HTML Typewriter" w:semiHidden="1" w:unhideWhenUsed="1"/>
     <w:lsdException w:name="HTML Variable" w:semiHidden="1" w:unhideWhenUsed="1"/>
+    <w:lsdException w:name="Normal Table" w:semiHidden="1" w:unhideWhenUsed="1"/>
     <w:lsdException w:name="annotation subject" w:semiHidden="1" w:unhideWhenUsed="1"/>
     <w:lsdException w:name="No List" w:semiHidden="1" w:unhideWhenUsed="1"/>
     <w:lsdException w:name="Outline List 1" w:semiHidden="1" w:unhideWhenUsed="1"/>
@@ -8614,8 +8809,10 @@
     <w:lsdException w:name="Table Elegant" w:semiHidden="1" w:unhideWhenUsed="1"/>
     <w:lsdException w:name="Table Professional" w:semiHidden="1" w:unhideWhenUsed="1"/>
     <w:lsdException w:name="Table Subtle 1" w:semiHidden="1" w:unhideWhenUsed="1"/>
+    <w:lsdException w:name="Table Subtle 2" w:semiHidden="1" w:unhideWhenUsed="1"/>
     <w:lsdException w:name="Table Web 1" w:semiHidden="1" w:unhideWhenUsed="1"/>
     <w:lsdException w:name="Table Web 2" w:semiHidden="1" w:unhideWhenUsed="1"/>
+    <w:lsdException w:name="Table Web 3" w:semiHidden="1" w:unhideWhenUsed="1"/>
     <w:lsdException w:name="Balloon Text" w:semiHidden="1" w:unhideWhenUsed="1"/>
     <w:lsdException w:name="Table Grid" w:uiPriority="39"/>
     <w:lsdException w:name="Table Theme" w:semiHidden="1" w:unhideWhenUsed="1"/>
@@ -9237,7 +9434,7 @@
 </file>
 
 <file path=customXml/itemProps1.xml><?xml version="1.0" encoding="utf-8"?>
-<ds:datastoreItem xmlns:ds="http://schemas.openxmlformats.org/officeDocument/2006/customXml" ds:itemID="{EDF7660E-5E5E-41C4-801D-7B4C1BAD8D15}">
+<ds:datastoreItem xmlns:ds="http://schemas.openxmlformats.org/officeDocument/2006/customXml" ds:itemID="{1C6B56CE-F273-41ED-80A9-12BBC131C267}">
   <ds:schemaRefs>
     <ds:schemaRef ds:uri="http://schemas.openxmlformats.org/officeDocument/2006/bibliography"/>
   </ds:schemaRefs>

</xml_diff>

<commit_message>
updated CV for UCLA affiliation
</commit_message>
<xml_diff>
--- a/CV.docx
+++ b/CV.docx
@@ -941,7 +941,7 @@
           <w:szCs w:val="22"/>
           <w:lang w:val="en-US"/>
         </w:rPr>
-        <w:t xml:space="preserve">2017 –  </w:t>
+        <w:t xml:space="preserve">2021 – </w:t>
       </w:r>
       <w:r>
         <w:rPr>
@@ -951,7 +951,58 @@
           <w:lang w:val="en-US"/>
         </w:rPr>
         <w:tab/>
-      </w:r>
+        <w:t>Visiting Graduate Researcher, U</w:t>
+      </w:r>
+      <w:r>
+        <w:rPr>
+          <w:rFonts w:asciiTheme="minorHAnsi" w:hAnsiTheme="minorHAnsi" w:cs="Estrangelo Edessa"/>
+          <w:sz w:val="22"/>
+          <w:szCs w:val="22"/>
+          <w:lang w:val="en-US"/>
+        </w:rPr>
+        <w:t>niversity of California, Los Angeles</w:t>
+      </w:r>
+    </w:p>
+    <w:p>
+      <w:pPr>
+        <w:widowControl/>
+        <w:ind w:left="2832" w:hanging="2832"/>
+        <w:rPr>
+          <w:rFonts w:asciiTheme="minorHAnsi" w:hAnsiTheme="minorHAnsi" w:cs="Estrangelo Edessa"/>
+          <w:sz w:val="22"/>
+          <w:szCs w:val="22"/>
+          <w:lang w:val="en-US"/>
+        </w:rPr>
+      </w:pPr>
+      <w:r>
+        <w:rPr>
+          <w:rFonts w:asciiTheme="minorHAnsi" w:hAnsiTheme="minorHAnsi" w:cs="Estrangelo Edessa"/>
+          <w:sz w:val="22"/>
+          <w:szCs w:val="22"/>
+          <w:lang w:val="en-US"/>
+        </w:rPr>
+        <w:t xml:space="preserve">2017 </w:t>
+      </w:r>
+      <w:proofErr w:type="gramStart"/>
+      <w:r>
+        <w:rPr>
+          <w:rFonts w:asciiTheme="minorHAnsi" w:hAnsiTheme="minorHAnsi" w:cs="Estrangelo Edessa"/>
+          <w:sz w:val="22"/>
+          <w:szCs w:val="22"/>
+          <w:lang w:val="en-US"/>
+        </w:rPr>
+        <w:t xml:space="preserve">–  </w:t>
+      </w:r>
+      <w:r>
+        <w:rPr>
+          <w:rFonts w:asciiTheme="minorHAnsi" w:hAnsiTheme="minorHAnsi" w:cs="Estrangelo Edessa"/>
+          <w:sz w:val="22"/>
+          <w:szCs w:val="22"/>
+          <w:lang w:val="en-US"/>
+        </w:rPr>
+        <w:tab/>
+      </w:r>
+      <w:proofErr w:type="gramEnd"/>
       <w:r>
         <w:rPr>
           <w:rFonts w:asciiTheme="minorHAnsi" w:hAnsiTheme="minorHAnsi" w:cs="Estrangelo Edessa"/>
@@ -2468,32 +2519,6 @@
           <w:szCs w:val="22"/>
         </w:rPr>
         <w:t xml:space="preserve"> and Georg Weizsäcker</w:t>
-      </w:r>
-    </w:p>
-    <w:p>
-      <w:pPr>
-        <w:widowControl/>
-        <w:tabs>
-          <w:tab w:val="left" w:pos="576"/>
-          <w:tab w:val="left" w:pos="2835"/>
-        </w:tabs>
-        <w:rPr>
-          <w:rFonts w:asciiTheme="minorHAnsi" w:hAnsiTheme="minorHAnsi" w:cs="Estrangelo Edessa"/>
-          <w:i/>
-          <w:sz w:val="22"/>
-          <w:szCs w:val="22"/>
-          <w:lang w:val="en-US"/>
-        </w:rPr>
-      </w:pPr>
-      <w:r>
-        <w:rPr>
-          <w:rFonts w:asciiTheme="minorHAnsi" w:hAnsiTheme="minorHAnsi" w:cs="Estrangelo Edessa"/>
-          <w:i/>
-          <w:sz w:val="22"/>
-          <w:szCs w:val="22"/>
-          <w:lang w:val="en-US"/>
-        </w:rPr>
-        <w:t>Draft available upon request</w:t>
       </w:r>
     </w:p>
     <w:p>
@@ -2848,7 +2873,7 @@
     </w:p>
     <w:p>
       <w:pPr>
-        <w:pStyle w:val="ListParagraph"/>
+        <w:pStyle w:val="Listenabsatz"/>
         <w:widowControl/>
         <w:numPr>
           <w:ilvl w:val="0"/>
@@ -3061,7 +3086,7 @@
     </w:p>
     <w:p>
       <w:pPr>
-        <w:pStyle w:val="ListParagraph"/>
+        <w:pStyle w:val="Listenabsatz"/>
         <w:widowControl/>
         <w:numPr>
           <w:ilvl w:val="0"/>
@@ -3310,7 +3335,7 @@
     </w:p>
     <w:p>
       <w:pPr>
-        <w:pStyle w:val="ListParagraph"/>
+        <w:pStyle w:val="Listenabsatz"/>
         <w:widowControl/>
         <w:numPr>
           <w:ilvl w:val="0"/>
@@ -3506,7 +3531,7 @@
     </w:p>
     <w:p>
       <w:pPr>
-        <w:pStyle w:val="ListParagraph"/>
+        <w:pStyle w:val="Listenabsatz"/>
         <w:widowControl/>
         <w:numPr>
           <w:ilvl w:val="0"/>
@@ -5890,8 +5915,6 @@
         </w:rPr>
         <w:t xml:space="preserve"> Program</w:t>
       </w:r>
-      <w:bookmarkStart w:id="0" w:name="_GoBack"/>
-      <w:bookmarkEnd w:id="0"/>
     </w:p>
     <w:p>
       <w:pPr>
@@ -6942,7 +6965,7 @@
     </w:p>
     <w:p>
       <w:pPr>
-        <w:pStyle w:val="ListParagraph"/>
+        <w:pStyle w:val="Listenabsatz"/>
         <w:widowControl/>
         <w:numPr>
           <w:ilvl w:val="0"/>
@@ -7068,7 +7091,7 @@
     </w:p>
     <w:p>
       <w:pPr>
-        <w:pStyle w:val="ListParagraph"/>
+        <w:pStyle w:val="Listenabsatz"/>
         <w:widowControl/>
         <w:numPr>
           <w:ilvl w:val="0"/>
@@ -7161,7 +7184,7 @@
     </w:p>
     <w:p>
       <w:pPr>
-        <w:pStyle w:val="ListParagraph"/>
+        <w:pStyle w:val="Listenabsatz"/>
         <w:widowControl/>
         <w:numPr>
           <w:ilvl w:val="0"/>
@@ -7466,8 +7489,10 @@
           <w:szCs w:val="22"/>
           <w:lang w:val="en-US"/>
         </w:rPr>
-        <w:t>June</w:t>
-      </w:r>
+        <w:t>August</w:t>
+      </w:r>
+      <w:bookmarkStart w:id="0" w:name="_GoBack"/>
+      <w:bookmarkEnd w:id="0"/>
       <w:r>
         <w:rPr>
           <w:rFonts w:asciiTheme="minorHAnsi" w:hAnsiTheme="minorHAnsi" w:cs="Estrangelo Edessa"/>
@@ -7518,7 +7543,7 @@
 <w:ftr xmlns:wpc="http://schemas.microsoft.com/office/word/2010/wordprocessingCanvas" xmlns:cx="http://schemas.microsoft.com/office/drawing/2014/chartex" xmlns:cx1="http://schemas.microsoft.com/office/drawing/2015/9/8/chartex" xmlns:cx2="http://schemas.microsoft.com/office/drawing/2015/10/21/chartex" xmlns:cx3="http://schemas.microsoft.com/office/drawing/2016/5/9/chartex" xmlns:cx4="http://schemas.microsoft.com/office/drawing/2016/5/10/chartex" xmlns:cx5="http://schemas.microsoft.com/office/drawing/2016/5/11/chartex" xmlns:cx6="http://schemas.microsoft.com/office/drawing/2016/5/12/chartex" xmlns:cx7="http://schemas.microsoft.com/office/drawing/2016/5/13/chartex" xmlns:cx8="http://schemas.microsoft.com/office/drawing/2016/5/14/chartex" xmlns:mc="http://schemas.openxmlformats.org/markup-compatibility/2006" xmlns:aink="http://schemas.microsoft.com/office/drawing/2016/ink" xmlns:am3d="http://schemas.microsoft.com/office/drawing/2017/model3d" xmlns:o="urn:schemas-microsoft-com:office:office" xmlns:r="http://schemas.openxmlformats.org/officeDocument/2006/relationships" xmlns:m="http://schemas.openxmlformats.org/officeDocument/2006/math" xmlns:v="urn:schemas-microsoft-com:vml" xmlns:wp14="http://schemas.microsoft.com/office/word/2010/wordprocessingDrawing" xmlns:wp="http://schemas.openxmlformats.org/drawingml/2006/wordprocessingDrawing" xmlns:w10="urn:schemas-microsoft-com:office:word" xmlns:w="http://schemas.openxmlformats.org/wordprocessingml/2006/main" xmlns:w14="http://schemas.microsoft.com/office/word/2010/wordml" xmlns:w15="http://schemas.microsoft.com/office/word/2012/wordml" xmlns:w16cid="http://schemas.microsoft.com/office/word/2016/wordml/cid" xmlns:w16se="http://schemas.microsoft.com/office/word/2015/wordml/symex" xmlns:wpg="http://schemas.microsoft.com/office/word/2010/wordprocessingGroup" xmlns:wpi="http://schemas.microsoft.com/office/word/2010/wordprocessingInk" xmlns:wne="http://schemas.microsoft.com/office/word/2006/wordml" xmlns:wps="http://schemas.microsoft.com/office/word/2010/wordprocessingShape" mc:Ignorable="w14 w15 w16se w16cid wp14">
   <w:p>
     <w:pPr>
-      <w:pStyle w:val="Footer"/>
+      <w:pStyle w:val="Fuzeile"/>
     </w:pPr>
   </w:p>
 </w:ftr>
@@ -7528,7 +7553,7 @@
 <w:ftr xmlns:wpc="http://schemas.microsoft.com/office/word/2010/wordprocessingCanvas" xmlns:cx="http://schemas.microsoft.com/office/drawing/2014/chartex" xmlns:cx1="http://schemas.microsoft.com/office/drawing/2015/9/8/chartex" xmlns:cx2="http://schemas.microsoft.com/office/drawing/2015/10/21/chartex" xmlns:cx3="http://schemas.microsoft.com/office/drawing/2016/5/9/chartex" xmlns:cx4="http://schemas.microsoft.com/office/drawing/2016/5/10/chartex" xmlns:cx5="http://schemas.microsoft.com/office/drawing/2016/5/11/chartex" xmlns:cx6="http://schemas.microsoft.com/office/drawing/2016/5/12/chartex" xmlns:cx7="http://schemas.microsoft.com/office/drawing/2016/5/13/chartex" xmlns:cx8="http://schemas.microsoft.com/office/drawing/2016/5/14/chartex" xmlns:mc="http://schemas.openxmlformats.org/markup-compatibility/2006" xmlns:aink="http://schemas.microsoft.com/office/drawing/2016/ink" xmlns:am3d="http://schemas.microsoft.com/office/drawing/2017/model3d" xmlns:o="urn:schemas-microsoft-com:office:office" xmlns:r="http://schemas.openxmlformats.org/officeDocument/2006/relationships" xmlns:m="http://schemas.openxmlformats.org/officeDocument/2006/math" xmlns:v="urn:schemas-microsoft-com:vml" xmlns:wp14="http://schemas.microsoft.com/office/word/2010/wordprocessingDrawing" xmlns:wp="http://schemas.openxmlformats.org/drawingml/2006/wordprocessingDrawing" xmlns:w10="urn:schemas-microsoft-com:office:word" xmlns:w="http://schemas.openxmlformats.org/wordprocessingml/2006/main" xmlns:w14="http://schemas.microsoft.com/office/word/2010/wordml" xmlns:w15="http://schemas.microsoft.com/office/word/2012/wordml" xmlns:w16cid="http://schemas.microsoft.com/office/word/2016/wordml/cid" xmlns:w16se="http://schemas.microsoft.com/office/word/2015/wordml/symex" xmlns:wpg="http://schemas.microsoft.com/office/word/2010/wordprocessingGroup" xmlns:wpi="http://schemas.microsoft.com/office/word/2010/wordprocessingInk" xmlns:wne="http://schemas.microsoft.com/office/word/2006/wordml" xmlns:wps="http://schemas.microsoft.com/office/word/2010/wordprocessingShape" mc:Ignorable="w14 w15 w16se w16cid wp14">
   <w:p>
     <w:pPr>
-      <w:pStyle w:val="Footer"/>
+      <w:pStyle w:val="Fuzeile"/>
     </w:pPr>
   </w:p>
 </w:ftr>
@@ -7538,7 +7563,7 @@
 <w:ftr xmlns:wpc="http://schemas.microsoft.com/office/word/2010/wordprocessingCanvas" xmlns:cx="http://schemas.microsoft.com/office/drawing/2014/chartex" xmlns:cx1="http://schemas.microsoft.com/office/drawing/2015/9/8/chartex" xmlns:cx2="http://schemas.microsoft.com/office/drawing/2015/10/21/chartex" xmlns:cx3="http://schemas.microsoft.com/office/drawing/2016/5/9/chartex" xmlns:cx4="http://schemas.microsoft.com/office/drawing/2016/5/10/chartex" xmlns:cx5="http://schemas.microsoft.com/office/drawing/2016/5/11/chartex" xmlns:cx6="http://schemas.microsoft.com/office/drawing/2016/5/12/chartex" xmlns:cx7="http://schemas.microsoft.com/office/drawing/2016/5/13/chartex" xmlns:cx8="http://schemas.microsoft.com/office/drawing/2016/5/14/chartex" xmlns:mc="http://schemas.openxmlformats.org/markup-compatibility/2006" xmlns:aink="http://schemas.microsoft.com/office/drawing/2016/ink" xmlns:am3d="http://schemas.microsoft.com/office/drawing/2017/model3d" xmlns:o="urn:schemas-microsoft-com:office:office" xmlns:r="http://schemas.openxmlformats.org/officeDocument/2006/relationships" xmlns:m="http://schemas.openxmlformats.org/officeDocument/2006/math" xmlns:v="urn:schemas-microsoft-com:vml" xmlns:wp14="http://schemas.microsoft.com/office/word/2010/wordprocessingDrawing" xmlns:wp="http://schemas.openxmlformats.org/drawingml/2006/wordprocessingDrawing" xmlns:w10="urn:schemas-microsoft-com:office:word" xmlns:w="http://schemas.openxmlformats.org/wordprocessingml/2006/main" xmlns:w14="http://schemas.microsoft.com/office/word/2010/wordml" xmlns:w15="http://schemas.microsoft.com/office/word/2012/wordml" xmlns:w16cid="http://schemas.microsoft.com/office/word/2016/wordml/cid" xmlns:w16se="http://schemas.microsoft.com/office/word/2015/wordml/symex" xmlns:wpg="http://schemas.microsoft.com/office/word/2010/wordprocessingGroup" xmlns:wpi="http://schemas.microsoft.com/office/word/2010/wordprocessingInk" xmlns:wne="http://schemas.microsoft.com/office/word/2006/wordml" xmlns:wps="http://schemas.microsoft.com/office/word/2010/wordprocessingShape" mc:Ignorable="w14 w15 w16se w16cid wp14">
   <w:p>
     <w:pPr>
-      <w:pStyle w:val="Footer"/>
+      <w:pStyle w:val="Fuzeile"/>
     </w:pPr>
   </w:p>
 </w:ftr>
@@ -7567,7 +7592,7 @@
 <w:hdr xmlns:wpc="http://schemas.microsoft.com/office/word/2010/wordprocessingCanvas" xmlns:cx="http://schemas.microsoft.com/office/drawing/2014/chartex" xmlns:cx1="http://schemas.microsoft.com/office/drawing/2015/9/8/chartex" xmlns:cx2="http://schemas.microsoft.com/office/drawing/2015/10/21/chartex" xmlns:cx3="http://schemas.microsoft.com/office/drawing/2016/5/9/chartex" xmlns:cx4="http://schemas.microsoft.com/office/drawing/2016/5/10/chartex" xmlns:cx5="http://schemas.microsoft.com/office/drawing/2016/5/11/chartex" xmlns:cx6="http://schemas.microsoft.com/office/drawing/2016/5/12/chartex" xmlns:cx7="http://schemas.microsoft.com/office/drawing/2016/5/13/chartex" xmlns:cx8="http://schemas.microsoft.com/office/drawing/2016/5/14/chartex" xmlns:mc="http://schemas.openxmlformats.org/markup-compatibility/2006" xmlns:aink="http://schemas.microsoft.com/office/drawing/2016/ink" xmlns:am3d="http://schemas.microsoft.com/office/drawing/2017/model3d" xmlns:o="urn:schemas-microsoft-com:office:office" xmlns:r="http://schemas.openxmlformats.org/officeDocument/2006/relationships" xmlns:m="http://schemas.openxmlformats.org/officeDocument/2006/math" xmlns:v="urn:schemas-microsoft-com:vml" xmlns:wp14="http://schemas.microsoft.com/office/word/2010/wordprocessingDrawing" xmlns:wp="http://schemas.openxmlformats.org/drawingml/2006/wordprocessingDrawing" xmlns:w10="urn:schemas-microsoft-com:office:word" xmlns:w="http://schemas.openxmlformats.org/wordprocessingml/2006/main" xmlns:w14="http://schemas.microsoft.com/office/word/2010/wordml" xmlns:w15="http://schemas.microsoft.com/office/word/2012/wordml" xmlns:w16cid="http://schemas.microsoft.com/office/word/2016/wordml/cid" xmlns:w16se="http://schemas.microsoft.com/office/word/2015/wordml/symex" xmlns:wpg="http://schemas.microsoft.com/office/word/2010/wordprocessingGroup" xmlns:wpi="http://schemas.microsoft.com/office/word/2010/wordprocessingInk" xmlns:wne="http://schemas.microsoft.com/office/word/2006/wordml" xmlns:wps="http://schemas.microsoft.com/office/word/2010/wordprocessingShape" mc:Ignorable="w14 w15 w16se w16cid wp14">
   <w:p>
     <w:pPr>
-      <w:pStyle w:val="Header"/>
+      <w:pStyle w:val="Kopfzeile"/>
     </w:pPr>
   </w:p>
 </w:hdr>
@@ -7577,7 +7602,7 @@
 <w:hdr xmlns:wpc="http://schemas.microsoft.com/office/word/2010/wordprocessingCanvas" xmlns:cx="http://schemas.microsoft.com/office/drawing/2014/chartex" xmlns:cx1="http://schemas.microsoft.com/office/drawing/2015/9/8/chartex" xmlns:cx2="http://schemas.microsoft.com/office/drawing/2015/10/21/chartex" xmlns:cx3="http://schemas.microsoft.com/office/drawing/2016/5/9/chartex" xmlns:cx4="http://schemas.microsoft.com/office/drawing/2016/5/10/chartex" xmlns:cx5="http://schemas.microsoft.com/office/drawing/2016/5/11/chartex" xmlns:cx6="http://schemas.microsoft.com/office/drawing/2016/5/12/chartex" xmlns:cx7="http://schemas.microsoft.com/office/drawing/2016/5/13/chartex" xmlns:cx8="http://schemas.microsoft.com/office/drawing/2016/5/14/chartex" xmlns:mc="http://schemas.openxmlformats.org/markup-compatibility/2006" xmlns:aink="http://schemas.microsoft.com/office/drawing/2016/ink" xmlns:am3d="http://schemas.microsoft.com/office/drawing/2017/model3d" xmlns:o="urn:schemas-microsoft-com:office:office" xmlns:r="http://schemas.openxmlformats.org/officeDocument/2006/relationships" xmlns:m="http://schemas.openxmlformats.org/officeDocument/2006/math" xmlns:v="urn:schemas-microsoft-com:vml" xmlns:wp14="http://schemas.microsoft.com/office/word/2010/wordprocessingDrawing" xmlns:wp="http://schemas.openxmlformats.org/drawingml/2006/wordprocessingDrawing" xmlns:w10="urn:schemas-microsoft-com:office:word" xmlns:w="http://schemas.openxmlformats.org/wordprocessingml/2006/main" xmlns:w14="http://schemas.microsoft.com/office/word/2010/wordml" xmlns:w15="http://schemas.microsoft.com/office/word/2012/wordml" xmlns:w16cid="http://schemas.microsoft.com/office/word/2016/wordml/cid" xmlns:w16se="http://schemas.microsoft.com/office/word/2015/wordml/symex" xmlns:wpg="http://schemas.microsoft.com/office/word/2010/wordprocessingGroup" xmlns:wpi="http://schemas.microsoft.com/office/word/2010/wordprocessingInk" xmlns:wne="http://schemas.microsoft.com/office/word/2006/wordml" xmlns:wps="http://schemas.microsoft.com/office/word/2010/wordprocessingShape" mc:Ignorable="w14 w15 w16se w16cid wp14">
   <w:p>
     <w:pPr>
-      <w:pStyle w:val="Header"/>
+      <w:pStyle w:val="Kopfzeile"/>
     </w:pPr>
   </w:p>
 </w:hdr>
@@ -7587,7 +7612,7 @@
 <w:hdr xmlns:wpc="http://schemas.microsoft.com/office/word/2010/wordprocessingCanvas" xmlns:cx="http://schemas.microsoft.com/office/drawing/2014/chartex" xmlns:cx1="http://schemas.microsoft.com/office/drawing/2015/9/8/chartex" xmlns:cx2="http://schemas.microsoft.com/office/drawing/2015/10/21/chartex" xmlns:cx3="http://schemas.microsoft.com/office/drawing/2016/5/9/chartex" xmlns:cx4="http://schemas.microsoft.com/office/drawing/2016/5/10/chartex" xmlns:cx5="http://schemas.microsoft.com/office/drawing/2016/5/11/chartex" xmlns:cx6="http://schemas.microsoft.com/office/drawing/2016/5/12/chartex" xmlns:cx7="http://schemas.microsoft.com/office/drawing/2016/5/13/chartex" xmlns:cx8="http://schemas.microsoft.com/office/drawing/2016/5/14/chartex" xmlns:mc="http://schemas.openxmlformats.org/markup-compatibility/2006" xmlns:aink="http://schemas.microsoft.com/office/drawing/2016/ink" xmlns:am3d="http://schemas.microsoft.com/office/drawing/2017/model3d" xmlns:o="urn:schemas-microsoft-com:office:office" xmlns:r="http://schemas.openxmlformats.org/officeDocument/2006/relationships" xmlns:m="http://schemas.openxmlformats.org/officeDocument/2006/math" xmlns:v="urn:schemas-microsoft-com:vml" xmlns:wp14="http://schemas.microsoft.com/office/word/2010/wordprocessingDrawing" xmlns:wp="http://schemas.openxmlformats.org/drawingml/2006/wordprocessingDrawing" xmlns:w10="urn:schemas-microsoft-com:office:word" xmlns:w="http://schemas.openxmlformats.org/wordprocessingml/2006/main" xmlns:w14="http://schemas.microsoft.com/office/word/2010/wordml" xmlns:w15="http://schemas.microsoft.com/office/word/2012/wordml" xmlns:w16cid="http://schemas.microsoft.com/office/word/2016/wordml/cid" xmlns:w16se="http://schemas.microsoft.com/office/word/2015/wordml/symex" xmlns:wpg="http://schemas.microsoft.com/office/word/2010/wordprocessingGroup" xmlns:wpi="http://schemas.microsoft.com/office/word/2010/wordprocessingInk" xmlns:wne="http://schemas.microsoft.com/office/word/2006/wordml" xmlns:wps="http://schemas.microsoft.com/office/word/2010/wordprocessingShape" mc:Ignorable="w14 w15 w16se w16cid wp14">
   <w:p>
     <w:pPr>
-      <w:pStyle w:val="Header"/>
+      <w:pStyle w:val="Kopfzeile"/>
     </w:pPr>
   </w:p>
 </w:hdr>
@@ -9036,7 +9061,7 @@
     <w:lsdException w:name="Hashtag" w:semiHidden="1" w:unhideWhenUsed="1"/>
     <w:lsdException w:name="Unresolved Mention" w:semiHidden="1" w:unhideWhenUsed="1"/>
   </w:latentStyles>
-  <w:style w:type="paragraph" w:default="1" w:styleId="Normal">
+  <w:style w:type="paragraph" w:default="1" w:styleId="Standard">
     <w:name w:val="Normal"/>
     <w:qFormat/>
     <w:rsid w:val="00E66B3E"/>
@@ -9053,13 +9078,13 @@
       <w:lang w:eastAsia="de-DE"/>
     </w:rPr>
   </w:style>
-  <w:style w:type="character" w:default="1" w:styleId="DefaultParagraphFont">
+  <w:style w:type="character" w:default="1" w:styleId="Absatz-Standardschriftart">
     <w:name w:val="Default Paragraph Font"/>
     <w:uiPriority w:val="1"/>
     <w:semiHidden/>
     <w:unhideWhenUsed/>
   </w:style>
-  <w:style w:type="table" w:default="1" w:styleId="TableNormal">
+  <w:style w:type="table" w:default="1" w:styleId="NormaleTabelle">
     <w:name w:val="Normal Table"/>
     <w:uiPriority w:val="99"/>
     <w:semiHidden/>
@@ -9074,7 +9099,7 @@
       </w:tblCellMar>
     </w:tblPr>
   </w:style>
-  <w:style w:type="numbering" w:default="1" w:styleId="NoList">
+  <w:style w:type="numbering" w:default="1" w:styleId="KeineListe">
     <w:name w:val="No List"/>
     <w:uiPriority w:val="99"/>
     <w:semiHidden/>
@@ -9088,10 +9113,10 @@
       <w:u w:val="single"/>
     </w:rPr>
   </w:style>
-  <w:style w:type="paragraph" w:styleId="Header">
+  <w:style w:type="paragraph" w:styleId="Kopfzeile">
     <w:name w:val="header"/>
-    <w:basedOn w:val="Normal"/>
-    <w:link w:val="HeaderChar"/>
+    <w:basedOn w:val="Standard"/>
+    <w:link w:val="KopfzeileZchn"/>
     <w:uiPriority w:val="99"/>
     <w:unhideWhenUsed/>
     <w:rsid w:val="0071396D"/>
@@ -9102,10 +9127,10 @@
       </w:tabs>
     </w:pPr>
   </w:style>
-  <w:style w:type="character" w:customStyle="1" w:styleId="HeaderChar">
-    <w:name w:val="Header Char"/>
-    <w:basedOn w:val="DefaultParagraphFont"/>
-    <w:link w:val="Header"/>
+  <w:style w:type="character" w:customStyle="1" w:styleId="KopfzeileZchn">
+    <w:name w:val="Kopfzeile Zchn"/>
+    <w:basedOn w:val="Absatz-Standardschriftart"/>
+    <w:link w:val="Kopfzeile"/>
     <w:uiPriority w:val="99"/>
     <w:rsid w:val="0071396D"/>
     <w:rPr>
@@ -9115,10 +9140,10 @@
       <w:lang w:eastAsia="de-DE"/>
     </w:rPr>
   </w:style>
-  <w:style w:type="paragraph" w:styleId="Footer">
+  <w:style w:type="paragraph" w:styleId="Fuzeile">
     <w:name w:val="footer"/>
-    <w:basedOn w:val="Normal"/>
-    <w:link w:val="FooterChar"/>
+    <w:basedOn w:val="Standard"/>
+    <w:link w:val="FuzeileZchn"/>
     <w:uiPriority w:val="99"/>
     <w:unhideWhenUsed/>
     <w:rsid w:val="0071396D"/>
@@ -9129,10 +9154,10 @@
       </w:tabs>
     </w:pPr>
   </w:style>
-  <w:style w:type="character" w:customStyle="1" w:styleId="FooterChar">
-    <w:name w:val="Footer Char"/>
-    <w:basedOn w:val="DefaultParagraphFont"/>
-    <w:link w:val="Footer"/>
+  <w:style w:type="character" w:customStyle="1" w:styleId="FuzeileZchn">
+    <w:name w:val="Fußzeile Zchn"/>
+    <w:basedOn w:val="Absatz-Standardschriftart"/>
+    <w:link w:val="Fuzeile"/>
     <w:uiPriority w:val="99"/>
     <w:rsid w:val="0071396D"/>
     <w:rPr>
@@ -9142,9 +9167,9 @@
       <w:lang w:eastAsia="de-DE"/>
     </w:rPr>
   </w:style>
-  <w:style w:type="paragraph" w:styleId="ListParagraph">
+  <w:style w:type="paragraph" w:styleId="Listenabsatz">
     <w:name w:val="List Paragraph"/>
-    <w:basedOn w:val="Normal"/>
+    <w:basedOn w:val="Standard"/>
     <w:uiPriority w:val="34"/>
     <w:qFormat/>
     <w:rsid w:val="00DE5E2E"/>
@@ -9153,9 +9178,9 @@
       <w:contextualSpacing/>
     </w:pPr>
   </w:style>
-  <w:style w:type="character" w:styleId="FollowedHyperlink">
+  <w:style w:type="character" w:styleId="BesuchterLink">
     <w:name w:val="FollowedHyperlink"/>
-    <w:basedOn w:val="DefaultParagraphFont"/>
+    <w:basedOn w:val="Absatz-Standardschriftart"/>
     <w:uiPriority w:val="99"/>
     <w:semiHidden/>
     <w:unhideWhenUsed/>
@@ -9434,7 +9459,7 @@
 </file>
 
 <file path=customXml/itemProps1.xml><?xml version="1.0" encoding="utf-8"?>
-<ds:datastoreItem xmlns:ds="http://schemas.openxmlformats.org/officeDocument/2006/customXml" ds:itemID="{1C6B56CE-F273-41ED-80A9-12BBC131C267}">
+<ds:datastoreItem xmlns:ds="http://schemas.openxmlformats.org/officeDocument/2006/customXml" ds:itemID="{9016EF9D-5DCF-4F7A-B723-B0B563D87FE3}">
   <ds:schemaRefs>
     <ds:schemaRef ds:uri="http://schemas.openxmlformats.org/officeDocument/2006/bibliography"/>
   </ds:schemaRefs>

</xml_diff>

<commit_message>
Added UCLA presentation and changed title of selection neglect paper
</commit_message>
<xml_diff>
--- a/CV.docx
+++ b/CV.docx
@@ -1161,6 +1161,7 @@
         </w:rPr>
         <w:t xml:space="preserve">2020 </w:t>
       </w:r>
+      <w:proofErr w:type="gramStart"/>
       <w:r>
         <w:rPr>
           <w:rFonts w:asciiTheme="minorHAnsi" w:hAnsiTheme="minorHAnsi" w:cs="Estrangelo Edessa"/>
@@ -1187,7 +1188,25 @@
           <w:lang w:val="en-US"/>
         </w:rPr>
         <w:tab/>
-        <w:t>Fellow, Fulbright Association</w:t>
+      </w:r>
+      <w:proofErr w:type="gramEnd"/>
+      <w:r>
+        <w:rPr>
+          <w:rFonts w:asciiTheme="minorHAnsi" w:hAnsiTheme="minorHAnsi" w:cs="Estrangelo Edessa"/>
+          <w:sz w:val="22"/>
+          <w:szCs w:val="22"/>
+          <w:lang w:val="en-US"/>
+        </w:rPr>
+        <w:t>Fulbright f</w:t>
+      </w:r>
+      <w:r>
+        <w:rPr>
+          <w:rFonts w:asciiTheme="minorHAnsi" w:hAnsiTheme="minorHAnsi" w:cs="Estrangelo Edessa"/>
+          <w:sz w:val="22"/>
+          <w:szCs w:val="22"/>
+          <w:lang w:val="en-US"/>
+        </w:rPr>
+        <w:t>ellow, Fulbright Association</w:t>
       </w:r>
     </w:p>
     <w:p>
@@ -1682,7 +1701,16 @@
           <w:szCs w:val="22"/>
           <w:lang w:val="en-US"/>
         </w:rPr>
-        <w:t>, Dept.</w:t>
+        <w:t>, Dep</w:t>
+      </w:r>
+      <w:r>
+        <w:rPr>
+          <w:rFonts w:asciiTheme="minorHAnsi" w:hAnsiTheme="minorHAnsi" w:cs="Estrangelo Edessa"/>
+          <w:sz w:val="22"/>
+          <w:szCs w:val="22"/>
+          <w:lang w:val="en-US"/>
+        </w:rPr>
+        <w:t>artment</w:t>
       </w:r>
       <w:r>
         <w:rPr>
@@ -1900,6 +1928,8 @@
         </w:rPr>
         <w:t>WORKING PAPERS</w:t>
       </w:r>
+      <w:bookmarkStart w:id="0" w:name="_GoBack"/>
+      <w:bookmarkEnd w:id="0"/>
     </w:p>
     <w:p>
       <w:pPr>
@@ -2532,7 +2562,6 @@
           <w:rFonts w:asciiTheme="minorHAnsi" w:hAnsiTheme="minorHAnsi" w:cs="Estrangelo Edessa"/>
           <w:sz w:val="22"/>
           <w:szCs w:val="22"/>
-          <w:lang w:val="en-US"/>
         </w:rPr>
       </w:pPr>
     </w:p>
@@ -2566,7 +2595,97 @@
           <w:szCs w:val="22"/>
           <w:lang w:val="en-US"/>
         </w:rPr>
-        <w:t>Irrational Attention to Correlation in Selected Data</w:t>
+        <w:t xml:space="preserve">Worker </w:t>
+      </w:r>
+      <w:r>
+        <w:rPr>
+          <w:rFonts w:asciiTheme="minorHAnsi" w:hAnsiTheme="minorHAnsi" w:cs="Estrangelo Edessa"/>
+          <w:sz w:val="22"/>
+          <w:szCs w:val="22"/>
+          <w:lang w:val="en-US"/>
+        </w:rPr>
+        <w:t>B</w:t>
+      </w:r>
+      <w:r>
+        <w:rPr>
+          <w:rFonts w:asciiTheme="minorHAnsi" w:hAnsiTheme="minorHAnsi" w:cs="Estrangelo Edessa"/>
+          <w:sz w:val="22"/>
+          <w:szCs w:val="22"/>
+          <w:lang w:val="en-US"/>
+        </w:rPr>
+        <w:t xml:space="preserve">eliefs about </w:t>
+      </w:r>
+      <w:r>
+        <w:rPr>
+          <w:rFonts w:asciiTheme="minorHAnsi" w:hAnsiTheme="minorHAnsi" w:cs="Estrangelo Edessa"/>
+          <w:sz w:val="22"/>
+          <w:szCs w:val="22"/>
+          <w:lang w:val="en-US"/>
+        </w:rPr>
+        <w:t>P</w:t>
+      </w:r>
+      <w:r>
+        <w:rPr>
+          <w:rFonts w:asciiTheme="minorHAnsi" w:hAnsiTheme="minorHAnsi" w:cs="Estrangelo Edessa"/>
+          <w:sz w:val="22"/>
+          <w:szCs w:val="22"/>
+          <w:lang w:val="en-US"/>
+        </w:rPr>
+        <w:t>art-</w:t>
+      </w:r>
+      <w:r>
+        <w:rPr>
+          <w:rFonts w:asciiTheme="minorHAnsi" w:hAnsiTheme="minorHAnsi" w:cs="Estrangelo Edessa"/>
+          <w:sz w:val="22"/>
+          <w:szCs w:val="22"/>
+          <w:lang w:val="en-US"/>
+        </w:rPr>
+        <w:t>T</w:t>
+      </w:r>
+      <w:r>
+        <w:rPr>
+          <w:rFonts w:asciiTheme="minorHAnsi" w:hAnsiTheme="minorHAnsi" w:cs="Estrangelo Edessa"/>
+          <w:sz w:val="22"/>
+          <w:szCs w:val="22"/>
+          <w:lang w:val="en-US"/>
+        </w:rPr>
+        <w:t xml:space="preserve">ime </w:t>
+      </w:r>
+      <w:r>
+        <w:rPr>
+          <w:rFonts w:asciiTheme="minorHAnsi" w:hAnsiTheme="minorHAnsi" w:cs="Estrangelo Edessa"/>
+          <w:sz w:val="22"/>
+          <w:szCs w:val="22"/>
+          <w:lang w:val="en-US"/>
+        </w:rPr>
+        <w:t>W</w:t>
+      </w:r>
+      <w:r>
+        <w:rPr>
+          <w:rFonts w:asciiTheme="minorHAnsi" w:hAnsiTheme="minorHAnsi" w:cs="Estrangelo Edessa"/>
+          <w:sz w:val="22"/>
+          <w:szCs w:val="22"/>
+          <w:lang w:val="en-US"/>
+        </w:rPr>
+        <w:t xml:space="preserve">orkers and </w:t>
+      </w:r>
+      <w:r>
+        <w:rPr>
+          <w:rFonts w:asciiTheme="minorHAnsi" w:hAnsiTheme="minorHAnsi" w:cs="Estrangelo Edessa"/>
+          <w:sz w:val="22"/>
+          <w:szCs w:val="22"/>
+          <w:lang w:val="en-US"/>
+        </w:rPr>
+        <w:t>W</w:t>
+      </w:r>
+      <w:r>
+        <w:rPr>
+          <w:rFonts w:asciiTheme="minorHAnsi" w:hAnsiTheme="minorHAnsi" w:cs="Estrangelo Edessa"/>
+          <w:sz w:val="22"/>
+          <w:szCs w:val="22"/>
+          <w:lang w:val="en-US"/>
+        </w:rPr>
+        <w:t>ages</w:t>
       </w:r>
       <w:r>
         <w:rPr>
@@ -4800,7 +4919,70 @@
           <w:szCs w:val="22"/>
           <w:lang w:val="en-US"/>
         </w:rPr>
-        <w:t xml:space="preserve"> (virtual)</w:t>
+        <w:t xml:space="preserve"> (virtual); </w:t>
+      </w:r>
+      <w:r>
+        <w:rPr>
+          <w:rFonts w:asciiTheme="minorHAnsi" w:hAnsiTheme="minorHAnsi" w:cs="Estrangelo Edessa"/>
+          <w:sz w:val="22"/>
+          <w:szCs w:val="22"/>
+          <w:lang w:val="en-US"/>
+        </w:rPr>
+        <w:t>SMYE Spring Meeting of</w:t>
+      </w:r>
+      <w:r>
+        <w:rPr>
+          <w:rFonts w:asciiTheme="minorHAnsi" w:hAnsiTheme="minorHAnsi" w:cs="Estrangelo Edessa"/>
+          <w:sz w:val="22"/>
+          <w:szCs w:val="22"/>
+          <w:lang w:val="en-US"/>
+        </w:rPr>
+        <w:t xml:space="preserve"> Young Economists, Bologna (virtual</w:t>
+      </w:r>
+      <w:r>
+        <w:rPr>
+          <w:rFonts w:asciiTheme="minorHAnsi" w:hAnsiTheme="minorHAnsi" w:cs="Estrangelo Edessa"/>
+          <w:sz w:val="22"/>
+          <w:szCs w:val="22"/>
+          <w:lang w:val="en-US"/>
+        </w:rPr>
+        <w:t xml:space="preserve">); Albert Family Fund </w:t>
+      </w:r>
+      <w:r>
+        <w:rPr>
+          <w:rFonts w:asciiTheme="minorHAnsi" w:hAnsiTheme="minorHAnsi" w:cs="Estrangelo Edessa"/>
+          <w:sz w:val="22"/>
+          <w:szCs w:val="22"/>
+          <w:lang w:val="en-US"/>
+        </w:rPr>
+        <w:t>Pros</w:t>
+      </w:r>
+      <w:r>
+        <w:rPr>
+          <w:rFonts w:asciiTheme="minorHAnsi" w:hAnsiTheme="minorHAnsi" w:cs="Estrangelo Edessa"/>
+          <w:sz w:val="22"/>
+          <w:szCs w:val="22"/>
+          <w:lang w:val="en-US"/>
+        </w:rPr>
+        <w:t xml:space="preserve">eminar in </w:t>
+      </w:r>
+      <w:r>
+        <w:rPr>
+          <w:rFonts w:asciiTheme="minorHAnsi" w:hAnsiTheme="minorHAnsi" w:cs="Estrangelo Edessa"/>
+          <w:sz w:val="22"/>
+          <w:szCs w:val="22"/>
+          <w:lang w:val="en-US"/>
+        </w:rPr>
+        <w:t xml:space="preserve">Applied </w:t>
+      </w:r>
+      <w:r>
+        <w:rPr>
+          <w:rFonts w:asciiTheme="minorHAnsi" w:hAnsiTheme="minorHAnsi" w:cs="Estrangelo Edessa"/>
+          <w:sz w:val="22"/>
+          <w:szCs w:val="22"/>
+          <w:lang w:val="en-US"/>
+        </w:rPr>
+        <w:t>Microeconomics, UCLA (virtual)</w:t>
       </w:r>
       <w:r>
         <w:rPr>
@@ -4811,6 +4993,286 @@
         </w:rPr>
         <w:t xml:space="preserve"> </w:t>
       </w:r>
+    </w:p>
+    <w:p>
+      <w:pPr>
+        <w:widowControl/>
+        <w:tabs>
+          <w:tab w:val="left" w:pos="0"/>
+          <w:tab w:val="left" w:pos="576"/>
+        </w:tabs>
+        <w:rPr>
+          <w:rFonts w:asciiTheme="minorHAnsi" w:hAnsiTheme="minorHAnsi" w:cs="Estrangelo Edessa"/>
+          <w:sz w:val="22"/>
+          <w:szCs w:val="22"/>
+          <w:lang w:val="en-US"/>
+        </w:rPr>
+      </w:pPr>
+      <w:r>
+        <w:rPr>
+          <w:rFonts w:asciiTheme="minorHAnsi" w:hAnsiTheme="minorHAnsi" w:cs="Estrangelo Edessa"/>
+          <w:b/>
+          <w:sz w:val="22"/>
+          <w:szCs w:val="22"/>
+          <w:lang w:val="en-US"/>
+        </w:rPr>
+        <w:t>2020</w:t>
+      </w:r>
+      <w:r>
+        <w:rPr>
+          <w:rFonts w:asciiTheme="minorHAnsi" w:hAnsiTheme="minorHAnsi" w:cs="Estrangelo Edessa"/>
+          <w:b/>
+          <w:sz w:val="22"/>
+          <w:szCs w:val="22"/>
+          <w:lang w:val="en-US"/>
+        </w:rPr>
+        <w:t>:</w:t>
+      </w:r>
+      <w:r>
+        <w:rPr>
+          <w:rFonts w:asciiTheme="minorHAnsi" w:hAnsiTheme="minorHAnsi" w:cs="Estrangelo Edessa"/>
+          <w:sz w:val="22"/>
+          <w:szCs w:val="22"/>
+          <w:lang w:val="en-US"/>
+        </w:rPr>
+        <w:t xml:space="preserve"> </w:t>
+      </w:r>
+      <w:r>
+        <w:rPr>
+          <w:rFonts w:asciiTheme="minorHAnsi" w:hAnsiTheme="minorHAnsi" w:cs="Estrangelo Edessa"/>
+          <w:sz w:val="22"/>
+          <w:szCs w:val="22"/>
+          <w:lang w:val="en-US"/>
+        </w:rPr>
+        <w:tab/>
+      </w:r>
+      <w:r>
+        <w:rPr>
+          <w:rFonts w:asciiTheme="minorHAnsi" w:hAnsiTheme="minorHAnsi" w:cs="Estrangelo Edessa"/>
+          <w:sz w:val="22"/>
+          <w:szCs w:val="22"/>
+          <w:lang w:val="en-US"/>
+        </w:rPr>
+        <w:t xml:space="preserve">SOEP Brown Bag Seminar, </w:t>
+      </w:r>
+      <w:r>
+        <w:rPr>
+          <w:rFonts w:asciiTheme="minorHAnsi" w:hAnsiTheme="minorHAnsi" w:cs="Estrangelo Edessa"/>
+          <w:sz w:val="22"/>
+          <w:szCs w:val="22"/>
+          <w:lang w:val="en-US"/>
+        </w:rPr>
+        <w:t>Berlin</w:t>
+      </w:r>
+      <w:r>
+        <w:rPr>
+          <w:rFonts w:asciiTheme="minorHAnsi" w:hAnsiTheme="minorHAnsi" w:cs="Estrangelo Edessa"/>
+          <w:sz w:val="22"/>
+          <w:szCs w:val="22"/>
+          <w:lang w:val="en-US"/>
+        </w:rPr>
+        <w:t xml:space="preserve"> (virtual)</w:t>
+      </w:r>
+      <w:r>
+        <w:rPr>
+          <w:rFonts w:asciiTheme="minorHAnsi" w:hAnsiTheme="minorHAnsi" w:cs="Estrangelo Edessa"/>
+          <w:sz w:val="22"/>
+          <w:szCs w:val="22"/>
+          <w:lang w:val="en-US"/>
+        </w:rPr>
+        <w:t>;</w:t>
+      </w:r>
+      <w:r>
+        <w:rPr>
+          <w:rFonts w:asciiTheme="minorHAnsi" w:hAnsiTheme="minorHAnsi" w:cs="Estrangelo Edessa"/>
+          <w:sz w:val="22"/>
+          <w:szCs w:val="22"/>
+          <w:lang w:val="en-US"/>
+        </w:rPr>
+        <w:t xml:space="preserve"> DIW Graduate Center Winter Workshop</w:t>
+      </w:r>
+      <w:r>
+        <w:rPr>
+          <w:rFonts w:asciiTheme="minorHAnsi" w:hAnsiTheme="minorHAnsi" w:cs="Estrangelo Edessa"/>
+          <w:sz w:val="22"/>
+          <w:szCs w:val="22"/>
+          <w:lang w:val="en-US"/>
+        </w:rPr>
+        <w:t>, Berlin</w:t>
+      </w:r>
+      <w:r>
+        <w:rPr>
+          <w:rFonts w:asciiTheme="minorHAnsi" w:hAnsiTheme="minorHAnsi" w:cs="Estrangelo Edessa"/>
+          <w:sz w:val="22"/>
+          <w:szCs w:val="22"/>
+          <w:lang w:val="en-US"/>
+        </w:rPr>
+        <w:t xml:space="preserve"> (virtual)</w:t>
+      </w:r>
+      <w:r>
+        <w:rPr>
+          <w:rFonts w:asciiTheme="minorHAnsi" w:hAnsiTheme="minorHAnsi" w:cs="Estrangelo Edessa"/>
+          <w:sz w:val="22"/>
+          <w:szCs w:val="22"/>
+          <w:lang w:val="en-US"/>
+        </w:rPr>
+        <w:t>;</w:t>
+      </w:r>
+      <w:r>
+        <w:rPr>
+          <w:rFonts w:asciiTheme="minorHAnsi" w:hAnsiTheme="minorHAnsi" w:cs="Estrangelo Edessa"/>
+          <w:sz w:val="22"/>
+          <w:szCs w:val="22"/>
+          <w:lang w:val="en-US"/>
+        </w:rPr>
+        <w:t xml:space="preserve"> </w:t>
+      </w:r>
+      <w:r>
+        <w:rPr>
+          <w:rFonts w:asciiTheme="minorHAnsi" w:hAnsiTheme="minorHAnsi" w:cs="Estrangelo Edessa"/>
+          <w:sz w:val="22"/>
+          <w:szCs w:val="22"/>
+          <w:lang w:val="en-US"/>
+        </w:rPr>
+        <w:t xml:space="preserve">CRC Rationality and Competition Retreat, </w:t>
+      </w:r>
+      <w:proofErr w:type="spellStart"/>
+      <w:r>
+        <w:rPr>
+          <w:rFonts w:asciiTheme="minorHAnsi" w:hAnsiTheme="minorHAnsi" w:cs="Estrangelo Edessa"/>
+          <w:sz w:val="22"/>
+          <w:szCs w:val="22"/>
+          <w:lang w:val="en-US"/>
+        </w:rPr>
+        <w:t>Ohlstadt</w:t>
+      </w:r>
+      <w:proofErr w:type="spellEnd"/>
+      <w:r>
+        <w:rPr>
+          <w:rFonts w:asciiTheme="minorHAnsi" w:hAnsiTheme="minorHAnsi" w:cs="Estrangelo Edessa"/>
+          <w:sz w:val="22"/>
+          <w:szCs w:val="22"/>
+          <w:lang w:val="en-US"/>
+        </w:rPr>
+        <w:t xml:space="preserve"> (virtual)</w:t>
+      </w:r>
+      <w:r>
+        <w:rPr>
+          <w:rFonts w:asciiTheme="minorHAnsi" w:hAnsiTheme="minorHAnsi" w:cs="Estrangelo Edessa"/>
+          <w:sz w:val="22"/>
+          <w:szCs w:val="22"/>
+          <w:lang w:val="en-US"/>
+        </w:rPr>
+        <w:t xml:space="preserve">; </w:t>
+      </w:r>
+      <w:r>
+        <w:rPr>
+          <w:rFonts w:asciiTheme="minorHAnsi" w:hAnsiTheme="minorHAnsi" w:cs="Estrangelo Edessa"/>
+          <w:sz w:val="22"/>
+          <w:szCs w:val="22"/>
+          <w:lang w:val="en-US"/>
+        </w:rPr>
+        <w:t>EA</w:t>
+      </w:r>
+      <w:r>
+        <w:rPr>
+          <w:rFonts w:asciiTheme="minorHAnsi" w:hAnsiTheme="minorHAnsi" w:cs="Estrangelo Edessa"/>
+          <w:sz w:val="22"/>
+          <w:szCs w:val="22"/>
+          <w:lang w:val="en-US"/>
+        </w:rPr>
+        <w:t>LE SOLE AASLE World Conference,</w:t>
+      </w:r>
+      <w:r>
+        <w:rPr>
+          <w:rFonts w:asciiTheme="minorHAnsi" w:hAnsiTheme="minorHAnsi" w:cs="Estrangelo Edessa"/>
+          <w:sz w:val="22"/>
+          <w:szCs w:val="22"/>
+          <w:lang w:val="en-US"/>
+        </w:rPr>
+        <w:t xml:space="preserve"> </w:t>
+      </w:r>
+      <w:r>
+        <w:rPr>
+          <w:rFonts w:asciiTheme="minorHAnsi" w:hAnsiTheme="minorHAnsi" w:cs="Estrangelo Edessa"/>
+          <w:sz w:val="22"/>
+          <w:szCs w:val="22"/>
+          <w:lang w:val="en-US"/>
+        </w:rPr>
+        <w:t>Berlin</w:t>
+      </w:r>
+      <w:r>
+        <w:rPr>
+          <w:rFonts w:asciiTheme="minorHAnsi" w:hAnsiTheme="minorHAnsi" w:cs="Estrangelo Edessa"/>
+          <w:sz w:val="22"/>
+          <w:szCs w:val="22"/>
+          <w:lang w:val="en-US"/>
+        </w:rPr>
+        <w:t xml:space="preserve"> </w:t>
+      </w:r>
+      <w:r>
+        <w:rPr>
+          <w:rFonts w:asciiTheme="minorHAnsi" w:hAnsiTheme="minorHAnsi" w:cs="Estrangelo Edessa"/>
+          <w:sz w:val="22"/>
+          <w:szCs w:val="22"/>
+          <w:lang w:val="en-US"/>
+        </w:rPr>
+        <w:t>(virtual)</w:t>
+      </w:r>
+      <w:r>
+        <w:rPr>
+          <w:rFonts w:asciiTheme="minorHAnsi" w:hAnsiTheme="minorHAnsi" w:cs="Estrangelo Edessa"/>
+          <w:sz w:val="22"/>
+          <w:szCs w:val="22"/>
+          <w:lang w:val="en-US"/>
+        </w:rPr>
+        <w:t xml:space="preserve">; </w:t>
+      </w:r>
+      <w:r>
+        <w:rPr>
+          <w:rFonts w:asciiTheme="minorHAnsi" w:hAnsiTheme="minorHAnsi" w:cs="Estrangelo Edessa"/>
+          <w:sz w:val="22"/>
+          <w:szCs w:val="22"/>
+          <w:lang w:val="en-US"/>
+        </w:rPr>
+        <w:t>ESPE Annual Conference</w:t>
+      </w:r>
+      <w:r>
+        <w:rPr>
+          <w:rFonts w:asciiTheme="minorHAnsi" w:hAnsiTheme="minorHAnsi" w:cs="Estrangelo Edessa"/>
+          <w:sz w:val="22"/>
+          <w:szCs w:val="22"/>
+          <w:lang w:val="en-US"/>
+        </w:rPr>
+        <w:t xml:space="preserve"> of the</w:t>
+      </w:r>
+      <w:r>
+        <w:rPr>
+          <w:rFonts w:asciiTheme="minorHAnsi" w:hAnsiTheme="minorHAnsi" w:cs="Estrangelo Edessa"/>
+          <w:sz w:val="22"/>
+          <w:szCs w:val="22"/>
+          <w:lang w:val="en-US"/>
+        </w:rPr>
+        <w:t xml:space="preserve"> European Society for</w:t>
+      </w:r>
+      <w:r>
+        <w:rPr>
+          <w:rFonts w:asciiTheme="minorHAnsi" w:hAnsiTheme="minorHAnsi" w:cs="Estrangelo Edessa"/>
+          <w:sz w:val="22"/>
+          <w:szCs w:val="22"/>
+          <w:lang w:val="en-US"/>
+        </w:rPr>
+        <w:t xml:space="preserve"> Population Economics</w:t>
+      </w:r>
+      <w:r>
+        <w:rPr>
+          <w:rFonts w:asciiTheme="minorHAnsi" w:hAnsiTheme="minorHAnsi" w:cs="Estrangelo Edessa"/>
+          <w:sz w:val="22"/>
+          <w:szCs w:val="22"/>
+          <w:lang w:val="en-US"/>
+        </w:rPr>
+        <w:t>, Barcelona</w:t>
+      </w:r>
       <w:r>
         <w:rPr>
           <w:rFonts w:asciiTheme="minorHAnsi" w:hAnsiTheme="minorHAnsi" w:cs="Estrangelo Edessa"/>
@@ -4836,16 +5298,25 @@
           <w:szCs w:val="22"/>
           <w:lang w:val="en-US"/>
         </w:rPr>
-        <w:t>SMYE Spring Meeting of</w:t>
-      </w:r>
-      <w:r>
-        <w:rPr>
-          <w:rFonts w:asciiTheme="minorHAnsi" w:hAnsiTheme="minorHAnsi" w:cs="Estrangelo Edessa"/>
-          <w:sz w:val="22"/>
-          <w:szCs w:val="22"/>
-          <w:lang w:val="en-US"/>
-        </w:rPr>
-        <w:t xml:space="preserve"> Young Economists, Bologna (virtual)</w:t>
+        <w:t xml:space="preserve">Workshop on Expectations, </w:t>
+      </w:r>
+      <w:r>
+        <w:rPr>
+          <w:rFonts w:asciiTheme="minorHAnsi" w:hAnsiTheme="minorHAnsi" w:cs="Estrangelo Edessa"/>
+          <w:sz w:val="22"/>
+          <w:szCs w:val="22"/>
+          <w:lang w:val="en-US"/>
+        </w:rPr>
+        <w:t xml:space="preserve">DIW </w:t>
+      </w:r>
+      <w:r>
+        <w:rPr>
+          <w:rFonts w:asciiTheme="minorHAnsi" w:hAnsiTheme="minorHAnsi" w:cs="Estrangelo Edessa"/>
+          <w:sz w:val="22"/>
+          <w:szCs w:val="22"/>
+          <w:lang w:val="en-US"/>
+        </w:rPr>
+        <w:t>Berlin</w:t>
       </w:r>
       <w:r>
         <w:rPr>
@@ -4854,349 +5325,6 @@
           <w:szCs w:val="16"/>
           <w:lang w:val="en-US"/>
         </w:rPr>
-        <w:t xml:space="preserve"> </w:t>
-      </w:r>
-      <w:r>
-        <w:rPr>
-          <w:rFonts w:asciiTheme="minorHAnsi" w:hAnsiTheme="minorHAnsi" w:cs="Estrangelo Edessa"/>
-          <w:sz w:val="16"/>
-          <w:szCs w:val="16"/>
-          <w:lang w:val="en-US"/>
-        </w:rPr>
-        <w:t>*</w:t>
-      </w:r>
-    </w:p>
-    <w:p>
-      <w:pPr>
-        <w:widowControl/>
-        <w:tabs>
-          <w:tab w:val="left" w:pos="0"/>
-          <w:tab w:val="left" w:pos="576"/>
-        </w:tabs>
-        <w:rPr>
-          <w:rFonts w:asciiTheme="minorHAnsi" w:hAnsiTheme="minorHAnsi" w:cs="Estrangelo Edessa"/>
-          <w:sz w:val="22"/>
-          <w:szCs w:val="22"/>
-          <w:lang w:val="en-US"/>
-        </w:rPr>
-      </w:pPr>
-      <w:r>
-        <w:rPr>
-          <w:rFonts w:asciiTheme="minorHAnsi" w:hAnsiTheme="minorHAnsi" w:cs="Estrangelo Edessa"/>
-          <w:b/>
-          <w:sz w:val="22"/>
-          <w:szCs w:val="22"/>
-          <w:lang w:val="en-US"/>
-        </w:rPr>
-        <w:t>2020</w:t>
-      </w:r>
-      <w:r>
-        <w:rPr>
-          <w:rFonts w:asciiTheme="minorHAnsi" w:hAnsiTheme="minorHAnsi" w:cs="Estrangelo Edessa"/>
-          <w:b/>
-          <w:sz w:val="22"/>
-          <w:szCs w:val="22"/>
-          <w:lang w:val="en-US"/>
-        </w:rPr>
-        <w:t>:</w:t>
-      </w:r>
-      <w:r>
-        <w:rPr>
-          <w:rFonts w:asciiTheme="minorHAnsi" w:hAnsiTheme="minorHAnsi" w:cs="Estrangelo Edessa"/>
-          <w:sz w:val="22"/>
-          <w:szCs w:val="22"/>
-          <w:lang w:val="en-US"/>
-        </w:rPr>
-        <w:t xml:space="preserve"> </w:t>
-      </w:r>
-      <w:r>
-        <w:rPr>
-          <w:rFonts w:asciiTheme="minorHAnsi" w:hAnsiTheme="minorHAnsi" w:cs="Estrangelo Edessa"/>
-          <w:sz w:val="22"/>
-          <w:szCs w:val="22"/>
-          <w:lang w:val="en-US"/>
-        </w:rPr>
-        <w:tab/>
-      </w:r>
-      <w:r>
-        <w:rPr>
-          <w:rFonts w:asciiTheme="minorHAnsi" w:hAnsiTheme="minorHAnsi" w:cs="Estrangelo Edessa"/>
-          <w:sz w:val="22"/>
-          <w:szCs w:val="22"/>
-          <w:lang w:val="en-US"/>
-        </w:rPr>
-        <w:t xml:space="preserve">SOEP Brown Bag Seminar, </w:t>
-      </w:r>
-      <w:r>
-        <w:rPr>
-          <w:rFonts w:asciiTheme="minorHAnsi" w:hAnsiTheme="minorHAnsi" w:cs="Estrangelo Edessa"/>
-          <w:sz w:val="22"/>
-          <w:szCs w:val="22"/>
-          <w:lang w:val="en-US"/>
-        </w:rPr>
-        <w:t>Berlin</w:t>
-      </w:r>
-      <w:r>
-        <w:rPr>
-          <w:rFonts w:asciiTheme="minorHAnsi" w:hAnsiTheme="minorHAnsi" w:cs="Estrangelo Edessa"/>
-          <w:sz w:val="22"/>
-          <w:szCs w:val="22"/>
-          <w:lang w:val="en-US"/>
-        </w:rPr>
-        <w:t xml:space="preserve"> (virtual)</w:t>
-      </w:r>
-      <w:r>
-        <w:rPr>
-          <w:rFonts w:asciiTheme="minorHAnsi" w:hAnsiTheme="minorHAnsi" w:cs="Estrangelo Edessa"/>
-          <w:sz w:val="22"/>
-          <w:szCs w:val="22"/>
-          <w:lang w:val="en-US"/>
-        </w:rPr>
-        <w:t>;</w:t>
-      </w:r>
-      <w:r>
-        <w:rPr>
-          <w:rFonts w:asciiTheme="minorHAnsi" w:hAnsiTheme="minorHAnsi" w:cs="Estrangelo Edessa"/>
-          <w:sz w:val="22"/>
-          <w:szCs w:val="22"/>
-          <w:lang w:val="en-US"/>
-        </w:rPr>
-        <w:t xml:space="preserve"> DIW Graduate Center Winter Workshop</w:t>
-      </w:r>
-      <w:r>
-        <w:rPr>
-          <w:rFonts w:asciiTheme="minorHAnsi" w:hAnsiTheme="minorHAnsi" w:cs="Estrangelo Edessa"/>
-          <w:sz w:val="22"/>
-          <w:szCs w:val="22"/>
-          <w:lang w:val="en-US"/>
-        </w:rPr>
-        <w:t>, Berlin</w:t>
-      </w:r>
-      <w:r>
-        <w:rPr>
-          <w:rFonts w:asciiTheme="minorHAnsi" w:hAnsiTheme="minorHAnsi" w:cs="Estrangelo Edessa"/>
-          <w:sz w:val="22"/>
-          <w:szCs w:val="22"/>
-          <w:lang w:val="en-US"/>
-        </w:rPr>
-        <w:t xml:space="preserve"> (virtual)</w:t>
-      </w:r>
-      <w:r>
-        <w:rPr>
-          <w:rFonts w:asciiTheme="minorHAnsi" w:hAnsiTheme="minorHAnsi" w:cs="Estrangelo Edessa"/>
-          <w:sz w:val="22"/>
-          <w:szCs w:val="22"/>
-          <w:lang w:val="en-US"/>
-        </w:rPr>
-        <w:t>;</w:t>
-      </w:r>
-      <w:r>
-        <w:rPr>
-          <w:rFonts w:asciiTheme="minorHAnsi" w:hAnsiTheme="minorHAnsi" w:cs="Estrangelo Edessa"/>
-          <w:sz w:val="22"/>
-          <w:szCs w:val="22"/>
-          <w:lang w:val="en-US"/>
-        </w:rPr>
-        <w:t xml:space="preserve"> </w:t>
-      </w:r>
-      <w:r>
-        <w:rPr>
-          <w:rFonts w:asciiTheme="minorHAnsi" w:hAnsiTheme="minorHAnsi" w:cs="Estrangelo Edessa"/>
-          <w:sz w:val="22"/>
-          <w:szCs w:val="22"/>
-          <w:lang w:val="en-US"/>
-        </w:rPr>
-        <w:t xml:space="preserve">CRC Rationality and Competition Retreat, </w:t>
-      </w:r>
-      <w:proofErr w:type="spellStart"/>
-      <w:r>
-        <w:rPr>
-          <w:rFonts w:asciiTheme="minorHAnsi" w:hAnsiTheme="minorHAnsi" w:cs="Estrangelo Edessa"/>
-          <w:sz w:val="22"/>
-          <w:szCs w:val="22"/>
-          <w:lang w:val="en-US"/>
-        </w:rPr>
-        <w:t>Ohlstadt</w:t>
-      </w:r>
-      <w:proofErr w:type="spellEnd"/>
-      <w:r>
-        <w:rPr>
-          <w:rFonts w:asciiTheme="minorHAnsi" w:hAnsiTheme="minorHAnsi" w:cs="Estrangelo Edessa"/>
-          <w:sz w:val="22"/>
-          <w:szCs w:val="22"/>
-          <w:lang w:val="en-US"/>
-        </w:rPr>
-        <w:t xml:space="preserve"> (virtual)</w:t>
-      </w:r>
-      <w:r>
-        <w:rPr>
-          <w:rFonts w:asciiTheme="minorHAnsi" w:hAnsiTheme="minorHAnsi" w:cs="Estrangelo Edessa"/>
-          <w:sz w:val="22"/>
-          <w:szCs w:val="22"/>
-          <w:lang w:val="en-US"/>
-        </w:rPr>
-        <w:t xml:space="preserve">; </w:t>
-      </w:r>
-      <w:r>
-        <w:rPr>
-          <w:rFonts w:asciiTheme="minorHAnsi" w:hAnsiTheme="minorHAnsi" w:cs="Estrangelo Edessa"/>
-          <w:sz w:val="22"/>
-          <w:szCs w:val="22"/>
-          <w:lang w:val="en-US"/>
-        </w:rPr>
-        <w:t>EA</w:t>
-      </w:r>
-      <w:r>
-        <w:rPr>
-          <w:rFonts w:asciiTheme="minorHAnsi" w:hAnsiTheme="minorHAnsi" w:cs="Estrangelo Edessa"/>
-          <w:sz w:val="22"/>
-          <w:szCs w:val="22"/>
-          <w:lang w:val="en-US"/>
-        </w:rPr>
-        <w:t>LE SOLE AASLE World Conference,</w:t>
-      </w:r>
-      <w:r>
-        <w:rPr>
-          <w:rFonts w:asciiTheme="minorHAnsi" w:hAnsiTheme="minorHAnsi" w:cs="Estrangelo Edessa"/>
-          <w:sz w:val="22"/>
-          <w:szCs w:val="22"/>
-          <w:lang w:val="en-US"/>
-        </w:rPr>
-        <w:t xml:space="preserve"> </w:t>
-      </w:r>
-      <w:r>
-        <w:rPr>
-          <w:rFonts w:asciiTheme="minorHAnsi" w:hAnsiTheme="minorHAnsi" w:cs="Estrangelo Edessa"/>
-          <w:sz w:val="22"/>
-          <w:szCs w:val="22"/>
-          <w:lang w:val="en-US"/>
-        </w:rPr>
-        <w:t>Berlin</w:t>
-      </w:r>
-      <w:r>
-        <w:rPr>
-          <w:rFonts w:asciiTheme="minorHAnsi" w:hAnsiTheme="minorHAnsi" w:cs="Estrangelo Edessa"/>
-          <w:sz w:val="22"/>
-          <w:szCs w:val="22"/>
-          <w:lang w:val="en-US"/>
-        </w:rPr>
-        <w:t xml:space="preserve"> </w:t>
-      </w:r>
-      <w:r>
-        <w:rPr>
-          <w:rFonts w:asciiTheme="minorHAnsi" w:hAnsiTheme="minorHAnsi" w:cs="Estrangelo Edessa"/>
-          <w:sz w:val="22"/>
-          <w:szCs w:val="22"/>
-          <w:lang w:val="en-US"/>
-        </w:rPr>
-        <w:t>(virtual)</w:t>
-      </w:r>
-      <w:r>
-        <w:rPr>
-          <w:rFonts w:asciiTheme="minorHAnsi" w:hAnsiTheme="minorHAnsi" w:cs="Estrangelo Edessa"/>
-          <w:sz w:val="22"/>
-          <w:szCs w:val="22"/>
-          <w:lang w:val="en-US"/>
-        </w:rPr>
-        <w:t xml:space="preserve">; </w:t>
-      </w:r>
-      <w:r>
-        <w:rPr>
-          <w:rFonts w:asciiTheme="minorHAnsi" w:hAnsiTheme="minorHAnsi" w:cs="Estrangelo Edessa"/>
-          <w:sz w:val="22"/>
-          <w:szCs w:val="22"/>
-          <w:lang w:val="en-US"/>
-        </w:rPr>
-        <w:t>ESPE Annual Conference</w:t>
-      </w:r>
-      <w:r>
-        <w:rPr>
-          <w:rFonts w:asciiTheme="minorHAnsi" w:hAnsiTheme="minorHAnsi" w:cs="Estrangelo Edessa"/>
-          <w:sz w:val="22"/>
-          <w:szCs w:val="22"/>
-          <w:lang w:val="en-US"/>
-        </w:rPr>
-        <w:t xml:space="preserve"> of the</w:t>
-      </w:r>
-      <w:r>
-        <w:rPr>
-          <w:rFonts w:asciiTheme="minorHAnsi" w:hAnsiTheme="minorHAnsi" w:cs="Estrangelo Edessa"/>
-          <w:sz w:val="22"/>
-          <w:szCs w:val="22"/>
-          <w:lang w:val="en-US"/>
-        </w:rPr>
-        <w:t xml:space="preserve"> European Society for</w:t>
-      </w:r>
-      <w:r>
-        <w:rPr>
-          <w:rFonts w:asciiTheme="minorHAnsi" w:hAnsiTheme="minorHAnsi" w:cs="Estrangelo Edessa"/>
-          <w:sz w:val="22"/>
-          <w:szCs w:val="22"/>
-          <w:lang w:val="en-US"/>
-        </w:rPr>
-        <w:t xml:space="preserve"> Population Economics</w:t>
-      </w:r>
-      <w:r>
-        <w:rPr>
-          <w:rFonts w:asciiTheme="minorHAnsi" w:hAnsiTheme="minorHAnsi" w:cs="Estrangelo Edessa"/>
-          <w:sz w:val="22"/>
-          <w:szCs w:val="22"/>
-          <w:lang w:val="en-US"/>
-        </w:rPr>
-        <w:t>, Barcelona</w:t>
-      </w:r>
-      <w:r>
-        <w:rPr>
-          <w:rFonts w:asciiTheme="minorHAnsi" w:hAnsiTheme="minorHAnsi" w:cs="Estrangelo Edessa"/>
-          <w:sz w:val="16"/>
-          <w:szCs w:val="16"/>
-          <w:lang w:val="en-US"/>
-        </w:rPr>
-        <w:t>*</w:t>
-      </w:r>
-      <w:r>
-        <w:rPr>
-          <w:rFonts w:asciiTheme="minorHAnsi" w:hAnsiTheme="minorHAnsi" w:cs="Estrangelo Edessa"/>
-          <w:sz w:val="22"/>
-          <w:szCs w:val="22"/>
-          <w:lang w:val="en-US"/>
-        </w:rPr>
-        <w:t xml:space="preserve">; </w:t>
-      </w:r>
-      <w:r>
-        <w:rPr>
-          <w:rFonts w:asciiTheme="minorHAnsi" w:hAnsiTheme="minorHAnsi" w:cs="Estrangelo Edessa"/>
-          <w:sz w:val="22"/>
-          <w:szCs w:val="22"/>
-          <w:lang w:val="en-US"/>
-        </w:rPr>
-        <w:t xml:space="preserve">Workshop on Expectations, </w:t>
-      </w:r>
-      <w:r>
-        <w:rPr>
-          <w:rFonts w:asciiTheme="minorHAnsi" w:hAnsiTheme="minorHAnsi" w:cs="Estrangelo Edessa"/>
-          <w:sz w:val="22"/>
-          <w:szCs w:val="22"/>
-          <w:lang w:val="en-US"/>
-        </w:rPr>
-        <w:t xml:space="preserve">DIW </w:t>
-      </w:r>
-      <w:r>
-        <w:rPr>
-          <w:rFonts w:asciiTheme="minorHAnsi" w:hAnsiTheme="minorHAnsi" w:cs="Estrangelo Edessa"/>
-          <w:sz w:val="22"/>
-          <w:szCs w:val="22"/>
-          <w:lang w:val="en-US"/>
-        </w:rPr>
-        <w:t>Berlin</w:t>
-      </w:r>
-      <w:r>
-        <w:rPr>
-          <w:rFonts w:asciiTheme="minorHAnsi" w:hAnsiTheme="minorHAnsi" w:cs="Estrangelo Edessa"/>
-          <w:sz w:val="16"/>
-          <w:szCs w:val="16"/>
-          <w:lang w:val="en-US"/>
-        </w:rPr>
         <w:t>*</w:t>
       </w:r>
       <w:r>
@@ -5747,6 +5875,80 @@
           <w:lang w:val="en-US"/>
         </w:rPr>
       </w:pPr>
+    </w:p>
+    <w:p>
+      <w:pPr>
+        <w:widowControl/>
+        <w:tabs>
+          <w:tab w:val="left" w:pos="576"/>
+          <w:tab w:val="left" w:pos="2835"/>
+        </w:tabs>
+        <w:rPr>
+          <w:rFonts w:asciiTheme="minorHAnsi" w:hAnsiTheme="minorHAnsi" w:cs="Estrangelo Edessa"/>
+          <w:sz w:val="22"/>
+          <w:szCs w:val="22"/>
+          <w:lang w:val="en-US"/>
+        </w:rPr>
+      </w:pPr>
+      <w:r>
+        <w:rPr>
+          <w:rFonts w:asciiTheme="minorHAnsi" w:hAnsiTheme="minorHAnsi" w:cs="Estrangelo Edessa"/>
+          <w:sz w:val="22"/>
+          <w:szCs w:val="22"/>
+          <w:lang w:val="en-US"/>
+        </w:rPr>
+        <w:t xml:space="preserve">2021 </w:t>
+      </w:r>
+      <w:r>
+        <w:rPr>
+          <w:rFonts w:asciiTheme="minorHAnsi" w:hAnsiTheme="minorHAnsi" w:cs="Estrangelo Edessa"/>
+          <w:sz w:val="22"/>
+          <w:szCs w:val="22"/>
+          <w:lang w:val="en-US"/>
+        </w:rPr>
+        <w:tab/>
+      </w:r>
+      <w:r>
+        <w:rPr>
+          <w:rFonts w:asciiTheme="minorHAnsi" w:hAnsiTheme="minorHAnsi" w:cs="Estrangelo Edessa"/>
+          <w:sz w:val="22"/>
+          <w:szCs w:val="22"/>
+          <w:lang w:val="en-US"/>
+        </w:rPr>
+        <w:tab/>
+        <w:t>Award for best policy brief DIW</w:t>
+      </w:r>
+      <w:r>
+        <w:rPr>
+          <w:rFonts w:asciiTheme="minorHAnsi" w:hAnsiTheme="minorHAnsi" w:cs="Estrangelo Edessa"/>
+          <w:i/>
+          <w:sz w:val="22"/>
+          <w:szCs w:val="22"/>
+          <w:lang w:val="en-US"/>
+        </w:rPr>
+        <w:t xml:space="preserve"> </w:t>
+      </w:r>
+      <w:proofErr w:type="spellStart"/>
+      <w:r>
+        <w:rPr>
+          <w:rFonts w:asciiTheme="minorHAnsi" w:hAnsiTheme="minorHAnsi" w:cs="Estrangelo Edessa"/>
+          <w:i/>
+          <w:sz w:val="22"/>
+          <w:szCs w:val="22"/>
+          <w:lang w:val="en-US"/>
+        </w:rPr>
+        <w:t>aktuell</w:t>
+      </w:r>
+      <w:proofErr w:type="spellEnd"/>
+      <w:r>
+        <w:rPr>
+          <w:rFonts w:asciiTheme="minorHAnsi" w:hAnsiTheme="minorHAnsi" w:cs="Estrangelo Edessa"/>
+          <w:sz w:val="22"/>
+          <w:szCs w:val="22"/>
+          <w:lang w:val="en-US"/>
+        </w:rPr>
+        <w:t xml:space="preserve"> No. 48, DIW Berlin</w:t>
+      </w:r>
     </w:p>
     <w:p>
       <w:pPr>
@@ -7455,14 +7657,7 @@
           <w:lang w:val="en-US"/>
         </w:rPr>
       </w:pPr>
-    </w:p>
-    <w:p>
-      <w:pPr>
-        <w:widowControl/>
-        <w:tabs>
-          <w:tab w:val="left" w:pos="576"/>
-          <w:tab w:val="left" w:pos="2835"/>
-        </w:tabs>
+      <w:r>
         <w:rPr>
           <w:rFonts w:asciiTheme="minorHAnsi" w:hAnsiTheme="minorHAnsi" w:cs="Estrangelo Edessa"/>
           <w:bCs/>
@@ -7470,7 +7665,8 @@
           <w:szCs w:val="22"/>
           <w:lang w:val="en-US"/>
         </w:rPr>
-      </w:pPr>
+        <w:t xml:space="preserve">Version: Last updated </w:t>
+      </w:r>
       <w:r>
         <w:rPr>
           <w:rFonts w:asciiTheme="minorHAnsi" w:hAnsiTheme="minorHAnsi" w:cs="Estrangelo Edessa"/>
@@ -7479,20 +7675,8 @@
           <w:szCs w:val="22"/>
           <w:lang w:val="en-US"/>
         </w:rPr>
-        <w:t xml:space="preserve">Version: Last updated </w:t>
-      </w:r>
-      <w:r>
-        <w:rPr>
-          <w:rFonts w:asciiTheme="minorHAnsi" w:hAnsiTheme="minorHAnsi" w:cs="Estrangelo Edessa"/>
-          <w:bCs/>
-          <w:sz w:val="22"/>
-          <w:szCs w:val="22"/>
-          <w:lang w:val="en-US"/>
-        </w:rPr>
-        <w:t>August</w:t>
-      </w:r>
-      <w:bookmarkStart w:id="0" w:name="_GoBack"/>
-      <w:bookmarkEnd w:id="0"/>
+        <w:t>October</w:t>
+      </w:r>
       <w:r>
         <w:rPr>
           <w:rFonts w:asciiTheme="minorHAnsi" w:hAnsiTheme="minorHAnsi" w:cs="Estrangelo Edessa"/>
@@ -9459,7 +9643,7 @@
 </file>
 
 <file path=customXml/itemProps1.xml><?xml version="1.0" encoding="utf-8"?>
-<ds:datastoreItem xmlns:ds="http://schemas.openxmlformats.org/officeDocument/2006/customXml" ds:itemID="{9016EF9D-5DCF-4F7A-B723-B0B563D87FE3}">
+<ds:datastoreItem xmlns:ds="http://schemas.openxmlformats.org/officeDocument/2006/customXml" ds:itemID="{63A09A82-6AAD-4BF2-ABEA-CB741E6B30BA}">
   <ds:schemaRefs>
     <ds:schemaRef ds:uri="http://schemas.openxmlformats.org/officeDocument/2006/bibliography"/>
   </ds:schemaRefs>

</xml_diff>

<commit_message>
Updated Covid paper to new discussion paper
</commit_message>
<xml_diff>
--- a/CV.docx
+++ b/CV.docx
@@ -1928,8 +1928,6 @@
         </w:rPr>
         <w:t>WORKING PAPERS</w:t>
       </w:r>
-      <w:bookmarkStart w:id="0" w:name="_GoBack"/>
-      <w:bookmarkEnd w:id="0"/>
     </w:p>
     <w:p>
       <w:pPr>
@@ -2344,7 +2342,17 @@
           <w:szCs w:val="22"/>
           <w:lang w:val="en-US"/>
         </w:rPr>
-        <w:t>DIW Discussion Paper 1865/2020</w:t>
+        <w:t xml:space="preserve">CRC Discussion Paper No. </w:t>
+      </w:r>
+      <w:r>
+        <w:rPr>
+          <w:rFonts w:asciiTheme="minorHAnsi" w:hAnsiTheme="minorHAnsi" w:cs="Estrangelo Edessa"/>
+          <w:i/>
+          <w:sz w:val="22"/>
+          <w:szCs w:val="22"/>
+          <w:lang w:val="en-US"/>
+        </w:rPr>
+        <w:t>299</w:t>
       </w:r>
       <w:r>
         <w:rPr>
@@ -2362,7 +2370,7 @@
           <w:szCs w:val="22"/>
           <w:lang w:val="en-US"/>
         </w:rPr>
-        <w:t>(German version:</w:t>
+        <w:t>(</w:t>
       </w:r>
       <w:hyperlink r:id="rId11" w:history="1">
         <w:r>
@@ -2374,20 +2382,18 @@
             <w:szCs w:val="22"/>
             <w:lang w:val="en-US"/>
           </w:rPr>
-          <w:t xml:space="preserve"> </w:t>
-        </w:r>
-        <w:r>
-          <w:rPr>
-            <w:rStyle w:val="Hyperlink"/>
-            <w:rFonts w:asciiTheme="minorHAnsi" w:hAnsiTheme="minorHAnsi" w:cs="Estrangelo Edessa"/>
-            <w:color w:val="auto"/>
-            <w:sz w:val="22"/>
-            <w:szCs w:val="22"/>
-            <w:lang w:val="en-US"/>
-          </w:rPr>
-          <w:t>Access here)</w:t>
+          <w:t>Access here</w:t>
         </w:r>
       </w:hyperlink>
+      <w:r>
+        <w:rPr>
+          <w:rFonts w:asciiTheme="minorHAnsi" w:hAnsiTheme="minorHAnsi" w:cs="Estrangelo Edessa"/>
+          <w:sz w:val="22"/>
+          <w:szCs w:val="22"/>
+          <w:lang w:val="en-US"/>
+        </w:rPr>
+        <w:t>)</w:t>
+      </w:r>
     </w:p>
     <w:p>
       <w:pPr>
@@ -7609,6 +7615,8 @@
           <w:lang w:val="en-US"/>
         </w:rPr>
       </w:pPr>
+      <w:bookmarkStart w:id="0" w:name="_GoBack"/>
+      <w:bookmarkEnd w:id="0"/>
     </w:p>
     <w:p>
       <w:pPr>
@@ -7675,7 +7683,7 @@
           <w:szCs w:val="22"/>
           <w:lang w:val="en-US"/>
         </w:rPr>
-        <w:t>October</w:t>
+        <w:t>November</w:t>
       </w:r>
       <w:r>
         <w:rPr>
@@ -9374,6 +9382,18 @@
       <w:u w:val="single"/>
     </w:rPr>
   </w:style>
+  <w:style w:type="character" w:styleId="NichtaufgelsteErwhnung">
+    <w:name w:val="Unresolved Mention"/>
+    <w:basedOn w:val="Absatz-Standardschriftart"/>
+    <w:uiPriority w:val="99"/>
+    <w:semiHidden/>
+    <w:unhideWhenUsed/>
+    <w:rsid w:val="00747734"/>
+    <w:rPr>
+      <w:color w:val="605E5C"/>
+      <w:shd w:val="clear" w:color="auto" w:fill="E1DFDD"/>
+    </w:rPr>
+  </w:style>
 </w:styles>
 </file>
 
@@ -9643,7 +9663,7 @@
 </file>
 
 <file path=customXml/itemProps1.xml><?xml version="1.0" encoding="utf-8"?>
-<ds:datastoreItem xmlns:ds="http://schemas.openxmlformats.org/officeDocument/2006/customXml" ds:itemID="{63A09A82-6AAD-4BF2-ABEA-CB741E6B30BA}">
+<ds:datastoreItem xmlns:ds="http://schemas.openxmlformats.org/officeDocument/2006/customXml" ds:itemID="{AE0248B7-715A-4087-9947-53AAA6248887}">
   <ds:schemaRefs>
     <ds:schemaRef ds:uri="http://schemas.openxmlformats.org/officeDocument/2006/bibliography"/>
   </ds:schemaRefs>

</xml_diff>

<commit_message>
Updated publications and conferences
</commit_message>
<xml_diff>
--- a/CV.docx
+++ b/CV.docx
@@ -22,20 +22,8 @@
           <w:sz w:val="40"/>
           <w:szCs w:val="40"/>
         </w:rPr>
-        <w:t xml:space="preserve">Annekatrin </w:t>
-      </w:r>
-      <w:proofErr w:type="spellStart"/>
-      <w:r>
-        <w:rPr>
-          <w:rFonts w:ascii="Cambria" w:hAnsi="Cambria" w:cs="Estrangelo Edessa"/>
-          <w:b/>
-          <w:bCs/>
-          <w:sz w:val="40"/>
-          <w:szCs w:val="40"/>
-        </w:rPr>
-        <w:t>Schrenker</w:t>
-      </w:r>
-      <w:proofErr w:type="spellEnd"/>
+        <w:t>Annekatrin Schrenker</w:t>
+      </w:r>
     </w:p>
     <w:p>
       <w:pPr>
@@ -1897,14 +1885,29 @@
           <w:tab w:val="left" w:pos="2835"/>
         </w:tabs>
         <w:rPr>
+          <w:rFonts w:asciiTheme="minorHAnsi" w:hAnsiTheme="minorHAnsi" w:cs="Estrangelo Edessa"/>
+          <w:i/>
+          <w:sz w:val="22"/>
+          <w:szCs w:val="22"/>
+        </w:rPr>
+      </w:pPr>
+      <w:r>
+        <w:rPr>
           <w:rFonts w:ascii="Cambria" w:hAnsi="Cambria" w:cs="Estrangelo Edessa"/>
           <w:b/>
           <w:sz w:val="22"/>
           <w:szCs w:val="22"/>
-          <w:lang w:val="en-US"/>
-        </w:rPr>
-      </w:pPr>
-      <w:r>
+        </w:rPr>
+        <w:t>PUBLICATIONS</w:t>
+      </w:r>
+    </w:p>
+    <w:p>
+      <w:pPr>
+        <w:widowControl/>
+        <w:tabs>
+          <w:tab w:val="left" w:pos="576"/>
+          <w:tab w:val="left" w:pos="2835"/>
+        </w:tabs>
         <w:rPr>
           <w:rFonts w:ascii="Cambria" w:hAnsi="Cambria" w:cs="Estrangelo Edessa"/>
           <w:b/>
@@ -1912,6 +1915,356 @@
           <w:szCs w:val="22"/>
           <w:lang w:val="en-US"/>
         </w:rPr>
+      </w:pPr>
+    </w:p>
+    <w:p>
+      <w:pPr>
+        <w:widowControl/>
+        <w:tabs>
+          <w:tab w:val="left" w:pos="576"/>
+          <w:tab w:val="left" w:pos="2835"/>
+        </w:tabs>
+        <w:rPr>
+          <w:rFonts w:asciiTheme="minorHAnsi" w:hAnsiTheme="minorHAnsi" w:cs="Estrangelo Edessa"/>
+          <w:b/>
+          <w:sz w:val="22"/>
+          <w:szCs w:val="22"/>
+          <w:lang w:val="en-US"/>
+        </w:rPr>
+      </w:pPr>
+      <w:r>
+        <w:rPr>
+          <w:rFonts w:asciiTheme="minorHAnsi" w:hAnsiTheme="minorHAnsi" w:cs="Estrangelo Edessa"/>
+          <w:b/>
+          <w:sz w:val="22"/>
+          <w:szCs w:val="22"/>
+          <w:lang w:val="en-US"/>
+        </w:rPr>
+        <w:t>Expectation management of policy leaders: Evidence from COVID-19</w:t>
+      </w:r>
+    </w:p>
+    <w:p>
+      <w:pPr>
+        <w:widowControl/>
+        <w:tabs>
+          <w:tab w:val="left" w:pos="576"/>
+          <w:tab w:val="left" w:pos="2835"/>
+        </w:tabs>
+        <w:rPr>
+          <w:rFonts w:asciiTheme="minorHAnsi" w:hAnsiTheme="minorHAnsi" w:cs="Estrangelo Edessa"/>
+          <w:sz w:val="22"/>
+          <w:szCs w:val="22"/>
+          <w:lang w:val="en-US"/>
+        </w:rPr>
+      </w:pPr>
+      <w:r>
+        <w:rPr>
+          <w:rFonts w:asciiTheme="minorHAnsi" w:hAnsiTheme="minorHAnsi" w:cs="Estrangelo Edessa"/>
+          <w:sz w:val="22"/>
+          <w:szCs w:val="22"/>
+          <w:lang w:val="en-US"/>
+        </w:rPr>
+        <w:t xml:space="preserve">With Peter </w:t>
+      </w:r>
+      <w:proofErr w:type="spellStart"/>
+      <w:r>
+        <w:rPr>
+          <w:rFonts w:asciiTheme="minorHAnsi" w:hAnsiTheme="minorHAnsi" w:cs="Estrangelo Edessa"/>
+          <w:sz w:val="22"/>
+          <w:szCs w:val="22"/>
+          <w:lang w:val="en-US"/>
+        </w:rPr>
+        <w:t>Haan</w:t>
+      </w:r>
+      <w:proofErr w:type="spellEnd"/>
+      <w:r>
+        <w:rPr>
+          <w:rFonts w:asciiTheme="minorHAnsi" w:hAnsiTheme="minorHAnsi" w:cs="Estrangelo Edessa"/>
+          <w:sz w:val="22"/>
+          <w:szCs w:val="22"/>
+          <w:lang w:val="en-US"/>
+        </w:rPr>
+        <w:t xml:space="preserve">, Andreas </w:t>
+      </w:r>
+      <w:proofErr w:type="spellStart"/>
+      <w:r>
+        <w:rPr>
+          <w:rFonts w:asciiTheme="minorHAnsi" w:hAnsiTheme="minorHAnsi" w:cs="Estrangelo Edessa"/>
+          <w:sz w:val="22"/>
+          <w:szCs w:val="22"/>
+          <w:lang w:val="en-US"/>
+        </w:rPr>
+        <w:t>Peichl</w:t>
+      </w:r>
+      <w:proofErr w:type="spellEnd"/>
+      <w:r>
+        <w:rPr>
+          <w:rFonts w:asciiTheme="minorHAnsi" w:hAnsiTheme="minorHAnsi" w:cs="Estrangelo Edessa"/>
+          <w:sz w:val="22"/>
+          <w:szCs w:val="22"/>
+          <w:lang w:val="en-US"/>
+        </w:rPr>
+        <w:t xml:space="preserve">, Georg </w:t>
+      </w:r>
+      <w:proofErr w:type="spellStart"/>
+      <w:r>
+        <w:rPr>
+          <w:rFonts w:asciiTheme="minorHAnsi" w:hAnsiTheme="minorHAnsi" w:cs="Estrangelo Edessa"/>
+          <w:sz w:val="22"/>
+          <w:szCs w:val="22"/>
+          <w:lang w:val="en-US"/>
+        </w:rPr>
+        <w:t>Weizsäcker</w:t>
+      </w:r>
+      <w:proofErr w:type="spellEnd"/>
+      <w:r>
+        <w:rPr>
+          <w:rFonts w:asciiTheme="minorHAnsi" w:hAnsiTheme="minorHAnsi" w:cs="Estrangelo Edessa"/>
+          <w:sz w:val="22"/>
+          <w:szCs w:val="22"/>
+          <w:lang w:val="en-US"/>
+        </w:rPr>
+        <w:t xml:space="preserve"> and Joachim Winter</w:t>
+      </w:r>
+    </w:p>
+    <w:p>
+      <w:pPr>
+        <w:widowControl/>
+        <w:tabs>
+          <w:tab w:val="left" w:pos="576"/>
+          <w:tab w:val="left" w:pos="2835"/>
+        </w:tabs>
+        <w:rPr>
+          <w:rFonts w:asciiTheme="minorHAnsi" w:hAnsiTheme="minorHAnsi" w:cs="Estrangelo Edessa"/>
+          <w:sz w:val="22"/>
+          <w:szCs w:val="22"/>
+          <w:lang w:val="en-US"/>
+        </w:rPr>
+      </w:pPr>
+      <w:r>
+        <w:rPr>
+          <w:rFonts w:asciiTheme="minorHAnsi" w:hAnsiTheme="minorHAnsi" w:cs="Estrangelo Edessa"/>
+          <w:sz w:val="22"/>
+          <w:szCs w:val="22"/>
+          <w:lang w:val="en-US"/>
+        </w:rPr>
+        <w:t>In:</w:t>
+      </w:r>
+      <w:r>
+        <w:rPr>
+          <w:rFonts w:asciiTheme="minorHAnsi" w:hAnsiTheme="minorHAnsi" w:cs="Estrangelo Edessa"/>
+          <w:sz w:val="22"/>
+          <w:szCs w:val="22"/>
+          <w:lang w:val="en-US"/>
+        </w:rPr>
+        <w:t xml:space="preserve"> </w:t>
+      </w:r>
+      <w:hyperlink r:id="rId10" w:history="1">
+        <w:r>
+          <w:rPr>
+            <w:rStyle w:val="Hyperlink"/>
+            <w:rFonts w:asciiTheme="minorHAnsi" w:hAnsiTheme="minorHAnsi" w:cs="Estrangelo Edessa"/>
+            <w:i/>
+            <w:color w:val="auto"/>
+            <w:sz w:val="22"/>
+            <w:szCs w:val="22"/>
+            <w:lang w:val="en-US"/>
+          </w:rPr>
+          <w:t>Journal of Public Economics</w:t>
+        </w:r>
+        <w:r>
+          <w:rPr>
+            <w:rStyle w:val="Hyperlink"/>
+            <w:rFonts w:asciiTheme="minorHAnsi" w:hAnsiTheme="minorHAnsi" w:cs="Estrangelo Edessa"/>
+            <w:color w:val="auto"/>
+            <w:sz w:val="22"/>
+            <w:szCs w:val="22"/>
+            <w:lang w:val="en-US"/>
+          </w:rPr>
+          <w:t>, 2022, p. 104659</w:t>
+        </w:r>
+      </w:hyperlink>
+    </w:p>
+    <w:p>
+      <w:pPr>
+        <w:widowControl/>
+        <w:tabs>
+          <w:tab w:val="left" w:pos="576"/>
+          <w:tab w:val="left" w:pos="2835"/>
+        </w:tabs>
+        <w:rPr>
+          <w:rFonts w:ascii="Cambria" w:hAnsi="Cambria" w:cs="Estrangelo Edessa"/>
+          <w:b/>
+          <w:sz w:val="22"/>
+          <w:szCs w:val="22"/>
+          <w:lang w:val="en-US"/>
+        </w:rPr>
+      </w:pPr>
+    </w:p>
+    <w:p>
+      <w:pPr>
+        <w:widowControl/>
+        <w:tabs>
+          <w:tab w:val="left" w:pos="576"/>
+          <w:tab w:val="left" w:pos="2835"/>
+        </w:tabs>
+        <w:rPr>
+          <w:rFonts w:asciiTheme="minorHAnsi" w:hAnsiTheme="minorHAnsi" w:cs="Estrangelo Edessa"/>
+          <w:b/>
+          <w:sz w:val="22"/>
+          <w:szCs w:val="22"/>
+        </w:rPr>
+      </w:pPr>
+      <w:r>
+        <w:rPr>
+          <w:rFonts w:asciiTheme="minorHAnsi" w:hAnsiTheme="minorHAnsi" w:cs="Estrangelo Edessa"/>
+          <w:b/>
+          <w:sz w:val="22"/>
+          <w:szCs w:val="22"/>
+        </w:rPr>
+        <w:t>Applaus ist nicht genug: gesellschaftliche Anerkennung systemrelevanter Berufe</w:t>
+      </w:r>
+    </w:p>
+    <w:p>
+      <w:pPr>
+        <w:widowControl/>
+        <w:tabs>
+          <w:tab w:val="left" w:pos="576"/>
+          <w:tab w:val="left" w:pos="2835"/>
+        </w:tabs>
+        <w:rPr>
+          <w:rFonts w:asciiTheme="minorHAnsi" w:hAnsiTheme="minorHAnsi" w:cs="Estrangelo Edessa"/>
+          <w:sz w:val="22"/>
+          <w:szCs w:val="22"/>
+        </w:rPr>
+      </w:pPr>
+      <w:proofErr w:type="spellStart"/>
+      <w:r>
+        <w:rPr>
+          <w:rFonts w:asciiTheme="minorHAnsi" w:hAnsiTheme="minorHAnsi" w:cs="Estrangelo Edessa"/>
+          <w:sz w:val="22"/>
+          <w:szCs w:val="22"/>
+        </w:rPr>
+        <w:t>With</w:t>
+      </w:r>
+      <w:proofErr w:type="spellEnd"/>
+      <w:r>
+        <w:rPr>
+          <w:rFonts w:asciiTheme="minorHAnsi" w:hAnsiTheme="minorHAnsi" w:cs="Estrangelo Edessa"/>
+          <w:sz w:val="22"/>
+          <w:szCs w:val="22"/>
+        </w:rPr>
+        <w:t xml:space="preserve"> Claire Samtleben and Markus Schrenke</w:t>
+      </w:r>
+      <w:r>
+        <w:rPr>
+          <w:rFonts w:asciiTheme="minorHAnsi" w:hAnsiTheme="minorHAnsi" w:cs="Estrangelo Edessa"/>
+          <w:sz w:val="22"/>
+          <w:szCs w:val="22"/>
+        </w:rPr>
+        <w:t xml:space="preserve">r </w:t>
+      </w:r>
+    </w:p>
+    <w:p>
+      <w:pPr>
+        <w:widowControl/>
+        <w:tabs>
+          <w:tab w:val="left" w:pos="576"/>
+          <w:tab w:val="left" w:pos="2835"/>
+        </w:tabs>
+        <w:rPr>
+          <w:rFonts w:asciiTheme="minorHAnsi" w:hAnsiTheme="minorHAnsi" w:cs="Estrangelo Edessa"/>
+          <w:i/>
+          <w:sz w:val="22"/>
+          <w:szCs w:val="22"/>
+        </w:rPr>
+      </w:pPr>
+      <w:r>
+        <w:rPr>
+          <w:rFonts w:asciiTheme="minorHAnsi" w:hAnsiTheme="minorHAnsi" w:cs="Estrangelo Edessa"/>
+          <w:sz w:val="22"/>
+          <w:szCs w:val="22"/>
+        </w:rPr>
+        <w:t>In:</w:t>
+      </w:r>
+      <w:r>
+        <w:rPr>
+          <w:rFonts w:asciiTheme="minorHAnsi" w:hAnsiTheme="minorHAnsi" w:cs="Estrangelo Edessa"/>
+          <w:i/>
+          <w:sz w:val="22"/>
+          <w:szCs w:val="22"/>
+        </w:rPr>
+        <w:t xml:space="preserve"> </w:t>
+      </w:r>
+      <w:hyperlink r:id="rId11" w:history="1">
+        <w:r>
+          <w:rPr>
+            <w:rStyle w:val="Hyperlink"/>
+            <w:rFonts w:asciiTheme="minorHAnsi" w:hAnsiTheme="minorHAnsi" w:cs="Estrangelo Edessa"/>
+            <w:i/>
+            <w:color w:val="auto"/>
+            <w:sz w:val="22"/>
+            <w:szCs w:val="22"/>
+          </w:rPr>
+          <w:t>Aus Politik und Zeitgeschichte 71/2021: 13/15, p. 12-18</w:t>
+        </w:r>
+      </w:hyperlink>
+    </w:p>
+    <w:p>
+      <w:pPr>
+        <w:widowControl/>
+        <w:tabs>
+          <w:tab w:val="left" w:pos="576"/>
+          <w:tab w:val="left" w:pos="2835"/>
+        </w:tabs>
+        <w:rPr>
+          <w:rFonts w:ascii="Cambria" w:hAnsi="Cambria" w:cs="Estrangelo Edessa"/>
+          <w:b/>
+          <w:sz w:val="22"/>
+          <w:szCs w:val="22"/>
+        </w:rPr>
+      </w:pPr>
+    </w:p>
+    <w:p>
+      <w:pPr>
+        <w:widowControl/>
+        <w:tabs>
+          <w:tab w:val="left" w:pos="576"/>
+          <w:tab w:val="left" w:pos="2835"/>
+        </w:tabs>
+        <w:rPr>
+          <w:rFonts w:ascii="Cambria" w:hAnsi="Cambria" w:cs="Estrangelo Edessa"/>
+          <w:b/>
+          <w:sz w:val="22"/>
+          <w:szCs w:val="22"/>
+        </w:rPr>
+      </w:pPr>
+      <w:bookmarkStart w:id="0" w:name="_GoBack"/>
+      <w:bookmarkEnd w:id="0"/>
+    </w:p>
+    <w:p>
+      <w:pPr>
+        <w:widowControl/>
+        <w:tabs>
+          <w:tab w:val="left" w:pos="576"/>
+          <w:tab w:val="left" w:pos="2835"/>
+        </w:tabs>
+        <w:rPr>
+          <w:rFonts w:ascii="Cambria" w:hAnsi="Cambria" w:cs="Estrangelo Edessa"/>
+          <w:b/>
+          <w:sz w:val="22"/>
+          <w:szCs w:val="22"/>
+          <w:lang w:val="en-US"/>
+        </w:rPr>
+      </w:pPr>
+      <w:r>
+        <w:rPr>
+          <w:rFonts w:ascii="Cambria" w:hAnsi="Cambria" w:cs="Estrangelo Edessa"/>
+          <w:b/>
+          <w:sz w:val="22"/>
+          <w:szCs w:val="22"/>
+          <w:lang w:val="en-US"/>
+        </w:rPr>
         <w:t>WORKING PAPERS</w:t>
       </w:r>
     </w:p>
@@ -2157,7 +2510,7 @@
         </w:rPr>
         <w:t xml:space="preserve">version: </w:t>
       </w:r>
-      <w:hyperlink r:id="rId10" w:history="1">
+      <w:hyperlink r:id="rId12" w:history="1">
         <w:r>
           <w:rPr>
             <w:rStyle w:val="Hyperlink"/>
@@ -2205,6 +2558,142 @@
         <w:rPr>
           <w:rFonts w:asciiTheme="minorHAnsi" w:hAnsiTheme="minorHAnsi" w:cs="Estrangelo Edessa"/>
           <w:b/>
+          <w:sz w:val="22"/>
+          <w:szCs w:val="22"/>
+          <w:lang w:val="en-US"/>
+        </w:rPr>
+      </w:pPr>
+      <w:r>
+        <w:rPr>
+          <w:rFonts w:asciiTheme="minorHAnsi" w:hAnsiTheme="minorHAnsi" w:cs="Estrangelo Edessa"/>
+          <w:b/>
+          <w:sz w:val="22"/>
+          <w:szCs w:val="22"/>
+          <w:lang w:val="en-US"/>
+        </w:rPr>
+        <w:lastRenderedPageBreak/>
+        <w:t>Biased</w:t>
+      </w:r>
+      <w:r>
+        <w:rPr>
+          <w:rFonts w:asciiTheme="minorHAnsi" w:hAnsiTheme="minorHAnsi" w:cs="Estrangelo Edessa"/>
+          <w:b/>
+          <w:sz w:val="22"/>
+          <w:szCs w:val="22"/>
+          <w:lang w:val="en-US"/>
+        </w:rPr>
+        <w:t xml:space="preserve"> wage</w:t>
+      </w:r>
+      <w:r>
+        <w:rPr>
+          <w:rFonts w:asciiTheme="minorHAnsi" w:hAnsiTheme="minorHAnsi" w:cs="Estrangelo Edessa"/>
+          <w:b/>
+          <w:sz w:val="22"/>
+          <w:szCs w:val="22"/>
+          <w:lang w:val="en-US"/>
+        </w:rPr>
+        <w:t xml:space="preserve"> </w:t>
+      </w:r>
+      <w:r>
+        <w:rPr>
+          <w:rFonts w:asciiTheme="minorHAnsi" w:hAnsiTheme="minorHAnsi" w:cs="Estrangelo Edessa"/>
+          <w:b/>
+          <w:sz w:val="22"/>
+          <w:szCs w:val="22"/>
+          <w:lang w:val="en-US"/>
+        </w:rPr>
+        <w:t>e</w:t>
+      </w:r>
+      <w:r>
+        <w:rPr>
+          <w:rFonts w:asciiTheme="minorHAnsi" w:hAnsiTheme="minorHAnsi" w:cs="Estrangelo Edessa"/>
+          <w:b/>
+          <w:sz w:val="22"/>
+          <w:szCs w:val="22"/>
+          <w:lang w:val="en-US"/>
+        </w:rPr>
+        <w:t>xpectations</w:t>
+      </w:r>
+      <w:r>
+        <w:rPr>
+          <w:rFonts w:asciiTheme="minorHAnsi" w:hAnsiTheme="minorHAnsi" w:cs="Estrangelo Edessa"/>
+          <w:b/>
+          <w:sz w:val="22"/>
+          <w:szCs w:val="22"/>
+          <w:lang w:val="en-US"/>
+        </w:rPr>
+        <w:t xml:space="preserve"> and </w:t>
+      </w:r>
+      <w:r>
+        <w:rPr>
+          <w:rFonts w:asciiTheme="minorHAnsi" w:hAnsiTheme="minorHAnsi" w:cs="Estrangelo Edessa"/>
+          <w:b/>
+          <w:sz w:val="22"/>
+          <w:szCs w:val="22"/>
+          <w:lang w:val="en-US"/>
+        </w:rPr>
+        <w:t>f</w:t>
+      </w:r>
+      <w:r>
+        <w:rPr>
+          <w:rFonts w:asciiTheme="minorHAnsi" w:hAnsiTheme="minorHAnsi" w:cs="Estrangelo Edessa"/>
+          <w:b/>
+          <w:sz w:val="22"/>
+          <w:szCs w:val="22"/>
+          <w:lang w:val="en-US"/>
+        </w:rPr>
+        <w:t xml:space="preserve">emale </w:t>
+      </w:r>
+      <w:r>
+        <w:rPr>
+          <w:rFonts w:asciiTheme="minorHAnsi" w:hAnsiTheme="minorHAnsi" w:cs="Estrangelo Edessa"/>
+          <w:b/>
+          <w:sz w:val="22"/>
+          <w:szCs w:val="22"/>
+          <w:lang w:val="en-US"/>
+        </w:rPr>
+        <w:t>l</w:t>
+      </w:r>
+      <w:r>
+        <w:rPr>
+          <w:rFonts w:asciiTheme="minorHAnsi" w:hAnsiTheme="minorHAnsi" w:cs="Estrangelo Edessa"/>
+          <w:b/>
+          <w:sz w:val="22"/>
+          <w:szCs w:val="22"/>
+          <w:lang w:val="en-US"/>
+        </w:rPr>
+        <w:t xml:space="preserve">abor </w:t>
+      </w:r>
+      <w:r>
+        <w:rPr>
+          <w:rFonts w:asciiTheme="minorHAnsi" w:hAnsiTheme="minorHAnsi" w:cs="Estrangelo Edessa"/>
+          <w:b/>
+          <w:sz w:val="22"/>
+          <w:szCs w:val="22"/>
+          <w:lang w:val="en-US"/>
+        </w:rPr>
+        <w:t>s</w:t>
+      </w:r>
+      <w:r>
+        <w:rPr>
+          <w:rFonts w:asciiTheme="minorHAnsi" w:hAnsiTheme="minorHAnsi" w:cs="Estrangelo Edessa"/>
+          <w:b/>
+          <w:sz w:val="22"/>
+          <w:szCs w:val="22"/>
+          <w:lang w:val="en-US"/>
+        </w:rPr>
+        <w:t>upply</w:t>
+      </w:r>
+    </w:p>
+    <w:p>
+      <w:pPr>
+        <w:widowControl/>
+        <w:tabs>
+          <w:tab w:val="left" w:pos="576"/>
+          <w:tab w:val="left" w:pos="2835"/>
+        </w:tabs>
+        <w:rPr>
+          <w:rFonts w:asciiTheme="minorHAnsi" w:hAnsiTheme="minorHAnsi" w:cs="Estrangelo Edessa"/>
           <w:i/>
           <w:sz w:val="22"/>
           <w:szCs w:val="22"/>
@@ -2214,96 +2703,20 @@
       <w:r>
         <w:rPr>
           <w:rFonts w:asciiTheme="minorHAnsi" w:hAnsiTheme="minorHAnsi" w:cs="Estrangelo Edessa"/>
-          <w:b/>
-          <w:sz w:val="22"/>
-          <w:szCs w:val="22"/>
-          <w:lang w:val="en-US"/>
-        </w:rPr>
-        <w:t xml:space="preserve">Expectation </w:t>
-      </w:r>
-      <w:r>
-        <w:rPr>
-          <w:rFonts w:asciiTheme="minorHAnsi" w:hAnsiTheme="minorHAnsi" w:cs="Estrangelo Edessa"/>
-          <w:b/>
-          <w:sz w:val="22"/>
-          <w:szCs w:val="22"/>
-          <w:lang w:val="en-US"/>
-        </w:rPr>
-        <w:t>m</w:t>
-      </w:r>
-      <w:r>
-        <w:rPr>
-          <w:rFonts w:asciiTheme="minorHAnsi" w:hAnsiTheme="minorHAnsi" w:cs="Estrangelo Edessa"/>
-          <w:b/>
-          <w:sz w:val="22"/>
-          <w:szCs w:val="22"/>
-          <w:lang w:val="en-US"/>
-        </w:rPr>
-        <w:t xml:space="preserve">anagement of </w:t>
-      </w:r>
-      <w:r>
-        <w:rPr>
-          <w:rFonts w:asciiTheme="minorHAnsi" w:hAnsiTheme="minorHAnsi" w:cs="Estrangelo Edessa"/>
-          <w:b/>
-          <w:sz w:val="22"/>
-          <w:szCs w:val="22"/>
-          <w:lang w:val="en-US"/>
-        </w:rPr>
-        <w:t>p</w:t>
-      </w:r>
-      <w:r>
-        <w:rPr>
-          <w:rFonts w:asciiTheme="minorHAnsi" w:hAnsiTheme="minorHAnsi" w:cs="Estrangelo Edessa"/>
-          <w:b/>
-          <w:sz w:val="22"/>
-          <w:szCs w:val="22"/>
-          <w:lang w:val="en-US"/>
-        </w:rPr>
-        <w:t xml:space="preserve">olicy </w:t>
-      </w:r>
-      <w:r>
-        <w:rPr>
-          <w:rFonts w:asciiTheme="minorHAnsi" w:hAnsiTheme="minorHAnsi" w:cs="Estrangelo Edessa"/>
-          <w:b/>
-          <w:sz w:val="22"/>
-          <w:szCs w:val="22"/>
-          <w:lang w:val="en-US"/>
-        </w:rPr>
-        <w:t>l</w:t>
-      </w:r>
-      <w:r>
-        <w:rPr>
-          <w:rFonts w:asciiTheme="minorHAnsi" w:hAnsiTheme="minorHAnsi" w:cs="Estrangelo Edessa"/>
-          <w:b/>
-          <w:sz w:val="22"/>
-          <w:szCs w:val="22"/>
-          <w:lang w:val="en-US"/>
-        </w:rPr>
-        <w:t>eaders: Evidence from COVID-19</w:t>
-      </w:r>
-    </w:p>
-    <w:p>
-      <w:pPr>
-        <w:widowControl/>
-        <w:tabs>
-          <w:tab w:val="left" w:pos="576"/>
-          <w:tab w:val="left" w:pos="2835"/>
-        </w:tabs>
-        <w:rPr>
-          <w:rFonts w:asciiTheme="minorHAnsi" w:hAnsiTheme="minorHAnsi" w:cs="Estrangelo Edessa"/>
-          <w:sz w:val="22"/>
-          <w:szCs w:val="22"/>
-          <w:lang w:val="en-US"/>
-        </w:rPr>
-      </w:pPr>
-      <w:r>
-        <w:rPr>
-          <w:rFonts w:asciiTheme="minorHAnsi" w:hAnsiTheme="minorHAnsi" w:cs="Estrangelo Edessa"/>
-          <w:sz w:val="22"/>
-          <w:szCs w:val="22"/>
-          <w:lang w:val="en-US"/>
-        </w:rPr>
-        <w:t xml:space="preserve">With Peter </w:t>
+          <w:sz w:val="22"/>
+          <w:szCs w:val="22"/>
+          <w:lang w:val="en-US"/>
+        </w:rPr>
+        <w:t xml:space="preserve">With </w:t>
+      </w:r>
+      <w:r>
+        <w:rPr>
+          <w:rFonts w:asciiTheme="minorHAnsi" w:hAnsiTheme="minorHAnsi" w:cs="Estrangelo Edessa"/>
+          <w:sz w:val="22"/>
+          <w:szCs w:val="22"/>
+          <w:lang w:val="en-US"/>
+        </w:rPr>
+        <w:t xml:space="preserve">Maximilian </w:t>
       </w:r>
       <w:proofErr w:type="spellStart"/>
       <w:r>
@@ -2313,6 +2726,35 @@
           <w:szCs w:val="22"/>
           <w:lang w:val="en-US"/>
         </w:rPr>
+        <w:t>Blesch</w:t>
+      </w:r>
+      <w:proofErr w:type="spellEnd"/>
+      <w:r>
+        <w:rPr>
+          <w:rFonts w:asciiTheme="minorHAnsi" w:hAnsiTheme="minorHAnsi" w:cs="Estrangelo Edessa"/>
+          <w:sz w:val="22"/>
+          <w:szCs w:val="22"/>
+          <w:lang w:val="en-US"/>
+        </w:rPr>
+        <w:t xml:space="preserve">, </w:t>
+      </w:r>
+      <w:r>
+        <w:rPr>
+          <w:rFonts w:asciiTheme="minorHAnsi" w:hAnsiTheme="minorHAnsi" w:cs="Estrangelo Edessa"/>
+          <w:sz w:val="22"/>
+          <w:szCs w:val="22"/>
+          <w:lang w:val="en-US"/>
+        </w:rPr>
+        <w:t xml:space="preserve">Philipp Eisenhauer, Peter </w:t>
+      </w:r>
+      <w:proofErr w:type="spellStart"/>
+      <w:r>
+        <w:rPr>
+          <w:rFonts w:asciiTheme="minorHAnsi" w:hAnsiTheme="minorHAnsi" w:cs="Estrangelo Edessa"/>
+          <w:sz w:val="22"/>
+          <w:szCs w:val="22"/>
+          <w:lang w:val="en-US"/>
+        </w:rPr>
         <w:t>Haan</w:t>
       </w:r>
       <w:proofErr w:type="spellEnd"/>
@@ -2323,7 +2765,7 @@
           <w:szCs w:val="22"/>
           <w:lang w:val="en-US"/>
         </w:rPr>
-        <w:t xml:space="preserve">, Andreas </w:t>
+        <w:t xml:space="preserve">, </w:t>
       </w:r>
       <w:proofErr w:type="spellStart"/>
       <w:r>
@@ -2333,7 +2775,7 @@
           <w:szCs w:val="22"/>
           <w:lang w:val="en-US"/>
         </w:rPr>
-        <w:t>Peichl</w:t>
+        <w:t>Boryana</w:t>
       </w:r>
       <w:proofErr w:type="spellEnd"/>
       <w:r>
@@ -2343,7 +2785,7 @@
           <w:szCs w:val="22"/>
           <w:lang w:val="en-US"/>
         </w:rPr>
-        <w:t xml:space="preserve">, Georg </w:t>
+        <w:t xml:space="preserve"> </w:t>
       </w:r>
       <w:proofErr w:type="spellStart"/>
       <w:r>
@@ -2353,464 +2795,115 @@
           <w:szCs w:val="22"/>
           <w:lang w:val="en-US"/>
         </w:rPr>
+        <w:t>Ilieva</w:t>
+      </w:r>
+      <w:proofErr w:type="spellEnd"/>
+      <w:r>
+        <w:rPr>
+          <w:rFonts w:asciiTheme="minorHAnsi" w:hAnsiTheme="minorHAnsi" w:cs="Estrangelo Edessa"/>
+          <w:sz w:val="22"/>
+          <w:szCs w:val="22"/>
+          <w:lang w:val="en-US"/>
+        </w:rPr>
+        <w:t xml:space="preserve"> and Georg </w:t>
+      </w:r>
+      <w:proofErr w:type="spellStart"/>
+      <w:r>
+        <w:rPr>
+          <w:rFonts w:asciiTheme="minorHAnsi" w:hAnsiTheme="minorHAnsi" w:cs="Estrangelo Edessa"/>
+          <w:sz w:val="22"/>
+          <w:szCs w:val="22"/>
+          <w:lang w:val="en-US"/>
+        </w:rPr>
         <w:t>Weizsäcker</w:t>
       </w:r>
       <w:proofErr w:type="spellEnd"/>
-      <w:r>
-        <w:rPr>
-          <w:rFonts w:asciiTheme="minorHAnsi" w:hAnsiTheme="minorHAnsi" w:cs="Estrangelo Edessa"/>
-          <w:sz w:val="22"/>
-          <w:szCs w:val="22"/>
-          <w:lang w:val="en-US"/>
-        </w:rPr>
-        <w:t xml:space="preserve"> and Joachim Winter</w:t>
-      </w:r>
-    </w:p>
-    <w:p>
-      <w:pPr>
-        <w:widowControl/>
-        <w:tabs>
-          <w:tab w:val="left" w:pos="576"/>
-          <w:tab w:val="left" w:pos="2835"/>
-        </w:tabs>
-        <w:rPr>
-          <w:rFonts w:asciiTheme="minorHAnsi" w:hAnsiTheme="minorHAnsi" w:cs="Estrangelo Edessa"/>
-          <w:sz w:val="22"/>
-          <w:szCs w:val="22"/>
-          <w:lang w:val="en-US"/>
-        </w:rPr>
-      </w:pPr>
-      <w:r>
+    </w:p>
+    <w:p>
+      <w:pPr>
+        <w:widowControl/>
+        <w:tabs>
+          <w:tab w:val="left" w:pos="576"/>
+          <w:tab w:val="left" w:pos="2835"/>
+        </w:tabs>
+        <w:rPr>
+          <w:rFonts w:asciiTheme="minorHAnsi" w:hAnsiTheme="minorHAnsi" w:cs="Estrangelo Edessa"/>
+          <w:sz w:val="22"/>
+          <w:szCs w:val="22"/>
+          <w:lang w:val="en-US"/>
+        </w:rPr>
+      </w:pPr>
+    </w:p>
+    <w:p>
+      <w:pPr>
+        <w:widowControl/>
+        <w:tabs>
+          <w:tab w:val="left" w:pos="576"/>
+          <w:tab w:val="left" w:pos="2835"/>
+        </w:tabs>
+        <w:rPr>
+          <w:rFonts w:asciiTheme="minorHAnsi" w:hAnsiTheme="minorHAnsi" w:cs="Estrangelo Edessa"/>
+          <w:b/>
+          <w:sz w:val="22"/>
+          <w:szCs w:val="22"/>
+          <w:lang w:val="en-US"/>
+        </w:rPr>
+      </w:pPr>
+      <w:r>
+        <w:rPr>
+          <w:rFonts w:asciiTheme="minorHAnsi" w:hAnsiTheme="minorHAnsi" w:cs="Estrangelo Edessa"/>
+          <w:b/>
+          <w:sz w:val="22"/>
+          <w:szCs w:val="22"/>
+          <w:lang w:val="en-US"/>
+        </w:rPr>
+        <w:t xml:space="preserve">Part-time pay: Do workers </w:t>
+      </w:r>
+      <w:proofErr w:type="spellStart"/>
+      <w:r>
+        <w:rPr>
+          <w:rFonts w:asciiTheme="minorHAnsi" w:hAnsiTheme="minorHAnsi" w:cs="Estrangelo Edessa"/>
+          <w:b/>
+          <w:sz w:val="22"/>
+          <w:szCs w:val="22"/>
+          <w:lang w:val="en-US"/>
+        </w:rPr>
+        <w:t>mislearn</w:t>
+      </w:r>
+      <w:proofErr w:type="spellEnd"/>
+      <w:r>
+        <w:rPr>
+          <w:rFonts w:asciiTheme="minorHAnsi" w:hAnsiTheme="minorHAnsi" w:cs="Estrangelo Edessa"/>
+          <w:b/>
+          <w:sz w:val="22"/>
+          <w:szCs w:val="22"/>
+          <w:lang w:val="en-US"/>
+        </w:rPr>
+        <w:t xml:space="preserve"> from peers?</w:t>
+      </w:r>
+      <w:r>
+        <w:rPr>
+          <w:rFonts w:asciiTheme="minorHAnsi" w:hAnsiTheme="minorHAnsi" w:cs="Estrangelo Edessa"/>
+          <w:b/>
+          <w:sz w:val="22"/>
+          <w:szCs w:val="22"/>
+          <w:lang w:val="en-US"/>
+        </w:rPr>
+        <w:t xml:space="preserve"> </w:t>
+      </w:r>
+    </w:p>
+    <w:p>
+      <w:pPr>
+        <w:widowControl/>
+        <w:tabs>
+          <w:tab w:val="left" w:pos="576"/>
+          <w:tab w:val="left" w:pos="2835"/>
+        </w:tabs>
         <w:rPr>
           <w:rFonts w:asciiTheme="minorHAnsi" w:hAnsiTheme="minorHAnsi" w:cs="Estrangelo Edessa"/>
           <w:i/>
           <w:sz w:val="22"/>
           <w:szCs w:val="22"/>
-          <w:lang w:val="en-US"/>
-        </w:rPr>
-        <w:t xml:space="preserve">CRC Discussion Paper No. </w:t>
-      </w:r>
-      <w:r>
-        <w:rPr>
-          <w:rFonts w:asciiTheme="minorHAnsi" w:hAnsiTheme="minorHAnsi" w:cs="Estrangelo Edessa"/>
-          <w:i/>
-          <w:sz w:val="22"/>
-          <w:szCs w:val="22"/>
-          <w:lang w:val="en-US"/>
-        </w:rPr>
-        <w:t>299</w:t>
-      </w:r>
-      <w:r>
-        <w:rPr>
-          <w:rFonts w:asciiTheme="minorHAnsi" w:hAnsiTheme="minorHAnsi" w:cs="Estrangelo Edessa"/>
-          <w:sz w:val="22"/>
-          <w:szCs w:val="22"/>
-          <w:lang w:val="en-US"/>
-        </w:rPr>
-        <w:t xml:space="preserve"> </w:t>
-      </w:r>
-      <w:r>
-        <w:rPr>
-          <w:rFonts w:asciiTheme="minorHAnsi" w:hAnsiTheme="minorHAnsi" w:cs="Estrangelo Edessa"/>
-          <w:sz w:val="22"/>
-          <w:szCs w:val="22"/>
-          <w:lang w:val="en-US"/>
-        </w:rPr>
-        <w:t>(</w:t>
-      </w:r>
-      <w:hyperlink r:id="rId11" w:history="1">
-        <w:r>
-          <w:rPr>
-            <w:rStyle w:val="Hyperlink"/>
-            <w:rFonts w:asciiTheme="minorHAnsi" w:hAnsiTheme="minorHAnsi" w:cs="Estrangelo Edessa"/>
-            <w:color w:val="auto"/>
-            <w:sz w:val="22"/>
-            <w:szCs w:val="22"/>
-            <w:lang w:val="en-US"/>
-          </w:rPr>
-          <w:t>Access here</w:t>
-        </w:r>
-      </w:hyperlink>
-      <w:r>
-        <w:rPr>
-          <w:rFonts w:asciiTheme="minorHAnsi" w:hAnsiTheme="minorHAnsi" w:cs="Estrangelo Edessa"/>
-          <w:sz w:val="22"/>
-          <w:szCs w:val="22"/>
-          <w:lang w:val="en-US"/>
-        </w:rPr>
-        <w:t>)</w:t>
-      </w:r>
-    </w:p>
-    <w:p>
-      <w:pPr>
-        <w:widowControl/>
-        <w:tabs>
-          <w:tab w:val="left" w:pos="576"/>
-          <w:tab w:val="left" w:pos="2835"/>
-        </w:tabs>
-        <w:rPr>
-          <w:rFonts w:asciiTheme="minorHAnsi" w:hAnsiTheme="minorHAnsi" w:cs="Estrangelo Edessa"/>
-          <w:sz w:val="22"/>
-          <w:szCs w:val="22"/>
-          <w:lang w:val="en-US"/>
-        </w:rPr>
-      </w:pPr>
-    </w:p>
-    <w:p>
-      <w:pPr>
-        <w:widowControl/>
-        <w:tabs>
-          <w:tab w:val="left" w:pos="576"/>
-          <w:tab w:val="left" w:pos="2835"/>
-        </w:tabs>
-        <w:rPr>
-          <w:rFonts w:asciiTheme="minorHAnsi" w:hAnsiTheme="minorHAnsi" w:cs="Estrangelo Edessa"/>
-          <w:b/>
-          <w:sz w:val="22"/>
-          <w:szCs w:val="22"/>
-          <w:lang w:val="en-US"/>
-        </w:rPr>
-      </w:pPr>
-      <w:r>
-        <w:rPr>
-          <w:rFonts w:asciiTheme="minorHAnsi" w:hAnsiTheme="minorHAnsi" w:cs="Estrangelo Edessa"/>
-          <w:b/>
-          <w:sz w:val="22"/>
-          <w:szCs w:val="22"/>
-          <w:lang w:val="en-US"/>
-        </w:rPr>
-        <w:t>Biased</w:t>
-      </w:r>
-      <w:r>
-        <w:rPr>
-          <w:rFonts w:asciiTheme="minorHAnsi" w:hAnsiTheme="minorHAnsi" w:cs="Estrangelo Edessa"/>
-          <w:b/>
-          <w:sz w:val="22"/>
-          <w:szCs w:val="22"/>
-          <w:lang w:val="en-US"/>
-        </w:rPr>
-        <w:t xml:space="preserve"> wage</w:t>
-      </w:r>
-      <w:r>
-        <w:rPr>
-          <w:rFonts w:asciiTheme="minorHAnsi" w:hAnsiTheme="minorHAnsi" w:cs="Estrangelo Edessa"/>
-          <w:b/>
-          <w:sz w:val="22"/>
-          <w:szCs w:val="22"/>
-          <w:lang w:val="en-US"/>
-        </w:rPr>
-        <w:t xml:space="preserve"> </w:t>
-      </w:r>
-      <w:r>
-        <w:rPr>
-          <w:rFonts w:asciiTheme="minorHAnsi" w:hAnsiTheme="minorHAnsi" w:cs="Estrangelo Edessa"/>
-          <w:b/>
-          <w:sz w:val="22"/>
-          <w:szCs w:val="22"/>
-          <w:lang w:val="en-US"/>
-        </w:rPr>
-        <w:t>e</w:t>
-      </w:r>
-      <w:r>
-        <w:rPr>
-          <w:rFonts w:asciiTheme="minorHAnsi" w:hAnsiTheme="minorHAnsi" w:cs="Estrangelo Edessa"/>
-          <w:b/>
-          <w:sz w:val="22"/>
-          <w:szCs w:val="22"/>
-          <w:lang w:val="en-US"/>
-        </w:rPr>
-        <w:t>xpectations</w:t>
-      </w:r>
-      <w:r>
-        <w:rPr>
-          <w:rFonts w:asciiTheme="minorHAnsi" w:hAnsiTheme="minorHAnsi" w:cs="Estrangelo Edessa"/>
-          <w:b/>
-          <w:sz w:val="22"/>
-          <w:szCs w:val="22"/>
-          <w:lang w:val="en-US"/>
-        </w:rPr>
-        <w:t xml:space="preserve"> and </w:t>
-      </w:r>
-      <w:r>
-        <w:rPr>
-          <w:rFonts w:asciiTheme="minorHAnsi" w:hAnsiTheme="minorHAnsi" w:cs="Estrangelo Edessa"/>
-          <w:b/>
-          <w:sz w:val="22"/>
-          <w:szCs w:val="22"/>
-          <w:lang w:val="en-US"/>
-        </w:rPr>
-        <w:t>f</w:t>
-      </w:r>
-      <w:r>
-        <w:rPr>
-          <w:rFonts w:asciiTheme="minorHAnsi" w:hAnsiTheme="minorHAnsi" w:cs="Estrangelo Edessa"/>
-          <w:b/>
-          <w:sz w:val="22"/>
-          <w:szCs w:val="22"/>
-          <w:lang w:val="en-US"/>
-        </w:rPr>
-        <w:t xml:space="preserve">emale </w:t>
-      </w:r>
-      <w:r>
-        <w:rPr>
-          <w:rFonts w:asciiTheme="minorHAnsi" w:hAnsiTheme="minorHAnsi" w:cs="Estrangelo Edessa"/>
-          <w:b/>
-          <w:sz w:val="22"/>
-          <w:szCs w:val="22"/>
-          <w:lang w:val="en-US"/>
-        </w:rPr>
-        <w:t>l</w:t>
-      </w:r>
-      <w:r>
-        <w:rPr>
-          <w:rFonts w:asciiTheme="minorHAnsi" w:hAnsiTheme="minorHAnsi" w:cs="Estrangelo Edessa"/>
-          <w:b/>
-          <w:sz w:val="22"/>
-          <w:szCs w:val="22"/>
-          <w:lang w:val="en-US"/>
-        </w:rPr>
-        <w:t xml:space="preserve">abor </w:t>
-      </w:r>
-      <w:r>
-        <w:rPr>
-          <w:rFonts w:asciiTheme="minorHAnsi" w:hAnsiTheme="minorHAnsi" w:cs="Estrangelo Edessa"/>
-          <w:b/>
-          <w:sz w:val="22"/>
-          <w:szCs w:val="22"/>
-          <w:lang w:val="en-US"/>
-        </w:rPr>
-        <w:t>s</w:t>
-      </w:r>
-      <w:r>
-        <w:rPr>
-          <w:rFonts w:asciiTheme="minorHAnsi" w:hAnsiTheme="minorHAnsi" w:cs="Estrangelo Edessa"/>
-          <w:b/>
-          <w:sz w:val="22"/>
-          <w:szCs w:val="22"/>
-          <w:lang w:val="en-US"/>
-        </w:rPr>
-        <w:t>upply</w:t>
-      </w:r>
-    </w:p>
-    <w:p>
-      <w:pPr>
-        <w:widowControl/>
-        <w:tabs>
-          <w:tab w:val="left" w:pos="576"/>
-          <w:tab w:val="left" w:pos="2835"/>
-        </w:tabs>
-        <w:rPr>
-          <w:rFonts w:asciiTheme="minorHAnsi" w:hAnsiTheme="minorHAnsi" w:cs="Estrangelo Edessa"/>
-          <w:i/>
-          <w:sz w:val="22"/>
-          <w:szCs w:val="22"/>
-          <w:lang w:val="en-US"/>
-        </w:rPr>
-      </w:pPr>
-      <w:r>
-        <w:rPr>
-          <w:rFonts w:asciiTheme="minorHAnsi" w:hAnsiTheme="minorHAnsi" w:cs="Estrangelo Edessa"/>
-          <w:sz w:val="22"/>
-          <w:szCs w:val="22"/>
-          <w:lang w:val="en-US"/>
-        </w:rPr>
-        <w:t xml:space="preserve">With </w:t>
-      </w:r>
-      <w:r>
-        <w:rPr>
-          <w:rFonts w:asciiTheme="minorHAnsi" w:hAnsiTheme="minorHAnsi" w:cs="Estrangelo Edessa"/>
-          <w:sz w:val="22"/>
-          <w:szCs w:val="22"/>
-          <w:lang w:val="en-US"/>
-        </w:rPr>
-        <w:t xml:space="preserve">Maximilian </w:t>
-      </w:r>
-      <w:proofErr w:type="spellStart"/>
-      <w:r>
-        <w:rPr>
-          <w:rFonts w:asciiTheme="minorHAnsi" w:hAnsiTheme="minorHAnsi" w:cs="Estrangelo Edessa"/>
-          <w:sz w:val="22"/>
-          <w:szCs w:val="22"/>
-          <w:lang w:val="en-US"/>
-        </w:rPr>
-        <w:t>Blesch</w:t>
-      </w:r>
-      <w:proofErr w:type="spellEnd"/>
-      <w:r>
-        <w:rPr>
-          <w:rFonts w:asciiTheme="minorHAnsi" w:hAnsiTheme="minorHAnsi" w:cs="Estrangelo Edessa"/>
-          <w:sz w:val="22"/>
-          <w:szCs w:val="22"/>
-          <w:lang w:val="en-US"/>
-        </w:rPr>
-        <w:t xml:space="preserve">, </w:t>
-      </w:r>
-      <w:r>
-        <w:rPr>
-          <w:rFonts w:asciiTheme="minorHAnsi" w:hAnsiTheme="minorHAnsi" w:cs="Estrangelo Edessa"/>
-          <w:sz w:val="22"/>
-          <w:szCs w:val="22"/>
-          <w:lang w:val="en-US"/>
-        </w:rPr>
-        <w:t xml:space="preserve">Philipp Eisenhauer, Peter </w:t>
-      </w:r>
-      <w:proofErr w:type="spellStart"/>
-      <w:r>
-        <w:rPr>
-          <w:rFonts w:asciiTheme="minorHAnsi" w:hAnsiTheme="minorHAnsi" w:cs="Estrangelo Edessa"/>
-          <w:sz w:val="22"/>
-          <w:szCs w:val="22"/>
-          <w:lang w:val="en-US"/>
-        </w:rPr>
-        <w:t>Haan</w:t>
-      </w:r>
-      <w:proofErr w:type="spellEnd"/>
-      <w:r>
-        <w:rPr>
-          <w:rFonts w:asciiTheme="minorHAnsi" w:hAnsiTheme="minorHAnsi" w:cs="Estrangelo Edessa"/>
-          <w:sz w:val="22"/>
-          <w:szCs w:val="22"/>
-          <w:lang w:val="en-US"/>
-        </w:rPr>
-        <w:t xml:space="preserve">, </w:t>
-      </w:r>
-      <w:proofErr w:type="spellStart"/>
-      <w:r>
-        <w:rPr>
-          <w:rFonts w:asciiTheme="minorHAnsi" w:hAnsiTheme="minorHAnsi" w:cs="Estrangelo Edessa"/>
-          <w:sz w:val="22"/>
-          <w:szCs w:val="22"/>
-          <w:lang w:val="en-US"/>
-        </w:rPr>
-        <w:t>Boryana</w:t>
-      </w:r>
-      <w:proofErr w:type="spellEnd"/>
-      <w:r>
-        <w:rPr>
-          <w:rFonts w:asciiTheme="minorHAnsi" w:hAnsiTheme="minorHAnsi" w:cs="Estrangelo Edessa"/>
-          <w:sz w:val="22"/>
-          <w:szCs w:val="22"/>
-          <w:lang w:val="en-US"/>
-        </w:rPr>
-        <w:t xml:space="preserve"> </w:t>
-      </w:r>
-      <w:proofErr w:type="spellStart"/>
-      <w:r>
-        <w:rPr>
-          <w:rFonts w:asciiTheme="minorHAnsi" w:hAnsiTheme="minorHAnsi" w:cs="Estrangelo Edessa"/>
-          <w:sz w:val="22"/>
-          <w:szCs w:val="22"/>
-          <w:lang w:val="en-US"/>
-        </w:rPr>
-        <w:t>Ilieva</w:t>
-      </w:r>
-      <w:proofErr w:type="spellEnd"/>
-      <w:r>
-        <w:rPr>
-          <w:rFonts w:asciiTheme="minorHAnsi" w:hAnsiTheme="minorHAnsi" w:cs="Estrangelo Edessa"/>
-          <w:sz w:val="22"/>
-          <w:szCs w:val="22"/>
-          <w:lang w:val="en-US"/>
-        </w:rPr>
-        <w:t xml:space="preserve"> and Georg </w:t>
-      </w:r>
-      <w:proofErr w:type="spellStart"/>
-      <w:r>
-        <w:rPr>
-          <w:rFonts w:asciiTheme="minorHAnsi" w:hAnsiTheme="minorHAnsi" w:cs="Estrangelo Edessa"/>
-          <w:sz w:val="22"/>
-          <w:szCs w:val="22"/>
-          <w:lang w:val="en-US"/>
-        </w:rPr>
-        <w:t>Weizsäcker</w:t>
-      </w:r>
-      <w:proofErr w:type="spellEnd"/>
-    </w:p>
-    <w:p>
-      <w:pPr>
-        <w:widowControl/>
-        <w:tabs>
-          <w:tab w:val="left" w:pos="576"/>
-          <w:tab w:val="left" w:pos="2835"/>
-        </w:tabs>
-        <w:rPr>
-          <w:rFonts w:asciiTheme="minorHAnsi" w:hAnsiTheme="minorHAnsi" w:cs="Estrangelo Edessa"/>
-          <w:sz w:val="22"/>
-          <w:szCs w:val="22"/>
-          <w:lang w:val="en-US"/>
-        </w:rPr>
-      </w:pPr>
-    </w:p>
-    <w:p>
-      <w:pPr>
-        <w:widowControl/>
-        <w:tabs>
-          <w:tab w:val="left" w:pos="576"/>
-          <w:tab w:val="left" w:pos="2835"/>
-        </w:tabs>
-        <w:rPr>
-          <w:rFonts w:asciiTheme="minorHAnsi" w:hAnsiTheme="minorHAnsi" w:cs="Estrangelo Edessa"/>
-          <w:b/>
-          <w:sz w:val="22"/>
-          <w:szCs w:val="22"/>
-          <w:lang w:val="en-US"/>
-        </w:rPr>
-      </w:pPr>
-      <w:r>
-        <w:rPr>
-          <w:rFonts w:asciiTheme="minorHAnsi" w:hAnsiTheme="minorHAnsi" w:cs="Estrangelo Edessa"/>
-          <w:b/>
-          <w:sz w:val="22"/>
-          <w:szCs w:val="22"/>
-          <w:lang w:val="en-US"/>
-        </w:rPr>
-        <w:t xml:space="preserve">Part-time pay: Do workers </w:t>
-      </w:r>
-      <w:proofErr w:type="spellStart"/>
-      <w:r>
-        <w:rPr>
-          <w:rFonts w:asciiTheme="minorHAnsi" w:hAnsiTheme="minorHAnsi" w:cs="Estrangelo Edessa"/>
-          <w:b/>
-          <w:sz w:val="22"/>
-          <w:szCs w:val="22"/>
-          <w:lang w:val="en-US"/>
-        </w:rPr>
-        <w:t>mislearn</w:t>
-      </w:r>
-      <w:proofErr w:type="spellEnd"/>
-      <w:r>
-        <w:rPr>
-          <w:rFonts w:asciiTheme="minorHAnsi" w:hAnsiTheme="minorHAnsi" w:cs="Estrangelo Edessa"/>
-          <w:b/>
-          <w:sz w:val="22"/>
-          <w:szCs w:val="22"/>
-          <w:lang w:val="en-US"/>
-        </w:rPr>
-        <w:t xml:space="preserve"> from peers?</w:t>
-      </w:r>
-      <w:r>
-        <w:rPr>
-          <w:rFonts w:asciiTheme="minorHAnsi" w:hAnsiTheme="minorHAnsi" w:cs="Estrangelo Edessa"/>
-          <w:b/>
-          <w:sz w:val="22"/>
-          <w:szCs w:val="22"/>
-          <w:lang w:val="en-US"/>
-        </w:rPr>
-        <w:t xml:space="preserve"> </w:t>
-      </w:r>
-    </w:p>
-    <w:p>
-      <w:pPr>
-        <w:widowControl/>
-        <w:tabs>
-          <w:tab w:val="left" w:pos="576"/>
-          <w:tab w:val="left" w:pos="2835"/>
-        </w:tabs>
-        <w:rPr>
-          <w:rFonts w:asciiTheme="minorHAnsi" w:hAnsiTheme="minorHAnsi" w:cs="Estrangelo Edessa"/>
-          <w:i/>
-          <w:sz w:val="22"/>
-          <w:szCs w:val="22"/>
         </w:rPr>
       </w:pPr>
       <w:r>
@@ -2858,7 +2951,7 @@
         </w:rPr>
         <w:t xml:space="preserve">2019. </w:t>
       </w:r>
-      <w:hyperlink r:id="rId12" w:history="1">
+      <w:hyperlink r:id="rId13" w:history="1">
         <w:r>
           <w:rPr>
             <w:rStyle w:val="Hyperlink"/>
@@ -2930,8 +3023,16 @@
           <w:sz w:val="22"/>
           <w:szCs w:val="22"/>
         </w:rPr>
-        <w:lastRenderedPageBreak/>
-        <w:t>PUBLICATIONS</w:t>
+        <w:t>P</w:t>
+      </w:r>
+      <w:r>
+        <w:rPr>
+          <w:rFonts w:ascii="Cambria" w:hAnsi="Cambria" w:cs="Estrangelo Edessa"/>
+          <w:b/>
+          <w:sz w:val="22"/>
+          <w:szCs w:val="22"/>
+        </w:rPr>
+        <w:t>OLICY BRIEFS</w:t>
       </w:r>
     </w:p>
     <w:p>
@@ -3044,7 +3145,7 @@
         </w:rPr>
         <w:t xml:space="preserve"> (</w:t>
       </w:r>
-      <w:hyperlink r:id="rId13" w:history="1">
+      <w:hyperlink r:id="rId14" w:history="1">
         <w:r>
           <w:rPr>
             <w:rStyle w:val="Hyperlink"/>
@@ -3121,208 +3222,6 @@
         </w:rPr>
         <w:t xml:space="preserve"> in Deutschlandfunk</w:t>
       </w:r>
-    </w:p>
-    <w:p>
-      <w:pPr>
-        <w:widowControl/>
-        <w:tabs>
-          <w:tab w:val="left" w:pos="576"/>
-          <w:tab w:val="left" w:pos="2835"/>
-        </w:tabs>
-        <w:rPr>
-          <w:rFonts w:asciiTheme="minorHAnsi" w:hAnsiTheme="minorHAnsi" w:cs="Estrangelo Edessa"/>
-          <w:sz w:val="22"/>
-          <w:szCs w:val="22"/>
-        </w:rPr>
-      </w:pPr>
-    </w:p>
-    <w:p>
-      <w:pPr>
-        <w:widowControl/>
-        <w:tabs>
-          <w:tab w:val="left" w:pos="576"/>
-          <w:tab w:val="left" w:pos="2835"/>
-        </w:tabs>
-        <w:rPr>
-          <w:rFonts w:asciiTheme="minorHAnsi" w:hAnsiTheme="minorHAnsi" w:cs="Estrangelo Edessa"/>
-          <w:b/>
-          <w:sz w:val="22"/>
-          <w:szCs w:val="22"/>
-        </w:rPr>
-      </w:pPr>
-      <w:r>
-        <w:rPr>
-          <w:rFonts w:asciiTheme="minorHAnsi" w:hAnsiTheme="minorHAnsi" w:cs="Estrangelo Edessa"/>
-          <w:b/>
-          <w:sz w:val="22"/>
-          <w:szCs w:val="22"/>
-        </w:rPr>
-        <w:t>Applaus ist nicht genug: gesellschaftliche Anerkennung systemrelevanter Berufe</w:t>
-      </w:r>
-    </w:p>
-    <w:p>
-      <w:pPr>
-        <w:widowControl/>
-        <w:tabs>
-          <w:tab w:val="left" w:pos="576"/>
-          <w:tab w:val="left" w:pos="2835"/>
-        </w:tabs>
-        <w:rPr>
-          <w:rFonts w:asciiTheme="minorHAnsi" w:hAnsiTheme="minorHAnsi" w:cs="Estrangelo Edessa"/>
-          <w:sz w:val="22"/>
-          <w:szCs w:val="22"/>
-        </w:rPr>
-      </w:pPr>
-      <w:proofErr w:type="spellStart"/>
-      <w:r>
-        <w:rPr>
-          <w:rFonts w:asciiTheme="minorHAnsi" w:hAnsiTheme="minorHAnsi" w:cs="Estrangelo Edessa"/>
-          <w:sz w:val="22"/>
-          <w:szCs w:val="22"/>
-        </w:rPr>
-        <w:t>With</w:t>
-      </w:r>
-      <w:proofErr w:type="spellEnd"/>
-      <w:r>
-        <w:rPr>
-          <w:rFonts w:asciiTheme="minorHAnsi" w:hAnsiTheme="minorHAnsi" w:cs="Estrangelo Edessa"/>
-          <w:sz w:val="22"/>
-          <w:szCs w:val="22"/>
-        </w:rPr>
-        <w:t xml:space="preserve"> Claire Samtleben and Markus Schrenke</w:t>
-      </w:r>
-      <w:r>
-        <w:rPr>
-          <w:rFonts w:asciiTheme="minorHAnsi" w:hAnsiTheme="minorHAnsi" w:cs="Estrangelo Edessa"/>
-          <w:sz w:val="22"/>
-          <w:szCs w:val="22"/>
-        </w:rPr>
-        <w:t xml:space="preserve">r </w:t>
-      </w:r>
-    </w:p>
-    <w:p>
-      <w:pPr>
-        <w:widowControl/>
-        <w:tabs>
-          <w:tab w:val="left" w:pos="576"/>
-          <w:tab w:val="left" w:pos="2835"/>
-        </w:tabs>
-        <w:rPr>
-          <w:rFonts w:asciiTheme="minorHAnsi" w:hAnsiTheme="minorHAnsi" w:cs="Estrangelo Edessa"/>
-          <w:i/>
-          <w:sz w:val="22"/>
-          <w:szCs w:val="22"/>
-        </w:rPr>
-      </w:pPr>
-      <w:r>
-        <w:rPr>
-          <w:rFonts w:asciiTheme="minorHAnsi" w:hAnsiTheme="minorHAnsi" w:cs="Estrangelo Edessa"/>
-          <w:i/>
-          <w:sz w:val="22"/>
-          <w:szCs w:val="22"/>
-        </w:rPr>
-        <w:t>Aus Politik und Zeitgeschichte 71/2021: 13/15, p</w:t>
-      </w:r>
-      <w:r>
-        <w:rPr>
-          <w:rFonts w:asciiTheme="minorHAnsi" w:hAnsiTheme="minorHAnsi" w:cs="Estrangelo Edessa"/>
-          <w:i/>
-          <w:sz w:val="22"/>
-          <w:szCs w:val="22"/>
-        </w:rPr>
-        <w:t>.</w:t>
-      </w:r>
-      <w:r>
-        <w:rPr>
-          <w:rFonts w:asciiTheme="minorHAnsi" w:hAnsiTheme="minorHAnsi" w:cs="Estrangelo Edessa"/>
-          <w:i/>
-          <w:sz w:val="22"/>
-          <w:szCs w:val="22"/>
-        </w:rPr>
-        <w:t xml:space="preserve"> 12-18</w:t>
-      </w:r>
-      <w:r>
-        <w:rPr>
-          <w:rFonts w:asciiTheme="minorHAnsi" w:hAnsiTheme="minorHAnsi" w:cs="Estrangelo Edessa"/>
-          <w:sz w:val="22"/>
-          <w:szCs w:val="22"/>
-        </w:rPr>
-        <w:t xml:space="preserve"> </w:t>
-      </w:r>
-      <w:hyperlink r:id="rId14" w:history="1">
-        <w:r>
-          <w:rPr>
-            <w:rStyle w:val="Hyperlink"/>
-            <w:rFonts w:asciiTheme="minorHAnsi" w:hAnsiTheme="minorHAnsi" w:cs="Estrangelo Edessa"/>
-            <w:color w:val="auto"/>
-            <w:sz w:val="22"/>
-            <w:szCs w:val="22"/>
-          </w:rPr>
-          <w:t xml:space="preserve">(Access </w:t>
-        </w:r>
-        <w:proofErr w:type="spellStart"/>
-        <w:r>
-          <w:rPr>
-            <w:rStyle w:val="Hyperlink"/>
-            <w:rFonts w:asciiTheme="minorHAnsi" w:hAnsiTheme="minorHAnsi" w:cs="Estrangelo Edessa"/>
-            <w:color w:val="auto"/>
-            <w:sz w:val="22"/>
-            <w:szCs w:val="22"/>
-          </w:rPr>
-          <w:t>here</w:t>
-        </w:r>
-        <w:proofErr w:type="spellEnd"/>
-        <w:r>
-          <w:rPr>
-            <w:rStyle w:val="Hyperlink"/>
-            <w:rFonts w:asciiTheme="minorHAnsi" w:hAnsiTheme="minorHAnsi" w:cs="Estrangelo Edessa"/>
-            <w:color w:val="auto"/>
-            <w:sz w:val="22"/>
-            <w:szCs w:val="22"/>
-          </w:rPr>
-          <w:t>)</w:t>
-        </w:r>
-      </w:hyperlink>
-    </w:p>
-    <w:p>
-      <w:pPr>
-        <w:pStyle w:val="Listenabsatz"/>
-        <w:widowControl/>
-        <w:numPr>
-          <w:ilvl w:val="0"/>
-          <w:numId w:val="9"/>
-        </w:numPr>
-        <w:tabs>
-          <w:tab w:val="left" w:pos="576"/>
-          <w:tab w:val="left" w:pos="2835"/>
-        </w:tabs>
-        <w:rPr>
-          <w:rFonts w:asciiTheme="minorHAnsi" w:hAnsiTheme="minorHAnsi" w:cs="Estrangelo Edessa"/>
-          <w:sz w:val="22"/>
-          <w:szCs w:val="22"/>
-          <w:lang w:val="en-US"/>
-        </w:rPr>
-      </w:pPr>
-      <w:r>
-        <w:rPr>
-          <w:rFonts w:asciiTheme="minorHAnsi" w:hAnsiTheme="minorHAnsi" w:cs="Estrangelo Edessa"/>
-          <w:sz w:val="22"/>
-          <w:szCs w:val="22"/>
-          <w:lang w:val="en-US"/>
-        </w:rPr>
-        <w:t xml:space="preserve">Also featured in </w:t>
-      </w:r>
-      <w:proofErr w:type="spellStart"/>
-      <w:r>
-        <w:rPr>
-          <w:rFonts w:asciiTheme="minorHAnsi" w:hAnsiTheme="minorHAnsi" w:cs="Estrangelo Edessa"/>
-          <w:sz w:val="22"/>
-          <w:szCs w:val="22"/>
-          <w:lang w:val="en-US"/>
-        </w:rPr>
-        <w:t>Deutschlandfunk</w:t>
-      </w:r>
-      <w:proofErr w:type="spellEnd"/>
     </w:p>
     <w:p>
       <w:pPr>
@@ -3991,7 +3890,7 @@
           <w:sz w:val="22"/>
           <w:szCs w:val="22"/>
         </w:rPr>
-        <w:t xml:space="preserve"> in Süddeutsche Zeitung, Deutschlandfunk, MDR, Radioeins RBB, Antenne Bayern, Bayern 5 aktuell, Business Insider Deutschland etc.</w:t>
+        <w:t xml:space="preserve"> in Süddeutsche Zeitung, Deutschlandfunk, MDR, Radioeins RBB, Antenne Bayern</w:t>
       </w:r>
     </w:p>
     <w:p>
@@ -4501,6 +4400,67 @@
           <w:szCs w:val="22"/>
           <w:lang w:val="en-US"/>
         </w:rPr>
+        <w:t xml:space="preserve">2022: </w:t>
+      </w:r>
+      <w:r>
+        <w:rPr>
+          <w:rFonts w:asciiTheme="minorHAnsi" w:hAnsiTheme="minorHAnsi" w:cs="Estrangelo Edessa"/>
+          <w:sz w:val="22"/>
+          <w:szCs w:val="22"/>
+          <w:lang w:val="en-US"/>
+        </w:rPr>
+        <w:t>EALE Conference, Padua</w:t>
+      </w:r>
+      <w:r>
+        <w:rPr>
+          <w:rFonts w:asciiTheme="minorHAnsi" w:hAnsiTheme="minorHAnsi" w:cs="Estrangelo Edessa"/>
+          <w:sz w:val="18"/>
+          <w:szCs w:val="18"/>
+          <w:lang w:val="en-US"/>
+        </w:rPr>
+        <w:t>*</w:t>
+      </w:r>
+      <w:r>
+        <w:rPr>
+          <w:rFonts w:asciiTheme="minorHAnsi" w:hAnsiTheme="minorHAnsi" w:cs="Estrangelo Edessa"/>
+          <w:sz w:val="22"/>
+          <w:szCs w:val="22"/>
+          <w:lang w:val="en-US"/>
+        </w:rPr>
+        <w:t>, SOEP Conference, Berlin</w:t>
+      </w:r>
+      <w:r>
+        <w:rPr>
+          <w:rFonts w:asciiTheme="minorHAnsi" w:hAnsiTheme="minorHAnsi" w:cs="Estrangelo Edessa"/>
+          <w:sz w:val="18"/>
+          <w:szCs w:val="18"/>
+          <w:lang w:val="en-US"/>
+        </w:rPr>
+        <w:t>*</w:t>
+      </w:r>
+    </w:p>
+    <w:p>
+      <w:pPr>
+        <w:widowControl/>
+        <w:tabs>
+          <w:tab w:val="left" w:pos="0"/>
+          <w:tab w:val="left" w:pos="576"/>
+        </w:tabs>
+        <w:rPr>
+          <w:rFonts w:asciiTheme="minorHAnsi" w:hAnsiTheme="minorHAnsi" w:cs="Estrangelo Edessa"/>
+          <w:sz w:val="22"/>
+          <w:szCs w:val="22"/>
+          <w:lang w:val="en-US"/>
+        </w:rPr>
+      </w:pPr>
+      <w:r>
+        <w:rPr>
+          <w:rFonts w:asciiTheme="minorHAnsi" w:hAnsiTheme="minorHAnsi" w:cs="Estrangelo Edessa"/>
+          <w:b/>
+          <w:sz w:val="22"/>
+          <w:szCs w:val="22"/>
+          <w:lang w:val="en-US"/>
+        </w:rPr>
         <w:t>2021:</w:t>
       </w:r>
       <w:r>
@@ -4987,6 +4947,7 @@
           <w:szCs w:val="22"/>
           <w:lang w:val="en-US"/>
         </w:rPr>
+        <w:lastRenderedPageBreak/>
         <w:t>2019</w:t>
       </w:r>
       <w:r>
@@ -5245,17 +5206,7 @@
           <w:szCs w:val="22"/>
           <w:lang w:val="en-US"/>
         </w:rPr>
-        <w:t xml:space="preserve"> Center Summer </w:t>
-      </w:r>
-      <w:r>
-        <w:rPr>
-          <w:rFonts w:asciiTheme="minorHAnsi" w:hAnsiTheme="minorHAnsi" w:cs="Estrangelo Edessa"/>
-          <w:sz w:val="22"/>
-          <w:szCs w:val="22"/>
-          <w:lang w:val="en-US"/>
-        </w:rPr>
-        <w:lastRenderedPageBreak/>
-        <w:t xml:space="preserve">Workshop, Potsdam; </w:t>
+        <w:t xml:space="preserve"> Center Summer Workshop, Potsdam; </w:t>
       </w:r>
       <w:r>
         <w:rPr>
@@ -7640,7 +7591,7 @@
           <w:szCs w:val="22"/>
           <w:lang w:val="en-US"/>
         </w:rPr>
-        <w:t xml:space="preserve"> PhD workshops, welcome events, research stays, </w:t>
+        <w:t xml:space="preserve"> PhD workshops, </w:t>
       </w:r>
       <w:r>
         <w:rPr>
@@ -7887,8 +7838,6 @@
         </w:rPr>
         <w:t>”</w:t>
       </w:r>
-      <w:bookmarkStart w:id="0" w:name="_GoBack"/>
-      <w:bookmarkEnd w:id="0"/>
     </w:p>
     <w:sectPr>
       <w:headerReference w:type="even" r:id="rId22"/>
@@ -9973,7 +9922,7 @@
 </file>
 
 <file path=customXml/itemProps1.xml><?xml version="1.0" encoding="utf-8"?>
-<ds:datastoreItem xmlns:ds="http://schemas.openxmlformats.org/officeDocument/2006/customXml" ds:itemID="{906B2941-FE9A-4208-BA0C-43146C2DF535}">
+<ds:datastoreItem xmlns:ds="http://schemas.openxmlformats.org/officeDocument/2006/customXml" ds:itemID="{93387D8D-E5BC-4FBA-A685-08F9633269F0}">
   <ds:schemaRefs>
     <ds:schemaRef ds:uri="http://schemas.openxmlformats.org/officeDocument/2006/bibliography"/>
   </ds:schemaRefs>

</xml_diff>

<commit_message>
updated list of publications and awards
</commit_message>
<xml_diff>
--- a/CV.docx
+++ b/CV.docx
@@ -1942,6 +1942,154 @@
           <w:szCs w:val="22"/>
           <w:lang w:val="en-US"/>
         </w:rPr>
+        <w:t xml:space="preserve">Do women expect wage cuts for part-time work? </w:t>
+      </w:r>
+    </w:p>
+    <w:p>
+      <w:pPr>
+        <w:widowControl/>
+        <w:tabs>
+          <w:tab w:val="left" w:pos="576"/>
+          <w:tab w:val="left" w:pos="2835"/>
+        </w:tabs>
+        <w:rPr>
+          <w:rFonts w:asciiTheme="minorHAnsi" w:hAnsiTheme="minorHAnsi" w:cs="Estrangelo Edessa"/>
+          <w:sz w:val="22"/>
+          <w:szCs w:val="22"/>
+          <w:lang w:val="en-US"/>
+        </w:rPr>
+      </w:pPr>
+      <w:r>
+        <w:rPr>
+          <w:rFonts w:asciiTheme="minorHAnsi" w:hAnsiTheme="minorHAnsi" w:cs="Estrangelo Edessa"/>
+          <w:sz w:val="22"/>
+          <w:szCs w:val="22"/>
+          <w:lang w:val="en-US"/>
+        </w:rPr>
+        <w:t>In</w:t>
+      </w:r>
+      <w:r>
+        <w:rPr>
+          <w:rFonts w:asciiTheme="minorHAnsi" w:hAnsiTheme="minorHAnsi" w:cs="Estrangelo Edessa"/>
+          <w:i/>
+          <w:sz w:val="22"/>
+          <w:szCs w:val="22"/>
+          <w:lang w:val="en-US"/>
+        </w:rPr>
+        <w:t>:</w:t>
+      </w:r>
+      <w:r>
+        <w:rPr>
+          <w:rFonts w:asciiTheme="minorHAnsi" w:hAnsiTheme="minorHAnsi" w:cs="Estrangelo Edessa"/>
+          <w:i/>
+          <w:sz w:val="22"/>
+          <w:szCs w:val="22"/>
+          <w:lang w:val="en-US"/>
+        </w:rPr>
+        <w:t xml:space="preserve"> </w:t>
+      </w:r>
+      <w:hyperlink r:id="rId10" w:history="1">
+        <w:proofErr w:type="spellStart"/>
+        <w:r>
+          <w:rPr>
+            <w:rStyle w:val="Hyperlink"/>
+            <w:rFonts w:asciiTheme="minorHAnsi" w:hAnsiTheme="minorHAnsi" w:cs="Estrangelo Edessa"/>
+            <w:i/>
+            <w:color w:val="auto"/>
+            <w:sz w:val="22"/>
+            <w:szCs w:val="22"/>
+            <w:lang w:val="en-US"/>
+          </w:rPr>
+          <w:t>Labour</w:t>
+        </w:r>
+        <w:proofErr w:type="spellEnd"/>
+        <w:r>
+          <w:rPr>
+            <w:rStyle w:val="Hyperlink"/>
+            <w:rFonts w:asciiTheme="minorHAnsi" w:hAnsiTheme="minorHAnsi" w:cs="Estrangelo Edessa"/>
+            <w:i/>
+            <w:color w:val="auto"/>
+            <w:sz w:val="22"/>
+            <w:szCs w:val="22"/>
+            <w:lang w:val="en-US"/>
+          </w:rPr>
+          <w:t xml:space="preserve"> Economics, </w:t>
+        </w:r>
+        <w:r>
+          <w:rPr>
+            <w:rStyle w:val="Hyperlink"/>
+            <w:rFonts w:asciiTheme="minorHAnsi" w:hAnsiTheme="minorHAnsi" w:cs="Estrangelo Edessa"/>
+            <w:color w:val="auto"/>
+            <w:sz w:val="22"/>
+            <w:szCs w:val="22"/>
+            <w:lang w:val="en-US"/>
+          </w:rPr>
+          <w:t>2023,</w:t>
+        </w:r>
+        <w:r>
+          <w:rPr>
+            <w:rStyle w:val="Hyperlink"/>
+            <w:rFonts w:asciiTheme="minorHAnsi" w:hAnsiTheme="minorHAnsi" w:cs="Estrangelo Edessa"/>
+            <w:i/>
+            <w:color w:val="auto"/>
+            <w:sz w:val="22"/>
+            <w:szCs w:val="22"/>
+            <w:lang w:val="en-US"/>
+          </w:rPr>
+          <w:t xml:space="preserve"> </w:t>
+        </w:r>
+        <w:r>
+          <w:rPr>
+            <w:rStyle w:val="Hyperlink"/>
+            <w:rFonts w:asciiTheme="minorHAnsi" w:hAnsiTheme="minorHAnsi" w:cs="Estrangelo Edessa"/>
+            <w:color w:val="auto"/>
+            <w:sz w:val="22"/>
+            <w:szCs w:val="22"/>
+            <w:lang w:val="en-US"/>
+          </w:rPr>
+          <w:t>p. 102291</w:t>
+        </w:r>
+      </w:hyperlink>
+    </w:p>
+    <w:p>
+      <w:pPr>
+        <w:widowControl/>
+        <w:tabs>
+          <w:tab w:val="left" w:pos="576"/>
+          <w:tab w:val="left" w:pos="2835"/>
+        </w:tabs>
+        <w:rPr>
+          <w:rFonts w:asciiTheme="minorHAnsi" w:hAnsiTheme="minorHAnsi" w:cs="Estrangelo Edessa"/>
+          <w:b/>
+          <w:sz w:val="22"/>
+          <w:szCs w:val="22"/>
+          <w:lang w:val="en-US"/>
+        </w:rPr>
+      </w:pPr>
+    </w:p>
+    <w:p>
+      <w:pPr>
+        <w:widowControl/>
+        <w:tabs>
+          <w:tab w:val="left" w:pos="576"/>
+          <w:tab w:val="left" w:pos="2835"/>
+        </w:tabs>
+        <w:rPr>
+          <w:rFonts w:asciiTheme="minorHAnsi" w:hAnsiTheme="minorHAnsi" w:cs="Estrangelo Edessa"/>
+          <w:b/>
+          <w:sz w:val="22"/>
+          <w:szCs w:val="22"/>
+          <w:lang w:val="en-US"/>
+        </w:rPr>
+      </w:pPr>
+      <w:r>
+        <w:rPr>
+          <w:rFonts w:asciiTheme="minorHAnsi" w:hAnsiTheme="minorHAnsi" w:cs="Estrangelo Edessa"/>
+          <w:b/>
+          <w:sz w:val="22"/>
+          <w:szCs w:val="22"/>
+          <w:lang w:val="en-US"/>
+        </w:rPr>
         <w:t>Expectation management of policy leaders: Evidence from COVID-19</w:t>
       </w:r>
     </w:p>
@@ -2061,7 +2209,7 @@
         </w:rPr>
         <w:t xml:space="preserve"> </w:t>
       </w:r>
-      <w:hyperlink r:id="rId10" w:history="1">
+      <w:hyperlink r:id="rId11" w:history="1">
         <w:r>
           <w:rPr>
             <w:rStyle w:val="Hyperlink"/>
@@ -2198,7 +2346,7 @@
         </w:rPr>
         <w:t xml:space="preserve"> </w:t>
       </w:r>
-      <w:hyperlink r:id="rId11" w:history="1">
+      <w:hyperlink r:id="rId12" w:history="1">
         <w:r>
           <w:rPr>
             <w:rStyle w:val="Hyperlink"/>
@@ -2307,655 +2455,32 @@
           <w:szCs w:val="22"/>
           <w:lang w:val="en-US"/>
         </w:rPr>
-        <w:t xml:space="preserve">Do </w:t>
-      </w:r>
-      <w:r>
-        <w:rPr>
-          <w:rFonts w:asciiTheme="minorHAnsi" w:hAnsiTheme="minorHAnsi" w:cs="Estrangelo Edessa"/>
-          <w:b/>
-          <w:sz w:val="22"/>
-          <w:szCs w:val="22"/>
-          <w:lang w:val="en-US"/>
-        </w:rPr>
-        <w:t>w</w:t>
-      </w:r>
-      <w:r>
-        <w:rPr>
-          <w:rFonts w:asciiTheme="minorHAnsi" w:hAnsiTheme="minorHAnsi" w:cs="Estrangelo Edessa"/>
-          <w:b/>
-          <w:sz w:val="22"/>
-          <w:szCs w:val="22"/>
-          <w:lang w:val="en-US"/>
-        </w:rPr>
-        <w:t xml:space="preserve">omen </w:t>
-      </w:r>
-      <w:r>
-        <w:rPr>
-          <w:rFonts w:asciiTheme="minorHAnsi" w:hAnsiTheme="minorHAnsi" w:cs="Estrangelo Edessa"/>
-          <w:b/>
-          <w:sz w:val="22"/>
-          <w:szCs w:val="22"/>
-          <w:lang w:val="en-US"/>
-        </w:rPr>
-        <w:t>e</w:t>
-      </w:r>
-      <w:r>
-        <w:rPr>
-          <w:rFonts w:asciiTheme="minorHAnsi" w:hAnsiTheme="minorHAnsi" w:cs="Estrangelo Edessa"/>
-          <w:b/>
-          <w:sz w:val="22"/>
-          <w:szCs w:val="22"/>
-          <w:lang w:val="en-US"/>
-        </w:rPr>
-        <w:t xml:space="preserve">xpect </w:t>
-      </w:r>
-      <w:r>
-        <w:rPr>
-          <w:rFonts w:asciiTheme="minorHAnsi" w:hAnsiTheme="minorHAnsi" w:cs="Estrangelo Edessa"/>
-          <w:b/>
-          <w:sz w:val="22"/>
-          <w:szCs w:val="22"/>
-          <w:lang w:val="en-US"/>
-        </w:rPr>
-        <w:t>w</w:t>
-      </w:r>
-      <w:r>
-        <w:rPr>
-          <w:rFonts w:asciiTheme="minorHAnsi" w:hAnsiTheme="minorHAnsi" w:cs="Estrangelo Edessa"/>
-          <w:b/>
-          <w:sz w:val="22"/>
-          <w:szCs w:val="22"/>
-          <w:lang w:val="en-US"/>
-        </w:rPr>
-        <w:t xml:space="preserve">age </w:t>
-      </w:r>
-      <w:r>
-        <w:rPr>
-          <w:rFonts w:asciiTheme="minorHAnsi" w:hAnsiTheme="minorHAnsi" w:cs="Estrangelo Edessa"/>
-          <w:b/>
-          <w:sz w:val="22"/>
-          <w:szCs w:val="22"/>
-          <w:lang w:val="en-US"/>
-        </w:rPr>
-        <w:t>c</w:t>
-      </w:r>
-      <w:r>
-        <w:rPr>
-          <w:rFonts w:asciiTheme="minorHAnsi" w:hAnsiTheme="minorHAnsi" w:cs="Estrangelo Edessa"/>
-          <w:b/>
-          <w:sz w:val="22"/>
-          <w:szCs w:val="22"/>
-          <w:lang w:val="en-US"/>
-        </w:rPr>
-        <w:t xml:space="preserve">uts for </w:t>
-      </w:r>
-      <w:r>
-        <w:rPr>
-          <w:rFonts w:asciiTheme="minorHAnsi" w:hAnsiTheme="minorHAnsi" w:cs="Estrangelo Edessa"/>
-          <w:b/>
-          <w:sz w:val="22"/>
-          <w:szCs w:val="22"/>
-          <w:lang w:val="en-US"/>
-        </w:rPr>
-        <w:t>p</w:t>
-      </w:r>
-      <w:r>
-        <w:rPr>
-          <w:rFonts w:asciiTheme="minorHAnsi" w:hAnsiTheme="minorHAnsi" w:cs="Estrangelo Edessa"/>
-          <w:b/>
-          <w:sz w:val="22"/>
-          <w:szCs w:val="22"/>
-          <w:lang w:val="en-US"/>
-        </w:rPr>
-        <w:t>art-</w:t>
-      </w:r>
-      <w:r>
-        <w:rPr>
-          <w:rFonts w:asciiTheme="minorHAnsi" w:hAnsiTheme="minorHAnsi" w:cs="Estrangelo Edessa"/>
-          <w:b/>
-          <w:sz w:val="22"/>
-          <w:szCs w:val="22"/>
-          <w:lang w:val="en-US"/>
-        </w:rPr>
-        <w:t>t</w:t>
-      </w:r>
-      <w:r>
-        <w:rPr>
-          <w:rFonts w:asciiTheme="minorHAnsi" w:hAnsiTheme="minorHAnsi" w:cs="Estrangelo Edessa"/>
-          <w:b/>
-          <w:sz w:val="22"/>
-          <w:szCs w:val="22"/>
-          <w:lang w:val="en-US"/>
-        </w:rPr>
-        <w:t xml:space="preserve">ime </w:t>
-      </w:r>
-      <w:r>
-        <w:rPr>
-          <w:rFonts w:asciiTheme="minorHAnsi" w:hAnsiTheme="minorHAnsi" w:cs="Estrangelo Edessa"/>
-          <w:b/>
-          <w:sz w:val="22"/>
-          <w:szCs w:val="22"/>
-          <w:lang w:val="en-US"/>
-        </w:rPr>
-        <w:t>w</w:t>
-      </w:r>
-      <w:r>
-        <w:rPr>
-          <w:rFonts w:asciiTheme="minorHAnsi" w:hAnsiTheme="minorHAnsi" w:cs="Estrangelo Edessa"/>
-          <w:b/>
-          <w:sz w:val="22"/>
-          <w:szCs w:val="22"/>
-          <w:lang w:val="en-US"/>
-        </w:rPr>
-        <w:t xml:space="preserve">ork? </w:t>
-      </w:r>
-    </w:p>
-    <w:p>
-      <w:pPr>
-        <w:widowControl/>
-        <w:tabs>
-          <w:tab w:val="left" w:pos="576"/>
-          <w:tab w:val="left" w:pos="2835"/>
-        </w:tabs>
-        <w:rPr>
-          <w:rFonts w:asciiTheme="minorHAnsi" w:hAnsiTheme="minorHAnsi" w:cs="Estrangelo Edessa"/>
-          <w:sz w:val="22"/>
-          <w:szCs w:val="22"/>
-          <w:lang w:val="en-US"/>
-        </w:rPr>
-      </w:pPr>
-      <w:r>
+        <w:lastRenderedPageBreak/>
+        <w:t>Causal misperceptions of the part-time pay gap</w:t>
+      </w:r>
+    </w:p>
+    <w:p>
+      <w:pPr>
+        <w:widowControl/>
+        <w:tabs>
+          <w:tab w:val="left" w:pos="576"/>
+          <w:tab w:val="left" w:pos="2835"/>
+        </w:tabs>
         <w:rPr>
           <w:rFonts w:asciiTheme="minorHAnsi" w:hAnsiTheme="minorHAnsi" w:cs="Estrangelo Edessa"/>
           <w:i/>
           <w:sz w:val="22"/>
           <w:szCs w:val="22"/>
-          <w:lang w:val="en-US"/>
-        </w:rPr>
-        <w:t>CRC Discussion Paper No. 257</w:t>
-      </w:r>
-      <w:r>
-        <w:rPr>
-          <w:rFonts w:asciiTheme="minorHAnsi" w:hAnsiTheme="minorHAnsi" w:cs="Estrangelo Edessa"/>
-          <w:sz w:val="22"/>
-          <w:szCs w:val="22"/>
-          <w:lang w:val="en-US"/>
-        </w:rPr>
-        <w:t xml:space="preserve"> </w:t>
-      </w:r>
-      <w:r>
-        <w:rPr>
-          <w:rFonts w:asciiTheme="minorHAnsi" w:hAnsiTheme="minorHAnsi" w:cs="Estrangelo Edessa"/>
-          <w:sz w:val="22"/>
-          <w:szCs w:val="22"/>
-          <w:lang w:val="en-US"/>
-        </w:rPr>
-        <w:t>(</w:t>
-      </w:r>
-      <w:r>
-        <w:rPr>
-          <w:rFonts w:asciiTheme="minorHAnsi" w:hAnsiTheme="minorHAnsi" w:cs="Estrangelo Edessa"/>
-          <w:sz w:val="22"/>
-          <w:szCs w:val="22"/>
-          <w:lang w:val="en-US"/>
-        </w:rPr>
-        <w:t xml:space="preserve">latest </w:t>
-      </w:r>
-      <w:r>
-        <w:rPr>
-          <w:rFonts w:asciiTheme="minorHAnsi" w:hAnsiTheme="minorHAnsi" w:cs="Estrangelo Edessa"/>
-          <w:sz w:val="22"/>
-          <w:szCs w:val="22"/>
-          <w:lang w:val="en-US"/>
-        </w:rPr>
-        <w:t xml:space="preserve">version: </w:t>
-      </w:r>
-      <w:hyperlink r:id="rId12" w:history="1">
-        <w:r>
-          <w:rPr>
-            <w:rStyle w:val="Hyperlink"/>
-            <w:rFonts w:asciiTheme="minorHAnsi" w:hAnsiTheme="minorHAnsi" w:cs="Estrangelo Edessa"/>
-            <w:color w:val="auto"/>
-            <w:sz w:val="22"/>
-            <w:szCs w:val="22"/>
-            <w:lang w:val="en-US"/>
-          </w:rPr>
-          <w:t>Access here</w:t>
-        </w:r>
-      </w:hyperlink>
-      <w:r>
-        <w:rPr>
-          <w:rFonts w:asciiTheme="minorHAnsi" w:hAnsiTheme="minorHAnsi" w:cs="Estrangelo Edessa"/>
-          <w:sz w:val="22"/>
-          <w:szCs w:val="22"/>
-          <w:lang w:val="en-US"/>
-        </w:rPr>
-        <w:t>)</w:t>
-      </w:r>
-    </w:p>
-    <w:p>
-      <w:pPr>
-        <w:widowControl/>
-        <w:tabs>
-          <w:tab w:val="left" w:pos="576"/>
-          <w:tab w:val="left" w:pos="2835"/>
-        </w:tabs>
-        <w:rPr>
-          <w:rFonts w:asciiTheme="minorHAnsi" w:hAnsiTheme="minorHAnsi" w:cs="Estrangelo Edessa"/>
-          <w:sz w:val="22"/>
-          <w:szCs w:val="22"/>
-          <w:lang w:val="en-US"/>
-        </w:rPr>
-      </w:pPr>
-    </w:p>
-    <w:p>
-      <w:pPr>
-        <w:widowControl/>
-        <w:tabs>
-          <w:tab w:val="left" w:pos="576"/>
-          <w:tab w:val="left" w:pos="2835"/>
-        </w:tabs>
-        <w:rPr>
-          <w:rFonts w:asciiTheme="minorHAnsi" w:hAnsiTheme="minorHAnsi" w:cs="Estrangelo Edessa"/>
-          <w:b/>
-          <w:sz w:val="22"/>
-          <w:szCs w:val="22"/>
-          <w:lang w:val="en-US"/>
-        </w:rPr>
-      </w:pPr>
-      <w:r>
-        <w:rPr>
-          <w:rFonts w:asciiTheme="minorHAnsi" w:hAnsiTheme="minorHAnsi" w:cs="Estrangelo Edessa"/>
-          <w:b/>
-          <w:sz w:val="22"/>
-          <w:szCs w:val="22"/>
-          <w:lang w:val="en-US"/>
-        </w:rPr>
-        <w:lastRenderedPageBreak/>
-        <w:t>Biased</w:t>
-      </w:r>
-      <w:r>
-        <w:rPr>
-          <w:rFonts w:asciiTheme="minorHAnsi" w:hAnsiTheme="minorHAnsi" w:cs="Estrangelo Edessa"/>
-          <w:b/>
-          <w:sz w:val="22"/>
-          <w:szCs w:val="22"/>
-          <w:lang w:val="en-US"/>
-        </w:rPr>
-        <w:t xml:space="preserve"> wage</w:t>
-      </w:r>
-      <w:r>
-        <w:rPr>
-          <w:rFonts w:asciiTheme="minorHAnsi" w:hAnsiTheme="minorHAnsi" w:cs="Estrangelo Edessa"/>
-          <w:b/>
-          <w:sz w:val="22"/>
-          <w:szCs w:val="22"/>
-          <w:lang w:val="en-US"/>
-        </w:rPr>
-        <w:t xml:space="preserve"> </w:t>
-      </w:r>
-      <w:r>
-        <w:rPr>
-          <w:rFonts w:asciiTheme="minorHAnsi" w:hAnsiTheme="minorHAnsi" w:cs="Estrangelo Edessa"/>
-          <w:b/>
-          <w:sz w:val="22"/>
-          <w:szCs w:val="22"/>
-          <w:lang w:val="en-US"/>
-        </w:rPr>
-        <w:t>e</w:t>
-      </w:r>
-      <w:r>
-        <w:rPr>
-          <w:rFonts w:asciiTheme="minorHAnsi" w:hAnsiTheme="minorHAnsi" w:cs="Estrangelo Edessa"/>
-          <w:b/>
-          <w:sz w:val="22"/>
-          <w:szCs w:val="22"/>
-          <w:lang w:val="en-US"/>
-        </w:rPr>
-        <w:t>xpectations</w:t>
-      </w:r>
-      <w:r>
-        <w:rPr>
-          <w:rFonts w:asciiTheme="minorHAnsi" w:hAnsiTheme="minorHAnsi" w:cs="Estrangelo Edessa"/>
-          <w:b/>
-          <w:sz w:val="22"/>
-          <w:szCs w:val="22"/>
-          <w:lang w:val="en-US"/>
-        </w:rPr>
-        <w:t xml:space="preserve"> and </w:t>
-      </w:r>
-      <w:r>
-        <w:rPr>
-          <w:rFonts w:asciiTheme="minorHAnsi" w:hAnsiTheme="minorHAnsi" w:cs="Estrangelo Edessa"/>
-          <w:b/>
-          <w:sz w:val="22"/>
-          <w:szCs w:val="22"/>
-          <w:lang w:val="en-US"/>
-        </w:rPr>
-        <w:t>f</w:t>
-      </w:r>
-      <w:r>
-        <w:rPr>
-          <w:rFonts w:asciiTheme="minorHAnsi" w:hAnsiTheme="minorHAnsi" w:cs="Estrangelo Edessa"/>
-          <w:b/>
-          <w:sz w:val="22"/>
-          <w:szCs w:val="22"/>
-          <w:lang w:val="en-US"/>
-        </w:rPr>
-        <w:t xml:space="preserve">emale </w:t>
-      </w:r>
-      <w:r>
-        <w:rPr>
-          <w:rFonts w:asciiTheme="minorHAnsi" w:hAnsiTheme="minorHAnsi" w:cs="Estrangelo Edessa"/>
-          <w:b/>
-          <w:sz w:val="22"/>
-          <w:szCs w:val="22"/>
-          <w:lang w:val="en-US"/>
-        </w:rPr>
-        <w:t>l</w:t>
-      </w:r>
-      <w:r>
-        <w:rPr>
-          <w:rFonts w:asciiTheme="minorHAnsi" w:hAnsiTheme="minorHAnsi" w:cs="Estrangelo Edessa"/>
-          <w:b/>
-          <w:sz w:val="22"/>
-          <w:szCs w:val="22"/>
-          <w:lang w:val="en-US"/>
-        </w:rPr>
-        <w:t xml:space="preserve">abor </w:t>
-      </w:r>
-      <w:r>
-        <w:rPr>
-          <w:rFonts w:asciiTheme="minorHAnsi" w:hAnsiTheme="minorHAnsi" w:cs="Estrangelo Edessa"/>
-          <w:b/>
-          <w:sz w:val="22"/>
-          <w:szCs w:val="22"/>
-          <w:lang w:val="en-US"/>
-        </w:rPr>
-        <w:t>s</w:t>
-      </w:r>
-      <w:r>
-        <w:rPr>
-          <w:rFonts w:asciiTheme="minorHAnsi" w:hAnsiTheme="minorHAnsi" w:cs="Estrangelo Edessa"/>
-          <w:b/>
-          <w:sz w:val="22"/>
-          <w:szCs w:val="22"/>
-          <w:lang w:val="en-US"/>
-        </w:rPr>
-        <w:t>upply</w:t>
-      </w:r>
-    </w:p>
-    <w:p>
-      <w:pPr>
-        <w:widowControl/>
-        <w:tabs>
-          <w:tab w:val="left" w:pos="576"/>
-          <w:tab w:val="left" w:pos="2835"/>
-        </w:tabs>
-        <w:rPr>
-          <w:rFonts w:asciiTheme="minorHAnsi" w:hAnsiTheme="minorHAnsi" w:cs="Estrangelo Edessa"/>
-          <w:sz w:val="22"/>
-          <w:szCs w:val="22"/>
-          <w:lang w:val="en-US"/>
-        </w:rPr>
-      </w:pPr>
-      <w:r>
-        <w:rPr>
-          <w:rFonts w:asciiTheme="minorHAnsi" w:hAnsiTheme="minorHAnsi" w:cs="Estrangelo Edessa"/>
-          <w:sz w:val="22"/>
-          <w:szCs w:val="22"/>
-          <w:lang w:val="en-US"/>
-        </w:rPr>
-        <w:t xml:space="preserve">With </w:t>
-      </w:r>
-      <w:r>
-        <w:rPr>
-          <w:rFonts w:asciiTheme="minorHAnsi" w:hAnsiTheme="minorHAnsi" w:cs="Estrangelo Edessa"/>
-          <w:sz w:val="22"/>
-          <w:szCs w:val="22"/>
-          <w:lang w:val="en-US"/>
-        </w:rPr>
-        <w:t xml:space="preserve">Maximilian </w:t>
-      </w:r>
-      <w:proofErr w:type="spellStart"/>
-      <w:r>
-        <w:rPr>
-          <w:rFonts w:asciiTheme="minorHAnsi" w:hAnsiTheme="minorHAnsi" w:cs="Estrangelo Edessa"/>
-          <w:sz w:val="22"/>
-          <w:szCs w:val="22"/>
-          <w:lang w:val="en-US"/>
-        </w:rPr>
-        <w:t>Blesch</w:t>
-      </w:r>
-      <w:proofErr w:type="spellEnd"/>
-      <w:r>
-        <w:rPr>
-          <w:rFonts w:asciiTheme="minorHAnsi" w:hAnsiTheme="minorHAnsi" w:cs="Estrangelo Edessa"/>
-          <w:sz w:val="22"/>
-          <w:szCs w:val="22"/>
-          <w:lang w:val="en-US"/>
-        </w:rPr>
-        <w:t xml:space="preserve">, </w:t>
-      </w:r>
-      <w:r>
-        <w:rPr>
-          <w:rFonts w:asciiTheme="minorHAnsi" w:hAnsiTheme="minorHAnsi" w:cs="Estrangelo Edessa"/>
-          <w:sz w:val="22"/>
-          <w:szCs w:val="22"/>
-          <w:lang w:val="en-US"/>
-        </w:rPr>
-        <w:t xml:space="preserve">Philipp Eisenhauer, Peter </w:t>
-      </w:r>
-      <w:proofErr w:type="spellStart"/>
-      <w:r>
-        <w:rPr>
-          <w:rFonts w:asciiTheme="minorHAnsi" w:hAnsiTheme="minorHAnsi" w:cs="Estrangelo Edessa"/>
-          <w:sz w:val="22"/>
-          <w:szCs w:val="22"/>
-          <w:lang w:val="en-US"/>
-        </w:rPr>
-        <w:t>Haan</w:t>
-      </w:r>
-      <w:proofErr w:type="spellEnd"/>
-      <w:r>
-        <w:rPr>
-          <w:rFonts w:asciiTheme="minorHAnsi" w:hAnsiTheme="minorHAnsi" w:cs="Estrangelo Edessa"/>
-          <w:sz w:val="22"/>
-          <w:szCs w:val="22"/>
-          <w:lang w:val="en-US"/>
-        </w:rPr>
-        <w:t xml:space="preserve">, </w:t>
-      </w:r>
-      <w:proofErr w:type="spellStart"/>
-      <w:r>
-        <w:rPr>
-          <w:rFonts w:asciiTheme="minorHAnsi" w:hAnsiTheme="minorHAnsi" w:cs="Estrangelo Edessa"/>
-          <w:sz w:val="22"/>
-          <w:szCs w:val="22"/>
-          <w:lang w:val="en-US"/>
-        </w:rPr>
-        <w:t>Boryana</w:t>
-      </w:r>
-      <w:proofErr w:type="spellEnd"/>
-      <w:r>
-        <w:rPr>
-          <w:rFonts w:asciiTheme="minorHAnsi" w:hAnsiTheme="minorHAnsi" w:cs="Estrangelo Edessa"/>
-          <w:sz w:val="22"/>
-          <w:szCs w:val="22"/>
-          <w:lang w:val="en-US"/>
-        </w:rPr>
-        <w:t xml:space="preserve"> </w:t>
-      </w:r>
-      <w:proofErr w:type="spellStart"/>
-      <w:r>
-        <w:rPr>
-          <w:rFonts w:asciiTheme="minorHAnsi" w:hAnsiTheme="minorHAnsi" w:cs="Estrangelo Edessa"/>
-          <w:sz w:val="22"/>
-          <w:szCs w:val="22"/>
-          <w:lang w:val="en-US"/>
-        </w:rPr>
-        <w:t>Ilieva</w:t>
-      </w:r>
-      <w:proofErr w:type="spellEnd"/>
-      <w:r>
-        <w:rPr>
-          <w:rFonts w:asciiTheme="minorHAnsi" w:hAnsiTheme="minorHAnsi" w:cs="Estrangelo Edessa"/>
-          <w:sz w:val="22"/>
-          <w:szCs w:val="22"/>
-          <w:lang w:val="en-US"/>
-        </w:rPr>
-        <w:t xml:space="preserve"> and Georg </w:t>
-      </w:r>
-      <w:proofErr w:type="spellStart"/>
-      <w:r>
-        <w:rPr>
-          <w:rFonts w:asciiTheme="minorHAnsi" w:hAnsiTheme="minorHAnsi" w:cs="Estrangelo Edessa"/>
-          <w:sz w:val="22"/>
-          <w:szCs w:val="22"/>
-          <w:lang w:val="en-US"/>
-        </w:rPr>
-        <w:t>Weizsäcker</w:t>
-      </w:r>
-      <w:proofErr w:type="spellEnd"/>
-    </w:p>
-    <w:p>
-      <w:pPr>
-        <w:pStyle w:val="Listenabsatz"/>
-        <w:widowControl/>
-        <w:numPr>
-          <w:ilvl w:val="0"/>
-          <w:numId w:val="11"/>
-        </w:numPr>
-        <w:tabs>
-          <w:tab w:val="left" w:pos="576"/>
-          <w:tab w:val="left" w:pos="2835"/>
-        </w:tabs>
-        <w:rPr>
-          <w:rFonts w:asciiTheme="minorHAnsi" w:hAnsiTheme="minorHAnsi" w:cs="Estrangelo Edessa"/>
-          <w:sz w:val="22"/>
-          <w:szCs w:val="22"/>
-          <w:lang w:val="en-US"/>
-        </w:rPr>
-      </w:pPr>
-      <w:r>
-        <w:rPr>
-          <w:rFonts w:asciiTheme="minorHAnsi" w:hAnsiTheme="minorHAnsi" w:cs="Estrangelo Edessa"/>
-          <w:sz w:val="22"/>
-          <w:szCs w:val="22"/>
-          <w:lang w:val="en-US"/>
-        </w:rPr>
-        <w:t>Best paper award, 14</w:t>
-      </w:r>
-      <w:r>
-        <w:rPr>
-          <w:rFonts w:asciiTheme="minorHAnsi" w:hAnsiTheme="minorHAnsi" w:cs="Estrangelo Edessa"/>
-          <w:sz w:val="22"/>
-          <w:szCs w:val="22"/>
-          <w:vertAlign w:val="superscript"/>
-          <w:lang w:val="en-US"/>
-        </w:rPr>
-        <w:t>th</w:t>
-      </w:r>
-      <w:r>
-        <w:rPr>
-          <w:rFonts w:asciiTheme="minorHAnsi" w:hAnsiTheme="minorHAnsi" w:cs="Estrangelo Edessa"/>
-          <w:sz w:val="22"/>
-          <w:szCs w:val="22"/>
-          <w:lang w:val="en-US"/>
-        </w:rPr>
-        <w:t xml:space="preserve"> </w:t>
-      </w:r>
-      <w:r>
-        <w:rPr>
-          <w:rFonts w:asciiTheme="minorHAnsi" w:hAnsiTheme="minorHAnsi" w:cs="Estrangelo Edessa"/>
-          <w:sz w:val="22"/>
-          <w:szCs w:val="22"/>
-          <w:lang w:val="en-US"/>
-        </w:rPr>
-        <w:t xml:space="preserve">German </w:t>
-      </w:r>
-      <w:r>
-        <w:rPr>
-          <w:rFonts w:asciiTheme="minorHAnsi" w:hAnsiTheme="minorHAnsi" w:cs="Estrangelo Edessa"/>
-          <w:sz w:val="22"/>
-          <w:szCs w:val="22"/>
-          <w:lang w:val="en-US"/>
-        </w:rPr>
-        <w:t xml:space="preserve">SOEP User Conference, Berlin </w:t>
-      </w:r>
-    </w:p>
-    <w:p>
-      <w:pPr>
-        <w:widowControl/>
-        <w:tabs>
-          <w:tab w:val="left" w:pos="576"/>
-          <w:tab w:val="left" w:pos="2835"/>
-        </w:tabs>
-        <w:rPr>
-          <w:rFonts w:asciiTheme="minorHAnsi" w:hAnsiTheme="minorHAnsi" w:cs="Estrangelo Edessa"/>
-          <w:sz w:val="22"/>
-          <w:szCs w:val="22"/>
-          <w:lang w:val="en-US"/>
-        </w:rPr>
-      </w:pPr>
-    </w:p>
-    <w:p>
-      <w:pPr>
-        <w:widowControl/>
-        <w:tabs>
-          <w:tab w:val="left" w:pos="576"/>
-          <w:tab w:val="left" w:pos="2835"/>
-        </w:tabs>
-        <w:rPr>
-          <w:rFonts w:asciiTheme="minorHAnsi" w:hAnsiTheme="minorHAnsi" w:cs="Estrangelo Edessa"/>
-          <w:b/>
-          <w:sz w:val="22"/>
-          <w:szCs w:val="22"/>
-          <w:lang w:val="en-US"/>
-        </w:rPr>
-      </w:pPr>
-      <w:r>
-        <w:rPr>
-          <w:rFonts w:asciiTheme="minorHAnsi" w:hAnsiTheme="minorHAnsi" w:cs="Estrangelo Edessa"/>
-          <w:b/>
-          <w:sz w:val="22"/>
-          <w:szCs w:val="22"/>
-          <w:lang w:val="en-US"/>
-        </w:rPr>
-        <w:t>Causal misperceptions of the part-time pay gap</w:t>
-      </w:r>
-    </w:p>
-    <w:p>
-      <w:pPr>
-        <w:widowControl/>
-        <w:tabs>
-          <w:tab w:val="left" w:pos="576"/>
-          <w:tab w:val="left" w:pos="2835"/>
-        </w:tabs>
-        <w:rPr>
-          <w:rFonts w:asciiTheme="minorHAnsi" w:hAnsiTheme="minorHAnsi" w:cs="Estrangelo Edessa"/>
-          <w:i/>
-          <w:sz w:val="22"/>
-          <w:szCs w:val="22"/>
-        </w:rPr>
-      </w:pPr>
-      <w:r>
-        <w:rPr>
-          <w:rFonts w:asciiTheme="minorHAnsi" w:hAnsiTheme="minorHAnsi" w:cs="Estrangelo Edessa"/>
-          <w:sz w:val="22"/>
-          <w:szCs w:val="22"/>
-          <w:lang w:val="en-US"/>
-        </w:rPr>
-        <w:t>Preregistered</w:t>
-      </w:r>
-      <w:r>
-        <w:rPr>
-          <w:rFonts w:asciiTheme="minorHAnsi" w:hAnsiTheme="minorHAnsi" w:cs="Estrangelo Edessa"/>
-          <w:sz w:val="22"/>
-          <w:szCs w:val="22"/>
-          <w:lang w:val="en-US"/>
-        </w:rPr>
-        <w:t xml:space="preserve"> at the</w:t>
+        </w:rPr>
+      </w:pPr>
+      <w:r>
+        <w:rPr>
+          <w:rFonts w:asciiTheme="minorHAnsi" w:hAnsiTheme="minorHAnsi" w:cs="Estrangelo Edessa"/>
+          <w:sz w:val="22"/>
+          <w:szCs w:val="22"/>
+          <w:lang w:val="en-US"/>
+        </w:rPr>
+        <w:t>Preregistered at the</w:t>
       </w:r>
       <w:r>
         <w:rPr>
@@ -3003,6 +2528,432 @@
           <w:szCs w:val="22"/>
         </w:rPr>
         <w:t xml:space="preserve"> </w:t>
+      </w:r>
+    </w:p>
+    <w:p>
+      <w:pPr>
+        <w:widowControl/>
+        <w:tabs>
+          <w:tab w:val="left" w:pos="576"/>
+          <w:tab w:val="left" w:pos="2835"/>
+        </w:tabs>
+        <w:rPr>
+          <w:rFonts w:asciiTheme="minorHAnsi" w:hAnsiTheme="minorHAnsi" w:cs="Estrangelo Edessa"/>
+          <w:sz w:val="22"/>
+          <w:szCs w:val="22"/>
+          <w:lang w:val="en-US"/>
+        </w:rPr>
+      </w:pPr>
+    </w:p>
+    <w:p>
+      <w:pPr>
+        <w:widowControl/>
+        <w:tabs>
+          <w:tab w:val="left" w:pos="576"/>
+          <w:tab w:val="left" w:pos="2835"/>
+        </w:tabs>
+        <w:rPr>
+          <w:rFonts w:asciiTheme="minorHAnsi" w:hAnsiTheme="minorHAnsi" w:cs="Estrangelo Edessa"/>
+          <w:b/>
+          <w:sz w:val="22"/>
+          <w:szCs w:val="22"/>
+          <w:lang w:val="en-US"/>
+        </w:rPr>
+      </w:pPr>
+      <w:r>
+        <w:rPr>
+          <w:rFonts w:asciiTheme="minorHAnsi" w:hAnsiTheme="minorHAnsi" w:cs="Estrangelo Edessa"/>
+          <w:b/>
+          <w:sz w:val="22"/>
+          <w:szCs w:val="22"/>
+          <w:lang w:val="en-US"/>
+        </w:rPr>
+        <w:t>Biased</w:t>
+      </w:r>
+      <w:r>
+        <w:rPr>
+          <w:rFonts w:asciiTheme="minorHAnsi" w:hAnsiTheme="minorHAnsi" w:cs="Estrangelo Edessa"/>
+          <w:b/>
+          <w:sz w:val="22"/>
+          <w:szCs w:val="22"/>
+          <w:lang w:val="en-US"/>
+        </w:rPr>
+        <w:t xml:space="preserve"> wage</w:t>
+      </w:r>
+      <w:r>
+        <w:rPr>
+          <w:rFonts w:asciiTheme="minorHAnsi" w:hAnsiTheme="minorHAnsi" w:cs="Estrangelo Edessa"/>
+          <w:b/>
+          <w:sz w:val="22"/>
+          <w:szCs w:val="22"/>
+          <w:lang w:val="en-US"/>
+        </w:rPr>
+        <w:t xml:space="preserve"> </w:t>
+      </w:r>
+      <w:r>
+        <w:rPr>
+          <w:rFonts w:asciiTheme="minorHAnsi" w:hAnsiTheme="minorHAnsi" w:cs="Estrangelo Edessa"/>
+          <w:b/>
+          <w:sz w:val="22"/>
+          <w:szCs w:val="22"/>
+          <w:lang w:val="en-US"/>
+        </w:rPr>
+        <w:t>e</w:t>
+      </w:r>
+      <w:r>
+        <w:rPr>
+          <w:rFonts w:asciiTheme="minorHAnsi" w:hAnsiTheme="minorHAnsi" w:cs="Estrangelo Edessa"/>
+          <w:b/>
+          <w:sz w:val="22"/>
+          <w:szCs w:val="22"/>
+          <w:lang w:val="en-US"/>
+        </w:rPr>
+        <w:t>xpectations</w:t>
+      </w:r>
+      <w:r>
+        <w:rPr>
+          <w:rFonts w:asciiTheme="minorHAnsi" w:hAnsiTheme="minorHAnsi" w:cs="Estrangelo Edessa"/>
+          <w:b/>
+          <w:sz w:val="22"/>
+          <w:szCs w:val="22"/>
+          <w:lang w:val="en-US"/>
+        </w:rPr>
+        <w:t xml:space="preserve"> and </w:t>
+      </w:r>
+      <w:r>
+        <w:rPr>
+          <w:rFonts w:asciiTheme="minorHAnsi" w:hAnsiTheme="minorHAnsi" w:cs="Estrangelo Edessa"/>
+          <w:b/>
+          <w:sz w:val="22"/>
+          <w:szCs w:val="22"/>
+          <w:lang w:val="en-US"/>
+        </w:rPr>
+        <w:t>f</w:t>
+      </w:r>
+      <w:r>
+        <w:rPr>
+          <w:rFonts w:asciiTheme="minorHAnsi" w:hAnsiTheme="minorHAnsi" w:cs="Estrangelo Edessa"/>
+          <w:b/>
+          <w:sz w:val="22"/>
+          <w:szCs w:val="22"/>
+          <w:lang w:val="en-US"/>
+        </w:rPr>
+        <w:t xml:space="preserve">emale </w:t>
+      </w:r>
+      <w:r>
+        <w:rPr>
+          <w:rFonts w:asciiTheme="minorHAnsi" w:hAnsiTheme="minorHAnsi" w:cs="Estrangelo Edessa"/>
+          <w:b/>
+          <w:sz w:val="22"/>
+          <w:szCs w:val="22"/>
+          <w:lang w:val="en-US"/>
+        </w:rPr>
+        <w:t>l</w:t>
+      </w:r>
+      <w:r>
+        <w:rPr>
+          <w:rFonts w:asciiTheme="minorHAnsi" w:hAnsiTheme="minorHAnsi" w:cs="Estrangelo Edessa"/>
+          <w:b/>
+          <w:sz w:val="22"/>
+          <w:szCs w:val="22"/>
+          <w:lang w:val="en-US"/>
+        </w:rPr>
+        <w:t xml:space="preserve">abor </w:t>
+      </w:r>
+      <w:r>
+        <w:rPr>
+          <w:rFonts w:asciiTheme="minorHAnsi" w:hAnsiTheme="minorHAnsi" w:cs="Estrangelo Edessa"/>
+          <w:b/>
+          <w:sz w:val="22"/>
+          <w:szCs w:val="22"/>
+          <w:lang w:val="en-US"/>
+        </w:rPr>
+        <w:t>s</w:t>
+      </w:r>
+      <w:r>
+        <w:rPr>
+          <w:rFonts w:asciiTheme="minorHAnsi" w:hAnsiTheme="minorHAnsi" w:cs="Estrangelo Edessa"/>
+          <w:b/>
+          <w:sz w:val="22"/>
+          <w:szCs w:val="22"/>
+          <w:lang w:val="en-US"/>
+        </w:rPr>
+        <w:t>upply</w:t>
+      </w:r>
+    </w:p>
+    <w:p>
+      <w:pPr>
+        <w:widowControl/>
+        <w:tabs>
+          <w:tab w:val="left" w:pos="576"/>
+          <w:tab w:val="left" w:pos="2835"/>
+        </w:tabs>
+        <w:rPr>
+          <w:rFonts w:asciiTheme="minorHAnsi" w:hAnsiTheme="minorHAnsi" w:cs="Estrangelo Edessa"/>
+          <w:sz w:val="22"/>
+          <w:szCs w:val="22"/>
+          <w:lang w:val="en-US"/>
+        </w:rPr>
+      </w:pPr>
+      <w:r>
+        <w:rPr>
+          <w:rFonts w:asciiTheme="minorHAnsi" w:hAnsiTheme="minorHAnsi" w:cs="Estrangelo Edessa"/>
+          <w:sz w:val="22"/>
+          <w:szCs w:val="22"/>
+          <w:lang w:val="en-US"/>
+        </w:rPr>
+        <w:t xml:space="preserve">With </w:t>
+      </w:r>
+      <w:r>
+        <w:rPr>
+          <w:rFonts w:asciiTheme="minorHAnsi" w:hAnsiTheme="minorHAnsi" w:cs="Estrangelo Edessa"/>
+          <w:sz w:val="22"/>
+          <w:szCs w:val="22"/>
+          <w:lang w:val="en-US"/>
+        </w:rPr>
+        <w:t xml:space="preserve">Maximilian </w:t>
+      </w:r>
+      <w:proofErr w:type="spellStart"/>
+      <w:r>
+        <w:rPr>
+          <w:rFonts w:asciiTheme="minorHAnsi" w:hAnsiTheme="minorHAnsi" w:cs="Estrangelo Edessa"/>
+          <w:sz w:val="22"/>
+          <w:szCs w:val="22"/>
+          <w:lang w:val="en-US"/>
+        </w:rPr>
+        <w:t>Blesch</w:t>
+      </w:r>
+      <w:proofErr w:type="spellEnd"/>
+      <w:r>
+        <w:rPr>
+          <w:rFonts w:asciiTheme="minorHAnsi" w:hAnsiTheme="minorHAnsi" w:cs="Estrangelo Edessa"/>
+          <w:sz w:val="22"/>
+          <w:szCs w:val="22"/>
+          <w:lang w:val="en-US"/>
+        </w:rPr>
+        <w:t xml:space="preserve">, </w:t>
+      </w:r>
+      <w:r>
+        <w:rPr>
+          <w:rFonts w:asciiTheme="minorHAnsi" w:hAnsiTheme="minorHAnsi" w:cs="Estrangelo Edessa"/>
+          <w:sz w:val="22"/>
+          <w:szCs w:val="22"/>
+          <w:lang w:val="en-US"/>
+        </w:rPr>
+        <w:t xml:space="preserve">Philipp Eisenhauer, Peter </w:t>
+      </w:r>
+      <w:proofErr w:type="spellStart"/>
+      <w:r>
+        <w:rPr>
+          <w:rFonts w:asciiTheme="minorHAnsi" w:hAnsiTheme="minorHAnsi" w:cs="Estrangelo Edessa"/>
+          <w:sz w:val="22"/>
+          <w:szCs w:val="22"/>
+          <w:lang w:val="en-US"/>
+        </w:rPr>
+        <w:t>Haan</w:t>
+      </w:r>
+      <w:proofErr w:type="spellEnd"/>
+      <w:r>
+        <w:rPr>
+          <w:rFonts w:asciiTheme="minorHAnsi" w:hAnsiTheme="minorHAnsi" w:cs="Estrangelo Edessa"/>
+          <w:sz w:val="22"/>
+          <w:szCs w:val="22"/>
+          <w:lang w:val="en-US"/>
+        </w:rPr>
+        <w:t xml:space="preserve">, </w:t>
+      </w:r>
+      <w:proofErr w:type="spellStart"/>
+      <w:r>
+        <w:rPr>
+          <w:rFonts w:asciiTheme="minorHAnsi" w:hAnsiTheme="minorHAnsi" w:cs="Estrangelo Edessa"/>
+          <w:sz w:val="22"/>
+          <w:szCs w:val="22"/>
+          <w:lang w:val="en-US"/>
+        </w:rPr>
+        <w:t>Boryana</w:t>
+      </w:r>
+      <w:proofErr w:type="spellEnd"/>
+      <w:r>
+        <w:rPr>
+          <w:rFonts w:asciiTheme="minorHAnsi" w:hAnsiTheme="minorHAnsi" w:cs="Estrangelo Edessa"/>
+          <w:sz w:val="22"/>
+          <w:szCs w:val="22"/>
+          <w:lang w:val="en-US"/>
+        </w:rPr>
+        <w:t xml:space="preserve"> </w:t>
+      </w:r>
+      <w:proofErr w:type="spellStart"/>
+      <w:r>
+        <w:rPr>
+          <w:rFonts w:asciiTheme="minorHAnsi" w:hAnsiTheme="minorHAnsi" w:cs="Estrangelo Edessa"/>
+          <w:sz w:val="22"/>
+          <w:szCs w:val="22"/>
+          <w:lang w:val="en-US"/>
+        </w:rPr>
+        <w:t>Ilieva</w:t>
+      </w:r>
+      <w:proofErr w:type="spellEnd"/>
+      <w:r>
+        <w:rPr>
+          <w:rFonts w:asciiTheme="minorHAnsi" w:hAnsiTheme="minorHAnsi" w:cs="Estrangelo Edessa"/>
+          <w:sz w:val="22"/>
+          <w:szCs w:val="22"/>
+          <w:lang w:val="en-US"/>
+        </w:rPr>
+        <w:t xml:space="preserve"> and Georg </w:t>
+      </w:r>
+      <w:proofErr w:type="spellStart"/>
+      <w:r>
+        <w:rPr>
+          <w:rFonts w:asciiTheme="minorHAnsi" w:hAnsiTheme="minorHAnsi" w:cs="Estrangelo Edessa"/>
+          <w:sz w:val="22"/>
+          <w:szCs w:val="22"/>
+          <w:lang w:val="en-US"/>
+        </w:rPr>
+        <w:t>Weizsäcker</w:t>
+      </w:r>
+      <w:proofErr w:type="spellEnd"/>
+    </w:p>
+    <w:p>
+      <w:pPr>
+        <w:pStyle w:val="Listenabsatz"/>
+        <w:widowControl/>
+        <w:numPr>
+          <w:ilvl w:val="0"/>
+          <w:numId w:val="11"/>
+        </w:numPr>
+        <w:tabs>
+          <w:tab w:val="left" w:pos="576"/>
+          <w:tab w:val="left" w:pos="2835"/>
+        </w:tabs>
+        <w:rPr>
+          <w:rFonts w:asciiTheme="minorHAnsi" w:hAnsiTheme="minorHAnsi" w:cs="Estrangelo Edessa"/>
+          <w:sz w:val="22"/>
+          <w:szCs w:val="22"/>
+          <w:lang w:val="en-US"/>
+        </w:rPr>
+      </w:pPr>
+      <w:r>
+        <w:rPr>
+          <w:rFonts w:asciiTheme="minorHAnsi" w:hAnsiTheme="minorHAnsi" w:cs="Estrangelo Edessa"/>
+          <w:sz w:val="22"/>
+          <w:szCs w:val="22"/>
+          <w:lang w:val="en-US"/>
+        </w:rPr>
+        <w:t>Best paper award, 14</w:t>
+      </w:r>
+      <w:r>
+        <w:rPr>
+          <w:rFonts w:asciiTheme="minorHAnsi" w:hAnsiTheme="minorHAnsi" w:cs="Estrangelo Edessa"/>
+          <w:sz w:val="22"/>
+          <w:szCs w:val="22"/>
+          <w:vertAlign w:val="superscript"/>
+          <w:lang w:val="en-US"/>
+        </w:rPr>
+        <w:t>th</w:t>
+      </w:r>
+      <w:r>
+        <w:rPr>
+          <w:rFonts w:asciiTheme="minorHAnsi" w:hAnsiTheme="minorHAnsi" w:cs="Estrangelo Edessa"/>
+          <w:sz w:val="22"/>
+          <w:szCs w:val="22"/>
+          <w:lang w:val="en-US"/>
+        </w:rPr>
+        <w:t xml:space="preserve"> </w:t>
+      </w:r>
+      <w:r>
+        <w:rPr>
+          <w:rFonts w:asciiTheme="minorHAnsi" w:hAnsiTheme="minorHAnsi" w:cs="Estrangelo Edessa"/>
+          <w:sz w:val="22"/>
+          <w:szCs w:val="22"/>
+          <w:lang w:val="en-US"/>
+        </w:rPr>
+        <w:t xml:space="preserve">German </w:t>
+      </w:r>
+      <w:r>
+        <w:rPr>
+          <w:rFonts w:asciiTheme="minorHAnsi" w:hAnsiTheme="minorHAnsi" w:cs="Estrangelo Edessa"/>
+          <w:sz w:val="22"/>
+          <w:szCs w:val="22"/>
+          <w:lang w:val="en-US"/>
+        </w:rPr>
+        <w:t xml:space="preserve">SOEP User Conference, Berlin </w:t>
+      </w:r>
+    </w:p>
+    <w:p>
+      <w:pPr>
+        <w:widowControl/>
+        <w:tabs>
+          <w:tab w:val="left" w:pos="576"/>
+          <w:tab w:val="left" w:pos="2835"/>
+        </w:tabs>
+        <w:rPr>
+          <w:rFonts w:asciiTheme="minorHAnsi" w:hAnsiTheme="minorHAnsi" w:cs="Estrangelo Edessa"/>
+          <w:sz w:val="22"/>
+          <w:szCs w:val="22"/>
+          <w:lang w:val="en-US"/>
+        </w:rPr>
+      </w:pPr>
+    </w:p>
+    <w:p>
+      <w:pPr>
+        <w:widowControl/>
+        <w:tabs>
+          <w:tab w:val="left" w:pos="576"/>
+          <w:tab w:val="left" w:pos="2835"/>
+        </w:tabs>
+        <w:rPr>
+          <w:rFonts w:asciiTheme="minorHAnsi" w:hAnsiTheme="minorHAnsi" w:cs="Estrangelo Edessa"/>
+          <w:b/>
+          <w:sz w:val="22"/>
+          <w:szCs w:val="22"/>
+          <w:lang w:val="en-US"/>
+        </w:rPr>
+      </w:pPr>
+      <w:r>
+        <w:rPr>
+          <w:rFonts w:asciiTheme="minorHAnsi" w:hAnsiTheme="minorHAnsi" w:cs="Estrangelo Edessa"/>
+          <w:b/>
+          <w:sz w:val="22"/>
+          <w:szCs w:val="22"/>
+          <w:lang w:val="en-US"/>
+        </w:rPr>
+        <w:t>Working life, wage growth and occupational mobility: Evidence from German pension reforms</w:t>
+      </w:r>
+    </w:p>
+    <w:p>
+      <w:pPr>
+        <w:widowControl/>
+        <w:tabs>
+          <w:tab w:val="left" w:pos="576"/>
+          <w:tab w:val="left" w:pos="2835"/>
+        </w:tabs>
+        <w:rPr>
+          <w:rFonts w:asciiTheme="minorHAnsi" w:hAnsiTheme="minorHAnsi" w:cs="Estrangelo Edessa"/>
+          <w:sz w:val="22"/>
+          <w:szCs w:val="22"/>
+          <w:lang w:val="en-US"/>
+        </w:rPr>
+      </w:pPr>
+      <w:proofErr w:type="spellStart"/>
+      <w:r>
+        <w:rPr>
+          <w:rFonts w:asciiTheme="minorHAnsi" w:hAnsiTheme="minorHAnsi" w:cs="Estrangelo Edessa"/>
+          <w:sz w:val="22"/>
+          <w:szCs w:val="22"/>
+          <w:lang w:val="en-US"/>
+        </w:rPr>
+        <w:t>With</w:t>
+      </w:r>
+      <w:proofErr w:type="spellEnd"/>
+      <w:r>
+        <w:rPr>
+          <w:rFonts w:asciiTheme="minorHAnsi" w:hAnsiTheme="minorHAnsi" w:cs="Estrangelo Edessa"/>
+          <w:sz w:val="22"/>
+          <w:szCs w:val="22"/>
+          <w:lang w:val="en-US"/>
+        </w:rPr>
+        <w:t xml:space="preserve"> Niklas Gohl and Anne Steuernagel</w:t>
       </w:r>
     </w:p>
     <w:p>
@@ -4198,6 +4149,40 @@
           <w:szCs w:val="22"/>
           <w:lang w:val="en-US"/>
         </w:rPr>
+        <w:t xml:space="preserve">ECON 10171008: </w:t>
+      </w:r>
+      <w:r>
+        <w:rPr>
+          <w:rFonts w:asciiTheme="minorHAnsi" w:hAnsiTheme="minorHAnsi" w:cs="Estrangelo Edessa"/>
+          <w:sz w:val="22"/>
+          <w:szCs w:val="22"/>
+          <w:lang w:val="en-US"/>
+        </w:rPr>
+        <w:tab/>
+        <w:t>Selected topics in social policy (graduate), 2022, FU Berlin</w:t>
+      </w:r>
+    </w:p>
+    <w:p>
+      <w:pPr>
+        <w:widowControl/>
+        <w:tabs>
+          <w:tab w:val="left" w:pos="576"/>
+          <w:tab w:val="left" w:pos="2835"/>
+        </w:tabs>
+        <w:rPr>
+          <w:rFonts w:asciiTheme="minorHAnsi" w:hAnsiTheme="minorHAnsi" w:cs="Estrangelo Edessa"/>
+          <w:sz w:val="22"/>
+          <w:szCs w:val="22"/>
+          <w:lang w:val="en-US"/>
+        </w:rPr>
+      </w:pPr>
+      <w:r>
+        <w:rPr>
+          <w:rFonts w:asciiTheme="minorHAnsi" w:hAnsiTheme="minorHAnsi" w:cs="Estrangelo Edessa"/>
+          <w:sz w:val="22"/>
+          <w:szCs w:val="22"/>
+          <w:lang w:val="en-US"/>
+        </w:rPr>
         <w:t xml:space="preserve">ECON 70133: </w:t>
       </w:r>
       <w:r>
@@ -4348,6 +4333,8 @@
           <w:lang w:val="en-US"/>
         </w:rPr>
       </w:pPr>
+      <w:bookmarkStart w:id="0" w:name="_GoBack"/>
+      <w:bookmarkEnd w:id="0"/>
       <w:r>
         <w:rPr>
           <w:rFonts w:ascii="Cambria" w:hAnsi="Cambria" w:cs="Estrangelo Edessa"/>
@@ -4389,7 +4376,6 @@
         <w:t xml:space="preserve"> (</w:t>
       </w:r>
       <w:proofErr w:type="spellStart"/>
-      <w:proofErr w:type="gramStart"/>
       <w:r>
         <w:rPr>
           <w:rFonts w:ascii="Cambria" w:hAnsi="Cambria" w:cs="Estrangelo Edessa"/>
@@ -4421,7 +4407,6 @@
         <w:t>planned</w:t>
       </w:r>
       <w:proofErr w:type="spellEnd"/>
-      <w:proofErr w:type="gramEnd"/>
       <w:r>
         <w:rPr>
           <w:rFonts w:ascii="Cambria" w:hAnsi="Cambria" w:cs="Estrangelo Edessa"/>
@@ -4489,291 +4474,7 @@
           <w:szCs w:val="22"/>
           <w:lang w:val="en-US"/>
         </w:rPr>
-        <w:t>EALE Conference, Padua</w:t>
-      </w:r>
-      <w:r>
-        <w:rPr>
-          <w:rFonts w:asciiTheme="minorHAnsi" w:hAnsiTheme="minorHAnsi" w:cs="Estrangelo Edessa"/>
-          <w:sz w:val="18"/>
-          <w:szCs w:val="18"/>
-          <w:lang w:val="en-US"/>
-        </w:rPr>
-        <w:t>*</w:t>
-      </w:r>
-      <w:r>
-        <w:rPr>
-          <w:rFonts w:asciiTheme="minorHAnsi" w:hAnsiTheme="minorHAnsi" w:cs="Estrangelo Edessa"/>
-          <w:sz w:val="22"/>
-          <w:szCs w:val="22"/>
-          <w:lang w:val="en-US"/>
-        </w:rPr>
-        <w:t>,</w:t>
-      </w:r>
-      <w:r>
-        <w:rPr>
-          <w:rFonts w:asciiTheme="minorHAnsi" w:hAnsiTheme="minorHAnsi" w:cs="Estrangelo Edessa"/>
-          <w:sz w:val="22"/>
-          <w:szCs w:val="22"/>
-          <w:lang w:val="en-US"/>
-        </w:rPr>
-        <w:t xml:space="preserve"> Annual Congress of the Verein </w:t>
-      </w:r>
-      <w:proofErr w:type="spellStart"/>
-      <w:r>
-        <w:rPr>
-          <w:rFonts w:asciiTheme="minorHAnsi" w:hAnsiTheme="minorHAnsi" w:cs="Estrangelo Edessa"/>
-          <w:sz w:val="22"/>
-          <w:szCs w:val="22"/>
-          <w:lang w:val="en-US"/>
-        </w:rPr>
-        <w:t>für</w:t>
-      </w:r>
-      <w:proofErr w:type="spellEnd"/>
-      <w:r>
-        <w:rPr>
-          <w:rFonts w:asciiTheme="minorHAnsi" w:hAnsiTheme="minorHAnsi" w:cs="Estrangelo Edessa"/>
-          <w:sz w:val="22"/>
-          <w:szCs w:val="22"/>
-          <w:lang w:val="en-US"/>
-        </w:rPr>
-        <w:t xml:space="preserve"> </w:t>
-      </w:r>
-      <w:proofErr w:type="spellStart"/>
-      <w:r>
-        <w:rPr>
-          <w:rFonts w:asciiTheme="minorHAnsi" w:hAnsiTheme="minorHAnsi" w:cs="Estrangelo Edessa"/>
-          <w:sz w:val="22"/>
-          <w:szCs w:val="22"/>
-          <w:lang w:val="en-US"/>
-        </w:rPr>
-        <w:t>Socialpolitik</w:t>
-      </w:r>
-      <w:proofErr w:type="spellEnd"/>
-      <w:r>
-        <w:rPr>
-          <w:rFonts w:asciiTheme="minorHAnsi" w:hAnsiTheme="minorHAnsi" w:cs="Estrangelo Edessa"/>
-          <w:sz w:val="22"/>
-          <w:szCs w:val="22"/>
-          <w:lang w:val="en-US"/>
-        </w:rPr>
-        <w:t>, Basel</w:t>
-      </w:r>
-      <w:r>
-        <w:rPr>
-          <w:rFonts w:asciiTheme="minorHAnsi" w:hAnsiTheme="minorHAnsi" w:cs="Estrangelo Edessa"/>
-          <w:sz w:val="18"/>
-          <w:szCs w:val="18"/>
-          <w:lang w:val="en-US"/>
-        </w:rPr>
-        <w:t>*</w:t>
-      </w:r>
-      <w:r>
-        <w:rPr>
-          <w:rFonts w:asciiTheme="minorHAnsi" w:hAnsiTheme="minorHAnsi" w:cs="Estrangelo Edessa"/>
-          <w:sz w:val="22"/>
-          <w:szCs w:val="22"/>
-          <w:lang w:val="en-US"/>
-        </w:rPr>
-        <w:t>;</w:t>
-      </w:r>
-      <w:r>
-        <w:rPr>
-          <w:rFonts w:asciiTheme="minorHAnsi" w:hAnsiTheme="minorHAnsi" w:cs="Estrangelo Edessa"/>
-          <w:sz w:val="22"/>
-          <w:szCs w:val="22"/>
-          <w:lang w:val="en-US"/>
-        </w:rPr>
-        <w:t xml:space="preserve"> </w:t>
-      </w:r>
-      <w:r>
-        <w:rPr>
-          <w:rFonts w:asciiTheme="minorHAnsi" w:hAnsiTheme="minorHAnsi" w:cs="Estrangelo Edessa"/>
-          <w:sz w:val="22"/>
-          <w:szCs w:val="22"/>
-          <w:lang w:val="en-US"/>
-        </w:rPr>
-        <w:t>14</w:t>
-      </w:r>
-      <w:r>
-        <w:rPr>
-          <w:rFonts w:asciiTheme="minorHAnsi" w:hAnsiTheme="minorHAnsi" w:cs="Estrangelo Edessa"/>
-          <w:sz w:val="22"/>
-          <w:szCs w:val="22"/>
-          <w:vertAlign w:val="superscript"/>
-          <w:lang w:val="en-US"/>
-        </w:rPr>
-        <w:t>th</w:t>
-      </w:r>
-      <w:r>
-        <w:rPr>
-          <w:rFonts w:asciiTheme="minorHAnsi" w:hAnsiTheme="minorHAnsi" w:cs="Estrangelo Edessa"/>
-          <w:sz w:val="22"/>
-          <w:szCs w:val="22"/>
-          <w:lang w:val="en-US"/>
-        </w:rPr>
-        <w:t xml:space="preserve"> German </w:t>
-      </w:r>
-      <w:r>
-        <w:rPr>
-          <w:rFonts w:asciiTheme="minorHAnsi" w:hAnsiTheme="minorHAnsi" w:cs="Estrangelo Edessa"/>
-          <w:sz w:val="22"/>
-          <w:szCs w:val="22"/>
-          <w:lang w:val="en-US"/>
-        </w:rPr>
-        <w:t>SOEP</w:t>
-      </w:r>
-      <w:r>
-        <w:rPr>
-          <w:rFonts w:asciiTheme="minorHAnsi" w:hAnsiTheme="minorHAnsi" w:cs="Estrangelo Edessa"/>
-          <w:sz w:val="22"/>
-          <w:szCs w:val="22"/>
-          <w:lang w:val="en-US"/>
-        </w:rPr>
-        <w:t xml:space="preserve"> User</w:t>
-      </w:r>
-      <w:r>
-        <w:rPr>
-          <w:rFonts w:asciiTheme="minorHAnsi" w:hAnsiTheme="minorHAnsi" w:cs="Estrangelo Edessa"/>
-          <w:sz w:val="22"/>
-          <w:szCs w:val="22"/>
-          <w:lang w:val="en-US"/>
-        </w:rPr>
-        <w:t xml:space="preserve"> Conference, Berlin</w:t>
-      </w:r>
-    </w:p>
-    <w:p>
-      <w:pPr>
-        <w:widowControl/>
-        <w:tabs>
-          <w:tab w:val="left" w:pos="0"/>
-          <w:tab w:val="left" w:pos="576"/>
-        </w:tabs>
-        <w:rPr>
-          <w:rFonts w:asciiTheme="minorHAnsi" w:hAnsiTheme="minorHAnsi" w:cs="Estrangelo Edessa"/>
-          <w:sz w:val="22"/>
-          <w:szCs w:val="22"/>
-          <w:lang w:val="en-US"/>
-        </w:rPr>
-      </w:pPr>
-      <w:r>
-        <w:rPr>
-          <w:rFonts w:asciiTheme="minorHAnsi" w:hAnsiTheme="minorHAnsi" w:cs="Estrangelo Edessa"/>
-          <w:b/>
-          <w:sz w:val="22"/>
-          <w:szCs w:val="22"/>
-          <w:lang w:val="en-US"/>
-        </w:rPr>
-        <w:t>2021:</w:t>
-      </w:r>
-      <w:r>
-        <w:rPr>
-          <w:rFonts w:asciiTheme="minorHAnsi" w:hAnsiTheme="minorHAnsi" w:cs="Estrangelo Edessa"/>
-          <w:sz w:val="22"/>
-          <w:szCs w:val="22"/>
-          <w:lang w:val="en-US"/>
-        </w:rPr>
-        <w:t xml:space="preserve"> </w:t>
-      </w:r>
-      <w:r>
-        <w:rPr>
-          <w:rFonts w:asciiTheme="minorHAnsi" w:hAnsiTheme="minorHAnsi" w:cs="Estrangelo Edessa"/>
-          <w:sz w:val="22"/>
-          <w:szCs w:val="22"/>
-          <w:lang w:val="en-US"/>
-        </w:rPr>
-        <w:t>EEA-ESEM Congress 2021</w:t>
-      </w:r>
-      <w:r>
-        <w:rPr>
-          <w:rFonts w:asciiTheme="minorHAnsi" w:hAnsiTheme="minorHAnsi" w:cs="Estrangelo Edessa"/>
-          <w:sz w:val="22"/>
-          <w:szCs w:val="22"/>
-          <w:lang w:val="en-US"/>
-        </w:rPr>
-        <w:t xml:space="preserve">, </w:t>
-      </w:r>
-      <w:proofErr w:type="spellStart"/>
-      <w:r>
-        <w:rPr>
-          <w:rFonts w:asciiTheme="minorHAnsi" w:hAnsiTheme="minorHAnsi" w:cs="Estrangelo Edessa"/>
-          <w:sz w:val="22"/>
-          <w:szCs w:val="22"/>
-          <w:lang w:val="en-US"/>
-        </w:rPr>
-        <w:t>Copenhaguen</w:t>
-      </w:r>
-      <w:proofErr w:type="spellEnd"/>
-      <w:r>
-        <w:rPr>
-          <w:rFonts w:asciiTheme="minorHAnsi" w:hAnsiTheme="minorHAnsi" w:cs="Estrangelo Edessa"/>
-          <w:sz w:val="22"/>
-          <w:szCs w:val="22"/>
-          <w:lang w:val="en-US"/>
-        </w:rPr>
-        <w:t xml:space="preserve"> (virtual); </w:t>
-      </w:r>
-      <w:r>
-        <w:rPr>
-          <w:rFonts w:asciiTheme="minorHAnsi" w:hAnsiTheme="minorHAnsi" w:cs="Estrangelo Edessa"/>
-          <w:sz w:val="22"/>
-          <w:szCs w:val="22"/>
-          <w:lang w:val="en-US"/>
-        </w:rPr>
-        <w:t>SMYE Spring Meeting of</w:t>
-      </w:r>
-      <w:r>
-        <w:rPr>
-          <w:rFonts w:asciiTheme="minorHAnsi" w:hAnsiTheme="minorHAnsi" w:cs="Estrangelo Edessa"/>
-          <w:sz w:val="22"/>
-          <w:szCs w:val="22"/>
-          <w:lang w:val="en-US"/>
-        </w:rPr>
-        <w:t xml:space="preserve"> Young Economists, Bologna (virtual</w:t>
-      </w:r>
-      <w:r>
-        <w:rPr>
-          <w:rFonts w:asciiTheme="minorHAnsi" w:hAnsiTheme="minorHAnsi" w:cs="Estrangelo Edessa"/>
-          <w:sz w:val="22"/>
-          <w:szCs w:val="22"/>
-          <w:lang w:val="en-US"/>
-        </w:rPr>
-        <w:t xml:space="preserve">); Albert Family Fund </w:t>
-      </w:r>
-      <w:r>
-        <w:rPr>
-          <w:rFonts w:asciiTheme="minorHAnsi" w:hAnsiTheme="minorHAnsi" w:cs="Estrangelo Edessa"/>
-          <w:sz w:val="22"/>
-          <w:szCs w:val="22"/>
-          <w:lang w:val="en-US"/>
-        </w:rPr>
-        <w:t>Pros</w:t>
-      </w:r>
-      <w:r>
-        <w:rPr>
-          <w:rFonts w:asciiTheme="minorHAnsi" w:hAnsiTheme="minorHAnsi" w:cs="Estrangelo Edessa"/>
-          <w:sz w:val="22"/>
-          <w:szCs w:val="22"/>
-          <w:lang w:val="en-US"/>
-        </w:rPr>
-        <w:t xml:space="preserve">eminar in </w:t>
-      </w:r>
-      <w:r>
-        <w:rPr>
-          <w:rFonts w:asciiTheme="minorHAnsi" w:hAnsiTheme="minorHAnsi" w:cs="Estrangelo Edessa"/>
-          <w:sz w:val="22"/>
-          <w:szCs w:val="22"/>
-          <w:lang w:val="en-US"/>
-        </w:rPr>
-        <w:t xml:space="preserve">Applied </w:t>
-      </w:r>
-      <w:r>
-        <w:rPr>
-          <w:rFonts w:asciiTheme="minorHAnsi" w:hAnsiTheme="minorHAnsi" w:cs="Estrangelo Edessa"/>
-          <w:sz w:val="22"/>
-          <w:szCs w:val="22"/>
-          <w:lang w:val="en-US"/>
-        </w:rPr>
-        <w:t>Microeconomics, UCLA (virtual)</w:t>
+        <w:t>2nd Berlin Workshop on Empirical Public Economics, Berlin</w:t>
       </w:r>
       <w:r>
         <w:rPr>
@@ -4782,8 +4483,139 @@
           <w:szCs w:val="16"/>
           <w:lang w:val="en-US"/>
         </w:rPr>
+        <w:t>*</w:t>
+      </w:r>
+      <w:r>
+        <w:rPr>
+          <w:rFonts w:asciiTheme="minorHAnsi" w:hAnsiTheme="minorHAnsi" w:cs="Estrangelo Edessa"/>
+          <w:sz w:val="22"/>
+          <w:szCs w:val="22"/>
+          <w:lang w:val="en-US"/>
+        </w:rPr>
+        <w:t xml:space="preserve">; </w:t>
+      </w:r>
+      <w:r>
+        <w:rPr>
+          <w:rFonts w:asciiTheme="minorHAnsi" w:hAnsiTheme="minorHAnsi" w:cs="Estrangelo Edessa"/>
+          <w:sz w:val="22"/>
+          <w:szCs w:val="22"/>
+          <w:lang w:val="en-US"/>
+        </w:rPr>
+        <w:t>EALE Conference, Padua,</w:t>
+      </w:r>
+      <w:r>
+        <w:rPr>
+          <w:rFonts w:asciiTheme="minorHAnsi" w:hAnsiTheme="minorHAnsi" w:cs="Estrangelo Edessa"/>
+          <w:sz w:val="22"/>
+          <w:szCs w:val="22"/>
+          <w:lang w:val="en-US"/>
+        </w:rPr>
+        <w:t xml:space="preserve"> Annual Congress of the Verein </w:t>
+      </w:r>
+      <w:proofErr w:type="spellStart"/>
+      <w:r>
+        <w:rPr>
+          <w:rFonts w:asciiTheme="minorHAnsi" w:hAnsiTheme="minorHAnsi" w:cs="Estrangelo Edessa"/>
+          <w:sz w:val="22"/>
+          <w:szCs w:val="22"/>
+          <w:lang w:val="en-US"/>
+        </w:rPr>
+        <w:t>für</w:t>
+      </w:r>
+      <w:proofErr w:type="spellEnd"/>
+      <w:r>
+        <w:rPr>
+          <w:rFonts w:asciiTheme="minorHAnsi" w:hAnsiTheme="minorHAnsi" w:cs="Estrangelo Edessa"/>
+          <w:sz w:val="22"/>
+          <w:szCs w:val="22"/>
+          <w:lang w:val="en-US"/>
+        </w:rPr>
         <w:t xml:space="preserve"> </w:t>
       </w:r>
+      <w:proofErr w:type="spellStart"/>
+      <w:r>
+        <w:rPr>
+          <w:rFonts w:asciiTheme="minorHAnsi" w:hAnsiTheme="minorHAnsi" w:cs="Estrangelo Edessa"/>
+          <w:sz w:val="22"/>
+          <w:szCs w:val="22"/>
+          <w:lang w:val="en-US"/>
+        </w:rPr>
+        <w:t>Socialpolitik</w:t>
+      </w:r>
+      <w:proofErr w:type="spellEnd"/>
+      <w:r>
+        <w:rPr>
+          <w:rFonts w:asciiTheme="minorHAnsi" w:hAnsiTheme="minorHAnsi" w:cs="Estrangelo Edessa"/>
+          <w:sz w:val="22"/>
+          <w:szCs w:val="22"/>
+          <w:lang w:val="en-US"/>
+        </w:rPr>
+        <w:t>, Basel;</w:t>
+      </w:r>
+      <w:r>
+        <w:rPr>
+          <w:rFonts w:asciiTheme="minorHAnsi" w:hAnsiTheme="minorHAnsi" w:cs="Estrangelo Edessa"/>
+          <w:sz w:val="22"/>
+          <w:szCs w:val="22"/>
+          <w:lang w:val="en-US"/>
+        </w:rPr>
+        <w:t xml:space="preserve"> </w:t>
+      </w:r>
+      <w:r>
+        <w:rPr>
+          <w:rFonts w:asciiTheme="minorHAnsi" w:hAnsiTheme="minorHAnsi" w:cs="Estrangelo Edessa"/>
+          <w:sz w:val="22"/>
+          <w:szCs w:val="22"/>
+          <w:lang w:val="en-US"/>
+        </w:rPr>
+        <w:t>14</w:t>
+      </w:r>
+      <w:r>
+        <w:rPr>
+          <w:rFonts w:asciiTheme="minorHAnsi" w:hAnsiTheme="minorHAnsi" w:cs="Estrangelo Edessa"/>
+          <w:sz w:val="22"/>
+          <w:szCs w:val="22"/>
+          <w:vertAlign w:val="superscript"/>
+          <w:lang w:val="en-US"/>
+        </w:rPr>
+        <w:t>th</w:t>
+      </w:r>
+      <w:r>
+        <w:rPr>
+          <w:rFonts w:asciiTheme="minorHAnsi" w:hAnsiTheme="minorHAnsi" w:cs="Estrangelo Edessa"/>
+          <w:sz w:val="22"/>
+          <w:szCs w:val="22"/>
+          <w:lang w:val="en-US"/>
+        </w:rPr>
+        <w:t xml:space="preserve"> German </w:t>
+      </w:r>
+      <w:r>
+        <w:rPr>
+          <w:rFonts w:asciiTheme="minorHAnsi" w:hAnsiTheme="minorHAnsi" w:cs="Estrangelo Edessa"/>
+          <w:sz w:val="22"/>
+          <w:szCs w:val="22"/>
+          <w:lang w:val="en-US"/>
+        </w:rPr>
+        <w:t>SOEP</w:t>
+      </w:r>
+      <w:r>
+        <w:rPr>
+          <w:rFonts w:asciiTheme="minorHAnsi" w:hAnsiTheme="minorHAnsi" w:cs="Estrangelo Edessa"/>
+          <w:sz w:val="22"/>
+          <w:szCs w:val="22"/>
+          <w:lang w:val="en-US"/>
+        </w:rPr>
+        <w:t xml:space="preserve"> User</w:t>
+      </w:r>
+      <w:r>
+        <w:rPr>
+          <w:rFonts w:asciiTheme="minorHAnsi" w:hAnsiTheme="minorHAnsi" w:cs="Estrangelo Edessa"/>
+          <w:sz w:val="22"/>
+          <w:szCs w:val="22"/>
+          <w:lang w:val="en-US"/>
+        </w:rPr>
+        <w:t xml:space="preserve"> Conference, Berlin</w:t>
+      </w:r>
     </w:p>
     <w:p>
       <w:pPr>
@@ -4807,17 +4639,8 @@
           <w:szCs w:val="22"/>
           <w:lang w:val="en-US"/>
         </w:rPr>
-        <w:t>2020</w:t>
-      </w:r>
-      <w:r>
-        <w:rPr>
-          <w:rFonts w:asciiTheme="minorHAnsi" w:hAnsiTheme="minorHAnsi" w:cs="Estrangelo Edessa"/>
-          <w:b/>
-          <w:sz w:val="22"/>
-          <w:szCs w:val="22"/>
-          <w:lang w:val="en-US"/>
-        </w:rPr>
-        <w:t>:</w:t>
+        <w:lastRenderedPageBreak/>
+        <w:t>2021:</w:t>
       </w:r>
       <w:r>
         <w:rPr>
@@ -4835,97 +4658,16 @@
           <w:szCs w:val="22"/>
           <w:lang w:val="en-US"/>
         </w:rPr>
-        <w:tab/>
-      </w:r>
-      <w:r>
-        <w:rPr>
-          <w:rFonts w:asciiTheme="minorHAnsi" w:hAnsiTheme="minorHAnsi" w:cs="Estrangelo Edessa"/>
-          <w:sz w:val="22"/>
-          <w:szCs w:val="22"/>
-          <w:lang w:val="en-US"/>
-        </w:rPr>
-        <w:t xml:space="preserve">SOEP Brown Bag Seminar, </w:t>
-      </w:r>
-      <w:r>
-        <w:rPr>
-          <w:rFonts w:asciiTheme="minorHAnsi" w:hAnsiTheme="minorHAnsi" w:cs="Estrangelo Edessa"/>
-          <w:sz w:val="22"/>
-          <w:szCs w:val="22"/>
-          <w:lang w:val="en-US"/>
-        </w:rPr>
-        <w:t>Berlin</w:t>
-      </w:r>
-      <w:r>
-        <w:rPr>
-          <w:rFonts w:asciiTheme="minorHAnsi" w:hAnsiTheme="minorHAnsi" w:cs="Estrangelo Edessa"/>
-          <w:sz w:val="22"/>
-          <w:szCs w:val="22"/>
-          <w:lang w:val="en-US"/>
-        </w:rPr>
-        <w:t xml:space="preserve"> (virtual)</w:t>
-      </w:r>
-      <w:r>
-        <w:rPr>
-          <w:rFonts w:asciiTheme="minorHAnsi" w:hAnsiTheme="minorHAnsi" w:cs="Estrangelo Edessa"/>
-          <w:sz w:val="22"/>
-          <w:szCs w:val="22"/>
-          <w:lang w:val="en-US"/>
-        </w:rPr>
-        <w:t>;</w:t>
-      </w:r>
-      <w:r>
-        <w:rPr>
-          <w:rFonts w:asciiTheme="minorHAnsi" w:hAnsiTheme="minorHAnsi" w:cs="Estrangelo Edessa"/>
-          <w:sz w:val="22"/>
-          <w:szCs w:val="22"/>
-          <w:lang w:val="en-US"/>
-        </w:rPr>
-        <w:t xml:space="preserve"> DIW Graduate Center Winter Workshop</w:t>
-      </w:r>
-      <w:r>
-        <w:rPr>
-          <w:rFonts w:asciiTheme="minorHAnsi" w:hAnsiTheme="minorHAnsi" w:cs="Estrangelo Edessa"/>
-          <w:sz w:val="22"/>
-          <w:szCs w:val="22"/>
-          <w:lang w:val="en-US"/>
-        </w:rPr>
-        <w:t>, Berlin</w:t>
-      </w:r>
-      <w:r>
-        <w:rPr>
-          <w:rFonts w:asciiTheme="minorHAnsi" w:hAnsiTheme="minorHAnsi" w:cs="Estrangelo Edessa"/>
-          <w:sz w:val="22"/>
-          <w:szCs w:val="22"/>
-          <w:lang w:val="en-US"/>
-        </w:rPr>
-        <w:t xml:space="preserve"> (virtual)</w:t>
-      </w:r>
-      <w:r>
-        <w:rPr>
-          <w:rFonts w:asciiTheme="minorHAnsi" w:hAnsiTheme="minorHAnsi" w:cs="Estrangelo Edessa"/>
-          <w:sz w:val="22"/>
-          <w:szCs w:val="22"/>
-          <w:lang w:val="en-US"/>
-        </w:rPr>
-        <w:t>;</w:t>
-      </w:r>
-      <w:r>
-        <w:rPr>
-          <w:rFonts w:asciiTheme="minorHAnsi" w:hAnsiTheme="minorHAnsi" w:cs="Estrangelo Edessa"/>
-          <w:sz w:val="22"/>
-          <w:szCs w:val="22"/>
-          <w:lang w:val="en-US"/>
-        </w:rPr>
-        <w:t xml:space="preserve"> </w:t>
-      </w:r>
-      <w:r>
-        <w:rPr>
-          <w:rFonts w:asciiTheme="minorHAnsi" w:hAnsiTheme="minorHAnsi" w:cs="Estrangelo Edessa"/>
-          <w:sz w:val="22"/>
-          <w:szCs w:val="22"/>
-          <w:lang w:val="en-US"/>
-        </w:rPr>
-        <w:t xml:space="preserve">CRC Rationality and Competition Retreat, </w:t>
+        <w:t>EEA-ESEM Congress 2021</w:t>
+      </w:r>
+      <w:r>
+        <w:rPr>
+          <w:rFonts w:asciiTheme="minorHAnsi" w:hAnsiTheme="minorHAnsi" w:cs="Estrangelo Edessa"/>
+          <w:sz w:val="22"/>
+          <w:szCs w:val="22"/>
+          <w:lang w:val="en-US"/>
+        </w:rPr>
+        <w:t xml:space="preserve">, </w:t>
       </w:r>
       <w:proofErr w:type="spellStart"/>
       <w:r>
@@ -4935,7 +4677,7 @@
           <w:szCs w:val="22"/>
           <w:lang w:val="en-US"/>
         </w:rPr>
-        <w:t>Ohlstadt</w:t>
+        <w:t>Copenhaguen</w:t>
       </w:r>
       <w:proofErr w:type="spellEnd"/>
       <w:r>
@@ -4945,134 +4687,70 @@
           <w:szCs w:val="22"/>
           <w:lang w:val="en-US"/>
         </w:rPr>
-        <w:t xml:space="preserve"> (virtual)</w:t>
-      </w:r>
-      <w:r>
-        <w:rPr>
-          <w:rFonts w:asciiTheme="minorHAnsi" w:hAnsiTheme="minorHAnsi" w:cs="Estrangelo Edessa"/>
-          <w:sz w:val="22"/>
-          <w:szCs w:val="22"/>
-          <w:lang w:val="en-US"/>
-        </w:rPr>
-        <w:t xml:space="preserve">; </w:t>
-      </w:r>
-      <w:r>
-        <w:rPr>
-          <w:rFonts w:asciiTheme="minorHAnsi" w:hAnsiTheme="minorHAnsi" w:cs="Estrangelo Edessa"/>
-          <w:sz w:val="22"/>
-          <w:szCs w:val="22"/>
-          <w:lang w:val="en-US"/>
-        </w:rPr>
-        <w:t>EA</w:t>
-      </w:r>
-      <w:r>
-        <w:rPr>
-          <w:rFonts w:asciiTheme="minorHAnsi" w:hAnsiTheme="minorHAnsi" w:cs="Estrangelo Edessa"/>
-          <w:sz w:val="22"/>
-          <w:szCs w:val="22"/>
-          <w:lang w:val="en-US"/>
-        </w:rPr>
-        <w:t xml:space="preserve">LE SOLE AASLE World </w:t>
-      </w:r>
-      <w:r>
-        <w:rPr>
-          <w:rFonts w:asciiTheme="minorHAnsi" w:hAnsiTheme="minorHAnsi" w:cs="Estrangelo Edessa"/>
-          <w:sz w:val="22"/>
-          <w:szCs w:val="22"/>
-          <w:lang w:val="en-US"/>
-        </w:rPr>
-        <w:lastRenderedPageBreak/>
-        <w:t>Conference,</w:t>
-      </w:r>
-      <w:r>
-        <w:rPr>
-          <w:rFonts w:asciiTheme="minorHAnsi" w:hAnsiTheme="minorHAnsi" w:cs="Estrangelo Edessa"/>
-          <w:sz w:val="22"/>
-          <w:szCs w:val="22"/>
-          <w:lang w:val="en-US"/>
-        </w:rPr>
-        <w:t xml:space="preserve"> </w:t>
-      </w:r>
-      <w:r>
-        <w:rPr>
-          <w:rFonts w:asciiTheme="minorHAnsi" w:hAnsiTheme="minorHAnsi" w:cs="Estrangelo Edessa"/>
-          <w:sz w:val="22"/>
-          <w:szCs w:val="22"/>
-          <w:lang w:val="en-US"/>
-        </w:rPr>
-        <w:t>Berlin</w:t>
-      </w:r>
-      <w:r>
-        <w:rPr>
-          <w:rFonts w:asciiTheme="minorHAnsi" w:hAnsiTheme="minorHAnsi" w:cs="Estrangelo Edessa"/>
-          <w:sz w:val="22"/>
-          <w:szCs w:val="22"/>
-          <w:lang w:val="en-US"/>
-        </w:rPr>
-        <w:t xml:space="preserve"> </w:t>
-      </w:r>
-      <w:r>
-        <w:rPr>
-          <w:rFonts w:asciiTheme="minorHAnsi" w:hAnsiTheme="minorHAnsi" w:cs="Estrangelo Edessa"/>
-          <w:sz w:val="22"/>
-          <w:szCs w:val="22"/>
-          <w:lang w:val="en-US"/>
-        </w:rPr>
-        <w:t>(virtual)</w:t>
-      </w:r>
-      <w:r>
-        <w:rPr>
-          <w:rFonts w:asciiTheme="minorHAnsi" w:hAnsiTheme="minorHAnsi" w:cs="Estrangelo Edessa"/>
-          <w:sz w:val="22"/>
-          <w:szCs w:val="22"/>
-          <w:lang w:val="en-US"/>
-        </w:rPr>
-        <w:t xml:space="preserve">; </w:t>
-      </w:r>
-      <w:r>
-        <w:rPr>
-          <w:rFonts w:asciiTheme="minorHAnsi" w:hAnsiTheme="minorHAnsi" w:cs="Estrangelo Edessa"/>
-          <w:sz w:val="22"/>
-          <w:szCs w:val="22"/>
-          <w:lang w:val="en-US"/>
-        </w:rPr>
-        <w:t>ESPE Annual Conference</w:t>
-      </w:r>
-      <w:r>
-        <w:rPr>
-          <w:rFonts w:asciiTheme="minorHAnsi" w:hAnsiTheme="minorHAnsi" w:cs="Estrangelo Edessa"/>
-          <w:sz w:val="22"/>
-          <w:szCs w:val="22"/>
-          <w:lang w:val="en-US"/>
-        </w:rPr>
-        <w:t xml:space="preserve"> of the</w:t>
-      </w:r>
-      <w:r>
-        <w:rPr>
-          <w:rFonts w:asciiTheme="minorHAnsi" w:hAnsiTheme="minorHAnsi" w:cs="Estrangelo Edessa"/>
-          <w:sz w:val="22"/>
-          <w:szCs w:val="22"/>
-          <w:lang w:val="en-US"/>
-        </w:rPr>
-        <w:t xml:space="preserve"> European Society for</w:t>
-      </w:r>
-      <w:r>
-        <w:rPr>
-          <w:rFonts w:asciiTheme="minorHAnsi" w:hAnsiTheme="minorHAnsi" w:cs="Estrangelo Edessa"/>
-          <w:sz w:val="22"/>
-          <w:szCs w:val="22"/>
-          <w:lang w:val="en-US"/>
-        </w:rPr>
-        <w:t xml:space="preserve"> Population Economics</w:t>
-      </w:r>
-      <w:r>
-        <w:rPr>
-          <w:rFonts w:asciiTheme="minorHAnsi" w:hAnsiTheme="minorHAnsi" w:cs="Estrangelo Edessa"/>
-          <w:sz w:val="22"/>
-          <w:szCs w:val="22"/>
-          <w:lang w:val="en-US"/>
-        </w:rPr>
-        <w:t>, Barcelona</w:t>
+        <w:t xml:space="preserve"> (virtual); </w:t>
+      </w:r>
+      <w:r>
+        <w:rPr>
+          <w:rFonts w:asciiTheme="minorHAnsi" w:hAnsiTheme="minorHAnsi" w:cs="Estrangelo Edessa"/>
+          <w:sz w:val="22"/>
+          <w:szCs w:val="22"/>
+          <w:lang w:val="en-US"/>
+        </w:rPr>
+        <w:t>SMYE Spring Meeting of</w:t>
+      </w:r>
+      <w:r>
+        <w:rPr>
+          <w:rFonts w:asciiTheme="minorHAnsi" w:hAnsiTheme="minorHAnsi" w:cs="Estrangelo Edessa"/>
+          <w:sz w:val="22"/>
+          <w:szCs w:val="22"/>
+          <w:lang w:val="en-US"/>
+        </w:rPr>
+        <w:t xml:space="preserve"> Young Economists, Bologna (virtual</w:t>
+      </w:r>
+      <w:r>
+        <w:rPr>
+          <w:rFonts w:asciiTheme="minorHAnsi" w:hAnsiTheme="minorHAnsi" w:cs="Estrangelo Edessa"/>
+          <w:sz w:val="22"/>
+          <w:szCs w:val="22"/>
+          <w:lang w:val="en-US"/>
+        </w:rPr>
+        <w:t xml:space="preserve">); Albert Family Fund </w:t>
+      </w:r>
+      <w:r>
+        <w:rPr>
+          <w:rFonts w:asciiTheme="minorHAnsi" w:hAnsiTheme="minorHAnsi" w:cs="Estrangelo Edessa"/>
+          <w:sz w:val="22"/>
+          <w:szCs w:val="22"/>
+          <w:lang w:val="en-US"/>
+        </w:rPr>
+        <w:t>Pros</w:t>
+      </w:r>
+      <w:r>
+        <w:rPr>
+          <w:rFonts w:asciiTheme="minorHAnsi" w:hAnsiTheme="minorHAnsi" w:cs="Estrangelo Edessa"/>
+          <w:sz w:val="22"/>
+          <w:szCs w:val="22"/>
+          <w:lang w:val="en-US"/>
+        </w:rPr>
+        <w:t xml:space="preserve">eminar in </w:t>
+      </w:r>
+      <w:r>
+        <w:rPr>
+          <w:rFonts w:asciiTheme="minorHAnsi" w:hAnsiTheme="minorHAnsi" w:cs="Estrangelo Edessa"/>
+          <w:sz w:val="22"/>
+          <w:szCs w:val="22"/>
+          <w:lang w:val="en-US"/>
+        </w:rPr>
+        <w:t xml:space="preserve">Applied </w:t>
+      </w:r>
+      <w:r>
+        <w:rPr>
+          <w:rFonts w:asciiTheme="minorHAnsi" w:hAnsiTheme="minorHAnsi" w:cs="Estrangelo Edessa"/>
+          <w:sz w:val="22"/>
+          <w:szCs w:val="22"/>
+          <w:lang w:val="en-US"/>
+        </w:rPr>
+        <w:t>Microeconomics, UCLA (virtual)</w:t>
       </w:r>
       <w:r>
         <w:rPr>
@@ -5081,7 +4759,170 @@
           <w:szCs w:val="16"/>
           <w:lang w:val="en-US"/>
         </w:rPr>
-        <w:t>*</w:t>
+        <w:t xml:space="preserve"> </w:t>
+      </w:r>
+    </w:p>
+    <w:p>
+      <w:pPr>
+        <w:widowControl/>
+        <w:tabs>
+          <w:tab w:val="left" w:pos="0"/>
+          <w:tab w:val="left" w:pos="576"/>
+        </w:tabs>
+        <w:rPr>
+          <w:rFonts w:asciiTheme="minorHAnsi" w:hAnsiTheme="minorHAnsi" w:cs="Estrangelo Edessa"/>
+          <w:sz w:val="22"/>
+          <w:szCs w:val="22"/>
+          <w:lang w:val="en-US"/>
+        </w:rPr>
+      </w:pPr>
+      <w:r>
+        <w:rPr>
+          <w:rFonts w:asciiTheme="minorHAnsi" w:hAnsiTheme="minorHAnsi" w:cs="Estrangelo Edessa"/>
+          <w:b/>
+          <w:sz w:val="22"/>
+          <w:szCs w:val="22"/>
+          <w:lang w:val="en-US"/>
+        </w:rPr>
+        <w:t>2020</w:t>
+      </w:r>
+      <w:r>
+        <w:rPr>
+          <w:rFonts w:asciiTheme="minorHAnsi" w:hAnsiTheme="minorHAnsi" w:cs="Estrangelo Edessa"/>
+          <w:b/>
+          <w:sz w:val="22"/>
+          <w:szCs w:val="22"/>
+          <w:lang w:val="en-US"/>
+        </w:rPr>
+        <w:t>:</w:t>
+      </w:r>
+      <w:r>
+        <w:rPr>
+          <w:rFonts w:asciiTheme="minorHAnsi" w:hAnsiTheme="minorHAnsi" w:cs="Estrangelo Edessa"/>
+          <w:sz w:val="22"/>
+          <w:szCs w:val="22"/>
+          <w:lang w:val="en-US"/>
+        </w:rPr>
+        <w:t xml:space="preserve"> </w:t>
+      </w:r>
+      <w:r>
+        <w:rPr>
+          <w:rFonts w:asciiTheme="minorHAnsi" w:hAnsiTheme="minorHAnsi" w:cs="Estrangelo Edessa"/>
+          <w:sz w:val="22"/>
+          <w:szCs w:val="22"/>
+          <w:lang w:val="en-US"/>
+        </w:rPr>
+        <w:tab/>
+      </w:r>
+      <w:r>
+        <w:rPr>
+          <w:rFonts w:asciiTheme="minorHAnsi" w:hAnsiTheme="minorHAnsi" w:cs="Estrangelo Edessa"/>
+          <w:sz w:val="22"/>
+          <w:szCs w:val="22"/>
+          <w:lang w:val="en-US"/>
+        </w:rPr>
+        <w:t xml:space="preserve">SOEP Brown Bag Seminar, </w:t>
+      </w:r>
+      <w:r>
+        <w:rPr>
+          <w:rFonts w:asciiTheme="minorHAnsi" w:hAnsiTheme="minorHAnsi" w:cs="Estrangelo Edessa"/>
+          <w:sz w:val="22"/>
+          <w:szCs w:val="22"/>
+          <w:lang w:val="en-US"/>
+        </w:rPr>
+        <w:t>Berlin</w:t>
+      </w:r>
+      <w:r>
+        <w:rPr>
+          <w:rFonts w:asciiTheme="minorHAnsi" w:hAnsiTheme="minorHAnsi" w:cs="Estrangelo Edessa"/>
+          <w:sz w:val="22"/>
+          <w:szCs w:val="22"/>
+          <w:lang w:val="en-US"/>
+        </w:rPr>
+        <w:t xml:space="preserve"> (virtual)</w:t>
+      </w:r>
+      <w:r>
+        <w:rPr>
+          <w:rFonts w:asciiTheme="minorHAnsi" w:hAnsiTheme="minorHAnsi" w:cs="Estrangelo Edessa"/>
+          <w:sz w:val="22"/>
+          <w:szCs w:val="22"/>
+          <w:lang w:val="en-US"/>
+        </w:rPr>
+        <w:t>;</w:t>
+      </w:r>
+      <w:r>
+        <w:rPr>
+          <w:rFonts w:asciiTheme="minorHAnsi" w:hAnsiTheme="minorHAnsi" w:cs="Estrangelo Edessa"/>
+          <w:sz w:val="22"/>
+          <w:szCs w:val="22"/>
+          <w:lang w:val="en-US"/>
+        </w:rPr>
+        <w:t xml:space="preserve"> DIW Graduate Center Winter Workshop</w:t>
+      </w:r>
+      <w:r>
+        <w:rPr>
+          <w:rFonts w:asciiTheme="minorHAnsi" w:hAnsiTheme="minorHAnsi" w:cs="Estrangelo Edessa"/>
+          <w:sz w:val="22"/>
+          <w:szCs w:val="22"/>
+          <w:lang w:val="en-US"/>
+        </w:rPr>
+        <w:t>, Berlin</w:t>
+      </w:r>
+      <w:r>
+        <w:rPr>
+          <w:rFonts w:asciiTheme="minorHAnsi" w:hAnsiTheme="minorHAnsi" w:cs="Estrangelo Edessa"/>
+          <w:sz w:val="22"/>
+          <w:szCs w:val="22"/>
+          <w:lang w:val="en-US"/>
+        </w:rPr>
+        <w:t xml:space="preserve"> (virtual)</w:t>
+      </w:r>
+      <w:r>
+        <w:rPr>
+          <w:rFonts w:asciiTheme="minorHAnsi" w:hAnsiTheme="minorHAnsi" w:cs="Estrangelo Edessa"/>
+          <w:sz w:val="22"/>
+          <w:szCs w:val="22"/>
+          <w:lang w:val="en-US"/>
+        </w:rPr>
+        <w:t>;</w:t>
+      </w:r>
+      <w:r>
+        <w:rPr>
+          <w:rFonts w:asciiTheme="minorHAnsi" w:hAnsiTheme="minorHAnsi" w:cs="Estrangelo Edessa"/>
+          <w:sz w:val="22"/>
+          <w:szCs w:val="22"/>
+          <w:lang w:val="en-US"/>
+        </w:rPr>
+        <w:t xml:space="preserve"> </w:t>
+      </w:r>
+      <w:r>
+        <w:rPr>
+          <w:rFonts w:asciiTheme="minorHAnsi" w:hAnsiTheme="minorHAnsi" w:cs="Estrangelo Edessa"/>
+          <w:sz w:val="22"/>
+          <w:szCs w:val="22"/>
+          <w:lang w:val="en-US"/>
+        </w:rPr>
+        <w:t xml:space="preserve">CRC Rationality and Competition Retreat, </w:t>
+      </w:r>
+      <w:proofErr w:type="spellStart"/>
+      <w:r>
+        <w:rPr>
+          <w:rFonts w:asciiTheme="minorHAnsi" w:hAnsiTheme="minorHAnsi" w:cs="Estrangelo Edessa"/>
+          <w:sz w:val="22"/>
+          <w:szCs w:val="22"/>
+          <w:lang w:val="en-US"/>
+        </w:rPr>
+        <w:t>Ohlstadt</w:t>
+      </w:r>
+      <w:proofErr w:type="spellEnd"/>
+      <w:r>
+        <w:rPr>
+          <w:rFonts w:asciiTheme="minorHAnsi" w:hAnsiTheme="minorHAnsi" w:cs="Estrangelo Edessa"/>
+          <w:sz w:val="22"/>
+          <w:szCs w:val="22"/>
+          <w:lang w:val="en-US"/>
+        </w:rPr>
+        <w:t xml:space="preserve"> (virtual)</w:t>
       </w:r>
       <w:r>
         <w:rPr>
@@ -5099,16 +4940,25 @@
           <w:szCs w:val="22"/>
           <w:lang w:val="en-US"/>
         </w:rPr>
-        <w:t xml:space="preserve">Workshop on Expectations, </w:t>
-      </w:r>
-      <w:r>
-        <w:rPr>
-          <w:rFonts w:asciiTheme="minorHAnsi" w:hAnsiTheme="minorHAnsi" w:cs="Estrangelo Edessa"/>
-          <w:sz w:val="22"/>
-          <w:szCs w:val="22"/>
-          <w:lang w:val="en-US"/>
-        </w:rPr>
-        <w:t xml:space="preserve">DIW </w:t>
+        <w:t>EA</w:t>
+      </w:r>
+      <w:r>
+        <w:rPr>
+          <w:rFonts w:asciiTheme="minorHAnsi" w:hAnsiTheme="minorHAnsi" w:cs="Estrangelo Edessa"/>
+          <w:sz w:val="22"/>
+          <w:szCs w:val="22"/>
+          <w:lang w:val="en-US"/>
+        </w:rPr>
+        <w:t>LE SOLE AASLE World Conference,</w:t>
+      </w:r>
+      <w:r>
+        <w:rPr>
+          <w:rFonts w:asciiTheme="minorHAnsi" w:hAnsiTheme="minorHAnsi" w:cs="Estrangelo Edessa"/>
+          <w:sz w:val="22"/>
+          <w:szCs w:val="22"/>
+          <w:lang w:val="en-US"/>
+        </w:rPr>
+        <w:t xml:space="preserve"> </w:t>
       </w:r>
       <w:r>
         <w:rPr>
@@ -5118,6 +4968,78 @@
           <w:lang w:val="en-US"/>
         </w:rPr>
         <w:t>Berlin</w:t>
+      </w:r>
+      <w:r>
+        <w:rPr>
+          <w:rFonts w:asciiTheme="minorHAnsi" w:hAnsiTheme="minorHAnsi" w:cs="Estrangelo Edessa"/>
+          <w:sz w:val="22"/>
+          <w:szCs w:val="22"/>
+          <w:lang w:val="en-US"/>
+        </w:rPr>
+        <w:t xml:space="preserve"> </w:t>
+      </w:r>
+      <w:r>
+        <w:rPr>
+          <w:rFonts w:asciiTheme="minorHAnsi" w:hAnsiTheme="minorHAnsi" w:cs="Estrangelo Edessa"/>
+          <w:sz w:val="22"/>
+          <w:szCs w:val="22"/>
+          <w:lang w:val="en-US"/>
+        </w:rPr>
+        <w:t>(virtual)</w:t>
+      </w:r>
+      <w:r>
+        <w:rPr>
+          <w:rFonts w:asciiTheme="minorHAnsi" w:hAnsiTheme="minorHAnsi" w:cs="Estrangelo Edessa"/>
+          <w:sz w:val="22"/>
+          <w:szCs w:val="22"/>
+          <w:lang w:val="en-US"/>
+        </w:rPr>
+        <w:t xml:space="preserve">; </w:t>
+      </w:r>
+      <w:r>
+        <w:rPr>
+          <w:rFonts w:asciiTheme="minorHAnsi" w:hAnsiTheme="minorHAnsi" w:cs="Estrangelo Edessa"/>
+          <w:sz w:val="22"/>
+          <w:szCs w:val="22"/>
+          <w:lang w:val="en-US"/>
+        </w:rPr>
+        <w:t>ESPE Annual Conference</w:t>
+      </w:r>
+      <w:r>
+        <w:rPr>
+          <w:rFonts w:asciiTheme="minorHAnsi" w:hAnsiTheme="minorHAnsi" w:cs="Estrangelo Edessa"/>
+          <w:sz w:val="22"/>
+          <w:szCs w:val="22"/>
+          <w:lang w:val="en-US"/>
+        </w:rPr>
+        <w:t xml:space="preserve"> of the</w:t>
+      </w:r>
+      <w:r>
+        <w:rPr>
+          <w:rFonts w:asciiTheme="minorHAnsi" w:hAnsiTheme="minorHAnsi" w:cs="Estrangelo Edessa"/>
+          <w:sz w:val="22"/>
+          <w:szCs w:val="22"/>
+          <w:lang w:val="en-US"/>
+        </w:rPr>
+        <w:t xml:space="preserve"> European Society for</w:t>
+      </w:r>
+      <w:r>
+        <w:rPr>
+          <w:rFonts w:asciiTheme="minorHAnsi" w:hAnsiTheme="minorHAnsi" w:cs="Estrangelo Edessa"/>
+          <w:sz w:val="22"/>
+          <w:szCs w:val="22"/>
+          <w:lang w:val="en-US"/>
+        </w:rPr>
+        <w:t xml:space="preserve"> Population Economics</w:t>
+      </w:r>
+      <w:r>
+        <w:rPr>
+          <w:rFonts w:asciiTheme="minorHAnsi" w:hAnsiTheme="minorHAnsi" w:cs="Estrangelo Edessa"/>
+          <w:sz w:val="22"/>
+          <w:szCs w:val="22"/>
+          <w:lang w:val="en-US"/>
+        </w:rPr>
+        <w:t>, Barcelona</w:t>
       </w:r>
       <w:r>
         <w:rPr>
@@ -5135,6 +5057,51 @@
           <w:szCs w:val="22"/>
           <w:lang w:val="en-US"/>
         </w:rPr>
+        <w:t xml:space="preserve">; </w:t>
+      </w:r>
+      <w:r>
+        <w:rPr>
+          <w:rFonts w:asciiTheme="minorHAnsi" w:hAnsiTheme="minorHAnsi" w:cs="Estrangelo Edessa"/>
+          <w:sz w:val="22"/>
+          <w:szCs w:val="22"/>
+          <w:lang w:val="en-US"/>
+        </w:rPr>
+        <w:t xml:space="preserve">Workshop on Expectations, </w:t>
+      </w:r>
+      <w:r>
+        <w:rPr>
+          <w:rFonts w:asciiTheme="minorHAnsi" w:hAnsiTheme="minorHAnsi" w:cs="Estrangelo Edessa"/>
+          <w:sz w:val="22"/>
+          <w:szCs w:val="22"/>
+          <w:lang w:val="en-US"/>
+        </w:rPr>
+        <w:t xml:space="preserve">DIW </w:t>
+      </w:r>
+      <w:r>
+        <w:rPr>
+          <w:rFonts w:asciiTheme="minorHAnsi" w:hAnsiTheme="minorHAnsi" w:cs="Estrangelo Edessa"/>
+          <w:sz w:val="22"/>
+          <w:szCs w:val="22"/>
+          <w:lang w:val="en-US"/>
+        </w:rPr>
+        <w:t>Berlin</w:t>
+      </w:r>
+      <w:r>
+        <w:rPr>
+          <w:rFonts w:asciiTheme="minorHAnsi" w:hAnsiTheme="minorHAnsi" w:cs="Estrangelo Edessa"/>
+          <w:sz w:val="16"/>
+          <w:szCs w:val="16"/>
+          <w:lang w:val="en-US"/>
+        </w:rPr>
+        <w:t>*</w:t>
+      </w:r>
+      <w:r>
+        <w:rPr>
+          <w:rFonts w:asciiTheme="minorHAnsi" w:hAnsiTheme="minorHAnsi" w:cs="Estrangelo Edessa"/>
+          <w:sz w:val="22"/>
+          <w:szCs w:val="22"/>
+          <w:lang w:val="en-US"/>
+        </w:rPr>
         <w:t xml:space="preserve"> </w:t>
       </w:r>
     </w:p>
@@ -5718,6 +5685,89 @@
           <w:lang w:val="en-US"/>
         </w:rPr>
         <w:tab/>
+        <w:t xml:space="preserve">Award for best </w:t>
+      </w:r>
+      <w:r>
+        <w:rPr>
+          <w:rFonts w:asciiTheme="minorHAnsi" w:hAnsiTheme="minorHAnsi" w:cs="Estrangelo Edessa"/>
+          <w:i/>
+          <w:sz w:val="22"/>
+          <w:szCs w:val="22"/>
+          <w:lang w:val="en-US"/>
+        </w:rPr>
+        <w:t>DIW weekly report</w:t>
+      </w:r>
+      <w:r>
+        <w:rPr>
+          <w:rFonts w:asciiTheme="minorHAnsi" w:hAnsiTheme="minorHAnsi" w:cs="Estrangelo Edessa"/>
+          <w:sz w:val="22"/>
+          <w:szCs w:val="22"/>
+          <w:lang w:val="en-US"/>
+        </w:rPr>
+        <w:t xml:space="preserve"> No. 9/2022, DIW Berlin (joint with K. </w:t>
+      </w:r>
+      <w:proofErr w:type="spellStart"/>
+      <w:r>
+        <w:rPr>
+          <w:rFonts w:asciiTheme="minorHAnsi" w:hAnsiTheme="minorHAnsi" w:cs="Estrangelo Edessa"/>
+          <w:sz w:val="22"/>
+          <w:szCs w:val="22"/>
+          <w:lang w:val="en-US"/>
+        </w:rPr>
+        <w:t>Wrohlich</w:t>
+      </w:r>
+      <w:proofErr w:type="spellEnd"/>
+      <w:r>
+        <w:rPr>
+          <w:rFonts w:asciiTheme="minorHAnsi" w:hAnsiTheme="minorHAnsi" w:cs="Estrangelo Edessa"/>
+          <w:sz w:val="22"/>
+          <w:szCs w:val="22"/>
+          <w:lang w:val="en-US"/>
+        </w:rPr>
+        <w:t>)</w:t>
+      </w:r>
+    </w:p>
+    <w:p>
+      <w:pPr>
+        <w:widowControl/>
+        <w:tabs>
+          <w:tab w:val="left" w:pos="576"/>
+          <w:tab w:val="left" w:pos="2835"/>
+        </w:tabs>
+        <w:ind w:left="2832" w:hanging="2832"/>
+        <w:rPr>
+          <w:rFonts w:asciiTheme="minorHAnsi" w:hAnsiTheme="minorHAnsi" w:cs="Estrangelo Edessa"/>
+          <w:sz w:val="22"/>
+          <w:szCs w:val="22"/>
+          <w:lang w:val="en-US"/>
+        </w:rPr>
+      </w:pPr>
+      <w:r>
+        <w:rPr>
+          <w:rFonts w:asciiTheme="minorHAnsi" w:hAnsiTheme="minorHAnsi" w:cs="Estrangelo Edessa"/>
+          <w:sz w:val="22"/>
+          <w:szCs w:val="22"/>
+          <w:lang w:val="en-US"/>
+        </w:rPr>
+        <w:t>2022</w:t>
+      </w:r>
+      <w:r>
+        <w:rPr>
+          <w:rFonts w:asciiTheme="minorHAnsi" w:hAnsiTheme="minorHAnsi" w:cs="Estrangelo Edessa"/>
+          <w:sz w:val="22"/>
+          <w:szCs w:val="22"/>
+          <w:lang w:val="en-US"/>
+        </w:rPr>
+        <w:tab/>
+      </w:r>
+      <w:r>
+        <w:rPr>
+          <w:rFonts w:asciiTheme="minorHAnsi" w:hAnsiTheme="minorHAnsi" w:cs="Estrangelo Edessa"/>
+          <w:sz w:val="22"/>
+          <w:szCs w:val="22"/>
+          <w:lang w:val="en-US"/>
+        </w:rPr>
+        <w:tab/>
       </w:r>
       <w:r>
         <w:rPr>
@@ -7693,8 +7743,6 @@
           <w:lang w:val="en-US"/>
         </w:rPr>
       </w:pPr>
-      <w:bookmarkStart w:id="0" w:name="_GoBack"/>
-      <w:bookmarkEnd w:id="0"/>
     </w:p>
     <w:sectPr>
       <w:headerReference w:type="even" r:id="rId19"/>
@@ -9895,7 +9943,7 @@
 </file>
 
 <file path=customXml/itemProps1.xml><?xml version="1.0" encoding="utf-8"?>
-<ds:datastoreItem xmlns:ds="http://schemas.openxmlformats.org/officeDocument/2006/customXml" ds:itemID="{41ABCB56-5E4F-4A38-96E2-6172AA6FB8F7}">
+<ds:datastoreItem xmlns:ds="http://schemas.openxmlformats.org/officeDocument/2006/customXml" ds:itemID="{2C604F4C-80E5-40EE-BB1A-FEA995538792}">
   <ds:schemaRefs>
     <ds:schemaRef ds:uri="http://schemas.openxmlformats.org/officeDocument/2006/bibliography"/>
   </ds:schemaRefs>

</xml_diff>

<commit_message>
phd updated in cv
</commit_message>
<xml_diff>
--- a/CV.docx
+++ b/CV.docx
@@ -384,9 +384,16 @@
           <w:szCs w:val="22"/>
           <w:lang w:val="en-US"/>
         </w:rPr>
-        <w:t>Phone</w:t>
-      </w:r>
-      <w:r>
+        <w:t xml:space="preserve"> </w:t>
+      </w:r>
+    </w:p>
+    <w:p>
+      <w:pPr>
+        <w:widowControl/>
+        <w:tabs>
+          <w:tab w:val="left" w:pos="576"/>
+          <w:tab w:val="left" w:pos="2835"/>
+        </w:tabs>
         <w:rPr>
           <w:rFonts w:asciiTheme="minorHAnsi" w:hAnsiTheme="minorHAnsi" w:cs="Estrangelo Edessa"/>
           <w:bCs/>
@@ -394,16 +401,8 @@
           <w:szCs w:val="22"/>
           <w:lang w:val="en-US"/>
         </w:rPr>
-        <w:t xml:space="preserve"> +49 – (30) 89789 – 353 </w:t>
-      </w:r>
-    </w:p>
-    <w:p>
-      <w:pPr>
-        <w:widowControl/>
-        <w:tabs>
-          <w:tab w:val="left" w:pos="576"/>
-          <w:tab w:val="left" w:pos="2835"/>
-        </w:tabs>
+      </w:pPr>
+      <w:r>
         <w:rPr>
           <w:rFonts w:asciiTheme="minorHAnsi" w:hAnsiTheme="minorHAnsi" w:cs="Estrangelo Edessa"/>
           <w:bCs/>
@@ -411,7 +410,8 @@
           <w:szCs w:val="22"/>
           <w:lang w:val="en-US"/>
         </w:rPr>
-      </w:pPr>
+        <w:t>10117 Berlin, Germany</w:t>
+      </w:r>
       <w:r>
         <w:rPr>
           <w:rFonts w:asciiTheme="minorHAnsi" w:hAnsiTheme="minorHAnsi" w:cs="Estrangelo Edessa"/>
@@ -420,7 +420,7 @@
           <w:szCs w:val="22"/>
           <w:lang w:val="en-US"/>
         </w:rPr>
-        <w:t>10117 Berlin, Germany</w:t>
+        <w:tab/>
       </w:r>
       <w:r>
         <w:rPr>
@@ -472,26 +472,377 @@
         </w:rPr>
         <w:tab/>
       </w:r>
-      <w:r>
-        <w:rPr>
-          <w:rFonts w:asciiTheme="minorHAnsi" w:hAnsiTheme="minorHAnsi" w:cs="Estrangelo Edessa"/>
+    </w:p>
+    <w:p>
+      <w:pPr>
+        <w:widowControl/>
+        <w:tabs>
+          <w:tab w:val="left" w:pos="576"/>
+          <w:tab w:val="left" w:pos="2835"/>
+        </w:tabs>
+        <w:rPr>
+          <w:rFonts w:asciiTheme="minorHAnsi" w:hAnsiTheme="minorHAnsi" w:cs="Estrangelo Edessa"/>
+          <w:b/>
           <w:bCs/>
           <w:sz w:val="22"/>
           <w:szCs w:val="22"/>
           <w:lang w:val="en-US"/>
         </w:rPr>
+      </w:pPr>
+    </w:p>
+    <w:p>
+      <w:pPr>
+        <w:widowControl/>
+        <w:tabs>
+          <w:tab w:val="left" w:pos="576"/>
+          <w:tab w:val="left" w:pos="2835"/>
+        </w:tabs>
+        <w:rPr>
+          <w:rFonts w:ascii="Cambria" w:hAnsi="Cambria" w:cs="Estrangelo Edessa"/>
+          <w:b/>
+          <w:bCs/>
+          <w:sz w:val="22"/>
+          <w:szCs w:val="22"/>
+          <w:lang w:val="en-US"/>
+        </w:rPr>
+      </w:pPr>
+    </w:p>
+    <w:p>
+      <w:pPr>
+        <w:widowControl/>
+        <w:tabs>
+          <w:tab w:val="left" w:pos="576"/>
+          <w:tab w:val="left" w:pos="2835"/>
+        </w:tabs>
+        <w:rPr>
+          <w:rFonts w:ascii="Cambria" w:hAnsi="Cambria" w:cs="Estrangelo Edessa"/>
+          <w:b/>
+          <w:bCs/>
+          <w:sz w:val="22"/>
+          <w:szCs w:val="22"/>
+          <w:lang w:val="en-US"/>
+        </w:rPr>
+      </w:pPr>
+      <w:r>
+        <w:rPr>
+          <w:rFonts w:ascii="Cambria" w:hAnsi="Cambria" w:cs="Estrangelo Edessa"/>
+          <w:b/>
+          <w:bCs/>
+          <w:sz w:val="22"/>
+          <w:szCs w:val="22"/>
+          <w:lang w:val="en-US"/>
+        </w:rPr>
+        <w:t>EDUCATION</w:t>
+      </w:r>
+    </w:p>
+    <w:p>
+      <w:pPr>
+        <w:widowControl/>
+        <w:tabs>
+          <w:tab w:val="left" w:pos="576"/>
+          <w:tab w:val="left" w:pos="2835"/>
+        </w:tabs>
+        <w:rPr>
+          <w:rFonts w:asciiTheme="minorHAnsi" w:hAnsiTheme="minorHAnsi" w:cs="Estrangelo Edessa"/>
+          <w:sz w:val="22"/>
+          <w:szCs w:val="22"/>
+          <w:lang w:val="en-US"/>
+        </w:rPr>
+      </w:pPr>
+    </w:p>
+    <w:p>
+      <w:pPr>
+        <w:widowControl/>
+        <w:tabs>
+          <w:tab w:val="left" w:pos="576"/>
+          <w:tab w:val="left" w:pos="2835"/>
+        </w:tabs>
+        <w:rPr>
+          <w:rFonts w:asciiTheme="minorHAnsi" w:hAnsiTheme="minorHAnsi" w:cs="Estrangelo Edessa"/>
+          <w:sz w:val="22"/>
+          <w:szCs w:val="22"/>
+          <w:lang w:val="en-US"/>
+        </w:rPr>
+      </w:pPr>
+      <w:r>
+        <w:rPr>
+          <w:rFonts w:asciiTheme="minorHAnsi" w:hAnsiTheme="minorHAnsi" w:cs="Estrangelo Edessa"/>
+          <w:sz w:val="22"/>
+          <w:szCs w:val="22"/>
+          <w:lang w:val="en-US"/>
+        </w:rPr>
+        <w:t>2023</w:t>
+      </w:r>
+      <w:r>
+        <w:rPr>
+          <w:rFonts w:asciiTheme="minorHAnsi" w:hAnsiTheme="minorHAnsi" w:cs="Estrangelo Edessa"/>
+          <w:sz w:val="22"/>
+          <w:szCs w:val="22"/>
+          <w:lang w:val="en-US"/>
+        </w:rPr>
         <w:tab/>
       </w:r>
-    </w:p>
-    <w:p>
-      <w:pPr>
-        <w:widowControl/>
-        <w:tabs>
-          <w:tab w:val="left" w:pos="576"/>
-          <w:tab w:val="left" w:pos="2835"/>
-        </w:tabs>
-        <w:rPr>
-          <w:rFonts w:asciiTheme="minorHAnsi" w:hAnsiTheme="minorHAnsi" w:cs="Estrangelo Edessa"/>
+      <w:r>
+        <w:rPr>
+          <w:rFonts w:asciiTheme="minorHAnsi" w:hAnsiTheme="minorHAnsi" w:cs="Estrangelo Edessa"/>
+          <w:sz w:val="22"/>
+          <w:szCs w:val="22"/>
+          <w:lang w:val="en-US"/>
+        </w:rPr>
+        <w:tab/>
+      </w:r>
+      <w:r>
+        <w:rPr>
+          <w:rFonts w:asciiTheme="minorHAnsi" w:hAnsiTheme="minorHAnsi" w:cs="Estrangelo Edessa"/>
+          <w:sz w:val="22"/>
+          <w:szCs w:val="22"/>
+          <w:lang w:val="en-US"/>
+        </w:rPr>
+        <w:t>Ph.D. in Economics</w:t>
+      </w:r>
+      <w:r>
+        <w:rPr>
+          <w:rFonts w:asciiTheme="minorHAnsi" w:hAnsiTheme="minorHAnsi" w:cs="Estrangelo Edessa"/>
+          <w:sz w:val="22"/>
+          <w:szCs w:val="22"/>
+          <w:lang w:val="en-US"/>
+        </w:rPr>
+        <w:t xml:space="preserve"> (</w:t>
+      </w:r>
+      <w:r>
+        <w:rPr>
+          <w:rFonts w:asciiTheme="minorHAnsi" w:hAnsiTheme="minorHAnsi" w:cs="Estrangelo Edessa"/>
+          <w:i/>
+          <w:sz w:val="22"/>
+          <w:szCs w:val="22"/>
+          <w:lang w:val="en-US"/>
+        </w:rPr>
+        <w:t>summa cum laude</w:t>
+      </w:r>
+      <w:r>
+        <w:rPr>
+          <w:rFonts w:asciiTheme="minorHAnsi" w:hAnsiTheme="minorHAnsi" w:cs="Estrangelo Edessa"/>
+          <w:sz w:val="22"/>
+          <w:szCs w:val="22"/>
+          <w:lang w:val="en-US"/>
+        </w:rPr>
+        <w:t>)</w:t>
+      </w:r>
+      <w:r>
+        <w:rPr>
+          <w:rFonts w:asciiTheme="minorHAnsi" w:hAnsiTheme="minorHAnsi" w:cs="Estrangelo Edessa"/>
+          <w:sz w:val="22"/>
+          <w:szCs w:val="22"/>
+          <w:lang w:val="en-US"/>
+        </w:rPr>
+        <w:t>, Free University</w:t>
+      </w:r>
+      <w:r>
+        <w:rPr>
+          <w:rFonts w:asciiTheme="minorHAnsi" w:hAnsiTheme="minorHAnsi" w:cs="Estrangelo Edessa"/>
+          <w:sz w:val="22"/>
+          <w:szCs w:val="22"/>
+          <w:lang w:val="en-US"/>
+        </w:rPr>
+        <w:t xml:space="preserve"> Berlin </w:t>
+      </w:r>
+    </w:p>
+    <w:p>
+      <w:pPr>
+        <w:widowControl/>
+        <w:tabs>
+          <w:tab w:val="left" w:pos="576"/>
+          <w:tab w:val="left" w:pos="2835"/>
+        </w:tabs>
+        <w:ind w:left="2832" w:hanging="2832"/>
+        <w:rPr>
+          <w:rFonts w:asciiTheme="minorHAnsi" w:hAnsiTheme="minorHAnsi" w:cs="Estrangelo Edessa"/>
+          <w:sz w:val="22"/>
+          <w:szCs w:val="22"/>
+          <w:lang w:val="en-US"/>
+        </w:rPr>
+      </w:pPr>
+      <w:r>
+        <w:rPr>
+          <w:rFonts w:asciiTheme="minorHAnsi" w:hAnsiTheme="minorHAnsi" w:cs="Estrangelo Edessa"/>
+          <w:sz w:val="22"/>
+          <w:szCs w:val="22"/>
+          <w:lang w:val="en-US"/>
+        </w:rPr>
+        <w:t xml:space="preserve">2017 </w:t>
+      </w:r>
+      <w:r>
+        <w:rPr>
+          <w:rFonts w:asciiTheme="minorHAnsi" w:hAnsiTheme="minorHAnsi" w:cs="Estrangelo Edessa"/>
+          <w:sz w:val="22"/>
+          <w:szCs w:val="22"/>
+          <w:lang w:val="en-US"/>
+        </w:rPr>
+        <w:tab/>
+      </w:r>
+      <w:r>
+        <w:rPr>
+          <w:rFonts w:asciiTheme="minorHAnsi" w:hAnsiTheme="minorHAnsi" w:cs="Estrangelo Edessa"/>
+          <w:sz w:val="22"/>
+          <w:szCs w:val="22"/>
+          <w:lang w:val="en-US"/>
+        </w:rPr>
+        <w:tab/>
+      </w:r>
+      <w:r>
+        <w:rPr>
+          <w:rFonts w:asciiTheme="minorHAnsi" w:hAnsiTheme="minorHAnsi" w:cs="Estrangelo Edessa"/>
+          <w:sz w:val="22"/>
+          <w:szCs w:val="22"/>
+          <w:lang w:val="en-US"/>
+        </w:rPr>
+        <w:t xml:space="preserve">MSc. Economics, </w:t>
+      </w:r>
+      <w:r>
+        <w:rPr>
+          <w:rFonts w:asciiTheme="minorHAnsi" w:hAnsiTheme="minorHAnsi" w:cs="Estrangelo Edessa"/>
+          <w:sz w:val="22"/>
+          <w:szCs w:val="22"/>
+          <w:lang w:val="en-US"/>
+        </w:rPr>
+        <w:t>Humboldt-Univers</w:t>
+      </w:r>
+      <w:r>
+        <w:rPr>
+          <w:rFonts w:asciiTheme="minorHAnsi" w:hAnsiTheme="minorHAnsi" w:cs="Estrangelo Edessa"/>
+          <w:sz w:val="22"/>
+          <w:szCs w:val="22"/>
+          <w:lang w:val="en-US"/>
+        </w:rPr>
+        <w:t xml:space="preserve">ity </w:t>
+      </w:r>
+      <w:r>
+        <w:rPr>
+          <w:rFonts w:asciiTheme="minorHAnsi" w:hAnsiTheme="minorHAnsi" w:cs="Estrangelo Edessa"/>
+          <w:sz w:val="22"/>
+          <w:szCs w:val="22"/>
+          <w:lang w:val="en-US"/>
+        </w:rPr>
+        <w:t>Berlin</w:t>
+      </w:r>
+      <w:r>
+        <w:rPr>
+          <w:rFonts w:asciiTheme="minorHAnsi" w:hAnsiTheme="minorHAnsi" w:cs="Estrangelo Edessa"/>
+          <w:sz w:val="22"/>
+          <w:szCs w:val="22"/>
+          <w:lang w:val="en-US"/>
+        </w:rPr>
+        <w:t xml:space="preserve"> </w:t>
+      </w:r>
+    </w:p>
+    <w:p>
+      <w:pPr>
+        <w:widowControl/>
+        <w:tabs>
+          <w:tab w:val="left" w:pos="576"/>
+          <w:tab w:val="left" w:pos="2835"/>
+        </w:tabs>
+        <w:ind w:left="2832" w:hanging="2832"/>
+        <w:rPr>
+          <w:rFonts w:asciiTheme="minorHAnsi" w:hAnsiTheme="minorHAnsi" w:cs="Estrangelo Edessa"/>
+          <w:sz w:val="22"/>
+          <w:szCs w:val="22"/>
+          <w:lang w:val="en-US"/>
+        </w:rPr>
+      </w:pPr>
+      <w:proofErr w:type="gramStart"/>
+      <w:r>
+        <w:rPr>
+          <w:rFonts w:asciiTheme="minorHAnsi" w:hAnsiTheme="minorHAnsi" w:cs="Estrangelo Edessa"/>
+          <w:sz w:val="22"/>
+          <w:szCs w:val="22"/>
+          <w:lang w:val="en-US"/>
+        </w:rPr>
+        <w:t xml:space="preserve">2013 </w:t>
+      </w:r>
+      <w:r>
+        <w:rPr>
+          <w:rFonts w:asciiTheme="minorHAnsi" w:hAnsiTheme="minorHAnsi" w:cs="Estrangelo Edessa"/>
+          <w:sz w:val="22"/>
+          <w:szCs w:val="22"/>
+          <w:lang w:val="en-US"/>
+        </w:rPr>
+        <w:t xml:space="preserve"> </w:t>
+      </w:r>
+      <w:r>
+        <w:rPr>
+          <w:rFonts w:asciiTheme="minorHAnsi" w:hAnsiTheme="minorHAnsi" w:cs="Estrangelo Edessa"/>
+          <w:sz w:val="22"/>
+          <w:szCs w:val="22"/>
+          <w:lang w:val="en-US"/>
+        </w:rPr>
+        <w:tab/>
+      </w:r>
+      <w:proofErr w:type="gramEnd"/>
+      <w:r>
+        <w:rPr>
+          <w:rFonts w:asciiTheme="minorHAnsi" w:hAnsiTheme="minorHAnsi" w:cs="Estrangelo Edessa"/>
+          <w:sz w:val="22"/>
+          <w:szCs w:val="22"/>
+          <w:lang w:val="en-US"/>
+        </w:rPr>
+        <w:tab/>
+      </w:r>
+      <w:r>
+        <w:rPr>
+          <w:rFonts w:asciiTheme="minorHAnsi" w:hAnsiTheme="minorHAnsi" w:cs="Estrangelo Edessa"/>
+          <w:sz w:val="22"/>
+          <w:szCs w:val="22"/>
+          <w:lang w:val="en-US"/>
+        </w:rPr>
+        <w:t>BSc. Economics</w:t>
+      </w:r>
+      <w:r>
+        <w:rPr>
+          <w:rFonts w:asciiTheme="minorHAnsi" w:hAnsiTheme="minorHAnsi" w:cs="Estrangelo Edessa"/>
+          <w:sz w:val="22"/>
+          <w:szCs w:val="22"/>
+          <w:lang w:val="en-US"/>
+        </w:rPr>
+        <w:t xml:space="preserve">, </w:t>
+      </w:r>
+      <w:r>
+        <w:rPr>
+          <w:rFonts w:asciiTheme="minorHAnsi" w:hAnsiTheme="minorHAnsi" w:cs="Estrangelo Edessa"/>
+          <w:sz w:val="22"/>
+          <w:szCs w:val="22"/>
+          <w:lang w:val="en-US"/>
+        </w:rPr>
+        <w:t>Humboldt-University Berlin</w:t>
+      </w:r>
+      <w:r>
+        <w:rPr>
+          <w:rFonts w:asciiTheme="minorHAnsi" w:hAnsiTheme="minorHAnsi" w:cs="Estrangelo Edessa"/>
+          <w:sz w:val="22"/>
+          <w:szCs w:val="22"/>
+          <w:lang w:val="en-US"/>
+        </w:rPr>
+        <w:tab/>
+      </w:r>
+      <w:r>
+        <w:rPr>
+          <w:rFonts w:asciiTheme="minorHAnsi" w:hAnsiTheme="minorHAnsi" w:cs="Estrangelo Edessa"/>
+          <w:sz w:val="22"/>
+          <w:szCs w:val="22"/>
+          <w:lang w:val="en-US"/>
+        </w:rPr>
+        <w:tab/>
+      </w:r>
+    </w:p>
+    <w:p>
+      <w:pPr>
+        <w:widowControl/>
+        <w:tabs>
+          <w:tab w:val="left" w:pos="576"/>
+          <w:tab w:val="left" w:pos="2835"/>
+        </w:tabs>
+        <w:rPr>
+          <w:rFonts w:ascii="Cambria" w:hAnsi="Cambria" w:cs="Estrangelo Edessa"/>
           <w:b/>
           <w:bCs/>
           <w:sz w:val="22"/>
@@ -542,46 +893,63 @@
           <w:szCs w:val="22"/>
           <w:lang w:val="en-US"/>
         </w:rPr>
-        <w:t>EDUCATION</w:t>
-      </w:r>
-    </w:p>
-    <w:p>
-      <w:pPr>
-        <w:widowControl/>
-        <w:tabs>
-          <w:tab w:val="left" w:pos="576"/>
-          <w:tab w:val="left" w:pos="2835"/>
-        </w:tabs>
-        <w:rPr>
-          <w:rFonts w:asciiTheme="minorHAnsi" w:hAnsiTheme="minorHAnsi" w:cs="Estrangelo Edessa"/>
-          <w:sz w:val="22"/>
-          <w:szCs w:val="22"/>
-          <w:lang w:val="en-US"/>
-        </w:rPr>
-      </w:pPr>
-    </w:p>
-    <w:p>
-      <w:pPr>
-        <w:widowControl/>
-        <w:tabs>
-          <w:tab w:val="left" w:pos="576"/>
-          <w:tab w:val="left" w:pos="2835"/>
-        </w:tabs>
-        <w:rPr>
-          <w:rFonts w:asciiTheme="minorHAnsi" w:hAnsiTheme="minorHAnsi" w:cs="Estrangelo Edessa"/>
-          <w:sz w:val="22"/>
-          <w:szCs w:val="22"/>
-          <w:lang w:val="en-US"/>
-        </w:rPr>
-      </w:pPr>
-      <w:r>
-        <w:rPr>
-          <w:rFonts w:asciiTheme="minorHAnsi" w:hAnsiTheme="minorHAnsi" w:cs="Estrangelo Edessa"/>
-          <w:sz w:val="22"/>
-          <w:szCs w:val="22"/>
-          <w:lang w:val="en-US"/>
-        </w:rPr>
-        <w:t xml:space="preserve">2018 – </w:t>
+        <w:t>EMPLOYMENT &amp; AFFILIATIONS</w:t>
+      </w:r>
+    </w:p>
+    <w:p>
+      <w:pPr>
+        <w:widowControl/>
+        <w:tabs>
+          <w:tab w:val="left" w:pos="576"/>
+          <w:tab w:val="left" w:pos="2835"/>
+        </w:tabs>
+        <w:rPr>
+          <w:rFonts w:asciiTheme="minorHAnsi" w:hAnsiTheme="minorHAnsi" w:cs="Estrangelo Edessa"/>
+          <w:b/>
+          <w:bCs/>
+          <w:sz w:val="22"/>
+          <w:szCs w:val="22"/>
+          <w:lang w:val="en-US"/>
+        </w:rPr>
+      </w:pPr>
+    </w:p>
+    <w:p>
+      <w:pPr>
+        <w:widowControl/>
+        <w:ind w:left="2832" w:hanging="2832"/>
+        <w:rPr>
+          <w:rFonts w:asciiTheme="minorHAnsi" w:hAnsiTheme="minorHAnsi" w:cs="Estrangelo Edessa"/>
+          <w:sz w:val="22"/>
+          <w:szCs w:val="22"/>
+          <w:lang w:val="en-US"/>
+        </w:rPr>
+      </w:pPr>
+      <w:r>
+        <w:rPr>
+          <w:rFonts w:asciiTheme="minorHAnsi" w:hAnsiTheme="minorHAnsi" w:cs="Estrangelo Edessa"/>
+          <w:sz w:val="22"/>
+          <w:szCs w:val="22"/>
+          <w:lang w:val="en-US"/>
+        </w:rPr>
+        <w:t xml:space="preserve">2023 </w:t>
+      </w:r>
+      <w:r>
+        <w:rPr>
+          <w:rFonts w:asciiTheme="minorHAnsi" w:hAnsiTheme="minorHAnsi" w:cs="Estrangelo Edessa"/>
+          <w:sz w:val="22"/>
+          <w:szCs w:val="22"/>
+          <w:lang w:val="en-US"/>
+        </w:rPr>
+        <w:t>–</w:t>
+      </w:r>
+      <w:r>
+        <w:rPr>
+          <w:rFonts w:asciiTheme="minorHAnsi" w:hAnsiTheme="minorHAnsi" w:cs="Estrangelo Edessa"/>
+          <w:sz w:val="22"/>
+          <w:szCs w:val="22"/>
+          <w:lang w:val="en-US"/>
+        </w:rPr>
+        <w:t xml:space="preserve"> </w:t>
       </w:r>
       <w:r>
         <w:rPr>
@@ -591,51 +959,41 @@
           <w:lang w:val="en-US"/>
         </w:rPr>
         <w:tab/>
-      </w:r>
-      <w:r>
-        <w:rPr>
-          <w:rFonts w:asciiTheme="minorHAnsi" w:hAnsiTheme="minorHAnsi" w:cs="Estrangelo Edessa"/>
-          <w:sz w:val="22"/>
-          <w:szCs w:val="22"/>
-          <w:lang w:val="en-US"/>
-        </w:rPr>
-        <w:t xml:space="preserve">Ph.D. </w:t>
-      </w:r>
-      <w:r>
-        <w:rPr>
-          <w:rFonts w:asciiTheme="minorHAnsi" w:hAnsiTheme="minorHAnsi" w:cs="Estrangelo Edessa"/>
-          <w:sz w:val="22"/>
-          <w:szCs w:val="22"/>
-          <w:lang w:val="en-US"/>
-        </w:rPr>
-        <w:t>c</w:t>
-      </w:r>
-      <w:r>
-        <w:rPr>
-          <w:rFonts w:asciiTheme="minorHAnsi" w:hAnsiTheme="minorHAnsi" w:cs="Estrangelo Edessa"/>
-          <w:sz w:val="22"/>
-          <w:szCs w:val="22"/>
-          <w:lang w:val="en-US"/>
-        </w:rPr>
-        <w:t>andidate in Economics, Free University</w:t>
-      </w:r>
-      <w:r>
-        <w:rPr>
-          <w:rFonts w:asciiTheme="minorHAnsi" w:hAnsiTheme="minorHAnsi" w:cs="Estrangelo Edessa"/>
-          <w:sz w:val="22"/>
-          <w:szCs w:val="22"/>
-          <w:lang w:val="en-US"/>
-        </w:rPr>
-        <w:t xml:space="preserve"> Berlin </w:t>
-      </w:r>
-    </w:p>
-    <w:p>
-      <w:pPr>
-        <w:widowControl/>
-        <w:tabs>
-          <w:tab w:val="left" w:pos="576"/>
-          <w:tab w:val="left" w:pos="2835"/>
-        </w:tabs>
+        <w:t xml:space="preserve">Federal Ministry of </w:t>
+      </w:r>
+      <w:proofErr w:type="spellStart"/>
+      <w:r>
+        <w:rPr>
+          <w:rFonts w:asciiTheme="minorHAnsi" w:hAnsiTheme="minorHAnsi" w:cs="Estrangelo Edessa"/>
+          <w:sz w:val="22"/>
+          <w:szCs w:val="22"/>
+          <w:lang w:val="en-US"/>
+        </w:rPr>
+        <w:t>Labour</w:t>
+      </w:r>
+      <w:proofErr w:type="spellEnd"/>
+      <w:r>
+        <w:rPr>
+          <w:rFonts w:asciiTheme="minorHAnsi" w:hAnsiTheme="minorHAnsi" w:cs="Estrangelo Edessa"/>
+          <w:sz w:val="22"/>
+          <w:szCs w:val="22"/>
+          <w:lang w:val="en-US"/>
+        </w:rPr>
+        <w:t xml:space="preserve"> and Social Affairs</w:t>
+      </w:r>
+      <w:r>
+        <w:rPr>
+          <w:rFonts w:asciiTheme="minorHAnsi" w:hAnsiTheme="minorHAnsi" w:cs="Estrangelo Edessa"/>
+          <w:sz w:val="22"/>
+          <w:szCs w:val="22"/>
+          <w:lang w:val="en-US"/>
+        </w:rPr>
+        <w:tab/>
+      </w:r>
+    </w:p>
+    <w:p>
+      <w:pPr>
+        <w:widowControl/>
         <w:ind w:left="2832" w:hanging="2832"/>
         <w:rPr>
           <w:rFonts w:asciiTheme="minorHAnsi" w:hAnsiTheme="minorHAnsi" w:cs="Estrangelo Edessa"/>
@@ -653,6 +1011,16 @@
         </w:rPr>
         <w:t xml:space="preserve">2017 </w:t>
       </w:r>
+      <w:proofErr w:type="gramStart"/>
+      <w:r>
+        <w:rPr>
+          <w:rFonts w:asciiTheme="minorHAnsi" w:hAnsiTheme="minorHAnsi" w:cs="Estrangelo Edessa"/>
+          <w:sz w:val="22"/>
+          <w:szCs w:val="22"/>
+          <w:lang w:val="en-US"/>
+        </w:rPr>
+        <w:t xml:space="preserve">–  </w:t>
+      </w:r>
       <w:r>
         <w:rPr>
           <w:rFonts w:asciiTheme="minorHAnsi" w:hAnsiTheme="minorHAnsi" w:cs="Estrangelo Edessa"/>
@@ -662,50 +1030,73 @@
         </w:rPr>
         <w:tab/>
       </w:r>
-      <w:r>
-        <w:rPr>
-          <w:rFonts w:asciiTheme="minorHAnsi" w:hAnsiTheme="minorHAnsi" w:cs="Estrangelo Edessa"/>
-          <w:sz w:val="22"/>
-          <w:szCs w:val="22"/>
-          <w:lang w:val="en-US"/>
-        </w:rPr>
-        <w:tab/>
-      </w:r>
-      <w:r>
-        <w:rPr>
-          <w:rFonts w:asciiTheme="minorHAnsi" w:hAnsiTheme="minorHAnsi" w:cs="Estrangelo Edessa"/>
-          <w:sz w:val="22"/>
-          <w:szCs w:val="22"/>
-          <w:lang w:val="en-US"/>
-        </w:rPr>
-        <w:t xml:space="preserve">MSc. Economics, </w:t>
-      </w:r>
-      <w:r>
-        <w:rPr>
-          <w:rFonts w:asciiTheme="minorHAnsi" w:hAnsiTheme="minorHAnsi" w:cs="Estrangelo Edessa"/>
-          <w:sz w:val="22"/>
-          <w:szCs w:val="22"/>
-          <w:lang w:val="en-US"/>
-        </w:rPr>
-        <w:t>Humboldt-Univers</w:t>
-      </w:r>
-      <w:r>
-        <w:rPr>
-          <w:rFonts w:asciiTheme="minorHAnsi" w:hAnsiTheme="minorHAnsi" w:cs="Estrangelo Edessa"/>
-          <w:sz w:val="22"/>
-          <w:szCs w:val="22"/>
-          <w:lang w:val="en-US"/>
-        </w:rPr>
-        <w:t xml:space="preserve">ity </w:t>
-      </w:r>
-      <w:r>
-        <w:rPr>
-          <w:rFonts w:asciiTheme="minorHAnsi" w:hAnsiTheme="minorHAnsi" w:cs="Estrangelo Edessa"/>
-          <w:sz w:val="22"/>
-          <w:szCs w:val="22"/>
-          <w:lang w:val="en-US"/>
-        </w:rPr>
-        <w:t>Berlin</w:t>
+      <w:proofErr w:type="gramEnd"/>
+      <w:r>
+        <w:rPr>
+          <w:rFonts w:asciiTheme="minorHAnsi" w:hAnsiTheme="minorHAnsi" w:cs="Estrangelo Edessa"/>
+          <w:sz w:val="22"/>
+          <w:szCs w:val="22"/>
+          <w:lang w:val="en-US"/>
+        </w:rPr>
+        <w:t xml:space="preserve">Research </w:t>
+      </w:r>
+      <w:r>
+        <w:rPr>
+          <w:rFonts w:asciiTheme="minorHAnsi" w:hAnsiTheme="minorHAnsi" w:cs="Estrangelo Edessa"/>
+          <w:sz w:val="22"/>
+          <w:szCs w:val="22"/>
+          <w:lang w:val="en-US"/>
+        </w:rPr>
+        <w:t>Associate</w:t>
+      </w:r>
+      <w:r>
+        <w:rPr>
+          <w:rFonts w:asciiTheme="minorHAnsi" w:hAnsiTheme="minorHAnsi" w:cs="Estrangelo Edessa"/>
+          <w:sz w:val="22"/>
+          <w:szCs w:val="22"/>
+          <w:lang w:val="en-US"/>
+        </w:rPr>
+        <w:t xml:space="preserve">, </w:t>
+      </w:r>
+      <w:r>
+        <w:rPr>
+          <w:rFonts w:asciiTheme="minorHAnsi" w:hAnsiTheme="minorHAnsi" w:cs="Estrangelo Edessa"/>
+          <w:sz w:val="22"/>
+          <w:szCs w:val="22"/>
+          <w:lang w:val="en-US"/>
+        </w:rPr>
+        <w:t>DIW Berlin</w:t>
+      </w:r>
+    </w:p>
+    <w:p>
+      <w:pPr>
+        <w:widowControl/>
+        <w:ind w:left="2832" w:hanging="2832"/>
+        <w:rPr>
+          <w:rFonts w:asciiTheme="minorHAnsi" w:hAnsiTheme="minorHAnsi" w:cs="Estrangelo Edessa"/>
+          <w:sz w:val="22"/>
+          <w:szCs w:val="22"/>
+          <w:lang w:val="en-US"/>
+        </w:rPr>
+      </w:pPr>
+      <w:r>
+        <w:rPr>
+          <w:rFonts w:asciiTheme="minorHAnsi" w:hAnsiTheme="minorHAnsi" w:cs="Estrangelo Edessa"/>
+          <w:sz w:val="22"/>
+          <w:szCs w:val="22"/>
+          <w:lang w:val="en-US"/>
+        </w:rPr>
+        <w:t xml:space="preserve">2021 </w:t>
+      </w:r>
+      <w:proofErr w:type="gramStart"/>
+      <w:r>
+        <w:rPr>
+          <w:rFonts w:asciiTheme="minorHAnsi" w:hAnsiTheme="minorHAnsi" w:cs="Estrangelo Edessa"/>
+          <w:sz w:val="22"/>
+          <w:szCs w:val="22"/>
+          <w:lang w:val="en-US"/>
+        </w:rPr>
+        <w:t>–</w:t>
       </w:r>
       <w:r>
         <w:rPr>
@@ -716,32 +1107,6 @@
         </w:rPr>
         <w:t xml:space="preserve"> </w:t>
       </w:r>
-    </w:p>
-    <w:p>
-      <w:pPr>
-        <w:widowControl/>
-        <w:tabs>
-          <w:tab w:val="left" w:pos="576"/>
-          <w:tab w:val="left" w:pos="2835"/>
-        </w:tabs>
-        <w:ind w:left="2832" w:hanging="2832"/>
-        <w:rPr>
-          <w:rFonts w:asciiTheme="minorHAnsi" w:hAnsiTheme="minorHAnsi" w:cs="Estrangelo Edessa"/>
-          <w:sz w:val="22"/>
-          <w:szCs w:val="22"/>
-          <w:lang w:val="en-US"/>
-        </w:rPr>
-      </w:pPr>
-      <w:proofErr w:type="gramStart"/>
-      <w:r>
-        <w:rPr>
-          <w:rFonts w:asciiTheme="minorHAnsi" w:hAnsiTheme="minorHAnsi" w:cs="Estrangelo Edessa"/>
-          <w:sz w:val="22"/>
-          <w:szCs w:val="22"/>
-          <w:lang w:val="en-US"/>
-        </w:rPr>
-        <w:t xml:space="preserve">2013 </w:t>
-      </w:r>
       <w:r>
         <w:rPr>
           <w:rFonts w:asciiTheme="minorHAnsi" w:hAnsiTheme="minorHAnsi" w:cs="Estrangelo Edessa"/>
@@ -758,270 +1123,9 @@
           <w:szCs w:val="22"/>
           <w:lang w:val="en-US"/>
         </w:rPr>
-        <w:tab/>
+        <w:t>2023</w:t>
       </w:r>
       <w:proofErr w:type="gramEnd"/>
-      <w:r>
-        <w:rPr>
-          <w:rFonts w:asciiTheme="minorHAnsi" w:hAnsiTheme="minorHAnsi" w:cs="Estrangelo Edessa"/>
-          <w:sz w:val="22"/>
-          <w:szCs w:val="22"/>
-          <w:lang w:val="en-US"/>
-        </w:rPr>
-        <w:tab/>
-      </w:r>
-      <w:r>
-        <w:rPr>
-          <w:rFonts w:asciiTheme="minorHAnsi" w:hAnsiTheme="minorHAnsi" w:cs="Estrangelo Edessa"/>
-          <w:sz w:val="22"/>
-          <w:szCs w:val="22"/>
-          <w:lang w:val="en-US"/>
-        </w:rPr>
-        <w:t>BSc. Economics</w:t>
-      </w:r>
-      <w:r>
-        <w:rPr>
-          <w:rFonts w:asciiTheme="minorHAnsi" w:hAnsiTheme="minorHAnsi" w:cs="Estrangelo Edessa"/>
-          <w:sz w:val="22"/>
-          <w:szCs w:val="22"/>
-          <w:lang w:val="en-US"/>
-        </w:rPr>
-        <w:t xml:space="preserve">, </w:t>
-      </w:r>
-      <w:r>
-        <w:rPr>
-          <w:rFonts w:asciiTheme="minorHAnsi" w:hAnsiTheme="minorHAnsi" w:cs="Estrangelo Edessa"/>
-          <w:sz w:val="22"/>
-          <w:szCs w:val="22"/>
-          <w:lang w:val="en-US"/>
-        </w:rPr>
-        <w:t>Humboldt-University Berlin</w:t>
-      </w:r>
-      <w:r>
-        <w:rPr>
-          <w:rFonts w:asciiTheme="minorHAnsi" w:hAnsiTheme="minorHAnsi" w:cs="Estrangelo Edessa"/>
-          <w:sz w:val="22"/>
-          <w:szCs w:val="22"/>
-          <w:lang w:val="en-US"/>
-        </w:rPr>
-        <w:tab/>
-      </w:r>
-      <w:r>
-        <w:rPr>
-          <w:rFonts w:asciiTheme="minorHAnsi" w:hAnsiTheme="minorHAnsi" w:cs="Estrangelo Edessa"/>
-          <w:sz w:val="22"/>
-          <w:szCs w:val="22"/>
-          <w:lang w:val="en-US"/>
-        </w:rPr>
-        <w:tab/>
-      </w:r>
-    </w:p>
-    <w:p>
-      <w:pPr>
-        <w:widowControl/>
-        <w:tabs>
-          <w:tab w:val="left" w:pos="576"/>
-          <w:tab w:val="left" w:pos="2835"/>
-        </w:tabs>
-        <w:rPr>
-          <w:rFonts w:ascii="Cambria" w:hAnsi="Cambria" w:cs="Estrangelo Edessa"/>
-          <w:b/>
-          <w:bCs/>
-          <w:sz w:val="22"/>
-          <w:szCs w:val="22"/>
-          <w:lang w:val="en-US"/>
-        </w:rPr>
-      </w:pPr>
-    </w:p>
-    <w:p>
-      <w:pPr>
-        <w:widowControl/>
-        <w:tabs>
-          <w:tab w:val="left" w:pos="576"/>
-          <w:tab w:val="left" w:pos="2835"/>
-        </w:tabs>
-        <w:rPr>
-          <w:rFonts w:ascii="Cambria" w:hAnsi="Cambria" w:cs="Estrangelo Edessa"/>
-          <w:b/>
-          <w:bCs/>
-          <w:sz w:val="22"/>
-          <w:szCs w:val="22"/>
-          <w:lang w:val="en-US"/>
-        </w:rPr>
-      </w:pPr>
-    </w:p>
-    <w:p>
-      <w:pPr>
-        <w:widowControl/>
-        <w:tabs>
-          <w:tab w:val="left" w:pos="576"/>
-          <w:tab w:val="left" w:pos="2835"/>
-        </w:tabs>
-        <w:rPr>
-          <w:rFonts w:ascii="Cambria" w:hAnsi="Cambria" w:cs="Estrangelo Edessa"/>
-          <w:b/>
-          <w:bCs/>
-          <w:sz w:val="22"/>
-          <w:szCs w:val="22"/>
-          <w:lang w:val="en-US"/>
-        </w:rPr>
-      </w:pPr>
-      <w:r>
-        <w:rPr>
-          <w:rFonts w:ascii="Cambria" w:hAnsi="Cambria" w:cs="Estrangelo Edessa"/>
-          <w:b/>
-          <w:bCs/>
-          <w:sz w:val="22"/>
-          <w:szCs w:val="22"/>
-          <w:lang w:val="en-US"/>
-        </w:rPr>
-        <w:t>EMPLOYMENT &amp; AFFILIATIONS</w:t>
-      </w:r>
-    </w:p>
-    <w:p>
-      <w:pPr>
-        <w:widowControl/>
-        <w:tabs>
-          <w:tab w:val="left" w:pos="576"/>
-          <w:tab w:val="left" w:pos="2835"/>
-        </w:tabs>
-        <w:rPr>
-          <w:rFonts w:asciiTheme="minorHAnsi" w:hAnsiTheme="minorHAnsi" w:cs="Estrangelo Edessa"/>
-          <w:b/>
-          <w:bCs/>
-          <w:sz w:val="22"/>
-          <w:szCs w:val="22"/>
-          <w:lang w:val="en-US"/>
-        </w:rPr>
-      </w:pPr>
-    </w:p>
-    <w:p>
-      <w:pPr>
-        <w:widowControl/>
-        <w:ind w:left="2832" w:hanging="2832"/>
-        <w:rPr>
-          <w:rFonts w:asciiTheme="minorHAnsi" w:hAnsiTheme="minorHAnsi" w:cs="Estrangelo Edessa"/>
-          <w:sz w:val="22"/>
-          <w:szCs w:val="22"/>
-          <w:lang w:val="en-US"/>
-        </w:rPr>
-      </w:pPr>
-      <w:r>
-        <w:rPr>
-          <w:rFonts w:asciiTheme="minorHAnsi" w:hAnsiTheme="minorHAnsi" w:cs="Estrangelo Edessa"/>
-          <w:sz w:val="22"/>
-          <w:szCs w:val="22"/>
-          <w:lang w:val="en-US"/>
-        </w:rPr>
-        <w:t xml:space="preserve">2017 </w:t>
-      </w:r>
-      <w:proofErr w:type="gramStart"/>
-      <w:r>
-        <w:rPr>
-          <w:rFonts w:asciiTheme="minorHAnsi" w:hAnsiTheme="minorHAnsi" w:cs="Estrangelo Edessa"/>
-          <w:sz w:val="22"/>
-          <w:szCs w:val="22"/>
-          <w:lang w:val="en-US"/>
-        </w:rPr>
-        <w:t xml:space="preserve">–  </w:t>
-      </w:r>
-      <w:r>
-        <w:rPr>
-          <w:rFonts w:asciiTheme="minorHAnsi" w:hAnsiTheme="minorHAnsi" w:cs="Estrangelo Edessa"/>
-          <w:sz w:val="22"/>
-          <w:szCs w:val="22"/>
-          <w:lang w:val="en-US"/>
-        </w:rPr>
-        <w:tab/>
-      </w:r>
-      <w:proofErr w:type="gramEnd"/>
-      <w:r>
-        <w:rPr>
-          <w:rFonts w:asciiTheme="minorHAnsi" w:hAnsiTheme="minorHAnsi" w:cs="Estrangelo Edessa"/>
-          <w:sz w:val="22"/>
-          <w:szCs w:val="22"/>
-          <w:lang w:val="en-US"/>
-        </w:rPr>
-        <w:t xml:space="preserve">Research </w:t>
-      </w:r>
-      <w:r>
-        <w:rPr>
-          <w:rFonts w:asciiTheme="minorHAnsi" w:hAnsiTheme="minorHAnsi" w:cs="Estrangelo Edessa"/>
-          <w:sz w:val="22"/>
-          <w:szCs w:val="22"/>
-          <w:lang w:val="en-US"/>
-        </w:rPr>
-        <w:t>Associate</w:t>
-      </w:r>
-      <w:r>
-        <w:rPr>
-          <w:rFonts w:asciiTheme="minorHAnsi" w:hAnsiTheme="minorHAnsi" w:cs="Estrangelo Edessa"/>
-          <w:sz w:val="22"/>
-          <w:szCs w:val="22"/>
-          <w:lang w:val="en-US"/>
-        </w:rPr>
-        <w:t xml:space="preserve">, </w:t>
-      </w:r>
-      <w:r>
-        <w:rPr>
-          <w:rFonts w:asciiTheme="minorHAnsi" w:hAnsiTheme="minorHAnsi" w:cs="Estrangelo Edessa"/>
-          <w:sz w:val="22"/>
-          <w:szCs w:val="22"/>
-          <w:lang w:val="en-US"/>
-        </w:rPr>
-        <w:t>DIW Berlin</w:t>
-      </w:r>
-    </w:p>
-    <w:p>
-      <w:pPr>
-        <w:widowControl/>
-        <w:ind w:left="2832" w:hanging="2832"/>
-        <w:rPr>
-          <w:rFonts w:asciiTheme="minorHAnsi" w:hAnsiTheme="minorHAnsi" w:cs="Estrangelo Edessa"/>
-          <w:sz w:val="22"/>
-          <w:szCs w:val="22"/>
-          <w:lang w:val="en-US"/>
-        </w:rPr>
-      </w:pPr>
-    </w:p>
-    <w:p>
-      <w:pPr>
-        <w:widowControl/>
-        <w:ind w:left="2832" w:hanging="2832"/>
-        <w:rPr>
-          <w:rFonts w:asciiTheme="minorHAnsi" w:hAnsiTheme="minorHAnsi" w:cs="Estrangelo Edessa"/>
-          <w:sz w:val="22"/>
-          <w:szCs w:val="22"/>
-          <w:lang w:val="en-US"/>
-        </w:rPr>
-      </w:pPr>
-      <w:r>
-        <w:rPr>
-          <w:rFonts w:asciiTheme="minorHAnsi" w:hAnsiTheme="minorHAnsi" w:cs="Estrangelo Edessa"/>
-          <w:sz w:val="22"/>
-          <w:szCs w:val="22"/>
-          <w:lang w:val="en-US"/>
-        </w:rPr>
-        <w:t xml:space="preserve">2021 </w:t>
-      </w:r>
-      <w:r>
-        <w:rPr>
-          <w:rFonts w:asciiTheme="minorHAnsi" w:hAnsiTheme="minorHAnsi" w:cs="Estrangelo Edessa"/>
-          <w:sz w:val="22"/>
-          <w:szCs w:val="22"/>
-          <w:lang w:val="en-US"/>
-        </w:rPr>
-        <w:t>–</w:t>
-      </w:r>
-      <w:r>
-        <w:rPr>
-          <w:rFonts w:asciiTheme="minorHAnsi" w:hAnsiTheme="minorHAnsi" w:cs="Estrangelo Edessa"/>
-          <w:sz w:val="22"/>
-          <w:szCs w:val="22"/>
-          <w:lang w:val="en-US"/>
-        </w:rPr>
-        <w:t xml:space="preserve"> </w:t>
-      </w:r>
       <w:r>
         <w:rPr>
           <w:rFonts w:asciiTheme="minorHAnsi" w:hAnsiTheme="minorHAnsi" w:cs="Estrangelo Edessa"/>
@@ -1091,7 +1195,16 @@
           <w:szCs w:val="22"/>
           <w:lang w:val="en-US"/>
         </w:rPr>
-        <w:t xml:space="preserve">2020 </w:t>
+        <w:t>2018</w:t>
+      </w:r>
+      <w:r>
+        <w:rPr>
+          <w:rFonts w:asciiTheme="minorHAnsi" w:hAnsiTheme="minorHAnsi" w:cs="Estrangelo Edessa"/>
+          <w:sz w:val="22"/>
+          <w:szCs w:val="22"/>
+          <w:lang w:val="en-US"/>
+        </w:rPr>
+        <w:t xml:space="preserve"> </w:t>
       </w:r>
       <w:proofErr w:type="gramStart"/>
       <w:r>
@@ -1101,17 +1214,18 @@
           <w:szCs w:val="22"/>
           <w:lang w:val="en-US"/>
         </w:rPr>
-        <w:t>–</w:t>
-      </w:r>
-      <w:r>
-        <w:rPr>
-          <w:rFonts w:asciiTheme="minorHAnsi" w:hAnsiTheme="minorHAnsi" w:cs="Estrangelo Edessa"/>
-          <w:sz w:val="22"/>
-          <w:szCs w:val="22"/>
-          <w:lang w:val="en-US"/>
-        </w:rPr>
-        <w:t xml:space="preserve">  </w:t>
-      </w:r>
+        <w:t xml:space="preserve">–  </w:t>
+      </w:r>
+      <w:r>
+        <w:rPr>
+          <w:rFonts w:asciiTheme="minorHAnsi" w:hAnsiTheme="minorHAnsi" w:cs="Estrangelo Edessa"/>
+          <w:sz w:val="22"/>
+          <w:szCs w:val="22"/>
+          <w:lang w:val="en-US"/>
+        </w:rPr>
+        <w:t>2023</w:t>
+      </w:r>
+      <w:proofErr w:type="gramEnd"/>
       <w:r>
         <w:rPr>
           <w:rFonts w:asciiTheme="minorHAnsi" w:hAnsiTheme="minorHAnsi" w:cs="Estrangelo Edessa"/>
@@ -1121,139 +1235,92 @@
         </w:rPr>
         <w:tab/>
       </w:r>
+      <w:r>
+        <w:rPr>
+          <w:rFonts w:asciiTheme="minorHAnsi" w:hAnsiTheme="minorHAnsi" w:cs="Estrangelo Edessa"/>
+          <w:sz w:val="22"/>
+          <w:szCs w:val="22"/>
+          <w:lang w:val="en-US"/>
+        </w:rPr>
+        <w:t xml:space="preserve">Affiliate Member, </w:t>
+      </w:r>
+      <w:r>
+        <w:rPr>
+          <w:rFonts w:asciiTheme="minorHAnsi" w:hAnsiTheme="minorHAnsi" w:cs="Estrangelo Edessa"/>
+          <w:sz w:val="22"/>
+          <w:szCs w:val="22"/>
+          <w:lang w:val="en-US"/>
+        </w:rPr>
+        <w:t xml:space="preserve">DFG </w:t>
+      </w:r>
+      <w:r>
+        <w:rPr>
+          <w:rFonts w:asciiTheme="minorHAnsi" w:hAnsiTheme="minorHAnsi" w:cs="Estrangelo Edessa"/>
+          <w:sz w:val="22"/>
+          <w:szCs w:val="22"/>
+          <w:lang w:val="en-US"/>
+        </w:rPr>
+        <w:t>CRC Rationality and Competition</w:t>
+      </w:r>
+    </w:p>
+    <w:p>
+      <w:pPr>
+        <w:widowControl/>
+        <w:ind w:left="2832" w:hanging="2832"/>
+        <w:rPr>
+          <w:rFonts w:asciiTheme="minorHAnsi" w:hAnsiTheme="minorHAnsi" w:cs="Estrangelo Edessa"/>
+          <w:sz w:val="22"/>
+          <w:szCs w:val="22"/>
+          <w:lang w:val="en-US"/>
+        </w:rPr>
+      </w:pPr>
+      <w:r>
+        <w:rPr>
+          <w:rFonts w:asciiTheme="minorHAnsi" w:hAnsiTheme="minorHAnsi" w:cs="Estrangelo Edessa"/>
+          <w:sz w:val="22"/>
+          <w:szCs w:val="22"/>
+          <w:lang w:val="en-US"/>
+        </w:rPr>
+        <w:t>2017</w:t>
+      </w:r>
+      <w:r>
+        <w:rPr>
+          <w:rFonts w:asciiTheme="minorHAnsi" w:hAnsiTheme="minorHAnsi" w:cs="Estrangelo Edessa"/>
+          <w:sz w:val="22"/>
+          <w:szCs w:val="22"/>
+          <w:lang w:val="en-US"/>
+        </w:rPr>
+        <w:t xml:space="preserve"> </w:t>
+      </w:r>
+      <w:proofErr w:type="gramStart"/>
+      <w:r>
+        <w:rPr>
+          <w:rFonts w:asciiTheme="minorHAnsi" w:hAnsiTheme="minorHAnsi" w:cs="Estrangelo Edessa"/>
+          <w:sz w:val="22"/>
+          <w:szCs w:val="22"/>
+          <w:lang w:val="en-US"/>
+        </w:rPr>
+        <w:t xml:space="preserve">– </w:t>
+      </w:r>
+      <w:r>
+        <w:rPr>
+          <w:rFonts w:asciiTheme="minorHAnsi" w:hAnsiTheme="minorHAnsi" w:cs="Estrangelo Edessa"/>
+          <w:sz w:val="22"/>
+          <w:szCs w:val="22"/>
+          <w:lang w:val="en-US"/>
+        </w:rPr>
+        <w:t xml:space="preserve"> </w:t>
+      </w:r>
+      <w:r>
+        <w:rPr>
+          <w:rFonts w:asciiTheme="minorHAnsi" w:hAnsiTheme="minorHAnsi" w:cs="Estrangelo Edessa"/>
+          <w:sz w:val="22"/>
+          <w:szCs w:val="22"/>
+          <w:lang w:val="en-US"/>
+        </w:rPr>
+        <w:t>2023</w:t>
+      </w:r>
       <w:proofErr w:type="gramEnd"/>
-      <w:r>
-        <w:rPr>
-          <w:rFonts w:asciiTheme="minorHAnsi" w:hAnsiTheme="minorHAnsi" w:cs="Estrangelo Edessa"/>
-          <w:sz w:val="22"/>
-          <w:szCs w:val="22"/>
-          <w:lang w:val="en-US"/>
-        </w:rPr>
-        <w:t>Fulbright Association</w:t>
-      </w:r>
-      <w:r>
-        <w:rPr>
-          <w:rFonts w:asciiTheme="minorHAnsi" w:hAnsiTheme="minorHAnsi" w:cs="Estrangelo Edessa"/>
-          <w:sz w:val="22"/>
-          <w:szCs w:val="22"/>
-          <w:lang w:val="en-US"/>
-        </w:rPr>
-        <w:t xml:space="preserve"> Alumni Network </w:t>
-      </w:r>
-    </w:p>
-    <w:p>
-      <w:pPr>
-        <w:widowControl/>
-        <w:ind w:left="2832" w:hanging="2832"/>
-        <w:rPr>
-          <w:rFonts w:asciiTheme="minorHAnsi" w:hAnsiTheme="minorHAnsi" w:cs="Estrangelo Edessa"/>
-          <w:sz w:val="22"/>
-          <w:szCs w:val="22"/>
-          <w:lang w:val="en-US"/>
-        </w:rPr>
-      </w:pPr>
-      <w:r>
-        <w:rPr>
-          <w:rFonts w:asciiTheme="minorHAnsi" w:hAnsiTheme="minorHAnsi" w:cs="Estrangelo Edessa"/>
-          <w:sz w:val="22"/>
-          <w:szCs w:val="22"/>
-          <w:lang w:val="en-US"/>
-        </w:rPr>
-        <w:t>2018</w:t>
-      </w:r>
-      <w:r>
-        <w:rPr>
-          <w:rFonts w:asciiTheme="minorHAnsi" w:hAnsiTheme="minorHAnsi" w:cs="Estrangelo Edessa"/>
-          <w:sz w:val="22"/>
-          <w:szCs w:val="22"/>
-          <w:lang w:val="en-US"/>
-        </w:rPr>
-        <w:t xml:space="preserve"> –  </w:t>
-      </w:r>
-      <w:r>
-        <w:rPr>
-          <w:rFonts w:asciiTheme="minorHAnsi" w:hAnsiTheme="minorHAnsi" w:cs="Estrangelo Edessa"/>
-          <w:sz w:val="22"/>
-          <w:szCs w:val="22"/>
-          <w:lang w:val="en-US"/>
-        </w:rPr>
-        <w:tab/>
-      </w:r>
-      <w:r>
-        <w:rPr>
-          <w:rFonts w:asciiTheme="minorHAnsi" w:hAnsiTheme="minorHAnsi" w:cs="Estrangelo Edessa"/>
-          <w:sz w:val="22"/>
-          <w:szCs w:val="22"/>
-          <w:lang w:val="en-US"/>
-        </w:rPr>
-        <w:t xml:space="preserve">Affiliate Member, </w:t>
-      </w:r>
-      <w:r>
-        <w:rPr>
-          <w:rFonts w:asciiTheme="minorHAnsi" w:hAnsiTheme="minorHAnsi" w:cs="Estrangelo Edessa"/>
-          <w:sz w:val="22"/>
-          <w:szCs w:val="22"/>
-          <w:lang w:val="en-US"/>
-        </w:rPr>
-        <w:t xml:space="preserve">DFG </w:t>
-      </w:r>
-      <w:r>
-        <w:rPr>
-          <w:rFonts w:asciiTheme="minorHAnsi" w:hAnsiTheme="minorHAnsi" w:cs="Estrangelo Edessa"/>
-          <w:sz w:val="22"/>
-          <w:szCs w:val="22"/>
-          <w:lang w:val="en-US"/>
-        </w:rPr>
-        <w:t>CRC Rationality and Competition</w:t>
-      </w:r>
-    </w:p>
-    <w:p>
-      <w:pPr>
-        <w:widowControl/>
-        <w:ind w:left="2832" w:hanging="2832"/>
-        <w:rPr>
-          <w:rFonts w:asciiTheme="minorHAnsi" w:hAnsiTheme="minorHAnsi" w:cs="Estrangelo Edessa"/>
-          <w:sz w:val="22"/>
-          <w:szCs w:val="22"/>
-          <w:lang w:val="en-US"/>
-        </w:rPr>
-      </w:pPr>
-      <w:r>
-        <w:rPr>
-          <w:rFonts w:asciiTheme="minorHAnsi" w:hAnsiTheme="minorHAnsi" w:cs="Estrangelo Edessa"/>
-          <w:sz w:val="22"/>
-          <w:szCs w:val="22"/>
-          <w:lang w:val="en-US"/>
-        </w:rPr>
-        <w:t>2017</w:t>
-      </w:r>
-      <w:r>
-        <w:rPr>
-          <w:rFonts w:asciiTheme="minorHAnsi" w:hAnsiTheme="minorHAnsi" w:cs="Estrangelo Edessa"/>
-          <w:sz w:val="22"/>
-          <w:szCs w:val="22"/>
-          <w:lang w:val="en-US"/>
-        </w:rPr>
-        <w:t xml:space="preserve"> </w:t>
-      </w:r>
-      <w:r>
-        <w:rPr>
-          <w:rFonts w:asciiTheme="minorHAnsi" w:hAnsiTheme="minorHAnsi" w:cs="Estrangelo Edessa"/>
-          <w:sz w:val="22"/>
-          <w:szCs w:val="22"/>
-          <w:lang w:val="en-US"/>
-        </w:rPr>
-        <w:t xml:space="preserve">– </w:t>
-      </w:r>
-      <w:r>
-        <w:rPr>
-          <w:rFonts w:asciiTheme="minorHAnsi" w:hAnsiTheme="minorHAnsi" w:cs="Estrangelo Edessa"/>
-          <w:sz w:val="22"/>
-          <w:szCs w:val="22"/>
-          <w:lang w:val="en-US"/>
-        </w:rPr>
-        <w:t xml:space="preserve"> </w:t>
-      </w:r>
       <w:r>
         <w:rPr>
           <w:rFonts w:asciiTheme="minorHAnsi" w:hAnsiTheme="minorHAnsi" w:cs="Estrangelo Edessa"/>
@@ -1298,6 +1365,7 @@
         </w:rPr>
         <w:t xml:space="preserve"> </w:t>
       </w:r>
+      <w:proofErr w:type="gramStart"/>
       <w:r>
         <w:rPr>
           <w:rFonts w:asciiTheme="minorHAnsi" w:hAnsiTheme="minorHAnsi" w:cs="Estrangelo Edessa"/>
@@ -1307,6 +1375,16 @@
         </w:rPr>
         <w:t xml:space="preserve">– </w:t>
       </w:r>
+      <w:r>
+        <w:rPr>
+          <w:rFonts w:asciiTheme="minorHAnsi" w:hAnsiTheme="minorHAnsi" w:cs="Estrangelo Edessa"/>
+          <w:sz w:val="22"/>
+          <w:szCs w:val="22"/>
+          <w:lang w:val="en-US"/>
+        </w:rPr>
+        <w:t xml:space="preserve"> 2023</w:t>
+      </w:r>
+      <w:proofErr w:type="gramEnd"/>
       <w:r>
         <w:rPr>
           <w:rFonts w:asciiTheme="minorHAnsi" w:hAnsiTheme="minorHAnsi" w:cs="Estrangelo Edessa"/>
@@ -1321,6 +1399,65 @@
     <w:p>
       <w:pPr>
         <w:widowControl/>
+        <w:ind w:left="2832" w:hanging="2832"/>
+        <w:rPr>
+          <w:rFonts w:asciiTheme="minorHAnsi" w:hAnsiTheme="minorHAnsi" w:cs="Estrangelo Edessa"/>
+          <w:sz w:val="22"/>
+          <w:szCs w:val="22"/>
+          <w:lang w:val="en-US"/>
+        </w:rPr>
+      </w:pPr>
+      <w:r>
+        <w:rPr>
+          <w:rFonts w:asciiTheme="minorHAnsi" w:hAnsiTheme="minorHAnsi" w:cs="Estrangelo Edessa"/>
+          <w:sz w:val="22"/>
+          <w:szCs w:val="22"/>
+          <w:lang w:val="en-US"/>
+        </w:rPr>
+        <w:t xml:space="preserve">2020 </w:t>
+      </w:r>
+      <w:proofErr w:type="gramStart"/>
+      <w:r>
+        <w:rPr>
+          <w:rFonts w:asciiTheme="minorHAnsi" w:hAnsiTheme="minorHAnsi" w:cs="Estrangelo Edessa"/>
+          <w:sz w:val="22"/>
+          <w:szCs w:val="22"/>
+          <w:lang w:val="en-US"/>
+        </w:rPr>
+        <w:t>–</w:t>
+      </w:r>
+      <w:r>
+        <w:rPr>
+          <w:rFonts w:asciiTheme="minorHAnsi" w:hAnsiTheme="minorHAnsi" w:cs="Estrangelo Edessa"/>
+          <w:sz w:val="22"/>
+          <w:szCs w:val="22"/>
+          <w:lang w:val="en-US"/>
+        </w:rPr>
+        <w:t xml:space="preserve">  </w:t>
+      </w:r>
+      <w:r>
+        <w:rPr>
+          <w:rFonts w:asciiTheme="minorHAnsi" w:hAnsiTheme="minorHAnsi" w:cs="Estrangelo Edessa"/>
+          <w:sz w:val="22"/>
+          <w:szCs w:val="22"/>
+          <w:lang w:val="en-US"/>
+        </w:rPr>
+        <w:tab/>
+      </w:r>
+      <w:proofErr w:type="gramEnd"/>
+      <w:r>
+        <w:rPr>
+          <w:rFonts w:asciiTheme="minorHAnsi" w:hAnsiTheme="minorHAnsi" w:cs="Estrangelo Edessa"/>
+          <w:sz w:val="22"/>
+          <w:szCs w:val="22"/>
+          <w:lang w:val="en-US"/>
+        </w:rPr>
+        <w:t xml:space="preserve">Fulbright Association Alumni Network </w:t>
+      </w:r>
+    </w:p>
+    <w:p>
+      <w:pPr>
+        <w:widowControl/>
         <w:tabs>
           <w:tab w:val="left" w:pos="576"/>
           <w:tab w:val="left" w:pos="2835"/>
@@ -1330,13 +1467,15 @@
           <w:rFonts w:asciiTheme="minorHAnsi" w:hAnsiTheme="minorHAnsi" w:cs="Estrangelo Edessa"/>
           <w:sz w:val="22"/>
           <w:szCs w:val="22"/>
-        </w:rPr>
-      </w:pPr>
-      <w:r>
-        <w:rPr>
-          <w:rFonts w:asciiTheme="minorHAnsi" w:hAnsiTheme="minorHAnsi" w:cs="Estrangelo Edessa"/>
-          <w:sz w:val="22"/>
-          <w:szCs w:val="22"/>
+          <w:lang w:val="en-US"/>
+        </w:rPr>
+      </w:pPr>
+      <w:r>
+        <w:rPr>
+          <w:rFonts w:asciiTheme="minorHAnsi" w:hAnsiTheme="minorHAnsi" w:cs="Estrangelo Edessa"/>
+          <w:sz w:val="22"/>
+          <w:szCs w:val="22"/>
+          <w:lang w:val="en-US"/>
         </w:rPr>
         <w:t xml:space="preserve">2016 – </w:t>
       </w:r>
@@ -1345,9 +1484,29 @@
           <w:rFonts w:asciiTheme="minorHAnsi" w:hAnsiTheme="minorHAnsi" w:cs="Estrangelo Edessa"/>
           <w:sz w:val="22"/>
           <w:szCs w:val="22"/>
+          <w:lang w:val="en-US"/>
         </w:rPr>
         <w:tab/>
-        <w:t xml:space="preserve">Studienstiftung Alumni Network </w:t>
+      </w:r>
+      <w:proofErr w:type="spellStart"/>
+      <w:r>
+        <w:rPr>
+          <w:rFonts w:asciiTheme="minorHAnsi" w:hAnsiTheme="minorHAnsi" w:cs="Estrangelo Edessa"/>
+          <w:sz w:val="22"/>
+          <w:szCs w:val="22"/>
+          <w:lang w:val="en-US"/>
+        </w:rPr>
+        <w:t>Studienstiftung</w:t>
+      </w:r>
+      <w:proofErr w:type="spellEnd"/>
+      <w:r>
+        <w:rPr>
+          <w:rFonts w:asciiTheme="minorHAnsi" w:hAnsiTheme="minorHAnsi" w:cs="Estrangelo Edessa"/>
+          <w:sz w:val="22"/>
+          <w:szCs w:val="22"/>
+          <w:lang w:val="en-US"/>
+        </w:rPr>
+        <w:t xml:space="preserve"> Alumni Network </w:t>
       </w:r>
     </w:p>
     <w:p>
@@ -1362,13 +1521,15 @@
           <w:rFonts w:asciiTheme="minorHAnsi" w:hAnsiTheme="minorHAnsi" w:cs="Estrangelo Edessa"/>
           <w:sz w:val="22"/>
           <w:szCs w:val="22"/>
-        </w:rPr>
-      </w:pPr>
-      <w:r>
-        <w:rPr>
-          <w:rFonts w:asciiTheme="minorHAnsi" w:hAnsiTheme="minorHAnsi" w:cs="Estrangelo Edessa"/>
-          <w:sz w:val="22"/>
-          <w:szCs w:val="22"/>
+          <w:lang w:val="en-US"/>
+        </w:rPr>
+      </w:pPr>
+      <w:r>
+        <w:rPr>
+          <w:rFonts w:asciiTheme="minorHAnsi" w:hAnsiTheme="minorHAnsi" w:cs="Estrangelo Edessa"/>
+          <w:sz w:val="22"/>
+          <w:szCs w:val="22"/>
+          <w:lang w:val="en-US"/>
         </w:rPr>
         <w:t xml:space="preserve">2015 – </w:t>
       </w:r>
@@ -1377,6 +1538,7 @@
           <w:rFonts w:asciiTheme="minorHAnsi" w:hAnsiTheme="minorHAnsi" w:cs="Estrangelo Edessa"/>
           <w:sz w:val="22"/>
           <w:szCs w:val="22"/>
+          <w:lang w:val="en-US"/>
         </w:rPr>
         <w:tab/>
         <w:t xml:space="preserve">DAAD Alumni Network </w:t>
@@ -1395,6 +1557,7 @@
           <w:bCs/>
           <w:sz w:val="22"/>
           <w:szCs w:val="22"/>
+          <w:lang w:val="en-US"/>
         </w:rPr>
       </w:pPr>
     </w:p>
@@ -1411,6 +1574,7 @@
           <w:bCs/>
           <w:sz w:val="22"/>
           <w:szCs w:val="22"/>
+          <w:lang w:val="en-US"/>
         </w:rPr>
       </w:pPr>
     </w:p>
@@ -2402,17 +2566,63 @@
           <w:b/>
           <w:sz w:val="22"/>
           <w:szCs w:val="22"/>
-          <w:lang w:val="en-US"/>
-        </w:rPr>
-      </w:pPr>
-      <w:r>
+        </w:rPr>
+      </w:pPr>
+    </w:p>
+    <w:p>
+      <w:pPr>
+        <w:widowControl/>
+        <w:tabs>
+          <w:tab w:val="left" w:pos="576"/>
+          <w:tab w:val="left" w:pos="2835"/>
+        </w:tabs>
         <w:rPr>
           <w:rFonts w:ascii="Cambria" w:hAnsi="Cambria" w:cs="Estrangelo Edessa"/>
           <w:b/>
           <w:sz w:val="22"/>
           <w:szCs w:val="22"/>
-          <w:lang w:val="en-US"/>
-        </w:rPr>
+        </w:rPr>
+      </w:pPr>
+    </w:p>
+    <w:p>
+      <w:pPr>
+        <w:widowControl/>
+        <w:tabs>
+          <w:tab w:val="left" w:pos="576"/>
+          <w:tab w:val="left" w:pos="2835"/>
+        </w:tabs>
+        <w:rPr>
+          <w:rFonts w:ascii="Cambria" w:hAnsi="Cambria" w:cs="Estrangelo Edessa"/>
+          <w:b/>
+          <w:sz w:val="22"/>
+          <w:szCs w:val="22"/>
+        </w:rPr>
+      </w:pPr>
+    </w:p>
+    <w:p>
+      <w:pPr>
+        <w:widowControl/>
+        <w:tabs>
+          <w:tab w:val="left" w:pos="576"/>
+          <w:tab w:val="left" w:pos="2835"/>
+        </w:tabs>
+        <w:rPr>
+          <w:rFonts w:ascii="Cambria" w:hAnsi="Cambria" w:cs="Estrangelo Edessa"/>
+          <w:b/>
+          <w:sz w:val="22"/>
+          <w:szCs w:val="22"/>
+          <w:lang w:val="en-US"/>
+        </w:rPr>
+      </w:pPr>
+      <w:r>
+        <w:rPr>
+          <w:rFonts w:ascii="Cambria" w:hAnsi="Cambria" w:cs="Estrangelo Edessa"/>
+          <w:b/>
+          <w:sz w:val="22"/>
+          <w:szCs w:val="22"/>
+          <w:lang w:val="en-US"/>
+        </w:rPr>
+        <w:lastRenderedPageBreak/>
         <w:t>WORKING PAPERS</w:t>
       </w:r>
     </w:p>
@@ -2455,7 +2665,6 @@
           <w:szCs w:val="22"/>
           <w:lang w:val="en-US"/>
         </w:rPr>
-        <w:lastRenderedPageBreak/>
         <w:t>Causal misperceptions of the part-time pay gap</w:t>
       </w:r>
     </w:p>
@@ -2468,46 +2677,703 @@
         </w:tabs>
         <w:rPr>
           <w:rFonts w:asciiTheme="minorHAnsi" w:hAnsiTheme="minorHAnsi" w:cs="Estrangelo Edessa"/>
+          <w:sz w:val="22"/>
+          <w:szCs w:val="22"/>
+          <w:lang w:val="en-US"/>
+        </w:rPr>
+      </w:pPr>
+      <w:r>
+        <w:rPr>
+          <w:rFonts w:asciiTheme="minorHAnsi" w:hAnsiTheme="minorHAnsi" w:cs="Estrangelo Edessa"/>
+          <w:sz w:val="22"/>
+          <w:szCs w:val="22"/>
+          <w:lang w:val="en-US"/>
+        </w:rPr>
+        <w:t xml:space="preserve">With Teresa Backhaus and Clara </w:t>
+      </w:r>
+      <w:proofErr w:type="spellStart"/>
+      <w:r>
+        <w:rPr>
+          <w:rFonts w:asciiTheme="minorHAnsi" w:hAnsiTheme="minorHAnsi" w:cs="Estrangelo Edessa"/>
+          <w:sz w:val="22"/>
+          <w:szCs w:val="22"/>
+          <w:lang w:val="en-US"/>
+        </w:rPr>
+        <w:t>Schäper</w:t>
+      </w:r>
+      <w:proofErr w:type="spellEnd"/>
+      <w:r>
+        <w:rPr>
+          <w:rFonts w:asciiTheme="minorHAnsi" w:hAnsiTheme="minorHAnsi" w:cs="Estrangelo Edessa"/>
+          <w:sz w:val="22"/>
+          <w:szCs w:val="22"/>
+          <w:lang w:val="en-US"/>
+        </w:rPr>
+        <w:t xml:space="preserve"> </w:t>
+      </w:r>
+    </w:p>
+    <w:p>
+      <w:pPr>
+        <w:widowControl/>
+        <w:tabs>
+          <w:tab w:val="left" w:pos="576"/>
+          <w:tab w:val="left" w:pos="2835"/>
+        </w:tabs>
+        <w:rPr>
+          <w:rFonts w:asciiTheme="minorHAnsi" w:hAnsiTheme="minorHAnsi" w:cs="Estrangelo Edessa"/>
           <w:i/>
           <w:sz w:val="22"/>
           <w:szCs w:val="22"/>
-        </w:rPr>
-      </w:pPr>
-      <w:r>
-        <w:rPr>
-          <w:rFonts w:asciiTheme="minorHAnsi" w:hAnsiTheme="minorHAnsi" w:cs="Estrangelo Edessa"/>
-          <w:sz w:val="22"/>
-          <w:szCs w:val="22"/>
-          <w:lang w:val="en-US"/>
-        </w:rPr>
-        <w:t>Preregistered at the</w:t>
-      </w:r>
-      <w:r>
-        <w:rPr>
-          <w:rFonts w:asciiTheme="minorHAnsi" w:hAnsiTheme="minorHAnsi" w:cs="Estrangelo Edessa"/>
-          <w:sz w:val="22"/>
-          <w:szCs w:val="22"/>
-          <w:lang w:val="en-US"/>
-        </w:rPr>
-        <w:t xml:space="preserve"> AEA RCT Registry, </w:t>
-      </w:r>
-      <w:r>
-        <w:rPr>
-          <w:rFonts w:asciiTheme="minorHAnsi" w:hAnsiTheme="minorHAnsi" w:cs="Estrangelo Edessa"/>
-          <w:sz w:val="22"/>
-          <w:szCs w:val="22"/>
-          <w:lang w:val="en-US"/>
-        </w:rPr>
-        <w:t xml:space="preserve">August 20, </w:t>
-      </w:r>
-      <w:r>
-        <w:rPr>
-          <w:rFonts w:asciiTheme="minorHAnsi" w:hAnsiTheme="minorHAnsi" w:cs="Estrangelo Edessa"/>
-          <w:sz w:val="22"/>
-          <w:szCs w:val="22"/>
-          <w:lang w:val="en-US"/>
-        </w:rPr>
-        <w:t xml:space="preserve">2019. </w:t>
+          <w:lang w:val="en-US"/>
+        </w:rPr>
+      </w:pPr>
+      <w:r>
+        <w:rPr>
+          <w:rFonts w:asciiTheme="minorHAnsi" w:hAnsiTheme="minorHAnsi" w:cs="Estrangelo Edessa"/>
+          <w:i/>
+          <w:sz w:val="22"/>
+          <w:szCs w:val="22"/>
+          <w:lang w:val="en-US"/>
+        </w:rPr>
+        <w:t xml:space="preserve">DIW Discussion Paper No. 2031 </w:t>
+      </w:r>
+    </w:p>
+    <w:p>
+      <w:pPr>
+        <w:widowControl/>
+        <w:tabs>
+          <w:tab w:val="left" w:pos="576"/>
+          <w:tab w:val="left" w:pos="2835"/>
+        </w:tabs>
+        <w:rPr>
+          <w:rFonts w:asciiTheme="minorHAnsi" w:hAnsiTheme="minorHAnsi" w:cs="Estrangelo Edessa"/>
+          <w:sz w:val="22"/>
+          <w:szCs w:val="22"/>
+          <w:lang w:val="en-US"/>
+        </w:rPr>
+      </w:pPr>
+    </w:p>
+    <w:p>
+      <w:pPr>
+        <w:widowControl/>
+        <w:tabs>
+          <w:tab w:val="left" w:pos="576"/>
+          <w:tab w:val="left" w:pos="2835"/>
+        </w:tabs>
+        <w:rPr>
+          <w:rFonts w:asciiTheme="minorHAnsi" w:hAnsiTheme="minorHAnsi" w:cs="Estrangelo Edessa"/>
+          <w:b/>
+          <w:sz w:val="22"/>
+          <w:szCs w:val="22"/>
+          <w:lang w:val="en-US"/>
+        </w:rPr>
+      </w:pPr>
+      <w:r>
+        <w:rPr>
+          <w:rFonts w:asciiTheme="minorHAnsi" w:hAnsiTheme="minorHAnsi" w:cs="Estrangelo Edessa"/>
+          <w:b/>
+          <w:sz w:val="22"/>
+          <w:szCs w:val="22"/>
+          <w:lang w:val="en-US"/>
+        </w:rPr>
+        <w:t>Biased</w:t>
+      </w:r>
+      <w:r>
+        <w:rPr>
+          <w:rFonts w:asciiTheme="minorHAnsi" w:hAnsiTheme="minorHAnsi" w:cs="Estrangelo Edessa"/>
+          <w:b/>
+          <w:sz w:val="22"/>
+          <w:szCs w:val="22"/>
+          <w:lang w:val="en-US"/>
+        </w:rPr>
+        <w:t xml:space="preserve"> wage</w:t>
+      </w:r>
+      <w:r>
+        <w:rPr>
+          <w:rFonts w:asciiTheme="minorHAnsi" w:hAnsiTheme="minorHAnsi" w:cs="Estrangelo Edessa"/>
+          <w:b/>
+          <w:sz w:val="22"/>
+          <w:szCs w:val="22"/>
+          <w:lang w:val="en-US"/>
+        </w:rPr>
+        <w:t xml:space="preserve"> </w:t>
+      </w:r>
+      <w:r>
+        <w:rPr>
+          <w:rFonts w:asciiTheme="minorHAnsi" w:hAnsiTheme="minorHAnsi" w:cs="Estrangelo Edessa"/>
+          <w:b/>
+          <w:sz w:val="22"/>
+          <w:szCs w:val="22"/>
+          <w:lang w:val="en-US"/>
+        </w:rPr>
+        <w:t>e</w:t>
+      </w:r>
+      <w:r>
+        <w:rPr>
+          <w:rFonts w:asciiTheme="minorHAnsi" w:hAnsiTheme="minorHAnsi" w:cs="Estrangelo Edessa"/>
+          <w:b/>
+          <w:sz w:val="22"/>
+          <w:szCs w:val="22"/>
+          <w:lang w:val="en-US"/>
+        </w:rPr>
+        <w:t>xpectations</w:t>
+      </w:r>
+      <w:r>
+        <w:rPr>
+          <w:rFonts w:asciiTheme="minorHAnsi" w:hAnsiTheme="minorHAnsi" w:cs="Estrangelo Edessa"/>
+          <w:b/>
+          <w:sz w:val="22"/>
+          <w:szCs w:val="22"/>
+          <w:lang w:val="en-US"/>
+        </w:rPr>
+        <w:t xml:space="preserve"> and </w:t>
+      </w:r>
+      <w:r>
+        <w:rPr>
+          <w:rFonts w:asciiTheme="minorHAnsi" w:hAnsiTheme="minorHAnsi" w:cs="Estrangelo Edessa"/>
+          <w:b/>
+          <w:sz w:val="22"/>
+          <w:szCs w:val="22"/>
+          <w:lang w:val="en-US"/>
+        </w:rPr>
+        <w:t>f</w:t>
+      </w:r>
+      <w:r>
+        <w:rPr>
+          <w:rFonts w:asciiTheme="minorHAnsi" w:hAnsiTheme="minorHAnsi" w:cs="Estrangelo Edessa"/>
+          <w:b/>
+          <w:sz w:val="22"/>
+          <w:szCs w:val="22"/>
+          <w:lang w:val="en-US"/>
+        </w:rPr>
+        <w:t xml:space="preserve">emale </w:t>
+      </w:r>
+      <w:r>
+        <w:rPr>
+          <w:rFonts w:asciiTheme="minorHAnsi" w:hAnsiTheme="minorHAnsi" w:cs="Estrangelo Edessa"/>
+          <w:b/>
+          <w:sz w:val="22"/>
+          <w:szCs w:val="22"/>
+          <w:lang w:val="en-US"/>
+        </w:rPr>
+        <w:t>l</w:t>
+      </w:r>
+      <w:r>
+        <w:rPr>
+          <w:rFonts w:asciiTheme="minorHAnsi" w:hAnsiTheme="minorHAnsi" w:cs="Estrangelo Edessa"/>
+          <w:b/>
+          <w:sz w:val="22"/>
+          <w:szCs w:val="22"/>
+          <w:lang w:val="en-US"/>
+        </w:rPr>
+        <w:t xml:space="preserve">abor </w:t>
+      </w:r>
+      <w:r>
+        <w:rPr>
+          <w:rFonts w:asciiTheme="minorHAnsi" w:hAnsiTheme="minorHAnsi" w:cs="Estrangelo Edessa"/>
+          <w:b/>
+          <w:sz w:val="22"/>
+          <w:szCs w:val="22"/>
+          <w:lang w:val="en-US"/>
+        </w:rPr>
+        <w:t>s</w:t>
+      </w:r>
+      <w:r>
+        <w:rPr>
+          <w:rFonts w:asciiTheme="minorHAnsi" w:hAnsiTheme="minorHAnsi" w:cs="Estrangelo Edessa"/>
+          <w:b/>
+          <w:sz w:val="22"/>
+          <w:szCs w:val="22"/>
+          <w:lang w:val="en-US"/>
+        </w:rPr>
+        <w:t>upply</w:t>
+      </w:r>
+    </w:p>
+    <w:p>
+      <w:pPr>
+        <w:widowControl/>
+        <w:tabs>
+          <w:tab w:val="left" w:pos="576"/>
+          <w:tab w:val="left" w:pos="2835"/>
+        </w:tabs>
+        <w:rPr>
+          <w:rFonts w:asciiTheme="minorHAnsi" w:hAnsiTheme="minorHAnsi" w:cs="Estrangelo Edessa"/>
+          <w:sz w:val="22"/>
+          <w:szCs w:val="22"/>
+          <w:lang w:val="en-US"/>
+        </w:rPr>
+      </w:pPr>
+      <w:r>
+        <w:rPr>
+          <w:rFonts w:asciiTheme="minorHAnsi" w:hAnsiTheme="minorHAnsi" w:cs="Estrangelo Edessa"/>
+          <w:sz w:val="22"/>
+          <w:szCs w:val="22"/>
+          <w:lang w:val="en-US"/>
+        </w:rPr>
+        <w:t xml:space="preserve">With </w:t>
+      </w:r>
+      <w:r>
+        <w:rPr>
+          <w:rFonts w:asciiTheme="minorHAnsi" w:hAnsiTheme="minorHAnsi" w:cs="Estrangelo Edessa"/>
+          <w:sz w:val="22"/>
+          <w:szCs w:val="22"/>
+          <w:lang w:val="en-US"/>
+        </w:rPr>
+        <w:t xml:space="preserve">Maximilian </w:t>
+      </w:r>
+      <w:proofErr w:type="spellStart"/>
+      <w:r>
+        <w:rPr>
+          <w:rFonts w:asciiTheme="minorHAnsi" w:hAnsiTheme="minorHAnsi" w:cs="Estrangelo Edessa"/>
+          <w:sz w:val="22"/>
+          <w:szCs w:val="22"/>
+          <w:lang w:val="en-US"/>
+        </w:rPr>
+        <w:t>Blesch</w:t>
+      </w:r>
+      <w:proofErr w:type="spellEnd"/>
+      <w:r>
+        <w:rPr>
+          <w:rFonts w:asciiTheme="minorHAnsi" w:hAnsiTheme="minorHAnsi" w:cs="Estrangelo Edessa"/>
+          <w:sz w:val="22"/>
+          <w:szCs w:val="22"/>
+          <w:lang w:val="en-US"/>
+        </w:rPr>
+        <w:t xml:space="preserve">, </w:t>
+      </w:r>
+      <w:r>
+        <w:rPr>
+          <w:rFonts w:asciiTheme="minorHAnsi" w:hAnsiTheme="minorHAnsi" w:cs="Estrangelo Edessa"/>
+          <w:sz w:val="22"/>
+          <w:szCs w:val="22"/>
+          <w:lang w:val="en-US"/>
+        </w:rPr>
+        <w:t xml:space="preserve">Philipp Eisenhauer, Peter </w:t>
+      </w:r>
+      <w:proofErr w:type="spellStart"/>
+      <w:r>
+        <w:rPr>
+          <w:rFonts w:asciiTheme="minorHAnsi" w:hAnsiTheme="minorHAnsi" w:cs="Estrangelo Edessa"/>
+          <w:sz w:val="22"/>
+          <w:szCs w:val="22"/>
+          <w:lang w:val="en-US"/>
+        </w:rPr>
+        <w:t>Haan</w:t>
+      </w:r>
+      <w:proofErr w:type="spellEnd"/>
+      <w:r>
+        <w:rPr>
+          <w:rFonts w:asciiTheme="minorHAnsi" w:hAnsiTheme="minorHAnsi" w:cs="Estrangelo Edessa"/>
+          <w:sz w:val="22"/>
+          <w:szCs w:val="22"/>
+          <w:lang w:val="en-US"/>
+        </w:rPr>
+        <w:t xml:space="preserve">, </w:t>
+      </w:r>
+      <w:proofErr w:type="spellStart"/>
+      <w:r>
+        <w:rPr>
+          <w:rFonts w:asciiTheme="minorHAnsi" w:hAnsiTheme="minorHAnsi" w:cs="Estrangelo Edessa"/>
+          <w:sz w:val="22"/>
+          <w:szCs w:val="22"/>
+          <w:lang w:val="en-US"/>
+        </w:rPr>
+        <w:t>Boryana</w:t>
+      </w:r>
+      <w:proofErr w:type="spellEnd"/>
+      <w:r>
+        <w:rPr>
+          <w:rFonts w:asciiTheme="minorHAnsi" w:hAnsiTheme="minorHAnsi" w:cs="Estrangelo Edessa"/>
+          <w:sz w:val="22"/>
+          <w:szCs w:val="22"/>
+          <w:lang w:val="en-US"/>
+        </w:rPr>
+        <w:t xml:space="preserve"> </w:t>
+      </w:r>
+      <w:proofErr w:type="spellStart"/>
+      <w:r>
+        <w:rPr>
+          <w:rFonts w:asciiTheme="minorHAnsi" w:hAnsiTheme="minorHAnsi" w:cs="Estrangelo Edessa"/>
+          <w:sz w:val="22"/>
+          <w:szCs w:val="22"/>
+          <w:lang w:val="en-US"/>
+        </w:rPr>
+        <w:t>Ilieva</w:t>
+      </w:r>
+      <w:proofErr w:type="spellEnd"/>
+      <w:r>
+        <w:rPr>
+          <w:rFonts w:asciiTheme="minorHAnsi" w:hAnsiTheme="minorHAnsi" w:cs="Estrangelo Edessa"/>
+          <w:sz w:val="22"/>
+          <w:szCs w:val="22"/>
+          <w:lang w:val="en-US"/>
+        </w:rPr>
+        <w:t xml:space="preserve"> and Georg </w:t>
+      </w:r>
+      <w:proofErr w:type="spellStart"/>
+      <w:r>
+        <w:rPr>
+          <w:rFonts w:asciiTheme="minorHAnsi" w:hAnsiTheme="minorHAnsi" w:cs="Estrangelo Edessa"/>
+          <w:sz w:val="22"/>
+          <w:szCs w:val="22"/>
+          <w:lang w:val="en-US"/>
+        </w:rPr>
+        <w:t>Weizsäcker</w:t>
+      </w:r>
+      <w:proofErr w:type="spellEnd"/>
+    </w:p>
+    <w:p>
+      <w:pPr>
+        <w:pStyle w:val="Listenabsatz"/>
+        <w:widowControl/>
+        <w:numPr>
+          <w:ilvl w:val="0"/>
+          <w:numId w:val="11"/>
+        </w:numPr>
+        <w:tabs>
+          <w:tab w:val="left" w:pos="576"/>
+          <w:tab w:val="left" w:pos="2835"/>
+        </w:tabs>
+        <w:rPr>
+          <w:rFonts w:asciiTheme="minorHAnsi" w:hAnsiTheme="minorHAnsi" w:cs="Estrangelo Edessa"/>
+          <w:sz w:val="22"/>
+          <w:szCs w:val="22"/>
+          <w:lang w:val="en-US"/>
+        </w:rPr>
+      </w:pPr>
+      <w:r>
+        <w:rPr>
+          <w:rFonts w:asciiTheme="minorHAnsi" w:hAnsiTheme="minorHAnsi" w:cs="Estrangelo Edessa"/>
+          <w:sz w:val="22"/>
+          <w:szCs w:val="22"/>
+          <w:lang w:val="en-US"/>
+        </w:rPr>
+        <w:t>Best paper award, 14</w:t>
+      </w:r>
+      <w:r>
+        <w:rPr>
+          <w:rFonts w:asciiTheme="minorHAnsi" w:hAnsiTheme="minorHAnsi" w:cs="Estrangelo Edessa"/>
+          <w:sz w:val="22"/>
+          <w:szCs w:val="22"/>
+          <w:vertAlign w:val="superscript"/>
+          <w:lang w:val="en-US"/>
+        </w:rPr>
+        <w:t>th</w:t>
+      </w:r>
+      <w:r>
+        <w:rPr>
+          <w:rFonts w:asciiTheme="minorHAnsi" w:hAnsiTheme="minorHAnsi" w:cs="Estrangelo Edessa"/>
+          <w:sz w:val="22"/>
+          <w:szCs w:val="22"/>
+          <w:lang w:val="en-US"/>
+        </w:rPr>
+        <w:t xml:space="preserve"> </w:t>
+      </w:r>
+      <w:r>
+        <w:rPr>
+          <w:rFonts w:asciiTheme="minorHAnsi" w:hAnsiTheme="minorHAnsi" w:cs="Estrangelo Edessa"/>
+          <w:sz w:val="22"/>
+          <w:szCs w:val="22"/>
+          <w:lang w:val="en-US"/>
+        </w:rPr>
+        <w:t xml:space="preserve">German </w:t>
+      </w:r>
+      <w:r>
+        <w:rPr>
+          <w:rFonts w:asciiTheme="minorHAnsi" w:hAnsiTheme="minorHAnsi" w:cs="Estrangelo Edessa"/>
+          <w:sz w:val="22"/>
+          <w:szCs w:val="22"/>
+          <w:lang w:val="en-US"/>
+        </w:rPr>
+        <w:t xml:space="preserve">SOEP User Conference, Berlin </w:t>
+      </w:r>
+    </w:p>
+    <w:p>
+      <w:pPr>
+        <w:widowControl/>
+        <w:tabs>
+          <w:tab w:val="left" w:pos="576"/>
+          <w:tab w:val="left" w:pos="2835"/>
+        </w:tabs>
+        <w:rPr>
+          <w:rFonts w:asciiTheme="minorHAnsi" w:hAnsiTheme="minorHAnsi" w:cs="Estrangelo Edessa"/>
+          <w:sz w:val="22"/>
+          <w:szCs w:val="22"/>
+          <w:lang w:val="en-US"/>
+        </w:rPr>
+      </w:pPr>
+    </w:p>
+    <w:p>
+      <w:pPr>
+        <w:widowControl/>
+        <w:tabs>
+          <w:tab w:val="left" w:pos="576"/>
+          <w:tab w:val="left" w:pos="2835"/>
+        </w:tabs>
+        <w:rPr>
+          <w:rFonts w:asciiTheme="minorHAnsi" w:hAnsiTheme="minorHAnsi" w:cs="Estrangelo Edessa"/>
+          <w:b/>
+          <w:sz w:val="22"/>
+          <w:szCs w:val="22"/>
+          <w:lang w:val="en-US"/>
+        </w:rPr>
+      </w:pPr>
+      <w:r>
+        <w:rPr>
+          <w:rFonts w:asciiTheme="minorHAnsi" w:hAnsiTheme="minorHAnsi" w:cs="Estrangelo Edessa"/>
+          <w:b/>
+          <w:sz w:val="22"/>
+          <w:szCs w:val="22"/>
+          <w:lang w:val="en-US"/>
+        </w:rPr>
+        <w:t>Working longer:</w:t>
+      </w:r>
+      <w:r>
+        <w:rPr>
+          <w:rFonts w:asciiTheme="minorHAnsi" w:hAnsiTheme="minorHAnsi" w:cs="Estrangelo Edessa"/>
+          <w:b/>
+          <w:sz w:val="22"/>
+          <w:szCs w:val="22"/>
+          <w:lang w:val="en-US"/>
+        </w:rPr>
+        <w:t xml:space="preserve"> Causal effects on career trajectories of raising the statutory retirement age</w:t>
+      </w:r>
+    </w:p>
+    <w:p>
+      <w:pPr>
+        <w:widowControl/>
+        <w:tabs>
+          <w:tab w:val="left" w:pos="576"/>
+          <w:tab w:val="left" w:pos="2835"/>
+        </w:tabs>
+        <w:rPr>
+          <w:rFonts w:asciiTheme="minorHAnsi" w:hAnsiTheme="minorHAnsi" w:cs="Estrangelo Edessa"/>
+          <w:sz w:val="22"/>
+          <w:szCs w:val="22"/>
+        </w:rPr>
+      </w:pPr>
+      <w:proofErr w:type="spellStart"/>
+      <w:r>
+        <w:rPr>
+          <w:rFonts w:asciiTheme="minorHAnsi" w:hAnsiTheme="minorHAnsi" w:cs="Estrangelo Edessa"/>
+          <w:sz w:val="22"/>
+          <w:szCs w:val="22"/>
+        </w:rPr>
+        <w:t>With</w:t>
+      </w:r>
+      <w:proofErr w:type="spellEnd"/>
+      <w:r>
+        <w:rPr>
+          <w:rFonts w:asciiTheme="minorHAnsi" w:hAnsiTheme="minorHAnsi" w:cs="Estrangelo Edessa"/>
+          <w:sz w:val="22"/>
+          <w:szCs w:val="22"/>
+        </w:rPr>
+        <w:t xml:space="preserve"> Niklas Gohl and Anne Steuernagel</w:t>
+      </w:r>
+    </w:p>
+    <w:p>
+      <w:pPr>
+        <w:widowControl/>
+        <w:tabs>
+          <w:tab w:val="left" w:pos="576"/>
+          <w:tab w:val="left" w:pos="2835"/>
+        </w:tabs>
+        <w:rPr>
+          <w:rFonts w:ascii="Cambria" w:hAnsi="Cambria" w:cs="Estrangelo Edessa"/>
+          <w:b/>
+          <w:sz w:val="22"/>
+          <w:szCs w:val="22"/>
+        </w:rPr>
+      </w:pPr>
+    </w:p>
+    <w:p>
+      <w:pPr>
+        <w:widowControl/>
+        <w:tabs>
+          <w:tab w:val="left" w:pos="576"/>
+          <w:tab w:val="left" w:pos="2835"/>
+        </w:tabs>
+        <w:rPr>
+          <w:rFonts w:ascii="Cambria" w:hAnsi="Cambria" w:cs="Estrangelo Edessa"/>
+          <w:b/>
+          <w:sz w:val="22"/>
+          <w:szCs w:val="22"/>
+        </w:rPr>
+      </w:pPr>
+    </w:p>
+    <w:p>
+      <w:pPr>
+        <w:widowControl/>
+        <w:tabs>
+          <w:tab w:val="left" w:pos="576"/>
+          <w:tab w:val="left" w:pos="2835"/>
+        </w:tabs>
+        <w:rPr>
+          <w:rFonts w:asciiTheme="minorHAnsi" w:hAnsiTheme="minorHAnsi" w:cs="Estrangelo Edessa"/>
+          <w:i/>
+          <w:sz w:val="22"/>
+          <w:szCs w:val="22"/>
+        </w:rPr>
+      </w:pPr>
+      <w:r>
+        <w:rPr>
+          <w:rFonts w:ascii="Cambria" w:hAnsi="Cambria" w:cs="Estrangelo Edessa"/>
+          <w:b/>
+          <w:sz w:val="22"/>
+          <w:szCs w:val="22"/>
+        </w:rPr>
+        <w:t>P</w:t>
+      </w:r>
+      <w:r>
+        <w:rPr>
+          <w:rFonts w:ascii="Cambria" w:hAnsi="Cambria" w:cs="Estrangelo Edessa"/>
+          <w:b/>
+          <w:sz w:val="22"/>
+          <w:szCs w:val="22"/>
+        </w:rPr>
+        <w:t>OLICY BRIEFS</w:t>
+      </w:r>
+    </w:p>
+    <w:p>
+      <w:pPr>
+        <w:widowControl/>
+        <w:tabs>
+          <w:tab w:val="left" w:pos="576"/>
+          <w:tab w:val="left" w:pos="2835"/>
+        </w:tabs>
+        <w:rPr>
+          <w:rFonts w:asciiTheme="minorHAnsi" w:hAnsiTheme="minorHAnsi" w:cs="Estrangelo Edessa"/>
+          <w:sz w:val="22"/>
+          <w:szCs w:val="22"/>
+        </w:rPr>
+      </w:pPr>
+    </w:p>
+    <w:p>
+      <w:pPr>
+        <w:widowControl/>
+        <w:tabs>
+          <w:tab w:val="left" w:pos="576"/>
+          <w:tab w:val="left" w:pos="2835"/>
+        </w:tabs>
+        <w:rPr>
+          <w:rFonts w:asciiTheme="minorHAnsi" w:hAnsiTheme="minorHAnsi" w:cs="Estrangelo Edessa"/>
+          <w:b/>
+          <w:sz w:val="22"/>
+          <w:szCs w:val="22"/>
+        </w:rPr>
+      </w:pPr>
+      <w:r>
+        <w:rPr>
+          <w:rFonts w:asciiTheme="minorHAnsi" w:hAnsiTheme="minorHAnsi" w:cs="Estrangelo Edessa"/>
+          <w:b/>
+          <w:sz w:val="22"/>
+          <w:szCs w:val="22"/>
+        </w:rPr>
+        <w:t>Gender Pay Gap und Gender Care Gap steige</w:t>
+      </w:r>
+      <w:r>
+        <w:rPr>
+          <w:rFonts w:asciiTheme="minorHAnsi" w:hAnsiTheme="minorHAnsi" w:cs="Estrangelo Edessa"/>
+          <w:b/>
+          <w:sz w:val="22"/>
+          <w:szCs w:val="22"/>
+        </w:rPr>
+        <w:t>n bis zur Mitte des Lebens stark an</w:t>
+      </w:r>
+    </w:p>
+    <w:p>
+      <w:pPr>
+        <w:widowControl/>
+        <w:tabs>
+          <w:tab w:val="left" w:pos="576"/>
+          <w:tab w:val="left" w:pos="2835"/>
+        </w:tabs>
+        <w:rPr>
+          <w:rFonts w:asciiTheme="minorHAnsi" w:hAnsiTheme="minorHAnsi" w:cs="Estrangelo Edessa"/>
+          <w:sz w:val="22"/>
+          <w:szCs w:val="22"/>
+          <w:lang w:val="en-US"/>
+        </w:rPr>
+      </w:pPr>
+      <w:r>
+        <w:rPr>
+          <w:rFonts w:asciiTheme="minorHAnsi" w:hAnsiTheme="minorHAnsi" w:cs="Estrangelo Edessa"/>
+          <w:sz w:val="22"/>
+          <w:szCs w:val="22"/>
+          <w:lang w:val="en-US"/>
+        </w:rPr>
+        <w:t xml:space="preserve">With Clara </w:t>
+      </w:r>
+      <w:proofErr w:type="spellStart"/>
+      <w:r>
+        <w:rPr>
+          <w:rFonts w:asciiTheme="minorHAnsi" w:hAnsiTheme="minorHAnsi" w:cs="Estrangelo Edessa"/>
+          <w:sz w:val="22"/>
+          <w:szCs w:val="22"/>
+          <w:lang w:val="en-US"/>
+        </w:rPr>
+        <w:t>Schäper</w:t>
+      </w:r>
+      <w:proofErr w:type="spellEnd"/>
+      <w:r>
+        <w:rPr>
+          <w:rFonts w:asciiTheme="minorHAnsi" w:hAnsiTheme="minorHAnsi" w:cs="Estrangelo Edessa"/>
+          <w:sz w:val="22"/>
+          <w:szCs w:val="22"/>
+          <w:lang w:val="en-US"/>
+        </w:rPr>
+        <w:t xml:space="preserve"> and K</w:t>
+      </w:r>
+      <w:r>
+        <w:rPr>
+          <w:rFonts w:asciiTheme="minorHAnsi" w:hAnsiTheme="minorHAnsi" w:cs="Estrangelo Edessa"/>
+          <w:sz w:val="22"/>
+          <w:szCs w:val="22"/>
+          <w:lang w:val="en-US"/>
+        </w:rPr>
+        <w:t xml:space="preserve">atharina </w:t>
+      </w:r>
+      <w:proofErr w:type="spellStart"/>
+      <w:r>
+        <w:rPr>
+          <w:rFonts w:asciiTheme="minorHAnsi" w:hAnsiTheme="minorHAnsi" w:cs="Estrangelo Edessa"/>
+          <w:sz w:val="22"/>
+          <w:szCs w:val="22"/>
+          <w:lang w:val="en-US"/>
+        </w:rPr>
+        <w:t>Wrohlich</w:t>
+      </w:r>
+      <w:proofErr w:type="spellEnd"/>
+    </w:p>
+    <w:p>
+      <w:pPr>
+        <w:widowControl/>
+        <w:tabs>
+          <w:tab w:val="left" w:pos="576"/>
+          <w:tab w:val="left" w:pos="2835"/>
+        </w:tabs>
+        <w:rPr>
+          <w:rFonts w:asciiTheme="minorHAnsi" w:hAnsiTheme="minorHAnsi" w:cs="Estrangelo Edessa"/>
+          <w:sz w:val="22"/>
+          <w:szCs w:val="22"/>
+        </w:rPr>
+      </w:pPr>
+      <w:r>
+        <w:rPr>
+          <w:rFonts w:asciiTheme="minorHAnsi" w:hAnsiTheme="minorHAnsi" w:cs="Estrangelo Edessa"/>
+          <w:i/>
+          <w:sz w:val="22"/>
+          <w:szCs w:val="22"/>
+        </w:rPr>
+        <w:t xml:space="preserve">DIW Wochenbericht 9/2023: 99-105 </w:t>
+      </w:r>
+      <w:r>
+        <w:rPr>
+          <w:rFonts w:asciiTheme="minorHAnsi" w:hAnsiTheme="minorHAnsi" w:cs="Estrangelo Edessa"/>
+          <w:sz w:val="22"/>
+          <w:szCs w:val="22"/>
+        </w:rPr>
+        <w:t>(</w:t>
       </w:r>
       <w:hyperlink r:id="rId13" w:history="1">
         <w:r>
@@ -2518,8 +3384,20 @@
             <w:sz w:val="22"/>
             <w:szCs w:val="22"/>
           </w:rPr>
-          <w:t>https://doi.org/10.1257/rct.4580-1.0</w:t>
+          <w:t xml:space="preserve">Access </w:t>
         </w:r>
+        <w:proofErr w:type="spellStart"/>
+        <w:r>
+          <w:rPr>
+            <w:rStyle w:val="Hyperlink"/>
+            <w:rFonts w:asciiTheme="minorHAnsi" w:hAnsiTheme="minorHAnsi" w:cs="Estrangelo Edessa"/>
+            <w:color w:val="auto"/>
+            <w:sz w:val="22"/>
+            <w:szCs w:val="22"/>
+          </w:rPr>
+          <w:t>here</w:t>
+        </w:r>
+        <w:proofErr w:type="spellEnd"/>
       </w:hyperlink>
       <w:r>
         <w:rPr>
@@ -2527,507 +3405,19 @@
           <w:sz w:val="22"/>
           <w:szCs w:val="22"/>
         </w:rPr>
-        <w:t xml:space="preserve"> </w:t>
-      </w:r>
-    </w:p>
-    <w:p>
-      <w:pPr>
-        <w:widowControl/>
-        <w:tabs>
-          <w:tab w:val="left" w:pos="576"/>
-          <w:tab w:val="left" w:pos="2835"/>
-        </w:tabs>
-        <w:rPr>
-          <w:rFonts w:asciiTheme="minorHAnsi" w:hAnsiTheme="minorHAnsi" w:cs="Estrangelo Edessa"/>
-          <w:sz w:val="22"/>
-          <w:szCs w:val="22"/>
-          <w:lang w:val="en-US"/>
-        </w:rPr>
-      </w:pPr>
-    </w:p>
-    <w:p>
-      <w:pPr>
-        <w:widowControl/>
-        <w:tabs>
-          <w:tab w:val="left" w:pos="576"/>
-          <w:tab w:val="left" w:pos="2835"/>
-        </w:tabs>
-        <w:rPr>
-          <w:rFonts w:asciiTheme="minorHAnsi" w:hAnsiTheme="minorHAnsi" w:cs="Estrangelo Edessa"/>
-          <w:b/>
-          <w:sz w:val="22"/>
-          <w:szCs w:val="22"/>
-          <w:lang w:val="en-US"/>
-        </w:rPr>
-      </w:pPr>
-      <w:r>
-        <w:rPr>
-          <w:rFonts w:asciiTheme="minorHAnsi" w:hAnsiTheme="minorHAnsi" w:cs="Estrangelo Edessa"/>
-          <w:b/>
-          <w:sz w:val="22"/>
-          <w:szCs w:val="22"/>
-          <w:lang w:val="en-US"/>
-        </w:rPr>
-        <w:t>Biased</w:t>
-      </w:r>
-      <w:r>
-        <w:rPr>
-          <w:rFonts w:asciiTheme="minorHAnsi" w:hAnsiTheme="minorHAnsi" w:cs="Estrangelo Edessa"/>
-          <w:b/>
-          <w:sz w:val="22"/>
-          <w:szCs w:val="22"/>
-          <w:lang w:val="en-US"/>
-        </w:rPr>
-        <w:t xml:space="preserve"> wage</w:t>
-      </w:r>
-      <w:r>
-        <w:rPr>
-          <w:rFonts w:asciiTheme="minorHAnsi" w:hAnsiTheme="minorHAnsi" w:cs="Estrangelo Edessa"/>
-          <w:b/>
-          <w:sz w:val="22"/>
-          <w:szCs w:val="22"/>
-          <w:lang w:val="en-US"/>
-        </w:rPr>
-        <w:t xml:space="preserve"> </w:t>
-      </w:r>
-      <w:r>
-        <w:rPr>
-          <w:rFonts w:asciiTheme="minorHAnsi" w:hAnsiTheme="minorHAnsi" w:cs="Estrangelo Edessa"/>
-          <w:b/>
-          <w:sz w:val="22"/>
-          <w:szCs w:val="22"/>
-          <w:lang w:val="en-US"/>
-        </w:rPr>
-        <w:t>e</w:t>
-      </w:r>
-      <w:r>
-        <w:rPr>
-          <w:rFonts w:asciiTheme="minorHAnsi" w:hAnsiTheme="minorHAnsi" w:cs="Estrangelo Edessa"/>
-          <w:b/>
-          <w:sz w:val="22"/>
-          <w:szCs w:val="22"/>
-          <w:lang w:val="en-US"/>
-        </w:rPr>
-        <w:t>xpectations</w:t>
-      </w:r>
-      <w:r>
-        <w:rPr>
-          <w:rFonts w:asciiTheme="minorHAnsi" w:hAnsiTheme="minorHAnsi" w:cs="Estrangelo Edessa"/>
-          <w:b/>
-          <w:sz w:val="22"/>
-          <w:szCs w:val="22"/>
-          <w:lang w:val="en-US"/>
-        </w:rPr>
-        <w:t xml:space="preserve"> and </w:t>
-      </w:r>
-      <w:r>
-        <w:rPr>
-          <w:rFonts w:asciiTheme="minorHAnsi" w:hAnsiTheme="minorHAnsi" w:cs="Estrangelo Edessa"/>
-          <w:b/>
-          <w:sz w:val="22"/>
-          <w:szCs w:val="22"/>
-          <w:lang w:val="en-US"/>
-        </w:rPr>
-        <w:t>f</w:t>
-      </w:r>
-      <w:r>
-        <w:rPr>
-          <w:rFonts w:asciiTheme="minorHAnsi" w:hAnsiTheme="minorHAnsi" w:cs="Estrangelo Edessa"/>
-          <w:b/>
-          <w:sz w:val="22"/>
-          <w:szCs w:val="22"/>
-          <w:lang w:val="en-US"/>
-        </w:rPr>
-        <w:t xml:space="preserve">emale </w:t>
-      </w:r>
-      <w:r>
-        <w:rPr>
-          <w:rFonts w:asciiTheme="minorHAnsi" w:hAnsiTheme="minorHAnsi" w:cs="Estrangelo Edessa"/>
-          <w:b/>
-          <w:sz w:val="22"/>
-          <w:szCs w:val="22"/>
-          <w:lang w:val="en-US"/>
-        </w:rPr>
-        <w:t>l</w:t>
-      </w:r>
-      <w:r>
-        <w:rPr>
-          <w:rFonts w:asciiTheme="minorHAnsi" w:hAnsiTheme="minorHAnsi" w:cs="Estrangelo Edessa"/>
-          <w:b/>
-          <w:sz w:val="22"/>
-          <w:szCs w:val="22"/>
-          <w:lang w:val="en-US"/>
-        </w:rPr>
-        <w:t xml:space="preserve">abor </w:t>
-      </w:r>
-      <w:r>
-        <w:rPr>
-          <w:rFonts w:asciiTheme="minorHAnsi" w:hAnsiTheme="minorHAnsi" w:cs="Estrangelo Edessa"/>
-          <w:b/>
-          <w:sz w:val="22"/>
-          <w:szCs w:val="22"/>
-          <w:lang w:val="en-US"/>
-        </w:rPr>
-        <w:t>s</w:t>
-      </w:r>
-      <w:r>
-        <w:rPr>
-          <w:rFonts w:asciiTheme="minorHAnsi" w:hAnsiTheme="minorHAnsi" w:cs="Estrangelo Edessa"/>
-          <w:b/>
-          <w:sz w:val="22"/>
-          <w:szCs w:val="22"/>
-          <w:lang w:val="en-US"/>
-        </w:rPr>
-        <w:t>upply</w:t>
-      </w:r>
-    </w:p>
-    <w:p>
-      <w:pPr>
-        <w:widowControl/>
-        <w:tabs>
-          <w:tab w:val="left" w:pos="576"/>
-          <w:tab w:val="left" w:pos="2835"/>
-        </w:tabs>
-        <w:rPr>
-          <w:rFonts w:asciiTheme="minorHAnsi" w:hAnsiTheme="minorHAnsi" w:cs="Estrangelo Edessa"/>
-          <w:sz w:val="22"/>
-          <w:szCs w:val="22"/>
-          <w:lang w:val="en-US"/>
-        </w:rPr>
-      </w:pPr>
-      <w:r>
-        <w:rPr>
-          <w:rFonts w:asciiTheme="minorHAnsi" w:hAnsiTheme="minorHAnsi" w:cs="Estrangelo Edessa"/>
-          <w:sz w:val="22"/>
-          <w:szCs w:val="22"/>
-          <w:lang w:val="en-US"/>
-        </w:rPr>
-        <w:t xml:space="preserve">With </w:t>
-      </w:r>
-      <w:r>
-        <w:rPr>
-          <w:rFonts w:asciiTheme="minorHAnsi" w:hAnsiTheme="minorHAnsi" w:cs="Estrangelo Edessa"/>
-          <w:sz w:val="22"/>
-          <w:szCs w:val="22"/>
-          <w:lang w:val="en-US"/>
-        </w:rPr>
-        <w:t xml:space="preserve">Maximilian </w:t>
-      </w:r>
-      <w:proofErr w:type="spellStart"/>
-      <w:r>
-        <w:rPr>
-          <w:rFonts w:asciiTheme="minorHAnsi" w:hAnsiTheme="minorHAnsi" w:cs="Estrangelo Edessa"/>
-          <w:sz w:val="22"/>
-          <w:szCs w:val="22"/>
-          <w:lang w:val="en-US"/>
-        </w:rPr>
-        <w:t>Blesch</w:t>
-      </w:r>
-      <w:proofErr w:type="spellEnd"/>
-      <w:r>
-        <w:rPr>
-          <w:rFonts w:asciiTheme="minorHAnsi" w:hAnsiTheme="minorHAnsi" w:cs="Estrangelo Edessa"/>
-          <w:sz w:val="22"/>
-          <w:szCs w:val="22"/>
-          <w:lang w:val="en-US"/>
-        </w:rPr>
-        <w:t xml:space="preserve">, </w:t>
-      </w:r>
-      <w:r>
-        <w:rPr>
-          <w:rFonts w:asciiTheme="minorHAnsi" w:hAnsiTheme="minorHAnsi" w:cs="Estrangelo Edessa"/>
-          <w:sz w:val="22"/>
-          <w:szCs w:val="22"/>
-          <w:lang w:val="en-US"/>
-        </w:rPr>
-        <w:t xml:space="preserve">Philipp Eisenhauer, Peter </w:t>
-      </w:r>
-      <w:proofErr w:type="spellStart"/>
-      <w:r>
-        <w:rPr>
-          <w:rFonts w:asciiTheme="minorHAnsi" w:hAnsiTheme="minorHAnsi" w:cs="Estrangelo Edessa"/>
-          <w:sz w:val="22"/>
-          <w:szCs w:val="22"/>
-          <w:lang w:val="en-US"/>
-        </w:rPr>
-        <w:t>Haan</w:t>
-      </w:r>
-      <w:proofErr w:type="spellEnd"/>
-      <w:r>
-        <w:rPr>
-          <w:rFonts w:asciiTheme="minorHAnsi" w:hAnsiTheme="minorHAnsi" w:cs="Estrangelo Edessa"/>
-          <w:sz w:val="22"/>
-          <w:szCs w:val="22"/>
-          <w:lang w:val="en-US"/>
-        </w:rPr>
-        <w:t xml:space="preserve">, </w:t>
-      </w:r>
-      <w:proofErr w:type="spellStart"/>
-      <w:r>
-        <w:rPr>
-          <w:rFonts w:asciiTheme="minorHAnsi" w:hAnsiTheme="minorHAnsi" w:cs="Estrangelo Edessa"/>
-          <w:sz w:val="22"/>
-          <w:szCs w:val="22"/>
-          <w:lang w:val="en-US"/>
-        </w:rPr>
-        <w:t>Boryana</w:t>
-      </w:r>
-      <w:proofErr w:type="spellEnd"/>
-      <w:r>
-        <w:rPr>
-          <w:rFonts w:asciiTheme="minorHAnsi" w:hAnsiTheme="minorHAnsi" w:cs="Estrangelo Edessa"/>
-          <w:sz w:val="22"/>
-          <w:szCs w:val="22"/>
-          <w:lang w:val="en-US"/>
-        </w:rPr>
-        <w:t xml:space="preserve"> </w:t>
-      </w:r>
-      <w:proofErr w:type="spellStart"/>
-      <w:r>
-        <w:rPr>
-          <w:rFonts w:asciiTheme="minorHAnsi" w:hAnsiTheme="minorHAnsi" w:cs="Estrangelo Edessa"/>
-          <w:sz w:val="22"/>
-          <w:szCs w:val="22"/>
-          <w:lang w:val="en-US"/>
-        </w:rPr>
-        <w:t>Ilieva</w:t>
-      </w:r>
-      <w:proofErr w:type="spellEnd"/>
-      <w:r>
-        <w:rPr>
-          <w:rFonts w:asciiTheme="minorHAnsi" w:hAnsiTheme="minorHAnsi" w:cs="Estrangelo Edessa"/>
-          <w:sz w:val="22"/>
-          <w:szCs w:val="22"/>
-          <w:lang w:val="en-US"/>
-        </w:rPr>
-        <w:t xml:space="preserve"> and Georg </w:t>
-      </w:r>
-      <w:proofErr w:type="spellStart"/>
-      <w:r>
-        <w:rPr>
-          <w:rFonts w:asciiTheme="minorHAnsi" w:hAnsiTheme="minorHAnsi" w:cs="Estrangelo Edessa"/>
-          <w:sz w:val="22"/>
-          <w:szCs w:val="22"/>
-          <w:lang w:val="en-US"/>
-        </w:rPr>
-        <w:t>Weizsäcker</w:t>
-      </w:r>
-      <w:proofErr w:type="spellEnd"/>
-    </w:p>
-    <w:p>
-      <w:pPr>
-        <w:pStyle w:val="Listenabsatz"/>
-        <w:widowControl/>
-        <w:numPr>
-          <w:ilvl w:val="0"/>
-          <w:numId w:val="11"/>
-        </w:numPr>
-        <w:tabs>
-          <w:tab w:val="left" w:pos="576"/>
-          <w:tab w:val="left" w:pos="2835"/>
-        </w:tabs>
-        <w:rPr>
-          <w:rFonts w:asciiTheme="minorHAnsi" w:hAnsiTheme="minorHAnsi" w:cs="Estrangelo Edessa"/>
-          <w:sz w:val="22"/>
-          <w:szCs w:val="22"/>
-          <w:lang w:val="en-US"/>
-        </w:rPr>
-      </w:pPr>
-      <w:r>
-        <w:rPr>
-          <w:rFonts w:asciiTheme="minorHAnsi" w:hAnsiTheme="minorHAnsi" w:cs="Estrangelo Edessa"/>
-          <w:sz w:val="22"/>
-          <w:szCs w:val="22"/>
-          <w:lang w:val="en-US"/>
-        </w:rPr>
-        <w:t>Best paper award, 14</w:t>
-      </w:r>
-      <w:r>
-        <w:rPr>
-          <w:rFonts w:asciiTheme="minorHAnsi" w:hAnsiTheme="minorHAnsi" w:cs="Estrangelo Edessa"/>
-          <w:sz w:val="22"/>
-          <w:szCs w:val="22"/>
-          <w:vertAlign w:val="superscript"/>
-          <w:lang w:val="en-US"/>
-        </w:rPr>
-        <w:t>th</w:t>
-      </w:r>
-      <w:r>
-        <w:rPr>
-          <w:rFonts w:asciiTheme="minorHAnsi" w:hAnsiTheme="minorHAnsi" w:cs="Estrangelo Edessa"/>
-          <w:sz w:val="22"/>
-          <w:szCs w:val="22"/>
-          <w:lang w:val="en-US"/>
-        </w:rPr>
-        <w:t xml:space="preserve"> </w:t>
-      </w:r>
-      <w:r>
-        <w:rPr>
-          <w:rFonts w:asciiTheme="minorHAnsi" w:hAnsiTheme="minorHAnsi" w:cs="Estrangelo Edessa"/>
-          <w:sz w:val="22"/>
-          <w:szCs w:val="22"/>
-          <w:lang w:val="en-US"/>
-        </w:rPr>
-        <w:t xml:space="preserve">German </w:t>
-      </w:r>
-      <w:r>
-        <w:rPr>
-          <w:rFonts w:asciiTheme="minorHAnsi" w:hAnsiTheme="minorHAnsi" w:cs="Estrangelo Edessa"/>
-          <w:sz w:val="22"/>
-          <w:szCs w:val="22"/>
-          <w:lang w:val="en-US"/>
-        </w:rPr>
-        <w:t xml:space="preserve">SOEP User Conference, Berlin </w:t>
-      </w:r>
-    </w:p>
-    <w:p>
-      <w:pPr>
-        <w:widowControl/>
-        <w:tabs>
-          <w:tab w:val="left" w:pos="576"/>
-          <w:tab w:val="left" w:pos="2835"/>
-        </w:tabs>
-        <w:rPr>
-          <w:rFonts w:asciiTheme="minorHAnsi" w:hAnsiTheme="minorHAnsi" w:cs="Estrangelo Edessa"/>
-          <w:sz w:val="22"/>
-          <w:szCs w:val="22"/>
-          <w:lang w:val="en-US"/>
-        </w:rPr>
-      </w:pPr>
-    </w:p>
-    <w:p>
-      <w:pPr>
-        <w:widowControl/>
-        <w:tabs>
-          <w:tab w:val="left" w:pos="576"/>
-          <w:tab w:val="left" w:pos="2835"/>
-        </w:tabs>
-        <w:rPr>
-          <w:rFonts w:asciiTheme="minorHAnsi" w:hAnsiTheme="minorHAnsi" w:cs="Estrangelo Edessa"/>
-          <w:b/>
-          <w:sz w:val="22"/>
-          <w:szCs w:val="22"/>
-          <w:lang w:val="en-US"/>
-        </w:rPr>
-      </w:pPr>
-      <w:r>
-        <w:rPr>
-          <w:rFonts w:asciiTheme="minorHAnsi" w:hAnsiTheme="minorHAnsi" w:cs="Estrangelo Edessa"/>
-          <w:b/>
-          <w:sz w:val="22"/>
-          <w:szCs w:val="22"/>
-          <w:lang w:val="en-US"/>
-        </w:rPr>
-        <w:t>Working life, wage growth and occupational mobility: Evidence from German pension reforms</w:t>
-      </w:r>
-    </w:p>
-    <w:p>
-      <w:pPr>
-        <w:widowControl/>
-        <w:tabs>
-          <w:tab w:val="left" w:pos="576"/>
-          <w:tab w:val="left" w:pos="2835"/>
-        </w:tabs>
-        <w:rPr>
-          <w:rFonts w:asciiTheme="minorHAnsi" w:hAnsiTheme="minorHAnsi" w:cs="Estrangelo Edessa"/>
-          <w:sz w:val="22"/>
-          <w:szCs w:val="22"/>
-          <w:lang w:val="en-US"/>
-        </w:rPr>
-      </w:pPr>
-      <w:proofErr w:type="spellStart"/>
-      <w:r>
-        <w:rPr>
-          <w:rFonts w:asciiTheme="minorHAnsi" w:hAnsiTheme="minorHAnsi" w:cs="Estrangelo Edessa"/>
-          <w:sz w:val="22"/>
-          <w:szCs w:val="22"/>
-          <w:lang w:val="en-US"/>
-        </w:rPr>
-        <w:t>With</w:t>
-      </w:r>
-      <w:proofErr w:type="spellEnd"/>
-      <w:r>
-        <w:rPr>
-          <w:rFonts w:asciiTheme="minorHAnsi" w:hAnsiTheme="minorHAnsi" w:cs="Estrangelo Edessa"/>
-          <w:sz w:val="22"/>
-          <w:szCs w:val="22"/>
-          <w:lang w:val="en-US"/>
-        </w:rPr>
-        <w:t xml:space="preserve"> Niklas Gohl and Anne Steuernagel</w:t>
-      </w:r>
-    </w:p>
-    <w:p>
-      <w:pPr>
-        <w:widowControl/>
-        <w:tabs>
-          <w:tab w:val="left" w:pos="576"/>
-          <w:tab w:val="left" w:pos="2835"/>
-        </w:tabs>
-        <w:rPr>
-          <w:rFonts w:ascii="Cambria" w:hAnsi="Cambria" w:cs="Estrangelo Edessa"/>
-          <w:b/>
-          <w:sz w:val="22"/>
-          <w:szCs w:val="22"/>
-        </w:rPr>
-      </w:pPr>
-    </w:p>
-    <w:p>
-      <w:pPr>
-        <w:widowControl/>
-        <w:tabs>
-          <w:tab w:val="left" w:pos="576"/>
-          <w:tab w:val="left" w:pos="2835"/>
-        </w:tabs>
-        <w:rPr>
-          <w:rFonts w:ascii="Cambria" w:hAnsi="Cambria" w:cs="Estrangelo Edessa"/>
-          <w:b/>
-          <w:sz w:val="22"/>
-          <w:szCs w:val="22"/>
-        </w:rPr>
-      </w:pPr>
-    </w:p>
-    <w:p>
-      <w:pPr>
-        <w:widowControl/>
-        <w:tabs>
-          <w:tab w:val="left" w:pos="576"/>
-          <w:tab w:val="left" w:pos="2835"/>
-        </w:tabs>
-        <w:rPr>
-          <w:rFonts w:asciiTheme="minorHAnsi" w:hAnsiTheme="minorHAnsi" w:cs="Estrangelo Edessa"/>
-          <w:i/>
-          <w:sz w:val="22"/>
-          <w:szCs w:val="22"/>
-        </w:rPr>
-      </w:pPr>
-      <w:r>
-        <w:rPr>
-          <w:rFonts w:ascii="Cambria" w:hAnsi="Cambria" w:cs="Estrangelo Edessa"/>
-          <w:b/>
-          <w:sz w:val="22"/>
-          <w:szCs w:val="22"/>
-        </w:rPr>
-        <w:t>P</w:t>
-      </w:r>
-      <w:r>
-        <w:rPr>
-          <w:rFonts w:ascii="Cambria" w:hAnsi="Cambria" w:cs="Estrangelo Edessa"/>
-          <w:b/>
-          <w:sz w:val="22"/>
-          <w:szCs w:val="22"/>
-        </w:rPr>
-        <w:t>OLICY BRIEFS</w:t>
-      </w:r>
-    </w:p>
-    <w:p>
-      <w:pPr>
-        <w:widowControl/>
-        <w:tabs>
-          <w:tab w:val="left" w:pos="576"/>
-          <w:tab w:val="left" w:pos="2835"/>
-        </w:tabs>
-        <w:rPr>
-          <w:rFonts w:asciiTheme="minorHAnsi" w:hAnsiTheme="minorHAnsi" w:cs="Estrangelo Edessa"/>
+        <w:t>)</w:t>
+      </w:r>
+    </w:p>
+    <w:p>
+      <w:pPr>
+        <w:widowControl/>
+        <w:tabs>
+          <w:tab w:val="left" w:pos="576"/>
+          <w:tab w:val="left" w:pos="2835"/>
+        </w:tabs>
+        <w:rPr>
+          <w:rFonts w:asciiTheme="minorHAnsi" w:hAnsiTheme="minorHAnsi" w:cs="Estrangelo Edessa"/>
+          <w:b/>
           <w:sz w:val="22"/>
           <w:szCs w:val="22"/>
         </w:rPr>
@@ -4286,6 +4676,7 @@
           <w:szCs w:val="22"/>
           <w:lang w:val="en-US"/>
         </w:rPr>
+        <w:lastRenderedPageBreak/>
         <w:t xml:space="preserve">ECON 70920: </w:t>
       </w:r>
       <w:r>
@@ -4333,8 +4724,6 @@
           <w:lang w:val="en-US"/>
         </w:rPr>
       </w:pPr>
-      <w:bookmarkStart w:id="0" w:name="_GoBack"/>
-      <w:bookmarkEnd w:id="0"/>
       <w:r>
         <w:rPr>
           <w:rFonts w:ascii="Cambria" w:hAnsi="Cambria" w:cs="Estrangelo Edessa"/>
@@ -4639,7 +5028,6 @@
           <w:szCs w:val="22"/>
           <w:lang w:val="en-US"/>
         </w:rPr>
-        <w:lastRenderedPageBreak/>
         <w:t>2021:</w:t>
       </w:r>
       <w:r>
@@ -7263,161 +7651,12 @@
           <w:tab w:val="left" w:pos="576"/>
           <w:tab w:val="left" w:pos="2835"/>
         </w:tabs>
-        <w:ind w:left="2832" w:hanging="2832"/>
         <w:rPr>
           <w:rFonts w:ascii="Cambria" w:hAnsi="Cambria" w:cs="Estrangelo Edessa"/>
-          <w:sz w:val="22"/>
-          <w:szCs w:val="22"/>
-          <w:lang w:val="en-US"/>
-        </w:rPr>
-      </w:pPr>
-    </w:p>
-    <w:p>
-      <w:pPr>
-        <w:widowControl/>
-        <w:tabs>
-          <w:tab w:val="left" w:pos="576"/>
-          <w:tab w:val="left" w:pos="2835"/>
-        </w:tabs>
-        <w:rPr>
-          <w:rFonts w:asciiTheme="minorHAnsi" w:hAnsiTheme="minorHAnsi" w:cs="Estrangelo Edessa"/>
-          <w:i/>
-          <w:sz w:val="22"/>
-          <w:szCs w:val="22"/>
-          <w:lang w:val="en-US"/>
-        </w:rPr>
-      </w:pPr>
-      <w:r>
-        <w:rPr>
-          <w:rFonts w:ascii="Cambria" w:hAnsi="Cambria" w:cs="Estrangelo Edessa"/>
-          <w:b/>
-          <w:sz w:val="22"/>
-          <w:szCs w:val="22"/>
-          <w:lang w:val="en-US"/>
-        </w:rPr>
-        <w:t>WRITE UPS FOR POLICY/ OTHER TRANSFER</w:t>
-      </w:r>
-    </w:p>
-    <w:p>
-      <w:pPr>
-        <w:widowControl/>
-        <w:tabs>
-          <w:tab w:val="left" w:pos="576"/>
-          <w:tab w:val="left" w:pos="2835"/>
-        </w:tabs>
-        <w:rPr>
-          <w:rFonts w:asciiTheme="minorHAnsi" w:hAnsiTheme="minorHAnsi" w:cs="Estrangelo Edessa"/>
-          <w:i/>
-          <w:sz w:val="22"/>
-          <w:szCs w:val="22"/>
-          <w:lang w:val="en-US"/>
-        </w:rPr>
-      </w:pPr>
-    </w:p>
-    <w:p>
-      <w:pPr>
-        <w:widowControl/>
-        <w:tabs>
-          <w:tab w:val="left" w:pos="576"/>
-          <w:tab w:val="left" w:pos="2835"/>
-        </w:tabs>
-        <w:rPr>
-          <w:rFonts w:asciiTheme="minorHAnsi" w:hAnsiTheme="minorHAnsi" w:cs="Estrangelo Edessa"/>
-          <w:i/>
-          <w:sz w:val="22"/>
-          <w:szCs w:val="22"/>
-          <w:lang w:val="en-US"/>
-        </w:rPr>
-      </w:pPr>
-      <w:r>
-        <w:rPr>
-          <w:rFonts w:asciiTheme="minorHAnsi" w:hAnsiTheme="minorHAnsi" w:cs="Estrangelo Edessa"/>
-          <w:i/>
-          <w:sz w:val="22"/>
-          <w:szCs w:val="22"/>
-          <w:lang w:val="en-US"/>
-        </w:rPr>
-        <w:t>BSE Berlin School of Economics: Insights on the Corona Crisis</w:t>
-      </w:r>
-    </w:p>
-    <w:p>
-      <w:pPr>
-        <w:widowControl/>
-        <w:tabs>
-          <w:tab w:val="left" w:pos="576"/>
-          <w:tab w:val="left" w:pos="2835"/>
-        </w:tabs>
-        <w:rPr>
-          <w:rFonts w:asciiTheme="minorHAnsi" w:hAnsiTheme="minorHAnsi" w:cs="Estrangelo Edessa"/>
-          <w:i/>
-          <w:sz w:val="22"/>
-          <w:szCs w:val="22"/>
-          <w:lang w:val="en-US"/>
-        </w:rPr>
-      </w:pPr>
-      <w:r>
-        <w:rPr>
-          <w:rFonts w:asciiTheme="minorHAnsi" w:hAnsiTheme="minorHAnsi" w:cs="Estrangelo Edessa"/>
-          <w:i/>
-          <w:sz w:val="22"/>
-          <w:szCs w:val="22"/>
-          <w:lang w:val="en-US"/>
-        </w:rPr>
-        <w:t>BSE Berlin School of Economics: Insights on the Corona Crisis</w:t>
-      </w:r>
-    </w:p>
-    <w:p>
-      <w:pPr>
-        <w:widowControl/>
-        <w:tabs>
-          <w:tab w:val="left" w:pos="576"/>
-          <w:tab w:val="left" w:pos="2835"/>
-        </w:tabs>
-        <w:rPr>
-          <w:rFonts w:asciiTheme="minorHAnsi" w:hAnsiTheme="minorHAnsi" w:cs="Estrangelo Edessa"/>
-          <w:i/>
-          <w:sz w:val="22"/>
-          <w:szCs w:val="22"/>
-        </w:rPr>
-      </w:pPr>
-      <w:r>
-        <w:rPr>
-          <w:rFonts w:asciiTheme="minorHAnsi" w:hAnsiTheme="minorHAnsi" w:cs="Estrangelo Edessa"/>
-          <w:i/>
-          <w:sz w:val="22"/>
-          <w:szCs w:val="22"/>
-        </w:rPr>
-        <w:t>Deutscher Gewerkschaftsbund (DGB)/ was-verdient-die-frau (Blog)</w:t>
-      </w:r>
-    </w:p>
-    <w:p>
-      <w:pPr>
-        <w:widowControl/>
-        <w:tabs>
-          <w:tab w:val="left" w:pos="576"/>
-          <w:tab w:val="left" w:pos="2835"/>
-        </w:tabs>
-        <w:rPr>
-          <w:rFonts w:ascii="Cambria" w:hAnsi="Cambria" w:cs="Estrangelo Edessa"/>
-          <w:b/>
-          <w:sz w:val="22"/>
-          <w:szCs w:val="22"/>
-        </w:rPr>
-      </w:pPr>
-    </w:p>
-    <w:p>
-      <w:pPr>
-        <w:widowControl/>
-        <w:tabs>
-          <w:tab w:val="left" w:pos="576"/>
-          <w:tab w:val="left" w:pos="2835"/>
-        </w:tabs>
-        <w:ind w:left="2832" w:hanging="2832"/>
-        <w:rPr>
-          <w:rFonts w:ascii="Cambria" w:hAnsi="Cambria" w:cs="Estrangelo Edessa"/>
-          <w:b/>
-          <w:sz w:val="22"/>
-          <w:szCs w:val="22"/>
+          <w:b/>
+          <w:sz w:val="22"/>
+          <w:szCs w:val="22"/>
+          <w:lang w:val="en-US"/>
         </w:rPr>
       </w:pPr>
     </w:p>
@@ -7731,18 +7970,8 @@
         </w:rPr>
         <w:t xml:space="preserve"> </w:t>
       </w:r>
-    </w:p>
-    <w:p>
-      <w:pPr>
-        <w:widowControl/>
-        <w:rPr>
-          <w:rFonts w:asciiTheme="minorHAnsi" w:hAnsiTheme="minorHAnsi" w:cs="Estrangelo Edessa"/>
-          <w:i/>
-          <w:sz w:val="22"/>
-          <w:szCs w:val="22"/>
-          <w:lang w:val="en-US"/>
-        </w:rPr>
-      </w:pPr>
+      <w:bookmarkStart w:id="0" w:name="_GoBack"/>
+      <w:bookmarkEnd w:id="0"/>
     </w:p>
     <w:sectPr>
       <w:headerReference w:type="even" r:id="rId19"/>
@@ -9943,7 +10172,7 @@
 </file>
 
 <file path=customXml/itemProps1.xml><?xml version="1.0" encoding="utf-8"?>
-<ds:datastoreItem xmlns:ds="http://schemas.openxmlformats.org/officeDocument/2006/customXml" ds:itemID="{2C604F4C-80E5-40EE-BB1A-FEA995538792}">
+<ds:datastoreItem xmlns:ds="http://schemas.openxmlformats.org/officeDocument/2006/customXml" ds:itemID="{11CA6570-C3E8-4C3B-92DF-652147B42E96}">
   <ds:schemaRefs>
     <ds:schemaRef ds:uri="http://schemas.openxmlformats.org/officeDocument/2006/bibliography"/>
   </ds:schemaRefs>

</xml_diff>